<commit_message>
State of the art modification - DQD description kicked out
</commit_message>
<xml_diff>
--- a/Project description.docx
+++ b/Project description.docx
@@ -882,10 +882,7 @@
         <w:t>a) then after electrostatic pushing, by applying voltage pulses on gates L and R, both electrons finish on the right dot and current through charge sensor stops to flow</w:t>
       </w:r>
       <w:r>
-        <w:t xml:space="preserve">, like show in </w:t>
-      </w:r>
-      <w:r>
-        <w:t>Figure 1</w:t>
+        <w:t>, like show in Figure 1</w:t>
       </w:r>
       <w:r>
         <w:t xml:space="preserve">b). In the other case, </w:t>
@@ -1220,13 +1217,7 @@
         <w:t xml:space="preserve"> silicon</w:t>
       </w:r>
       <w:r>
-        <w:t xml:space="preserve"> platform</w:t>
-      </w:r>
-      <w:r>
-        <w:t>, used in our group</w:t>
-      </w:r>
-      <w:r>
-        <w:t>,</w:t>
+        <w:t xml:space="preserve"> platform, used in our group,</w:t>
       </w:r>
       <w:r>
         <w:t xml:space="preserve"> is combining it with a germanium Ge</w:t>
@@ -1282,10 +1273,7 @@
         <w:jc w:val="both"/>
       </w:pPr>
       <w:r>
-        <w:t>H</w:t>
-      </w:r>
-      <w:r>
-        <w:t xml:space="preserve">oles in germanium </w:t>
+        <w:t xml:space="preserve">Holes in germanium </w:t>
       </w:r>
       <w:r>
         <w:rPr>
@@ -1294,10 +1282,7 @@
         <w:t>Ge</w:t>
       </w:r>
       <w:r>
-        <w:t xml:space="preserve"> </w:t>
-      </w:r>
-      <w:r>
-        <w:t xml:space="preserve">unlike electrons in </w:t>
+        <w:t xml:space="preserve"> unlike electrons in </w:t>
       </w:r>
       <w:r>
         <w:rPr>
@@ -1539,12 +1524,7 @@
         <w:t>a large degree, which means that</w:t>
       </w:r>
       <w:r>
-        <w:t xml:space="preserve"> in overall sum</w:t>
-      </w:r>
-      <w:bookmarkStart w:id="0" w:name="_GoBack"/>
-      <w:bookmarkEnd w:id="0"/>
-      <w:r>
-        <w:t xml:space="preserve"> manipulation + measurement time, measurement time is one that should be pushed to minimum level with engineering and new approaches.</w:t>
+        <w:t xml:space="preserve"> in overall sum manipulation + measurement time, measurement time is one that should be pushed to minimum level with engineering and new approaches.</w:t>
       </w:r>
     </w:p>
     <w:p>
@@ -1725,6 +1705,30 @@
     <w:p>
       <w:pPr>
         <w:jc w:val="both"/>
+        <w:rPr>
+          <w:b/>
+        </w:rPr>
+      </w:pPr>
+    </w:p>
+    <w:p>
+      <w:pPr>
+        <w:jc w:val="both"/>
+        <w:rPr>
+          <w:b/>
+        </w:rPr>
+      </w:pPr>
+      <w:r>
+        <w:rPr>
+          <w:b/>
+        </w:rPr>
+        <w:t>BLABLABLA</w:t>
+      </w:r>
+      <w:bookmarkStart w:id="0" w:name="_GoBack"/>
+      <w:bookmarkEnd w:id="0"/>
+    </w:p>
+    <w:p>
+      <w:pPr>
+        <w:jc w:val="both"/>
       </w:pPr>
     </w:p>
     <w:p>
@@ -1793,7 +1797,11 @@
         <w:t xml:space="preserve">qubit </w:t>
       </w:r>
       <w:r>
-        <w:t>charge configuration with applied electric fields</w:t>
+        <w:t xml:space="preserve">charge configuration with applied electric </w:t>
+      </w:r>
+      <w:r>
+        <w:lastRenderedPageBreak/>
+        <w:t>fields</w:t>
       </w:r>
       <w:r>
         <w:t xml:space="preserve"> depending if Pauli spin blockade is (is not) lifted what depends on electron or hole resulting spin state. Thus, measuring charge configuration of </w:t>
@@ -1840,449 +1848,448 @@
         <w:t>proper operating mode. That means</w:t>
       </w:r>
       <w:r>
-        <w:t xml:space="preserve"> achieving fast manipulation and </w:t>
+        <w:t xml:space="preserve"> achieving fast manipulation and long coherence time</w:t>
+      </w:r>
+      <w:r>
+        <w:t>.</w:t>
+      </w:r>
+      <w:r>
+        <w:t xml:space="preserve"> This operating mode forbids charge transport through the qubit.</w:t>
+      </w:r>
+      <w:r>
+        <w:t xml:space="preserve"> </w:t>
+      </w:r>
+      <w:r>
+        <w:t>Consequence</w:t>
+      </w:r>
+      <w:r>
+        <w:t xml:space="preserve"> </w:t>
+      </w:r>
+      <w:r>
+        <w:t>i</w:t>
+      </w:r>
+      <w:r>
+        <w:t>s isolation of the QDs in DQD</w:t>
+      </w:r>
+      <w:r>
+        <w:t xml:space="preserve"> from ohmic leads making</w:t>
+      </w:r>
+      <w:r>
+        <w:t xml:space="preserve"> charge transport (</w:t>
+      </w:r>
+      <w:r>
+        <w:t xml:space="preserve">charge </w:t>
+      </w:r>
+      <w:r>
+        <w:t>exchange with ohmic</w:t>
+      </w:r>
+      <w:r>
+        <w:t xml:space="preserve"> leads) very small. </w:t>
+      </w:r>
+      <w:r>
+        <w:rPr>
+          <w:b/>
+        </w:rPr>
+        <w:t>Thu</w:t>
+      </w:r>
+      <w:r>
+        <w:rPr>
+          <w:b/>
+        </w:rPr>
+        <w:t>s,</w:t>
+      </w:r>
+      <w:r>
+        <w:rPr>
+          <w:b/>
+        </w:rPr>
+        <w:t xml:space="preserve"> all readout techniques based on charg</w:t>
+      </w:r>
+      <w:r>
+        <w:rPr>
+          <w:b/>
+        </w:rPr>
+        <w:t xml:space="preserve">e transport </w:t>
+      </w:r>
+      <w:r>
+        <w:rPr>
+          <w:b/>
+        </w:rPr>
+        <w:t>are not</w:t>
+      </w:r>
+      <w:r>
+        <w:rPr>
+          <w:b/>
+        </w:rPr>
+        <w:t xml:space="preserve"> sensitive enough</w:t>
+      </w:r>
+      <w:r>
+        <w:rPr>
+          <w:b/>
+        </w:rPr>
+        <w:t>,</w:t>
+      </w:r>
+      <w:r>
+        <w:rPr>
+          <w:b/>
+        </w:rPr>
+        <w:t xml:space="preserve"> for </w:t>
+      </w:r>
+      <w:r>
+        <w:rPr>
+          <w:b/>
+        </w:rPr>
+        <w:t xml:space="preserve">measurement </w:t>
+      </w:r>
+      <w:r>
+        <w:rPr>
+          <w:b/>
+        </w:rPr>
+        <w:t xml:space="preserve">to be </w:t>
+      </w:r>
+      <w:r>
+        <w:rPr>
+          <w:b/>
+        </w:rPr>
+        <w:t>fast enough</w:t>
+      </w:r>
+      <w:r>
+        <w:rPr>
+          <w:b/>
+        </w:rPr>
+        <w:t xml:space="preserve"> – signal to noise ratio is degraded</w:t>
+      </w:r>
+      <w:r>
+        <w:rPr>
+          <w:b/>
+        </w:rPr>
+        <w:t>. Namely,  DC current readout, AC current readout and ohmic reflectometry.</w:t>
+      </w:r>
+    </w:p>
+    <w:p>
+      <w:pPr>
+        <w:jc w:val="both"/>
+      </w:pPr>
+      <w:r>
+        <w:t xml:space="preserve">Usual </w:t>
+      </w:r>
+      <w:r>
+        <w:t>solution to this problem is t</w:t>
+      </w:r>
+      <w:r>
+        <w:t>o place additional, separated quantum dot or quantum point contact</w:t>
+      </w:r>
+      <w:r>
+        <w:t>, called charge sensor,</w:t>
+      </w:r>
+      <w:r>
+        <w:t xml:space="preserve"> electrostatically coupled and thus sensitive</w:t>
+      </w:r>
+      <w:r>
+        <w:t xml:space="preserve"> to charge configuration in DQD and TQD</w:t>
+      </w:r>
+      <w:r>
+        <w:t xml:space="preserve">. Charge sensor </w:t>
+      </w:r>
+      <w:r>
+        <w:t>itself is</w:t>
+      </w:r>
+      <w:r>
+        <w:t xml:space="preserve"> well coupled to ohmic contacts </w:t>
+      </w:r>
+      <w:r>
+        <w:t>thus it is</w:t>
+      </w:r>
+      <w:r>
+        <w:t xml:space="preserve"> suitable for charge transport measurements and ohmic reflectometry.</w:t>
+      </w:r>
+      <w:r>
+        <w:t xml:space="preserve"> </w:t>
+      </w:r>
+    </w:p>
+    <w:p>
+      <w:pPr>
+        <w:jc w:val="both"/>
+      </w:pPr>
+      <w:r>
+        <w:rPr>
+          <w:b/>
+        </w:rPr>
+        <w:t>Charge</w:t>
+      </w:r>
+      <w:r>
+        <w:rPr>
+          <w:b/>
+        </w:rPr>
+        <w:t xml:space="preserve"> sensors</w:t>
+      </w:r>
+      <w:r>
+        <w:rPr>
+          <w:b/>
+        </w:rPr>
+        <w:t xml:space="preserve"> suffer from conductance profile thermal broadening what lowers the sensitiv</w:t>
+      </w:r>
+      <w:r>
+        <w:rPr>
+          <w:b/>
+        </w:rPr>
+        <w:t>ity thus speed of readout</w:t>
+      </w:r>
+      <w:r>
+        <w:rPr>
+          <w:b/>
+        </w:rPr>
+        <w:t>.</w:t>
+      </w:r>
+      <w:r>
+        <w:rPr>
+          <w:b/>
+        </w:rPr>
+        <w:t xml:space="preserve"> They</w:t>
+      </w:r>
+      <w:r>
+        <w:rPr>
+          <w:b/>
+        </w:rPr>
+        <w:t xml:space="preserve"> also need additional compensation gates to</w:t>
+      </w:r>
+      <w:r>
+        <w:rPr>
+          <w:b/>
+        </w:rPr>
+        <w:t xml:space="preserve"> substract</w:t>
+      </w:r>
+      <w:r>
+        <w:rPr>
+          <w:b/>
+        </w:rPr>
+        <w:t xml:space="preserve"> the influence of the qubit gates</w:t>
+      </w:r>
+      <w:r>
+        <w:rPr>
+          <w:b/>
+        </w:rPr>
+        <w:t xml:space="preserve"> on their conductance. </w:t>
+      </w:r>
+      <w:r>
+        <w:rPr>
+          <w:b/>
+        </w:rPr>
+        <w:t>For making usable quantum processor, qubit number needs to be scaled up to achieve big enough number required by quantum algorithms.</w:t>
+      </w:r>
+      <w:r>
+        <w:t xml:space="preserve"> </w:t>
+      </w:r>
+      <w:r>
+        <w:rPr>
+          <w:b/>
+        </w:rPr>
+        <w:t>Gate reflectometry</w:t>
+      </w:r>
+      <w:r>
+        <w:rPr>
+          <w:b/>
+        </w:rPr>
+        <w:t xml:space="preserve"> does not suffer from previously listed problems and since it is using already defined </w:t>
+      </w:r>
+      <w:r>
+        <w:rPr>
+          <w:b/>
+        </w:rPr>
+        <w:t xml:space="preserve">electrostatic </w:t>
+      </w:r>
+      <w:r>
+        <w:rPr>
+          <w:b/>
+        </w:rPr>
+        <w:t>gates it</w:t>
+      </w:r>
+      <w:r>
+        <w:rPr>
+          <w:b/>
+        </w:rPr>
+        <w:t xml:space="preserve"> does not need charge sensor, thus</w:t>
+      </w:r>
+      <w:r>
+        <w:rPr>
+          <w:b/>
+        </w:rPr>
+        <w:t xml:space="preserve"> has a big potential to address scalability problem. </w:t>
+      </w:r>
+      <w:r>
+        <w:t>By</w:t>
+      </w:r>
+      <w:r>
+        <w:t xml:space="preserve"> usage</w:t>
+      </w:r>
+      <w:r>
+        <w:t xml:space="preserve"> of frequency division multiplexing all qubits in a quantum processor could be read out through </w:t>
+      </w:r>
+      <w:r>
+        <w:t>a</w:t>
+      </w:r>
+      <w:r>
+        <w:t xml:space="preserve"> one (or several) wires. </w:t>
+      </w:r>
+    </w:p>
+    <w:p>
+      <w:pPr>
+        <w:jc w:val="both"/>
+      </w:pPr>
+      <w:r>
+        <w:t>Since we don’t have charge sensors in our type of qubits gate reflectometry would be very good solution for achieving state readout.</w:t>
+      </w:r>
+    </w:p>
+    <w:p>
+      <w:pPr>
+        <w:pStyle w:val="Heading3"/>
+        <w:jc w:val="both"/>
+      </w:pPr>
+    </w:p>
+    <w:p>
+      <w:pPr>
+        <w:pStyle w:val="Heading3"/>
+        <w:jc w:val="both"/>
+      </w:pPr>
+      <w:r>
+        <w:t>Innovative aspects</w:t>
+      </w:r>
+      <w:r>
+        <w:t>:</w:t>
+      </w:r>
+    </w:p>
+    <w:p>
+      <w:pPr>
+        <w:jc w:val="both"/>
+      </w:pPr>
+      <w:r>
+        <w:t>In our</w:t>
+      </w:r>
+      <w:r>
+        <w:t xml:space="preserve"> group we are working with a double quantum dot and triple quantum dot</w:t>
+      </w:r>
+      <w:r>
+        <w:t xml:space="preserve"> based spin-qubits </w:t>
+      </w:r>
+      <w:r>
+        <w:t>in</w:t>
+      </w:r>
+      <w:r>
+        <w:t xml:space="preserve"> SiGe nanowires. These structures has </w:t>
+      </w:r>
+      <w:r>
+        <w:t xml:space="preserve">promising theoretical proposals </w:t>
+      </w:r>
+      <w:r>
+        <w:rPr>
+          <w:i/>
+        </w:rPr>
+        <w:t>(put in which proposals and some numbers maybe)</w:t>
+      </w:r>
+      <w:r>
+        <w:t xml:space="preserve"> </w:t>
+      </w:r>
+      <w:r>
+        <w:t xml:space="preserve">in terms of qubit </w:t>
+      </w:r>
+      <w:r>
+        <w:rPr>
+          <w:b/>
+        </w:rPr>
+        <w:t>state manipulation</w:t>
+      </w:r>
+      <w:r>
+        <w:t xml:space="preserve"> and </w:t>
+      </w:r>
+      <w:r>
+        <w:rPr>
+          <w:b/>
+        </w:rPr>
+        <w:t>coherence time</w:t>
+      </w:r>
+      <w:r>
+        <w:t xml:space="preserve">. Easy </w:t>
+      </w:r>
+      <w:r>
+        <w:rPr>
+          <w:b/>
+        </w:rPr>
+        <w:t>state manipulation</w:t>
+      </w:r>
+      <w:r>
+        <w:t xml:space="preserve"> is expected</w:t>
+      </w:r>
+      <w:r>
+        <w:t xml:space="preserve"> because of in-situ present </w:t>
+      </w:r>
+      <w:r>
+        <w:t>spin-orbit</w:t>
+      </w:r>
+      <w:r>
+        <w:t xml:space="preserve"> coupling </w:t>
+      </w:r>
+      <w:r>
+        <w:t xml:space="preserve"> </w:t>
+      </w:r>
+      <w:r>
+        <w:t>for heavy holes in SiGe</w:t>
+      </w:r>
+      <w:r>
+        <w:t xml:space="preserve"> which enable spin manipulation by applying oscillatory electric field to particular qubit gates eliminating necessity fo</w:t>
+      </w:r>
+      <w:r>
+        <w:t xml:space="preserve">r oscillatory magnetic field. This means </w:t>
+      </w:r>
+      <w:r>
+        <w:t>reducing fabrication complexity.</w:t>
+      </w:r>
+      <w:r>
+        <w:t xml:space="preserve"> Together with all the fabrication </w:t>
       </w:r>
       <w:r>
         <w:lastRenderedPageBreak/>
-        <w:t>long coherence time</w:t>
-      </w:r>
-      <w:r>
-        <w:t>.</w:t>
-      </w:r>
-      <w:r>
-        <w:t xml:space="preserve"> This operating mode forbids charge transport through the qubit.</w:t>
+        <w:t xml:space="preserve">reduction complexity brought by gate reflectometry (as explained in </w:t>
+      </w:r>
+      <w:r>
+        <w:rPr>
+          <w:i/>
+        </w:rPr>
+        <w:t>Definition of the problem</w:t>
+      </w:r>
+      <w:r>
+        <w:t>) our approach has high chances of addressing scalability issue.</w:t>
+      </w:r>
+    </w:p>
+    <w:p>
+      <w:pPr>
+        <w:jc w:val="both"/>
+      </w:pPr>
+      <w:r>
+        <w:t>Long coherence time is expected because of</w:t>
+      </w:r>
+      <w:r>
+        <w:t>,</w:t>
       </w:r>
       <w:r>
         <w:t xml:space="preserve"> </w:t>
       </w:r>
       <w:r>
-        <w:t>Consequence</w:t>
-      </w:r>
-      <w:r>
-        <w:t xml:space="preserve"> </w:t>
-      </w:r>
-      <w:r>
-        <w:t>i</w:t>
-      </w:r>
-      <w:r>
-        <w:t>s isolation of the QDs in DQD</w:t>
-      </w:r>
-      <w:r>
-        <w:t xml:space="preserve"> from ohmic leads making</w:t>
-      </w:r>
-      <w:r>
-        <w:t xml:space="preserve"> charge transport (</w:t>
-      </w:r>
-      <w:r>
-        <w:t xml:space="preserve">charge </w:t>
-      </w:r>
-      <w:r>
-        <w:t>exchange with ohmic</w:t>
-      </w:r>
-      <w:r>
-        <w:t xml:space="preserve"> leads) very small. </w:t>
-      </w:r>
-      <w:r>
-        <w:rPr>
-          <w:b/>
-        </w:rPr>
-        <w:t>Thu</w:t>
-      </w:r>
-      <w:r>
-        <w:rPr>
-          <w:b/>
-        </w:rPr>
-        <w:t>s,</w:t>
-      </w:r>
-      <w:r>
-        <w:rPr>
-          <w:b/>
-        </w:rPr>
-        <w:t xml:space="preserve"> all readout techniques based on charg</w:t>
-      </w:r>
-      <w:r>
-        <w:rPr>
-          <w:b/>
-        </w:rPr>
-        <w:t xml:space="preserve">e transport </w:t>
-      </w:r>
-      <w:r>
-        <w:rPr>
-          <w:b/>
-        </w:rPr>
-        <w:t>are not</w:t>
-      </w:r>
-      <w:r>
-        <w:rPr>
-          <w:b/>
-        </w:rPr>
-        <w:t xml:space="preserve"> sensitive enough</w:t>
-      </w:r>
-      <w:r>
-        <w:rPr>
-          <w:b/>
-        </w:rPr>
-        <w:t>,</w:t>
-      </w:r>
-      <w:r>
-        <w:rPr>
-          <w:b/>
-        </w:rPr>
-        <w:t xml:space="preserve"> for </w:t>
-      </w:r>
-      <w:r>
-        <w:rPr>
-          <w:b/>
-        </w:rPr>
-        <w:t xml:space="preserve">measurement </w:t>
-      </w:r>
-      <w:r>
-        <w:rPr>
-          <w:b/>
-        </w:rPr>
-        <w:t xml:space="preserve">to be </w:t>
-      </w:r>
-      <w:r>
-        <w:rPr>
-          <w:b/>
-        </w:rPr>
-        <w:t>fast enough</w:t>
-      </w:r>
-      <w:r>
-        <w:rPr>
-          <w:b/>
-        </w:rPr>
-        <w:t xml:space="preserve"> – signal to noise ratio is degraded</w:t>
-      </w:r>
-      <w:r>
-        <w:rPr>
-          <w:b/>
-        </w:rPr>
-        <w:t>. Namely,  DC current readout, AC current readout and ohmic reflectometry.</w:t>
-      </w:r>
-    </w:p>
-    <w:p>
-      <w:pPr>
-        <w:jc w:val="both"/>
-      </w:pPr>
-      <w:r>
-        <w:t xml:space="preserve">Usual </w:t>
-      </w:r>
-      <w:r>
-        <w:t>solution to this problem is t</w:t>
-      </w:r>
-      <w:r>
-        <w:t>o place additional, separated quantum dot or quantum point contact</w:t>
-      </w:r>
-      <w:r>
-        <w:t>, called charge sensor,</w:t>
-      </w:r>
-      <w:r>
-        <w:t xml:space="preserve"> electrostatically coupled and thus sensitive</w:t>
-      </w:r>
-      <w:r>
-        <w:t xml:space="preserve"> to charge configuration in DQD and TQD</w:t>
-      </w:r>
-      <w:r>
-        <w:t xml:space="preserve">. Charge sensor </w:t>
-      </w:r>
-      <w:r>
-        <w:t>itself is</w:t>
-      </w:r>
-      <w:r>
-        <w:t xml:space="preserve"> well coupled to ohmic contacts </w:t>
-      </w:r>
-      <w:r>
-        <w:t>thus it is</w:t>
-      </w:r>
-      <w:r>
-        <w:t xml:space="preserve"> suitable for charge transport measurements and ohmic reflectometry.</w:t>
-      </w:r>
-      <w:r>
-        <w:t xml:space="preserve"> </w:t>
-      </w:r>
-    </w:p>
-    <w:p>
-      <w:pPr>
-        <w:jc w:val="both"/>
-      </w:pPr>
-      <w:r>
-        <w:rPr>
-          <w:b/>
-        </w:rPr>
-        <w:t>Charge</w:t>
-      </w:r>
-      <w:r>
-        <w:rPr>
-          <w:b/>
-        </w:rPr>
-        <w:t xml:space="preserve"> sensors</w:t>
-      </w:r>
-      <w:r>
-        <w:rPr>
-          <w:b/>
-        </w:rPr>
-        <w:t xml:space="preserve"> suffer from conductance profile thermal broadening what lowers the sensitiv</w:t>
-      </w:r>
-      <w:r>
-        <w:rPr>
-          <w:b/>
-        </w:rPr>
-        <w:t>ity thus speed of readout</w:t>
-      </w:r>
-      <w:r>
-        <w:rPr>
-          <w:b/>
-        </w:rPr>
-        <w:t>.</w:t>
-      </w:r>
-      <w:r>
-        <w:rPr>
-          <w:b/>
-        </w:rPr>
-        <w:t xml:space="preserve"> They</w:t>
-      </w:r>
-      <w:r>
-        <w:rPr>
-          <w:b/>
-        </w:rPr>
-        <w:t xml:space="preserve"> also need additional compensation gates to</w:t>
-      </w:r>
-      <w:r>
-        <w:rPr>
-          <w:b/>
-        </w:rPr>
-        <w:t xml:space="preserve"> substract</w:t>
-      </w:r>
-      <w:r>
-        <w:rPr>
-          <w:b/>
-        </w:rPr>
-        <w:t xml:space="preserve"> the influence of the qubit gates</w:t>
-      </w:r>
-      <w:r>
-        <w:rPr>
-          <w:b/>
-        </w:rPr>
-        <w:t xml:space="preserve"> on their conductance. </w:t>
-      </w:r>
-      <w:r>
-        <w:rPr>
-          <w:b/>
-        </w:rPr>
-        <w:t>For making usable quantum processor, qubit number needs to be scaled up to achieve big enough number required by quantum algorithms.</w:t>
-      </w:r>
-      <w:r>
-        <w:t xml:space="preserve"> </w:t>
-      </w:r>
-      <w:r>
-        <w:rPr>
-          <w:b/>
-        </w:rPr>
-        <w:t>Gate reflectometry</w:t>
-      </w:r>
-      <w:r>
-        <w:rPr>
-          <w:b/>
-        </w:rPr>
-        <w:t xml:space="preserve"> does not suffer from previously listed problems and since it is using already defined </w:t>
-      </w:r>
-      <w:r>
-        <w:rPr>
-          <w:b/>
-        </w:rPr>
-        <w:t xml:space="preserve">electrostatic </w:t>
-      </w:r>
-      <w:r>
-        <w:rPr>
-          <w:b/>
-        </w:rPr>
-        <w:t>gates it</w:t>
-      </w:r>
-      <w:r>
-        <w:rPr>
-          <w:b/>
-        </w:rPr>
-        <w:t xml:space="preserve"> does not need charge sensor, thus</w:t>
-      </w:r>
-      <w:r>
-        <w:rPr>
-          <w:b/>
-        </w:rPr>
-        <w:t xml:space="preserve"> has a big potential to address scalability problem. </w:t>
-      </w:r>
-      <w:r>
-        <w:t>By</w:t>
-      </w:r>
-      <w:r>
-        <w:t xml:space="preserve"> usage</w:t>
-      </w:r>
-      <w:r>
-        <w:t xml:space="preserve"> of frequency division multiplexing all qubits in a quantum processor could be read out through </w:t>
-      </w:r>
-      <w:r>
-        <w:t>a</w:t>
-      </w:r>
-      <w:r>
-        <w:t xml:space="preserve"> one (or several) wires. </w:t>
-      </w:r>
-    </w:p>
-    <w:p>
-      <w:pPr>
-        <w:jc w:val="both"/>
-      </w:pPr>
-      <w:r>
-        <w:t>Since we don’t have charge sensors in our type of qubits gate reflectometry would be very good solution for achieving state readout.</w:t>
-      </w:r>
-    </w:p>
-    <w:p>
-      <w:pPr>
-        <w:pStyle w:val="Heading3"/>
-        <w:jc w:val="both"/>
-      </w:pPr>
-    </w:p>
-    <w:p>
-      <w:pPr>
-        <w:pStyle w:val="Heading3"/>
-        <w:jc w:val="both"/>
-      </w:pPr>
-      <w:r>
-        <w:t>Innovative aspects</w:t>
-      </w:r>
-      <w:r>
-        <w:t>:</w:t>
-      </w:r>
-    </w:p>
-    <w:p>
-      <w:pPr>
-        <w:jc w:val="both"/>
-      </w:pPr>
-      <w:r>
-        <w:t>In our</w:t>
-      </w:r>
-      <w:r>
-        <w:t xml:space="preserve"> group we are working with a double quantum dot and triple quantum dot</w:t>
-      </w:r>
-      <w:r>
-        <w:t xml:space="preserve"> based spin-qubits </w:t>
-      </w:r>
-      <w:r>
-        <w:t>in</w:t>
-      </w:r>
-      <w:r>
-        <w:t xml:space="preserve"> SiGe nanowires. These structures has </w:t>
-      </w:r>
-      <w:r>
-        <w:t xml:space="preserve">promising theoretical proposals </w:t>
-      </w:r>
-      <w:r>
+        <w:t>before mentioned</w:t>
+      </w:r>
+      <w:r>
+        <w:t xml:space="preserve">, low coupling qubit </w:t>
+      </w:r>
+      <w:r>
+        <w:t xml:space="preserve">charge spin with surrounding nuclei bath spin. </w:t>
+      </w:r>
+    </w:p>
+    <w:p>
+      <w:pPr>
+        <w:jc w:val="both"/>
         <w:rPr>
           <w:i/>
         </w:rPr>
-        <w:t>(put in which proposals and some numbers maybe)</w:t>
-      </w:r>
-      <w:r>
-        <w:t xml:space="preserve"> </w:t>
-      </w:r>
-      <w:r>
-        <w:t xml:space="preserve">in terms of qubit </w:t>
-      </w:r>
-      <w:r>
-        <w:rPr>
-          <w:b/>
-        </w:rPr>
-        <w:t>state manipulation</w:t>
-      </w:r>
-      <w:r>
-        <w:t xml:space="preserve"> and </w:t>
-      </w:r>
-      <w:r>
-        <w:rPr>
-          <w:b/>
-        </w:rPr>
-        <w:t>coherence time</w:t>
-      </w:r>
-      <w:r>
-        <w:t xml:space="preserve">. Easy </w:t>
-      </w:r>
-      <w:r>
-        <w:rPr>
-          <w:b/>
-        </w:rPr>
-        <w:t>state manipulation</w:t>
-      </w:r>
-      <w:r>
-        <w:t xml:space="preserve"> is expected</w:t>
-      </w:r>
-      <w:r>
-        <w:t xml:space="preserve"> because of in-situ present </w:t>
-      </w:r>
-      <w:r>
-        <w:t>spin-orbit</w:t>
-      </w:r>
-      <w:r>
-        <w:t xml:space="preserve"> coupling </w:t>
-      </w:r>
-      <w:r>
-        <w:t xml:space="preserve"> </w:t>
-      </w:r>
-      <w:r>
-        <w:t>for heavy holes in SiGe</w:t>
-      </w:r>
-      <w:r>
-        <w:t xml:space="preserve"> which enable spin manipulation by applying oscillatory electric field to particular qubit gates eliminating necessity fo</w:t>
-      </w:r>
-      <w:r>
-        <w:t xml:space="preserve">r oscillatory magnetic field. This means </w:t>
-      </w:r>
-      <w:r>
-        <w:t>reducing fabrication complexity.</w:t>
-      </w:r>
-      <w:r>
-        <w:t xml:space="preserve"> Together with all the fabrication reduction complexity brought by gate reflectometry (as explained in </w:t>
-      </w:r>
-      <w:r>
-        <w:rPr>
-          <w:i/>
-        </w:rPr>
-        <w:t>Definition of the problem</w:t>
-      </w:r>
-      <w:r>
-        <w:t>) our approach has high chances of addressing scalability issue.</w:t>
-      </w:r>
-    </w:p>
-    <w:p>
-      <w:pPr>
-        <w:jc w:val="both"/>
-      </w:pPr>
-      <w:r>
-        <w:t>Long coherence time is expected because of</w:t>
-      </w:r>
-      <w:r>
-        <w:t>,</w:t>
-      </w:r>
-      <w:r>
-        <w:t xml:space="preserve"> </w:t>
-      </w:r>
-      <w:r>
-        <w:t>before mentioned</w:t>
-      </w:r>
-      <w:r>
-        <w:t xml:space="preserve">, low coupling qubit </w:t>
-      </w:r>
-      <w:r>
-        <w:t xml:space="preserve">charge spin with surrounding nuclei bath spin. </w:t>
-      </w:r>
-    </w:p>
-    <w:p>
-      <w:pPr>
-        <w:jc w:val="both"/>
-        <w:rPr>
-          <w:i/>
-        </w:rPr>
-      </w:pPr>
-      <w:r>
-        <w:lastRenderedPageBreak/>
+      </w:pPr>
+      <w:r>
         <w:t>Gates on our DQD system</w:t>
       </w:r>
       <w:r>
@@ -7878,6 +7885,7 @@
   <w:style w:type="character" w:default="1" w:styleId="DefaultParagraphFont">
     <w:name w:val="Default Paragraph Font"/>
     <w:uiPriority w:val="1"/>
+    <w:semiHidden/>
     <w:unhideWhenUsed/>
   </w:style>
   <w:style w:type="table" w:default="1" w:styleId="TableNormal">
@@ -8385,7 +8393,7 @@
 </file>
 
 <file path=customXml/itemProps1.xml><?xml version="1.0" encoding="utf-8"?>
-<ds:datastoreItem xmlns:ds="http://schemas.openxmlformats.org/officeDocument/2006/customXml" ds:itemID="{CEBC165D-CC41-4BAA-BAC6-EC350AF14675}">
+<ds:datastoreItem xmlns:ds="http://schemas.openxmlformats.org/officeDocument/2006/customXml" ds:itemID="{451539CA-3E56-4C38-A235-491E591FF989}">
   <ds:schemaRefs>
     <ds:schemaRef ds:uri="http://schemas.openxmlformats.org/officeDocument/2006/bibliography"/>
   </ds:schemaRefs>

</xml_diff>

<commit_message>
State of the art modification - manipulation vs coherence time with ref
</commit_message>
<xml_diff>
--- a/Project description.docx
+++ b/Project description.docx
@@ -1446,62 +1446,251 @@
       <w:pPr>
         <w:jc w:val="both"/>
       </w:pPr>
+      <w:r>
+        <w:t xml:space="preserve">In all spin </w:t>
+      </w:r>
+      <w:r>
+        <w:t xml:space="preserve">qubit approaches above (and all qubits in overall) there is battle between </w:t>
+      </w:r>
+      <w:r>
+        <w:t xml:space="preserve">spin </w:t>
+      </w:r>
+      <w:r>
+        <w:t xml:space="preserve">manipulation time </w:t>
+      </w:r>
+      <w:r>
+        <w:t xml:space="preserve">on one side </w:t>
+      </w:r>
+      <w:r>
+        <w:t xml:space="preserve">and </w:t>
+      </w:r>
+      <w:r>
+        <w:t>coherence time</w:t>
+      </w:r>
+      <w:r>
+        <w:t xml:space="preserve"> on the other side</w:t>
+      </w:r>
+      <w:r>
+        <w:t xml:space="preserve">. </w:t>
+      </w:r>
+      <w:r>
+        <w:t>For m</w:t>
+      </w:r>
+      <w:r>
+        <w:t xml:space="preserve">aking a set of </w:t>
+      </w:r>
+      <w:r>
+        <w:t>quantum operation</w:t>
+      </w:r>
+      <w:r>
+        <w:t xml:space="preserve"> correctly</w:t>
+      </w:r>
+      <w:r>
+        <w:t>, m</w:t>
+      </w:r>
+      <w:r>
+        <w:t>anipulation time</w:t>
+      </w:r>
+      <w:r>
+        <w:t xml:space="preserve"> for one operation</w:t>
+      </w:r>
+      <w:r>
+        <w:t xml:space="preserve"> need to </w:t>
+      </w:r>
+      <w:r>
+        <w:t xml:space="preserve">be </w:t>
+      </w:r>
+      <w:r>
+        <w:t xml:space="preserve">much </w:t>
+      </w:r>
+      <w:r>
+        <w:t xml:space="preserve">shorter than </w:t>
+      </w:r>
+      <w:r>
+        <w:t xml:space="preserve">coherence time. </w:t>
+      </w:r>
+      <w:r>
+        <w:t>Minimum time for one full spin rotation (longest single operation</w:t>
+      </w:r>
+      <w:r>
+        <w:t xml:space="preserve">, </w:t>
+      </w:r>
+      <w:r>
+        <w:t>π</w:t>
+      </w:r>
+      <w:r>
+        <w:t>/2 spin rotation</w:t>
+      </w:r>
+      <w:r>
+        <w:t xml:space="preserve">) achieved in </w:t>
+      </w:r>
+      <w:r>
+        <w:t>Andrea Morello Group from UNSW Australia</w:t>
+      </w:r>
+      <w:r>
+        <w:t xml:space="preserve"> in Si:P material system, using ESR (electron spin resonance technique) is 75 ns</w:t>
+      </w:r>
+      <w:r>
+        <w:t xml:space="preserve"> [3]</w:t>
+      </w:r>
+      <w:r>
+        <w:t>.</w:t>
+      </w:r>
+      <w:r>
+        <w:t xml:space="preserve"> They achieved coherence time</w:t>
+      </w:r>
+      <w:r>
+        <w:t>,</w:t>
+      </w:r>
+      <w:r>
+        <w:t xml:space="preserve"> </w:t>
+      </w:r>
+      <w:r>
+        <w:t>applying Hahn echo technique</w:t>
+      </w:r>
+      <w:r>
+        <w:t>, T</w:t>
+      </w:r>
+      <w:r>
+        <w:rPr>
+          <w:vertAlign w:val="subscript"/>
+        </w:rPr>
+        <w:t>2</w:t>
+      </w:r>
+      <w:r>
+        <w:t xml:space="preserve"> of 200 us [3].</w:t>
+      </w:r>
+      <w:r>
+        <w:t xml:space="preserve"> </w:t>
+      </w:r>
+      <w:r>
+        <w:t xml:space="preserve">Using hole spin in p-type industrial CMOS as qubit basis, R. Maurand from S. De Franceschi group in CEA Grenoble, achieved </w:t>
+      </w:r>
+      <w:r>
+        <w:t>π</w:t>
+      </w:r>
+      <w:r>
+        <w:t xml:space="preserve">/2 </w:t>
+      </w:r>
+      <w:r>
+        <w:t>spin</w:t>
+      </w:r>
+      <w:r>
+        <w:t xml:space="preserve"> </w:t>
+      </w:r>
+      <w:r>
+        <w:t>rotation</w:t>
+      </w:r>
+      <w:r>
+        <w:t xml:space="preserve"> of approximately 3 ns</w:t>
+      </w:r>
+      <w:r>
+        <w:t xml:space="preserve"> [11]</w:t>
+      </w:r>
+      <w:r>
+        <w:t>. While</w:t>
+      </w:r>
+      <w:r>
+        <w:t xml:space="preserve"> coherence time</w:t>
+      </w:r>
+      <w:r>
+        <w:t xml:space="preserve"> </w:t>
+      </w:r>
+      <w:r>
+        <w:t>T</w:t>
+      </w:r>
+      <w:r>
+        <w:rPr>
+          <w:vertAlign w:val="subscript"/>
+        </w:rPr>
+        <w:t>2</w:t>
+      </w:r>
+      <w:r>
+        <w:t xml:space="preserve"> </w:t>
+      </w:r>
+      <w:r>
+        <w:t xml:space="preserve">in their case was 245 ns </w:t>
+      </w:r>
+      <w:r>
+        <w:t>[11]</w:t>
+      </w:r>
+      <w:r>
+        <w:t xml:space="preserve">. </w:t>
+      </w:r>
+      <w:r>
+        <w:t xml:space="preserve">In gallium arsenide double quantum dot system based on electron spin, J. Petta et al. achieved </w:t>
+      </w:r>
+      <w:r>
+        <w:t>π</w:t>
+      </w:r>
+      <w:r>
+        <w:t>/2 spin rotation</w:t>
+      </w:r>
+      <w:r>
+        <w:t xml:space="preserve"> of approximately 180 ps and </w:t>
+      </w:r>
+      <w:r>
+        <w:t>coherence time</w:t>
+      </w:r>
+      <w:r>
+        <w:t xml:space="preserve"> T</w:t>
+      </w:r>
+      <w:r>
+        <w:rPr>
+          <w:vertAlign w:val="subscript"/>
+        </w:rPr>
+        <w:t>2</w:t>
+      </w:r>
+      <w:r>
+        <w:t xml:space="preserve"> of 1.2 us (</w:t>
+      </w:r>
+      <w:r>
+        <w:rPr>
+          <w:i/>
+        </w:rPr>
+        <w:t xml:space="preserve">this is strange – ratio </w:t>
+      </w:r>
+      <w:r>
+        <w:rPr>
+          <w:i/>
+        </w:rPr>
+        <w:t>T</w:t>
+      </w:r>
+      <w:r>
+        <w:rPr>
+          <w:i/>
+          <w:vertAlign w:val="subscript"/>
+        </w:rPr>
+        <w:t>2</w:t>
+      </w:r>
+      <w:r>
+        <w:rPr>
+          <w:i/>
+        </w:rPr>
+        <w:t xml:space="preserve"> </w:t>
+      </w:r>
+      <w:r>
+        <w:rPr>
+          <w:i/>
+        </w:rPr>
+        <w:t xml:space="preserve">/ π/2 </w:t>
+      </w:r>
+      <w:r>
+        <w:rPr>
+          <w:i/>
+        </w:rPr>
+        <w:t xml:space="preserve"> seems too good</w:t>
+      </w:r>
+      <w:r>
+        <w:t xml:space="preserve">). </w:t>
+      </w:r>
       <w:bookmarkStart w:id="0" w:name="_GoBack"/>
       <w:bookmarkEnd w:id="0"/>
-      <w:r>
-        <w:t xml:space="preserve">In all spin </w:t>
-      </w:r>
-      <w:r>
-        <w:t xml:space="preserve">qubit approaches above (and all qubits in overall) there is battle between </w:t>
-      </w:r>
-      <w:r>
-        <w:t xml:space="preserve">spin </w:t>
-      </w:r>
-      <w:r>
-        <w:t xml:space="preserve">manipulation and measurement time </w:t>
-      </w:r>
-      <w:r>
-        <w:t xml:space="preserve">on one side </w:t>
-      </w:r>
-      <w:r>
-        <w:t>and decoherence time</w:t>
-      </w:r>
-      <w:r>
-        <w:t xml:space="preserve"> on the other side</w:t>
-      </w:r>
-      <w:r>
-        <w:t>. According to some claims (</w:t>
-      </w:r>
-      <w:r>
-        <w:rPr>
-          <w:i/>
-        </w:rPr>
-        <w:t>maybe find ref exactly</w:t>
-      </w:r>
-      <w:r>
-        <w:t>)</w:t>
-      </w:r>
-      <w:r>
-        <w:t xml:space="preserve"> to achieve acceptable quantum computer, manipulation and measurement time need to be several orders of magnitude smaller (~10</w:t>
-      </w:r>
-      <w:r>
-        <w:rPr>
-          <w:vertAlign w:val="superscript"/>
-        </w:rPr>
-        <w:t>4</w:t>
-      </w:r>
-      <w:r>
-        <w:t xml:space="preserve">) than decoherence time. </w:t>
-      </w:r>
-      <w:r>
-        <w:t xml:space="preserve">According to recent literature, manipulation time can’t be tuned by </w:t>
-      </w:r>
-      <w:r>
-        <w:t>a large degree, which means that</w:t>
-      </w:r>
-      <w:r>
-        <w:t xml:space="preserve"> in overall sum manipulation + measurement time, measurement time is one that should be pushed to minimum level with engineering and new approaches.</w:t>
-      </w:r>
+    </w:p>
+    <w:p>
+      <w:pPr>
+        <w:jc w:val="both"/>
+      </w:pPr>
     </w:p>
     <w:p>
       <w:pPr>
@@ -1568,6 +1757,7 @@
         <w:jc w:val="both"/>
       </w:pPr>
       <w:r>
+        <w:lastRenderedPageBreak/>
         <w:t>D</w:t>
       </w:r>
       <w:r>
@@ -1611,109 +1801,503 @@
         <w:jc w:val="both"/>
       </w:pPr>
       <w:r>
+        <w:t>DC current readout is sensing the electron transport through the qubit</w:t>
+      </w:r>
+      <w:r>
+        <w:t xml:space="preserve"> by means of current measurement</w:t>
+      </w:r>
+      <w:r>
+        <w:t>. It requires electron transport which in DQD and TQD system is not possible and is prone to low frequency 1/f noise.</w:t>
+      </w:r>
+      <w:r>
+        <w:t xml:space="preserve"> </w:t>
+      </w:r>
+    </w:p>
+    <w:p>
+      <w:pPr>
+        <w:jc w:val="both"/>
+      </w:pPr>
+      <w:r>
+        <w:t>Differential measurement (AC current readout) has the same drawbacks as DC current readout. It is typically done with low frequency lock – in technique.</w:t>
+      </w:r>
+    </w:p>
+    <w:p>
+      <w:pPr>
+        <w:jc w:val="both"/>
+      </w:pPr>
+      <w:r>
+        <w:t>Ohmic reflectometry is technique of indirect sensing of the</w:t>
+      </w:r>
+      <w:r>
+        <w:t xml:space="preserve"> change in a qubit</w:t>
+      </w:r>
+      <w:r>
+        <w:t xml:space="preserve"> impedance by monitoring portion of the sent wave reflected from the qubit structure. It is usually done by high frequency lock – in technique and is not prone to 1/f noise. </w:t>
+      </w:r>
+    </w:p>
+    <w:p>
+      <w:pPr>
+        <w:jc w:val="both"/>
+        <w:rPr>
+          <w:b/>
+        </w:rPr>
+      </w:pPr>
+      <w:r>
+        <w:t>Gate</w:t>
+      </w:r>
+      <w:r>
+        <w:t xml:space="preserve"> reflectometry is technique of indirect sensing of the </w:t>
+      </w:r>
+      <w:r>
+        <w:t>change in a qubit</w:t>
+      </w:r>
+      <w:r>
+        <w:t xml:space="preserve"> capacitance by monitoring portion of the sent wave reflected from the one of the qubit gates. </w:t>
+      </w:r>
+      <w:r>
+        <w:rPr>
+          <w:b/>
+        </w:rPr>
+        <w:t>It’s big advantage is that it does not require cha</w:t>
+      </w:r>
+      <w:r>
+        <w:rPr>
+          <w:b/>
+        </w:rPr>
+        <w:t>rge transport through the qubit.</w:t>
+      </w:r>
+    </w:p>
+    <w:p>
+      <w:pPr>
+        <w:jc w:val="both"/>
+        <w:rPr>
+          <w:b/>
+        </w:rPr>
+      </w:pPr>
+    </w:p>
+    <w:p>
+      <w:pPr>
+        <w:jc w:val="both"/>
+        <w:rPr>
+          <w:b/>
+        </w:rPr>
+      </w:pPr>
+      <w:r>
+        <w:rPr>
+          <w:b/>
+        </w:rPr>
+        <w:t>BLABLABLA</w:t>
+      </w:r>
+    </w:p>
+    <w:p>
+      <w:pPr>
+        <w:jc w:val="both"/>
+      </w:pPr>
+    </w:p>
+    <w:p>
+      <w:pPr>
+        <w:jc w:val="both"/>
+      </w:pPr>
+    </w:p>
+    <w:p>
+      <w:pPr>
+        <w:jc w:val="both"/>
+      </w:pPr>
+    </w:p>
+    <w:p>
+      <w:pPr>
+        <w:pStyle w:val="Heading3"/>
+        <w:jc w:val="both"/>
+      </w:pPr>
+    </w:p>
+    <w:p>
+      <w:pPr>
+        <w:pStyle w:val="Heading3"/>
+        <w:jc w:val="both"/>
+      </w:pPr>
+    </w:p>
+    <w:p>
+      <w:pPr>
+        <w:pStyle w:val="Heading3"/>
+        <w:jc w:val="both"/>
+      </w:pPr>
+      <w:r>
+        <w:t>Definition of the problem:</w:t>
+      </w:r>
+    </w:p>
+    <w:p>
+      <w:pPr>
+        <w:jc w:val="both"/>
+      </w:pPr>
+      <w:r>
+        <w:t>In a spin based quantum computer after calculation is finished</w:t>
+      </w:r>
+      <w:r>
+        <w:t xml:space="preserve">, result is encoded into spin state of the  </w:t>
+      </w:r>
+      <w:r>
+        <w:t>electrons or holes in the individual qubits</w:t>
+      </w:r>
+      <w:r>
+        <w:t>.</w:t>
+      </w:r>
+      <w:r>
+        <w:t xml:space="preserve"> This measurement is done by spin state projection on</w:t>
+      </w:r>
+      <w:r>
+        <w:t xml:space="preserve"> the basis states. Physically this is</w:t>
+      </w:r>
+      <w:r>
+        <w:t xml:space="preserve"> achieved by changing</w:t>
+      </w:r>
+      <w:r>
+        <w:t xml:space="preserve"> (or not)</w:t>
+      </w:r>
+      <w:r>
+        <w:t xml:space="preserve"> </w:t>
+      </w:r>
+      <w:r>
+        <w:t xml:space="preserve">qubit </w:t>
+      </w:r>
+      <w:r>
+        <w:t>charge configuration with applied electric fields</w:t>
+      </w:r>
+      <w:r>
+        <w:t xml:space="preserve"> depending if Pauli spin blockade is (is not) lifted what depends on electron or hole resulting spin state. Thus, measuring charge configuration of </w:t>
+      </w:r>
+      <w:r>
+        <w:t>all</w:t>
+      </w:r>
+      <w:r>
+        <w:t xml:space="preserve"> qubits measurement result is obtained. </w:t>
+      </w:r>
+    </w:p>
+    <w:p>
+      <w:pPr>
+        <w:jc w:val="both"/>
+        <w:rPr>
+          <w:b/>
+        </w:rPr>
+      </w:pPr>
+      <w:r>
         <w:lastRenderedPageBreak/>
-        <w:t>DC current readout is sensing the electron transport through the qubit</w:t>
-      </w:r>
-      <w:r>
-        <w:t xml:space="preserve"> by means of current measurement</w:t>
-      </w:r>
-      <w:r>
-        <w:t>. It requires electron transport which in DQD and TQD system is not possible and is prone to low frequency 1/f noise.</w:t>
+        <w:t xml:space="preserve">As mentioned before DQD </w:t>
+      </w:r>
+      <w:r>
+        <w:t xml:space="preserve">properties are defined by gates </w:t>
+      </w:r>
+      <w:r>
+        <w:t>positioned on top of the nanowire (Fig.x.).</w:t>
+      </w:r>
+      <w:r>
+        <w:t>Gates tune the qubits in</w:t>
+      </w:r>
+      <w:r>
+        <w:t xml:space="preserve"> a</w:t>
+      </w:r>
+      <w:r>
+        <w:t>n</w:t>
       </w:r>
       <w:r>
         <w:t xml:space="preserve"> </w:t>
       </w:r>
-    </w:p>
-    <w:p>
-      <w:pPr>
-        <w:jc w:val="both"/>
-      </w:pPr>
-      <w:r>
-        <w:t>Differential measurement (AC current readout) has the same drawbacks as DC current readout. It is typically done with low frequency lock – in technique.</w:t>
-      </w:r>
-    </w:p>
-    <w:p>
-      <w:pPr>
-        <w:jc w:val="both"/>
-      </w:pPr>
-      <w:r>
-        <w:t>Ohmic reflectometry is technique of indirect sensing of the</w:t>
-      </w:r>
-      <w:r>
-        <w:t xml:space="preserve"> change in a qubit</w:t>
-      </w:r>
-      <w:r>
-        <w:t xml:space="preserve"> impedance by monitoring portion of the sent wave reflected from the qubit structure. It is usually done by high frequency lock – in technique and is not prone to 1/f noise. </w:t>
-      </w:r>
-    </w:p>
-    <w:p>
-      <w:pPr>
-        <w:jc w:val="both"/>
+      <w:r>
+        <w:t xml:space="preserve">energetically </w:t>
+      </w:r>
+      <w:r>
+        <w:t>proper operating mode. That means</w:t>
+      </w:r>
+      <w:r>
+        <w:t xml:space="preserve"> achieving fast manipulation and long coherence time</w:t>
+      </w:r>
+      <w:r>
+        <w:t>.</w:t>
+      </w:r>
+      <w:r>
+        <w:t xml:space="preserve"> This operating mode forbids charge transport through the qubit.</w:t>
+      </w:r>
+      <w:r>
+        <w:t xml:space="preserve"> </w:t>
+      </w:r>
+      <w:r>
+        <w:t>Consequence</w:t>
+      </w:r>
+      <w:r>
+        <w:t xml:space="preserve"> </w:t>
+      </w:r>
+      <w:r>
+        <w:t>i</w:t>
+      </w:r>
+      <w:r>
+        <w:t>s isolation of the QDs in DQD</w:t>
+      </w:r>
+      <w:r>
+        <w:t xml:space="preserve"> from ohmic leads making</w:t>
+      </w:r>
+      <w:r>
+        <w:t xml:space="preserve"> charge transport (</w:t>
+      </w:r>
+      <w:r>
+        <w:t xml:space="preserve">charge </w:t>
+      </w:r>
+      <w:r>
+        <w:t>exchange with ohmic</w:t>
+      </w:r>
+      <w:r>
+        <w:t xml:space="preserve"> leads) very small. </w:t>
+      </w:r>
+      <w:r>
         <w:rPr>
           <w:b/>
         </w:rPr>
-      </w:pPr>
-      <w:r>
-        <w:t>Gate</w:t>
-      </w:r>
-      <w:r>
-        <w:t xml:space="preserve"> reflectometry is technique of indirect sensing of the </w:t>
-      </w:r>
-      <w:r>
-        <w:t>change in a qubit</w:t>
-      </w:r>
-      <w:r>
-        <w:t xml:space="preserve"> capacitance by monitoring portion of the sent wave reflected from the one of the qubit gates. </w:t>
+        <w:t>Thu</w:t>
       </w:r>
       <w:r>
         <w:rPr>
           <w:b/>
         </w:rPr>
-        <w:t>It’s big advantage is that it does not require cha</w:t>
+        <w:t>s,</w:t>
       </w:r>
       <w:r>
         <w:rPr>
           <w:b/>
         </w:rPr>
-        <w:t>rge transport through the qubit.</w:t>
-      </w:r>
-    </w:p>
-    <w:p>
-      <w:pPr>
-        <w:jc w:val="both"/>
+        <w:t xml:space="preserve"> all readout techniques based on charg</w:t>
+      </w:r>
+      <w:r>
         <w:rPr>
           <w:b/>
         </w:rPr>
-      </w:pPr>
-    </w:p>
-    <w:p>
-      <w:pPr>
-        <w:jc w:val="both"/>
+        <w:t xml:space="preserve">e transport </w:t>
+      </w:r>
+      <w:r>
         <w:rPr>
           <w:b/>
         </w:rPr>
-      </w:pPr>
+        <w:t>are not</w:t>
+      </w:r>
       <w:r>
         <w:rPr>
           <w:b/>
         </w:rPr>
-        <w:t>BLABLABLA</w:t>
-      </w:r>
-    </w:p>
-    <w:p>
-      <w:pPr>
-        <w:jc w:val="both"/>
-      </w:pPr>
-    </w:p>
-    <w:p>
-      <w:pPr>
-        <w:jc w:val="both"/>
-      </w:pPr>
-    </w:p>
-    <w:p>
-      <w:pPr>
-        <w:jc w:val="both"/>
-      </w:pPr>
+        <w:t xml:space="preserve"> sensitive enough</w:t>
+      </w:r>
+      <w:r>
+        <w:rPr>
+          <w:b/>
+        </w:rPr>
+        <w:t>,</w:t>
+      </w:r>
+      <w:r>
+        <w:rPr>
+          <w:b/>
+        </w:rPr>
+        <w:t xml:space="preserve"> for </w:t>
+      </w:r>
+      <w:r>
+        <w:rPr>
+          <w:b/>
+        </w:rPr>
+        <w:t xml:space="preserve">measurement </w:t>
+      </w:r>
+      <w:r>
+        <w:rPr>
+          <w:b/>
+        </w:rPr>
+        <w:t xml:space="preserve">to be </w:t>
+      </w:r>
+      <w:r>
+        <w:rPr>
+          <w:b/>
+        </w:rPr>
+        <w:t>fast enough</w:t>
+      </w:r>
+      <w:r>
+        <w:rPr>
+          <w:b/>
+        </w:rPr>
+        <w:t xml:space="preserve"> – signal to noise ratio is degraded</w:t>
+      </w:r>
+      <w:r>
+        <w:rPr>
+          <w:b/>
+        </w:rPr>
+        <w:t>. Namely,  DC current readout, AC current readout and ohmic reflectometry.</w:t>
+      </w:r>
+    </w:p>
+    <w:p>
+      <w:pPr>
+        <w:jc w:val="both"/>
+      </w:pPr>
+      <w:r>
+        <w:t xml:space="preserve">Usual </w:t>
+      </w:r>
+      <w:r>
+        <w:t>solution to this problem is t</w:t>
+      </w:r>
+      <w:r>
+        <w:t>o place additional, separated quantum dot or quantum point contact</w:t>
+      </w:r>
+      <w:r>
+        <w:t>, called charge sensor,</w:t>
+      </w:r>
+      <w:r>
+        <w:t xml:space="preserve"> electrostatically coupled and thus sensitive</w:t>
+      </w:r>
+      <w:r>
+        <w:t xml:space="preserve"> to charge configuration in DQD and TQD</w:t>
+      </w:r>
+      <w:r>
+        <w:t xml:space="preserve">. Charge sensor </w:t>
+      </w:r>
+      <w:r>
+        <w:t>itself is</w:t>
+      </w:r>
+      <w:r>
+        <w:t xml:space="preserve"> well coupled to ohmic contacts </w:t>
+      </w:r>
+      <w:r>
+        <w:t>thus it is</w:t>
+      </w:r>
+      <w:r>
+        <w:t xml:space="preserve"> suitable for charge transport measurements and ohmic reflectometry.</w:t>
+      </w:r>
+      <w:r>
+        <w:t xml:space="preserve"> </w:t>
+      </w:r>
+    </w:p>
+    <w:p>
+      <w:pPr>
+        <w:jc w:val="both"/>
+      </w:pPr>
+      <w:r>
+        <w:rPr>
+          <w:b/>
+        </w:rPr>
+        <w:t>Charge</w:t>
+      </w:r>
+      <w:r>
+        <w:rPr>
+          <w:b/>
+        </w:rPr>
+        <w:t xml:space="preserve"> sensors</w:t>
+      </w:r>
+      <w:r>
+        <w:rPr>
+          <w:b/>
+        </w:rPr>
+        <w:t xml:space="preserve"> suffer from conductance profile thermal broadening what lowers the sensitiv</w:t>
+      </w:r>
+      <w:r>
+        <w:rPr>
+          <w:b/>
+        </w:rPr>
+        <w:t>ity thus speed of readout</w:t>
+      </w:r>
+      <w:r>
+        <w:rPr>
+          <w:b/>
+        </w:rPr>
+        <w:t>.</w:t>
+      </w:r>
+      <w:r>
+        <w:rPr>
+          <w:b/>
+        </w:rPr>
+        <w:t xml:space="preserve"> They</w:t>
+      </w:r>
+      <w:r>
+        <w:rPr>
+          <w:b/>
+        </w:rPr>
+        <w:t xml:space="preserve"> also need additional compensation gates to</w:t>
+      </w:r>
+      <w:r>
+        <w:rPr>
+          <w:b/>
+        </w:rPr>
+        <w:t xml:space="preserve"> substract</w:t>
+      </w:r>
+      <w:r>
+        <w:rPr>
+          <w:b/>
+        </w:rPr>
+        <w:t xml:space="preserve"> the influence of the qubit gates</w:t>
+      </w:r>
+      <w:r>
+        <w:rPr>
+          <w:b/>
+        </w:rPr>
+        <w:t xml:space="preserve"> on their conductance. </w:t>
+      </w:r>
+      <w:r>
+        <w:rPr>
+          <w:b/>
+        </w:rPr>
+        <w:t>For making usable quantum processor, qubit number needs to be scaled up to achieve big enough number required by quantum algorithms.</w:t>
+      </w:r>
+      <w:r>
+        <w:t xml:space="preserve"> </w:t>
+      </w:r>
+      <w:r>
+        <w:rPr>
+          <w:b/>
+        </w:rPr>
+        <w:t>Gate reflectometry</w:t>
+      </w:r>
+      <w:r>
+        <w:rPr>
+          <w:b/>
+        </w:rPr>
+        <w:t xml:space="preserve"> does not suffer from previously listed problems and since it is using already defined </w:t>
+      </w:r>
+      <w:r>
+        <w:rPr>
+          <w:b/>
+        </w:rPr>
+        <w:t xml:space="preserve">electrostatic </w:t>
+      </w:r>
+      <w:r>
+        <w:rPr>
+          <w:b/>
+        </w:rPr>
+        <w:t>gates it</w:t>
+      </w:r>
+      <w:r>
+        <w:rPr>
+          <w:b/>
+        </w:rPr>
+        <w:t xml:space="preserve"> does not need charge sensor, thus</w:t>
+      </w:r>
+      <w:r>
+        <w:rPr>
+          <w:b/>
+        </w:rPr>
+        <w:t xml:space="preserve"> has a big potential to address scalability problem. </w:t>
+      </w:r>
+      <w:r>
+        <w:t>By</w:t>
+      </w:r>
+      <w:r>
+        <w:t xml:space="preserve"> usage</w:t>
+      </w:r>
+      <w:r>
+        <w:t xml:space="preserve"> of frequency division multiplexing all qubits in a quantum processor could be read out through </w:t>
+      </w:r>
+      <w:r>
+        <w:t>a</w:t>
+      </w:r>
+      <w:r>
+        <w:t xml:space="preserve"> one (or several) wires. </w:t>
+      </w:r>
+    </w:p>
+    <w:p>
+      <w:pPr>
+        <w:jc w:val="both"/>
+      </w:pPr>
+      <w:r>
+        <w:t>Since we don’t have charge sensors in our type of qubits gate reflectometry would be very good solution for achieving state readout.</w:t>
+      </w:r>
     </w:p>
     <w:p>
       <w:pPr>
@@ -1726,541 +2310,143 @@
         <w:pStyle w:val="Heading3"/>
         <w:jc w:val="both"/>
       </w:pPr>
-    </w:p>
-    <w:p>
-      <w:pPr>
-        <w:pStyle w:val="Heading3"/>
-        <w:jc w:val="both"/>
-      </w:pPr>
-      <w:r>
-        <w:t>Definition of the problem:</w:t>
-      </w:r>
-    </w:p>
-    <w:p>
-      <w:pPr>
-        <w:jc w:val="both"/>
-      </w:pPr>
-      <w:r>
-        <w:t>In a spin based quantum computer after calculation is finished</w:t>
-      </w:r>
-      <w:r>
-        <w:t xml:space="preserve">, result is encoded into spin state of the  </w:t>
-      </w:r>
-      <w:r>
-        <w:t>electrons or holes in the individual qubits</w:t>
-      </w:r>
-      <w:r>
-        <w:t>.</w:t>
-      </w:r>
-      <w:r>
-        <w:t xml:space="preserve"> This measurement is done by spin state projection on</w:t>
-      </w:r>
-      <w:r>
-        <w:t xml:space="preserve"> the basis states. Physically this is</w:t>
-      </w:r>
-      <w:r>
-        <w:t xml:space="preserve"> achieved by changing</w:t>
-      </w:r>
-      <w:r>
-        <w:t xml:space="preserve"> (or not)</w:t>
+      <w:r>
+        <w:t>Innovative aspects</w:t>
+      </w:r>
+      <w:r>
+        <w:t>:</w:t>
+      </w:r>
+    </w:p>
+    <w:p>
+      <w:pPr>
+        <w:jc w:val="both"/>
+      </w:pPr>
+      <w:r>
+        <w:t>In our</w:t>
+      </w:r>
+      <w:r>
+        <w:t xml:space="preserve"> group we are working with a double quantum dot and triple quantum dot</w:t>
+      </w:r>
+      <w:r>
+        <w:t xml:space="preserve"> based spin-qubits </w:t>
+      </w:r>
+      <w:r>
+        <w:t>in</w:t>
+      </w:r>
+      <w:r>
+        <w:t xml:space="preserve"> SiGe nanowires. These structures has </w:t>
+      </w:r>
+      <w:r>
+        <w:t xml:space="preserve">promising theoretical proposals </w:t>
+      </w:r>
+      <w:r>
+        <w:rPr>
+          <w:i/>
+        </w:rPr>
+        <w:t>(put in which proposals and some numbers maybe)</w:t>
       </w:r>
       <w:r>
         <w:t xml:space="preserve"> </w:t>
       </w:r>
       <w:r>
-        <w:t xml:space="preserve">qubit </w:t>
-      </w:r>
-      <w:r>
-        <w:t>charge configuration with applied electric fields</w:t>
-      </w:r>
-      <w:r>
-        <w:t xml:space="preserve"> depending if Pauli spin blockade is (is not) lifted what depends on electron or hole resulting spin state. Thus, measuring charge configuration of </w:t>
-      </w:r>
-      <w:r>
-        <w:t>all</w:t>
-      </w:r>
-      <w:r>
-        <w:t xml:space="preserve"> qubits measurement result is obtained. </w:t>
-      </w:r>
-    </w:p>
-    <w:p>
-      <w:pPr>
-        <w:jc w:val="both"/>
+        <w:t xml:space="preserve">in terms of qubit </w:t>
+      </w:r>
+      <w:r>
         <w:rPr>
           <w:b/>
         </w:rPr>
-      </w:pPr>
-      <w:r>
-        <w:t xml:space="preserve">As mentioned before DQD </w:t>
-      </w:r>
-      <w:r>
-        <w:t xml:space="preserve">properties are defined by gates </w:t>
-      </w:r>
-      <w:r>
-        <w:t>positioned on top of the nanowire (Fig.x.).</w:t>
-      </w:r>
-      <w:r>
-        <w:t>Gates tune the qubits in</w:t>
-      </w:r>
-      <w:r>
-        <w:t xml:space="preserve"> a</w:t>
-      </w:r>
-      <w:r>
-        <w:t>n</w:t>
+        <w:t>state manipulation</w:t>
+      </w:r>
+      <w:r>
+        <w:t xml:space="preserve"> and </w:t>
+      </w:r>
+      <w:r>
+        <w:rPr>
+          <w:b/>
+        </w:rPr>
+        <w:t>coherence time</w:t>
+      </w:r>
+      <w:r>
+        <w:t xml:space="preserve">. Easy </w:t>
+      </w:r>
+      <w:r>
+        <w:rPr>
+          <w:b/>
+        </w:rPr>
+        <w:t>state manipulation</w:t>
+      </w:r>
+      <w:r>
+        <w:t xml:space="preserve"> is expected</w:t>
+      </w:r>
+      <w:r>
+        <w:t xml:space="preserve"> because of in-situ present </w:t>
+      </w:r>
+      <w:r>
+        <w:t>spin-orbit</w:t>
+      </w:r>
+      <w:r>
+        <w:t xml:space="preserve"> coupling </w:t>
       </w:r>
       <w:r>
         <w:t xml:space="preserve"> </w:t>
       </w:r>
       <w:r>
-        <w:t xml:space="preserve">energetically </w:t>
-      </w:r>
-      <w:r>
-        <w:t>proper operating mode. That means</w:t>
-      </w:r>
-      <w:r>
-        <w:t xml:space="preserve"> achieving fast manipulation and long coherence time</w:t>
-      </w:r>
-      <w:r>
-        <w:t>.</w:t>
-      </w:r>
-      <w:r>
-        <w:t xml:space="preserve"> This operating mode forbids charge transport through the qubit.</w:t>
+        <w:t>for heavy holes in SiGe</w:t>
+      </w:r>
+      <w:r>
+        <w:t xml:space="preserve"> which enable spin manipulation by applying oscillatory electric field to particular qubit gates eliminating necessity fo</w:t>
+      </w:r>
+      <w:r>
+        <w:t xml:space="preserve">r oscillatory magnetic field. This means </w:t>
+      </w:r>
+      <w:r>
+        <w:t>reducing fabrication complexity.</w:t>
+      </w:r>
+      <w:r>
+        <w:t xml:space="preserve"> Together with all the fabrication reduction complexity brought by gate reflectometry (as explained in </w:t>
+      </w:r>
+      <w:r>
+        <w:rPr>
+          <w:i/>
+        </w:rPr>
+        <w:t>Definition of the problem</w:t>
+      </w:r>
+      <w:r>
+        <w:t>) our approach has high chances of addressing scalability issue.</w:t>
+      </w:r>
+    </w:p>
+    <w:p>
+      <w:pPr>
+        <w:jc w:val="both"/>
+      </w:pPr>
+      <w:r>
+        <w:lastRenderedPageBreak/>
+        <w:t>Long coherence time is expected because of</w:t>
+      </w:r>
+      <w:r>
+        <w:t>,</w:t>
       </w:r>
       <w:r>
         <w:t xml:space="preserve"> </w:t>
       </w:r>
       <w:r>
-        <w:t>Consequence</w:t>
-      </w:r>
-      <w:r>
-        <w:t xml:space="preserve"> </w:t>
-      </w:r>
-      <w:r>
-        <w:t>i</w:t>
-      </w:r>
-      <w:r>
-        <w:t>s isolation of the QDs in DQD</w:t>
-      </w:r>
-      <w:r>
-        <w:t xml:space="preserve"> from ohmic leads making</w:t>
-      </w:r>
-      <w:r>
-        <w:t xml:space="preserve"> charge transport (</w:t>
-      </w:r>
-      <w:r>
-        <w:t xml:space="preserve">charge </w:t>
-      </w:r>
-      <w:r>
-        <w:t>exchange with ohmic</w:t>
-      </w:r>
-      <w:r>
-        <w:t xml:space="preserve"> leads) </w:t>
-      </w:r>
-      <w:r>
-        <w:lastRenderedPageBreak/>
-        <w:t xml:space="preserve">very small. </w:t>
-      </w:r>
-      <w:r>
-        <w:rPr>
-          <w:b/>
-        </w:rPr>
-        <w:t>Thu</w:t>
-      </w:r>
-      <w:r>
-        <w:rPr>
-          <w:b/>
-        </w:rPr>
-        <w:t>s,</w:t>
-      </w:r>
-      <w:r>
-        <w:rPr>
-          <w:b/>
-        </w:rPr>
-        <w:t xml:space="preserve"> all readout techniques based on charg</w:t>
-      </w:r>
-      <w:r>
-        <w:rPr>
-          <w:b/>
-        </w:rPr>
-        <w:t xml:space="preserve">e transport </w:t>
-      </w:r>
-      <w:r>
-        <w:rPr>
-          <w:b/>
-        </w:rPr>
-        <w:t>are not</w:t>
-      </w:r>
-      <w:r>
-        <w:rPr>
-          <w:b/>
-        </w:rPr>
-        <w:t xml:space="preserve"> sensitive enough</w:t>
-      </w:r>
-      <w:r>
-        <w:rPr>
-          <w:b/>
-        </w:rPr>
-        <w:t>,</w:t>
-      </w:r>
-      <w:r>
-        <w:rPr>
-          <w:b/>
-        </w:rPr>
-        <w:t xml:space="preserve"> for </w:t>
-      </w:r>
-      <w:r>
-        <w:rPr>
-          <w:b/>
-        </w:rPr>
-        <w:t xml:space="preserve">measurement </w:t>
-      </w:r>
-      <w:r>
-        <w:rPr>
-          <w:b/>
-        </w:rPr>
-        <w:t xml:space="preserve">to be </w:t>
-      </w:r>
-      <w:r>
-        <w:rPr>
-          <w:b/>
-        </w:rPr>
-        <w:t>fast enough</w:t>
-      </w:r>
-      <w:r>
-        <w:rPr>
-          <w:b/>
-        </w:rPr>
-        <w:t xml:space="preserve"> – signal to noise ratio is degraded</w:t>
-      </w:r>
-      <w:r>
-        <w:rPr>
-          <w:b/>
-        </w:rPr>
-        <w:t>. Namely,  DC current readout, AC current readout and ohmic reflectometry.</w:t>
-      </w:r>
-    </w:p>
-    <w:p>
-      <w:pPr>
-        <w:jc w:val="both"/>
-      </w:pPr>
-      <w:r>
-        <w:t xml:space="preserve">Usual </w:t>
-      </w:r>
-      <w:r>
-        <w:t>solution to this problem is t</w:t>
-      </w:r>
-      <w:r>
-        <w:t>o place additional, separated quantum dot or quantum point contact</w:t>
-      </w:r>
-      <w:r>
-        <w:t>, called charge sensor,</w:t>
-      </w:r>
-      <w:r>
-        <w:t xml:space="preserve"> electrostatically coupled and thus sensitive</w:t>
-      </w:r>
-      <w:r>
-        <w:t xml:space="preserve"> to charge configuration in DQD and TQD</w:t>
-      </w:r>
-      <w:r>
-        <w:t xml:space="preserve">. Charge sensor </w:t>
-      </w:r>
-      <w:r>
-        <w:t>itself is</w:t>
-      </w:r>
-      <w:r>
-        <w:t xml:space="preserve"> well coupled to ohmic contacts </w:t>
-      </w:r>
-      <w:r>
-        <w:t>thus it is</w:t>
-      </w:r>
-      <w:r>
-        <w:t xml:space="preserve"> suitable for charge transport measurements and ohmic reflectometry.</w:t>
-      </w:r>
-      <w:r>
-        <w:t xml:space="preserve"> </w:t>
-      </w:r>
-    </w:p>
-    <w:p>
-      <w:pPr>
-        <w:jc w:val="both"/>
-      </w:pPr>
-      <w:r>
-        <w:rPr>
-          <w:b/>
-        </w:rPr>
-        <w:t>Charge</w:t>
-      </w:r>
-      <w:r>
-        <w:rPr>
-          <w:b/>
-        </w:rPr>
-        <w:t xml:space="preserve"> sensors</w:t>
-      </w:r>
-      <w:r>
-        <w:rPr>
-          <w:b/>
-        </w:rPr>
-        <w:t xml:space="preserve"> suffer from conductance profile thermal broadening what lowers the sensitiv</w:t>
-      </w:r>
-      <w:r>
-        <w:rPr>
-          <w:b/>
-        </w:rPr>
-        <w:t>ity thus speed of readout</w:t>
-      </w:r>
-      <w:r>
-        <w:rPr>
-          <w:b/>
-        </w:rPr>
-        <w:t>.</w:t>
-      </w:r>
-      <w:r>
-        <w:rPr>
-          <w:b/>
-        </w:rPr>
-        <w:t xml:space="preserve"> They</w:t>
-      </w:r>
-      <w:r>
-        <w:rPr>
-          <w:b/>
-        </w:rPr>
-        <w:t xml:space="preserve"> also need additional compensation gates to</w:t>
-      </w:r>
-      <w:r>
-        <w:rPr>
-          <w:b/>
-        </w:rPr>
-        <w:t xml:space="preserve"> substract</w:t>
-      </w:r>
-      <w:r>
-        <w:rPr>
-          <w:b/>
-        </w:rPr>
-        <w:t xml:space="preserve"> the influence of the qubit gates</w:t>
-      </w:r>
-      <w:r>
-        <w:rPr>
-          <w:b/>
-        </w:rPr>
-        <w:t xml:space="preserve"> on their conductance. </w:t>
-      </w:r>
-      <w:r>
-        <w:rPr>
-          <w:b/>
-        </w:rPr>
-        <w:t>For making usable quantum processor, qubit number needs to be scaled up to achieve big enough number required by quantum algorithms.</w:t>
-      </w:r>
-      <w:r>
-        <w:t xml:space="preserve"> </w:t>
-      </w:r>
-      <w:r>
-        <w:rPr>
-          <w:b/>
-        </w:rPr>
-        <w:t>Gate reflectometry</w:t>
-      </w:r>
-      <w:r>
-        <w:rPr>
-          <w:b/>
-        </w:rPr>
-        <w:t xml:space="preserve"> does not suffer from previously listed problems and since it is using already defined </w:t>
-      </w:r>
-      <w:r>
-        <w:rPr>
-          <w:b/>
-        </w:rPr>
-        <w:t xml:space="preserve">electrostatic </w:t>
-      </w:r>
-      <w:r>
-        <w:rPr>
-          <w:b/>
-        </w:rPr>
-        <w:t>gates it</w:t>
-      </w:r>
-      <w:r>
-        <w:rPr>
-          <w:b/>
-        </w:rPr>
-        <w:t xml:space="preserve"> does not need charge sensor, thus</w:t>
-      </w:r>
-      <w:r>
-        <w:rPr>
-          <w:b/>
-        </w:rPr>
-        <w:t xml:space="preserve"> has a big potential to address scalability problem. </w:t>
-      </w:r>
-      <w:r>
-        <w:t>By</w:t>
-      </w:r>
-      <w:r>
-        <w:t xml:space="preserve"> usage</w:t>
-      </w:r>
-      <w:r>
-        <w:t xml:space="preserve"> of frequency division multiplexing all qubits in a quantum processor could be read out through </w:t>
-      </w:r>
-      <w:r>
-        <w:t>a</w:t>
-      </w:r>
-      <w:r>
-        <w:t xml:space="preserve"> one (or several) wires. </w:t>
-      </w:r>
-    </w:p>
-    <w:p>
-      <w:pPr>
-        <w:jc w:val="both"/>
-      </w:pPr>
-      <w:r>
-        <w:t>Since we don’t have charge sensors in our type of qubits gate reflectometry would be very good solution for achieving state readout.</w:t>
-      </w:r>
-    </w:p>
-    <w:p>
-      <w:pPr>
-        <w:pStyle w:val="Heading3"/>
-        <w:jc w:val="both"/>
-      </w:pPr>
-    </w:p>
-    <w:p>
-      <w:pPr>
-        <w:pStyle w:val="Heading3"/>
-        <w:jc w:val="both"/>
-      </w:pPr>
-      <w:r>
-        <w:t>Innovative aspects</w:t>
-      </w:r>
-      <w:r>
-        <w:t>:</w:t>
-      </w:r>
-    </w:p>
-    <w:p>
-      <w:pPr>
-        <w:jc w:val="both"/>
-      </w:pPr>
-      <w:r>
-        <w:t>In our</w:t>
-      </w:r>
-      <w:r>
-        <w:t xml:space="preserve"> group we are working with a double quantum dot and triple quantum dot</w:t>
-      </w:r>
-      <w:r>
-        <w:t xml:space="preserve"> based spin-qubits </w:t>
-      </w:r>
-      <w:r>
-        <w:t>in</w:t>
-      </w:r>
-      <w:r>
-        <w:t xml:space="preserve"> SiGe nanowires. These structures has </w:t>
-      </w:r>
-      <w:r>
-        <w:t xml:space="preserve">promising theoretical proposals </w:t>
-      </w:r>
-      <w:r>
+        <w:t>before mentioned</w:t>
+      </w:r>
+      <w:r>
+        <w:t xml:space="preserve">, low coupling qubit </w:t>
+      </w:r>
+      <w:r>
+        <w:t xml:space="preserve">charge spin with surrounding nuclei bath spin. </w:t>
+      </w:r>
+    </w:p>
+    <w:p>
+      <w:pPr>
+        <w:jc w:val="both"/>
         <w:rPr>
           <w:i/>
         </w:rPr>
-        <w:t>(put in which proposals and some numbers maybe)</w:t>
-      </w:r>
-      <w:r>
-        <w:t xml:space="preserve"> </w:t>
-      </w:r>
-      <w:r>
-        <w:t xml:space="preserve">in terms of qubit </w:t>
-      </w:r>
-      <w:r>
-        <w:rPr>
-          <w:b/>
-        </w:rPr>
-        <w:t>state manipulation</w:t>
-      </w:r>
-      <w:r>
-        <w:t xml:space="preserve"> and </w:t>
-      </w:r>
-      <w:r>
-        <w:rPr>
-          <w:b/>
-        </w:rPr>
-        <w:t>coherence time</w:t>
-      </w:r>
-      <w:r>
-        <w:t xml:space="preserve">. Easy </w:t>
-      </w:r>
-      <w:r>
-        <w:rPr>
-          <w:b/>
-        </w:rPr>
-        <w:t>state manipulation</w:t>
-      </w:r>
-      <w:r>
-        <w:t xml:space="preserve"> is expected</w:t>
-      </w:r>
-      <w:r>
-        <w:t xml:space="preserve"> because of in-situ present </w:t>
-      </w:r>
-      <w:r>
-        <w:t>spin-orbit</w:t>
-      </w:r>
-      <w:r>
-        <w:t xml:space="preserve"> coupling </w:t>
-      </w:r>
-      <w:r>
-        <w:t xml:space="preserve"> </w:t>
-      </w:r>
-      <w:r>
-        <w:t>for heavy holes in SiGe</w:t>
-      </w:r>
-      <w:r>
-        <w:t xml:space="preserve"> which enable spin manipulation by applying oscillatory electric field to particular qubit gates eliminating necessity fo</w:t>
-      </w:r>
-      <w:r>
-        <w:t xml:space="preserve">r oscillatory magnetic field. This means </w:t>
-      </w:r>
-      <w:r>
-        <w:t>reducing fabrication complexity.</w:t>
-      </w:r>
-      <w:r>
-        <w:t xml:space="preserve"> Together with all the fabrication reduction complexity brought by gate reflectometry (as explained in </w:t>
-      </w:r>
-      <w:r>
-        <w:rPr>
-          <w:i/>
-        </w:rPr>
-        <w:t>Definition of the problem</w:t>
-      </w:r>
-      <w:r>
-        <w:t>) our approach has high chances of addressing scalability issue.</w:t>
-      </w:r>
-    </w:p>
-    <w:p>
-      <w:pPr>
-        <w:jc w:val="both"/>
-      </w:pPr>
-      <w:r>
-        <w:t>Long coherence time is expected because of</w:t>
-      </w:r>
-      <w:r>
-        <w:t>,</w:t>
-      </w:r>
-      <w:r>
-        <w:t xml:space="preserve"> </w:t>
-      </w:r>
-      <w:r>
-        <w:t>before mentioned</w:t>
-      </w:r>
-      <w:r>
-        <w:t xml:space="preserve">, low coupling qubit </w:t>
-      </w:r>
-      <w:r>
-        <w:t xml:space="preserve">charge spin with surrounding nuclei bath spin. </w:t>
-      </w:r>
-    </w:p>
-    <w:p>
-      <w:pPr>
-        <w:jc w:val="both"/>
-        <w:rPr>
-          <w:i/>
-        </w:rPr>
-      </w:pPr>
-      <w:r>
-        <w:lastRenderedPageBreak/>
+      </w:pPr>
+      <w:r>
         <w:t>Gates on our DQD system</w:t>
       </w:r>
       <w:r>
@@ -6355,6 +6541,66 @@
           <w:t>arXiv:1607.02977</w:t>
         </w:r>
       </w:hyperlink>
+      <w:r>
+        <w:rPr>
+          <w:i/>
+        </w:rPr>
+        <w:t xml:space="preserve"> </w:t>
+      </w:r>
+    </w:p>
+    <w:p>
+      <w:pPr>
+        <w:pStyle w:val="ListParagraph"/>
+        <w:numPr>
+          <w:ilvl w:val="0"/>
+          <w:numId w:val="8"/>
+        </w:numPr>
+        <w:rPr>
+          <w:i/>
+        </w:rPr>
+      </w:pPr>
+      <w:r>
+        <w:rPr>
+          <w:shd w:val="clear" w:color="auto" w:fill="FFFFFF"/>
+        </w:rPr>
+        <w:t xml:space="preserve"> </w:t>
+      </w:r>
+      <w:r>
+        <w:rPr>
+          <w:shd w:val="clear" w:color="auto" w:fill="FFFFFF"/>
+        </w:rPr>
+        <w:t xml:space="preserve">R. Maurand et al.,  </w:t>
+      </w:r>
+      <w:hyperlink r:id="rId30" w:history="1">
+        <w:r>
+          <w:rPr>
+            <w:i/>
+          </w:rPr>
+          <w:t>arXiv:1605.07599</w:t>
+        </w:r>
+      </w:hyperlink>
+    </w:p>
+    <w:p>
+      <w:pPr>
+        <w:pStyle w:val="ListParagraph"/>
+        <w:rPr>
+          <w:i/>
+        </w:rPr>
+      </w:pPr>
+    </w:p>
+    <w:p>
+      <w:pPr>
+        <w:spacing w:line="240" w:lineRule="auto"/>
+        <w:rPr>
+          <w:i/>
+        </w:rPr>
+      </w:pPr>
+      <w:r>
+        <w:rPr>
+          <w:shd w:val="clear" w:color="auto" w:fill="FFFFFF"/>
+        </w:rPr>
+        <w:t xml:space="preserve"> </w:t>
+      </w:r>
     </w:p>
     <w:p>
       <w:pPr>
@@ -7856,7 +8102,6 @@
   <w:style w:type="character" w:default="1" w:styleId="DefaultParagraphFont">
     <w:name w:val="Default Paragraph Font"/>
     <w:uiPriority w:val="1"/>
-    <w:semiHidden/>
     <w:unhideWhenUsed/>
   </w:style>
   <w:style w:type="table" w:default="1" w:styleId="TableNormal">
@@ -8364,7 +8609,7 @@
 </file>
 
 <file path=customXml/itemProps1.xml><?xml version="1.0" encoding="utf-8"?>
-<ds:datastoreItem xmlns:ds="http://schemas.openxmlformats.org/officeDocument/2006/customXml" ds:itemID="{2D64EC6D-3668-4E40-B5E5-0A3CEA86E4BA}">
+<ds:datastoreItem xmlns:ds="http://schemas.openxmlformats.org/officeDocument/2006/customXml" ds:itemID="{6936A64D-E3FD-4A09-836D-7848F4CF6BB2}">
   <ds:schemaRefs>
     <ds:schemaRef ds:uri="http://schemas.openxmlformats.org/officeDocument/2006/bibliography"/>
   </ds:schemaRefs>

</xml_diff>

<commit_message>
State of the art - manipulation vs coherence time with ref2
</commit_message>
<xml_diff>
--- a/Project description.docx
+++ b/Project description.docx
@@ -1509,47 +1509,37 @@
       <w:r>
         <w:t xml:space="preserve">coherence time. </w:t>
       </w:r>
-      <w:r>
-        <w:t>Minimum time for one full spin rotation (longest single operation</w:t>
-      </w:r>
-      <w:r>
-        <w:t xml:space="preserve">, </w:t>
+    </w:p>
+    <w:p>
+      <w:pPr>
+        <w:jc w:val="both"/>
+      </w:pPr>
+      <w:r>
+        <w:t xml:space="preserve">Minimum time for one full spin rotation (longest single operation, </w:t>
       </w:r>
       <w:r>
         <w:t>π</w:t>
       </w:r>
       <w:r>
-        <w:t>/2 spin rotation</w:t>
-      </w:r>
-      <w:r>
-        <w:t xml:space="preserve">) achieved in </w:t>
-      </w:r>
-      <w:r>
-        <w:t>Andrea Morello Group from UNSW Australia</w:t>
-      </w:r>
-      <w:r>
-        <w:t xml:space="preserve"> in Si:P material system, using ESR (electron spin resonance technique) is 75 ns</w:t>
-      </w:r>
-      <w:r>
-        <w:t xml:space="preserve"> [3]</w:t>
+        <w:t>/2 spin rotation)</w:t>
+      </w:r>
+      <w:r>
+        <w:t xml:space="preserve"> i</w:t>
+      </w:r>
+      <w:r>
+        <w:t>n gallium arsenide double quantum dot system based on electron spin, J. Petta et al. achieved approximately 180 ps</w:t>
       </w:r>
       <w:r>
         <w:t>.</w:t>
       </w:r>
       <w:r>
-        <w:t xml:space="preserve"> They achieved coherence time</w:t>
-      </w:r>
-      <w:r>
-        <w:t>,</w:t>
+        <w:t xml:space="preserve"> They achieved coherence time,</w:t>
       </w:r>
       <w:r>
         <w:t xml:space="preserve"> </w:t>
       </w:r>
       <w:r>
-        <w:t>applying Hahn echo technique</w:t>
-      </w:r>
-      <w:r>
-        <w:t>, T</w:t>
+        <w:t>applying Hahn echo technique, T</w:t>
       </w:r>
       <w:r>
         <w:rPr>
@@ -1558,103 +1548,13 @@
         <w:t>2</w:t>
       </w:r>
       <w:r>
-        <w:t xml:space="preserve"> of 200 us [3].</w:t>
-      </w:r>
-      <w:r>
-        <w:t xml:space="preserve"> </w:t>
-      </w:r>
-      <w:r>
-        <w:t xml:space="preserve">Using hole spin in p-type industrial CMOS as qubit basis, R. Maurand from S. De Franceschi group in CEA Grenoble, achieved </w:t>
-      </w:r>
-      <w:r>
-        <w:t>π</w:t>
-      </w:r>
-      <w:r>
-        <w:t xml:space="preserve">/2 </w:t>
-      </w:r>
-      <w:r>
-        <w:t>spin</w:t>
-      </w:r>
-      <w:r>
-        <w:t xml:space="preserve"> </w:t>
-      </w:r>
-      <w:r>
-        <w:t>rotation</w:t>
-      </w:r>
-      <w:r>
-        <w:t xml:space="preserve"> of approximately 3 ns</w:t>
-      </w:r>
-      <w:r>
-        <w:t xml:space="preserve"> [11]</w:t>
-      </w:r>
-      <w:r>
-        <w:t>. While</w:t>
-      </w:r>
-      <w:r>
-        <w:t xml:space="preserve"> coherence time</w:t>
-      </w:r>
-      <w:r>
-        <w:t xml:space="preserve"> </w:t>
-      </w:r>
-      <w:r>
-        <w:t>T</w:t>
-      </w:r>
-      <w:r>
-        <w:rPr>
-          <w:vertAlign w:val="subscript"/>
-        </w:rPr>
-        <w:t>2</w:t>
-      </w:r>
-      <w:r>
-        <w:t xml:space="preserve"> </w:t>
-      </w:r>
-      <w:r>
-        <w:t xml:space="preserve">in their case was 245 ns </w:t>
-      </w:r>
-      <w:r>
-        <w:t>[11]</w:t>
-      </w:r>
-      <w:r>
-        <w:t xml:space="preserve">. </w:t>
-      </w:r>
-      <w:r>
-        <w:t xml:space="preserve">In gallium arsenide double quantum dot system based on electron spin, J. Petta et al. achieved </w:t>
-      </w:r>
-      <w:r>
-        <w:t>π</w:t>
-      </w:r>
-      <w:r>
-        <w:t>/2 spin rotation</w:t>
-      </w:r>
-      <w:r>
-        <w:t xml:space="preserve"> of approximately 180 ps and </w:t>
-      </w:r>
-      <w:r>
-        <w:t>coherence time</w:t>
-      </w:r>
-      <w:r>
-        <w:t xml:space="preserve"> T</w:t>
-      </w:r>
-      <w:r>
-        <w:rPr>
-          <w:vertAlign w:val="subscript"/>
-        </w:rPr>
-        <w:t>2</w:t>
-      </w:r>
-      <w:r>
         <w:t xml:space="preserve"> of 1.2 us (</w:t>
       </w:r>
       <w:r>
         <w:rPr>
           <w:i/>
         </w:rPr>
-        <w:t xml:space="preserve">this is strange – ratio </w:t>
-      </w:r>
-      <w:r>
-        <w:rPr>
-          <w:i/>
-        </w:rPr>
-        <w:t>T</w:t>
+        <w:t>this is strange – ratio T</w:t>
       </w:r>
       <w:r>
         <w:rPr>
@@ -1667,25 +1567,130 @@
         <w:rPr>
           <w:i/>
         </w:rPr>
+        <w:t xml:space="preserve"> / π/2  seems too good</w:t>
+      </w:r>
+      <w:r>
+        <w:t xml:space="preserve">). </w:t>
+      </w:r>
+    </w:p>
+    <w:p>
+      <w:pPr>
+        <w:jc w:val="both"/>
+      </w:pPr>
+      <w:r>
+        <w:t>π</w:t>
+      </w:r>
+      <w:r>
+        <w:t xml:space="preserve">/2 spin rotation achieved in Andrea Morello Group from UNSW Australia in Si:P material system, using ESR (electron spin resonance technique) is 75 ns [3]. </w:t>
+      </w:r>
+      <w:r>
+        <w:t xml:space="preserve">Their </w:t>
+      </w:r>
+      <w:r>
+        <w:t>T</w:t>
+      </w:r>
+      <w:r>
+        <w:rPr>
+          <w:vertAlign w:val="subscript"/>
+        </w:rPr>
+        <w:t>2</w:t>
+      </w:r>
+      <w:r>
+        <w:t xml:space="preserve"> is</w:t>
+      </w:r>
+      <w:r>
+        <w:t xml:space="preserve"> 200 us [3].</w:t>
+      </w:r>
+      <w:r>
         <w:t xml:space="preserve"> </w:t>
       </w:r>
-      <w:r>
-        <w:rPr>
-          <w:i/>
-        </w:rPr>
-        <w:t xml:space="preserve">/ π/2 </w:t>
-      </w:r>
-      <w:r>
-        <w:rPr>
-          <w:i/>
-        </w:rPr>
-        <w:t xml:space="preserve"> seems too good</w:t>
-      </w:r>
-      <w:r>
-        <w:t xml:space="preserve">). </w:t>
+    </w:p>
+    <w:p>
+      <w:pPr>
+        <w:jc w:val="both"/>
+      </w:pPr>
+      <w:r>
+        <w:t>Using hole spin in p-type</w:t>
+      </w:r>
+      <w:r>
+        <w:t xml:space="preserve"> silicon</w:t>
+      </w:r>
+      <w:r>
+        <w:t xml:space="preserve"> industrial CMOS as qubit basis, R. Maurand from S. De Franceschi group in CEA Grenoble, achieved </w:t>
+      </w:r>
+      <w:r>
+        <w:t>π</w:t>
+      </w:r>
+      <w:r>
+        <w:t xml:space="preserve">/2 </w:t>
+      </w:r>
+      <w:r>
+        <w:t>spin</w:t>
+      </w:r>
+      <w:r>
+        <w:t xml:space="preserve"> </w:t>
+      </w:r>
+      <w:r>
+        <w:t>rotation</w:t>
+      </w:r>
+      <w:r>
+        <w:t xml:space="preserve"> of approximately 3 ns</w:t>
+      </w:r>
+      <w:r>
+        <w:t xml:space="preserve"> [11]</w:t>
+      </w:r>
+      <w:r>
+        <w:t>. While</w:t>
+      </w:r>
+      <w:r>
+        <w:t xml:space="preserve"> coherence time</w:t>
+      </w:r>
+      <w:r>
+        <w:t xml:space="preserve"> </w:t>
+      </w:r>
+      <w:r>
+        <w:t>T</w:t>
+      </w:r>
+      <w:r>
+        <w:rPr>
+          <w:vertAlign w:val="subscript"/>
+        </w:rPr>
+        <w:t>2</w:t>
+      </w:r>
+      <w:r>
+        <w:t xml:space="preserve"> </w:t>
+      </w:r>
+      <w:r>
+        <w:t xml:space="preserve">in their case was 245 ns </w:t>
+      </w:r>
+      <w:r>
+        <w:t>[11]</w:t>
+      </w:r>
+      <w:r>
+        <w:t xml:space="preserve">. </w:t>
+      </w:r>
+    </w:p>
+    <w:p>
+      <w:pPr>
+        <w:jc w:val="both"/>
+      </w:pPr>
+      <w:r>
+        <w:t xml:space="preserve">As mentioned above, reason for slow spin manipulation (long </w:t>
+      </w:r>
+      <w:r>
+        <w:t>π</w:t>
+      </w:r>
+      <w:r>
+        <w:t>/2 spin rotation</w:t>
+      </w:r>
+      <w:r>
+        <w:t xml:space="preserve">) in case of silicon material system is low spin orbit coupling for holes and even lower for electrons, what can be seen from the measured results above. Holes in germanium have much higher spin orbit coupling leading to much </w:t>
       </w:r>
       <w:bookmarkStart w:id="0" w:name="_GoBack"/>
       <w:bookmarkEnd w:id="0"/>
+      <w:r>
+        <w:t>faster spin manipulation in these type of qubits.</w:t>
+      </w:r>
     </w:p>
     <w:p>
       <w:pPr>
@@ -1757,7 +1762,6 @@
         <w:jc w:val="both"/>
       </w:pPr>
       <w:r>
-        <w:lastRenderedPageBreak/>
         <w:t>D</w:t>
       </w:r>
       <w:r>
@@ -1980,7 +1984,6 @@
         </w:rPr>
       </w:pPr>
       <w:r>
-        <w:lastRenderedPageBreak/>
         <w:t xml:space="preserve">As mentioned before DQD </w:t>
       </w:r>
       <w:r>
@@ -2420,7 +2423,6 @@
         <w:jc w:val="both"/>
       </w:pPr>
       <w:r>
-        <w:lastRenderedPageBreak/>
         <w:t>Long coherence time is expected because of</w:t>
       </w:r>
       <w:r>
@@ -2631,6 +2633,7 @@
         <w:jc w:val="both"/>
       </w:pPr>
       <w:r>
+        <w:lastRenderedPageBreak/>
         <w:t>Specific aims</w:t>
       </w:r>
     </w:p>
@@ -2691,7 +2694,6 @@
         <w:rPr>
           <w:noProof/>
         </w:rPr>
-        <w:lastRenderedPageBreak/>
         <w:drawing>
           <wp:inline distT="0" distB="0" distL="0" distR="0">
             <wp:extent cx="5943600" cy="3350923"/>
@@ -2801,6 +2803,7 @@
         <w:jc w:val="both"/>
       </w:pPr>
       <w:r>
+        <w:lastRenderedPageBreak/>
         <w:t xml:space="preserve">On room temperature side there are several instruments for sending and receiving the signals from the sample. Firstly, DQD and TQD needs to be tune in correct </w:t>
       </w:r>
       <w:r>
@@ -2850,7 +2853,6 @@
         <w:jc w:val="both"/>
       </w:pPr>
       <w:r>
-        <w:lastRenderedPageBreak/>
         <w:t xml:space="preserve">Pulses are generated by arbitrary waveform generator (Tektronix AWG5014C) and microwave signals by microwave signal source (Rohde &amp; Schwarz SMF100A). </w:t>
       </w:r>
     </w:p>
@@ -3671,6 +3673,7 @@
         <w:jc w:val="both"/>
       </w:pPr>
       <w:r>
+        <w:lastRenderedPageBreak/>
         <w:t>Previous expression suggest that pathway for boosting sensitivity of gate reflectometry is to have C</w:t>
       </w:r>
       <w:r>
@@ -3979,14 +3982,7 @@
         <w:rPr>
           <w:rFonts w:eastAsiaTheme="minorEastAsia"/>
         </w:rPr>
-        <w:t xml:space="preserve">Small parasitic capacitance we are going to achieve by engineering our sample holder (PCB). Isolating PCB sample area from the ground by removing ground planes and decoupling RF and DC ground by putting </w:t>
-      </w:r>
-      <w:r>
-        <w:rPr>
-          <w:rFonts w:eastAsiaTheme="minorEastAsia"/>
-        </w:rPr>
-        <w:lastRenderedPageBreak/>
-        <w:t>relatively large resistors</w:t>
+        <w:t>Small parasitic capacitance we are going to achieve by engineering our sample holder (PCB). Isolating PCB sample area from the ground by removing ground planes and decoupling RF and DC ground by putting relatively large resistors</w:t>
       </w:r>
       <w:r>
         <w:rPr>
@@ -4153,7 +4149,6 @@
         <w:pStyle w:val="Heading3"/>
       </w:pPr>
       <w:r>
-        <w:lastRenderedPageBreak/>
         <w:t>Qubit state readout:</w:t>
       </w:r>
     </w:p>
@@ -4603,6 +4598,7 @@
         <w:rPr>
           <w:rFonts w:eastAsiaTheme="minorEastAsia"/>
         </w:rPr>
+        <w:lastRenderedPageBreak/>
         <w:t>and ᵠ(</w:t>
       </w:r>
       <w:r>
@@ -4728,11 +4724,7 @@
         <w:t xml:space="preserve"> resonant circuit – inductance L and</w:t>
       </w:r>
       <w:r>
-        <w:t xml:space="preserve"> capacitance </w:t>
-      </w:r>
-      <w:r>
-        <w:lastRenderedPageBreak/>
-        <w:t>C</w:t>
+        <w:t xml:space="preserve"> capacitance C</w:t>
       </w:r>
       <w:r>
         <w:t xml:space="preserve"> are properly chosen, on the resonant frequency of that circuit, </w:t>
@@ -5164,6 +5156,7 @@
     </w:p>
     <w:p>
       <w:r>
+        <w:lastRenderedPageBreak/>
         <w:t>RF wave (tens to hundreds of MHz) is generate</w:t>
       </w:r>
       <w:r>
@@ -5227,11 +5220,7 @@
         <w:t>nger like gates, as shown in Fig 2</w:t>
       </w:r>
       <w:r>
-        <w:t xml:space="preserve">. Here is an example for nanowire, double quantum dot based qubit.  Gates LP (left plunger) and RP (right plunger) are capacitively coupled to the left and right quantum dot respectively. When electron undergo tunneling </w:t>
-      </w:r>
-      <w:r>
-        <w:lastRenderedPageBreak/>
-        <w:t>between the dots there is an onset of quantum capacitance, changing overall capacitance seen by the resonant circuit, which changes resonance frequency (according to expression for f</w:t>
+        <w:t>. Here is an example for nanowire, double quantum dot based qubit.  Gates LP (left plunger) and RP (right plunger) are capacitively coupled to the left and right quantum dot respectively. When electron undergo tunneling between the dots there is an onset of quantum capacitance, changing overall capacitance seen by the resonant circuit, which changes resonance frequency (according to expression for f</w:t>
       </w:r>
       <w:r>
         <w:rPr>
@@ -5752,7 +5741,6 @@
         <w:jc w:val="both"/>
       </w:pPr>
       <w:r>
-        <w:lastRenderedPageBreak/>
         <w:t xml:space="preserve">Up to date, several approaches were used to fabricate such a quantum dots. Approaches are varying in terms of material and technique used. Nowadays mostly used materials are Gallium Arsenide (GaAs), Silicon (Si) and Germanium (Ge). Mostly used techniques are lithographic and electrostatic definition of a QD. </w:t>
       </w:r>
     </w:p>
@@ -6522,6 +6510,7 @@
         <w:rPr>
           <w:shd w:val="clear" w:color="auto" w:fill="FFFFFF"/>
         </w:rPr>
+        <w:lastRenderedPageBreak/>
         <w:t xml:space="preserve"> </w:t>
       </w:r>
       <w:r>
@@ -8609,7 +8598,7 @@
 </file>
 
 <file path=customXml/itemProps1.xml><?xml version="1.0" encoding="utf-8"?>
-<ds:datastoreItem xmlns:ds="http://schemas.openxmlformats.org/officeDocument/2006/customXml" ds:itemID="{6936A64D-E3FD-4A09-836D-7848F4CF6BB2}">
+<ds:datastoreItem xmlns:ds="http://schemas.openxmlformats.org/officeDocument/2006/customXml" ds:itemID="{1B434337-7593-4438-B8E8-4C4CB126D7E9}">
   <ds:schemaRefs>
     <ds:schemaRef ds:uri="http://schemas.openxmlformats.org/officeDocument/2006/bibliography"/>
   </ds:schemaRefs>

</xml_diff>

<commit_message>
State of the art modification - measurement
</commit_message>
<xml_diff>
--- a/Project description.docx
+++ b/Project description.docx
@@ -1445,68 +1445,134 @@
     <w:p>
       <w:pPr>
         <w:jc w:val="both"/>
-      </w:pPr>
-      <w:r>
+        <w:rPr>
+          <w:b/>
+        </w:rPr>
+      </w:pPr>
+      <w:r>
+        <w:rPr>
+          <w:b/>
+        </w:rPr>
         <w:t xml:space="preserve">In all spin </w:t>
       </w:r>
       <w:r>
+        <w:rPr>
+          <w:b/>
+        </w:rPr>
         <w:t xml:space="preserve">qubit approaches above (and all qubits in overall) there is battle between </w:t>
       </w:r>
       <w:r>
+        <w:rPr>
+          <w:b/>
+        </w:rPr>
         <w:t xml:space="preserve">spin </w:t>
       </w:r>
       <w:r>
+        <w:rPr>
+          <w:b/>
+        </w:rPr>
         <w:t xml:space="preserve">manipulation time </w:t>
       </w:r>
       <w:r>
+        <w:rPr>
+          <w:b/>
+        </w:rPr>
         <w:t xml:space="preserve">on one side </w:t>
       </w:r>
       <w:r>
+        <w:rPr>
+          <w:b/>
+        </w:rPr>
         <w:t xml:space="preserve">and </w:t>
       </w:r>
       <w:r>
+        <w:rPr>
+          <w:b/>
+        </w:rPr>
         <w:t>coherence time</w:t>
       </w:r>
       <w:r>
+        <w:rPr>
+          <w:b/>
+        </w:rPr>
         <w:t xml:space="preserve"> on the other side</w:t>
       </w:r>
       <w:r>
+        <w:rPr>
+          <w:b/>
+        </w:rPr>
         <w:t xml:space="preserve">. </w:t>
       </w:r>
       <w:r>
+        <w:rPr>
+          <w:b/>
+        </w:rPr>
         <w:t>For m</w:t>
       </w:r>
       <w:r>
+        <w:rPr>
+          <w:b/>
+        </w:rPr>
         <w:t xml:space="preserve">aking a set of </w:t>
       </w:r>
       <w:r>
+        <w:rPr>
+          <w:b/>
+        </w:rPr>
         <w:t>quantum operation</w:t>
       </w:r>
       <w:r>
+        <w:rPr>
+          <w:b/>
+        </w:rPr>
         <w:t xml:space="preserve"> correctly</w:t>
       </w:r>
       <w:r>
+        <w:rPr>
+          <w:b/>
+        </w:rPr>
         <w:t>, m</w:t>
       </w:r>
       <w:r>
+        <w:rPr>
+          <w:b/>
+        </w:rPr>
         <w:t>anipulation time</w:t>
       </w:r>
       <w:r>
+        <w:rPr>
+          <w:b/>
+        </w:rPr>
         <w:t xml:space="preserve"> for one operation</w:t>
       </w:r>
       <w:r>
+        <w:rPr>
+          <w:b/>
+        </w:rPr>
         <w:t xml:space="preserve"> need to </w:t>
       </w:r>
       <w:r>
+        <w:rPr>
+          <w:b/>
+        </w:rPr>
         <w:t xml:space="preserve">be </w:t>
       </w:r>
       <w:r>
+        <w:rPr>
+          <w:b/>
+        </w:rPr>
         <w:t xml:space="preserve">much </w:t>
       </w:r>
       <w:r>
+        <w:rPr>
+          <w:b/>
+        </w:rPr>
         <w:t xml:space="preserve">shorter than </w:t>
       </w:r>
       <w:r>
+        <w:rPr>
+          <w:b/>
+        </w:rPr>
         <w:t xml:space="preserve">coherence time. </w:t>
       </w:r>
     </w:p>
@@ -1684,51 +1750,76 @@
         <w:t>/2 spin rotation</w:t>
       </w:r>
       <w:r>
-        <w:t xml:space="preserve">) in case of silicon material system is low spin orbit coupling for holes and even lower for electrons, what can be seen from the measured results above. Holes in germanium have much higher spin orbit coupling leading to much </w:t>
-      </w:r>
-      <w:bookmarkStart w:id="0" w:name="_GoBack"/>
-      <w:bookmarkEnd w:id="0"/>
-      <w:r>
-        <w:t>faster spin manipulation in these type of qubits.</w:t>
-      </w:r>
-    </w:p>
-    <w:p>
-      <w:pPr>
-        <w:jc w:val="both"/>
-      </w:pPr>
-    </w:p>
-    <w:p>
-      <w:pPr>
-        <w:jc w:val="both"/>
-      </w:pPr>
-      <w:r>
-        <w:t>Measur</w:t>
-      </w:r>
-      <w:r>
-        <w:t>ement time corresponds to</w:t>
+        <w:t>) in case of silicon material system is low spin orbit coupling for holes and even lower for electrons, what can be seen from the measured results above. Holes in germanium have much higher spin orbit coupling leading to much faster spin manipulation in these type of qubits.</w:t>
+      </w:r>
+    </w:p>
+    <w:p>
+      <w:pPr>
+        <w:jc w:val="both"/>
+      </w:pPr>
+      <w:r>
+        <w:lastRenderedPageBreak/>
+        <w:t xml:space="preserve">In a </w:t>
+      </w:r>
+      <w:r>
+        <w:t xml:space="preserve">hypothetical </w:t>
+      </w:r>
+      <w:r>
+        <w:t>spin based quant</w:t>
+      </w:r>
+      <w:r>
+        <w:t>um computer after calculation would be</w:t>
+      </w:r>
+      <w:r>
+        <w:t xml:space="preserve"> finished</w:t>
+      </w:r>
+      <w:r>
+        <w:t>, result would be</w:t>
       </w:r>
       <w:r>
         <w:t xml:space="preserve"> </w:t>
       </w:r>
       <w:r>
-        <w:t xml:space="preserve">signal </w:t>
-      </w:r>
-      <w:r>
-        <w:t xml:space="preserve">integration or filtering time for achieving acceptable signal to noise ratio to recognize spin-up qubit state as spin-up and spin-down state as spin-down. </w:t>
-      </w:r>
-    </w:p>
-    <w:p>
-      <w:pPr>
-        <w:jc w:val="both"/>
-        <w:rPr>
-          <w:i/>
-        </w:rPr>
-      </w:pPr>
-      <w:r>
-        <w:rPr>
-          <w:i/>
-        </w:rPr>
-        <w:t>What we are sensing – basics of quantum measurement</w:t>
+        <w:t xml:space="preserve">encoded into spin state of the </w:t>
+      </w:r>
+      <w:r>
+        <w:t>electrons or holes in the individual qubits.</w:t>
+      </w:r>
+      <w:r>
+        <w:t xml:space="preserve"> Here, one calculation would</w:t>
+      </w:r>
+      <w:r>
+        <w:t xml:space="preserve"> consists of plenty spin manipulations.</w:t>
+      </w:r>
+      <w:r>
+        <w:t xml:space="preserve"> </w:t>
+      </w:r>
+      <w:r>
+        <w:t>M</w:t>
+      </w:r>
+      <w:r>
+        <w:t xml:space="preserve">easurement </w:t>
+      </w:r>
+      <w:r>
+        <w:t>of the calculation result could</w:t>
+      </w:r>
+      <w:r>
+        <w:t xml:space="preserve"> be</w:t>
+      </w:r>
+      <w:r>
+        <w:t xml:space="preserve"> done by spin state projection on the basis states. Physically this is achieved</w:t>
+      </w:r>
+      <w:r>
+        <w:t xml:space="preserve"> using principle of Pauli spin blockade, as explained on Figure 1.</w:t>
+      </w:r>
+      <w:r>
+        <w:t xml:space="preserve"> </w:t>
+      </w:r>
+      <w:r>
+        <w:t>Charge configuration then reveals the spin state. Charge configuration can be measured in several ways.</w:t>
+      </w:r>
+      <w:r>
+        <w:t xml:space="preserve"> </w:t>
       </w:r>
     </w:p>
     <w:p>
@@ -1811,18 +1902,36 @@
         <w:t xml:space="preserve"> by means of current measurement</w:t>
       </w:r>
       <w:r>
-        <w:t>. It requires electron transport which in DQD and TQD system is not possible and is prone to low frequency 1/f noise.</w:t>
+        <w:t>. It requires electron transport which in DQD system is not possible</w:t>
+      </w:r>
+      <w:r>
+        <w:t>, so it requires additional charge sensor.</w:t>
       </w:r>
       <w:r>
         <w:t xml:space="preserve"> </w:t>
       </w:r>
-    </w:p>
-    <w:p>
-      <w:pPr>
-        <w:jc w:val="both"/>
-      </w:pPr>
-      <w:r>
-        <w:t>Differential measurement (AC current readout) has the same drawbacks as DC current readout. It is typically done with low frequency lock – in technique.</w:t>
+      <w:r>
+        <w:t xml:space="preserve">It is </w:t>
+      </w:r>
+      <w:r>
+        <w:t>prone to low frequency 1/f noise.</w:t>
+      </w:r>
+      <w:r>
+        <w:t xml:space="preserve"> </w:t>
+      </w:r>
+    </w:p>
+    <w:p>
+      <w:pPr>
+        <w:jc w:val="both"/>
+      </w:pPr>
+      <w:r>
+        <w:t>Differential measurement (AC current readout) has the same drawbacks as DC current readout. It is typically</w:t>
+      </w:r>
+      <w:r>
+        <w:t xml:space="preserve"> done with low frequency lock </w:t>
+      </w:r>
+      <w:r>
+        <w:t>in technique.</w:t>
       </w:r>
     </w:p>
     <w:p>
@@ -1836,7 +1945,19 @@
         <w:t xml:space="preserve"> change in a qubit</w:t>
       </w:r>
       <w:r>
-        <w:t xml:space="preserve"> impedance by monitoring portion of the sent wave reflected from the qubit structure. It is usually done by high frequency lock – in technique and is not prone to 1/f noise. </w:t>
+        <w:t xml:space="preserve"> impedance by monitoring </w:t>
+      </w:r>
+      <w:r>
+        <w:t xml:space="preserve">amplitude or phase of the </w:t>
+      </w:r>
+      <w:r>
+        <w:t>portion of the sent wave reflected from the qubit structure. It is usuall</w:t>
+      </w:r>
+      <w:r>
+        <w:t xml:space="preserve">y done by high frequency lock </w:t>
+      </w:r>
+      <w:r>
+        <w:t xml:space="preserve">in technique and is not prone to 1/f noise. </w:t>
       </w:r>
     </w:p>
     <w:p>
@@ -1856,7 +1977,13 @@
         <w:t>change in a qubit</w:t>
       </w:r>
       <w:r>
-        <w:t xml:space="preserve"> capacitance by monitoring portion of the sent wave reflected from the one of the qubit gates. </w:t>
+        <w:t xml:space="preserve"> capacitance by monitoring </w:t>
+      </w:r>
+      <w:r>
+        <w:t xml:space="preserve">amplitude or phase of the </w:t>
+      </w:r>
+      <w:r>
+        <w:t xml:space="preserve">portion of the sent wave reflected from the one of the qubit gates. </w:t>
       </w:r>
       <w:r>
         <w:rPr>
@@ -1882,21 +2009,9 @@
     <w:p>
       <w:pPr>
         <w:jc w:val="both"/>
-        <w:rPr>
-          <w:b/>
-        </w:rPr>
-      </w:pPr>
-      <w:r>
-        <w:rPr>
-          <w:b/>
-        </w:rPr>
-        <w:t>BLABLABLA</w:t>
-      </w:r>
-    </w:p>
-    <w:p>
-      <w:pPr>
-        <w:jc w:val="both"/>
-      </w:pPr>
+      </w:pPr>
+      <w:bookmarkStart w:id="0" w:name="_GoBack"/>
+      <w:bookmarkEnd w:id="0"/>
     </w:p>
     <w:p>
       <w:pPr>
@@ -2301,6 +2416,19 @@
       <w:r>
         <w:t>Since we don’t have charge sensors in our type of qubits gate reflectometry would be very good solution for achieving state readout.</w:t>
       </w:r>
+    </w:p>
+    <w:p>
+      <w:pPr>
+        <w:jc w:val="both"/>
+      </w:pPr>
+      <w:r>
+        <w:t xml:space="preserve">Measurement time corresponds to signal integration or filtering time for achieving acceptable signal to noise ratio to recognize spin-up qubit state as spin-up and spin-down state as spin-down. </w:t>
+      </w:r>
+    </w:p>
+    <w:p>
+      <w:pPr>
+        <w:jc w:val="both"/>
+      </w:pPr>
     </w:p>
     <w:p>
       <w:pPr>
@@ -2633,7 +2761,6 @@
         <w:jc w:val="both"/>
       </w:pPr>
       <w:r>
-        <w:lastRenderedPageBreak/>
         <w:t>Specific aims</w:t>
       </w:r>
     </w:p>
@@ -8598,7 +8725,7 @@
 </file>
 
 <file path=customXml/itemProps1.xml><?xml version="1.0" encoding="utf-8"?>
-<ds:datastoreItem xmlns:ds="http://schemas.openxmlformats.org/officeDocument/2006/customXml" ds:itemID="{1B434337-7593-4438-B8E8-4C4CB126D7E9}">
+<ds:datastoreItem xmlns:ds="http://schemas.openxmlformats.org/officeDocument/2006/customXml" ds:itemID="{28029F15-3A54-42BE-82CF-BDB4E0023B85}">
   <ds:schemaRefs>
     <ds:schemaRef ds:uri="http://schemas.openxmlformats.org/officeDocument/2006/bibliography"/>
   </ds:schemaRefs>

</xml_diff>

<commit_message>
State of the art - bad measurement part - too much QC
</commit_message>
<xml_diff>
--- a/Project description.docx
+++ b/Project description.docx
@@ -1816,11 +1816,117 @@
         <w:t xml:space="preserve"> </w:t>
       </w:r>
       <w:r>
-        <w:t>Charge configuration then reveals the spin state. Charge configuration can be measured in several ways.</w:t>
-      </w:r>
-      <w:r>
+        <w:t>Charge configuration then reveals the spin state. Charge configuration can be measured in sev</w:t>
+      </w:r>
+      <w:r>
+        <w:t xml:space="preserve">eral way as listed below. </w:t>
+      </w:r>
+    </w:p>
+    <w:p>
+      <w:pPr>
+        <w:jc w:val="both"/>
+        <w:rPr>
+          <w:i/>
+        </w:rPr>
+      </w:pPr>
+      <w:r>
+        <w:rPr>
+          <w:i/>
+        </w:rPr>
+        <w:t>Measurement</w:t>
+      </w:r>
+      <w:r>
+        <w:rPr>
+          <w:i/>
+        </w:rPr>
         <w:t xml:space="preserve"> </w:t>
       </w:r>
+      <w:r>
+        <w:rPr>
+          <w:i/>
+        </w:rPr>
+        <w:t>need to be s</w:t>
+      </w:r>
+      <w:r>
+        <w:rPr>
+          <w:i/>
+        </w:rPr>
+        <w:t>ensitive enough to achieve signal to noise ratio (SNR) high enough (typically SNR of more than 10)</w:t>
+      </w:r>
+      <w:r>
+        <w:rPr>
+          <w:i/>
+        </w:rPr>
+        <w:t xml:space="preserve"> </w:t>
+      </w:r>
+      <w:r>
+        <w:rPr>
+          <w:i/>
+        </w:rPr>
+        <w:t>for a measurement fidelity to satisfy the requirement of quantum information processing.</w:t>
+      </w:r>
+      <w:r>
+        <w:rPr>
+          <w:i/>
+        </w:rPr>
+        <w:t xml:space="preserve"> </w:t>
+      </w:r>
+      <w:r>
+        <w:rPr>
+          <w:i/>
+        </w:rPr>
+        <w:t xml:space="preserve">It also need to be very fast. </w:t>
+      </w:r>
+      <w:r>
+        <w:rPr>
+          <w:i/>
+        </w:rPr>
+        <w:t>Measurement fidelity is a percentage of correctly measured repetitions in the overall sum of</w:t>
+      </w:r>
+      <w:r>
+        <w:rPr>
+          <w:i/>
+        </w:rPr>
+        <w:t xml:space="preserve"> measured repetitions. Signal to noise ratio is the ratio of signal and noise amplitude in a given bandwidth. Signal is change in </w:t>
+      </w:r>
+      <w:r>
+        <w:rPr>
+          <w:i/>
+        </w:rPr>
+        <w:t xml:space="preserve">amplitude of current or </w:t>
+      </w:r>
+      <w:r>
+        <w:rPr>
+          <w:i/>
+        </w:rPr>
+        <w:t xml:space="preserve">amplitude (phase) of </w:t>
+      </w:r>
+      <w:r>
+        <w:rPr>
+          <w:i/>
+        </w:rPr>
+        <w:t>reflected wave</w:t>
+      </w:r>
+      <w:r>
+        <w:rPr>
+          <w:i/>
+        </w:rPr>
+        <w:t xml:space="preserve"> when charge configuration is changed. Noise comes from 1/f noise on lower frequencies, intrinsic shot noise, thermal noise, noise in in measurement equipment… Lowering the measurement bandwidth (integration or filtering), noise is lowered and SNR is</w:t>
+      </w:r>
+      <w:r>
+        <w:rPr>
+          <w:i/>
+        </w:rPr>
+        <w:t xml:space="preserve"> raising but measurement become</w:t>
+      </w:r>
+      <w:r>
+        <w:rPr>
+          <w:i/>
+        </w:rPr>
+        <w:t xml:space="preserve"> slower.  </w:t>
+      </w:r>
+      <w:bookmarkStart w:id="0" w:name="_GoBack"/>
+      <w:bookmarkEnd w:id="0"/>
     </w:p>
     <w:p>
       <w:pPr>
@@ -1968,6 +2074,7 @@
         </w:rPr>
       </w:pPr>
       <w:r>
+        <w:lastRenderedPageBreak/>
         <w:t>Gate</w:t>
       </w:r>
       <w:r>
@@ -2010,8 +2117,6 @@
       <w:pPr>
         <w:jc w:val="both"/>
       </w:pPr>
-      <w:bookmarkStart w:id="0" w:name="_GoBack"/>
-      <w:bookmarkEnd w:id="0"/>
     </w:p>
     <w:p>
       <w:pPr>
@@ -2340,7 +2445,14 @@
         <w:rPr>
           <w:b/>
         </w:rPr>
-        <w:t xml:space="preserve"> the influence of the qubit gates</w:t>
+        <w:t xml:space="preserve"> the influence of the qubit </w:t>
+      </w:r>
+      <w:r>
+        <w:rPr>
+          <w:b/>
+        </w:rPr>
+        <w:lastRenderedPageBreak/>
+        <w:t>gates</w:t>
       </w:r>
       <w:r>
         <w:rPr>
@@ -2415,14 +2527,6 @@
       </w:pPr>
       <w:r>
         <w:t>Since we don’t have charge sensors in our type of qubits gate reflectometry would be very good solution for achieving state readout.</w:t>
-      </w:r>
-    </w:p>
-    <w:p>
-      <w:pPr>
-        <w:jc w:val="both"/>
-      </w:pPr>
-      <w:r>
-        <w:t xml:space="preserve">Measurement time corresponds to signal integration or filtering time for achieving acceptable signal to noise ratio to recognize spin-up qubit state as spin-up and spin-down state as spin-down. </w:t>
       </w:r>
     </w:p>
     <w:p>
@@ -2689,6 +2793,7 @@
         <w:jc w:val="both"/>
       </w:pPr>
       <w:r>
+        <w:lastRenderedPageBreak/>
         <w:t>Strong quantum measurements can be achieved by implementing gate reflectometry in our type of qubit structures. After having state readout solved</w:t>
       </w:r>
       <w:r>
@@ -2898,7 +3003,11 @@
         <w:t xml:space="preserve">. </w:t>
       </w:r>
       <w:r>
-        <w:t>Altogether mounted on golden plated copper fork on the dilution fridge insert. Copper wires are coaxial cables providing high frequency connection for spin manipulation and readout. Nanometer gates and ohmic contacts on the sample are connected by wedge wire bonding.</w:t>
+        <w:t xml:space="preserve">Altogether mounted on golden plated copper fork on the dilution fridge insert. Copper wires are coaxial cables providing high </w:t>
+      </w:r>
+      <w:r>
+        <w:lastRenderedPageBreak/>
+        <w:t>frequency connection for spin manipulation and readout. Nanometer gates and ohmic contacts on the sample are connected by wedge wire bonding.</w:t>
       </w:r>
     </w:p>
     <w:p/>
@@ -2930,7 +3039,6 @@
         <w:jc w:val="both"/>
       </w:pPr>
       <w:r>
-        <w:lastRenderedPageBreak/>
         <w:t xml:space="preserve">On room temperature side there are several instruments for sending and receiving the signals from the sample. Firstly, DQD and TQD needs to be tune in correct </w:t>
       </w:r>
       <w:r>
@@ -3374,7 +3482,11 @@
         <w:t xml:space="preserve">can be reduced to some level by engineering, main hypotheses is that </w:t>
       </w:r>
       <w:r>
-        <w:t>quantum capacitance due to a hole tunneling, C</w:t>
+        <w:t xml:space="preserve">quantum capacitance due to </w:t>
+      </w:r>
+      <w:r>
+        <w:lastRenderedPageBreak/>
+        <w:t>a hole tunneling, C</w:t>
       </w:r>
       <w:r>
         <w:rPr>
@@ -3800,7 +3912,6 @@
         <w:jc w:val="both"/>
       </w:pPr>
       <w:r>
-        <w:lastRenderedPageBreak/>
         <w:t>Previous expression suggest that pathway for boosting sensitivity of gate reflectometry is to have C</w:t>
       </w:r>
       <w:r>
@@ -4390,6 +4501,7 @@
     </w:p>
     <w:p>
       <w:r>
+        <w:lastRenderedPageBreak/>
         <w:t>Reflectometry is readout technique based on change of wave reflection coefficient Γ. It comes from electromagnetic wave principle – if</w:t>
       </w:r>
       <w:r>
@@ -4725,7 +4837,6 @@
         <w:rPr>
           <w:rFonts w:eastAsiaTheme="minorEastAsia"/>
         </w:rPr>
-        <w:lastRenderedPageBreak/>
         <w:t>and ᵠ(</w:t>
       </w:r>
       <w:r>
@@ -5283,7 +5394,6 @@
     </w:p>
     <w:p>
       <w:r>
-        <w:lastRenderedPageBreak/>
         <w:t>RF wave (tens to hundreds of MHz) is generate</w:t>
       </w:r>
       <w:r>
@@ -6637,7 +6747,6 @@
         <w:rPr>
           <w:shd w:val="clear" w:color="auto" w:fill="FFFFFF"/>
         </w:rPr>
-        <w:lastRenderedPageBreak/>
         <w:t xml:space="preserve"> </w:t>
       </w:r>
       <w:r>
@@ -8725,7 +8834,7 @@
 </file>
 
 <file path=customXml/itemProps1.xml><?xml version="1.0" encoding="utf-8"?>
-<ds:datastoreItem xmlns:ds="http://schemas.openxmlformats.org/officeDocument/2006/customXml" ds:itemID="{28029F15-3A54-42BE-82CF-BDB4E0023B85}">
+<ds:datastoreItem xmlns:ds="http://schemas.openxmlformats.org/officeDocument/2006/customXml" ds:itemID="{6E1C2BEF-462C-4F36-9787-F127DA1B80F1}">
   <ds:schemaRefs>
     <ds:schemaRef ds:uri="http://schemas.openxmlformats.org/officeDocument/2006/bibliography"/>
   </ds:schemaRefs>

</xml_diff>

<commit_message>
State of the art - measurement part better
</commit_message>
<xml_diff>
--- a/Project description.docx
+++ b/Project description.docx
@@ -1759,174 +1759,32 @@
       </w:pPr>
       <w:r>
         <w:lastRenderedPageBreak/>
-        <w:t xml:space="preserve">In a </w:t>
-      </w:r>
-      <w:r>
-        <w:t xml:space="preserve">hypothetical </w:t>
-      </w:r>
-      <w:r>
-        <w:t>spin based quant</w:t>
-      </w:r>
-      <w:r>
-        <w:t>um computer after calculation would be</w:t>
-      </w:r>
-      <w:r>
-        <w:t xml:space="preserve"> finished</w:t>
-      </w:r>
-      <w:r>
-        <w:t>, result would be</w:t>
+        <w:t>M</w:t>
+      </w:r>
+      <w:r>
+        <w:t xml:space="preserve">easurement </w:t>
+      </w:r>
+      <w:r>
+        <w:t>of the calculation result could</w:t>
+      </w:r>
+      <w:r>
+        <w:t xml:space="preserve"> be</w:t>
+      </w:r>
+      <w:r>
+        <w:t xml:space="preserve"> done by spin state projection on the basis states. Physically this is achieved</w:t>
+      </w:r>
+      <w:r>
+        <w:t xml:space="preserve"> using principle of Pauli spin blockade, as explained on Figure 1.</w:t>
       </w:r>
       <w:r>
         <w:t xml:space="preserve"> </w:t>
       </w:r>
       <w:r>
-        <w:t xml:space="preserve">encoded into spin state of the </w:t>
-      </w:r>
-      <w:r>
-        <w:t>electrons or holes in the individual qubits.</w:t>
-      </w:r>
-      <w:r>
-        <w:t xml:space="preserve"> Here, one calculation would</w:t>
-      </w:r>
-      <w:r>
-        <w:t xml:space="preserve"> consists of plenty spin manipulations.</w:t>
-      </w:r>
-      <w:r>
-        <w:t xml:space="preserve"> </w:t>
-      </w:r>
-      <w:r>
-        <w:t>M</w:t>
-      </w:r>
-      <w:r>
-        <w:t xml:space="preserve">easurement </w:t>
-      </w:r>
-      <w:r>
-        <w:t>of the calculation result could</w:t>
-      </w:r>
-      <w:r>
-        <w:t xml:space="preserve"> be</w:t>
-      </w:r>
-      <w:r>
-        <w:t xml:space="preserve"> done by spin state projection on the basis states. Physically this is achieved</w:t>
-      </w:r>
-      <w:r>
-        <w:t xml:space="preserve"> using principle of Pauli spin blockade, as explained on Figure 1.</w:t>
-      </w:r>
-      <w:r>
-        <w:t xml:space="preserve"> </w:t>
-      </w:r>
-      <w:r>
         <w:t>Charge configuration then reveals the spin state. Charge configuration can be measured in sev</w:t>
       </w:r>
       <w:r>
         <w:t xml:space="preserve">eral way as listed below. </w:t>
       </w:r>
-    </w:p>
-    <w:p>
-      <w:pPr>
-        <w:jc w:val="both"/>
-        <w:rPr>
-          <w:i/>
-        </w:rPr>
-      </w:pPr>
-      <w:r>
-        <w:rPr>
-          <w:i/>
-        </w:rPr>
-        <w:t>Measurement</w:t>
-      </w:r>
-      <w:r>
-        <w:rPr>
-          <w:i/>
-        </w:rPr>
-        <w:t xml:space="preserve"> </w:t>
-      </w:r>
-      <w:r>
-        <w:rPr>
-          <w:i/>
-        </w:rPr>
-        <w:t>need to be s</w:t>
-      </w:r>
-      <w:r>
-        <w:rPr>
-          <w:i/>
-        </w:rPr>
-        <w:t>ensitive enough to achieve signal to noise ratio (SNR) high enough (typically SNR of more than 10)</w:t>
-      </w:r>
-      <w:r>
-        <w:rPr>
-          <w:i/>
-        </w:rPr>
-        <w:t xml:space="preserve"> </w:t>
-      </w:r>
-      <w:r>
-        <w:rPr>
-          <w:i/>
-        </w:rPr>
-        <w:t>for a measurement fidelity to satisfy the requirement of quantum information processing.</w:t>
-      </w:r>
-      <w:r>
-        <w:rPr>
-          <w:i/>
-        </w:rPr>
-        <w:t xml:space="preserve"> </w:t>
-      </w:r>
-      <w:r>
-        <w:rPr>
-          <w:i/>
-        </w:rPr>
-        <w:t xml:space="preserve">It also need to be very fast. </w:t>
-      </w:r>
-      <w:r>
-        <w:rPr>
-          <w:i/>
-        </w:rPr>
-        <w:t>Measurement fidelity is a percentage of correctly measured repetitions in the overall sum of</w:t>
-      </w:r>
-      <w:r>
-        <w:rPr>
-          <w:i/>
-        </w:rPr>
-        <w:t xml:space="preserve"> measured repetitions. Signal to noise ratio is the ratio of signal and noise amplitude in a given bandwidth. Signal is change in </w:t>
-      </w:r>
-      <w:r>
-        <w:rPr>
-          <w:i/>
-        </w:rPr>
-        <w:t xml:space="preserve">amplitude of current or </w:t>
-      </w:r>
-      <w:r>
-        <w:rPr>
-          <w:i/>
-        </w:rPr>
-        <w:t xml:space="preserve">amplitude (phase) of </w:t>
-      </w:r>
-      <w:r>
-        <w:rPr>
-          <w:i/>
-        </w:rPr>
-        <w:t>reflected wave</w:t>
-      </w:r>
-      <w:r>
-        <w:rPr>
-          <w:i/>
-        </w:rPr>
-        <w:t xml:space="preserve"> when charge configuration is changed. Noise comes from 1/f noise on lower frequencies, intrinsic shot noise, thermal noise, noise in in measurement equipment… Lowering the measurement bandwidth (integration or filtering), noise is lowered and SNR is</w:t>
-      </w:r>
-      <w:r>
-        <w:rPr>
-          <w:i/>
-        </w:rPr>
-        <w:t xml:space="preserve"> raising but measurement become</w:t>
-      </w:r>
-      <w:r>
-        <w:rPr>
-          <w:i/>
-        </w:rPr>
-        <w:t xml:space="preserve"> slower.  </w:t>
-      </w:r>
-      <w:bookmarkStart w:id="0" w:name="_GoBack"/>
-      <w:bookmarkEnd w:id="0"/>
     </w:p>
     <w:p>
       <w:pPr>
@@ -2074,430 +1932,471 @@
         </w:rPr>
       </w:pPr>
       <w:r>
+        <w:t>Gate</w:t>
+      </w:r>
+      <w:r>
+        <w:t xml:space="preserve"> reflectometry is technique of indirect sensing of the </w:t>
+      </w:r>
+      <w:r>
+        <w:t>change in a qubit</w:t>
+      </w:r>
+      <w:r>
+        <w:t xml:space="preserve"> capacitance by monitoring </w:t>
+      </w:r>
+      <w:r>
+        <w:t xml:space="preserve">amplitude or phase of the </w:t>
+      </w:r>
+      <w:r>
+        <w:t xml:space="preserve">portion of the sent wave reflected from the one of the qubit gates. </w:t>
+      </w:r>
+      <w:r>
+        <w:rPr>
+          <w:b/>
+        </w:rPr>
+        <w:t>It’s big advantage is that it does not require cha</w:t>
+      </w:r>
+      <w:r>
+        <w:rPr>
+          <w:b/>
+        </w:rPr>
+        <w:t>rge transport through the qubit.</w:t>
+      </w:r>
+    </w:p>
+    <w:p>
+      <w:pPr>
+        <w:jc w:val="both"/>
+        <w:rPr>
+          <w:i/>
+        </w:rPr>
+      </w:pPr>
+      <w:r>
+        <w:rPr>
+          <w:i/>
+        </w:rPr>
+        <w:t>Measurement need to be sensitive enough to achieve signal to noise ratio (SNR) high enough (typically SNR of more than 10)</w:t>
+      </w:r>
+      <w:r>
+        <w:rPr>
+          <w:i/>
+        </w:rPr>
+        <w:t xml:space="preserve"> in a short time. Signal to noise ratio is the ratio of signal and noise amplitude in a given bandwidth. Measurement sensitivity is a measure of the change in an amplitude of current or amplitude (phase) of reflected wave when charge configuration is changed. Noise comes from 1/f noise on lower frequencies, intrinsic shot noise, thermal noise, noise in in measurement equipment… Lowering the measurement bandwidth (integration or filtering) noise is lowered</w:t>
+      </w:r>
+      <w:r>
+        <w:rPr>
+          <w:i/>
+        </w:rPr>
+        <w:t xml:space="preserve"> and SNR raised </w:t>
+      </w:r>
+      <w:r>
+        <w:rPr>
+          <w:i/>
+        </w:rPr>
+        <w:t xml:space="preserve"> but measurement become slower.  Thus for achieving good SNR in short time signal need to be high. In our case fast measurement is required to obtain good quality measurement fast enough.</w:t>
+      </w:r>
+      <w:bookmarkStart w:id="0" w:name="_GoBack"/>
+      <w:bookmarkEnd w:id="0"/>
+    </w:p>
+    <w:p>
+      <w:pPr>
+        <w:jc w:val="both"/>
+        <w:rPr>
+          <w:b/>
+        </w:rPr>
+      </w:pPr>
+    </w:p>
+    <w:p>
+      <w:pPr>
+        <w:jc w:val="both"/>
+        <w:rPr>
+          <w:b/>
+        </w:rPr>
+      </w:pPr>
+    </w:p>
+    <w:p>
+      <w:pPr>
+        <w:jc w:val="both"/>
+      </w:pPr>
+    </w:p>
+    <w:p>
+      <w:pPr>
+        <w:jc w:val="both"/>
+      </w:pPr>
+    </w:p>
+    <w:p>
+      <w:pPr>
+        <w:jc w:val="both"/>
+      </w:pPr>
+    </w:p>
+    <w:p>
+      <w:pPr>
+        <w:pStyle w:val="Heading3"/>
+        <w:jc w:val="both"/>
+      </w:pPr>
+    </w:p>
+    <w:p>
+      <w:pPr>
+        <w:pStyle w:val="Heading3"/>
+        <w:jc w:val="both"/>
+      </w:pPr>
+    </w:p>
+    <w:p>
+      <w:pPr>
+        <w:pStyle w:val="Heading3"/>
+        <w:jc w:val="both"/>
+      </w:pPr>
+      <w:r>
+        <w:t>Definition of the problem:</w:t>
+      </w:r>
+    </w:p>
+    <w:p>
+      <w:pPr>
+        <w:jc w:val="both"/>
+      </w:pPr>
+      <w:r>
+        <w:t>In a spin based quantum computer after calculation is finished</w:t>
+      </w:r>
+      <w:r>
+        <w:t xml:space="preserve">, result is encoded into spin state of the  </w:t>
+      </w:r>
+      <w:r>
+        <w:t>electrons or holes in the individual qubits</w:t>
+      </w:r>
+      <w:r>
+        <w:t>.</w:t>
+      </w:r>
+      <w:r>
+        <w:t xml:space="preserve"> This measurement is done by spin state projection on</w:t>
+      </w:r>
+      <w:r>
+        <w:t xml:space="preserve"> the basis states. Physically this is</w:t>
+      </w:r>
+      <w:r>
+        <w:t xml:space="preserve"> achieved by changing</w:t>
+      </w:r>
+      <w:r>
+        <w:t xml:space="preserve"> (or not)</w:t>
+      </w:r>
+      <w:r>
+        <w:t xml:space="preserve"> </w:t>
+      </w:r>
+      <w:r>
+        <w:t xml:space="preserve">qubit </w:t>
+      </w:r>
+      <w:r>
+        <w:t>charge configuration with applied electric fields</w:t>
+      </w:r>
+      <w:r>
+        <w:t xml:space="preserve"> depending if Pauli spin blockade is (is not) lifted what depends on electron or hole resulting spin state. Thus, measuring charge configuration of </w:t>
+      </w:r>
+      <w:r>
+        <w:t>all</w:t>
+      </w:r>
+      <w:r>
+        <w:t xml:space="preserve"> qubits measurement result is obtained. </w:t>
+      </w:r>
+    </w:p>
+    <w:p>
+      <w:pPr>
+        <w:jc w:val="both"/>
+        <w:rPr>
+          <w:b/>
+        </w:rPr>
+      </w:pPr>
+      <w:r>
+        <w:t xml:space="preserve">As mentioned before DQD </w:t>
+      </w:r>
+      <w:r>
+        <w:t xml:space="preserve">properties are defined by gates </w:t>
+      </w:r>
+      <w:r>
+        <w:t>positioned on top of the nanowire (Fig.x.).</w:t>
+      </w:r>
+      <w:r>
+        <w:t>Gates tune the qubits in</w:t>
+      </w:r>
+      <w:r>
+        <w:t xml:space="preserve"> a</w:t>
+      </w:r>
+      <w:r>
+        <w:t>n</w:t>
+      </w:r>
+      <w:r>
+        <w:t xml:space="preserve"> </w:t>
+      </w:r>
+      <w:r>
+        <w:t xml:space="preserve">energetically </w:t>
+      </w:r>
+      <w:r>
+        <w:t>proper operating mode. That means</w:t>
+      </w:r>
+      <w:r>
+        <w:t xml:space="preserve"> achieving fast manipulation and long coherence time</w:t>
+      </w:r>
+      <w:r>
+        <w:t>.</w:t>
+      </w:r>
+      <w:r>
+        <w:t xml:space="preserve"> This operating mode forbids charge transport through the qubit.</w:t>
+      </w:r>
+      <w:r>
+        <w:t xml:space="preserve"> </w:t>
+      </w:r>
+      <w:r>
+        <w:t>Consequence</w:t>
+      </w:r>
+      <w:r>
+        <w:t xml:space="preserve"> </w:t>
+      </w:r>
+      <w:r>
+        <w:t>i</w:t>
+      </w:r>
+      <w:r>
+        <w:t>s isolation of the QDs in DQD</w:t>
+      </w:r>
+      <w:r>
+        <w:t xml:space="preserve"> from ohmic leads making</w:t>
+      </w:r>
+      <w:r>
+        <w:t xml:space="preserve"> charge transport (</w:t>
+      </w:r>
+      <w:r>
+        <w:t xml:space="preserve">charge </w:t>
+      </w:r>
+      <w:r>
+        <w:t>exchange with ohmic</w:t>
+      </w:r>
+      <w:r>
+        <w:t xml:space="preserve"> leads) very small. </w:t>
+      </w:r>
+      <w:r>
+        <w:rPr>
+          <w:b/>
+        </w:rPr>
+        <w:t>Thu</w:t>
+      </w:r>
+      <w:r>
+        <w:rPr>
+          <w:b/>
+        </w:rPr>
+        <w:t>s,</w:t>
+      </w:r>
+      <w:r>
+        <w:rPr>
+          <w:b/>
+        </w:rPr>
+        <w:t xml:space="preserve"> all readout techniques based on charg</w:t>
+      </w:r>
+      <w:r>
+        <w:rPr>
+          <w:b/>
+        </w:rPr>
+        <w:t xml:space="preserve">e transport </w:t>
+      </w:r>
+      <w:r>
+        <w:rPr>
+          <w:b/>
+        </w:rPr>
+        <w:t>are not</w:t>
+      </w:r>
+      <w:r>
+        <w:rPr>
+          <w:b/>
+        </w:rPr>
+        <w:t xml:space="preserve"> sensitive enough</w:t>
+      </w:r>
+      <w:r>
+        <w:rPr>
+          <w:b/>
+        </w:rPr>
+        <w:t>,</w:t>
+      </w:r>
+      <w:r>
+        <w:rPr>
+          <w:b/>
+        </w:rPr>
+        <w:t xml:space="preserve"> for </w:t>
+      </w:r>
+      <w:r>
+        <w:rPr>
+          <w:b/>
+        </w:rPr>
+        <w:t xml:space="preserve">measurement </w:t>
+      </w:r>
+      <w:r>
+        <w:rPr>
+          <w:b/>
+        </w:rPr>
+        <w:t xml:space="preserve">to be </w:t>
+      </w:r>
+      <w:r>
+        <w:rPr>
+          <w:b/>
+        </w:rPr>
+        <w:t>fast enough</w:t>
+      </w:r>
+      <w:r>
+        <w:rPr>
+          <w:b/>
+        </w:rPr>
+        <w:t xml:space="preserve"> – signal to noise ratio is degraded</w:t>
+      </w:r>
+      <w:r>
+        <w:rPr>
+          <w:b/>
+        </w:rPr>
+        <w:t>. Namely,  DC current readout, AC current readout and ohmic reflectometry.</w:t>
+      </w:r>
+    </w:p>
+    <w:p>
+      <w:pPr>
+        <w:jc w:val="both"/>
+      </w:pPr>
+      <w:r>
+        <w:t xml:space="preserve">Usual </w:t>
+      </w:r>
+      <w:r>
+        <w:t>solution to this problem is t</w:t>
+      </w:r>
+      <w:r>
+        <w:t>o place additional, separated quantum dot or quantum point contact</w:t>
+      </w:r>
+      <w:r>
+        <w:t>, called charge sensor,</w:t>
+      </w:r>
+      <w:r>
+        <w:t xml:space="preserve"> electrostatically coupled and thus sensitive</w:t>
+      </w:r>
+      <w:r>
+        <w:t xml:space="preserve"> to charge configuration in DQD and TQD</w:t>
+      </w:r>
+      <w:r>
+        <w:t xml:space="preserve">. Charge sensor </w:t>
+      </w:r>
+      <w:r>
+        <w:t>itself is</w:t>
+      </w:r>
+      <w:r>
+        <w:t xml:space="preserve"> well coupled to ohmic contacts </w:t>
+      </w:r>
+      <w:r>
+        <w:t>thus it is</w:t>
+      </w:r>
+      <w:r>
+        <w:t xml:space="preserve"> suitable for charge transport measurements and ohmic reflectometry.</w:t>
+      </w:r>
+      <w:r>
+        <w:t xml:space="preserve"> </w:t>
+      </w:r>
+    </w:p>
+    <w:p>
+      <w:pPr>
+        <w:jc w:val="both"/>
+      </w:pPr>
+      <w:r>
+        <w:rPr>
+          <w:b/>
+        </w:rPr>
+        <w:t>Charge</w:t>
+      </w:r>
+      <w:r>
+        <w:rPr>
+          <w:b/>
+        </w:rPr>
+        <w:t xml:space="preserve"> sensors</w:t>
+      </w:r>
+      <w:r>
+        <w:rPr>
+          <w:b/>
+        </w:rPr>
+        <w:t xml:space="preserve"> suffer from conductance profile thermal broadening what lowers the sensitiv</w:t>
+      </w:r>
+      <w:r>
+        <w:rPr>
+          <w:b/>
+        </w:rPr>
+        <w:t>ity thus speed of readout</w:t>
+      </w:r>
+      <w:r>
+        <w:rPr>
+          <w:b/>
+        </w:rPr>
+        <w:t>.</w:t>
+      </w:r>
+      <w:r>
+        <w:rPr>
+          <w:b/>
+        </w:rPr>
+        <w:t xml:space="preserve"> They</w:t>
+      </w:r>
+      <w:r>
+        <w:rPr>
+          <w:b/>
+        </w:rPr>
+        <w:t xml:space="preserve"> also need additional compensation gates to</w:t>
+      </w:r>
+      <w:r>
+        <w:rPr>
+          <w:b/>
+        </w:rPr>
+        <w:t xml:space="preserve"> substract</w:t>
+      </w:r>
+      <w:r>
+        <w:rPr>
+          <w:b/>
+        </w:rPr>
+        <w:t xml:space="preserve"> the influence of the qubit gates</w:t>
+      </w:r>
+      <w:r>
+        <w:rPr>
+          <w:b/>
+        </w:rPr>
+        <w:t xml:space="preserve"> on their conductance. </w:t>
+      </w:r>
+      <w:r>
+        <w:rPr>
+          <w:b/>
+        </w:rPr>
+        <w:t>For making usable quantum processor, qubit number needs to be scaled up to achieve big enough number required by quantum algorithms.</w:t>
+      </w:r>
+      <w:r>
+        <w:t xml:space="preserve"> </w:t>
+      </w:r>
+      <w:r>
+        <w:rPr>
+          <w:b/>
+        </w:rPr>
+        <w:t>Gate reflectometry</w:t>
+      </w:r>
+      <w:r>
+        <w:rPr>
+          <w:b/>
+        </w:rPr>
+        <w:t xml:space="preserve"> does not suffer from previously listed problems and since it is using already defined </w:t>
+      </w:r>
+      <w:r>
+        <w:rPr>
+          <w:b/>
+        </w:rPr>
+        <w:t xml:space="preserve">electrostatic </w:t>
+      </w:r>
+      <w:r>
+        <w:rPr>
+          <w:b/>
+        </w:rPr>
+        <w:t>gates it</w:t>
+      </w:r>
+      <w:r>
+        <w:rPr>
+          <w:b/>
+        </w:rPr>
+        <w:t xml:space="preserve"> does not need </w:t>
+      </w:r>
+      <w:r>
+        <w:rPr>
+          <w:b/>
+        </w:rPr>
         <w:lastRenderedPageBreak/>
-        <w:t>Gate</w:t>
-      </w:r>
-      <w:r>
-        <w:t xml:space="preserve"> reflectometry is technique of indirect sensing of the </w:t>
-      </w:r>
-      <w:r>
-        <w:t>change in a qubit</w:t>
-      </w:r>
-      <w:r>
-        <w:t xml:space="preserve"> capacitance by monitoring </w:t>
-      </w:r>
-      <w:r>
-        <w:t xml:space="preserve">amplitude or phase of the </w:t>
-      </w:r>
-      <w:r>
-        <w:t xml:space="preserve">portion of the sent wave reflected from the one of the qubit gates. </w:t>
-      </w:r>
-      <w:r>
-        <w:rPr>
-          <w:b/>
-        </w:rPr>
-        <w:t>It’s big advantage is that it does not require cha</w:t>
-      </w:r>
-      <w:r>
-        <w:rPr>
-          <w:b/>
-        </w:rPr>
-        <w:t>rge transport through the qubit.</w:t>
-      </w:r>
-    </w:p>
-    <w:p>
-      <w:pPr>
-        <w:jc w:val="both"/>
-        <w:rPr>
-          <w:b/>
-        </w:rPr>
-      </w:pPr>
-    </w:p>
-    <w:p>
-      <w:pPr>
-        <w:jc w:val="both"/>
-      </w:pPr>
-    </w:p>
-    <w:p>
-      <w:pPr>
-        <w:jc w:val="both"/>
-      </w:pPr>
-    </w:p>
-    <w:p>
-      <w:pPr>
-        <w:jc w:val="both"/>
-      </w:pPr>
-    </w:p>
-    <w:p>
-      <w:pPr>
-        <w:pStyle w:val="Heading3"/>
-        <w:jc w:val="both"/>
-      </w:pPr>
-    </w:p>
-    <w:p>
-      <w:pPr>
-        <w:pStyle w:val="Heading3"/>
-        <w:jc w:val="both"/>
-      </w:pPr>
-    </w:p>
-    <w:p>
-      <w:pPr>
-        <w:pStyle w:val="Heading3"/>
-        <w:jc w:val="both"/>
-      </w:pPr>
-      <w:r>
-        <w:t>Definition of the problem:</w:t>
-      </w:r>
-    </w:p>
-    <w:p>
-      <w:pPr>
-        <w:jc w:val="both"/>
-      </w:pPr>
-      <w:r>
-        <w:t>In a spin based quantum computer after calculation is finished</w:t>
-      </w:r>
-      <w:r>
-        <w:t xml:space="preserve">, result is encoded into spin state of the  </w:t>
-      </w:r>
-      <w:r>
-        <w:t>electrons or holes in the individual qubits</w:t>
-      </w:r>
-      <w:r>
-        <w:t>.</w:t>
-      </w:r>
-      <w:r>
-        <w:t xml:space="preserve"> This measurement is done by spin state projection on</w:t>
-      </w:r>
-      <w:r>
-        <w:t xml:space="preserve"> the basis states. Physically this is</w:t>
-      </w:r>
-      <w:r>
-        <w:t xml:space="preserve"> achieved by changing</w:t>
-      </w:r>
-      <w:r>
-        <w:t xml:space="preserve"> (or not)</w:t>
-      </w:r>
-      <w:r>
-        <w:t xml:space="preserve"> </w:t>
-      </w:r>
-      <w:r>
-        <w:t xml:space="preserve">qubit </w:t>
-      </w:r>
-      <w:r>
-        <w:t>charge configuration with applied electric fields</w:t>
-      </w:r>
-      <w:r>
-        <w:t xml:space="preserve"> depending if Pauli spin blockade is (is not) lifted what depends on electron or hole resulting spin state. Thus, measuring charge configuration of </w:t>
-      </w:r>
-      <w:r>
-        <w:t>all</w:t>
-      </w:r>
-      <w:r>
-        <w:t xml:space="preserve"> qubits measurement result is obtained. </w:t>
-      </w:r>
-    </w:p>
-    <w:p>
-      <w:pPr>
-        <w:jc w:val="both"/>
-        <w:rPr>
-          <w:b/>
-        </w:rPr>
-      </w:pPr>
-      <w:r>
-        <w:t xml:space="preserve">As mentioned before DQD </w:t>
-      </w:r>
-      <w:r>
-        <w:t xml:space="preserve">properties are defined by gates </w:t>
-      </w:r>
-      <w:r>
-        <w:t>positioned on top of the nanowire (Fig.x.).</w:t>
-      </w:r>
-      <w:r>
-        <w:t>Gates tune the qubits in</w:t>
-      </w:r>
-      <w:r>
-        <w:t xml:space="preserve"> a</w:t>
-      </w:r>
-      <w:r>
-        <w:t>n</w:t>
-      </w:r>
-      <w:r>
-        <w:t xml:space="preserve"> </w:t>
-      </w:r>
-      <w:r>
-        <w:t xml:space="preserve">energetically </w:t>
-      </w:r>
-      <w:r>
-        <w:t>proper operating mode. That means</w:t>
-      </w:r>
-      <w:r>
-        <w:t xml:space="preserve"> achieving fast manipulation and long coherence time</w:t>
-      </w:r>
-      <w:r>
-        <w:t>.</w:t>
-      </w:r>
-      <w:r>
-        <w:t xml:space="preserve"> This operating mode forbids charge transport through the qubit.</w:t>
-      </w:r>
-      <w:r>
-        <w:t xml:space="preserve"> </w:t>
-      </w:r>
-      <w:r>
-        <w:t>Consequence</w:t>
-      </w:r>
-      <w:r>
-        <w:t xml:space="preserve"> </w:t>
-      </w:r>
-      <w:r>
-        <w:t>i</w:t>
-      </w:r>
-      <w:r>
-        <w:t>s isolation of the QDs in DQD</w:t>
-      </w:r>
-      <w:r>
-        <w:t xml:space="preserve"> from ohmic leads making</w:t>
-      </w:r>
-      <w:r>
-        <w:t xml:space="preserve"> charge transport (</w:t>
-      </w:r>
-      <w:r>
-        <w:t xml:space="preserve">charge </w:t>
-      </w:r>
-      <w:r>
-        <w:t>exchange with ohmic</w:t>
-      </w:r>
-      <w:r>
-        <w:t xml:space="preserve"> leads) very small. </w:t>
-      </w:r>
-      <w:r>
-        <w:rPr>
-          <w:b/>
-        </w:rPr>
-        <w:t>Thu</w:t>
-      </w:r>
-      <w:r>
-        <w:rPr>
-          <w:b/>
-        </w:rPr>
-        <w:t>s,</w:t>
-      </w:r>
-      <w:r>
-        <w:rPr>
-          <w:b/>
-        </w:rPr>
-        <w:t xml:space="preserve"> all readout techniques based on charg</w:t>
-      </w:r>
-      <w:r>
-        <w:rPr>
-          <w:b/>
-        </w:rPr>
-        <w:t xml:space="preserve">e transport </w:t>
-      </w:r>
-      <w:r>
-        <w:rPr>
-          <w:b/>
-        </w:rPr>
-        <w:t>are not</w:t>
-      </w:r>
-      <w:r>
-        <w:rPr>
-          <w:b/>
-        </w:rPr>
-        <w:t xml:space="preserve"> sensitive enough</w:t>
-      </w:r>
-      <w:r>
-        <w:rPr>
-          <w:b/>
-        </w:rPr>
-        <w:t>,</w:t>
-      </w:r>
-      <w:r>
-        <w:rPr>
-          <w:b/>
-        </w:rPr>
-        <w:t xml:space="preserve"> for </w:t>
-      </w:r>
-      <w:r>
-        <w:rPr>
-          <w:b/>
-        </w:rPr>
-        <w:t xml:space="preserve">measurement </w:t>
-      </w:r>
-      <w:r>
-        <w:rPr>
-          <w:b/>
-        </w:rPr>
-        <w:t xml:space="preserve">to be </w:t>
-      </w:r>
-      <w:r>
-        <w:rPr>
-          <w:b/>
-        </w:rPr>
-        <w:t>fast enough</w:t>
-      </w:r>
-      <w:r>
-        <w:rPr>
-          <w:b/>
-        </w:rPr>
-        <w:t xml:space="preserve"> – signal to noise ratio is degraded</w:t>
-      </w:r>
-      <w:r>
-        <w:rPr>
-          <w:b/>
-        </w:rPr>
-        <w:t>. Namely,  DC current readout, AC current readout and ohmic reflectometry.</w:t>
-      </w:r>
-    </w:p>
-    <w:p>
-      <w:pPr>
-        <w:jc w:val="both"/>
-      </w:pPr>
-      <w:r>
-        <w:t xml:space="preserve">Usual </w:t>
-      </w:r>
-      <w:r>
-        <w:t>solution to this problem is t</w:t>
-      </w:r>
-      <w:r>
-        <w:t>o place additional, separated quantum dot or quantum point contact</w:t>
-      </w:r>
-      <w:r>
-        <w:t>, called charge sensor,</w:t>
-      </w:r>
-      <w:r>
-        <w:t xml:space="preserve"> electrostatically coupled and thus sensitive</w:t>
-      </w:r>
-      <w:r>
-        <w:t xml:space="preserve"> to charge configuration in DQD and TQD</w:t>
-      </w:r>
-      <w:r>
-        <w:t xml:space="preserve">. Charge sensor </w:t>
-      </w:r>
-      <w:r>
-        <w:t>itself is</w:t>
-      </w:r>
-      <w:r>
-        <w:t xml:space="preserve"> well coupled to ohmic contacts </w:t>
-      </w:r>
-      <w:r>
-        <w:t>thus it is</w:t>
-      </w:r>
-      <w:r>
-        <w:t xml:space="preserve"> suitable for charge transport measurements and ohmic reflectometry.</w:t>
-      </w:r>
-      <w:r>
-        <w:t xml:space="preserve"> </w:t>
-      </w:r>
-    </w:p>
-    <w:p>
-      <w:pPr>
-        <w:jc w:val="both"/>
-      </w:pPr>
-      <w:r>
-        <w:rPr>
-          <w:b/>
-        </w:rPr>
-        <w:t>Charge</w:t>
-      </w:r>
-      <w:r>
-        <w:rPr>
-          <w:b/>
-        </w:rPr>
-        <w:t xml:space="preserve"> sensors</w:t>
-      </w:r>
-      <w:r>
-        <w:rPr>
-          <w:b/>
-        </w:rPr>
-        <w:t xml:space="preserve"> suffer from conductance profile thermal broadening what lowers the sensitiv</w:t>
-      </w:r>
-      <w:r>
-        <w:rPr>
-          <w:b/>
-        </w:rPr>
-        <w:t>ity thus speed of readout</w:t>
-      </w:r>
-      <w:r>
-        <w:rPr>
-          <w:b/>
-        </w:rPr>
-        <w:t>.</w:t>
-      </w:r>
-      <w:r>
-        <w:rPr>
-          <w:b/>
-        </w:rPr>
-        <w:t xml:space="preserve"> They</w:t>
-      </w:r>
-      <w:r>
-        <w:rPr>
-          <w:b/>
-        </w:rPr>
-        <w:t xml:space="preserve"> also need additional compensation gates to</w:t>
-      </w:r>
-      <w:r>
-        <w:rPr>
-          <w:b/>
-        </w:rPr>
-        <w:t xml:space="preserve"> substract</w:t>
-      </w:r>
-      <w:r>
-        <w:rPr>
-          <w:b/>
-        </w:rPr>
-        <w:t xml:space="preserve"> the influence of the qubit </w:t>
-      </w:r>
-      <w:r>
-        <w:rPr>
-          <w:b/>
-        </w:rPr>
-        <w:lastRenderedPageBreak/>
-        <w:t>gates</w:t>
-      </w:r>
-      <w:r>
-        <w:rPr>
-          <w:b/>
-        </w:rPr>
-        <w:t xml:space="preserve"> on their conductance. </w:t>
-      </w:r>
-      <w:r>
-        <w:rPr>
-          <w:b/>
-        </w:rPr>
-        <w:t>For making usable quantum processor, qubit number needs to be scaled up to achieve big enough number required by quantum algorithms.</w:t>
-      </w:r>
-      <w:r>
-        <w:t xml:space="preserve"> </w:t>
-      </w:r>
-      <w:r>
-        <w:rPr>
-          <w:b/>
-        </w:rPr>
-        <w:t>Gate reflectometry</w:t>
-      </w:r>
-      <w:r>
-        <w:rPr>
-          <w:b/>
-        </w:rPr>
-        <w:t xml:space="preserve"> does not suffer from previously listed problems and since it is using already defined </w:t>
-      </w:r>
-      <w:r>
-        <w:rPr>
-          <w:b/>
-        </w:rPr>
-        <w:t xml:space="preserve">electrostatic </w:t>
-      </w:r>
-      <w:r>
-        <w:rPr>
-          <w:b/>
-        </w:rPr>
-        <w:t>gates it</w:t>
-      </w:r>
-      <w:r>
-        <w:rPr>
-          <w:b/>
-        </w:rPr>
-        <w:t xml:space="preserve"> does not need charge sensor, thus</w:t>
+        <w:t>charge sensor, thus</w:t>
       </w:r>
       <w:r>
         <w:rPr>
@@ -2793,39 +2692,39 @@
         <w:jc w:val="both"/>
       </w:pPr>
       <w:r>
+        <w:t>Strong quantum measurements can be achieved by implementing gate reflectometry in our type of qubit structures. After having state readout solved</w:t>
+      </w:r>
+      <w:r>
+        <w:t>,</w:t>
+      </w:r>
+      <w:r>
+        <w:t xml:space="preserve"> spin manipulation experiments can be done by applying bursts of microwave signal on </w:t>
+      </w:r>
+      <w:r>
+        <w:t xml:space="preserve">electrostatic gates  </w:t>
+      </w:r>
+      <w:r>
+        <w:rPr>
+          <w:i/>
+        </w:rPr>
+        <w:t>(as explained in research methods)</w:t>
+      </w:r>
+      <w:r>
+        <w:rPr>
+          <w:i/>
+        </w:rPr>
+        <w:t>.</w:t>
+      </w:r>
+      <w:r>
+        <w:t xml:space="preserve"> </w:t>
+      </w:r>
+    </w:p>
+    <w:p>
+      <w:pPr>
+        <w:jc w:val="both"/>
+      </w:pPr>
+      <w:r>
         <w:lastRenderedPageBreak/>
-        <w:t>Strong quantum measurements can be achieved by implementing gate reflectometry in our type of qubit structures. After having state readout solved</w:t>
-      </w:r>
-      <w:r>
-        <w:t>,</w:t>
-      </w:r>
-      <w:r>
-        <w:t xml:space="preserve"> spin manipulation experiments can be done by applying bursts of microwave signal on </w:t>
-      </w:r>
-      <w:r>
-        <w:t xml:space="preserve">electrostatic gates  </w:t>
-      </w:r>
-      <w:r>
-        <w:rPr>
-          <w:i/>
-        </w:rPr>
-        <w:t>(as explained in research methods)</w:t>
-      </w:r>
-      <w:r>
-        <w:rPr>
-          <w:i/>
-        </w:rPr>
-        <w:t>.</w:t>
-      </w:r>
-      <w:r>
-        <w:t xml:space="preserve"> </w:t>
-      </w:r>
-    </w:p>
-    <w:p>
-      <w:pPr>
-        <w:jc w:val="both"/>
-      </w:pPr>
-      <w:r>
         <w:t>Spin manipulation experiments will be guideline for achieving second of the Loss and DiVincenzo’s criteria:</w:t>
       </w:r>
     </w:p>
@@ -3003,19 +2902,16 @@
         <w:t xml:space="preserve">. </w:t>
       </w:r>
       <w:r>
-        <w:t xml:space="preserve">Altogether mounted on golden plated copper fork on the dilution fridge insert. Copper wires are coaxial cables providing high </w:t>
-      </w:r>
+        <w:t>Altogether mounted on golden plated copper fork on the dilution fridge insert. Copper wires are coaxial cables providing high frequency connection for spin manipulation and readout. Nanometer gates and ohmic contacts on the sample are connected by wedge wire bonding.</w:t>
+      </w:r>
+    </w:p>
+    <w:p/>
+    <w:p>
+      <w:pPr>
+        <w:jc w:val="both"/>
+      </w:pPr>
       <w:r>
         <w:lastRenderedPageBreak/>
-        <w:t>frequency connection for spin manipulation and readout. Nanometer gates and ohmic contacts on the sample are connected by wedge wire bonding.</w:t>
-      </w:r>
-    </w:p>
-    <w:p/>
-    <w:p>
-      <w:pPr>
-        <w:jc w:val="both"/>
-      </w:pPr>
-      <w:r>
         <w:t xml:space="preserve">Electrical connection with the sample is achieved through thermally low conductive looms for DC signals and coaxial cables for RF and microwave signals. </w:t>
       </w:r>
       <w:r>
@@ -3482,56 +3378,53 @@
         <w:t xml:space="preserve">can be reduced to some level by engineering, main hypotheses is that </w:t>
       </w:r>
       <w:r>
-        <w:t xml:space="preserve">quantum capacitance due to </w:t>
-      </w:r>
+        <w:t>quantum capacitance due to a hole tunneling, C</w:t>
+      </w:r>
+      <w:r>
+        <w:rPr>
+          <w:vertAlign w:val="subscript"/>
+        </w:rPr>
+        <w:t>Q</w:t>
+      </w:r>
+      <w:r>
+        <w:rPr>
+          <w:rFonts w:eastAsiaTheme="minorEastAsia"/>
+        </w:rPr>
+        <w:t xml:space="preserve"> is big.</w:t>
+      </w:r>
+      <w:r>
+        <w:t xml:space="preserve"> </w:t>
+      </w:r>
+      <w:r>
+        <w:rPr>
+          <w:rFonts w:eastAsiaTheme="minorEastAsia"/>
+        </w:rPr>
+        <w:t xml:space="preserve">It </w:t>
+      </w:r>
+      <w:r>
+        <w:t>is given by our sample and we expect it to be relatively high because of the following reasons.</w:t>
+      </w:r>
+    </w:p>
+    <w:p>
+      <w:pPr>
+        <w:jc w:val="both"/>
+        <w:rPr>
+          <w:i/>
+        </w:rPr>
+      </w:pPr>
+      <w:r>
+        <w:rPr>
+          <w:i/>
+        </w:rPr>
+        <w:t>(This need to be changed according to Csigma)</w:t>
+      </w:r>
+    </w:p>
+    <w:p>
+      <w:pPr>
+        <w:jc w:val="both"/>
+      </w:pPr>
       <w:r>
         <w:lastRenderedPageBreak/>
-        <w:t>a hole tunneling, C</w:t>
-      </w:r>
-      <w:r>
-        <w:rPr>
-          <w:vertAlign w:val="subscript"/>
-        </w:rPr>
-        <w:t>Q</w:t>
-      </w:r>
-      <w:r>
-        <w:rPr>
-          <w:rFonts w:eastAsiaTheme="minorEastAsia"/>
-        </w:rPr>
-        <w:t xml:space="preserve"> is big.</w:t>
-      </w:r>
-      <w:r>
-        <w:t xml:space="preserve"> </w:t>
-      </w:r>
-      <w:r>
-        <w:rPr>
-          <w:rFonts w:eastAsiaTheme="minorEastAsia"/>
-        </w:rPr>
-        <w:t xml:space="preserve">It </w:t>
-      </w:r>
-      <w:r>
-        <w:t>is given by our sample and we expect it to be relatively high because of the following reasons.</w:t>
-      </w:r>
-    </w:p>
-    <w:p>
-      <w:pPr>
-        <w:jc w:val="both"/>
-        <w:rPr>
-          <w:i/>
-        </w:rPr>
-      </w:pPr>
-      <w:r>
-        <w:rPr>
-          <w:i/>
-        </w:rPr>
-        <w:t>(This need to be changed according to Csigma)</w:t>
-      </w:r>
-    </w:p>
-    <w:p>
-      <w:pPr>
-        <w:jc w:val="both"/>
-      </w:pPr>
-      <w:r>
         <w:t>C</w:t>
       </w:r>
       <w:r>
@@ -4501,23 +4394,26 @@
     </w:p>
     <w:p>
       <w:r>
+        <w:t>Reflectometry is readout technique based on change of wave reflection coefficient Γ. It comes from electromagnetic wave principle – if</w:t>
+      </w:r>
+      <w:r>
+        <w:t xml:space="preserve"> the</w:t>
+      </w:r>
+      <w:r>
+        <w:t xml:space="preserve"> wave is travelling in media with impedance Z</w:t>
+      </w:r>
+      <w:r>
+        <w:rPr>
+          <w:vertAlign w:val="subscript"/>
+        </w:rPr>
+        <w:t xml:space="preserve">0 </w:t>
+      </w:r>
+      <w:r>
+        <w:t xml:space="preserve"> (e.g. coax cable) </w:t>
+      </w:r>
+      <w:r>
         <w:lastRenderedPageBreak/>
-        <w:t>Reflectometry is readout technique based on change of wave reflection coefficient Γ. It comes from electromagnetic wave principle – if</w:t>
-      </w:r>
-      <w:r>
-        <w:t xml:space="preserve"> the</w:t>
-      </w:r>
-      <w:r>
-        <w:t xml:space="preserve"> wave is travelling in media with impedance Z</w:t>
-      </w:r>
-      <w:r>
-        <w:rPr>
-          <w:vertAlign w:val="subscript"/>
-        </w:rPr>
-        <w:t xml:space="preserve">0 </w:t>
-      </w:r>
-      <w:r>
-        <w:t xml:space="preserve"> (e.g. coax cable) and it encounter</w:t>
+        <w:t>and it encounter</w:t>
       </w:r>
       <w:r>
         <w:t>s</w:t>
@@ -5383,6 +5279,7 @@
         <w:rPr>
           <w:b/>
         </w:rPr>
+        <w:lastRenderedPageBreak/>
         <w:t>Our plan</w:t>
       </w:r>
       <w:r>
@@ -8834,7 +8731,7 @@
 </file>
 
 <file path=customXml/itemProps1.xml><?xml version="1.0" encoding="utf-8"?>
-<ds:datastoreItem xmlns:ds="http://schemas.openxmlformats.org/officeDocument/2006/customXml" ds:itemID="{6E1C2BEF-462C-4F36-9787-F127DA1B80F1}">
+<ds:datastoreItem xmlns:ds="http://schemas.openxmlformats.org/officeDocument/2006/customXml" ds:itemID="{99CD8EBC-D761-4202-8E2E-6BAAC2D15A6B}">
   <ds:schemaRefs>
     <ds:schemaRef ds:uri="http://schemas.openxmlformats.org/officeDocument/2006/bibliography"/>
   </ds:schemaRefs>

</xml_diff>

<commit_message>
State of the art - reflectometry explanation with figure
</commit_message>
<xml_diff>
--- a/Project description.docx
+++ b/Project description.docx
@@ -5,17 +5,12 @@
     <w:p>
       <w:pPr>
         <w:pStyle w:val="Heading1"/>
-        <w:jc w:val="both"/>
       </w:pPr>
       <w:r>
         <w:t>Project description:</w:t>
       </w:r>
     </w:p>
-    <w:p>
-      <w:pPr>
-        <w:jc w:val="both"/>
-      </w:pPr>
-    </w:p>
+    <w:p/>
     <w:p>
       <w:pPr>
         <w:pStyle w:val="Heading2"/>
@@ -24,7 +19,6 @@
           <w:numId w:val="1"/>
         </w:numPr>
         <w:ind w:left="0" w:firstLine="0"/>
-        <w:jc w:val="both"/>
       </w:pPr>
       <w:r>
         <w:t>Background</w:t>
@@ -33,7 +27,6 @@
     <w:p>
       <w:pPr>
         <w:pStyle w:val="Heading3"/>
-        <w:jc w:val="both"/>
       </w:pPr>
       <w:r>
         <w:t>State of the art:</w:t>
@@ -41,17 +34,11 @@
     </w:p>
     <w:p/>
     <w:p>
-      <w:pPr>
-        <w:jc w:val="both"/>
-      </w:pPr>
       <w:r>
         <w:t xml:space="preserve">Hot science topic today is realization of quantum computer. Main advantage of quantum computer is solving specific classes of algorithms orders of magnitudes faster than classical computer. </w:t>
       </w:r>
     </w:p>
     <w:p>
-      <w:pPr>
-        <w:jc w:val="both"/>
-      </w:pPr>
       <w:r>
         <w:t>Classical computer is based on deterministic two level states</w:t>
       </w:r>
@@ -66,9 +53,6 @@
       </w:r>
     </w:p>
     <w:p>
-      <w:pPr>
-        <w:jc w:val="both"/>
-      </w:pPr>
       <w:r>
         <w:t>There are several proposals for qubit implementation</w:t>
       </w:r>
@@ -86,7 +70,6 @@
           <w:ilvl w:val="0"/>
           <w:numId w:val="6"/>
         </w:numPr>
-        <w:jc w:val="both"/>
       </w:pPr>
       <w:r>
         <w:t>Electrons on Helium (He)</w:t>
@@ -105,7 +88,6 @@
           <w:ilvl w:val="0"/>
           <w:numId w:val="6"/>
         </w:numPr>
-        <w:jc w:val="both"/>
       </w:pPr>
       <w:r>
         <w:t xml:space="preserve">Semiconductors: </w:t>
@@ -118,7 +100,6 @@
           <w:ilvl w:val="2"/>
           <w:numId w:val="6"/>
         </w:numPr>
-        <w:jc w:val="both"/>
       </w:pPr>
       <w:r>
         <w:t>Nuclear spin qubits</w:t>
@@ -137,7 +118,6 @@
           <w:ilvl w:val="2"/>
           <w:numId w:val="6"/>
         </w:numPr>
-        <w:jc w:val="both"/>
       </w:pPr>
       <w:r>
         <w:t>Electron (hole) spin qubits</w:t>
@@ -153,7 +133,6 @@
           <w:ilvl w:val="0"/>
           <w:numId w:val="6"/>
         </w:numPr>
-        <w:jc w:val="both"/>
       </w:pPr>
       <w:r>
         <w:t xml:space="preserve">Superconductors: </w:t>
@@ -166,7 +145,6 @@
           <w:ilvl w:val="2"/>
           <w:numId w:val="6"/>
         </w:numPr>
-        <w:jc w:val="both"/>
       </w:pPr>
       <w:r>
         <w:t>Flux qubits</w:t>
@@ -185,7 +163,6 @@
           <w:ilvl w:val="2"/>
           <w:numId w:val="6"/>
         </w:numPr>
-        <w:jc w:val="both"/>
       </w:pPr>
       <w:r>
         <w:t>Charge qubits</w:t>
@@ -198,17 +175,11 @@
       </w:r>
     </w:p>
     <w:p>
-      <w:pPr>
-        <w:jc w:val="both"/>
-      </w:pPr>
       <w:r>
         <w:t>As stated above, one of the qubit realizations in semiconductors is electron (hole) spin qubits.</w:t>
       </w:r>
     </w:p>
     <w:p>
-      <w:pPr>
-        <w:jc w:val="both"/>
-      </w:pPr>
       <w:r>
         <w:t>In 1998 Loss and DiVincenzo</w:t>
       </w:r>
@@ -274,9 +245,6 @@
       </w:r>
     </w:p>
     <w:p>
-      <w:pPr>
-        <w:jc w:val="both"/>
-      </w:pPr>
       <w:r>
         <w:t>Criteria for scalable quantum computer:</w:t>
       </w:r>
@@ -288,7 +256,6 @@
           <w:ilvl w:val="0"/>
           <w:numId w:val="3"/>
         </w:numPr>
-        <w:jc w:val="both"/>
       </w:pPr>
       <w:r>
         <w:rPr>
@@ -304,7 +271,6 @@
           <w:ilvl w:val="0"/>
           <w:numId w:val="3"/>
         </w:numPr>
-        <w:jc w:val="both"/>
       </w:pPr>
       <w:r>
         <w:t>reliable state preparation</w:t>
@@ -317,7 +283,6 @@
           <w:ilvl w:val="0"/>
           <w:numId w:val="3"/>
         </w:numPr>
-        <w:jc w:val="both"/>
       </w:pPr>
       <w:r>
         <w:t>low decoherence</w:t>
@@ -336,7 +301,6 @@
           <w:ilvl w:val="0"/>
           <w:numId w:val="3"/>
         </w:numPr>
-        <w:jc w:val="both"/>
       </w:pPr>
       <w:r>
         <w:t>accurate quantum gate operations</w:t>
@@ -355,7 +319,6 @@
           <w:ilvl w:val="0"/>
           <w:numId w:val="3"/>
         </w:numPr>
-        <w:jc w:val="both"/>
       </w:pPr>
       <w:r>
         <w:t>strong quantum measurements</w:t>
@@ -365,9 +328,6 @@
       </w:r>
     </w:p>
     <w:p>
-      <w:pPr>
-        <w:jc w:val="both"/>
-      </w:pPr>
       <w:r>
         <w:lastRenderedPageBreak/>
         <w:t>Well defined qubit is a two level</w:t>
@@ -395,9 +355,6 @@
       </w:r>
     </w:p>
     <w:p>
-      <w:pPr>
-        <w:jc w:val="both"/>
-      </w:pPr>
       <w:r>
         <w:t>Decoherence is phenomena of losing initially set qubit state and is characterized by characteristic time, in literature called</w:t>
       </w:r>
@@ -424,9 +381,6 @@
       </w:r>
     </w:p>
     <w:p>
-      <w:pPr>
-        <w:jc w:val="both"/>
-      </w:pPr>
       <w:r>
         <w:t xml:space="preserve">For all </w:t>
       </w:r>
@@ -471,9 +425,6 @@
       </w:r>
     </w:p>
     <w:p>
-      <w:pPr>
-        <w:jc w:val="both"/>
-      </w:pPr>
       <w:r>
         <w:t>For physical implementation of the two level system Loss and DiVincenzo proposed</w:t>
       </w:r>
@@ -503,9 +454,6 @@
       </w:r>
     </w:p>
     <w:p>
-      <w:pPr>
-        <w:jc w:val="both"/>
-      </w:pPr>
       <w:r>
         <w:rPr>
           <w:b/>
@@ -526,9 +474,6 @@
       </w:r>
     </w:p>
     <w:p>
-      <w:pPr>
-        <w:jc w:val="both"/>
-      </w:pPr>
       <w:r>
         <w:t xml:space="preserve">Spin is intrinsic quantum mechanical property of every elementary particle. For electrons and holes it can take two states: spin-up and spin-down. </w:t>
       </w:r>
@@ -537,9 +482,6 @@
       </w:r>
     </w:p>
     <w:p>
-      <w:pPr>
-        <w:jc w:val="both"/>
-      </w:pPr>
       <w:r>
         <w:rPr>
           <w:b/>
@@ -569,9 +511,6 @@
       </w:r>
     </w:p>
     <w:p>
-      <w:pPr>
-        <w:jc w:val="both"/>
-      </w:pPr>
       <w:r>
         <w:t>For accessing and manipulating charge particle spin, one must confine it into the region, in size comparable to the charge particle wavelength in order to distinguish from other orbital</w:t>
       </w:r>
@@ -659,7 +598,6 @@
     </w:p>
     <w:p>
       <w:pPr>
-        <w:jc w:val="both"/>
         <w:rPr>
           <w:b/>
         </w:rPr>
@@ -672,9 +610,6 @@
       </w:r>
     </w:p>
     <w:p>
-      <w:pPr>
-        <w:jc w:val="both"/>
-      </w:pPr>
       <w:r>
         <w:t>For achieving good state preparation, manipulation and measurem</w:t>
       </w:r>
@@ -716,9 +651,6 @@
       </w:r>
     </w:p>
     <w:p>
-      <w:pPr>
-        <w:jc w:val="both"/>
-      </w:pPr>
       <w:r>
         <w:rPr>
           <w:noProof/>
@@ -788,59 +720,45 @@
         </w:drawing>
       </w:r>
     </w:p>
-    <w:p>
-      <w:pPr>
-        <w:jc w:val="both"/>
-      </w:pPr>
-    </w:p>
-    <w:p>
-      <w:pPr>
-        <w:jc w:val="both"/>
-      </w:pPr>
-    </w:p>
-    <w:p>
-      <w:pPr>
-        <w:jc w:val="both"/>
-        <w:rPr>
-          <w:b/>
-        </w:rPr>
-      </w:pPr>
-    </w:p>
-    <w:p>
-      <w:pPr>
-        <w:jc w:val="both"/>
-        <w:rPr>
-          <w:b/>
-        </w:rPr>
-      </w:pPr>
-    </w:p>
-    <w:p>
-      <w:pPr>
-        <w:jc w:val="both"/>
-        <w:rPr>
-          <w:b/>
-        </w:rPr>
-      </w:pPr>
-    </w:p>
-    <w:p>
-      <w:pPr>
-        <w:jc w:val="both"/>
-        <w:rPr>
-          <w:b/>
-        </w:rPr>
-      </w:pPr>
-    </w:p>
-    <w:p>
-      <w:pPr>
-        <w:jc w:val="both"/>
-        <w:rPr>
-          <w:b/>
-        </w:rPr>
-      </w:pPr>
-    </w:p>
-    <w:p>
-      <w:pPr>
-        <w:jc w:val="both"/>
+    <w:p/>
+    <w:p/>
+    <w:p>
+      <w:pPr>
+        <w:rPr>
+          <w:b/>
+        </w:rPr>
+      </w:pPr>
+    </w:p>
+    <w:p>
+      <w:pPr>
+        <w:rPr>
+          <w:b/>
+        </w:rPr>
+      </w:pPr>
+    </w:p>
+    <w:p>
+      <w:pPr>
+        <w:rPr>
+          <w:b/>
+        </w:rPr>
+      </w:pPr>
+    </w:p>
+    <w:p>
+      <w:pPr>
+        <w:rPr>
+          <w:b/>
+        </w:rPr>
+      </w:pPr>
+    </w:p>
+    <w:p>
+      <w:pPr>
+        <w:rPr>
+          <w:b/>
+        </w:rPr>
+      </w:pPr>
+    </w:p>
+    <w:p>
+      <w:pPr>
         <w:rPr>
           <w:b/>
         </w:rPr>
@@ -899,7 +817,6 @@
     </w:p>
     <w:p>
       <w:pPr>
-        <w:jc w:val="both"/>
         <w:rPr>
           <w:b/>
         </w:rPr>
@@ -912,9 +829,6 @@
       </w:r>
     </w:p>
     <w:p>
-      <w:pPr>
-        <w:jc w:val="both"/>
-      </w:pPr>
       <w:r>
         <w:t xml:space="preserve">Mostly used material for QD fabrication so far is </w:t>
       </w:r>
@@ -1003,19 +917,16 @@
         <w:t>.</w:t>
       </w:r>
       <w:r>
+        <w:t xml:space="preserve"> By applying Hahn echo pulse sequence coherence time was boosted to 1.2 microsecond [9].</w:t>
+      </w:r>
+      <w:r>
         <w:t xml:space="preserve"> By </w:t>
       </w:r>
       <w:r>
+        <w:t xml:space="preserve">further </w:t>
+      </w:r>
+      <w:r>
         <w:lastRenderedPageBreak/>
-        <w:t>applying Hahn echo pulse sequence coherence time was boosted to 1.2 microsecond [9].</w:t>
-      </w:r>
-      <w:r>
-        <w:t xml:space="preserve"> By </w:t>
-      </w:r>
-      <w:r>
-        <w:t xml:space="preserve">further </w:t>
-      </w:r>
-      <w:r>
         <w:t xml:space="preserve">studying </w:t>
       </w:r>
       <w:r>
@@ -1068,9 +979,6 @@
       </w:r>
     </w:p>
     <w:p>
-      <w:pPr>
-        <w:jc w:val="both"/>
-      </w:pPr>
       <w:r>
         <w:t>Silicon</w:t>
       </w:r>
@@ -1115,9 +1023,6 @@
       </w:r>
     </w:p>
     <w:p>
-      <w:pPr>
-        <w:jc w:val="both"/>
-      </w:pPr>
       <w:r>
         <w:t>One way of defining QDs in s</w:t>
       </w:r>
@@ -1192,9 +1097,6 @@
       </w:r>
     </w:p>
     <w:p>
-      <w:pPr>
-        <w:jc w:val="both"/>
-      </w:pPr>
       <w:r>
         <w:t xml:space="preserve">The major drawback in silicon is relatively weak spin orbit coupling for electrons what results in difficult spin manipulation via electric fields (described in more detail in </w:t>
       </w:r>
@@ -1269,9 +1171,6 @@
       </w:r>
     </w:p>
     <w:p>
-      <w:pPr>
-        <w:jc w:val="both"/>
-      </w:pPr>
       <w:r>
         <w:t xml:space="preserve">Holes in germanium </w:t>
       </w:r>
@@ -1306,14 +1205,9 @@
         <w:t xml:space="preserve"> makes them promising spin qubit platform.</w:t>
       </w:r>
     </w:p>
-    <w:p>
-      <w:pPr>
-        <w:jc w:val="both"/>
-      </w:pPr>
-    </w:p>
-    <w:p>
-      <w:pPr>
-        <w:jc w:val="both"/>
+    <w:p/>
+    <w:p>
+      <w:pPr>
         <w:rPr>
           <w:i/>
         </w:rPr>
@@ -1444,7 +1338,6 @@
     </w:p>
     <w:p>
       <w:pPr>
-        <w:jc w:val="both"/>
         <w:rPr>
           <w:b/>
         </w:rPr>
@@ -1577,9 +1470,6 @@
       </w:r>
     </w:p>
     <w:p>
-      <w:pPr>
-        <w:jc w:val="both"/>
-      </w:pPr>
       <w:r>
         <w:t xml:space="preserve">Minimum time for one full spin rotation (longest single operation, </w:t>
       </w:r>
@@ -1640,9 +1530,6 @@
       </w:r>
     </w:p>
     <w:p>
-      <w:pPr>
-        <w:jc w:val="both"/>
-      </w:pPr>
       <w:r>
         <w:t>π</w:t>
       </w:r>
@@ -1672,9 +1559,6 @@
       </w:r>
     </w:p>
     <w:p>
-      <w:pPr>
-        <w:jc w:val="both"/>
-      </w:pPr>
       <w:r>
         <w:t>Using hole spin in p-type</w:t>
       </w:r>
@@ -1737,9 +1621,6 @@
       </w:r>
     </w:p>
     <w:p>
-      <w:pPr>
-        <w:jc w:val="both"/>
-      </w:pPr>
       <w:r>
         <w:t xml:space="preserve">As mentioned above, reason for slow spin manipulation (long </w:t>
       </w:r>
@@ -1754,9 +1635,6 @@
       </w:r>
     </w:p>
     <w:p>
-      <w:pPr>
-        <w:jc w:val="both"/>
-      </w:pPr>
       <w:r>
         <w:lastRenderedPageBreak/>
         <w:t>M</w:t>
@@ -1787,9 +1665,6 @@
       </w:r>
     </w:p>
     <w:p>
-      <w:pPr>
-        <w:jc w:val="both"/>
-      </w:pPr>
       <w:r>
         <w:t>Nowadays used techniques for qubit state sensing:</w:t>
       </w:r>
@@ -1801,7 +1676,6 @@
           <w:ilvl w:val="0"/>
           <w:numId w:val="5"/>
         </w:numPr>
-        <w:jc w:val="both"/>
       </w:pPr>
       <w:r>
         <w:t>DC current readout</w:t>
@@ -1814,7 +1688,6 @@
           <w:ilvl w:val="0"/>
           <w:numId w:val="5"/>
         </w:numPr>
-        <w:jc w:val="both"/>
       </w:pPr>
       <w:r>
         <w:t>D</w:t>
@@ -1830,7 +1703,6 @@
           <w:ilvl w:val="0"/>
           <w:numId w:val="5"/>
         </w:numPr>
-        <w:jc w:val="both"/>
       </w:pPr>
       <w:r>
         <w:t>O</w:t>
@@ -1846,7 +1718,6 @@
           <w:ilvl w:val="0"/>
           <w:numId w:val="5"/>
         </w:numPr>
-        <w:jc w:val="both"/>
       </w:pPr>
       <w:r>
         <w:t>G</w:t>
@@ -1856,9 +1727,6 @@
       </w:r>
     </w:p>
     <w:p>
-      <w:pPr>
-        <w:jc w:val="both"/>
-      </w:pPr>
       <w:r>
         <w:t>DC current readout is sensing the electron transport through the qubit</w:t>
       </w:r>
@@ -1885,9 +1753,6 @@
       </w:r>
     </w:p>
     <w:p>
-      <w:pPr>
-        <w:jc w:val="both"/>
-      </w:pPr>
       <w:r>
         <w:t>Differential measurement (AC current readout) has the same drawbacks as DC current readout. It is typically</w:t>
       </w:r>
@@ -1899,9 +1764,6 @@
       </w:r>
     </w:p>
     <w:p>
-      <w:pPr>
-        <w:jc w:val="both"/>
-      </w:pPr>
       <w:r>
         <w:t>Ohmic reflectometry is technique of indirect sensing of the</w:t>
       </w:r>
@@ -1926,7 +1788,6 @@
     </w:p>
     <w:p>
       <w:pPr>
-        <w:jc w:val="both"/>
         <w:rPr>
           <w:b/>
         </w:rPr>
@@ -1964,325 +1825,1140 @@
     </w:p>
     <w:p>
       <w:pPr>
-        <w:jc w:val="both"/>
-        <w:rPr>
-          <w:i/>
-        </w:rPr>
-      </w:pPr>
-      <w:r>
-        <w:rPr>
-          <w:i/>
-        </w:rPr>
-        <w:t>Measurement need to be sensitive enough to achieve signal to noise ratio (SNR) high enough (typically SNR of more than 10)</w:t>
-      </w:r>
-      <w:r>
-        <w:rPr>
-          <w:i/>
-        </w:rPr>
-        <w:t xml:space="preserve"> in a short time. Signal to noise ratio is the ratio of signal and noise amplitude in a given bandwidth. Measurement sensitivity is a measure of the change in an amplitude of current or amplitude (phase) of reflected wave when charge configuration is changed. Noise comes from 1/f noise on lower frequencies, intrinsic shot noise, thermal noise, noise in in measurement equipment… Lowering the measurement bandwidth (integration or filtering) noise is lowered</w:t>
-      </w:r>
-      <w:r>
-        <w:rPr>
-          <w:i/>
-        </w:rPr>
-        <w:t xml:space="preserve"> and SNR raised </w:t>
-      </w:r>
-      <w:r>
-        <w:rPr>
-          <w:i/>
-        </w:rPr>
-        <w:t xml:space="preserve"> but measurement become slower.  Thus for achieving good SNR in short time signal need to be high. In our case fast measurement is required to obtain good quality measurement fast enough.</w:t>
+        <w:rPr>
+          <w:b/>
+        </w:rPr>
+      </w:pPr>
+      <w:r>
+        <w:rPr>
+          <w:b/>
+        </w:rPr>
+        <w:t>What is reflectometry?</w:t>
+      </w:r>
+    </w:p>
+    <w:p>
+      <w:pPr>
+        <w:rPr>
+          <w:b/>
+        </w:rPr>
+      </w:pPr>
+      <w:r>
+        <w:rPr>
+          <w:b/>
+          <w:noProof/>
+        </w:rPr>
+        <w:drawing>
+          <wp:anchor distT="0" distB="0" distL="114300" distR="114300" simplePos="0" relativeHeight="251661312" behindDoc="0" locked="0" layoutInCell="1" allowOverlap="1">
+            <wp:simplePos x="0" y="0"/>
+            <wp:positionH relativeFrom="column">
+              <wp:align>center</wp:align>
+            </wp:positionH>
+            <wp:positionV relativeFrom="paragraph">
+              <wp:posOffset>3810</wp:posOffset>
+            </wp:positionV>
+            <wp:extent cx="3452400" cy="817200"/>
+            <wp:effectExtent l="0" t="0" r="0" b="2540"/>
+            <wp:wrapSquare wrapText="bothSides"/>
+            <wp:docPr id="8" name="Picture 8" descr="C:\Users\jkukucka\Documents\GitHub\Fellowship\Reflectometry_basics.tif"/>
+            <wp:cNvGraphicFramePr>
+              <a:graphicFrameLocks xmlns:a="http://schemas.openxmlformats.org/drawingml/2006/main" noChangeAspect="1"/>
+            </wp:cNvGraphicFramePr>
+            <a:graphic xmlns:a="http://schemas.openxmlformats.org/drawingml/2006/main">
+              <a:graphicData uri="http://schemas.openxmlformats.org/drawingml/2006/picture">
+                <pic:pic xmlns:pic="http://schemas.openxmlformats.org/drawingml/2006/picture">
+                  <pic:nvPicPr>
+                    <pic:cNvPr id="0" name="Picture 2" descr="C:\Users\jkukucka\Documents\GitHub\Fellowship\Reflectometry_basics.tif"/>
+                    <pic:cNvPicPr>
+                      <a:picLocks noChangeAspect="1" noChangeArrowheads="1"/>
+                    </pic:cNvPicPr>
+                  </pic:nvPicPr>
+                  <pic:blipFill>
+                    <a:blip r:embed="rId10">
+                      <a:extLst>
+                        <a:ext uri="{28A0092B-C50C-407E-A947-70E740481C1C}">
+                          <a14:useLocalDpi xmlns:a14="http://schemas.microsoft.com/office/drawing/2010/main" val="0"/>
+                        </a:ext>
+                      </a:extLst>
+                    </a:blip>
+                    <a:srcRect/>
+                    <a:stretch>
+                      <a:fillRect/>
+                    </a:stretch>
+                  </pic:blipFill>
+                  <pic:spPr bwMode="auto">
+                    <a:xfrm>
+                      <a:off x="0" y="0"/>
+                      <a:ext cx="3452400" cy="817200"/>
+                    </a:xfrm>
+                    <a:prstGeom prst="rect">
+                      <a:avLst/>
+                    </a:prstGeom>
+                    <a:noFill/>
+                    <a:ln>
+                      <a:noFill/>
+                    </a:ln>
+                  </pic:spPr>
+                </pic:pic>
+              </a:graphicData>
+            </a:graphic>
+            <wp14:sizeRelH relativeFrom="page">
+              <wp14:pctWidth>0</wp14:pctWidth>
+            </wp14:sizeRelH>
+            <wp14:sizeRelV relativeFrom="page">
+              <wp14:pctHeight>0</wp14:pctHeight>
+            </wp14:sizeRelV>
+          </wp:anchor>
+        </w:drawing>
+      </w:r>
+    </w:p>
+    <w:p/>
+    <w:p/>
+    <w:p>
+      <w:pPr>
+        <w:pStyle w:val="Subtitle"/>
+        <w:jc w:val="center"/>
+      </w:pPr>
+      <w:r>
+        <w:t>Fig</w:t>
+      </w:r>
+      <w:r>
+        <w:t>ure 3</w:t>
+      </w:r>
+      <w:r>
+        <w:t>:</w:t>
+      </w:r>
+      <w:r>
+        <w:t xml:space="preserve"> Basic principle of </w:t>
+      </w:r>
+      <w:r>
+        <w:t>ohmic</w:t>
+      </w:r>
+      <w:r>
+        <w:t xml:space="preserve"> </w:t>
+      </w:r>
+      <w:r>
+        <w:t>reflectometry. C</w:t>
+      </w:r>
+      <w:r>
+        <w:rPr>
+          <w:vertAlign w:val="subscript"/>
+        </w:rPr>
+        <w:t xml:space="preserve">S </w:t>
+      </w:r>
+      <w:r>
+        <w:t>and R</w:t>
+      </w:r>
+      <w:r>
+        <w:rPr>
+          <w:vertAlign w:val="subscript"/>
+        </w:rPr>
+        <w:t>S</w:t>
+      </w:r>
+      <w:r>
+        <w:t xml:space="preserve"> </w:t>
+      </w:r>
+      <w:r>
+        <w:t>constitutes equivalent electrical schematic of a measured sample, e.g. single electron transistor</w:t>
+      </w:r>
+      <w:r>
+        <w:t xml:space="preserve"> as charge sensor of DQD</w:t>
+      </w:r>
+      <w:r>
+        <w:t xml:space="preserve"> formed by single quantum dot. </w:t>
+      </w:r>
+      <w:r>
+        <w:t xml:space="preserve">S and D denotes source and drain contacts </w:t>
+      </w:r>
+      <w:r>
+        <w:t>of the charge sensor respectively</w:t>
+      </w:r>
+      <w:r>
+        <w:t>. Resonance circuit formed with inductor L and capacitance C is connected to source contact.</w:t>
+      </w:r>
+    </w:p>
+    <w:p>
+      <w:pPr>
+        <w:jc w:val="center"/>
+      </w:pPr>
+    </w:p>
+    <w:p>
+      <w:r>
+        <w:t>Reflectometry is readout technique based on change of wave reflection coefficient Γ. It comes from electromagnetic wave principle – if the wave is travelling in media with impedance Z</w:t>
+      </w:r>
+      <w:r>
+        <w:rPr>
+          <w:vertAlign w:val="subscript"/>
+        </w:rPr>
+        <w:t xml:space="preserve">0 </w:t>
+      </w:r>
+      <w:r>
+        <w:t xml:space="preserve"> (e.g. coax cable) and it encounters change of impedance (e.g. coax end) to Z, portion of the wave will be reflected back according to the expression: </w:t>
+      </w:r>
+      <m:oMath>
+        <m:sSub>
+          <m:sSubPr>
+            <m:ctrlPr>
+              <w:rPr>
+                <w:rFonts w:ascii="Cambria Math" w:hAnsi="Cambria Math"/>
+                <w:i/>
+              </w:rPr>
+            </m:ctrlPr>
+          </m:sSubPr>
+          <m:e>
+            <m:r>
+              <w:rPr>
+                <w:rFonts w:ascii="Cambria Math" w:hAnsi="Cambria Math"/>
+              </w:rPr>
+              <m:t>A</m:t>
+            </m:r>
+          </m:e>
+          <m:sub>
+            <m:r>
+              <w:rPr>
+                <w:rFonts w:ascii="Cambria Math" w:hAnsi="Cambria Math"/>
+              </w:rPr>
+              <m:t>r</m:t>
+            </m:r>
+          </m:sub>
+        </m:sSub>
+        <m:r>
+          <w:rPr>
+            <w:rFonts w:ascii="Cambria Math" w:hAnsi="Cambria Math" w:cs="Cambria Math"/>
+          </w:rPr>
+          <m:t>=</m:t>
+        </m:r>
+        <m:sSub>
+          <m:sSubPr>
+            <m:ctrlPr>
+              <w:rPr>
+                <w:rFonts w:ascii="Cambria Math" w:hAnsi="Cambria Math" w:cs="Cambria Math"/>
+                <w:i/>
+              </w:rPr>
+            </m:ctrlPr>
+          </m:sSubPr>
+          <m:e>
+            <m:r>
+              <w:rPr>
+                <w:rFonts w:ascii="Cambria Math" w:hAnsi="Cambria Math" w:cs="Cambria Math"/>
+              </w:rPr>
+              <m:t>A</m:t>
+            </m:r>
+          </m:e>
+          <m:sub>
+            <m:r>
+              <w:rPr>
+                <w:rFonts w:ascii="Cambria Math" w:hAnsi="Cambria Math" w:cs="Cambria Math"/>
+              </w:rPr>
+              <m:t>in</m:t>
+            </m:r>
+          </m:sub>
+        </m:sSub>
+        <m:r>
+          <w:rPr>
+            <w:rFonts w:ascii="Cambria Math" w:hAnsi="Cambria Math" w:cs="Cambria Math"/>
+          </w:rPr>
+          <m:t>*Γ,    Γ</m:t>
+        </m:r>
+        <m:r>
+          <m:rPr>
+            <m:sty m:val="p"/>
+          </m:rPr>
+          <w:rPr>
+            <w:rFonts w:ascii="Cambria Math" w:hAnsi="Cambria Math" w:cs="Cambria Math"/>
+          </w:rPr>
+          <m:t>=</m:t>
+        </m:r>
+        <m:f>
+          <m:fPr>
+            <m:ctrlPr>
+              <w:rPr>
+                <w:rFonts w:ascii="Cambria Math" w:hAnsi="Cambria Math"/>
+              </w:rPr>
+            </m:ctrlPr>
+          </m:fPr>
+          <m:num>
+            <m:r>
+              <m:rPr>
+                <m:sty m:val="p"/>
+              </m:rPr>
+              <w:rPr>
+                <w:rFonts w:ascii="Cambria Math" w:hAnsi="Cambria Math" w:cs="Cambria Math"/>
+              </w:rPr>
+              <m:t>Z-</m:t>
+            </m:r>
+            <m:sSub>
+              <m:sSubPr>
+                <m:ctrlPr>
+                  <w:rPr>
+                    <w:rFonts w:ascii="Cambria Math" w:hAnsi="Cambria Math" w:cs="Cambria Math"/>
+                  </w:rPr>
+                </m:ctrlPr>
+              </m:sSubPr>
+              <m:e>
+                <m:r>
+                  <m:rPr>
+                    <m:sty m:val="p"/>
+                  </m:rPr>
+                  <w:rPr>
+                    <w:rFonts w:ascii="Cambria Math" w:hAnsi="Cambria Math" w:cs="Cambria Math"/>
+                  </w:rPr>
+                  <m:t>Z</m:t>
+                </m:r>
+              </m:e>
+              <m:sub>
+                <m:r>
+                  <w:rPr>
+                    <w:rFonts w:ascii="Cambria Math" w:hAnsi="Cambria Math" w:cs="Cambria Math"/>
+                  </w:rPr>
+                  <m:t>0</m:t>
+                </m:r>
+              </m:sub>
+            </m:sSub>
+          </m:num>
+          <m:den>
+            <m:r>
+              <m:rPr>
+                <m:sty m:val="p"/>
+              </m:rPr>
+              <w:rPr>
+                <w:rFonts w:ascii="Cambria Math" w:hAnsi="Cambria Math" w:cs="Cambria Math"/>
+              </w:rPr>
+              <m:t>Z+</m:t>
+            </m:r>
+            <m:sSub>
+              <m:sSubPr>
+                <m:ctrlPr>
+                  <w:rPr>
+                    <w:rFonts w:ascii="Cambria Math" w:hAnsi="Cambria Math" w:cs="Cambria Math"/>
+                  </w:rPr>
+                </m:ctrlPr>
+              </m:sSubPr>
+              <m:e>
+                <m:r>
+                  <m:rPr>
+                    <m:sty m:val="p"/>
+                  </m:rPr>
+                  <w:rPr>
+                    <w:rFonts w:ascii="Cambria Math" w:hAnsi="Cambria Math" w:cs="Cambria Math"/>
+                  </w:rPr>
+                  <m:t>Z</m:t>
+                </m:r>
+              </m:e>
+              <m:sub>
+                <m:r>
+                  <w:rPr>
+                    <w:rFonts w:ascii="Cambria Math" w:hAnsi="Cambria Math" w:cs="Cambria Math"/>
+                  </w:rPr>
+                  <m:t>0</m:t>
+                </m:r>
+              </m:sub>
+            </m:sSub>
+            <m:r>
+              <w:rPr>
+                <w:rFonts w:ascii="Cambria Math" w:hAnsi="Cambria Math" w:cs="Cambria Math"/>
+              </w:rPr>
+              <m:t xml:space="preserve"> </m:t>
+            </m:r>
+          </m:den>
+        </m:f>
+        <m:r>
+          <w:rPr>
+            <w:rFonts w:ascii="Cambria Math" w:hAnsi="Cambria Math"/>
+          </w:rPr>
+          <m:t xml:space="preserve"> </m:t>
+        </m:r>
+      </m:oMath>
+      <w:r>
+        <w:rPr>
+          <w:rFonts w:eastAsiaTheme="minorEastAsia"/>
+        </w:rPr>
+        <w:t>,</w:t>
+      </w:r>
+      <w:r>
+        <w:rPr>
+          <w:rFonts w:eastAsiaTheme="minorEastAsia"/>
+        </w:rPr>
+        <w:t xml:space="preserve"> where A</w:t>
+      </w:r>
+      <w:r>
+        <w:rPr>
+          <w:rFonts w:eastAsiaTheme="minorEastAsia"/>
+          <w:vertAlign w:val="subscript"/>
+        </w:rPr>
+        <w:t>r</w:t>
+      </w:r>
+      <w:r>
+        <w:rPr>
+          <w:rFonts w:eastAsiaTheme="minorEastAsia"/>
+        </w:rPr>
+        <w:t xml:space="preserve"> is amplitude </w:t>
+      </w:r>
+      <w:r>
+        <w:rPr>
+          <w:rFonts w:eastAsiaTheme="minorEastAsia"/>
+        </w:rPr>
+        <w:t>of a</w:t>
+      </w:r>
+      <w:r>
+        <w:rPr>
+          <w:rFonts w:eastAsiaTheme="minorEastAsia"/>
+        </w:rPr>
+        <w:t xml:space="preserve"> reflected, A</w:t>
+      </w:r>
+      <w:r>
+        <w:rPr>
+          <w:rFonts w:eastAsiaTheme="minorEastAsia"/>
+          <w:vertAlign w:val="subscript"/>
+        </w:rPr>
+        <w:t xml:space="preserve">in </w:t>
+      </w:r>
+      <w:r>
+        <w:t xml:space="preserve">amplitude </w:t>
+      </w:r>
+      <w:r>
+        <w:t xml:space="preserve">of </w:t>
+      </w:r>
+      <w:r>
+        <w:t xml:space="preserve">an </w:t>
+      </w:r>
+      <w:r>
+        <w:t>incomi</w:t>
+      </w:r>
+      <w:r>
+        <w:t>n</w:t>
+      </w:r>
+      <w:r>
+        <w:t>g wave and</w:t>
+      </w:r>
+      <w:r>
+        <w:t xml:space="preserve"> Γ</w:t>
+      </w:r>
+      <w:r>
+        <w:t xml:space="preserve"> is </w:t>
+      </w:r>
+      <w:r>
+        <w:t>reflection coefficient</w:t>
+      </w:r>
+      <w:r>
+        <w:rPr>
+          <w:rFonts w:eastAsiaTheme="minorEastAsia"/>
+        </w:rPr>
+        <w:t>.</w:t>
+      </w:r>
+    </w:p>
+    <w:p>
+      <w:r>
+        <w:t xml:space="preserve">Putting resonant </w:t>
+      </w:r>
+      <w:r>
+        <w:t>circuit with incorporated charge sensor (Figure 3, red polygon)</w:t>
+      </w:r>
+      <w:r>
+        <w:t xml:space="preserve"> instead of coax cable end one </w:t>
+      </w:r>
+      <w:r>
+        <w:t>can measure charge sensor impedance change caused by change in charge configuration in the nearby DQD</w:t>
+      </w:r>
+      <w:r>
+        <w:t xml:space="preserve">. If elements of a resonant circuit – inductance L and capacitance C are properly chosen, on the resonant frequency of that circuit, </w:t>
+      </w:r>
+      <m:oMath>
+        <m:sSub>
+          <m:sSubPr>
+            <m:ctrlPr>
+              <w:rPr>
+                <w:rFonts w:ascii="Cambria Math" w:hAnsi="Cambria Math"/>
+                <w:i/>
+              </w:rPr>
+            </m:ctrlPr>
+          </m:sSubPr>
+          <m:e>
+            <m:r>
+              <w:rPr>
+                <w:rFonts w:ascii="Cambria Math" w:hAnsi="Cambria Math"/>
+              </w:rPr>
+              <m:t>f</m:t>
+            </m:r>
+          </m:e>
+          <m:sub>
+            <m:r>
+              <w:rPr>
+                <w:rFonts w:ascii="Cambria Math" w:hAnsi="Cambria Math"/>
+              </w:rPr>
+              <m:t>0</m:t>
+            </m:r>
+          </m:sub>
+        </m:sSub>
+        <m:r>
+          <w:rPr>
+            <w:rFonts w:ascii="Cambria Math" w:hAnsi="Cambria Math"/>
+          </w:rPr>
+          <m:t>=</m:t>
+        </m:r>
+        <m:f>
+          <m:fPr>
+            <m:ctrlPr>
+              <w:rPr>
+                <w:rFonts w:ascii="Cambria Math" w:hAnsi="Cambria Math"/>
+                <w:i/>
+              </w:rPr>
+            </m:ctrlPr>
+          </m:fPr>
+          <m:num>
+            <m:r>
+              <w:rPr>
+                <w:rFonts w:ascii="Cambria Math" w:hAnsi="Cambria Math"/>
+              </w:rPr>
+              <m:t>1</m:t>
+            </m:r>
+          </m:num>
+          <m:den>
+            <m:rad>
+              <m:radPr>
+                <m:degHide m:val="1"/>
+                <m:ctrlPr>
+                  <w:rPr>
+                    <w:rFonts w:ascii="Cambria Math" w:hAnsi="Cambria Math"/>
+                    <w:i/>
+                  </w:rPr>
+                </m:ctrlPr>
+              </m:radPr>
+              <m:deg/>
+              <m:e>
+                <m:r>
+                  <w:rPr>
+                    <w:rFonts w:ascii="Cambria Math" w:hAnsi="Cambria Math"/>
+                  </w:rPr>
+                  <m:t>L*C</m:t>
+                </m:r>
+              </m:e>
+            </m:rad>
+          </m:den>
+        </m:f>
+      </m:oMath>
+      <w:r>
+        <w:rPr>
+          <w:rFonts w:eastAsiaTheme="minorEastAsia"/>
+        </w:rPr>
+        <w:t xml:space="preserve"> </w:t>
+      </w:r>
+      <w:r>
+        <w:t>, wave reflection coefficient Γ</w:t>
+      </w:r>
+      <w:r>
+        <w:rPr>
+          <w:rFonts w:eastAsiaTheme="minorEastAsia"/>
+          <w:vertAlign w:val="subscript"/>
+        </w:rPr>
+        <w:t xml:space="preserve"> </w:t>
+      </w:r>
+      <w:r>
+        <w:rPr>
+          <w:rFonts w:eastAsiaTheme="minorEastAsia"/>
+        </w:rPr>
+        <w:t xml:space="preserve"> is minimized</w:t>
+      </w:r>
+      <w:r>
+        <w:rPr>
+          <w:rFonts w:eastAsiaTheme="minorEastAsia"/>
+        </w:rPr>
+        <w:t>. Thus if DQD charge configuration changes -&gt; charge sensor impedance changes -&gt; reflection coefficient changes -&gt; amplitude of reflection wave changes.</w:t>
       </w:r>
       <w:bookmarkStart w:id="0" w:name="_GoBack"/>
       <w:bookmarkEnd w:id="0"/>
     </w:p>
     <w:p>
       <w:pPr>
-        <w:jc w:val="both"/>
-        <w:rPr>
-          <w:b/>
-        </w:rPr>
-      </w:pPr>
-    </w:p>
-    <w:p>
-      <w:pPr>
-        <w:jc w:val="both"/>
-        <w:rPr>
-          <w:b/>
-        </w:rPr>
-      </w:pPr>
-    </w:p>
-    <w:p>
-      <w:pPr>
-        <w:jc w:val="both"/>
-      </w:pPr>
-    </w:p>
-    <w:p>
-      <w:pPr>
-        <w:jc w:val="both"/>
-      </w:pPr>
-    </w:p>
-    <w:p>
-      <w:pPr>
-        <w:jc w:val="both"/>
-      </w:pPr>
+        <w:rPr>
+          <w:b/>
+        </w:rPr>
+      </w:pPr>
+    </w:p>
+    <w:p>
+      <w:pPr>
+        <w:rPr>
+          <w:i/>
+        </w:rPr>
+      </w:pPr>
+      <w:r>
+        <w:rPr>
+          <w:i/>
+        </w:rPr>
+        <w:t>Measurement need to be sensitive enough to achieve signal to noise ratio (SNR) high enough (typically SNR of more than 10)</w:t>
+      </w:r>
+      <w:r>
+        <w:rPr>
+          <w:i/>
+        </w:rPr>
+        <w:t xml:space="preserve"> in a short time. Signal to noise ratio is the ratio of signal and noise amplitude in a given bandwidth. Measurement sensitivity is a measure of the change in an amplitude of current or amplitude (phase) of reflected wave when charge configuration is changed. Noise comes from 1/f noise on lower frequencies, intrinsic shot noise, thermal noise, noise in in measurement equipment… Lowering the measurement bandwidth (integration or filtering) noise is lowered</w:t>
+      </w:r>
+      <w:r>
+        <w:rPr>
+          <w:i/>
+        </w:rPr>
+        <w:t xml:space="preserve"> and SNR raised </w:t>
+      </w:r>
+      <w:r>
+        <w:rPr>
+          <w:i/>
+        </w:rPr>
+        <w:t xml:space="preserve"> but measurement become slower.  Thus for achieving good SNR in short time signal need to be high. In our case fast measurement is required to obtain good quality measurement fast enough.</w:t>
+      </w:r>
     </w:p>
     <w:p>
       <w:pPr>
         <w:pStyle w:val="Heading3"/>
-        <w:jc w:val="both"/>
       </w:pPr>
     </w:p>
     <w:p>
       <w:pPr>
         <w:pStyle w:val="Heading3"/>
-        <w:jc w:val="both"/>
-      </w:pPr>
-    </w:p>
+      </w:pPr>
+      <w:r>
+        <w:t>Definition of the problem:</w:t>
+      </w:r>
+    </w:p>
+    <w:p>
+      <w:r>
+        <w:t>In a spin based quantum computer after calculation is finished</w:t>
+      </w:r>
+      <w:r>
+        <w:t xml:space="preserve">, result is encoded into spin state of the  </w:t>
+      </w:r>
+      <w:r>
+        <w:t>electrons or holes in the individual qubits</w:t>
+      </w:r>
+      <w:r>
+        <w:t>.</w:t>
+      </w:r>
+      <w:r>
+        <w:t xml:space="preserve"> This measurement is done by spin state projection on</w:t>
+      </w:r>
+      <w:r>
+        <w:t xml:space="preserve"> the basis states. Physically this is</w:t>
+      </w:r>
+      <w:r>
+        <w:t xml:space="preserve"> achieved by changing</w:t>
+      </w:r>
+      <w:r>
+        <w:t xml:space="preserve"> (or not)</w:t>
+      </w:r>
+      <w:r>
+        <w:t xml:space="preserve"> </w:t>
+      </w:r>
+      <w:r>
+        <w:t xml:space="preserve">qubit </w:t>
+      </w:r>
+      <w:r>
+        <w:t>charge configuration with applied electric fields</w:t>
+      </w:r>
+      <w:r>
+        <w:t xml:space="preserve"> depending if Pauli spin blockade is (is not) lifted what depends on electron or hole resulting spin state. Thus, measuring charge configuration of </w:t>
+      </w:r>
+      <w:r>
+        <w:t>all</w:t>
+      </w:r>
+      <w:r>
+        <w:t xml:space="preserve"> qubits measurement result is obtained. </w:t>
+      </w:r>
+    </w:p>
+    <w:p>
+      <w:pPr>
+        <w:rPr>
+          <w:b/>
+        </w:rPr>
+      </w:pPr>
+      <w:r>
+        <w:t xml:space="preserve">As mentioned before DQD </w:t>
+      </w:r>
+      <w:r>
+        <w:t xml:space="preserve">properties are defined by gates </w:t>
+      </w:r>
+      <w:r>
+        <w:t>positioned on top of the nanowire (Fig.x.).</w:t>
+      </w:r>
+      <w:r>
+        <w:t>Gates tune the qubits in</w:t>
+      </w:r>
+      <w:r>
+        <w:t xml:space="preserve"> a</w:t>
+      </w:r>
+      <w:r>
+        <w:t>n</w:t>
+      </w:r>
+      <w:r>
+        <w:t xml:space="preserve"> </w:t>
+      </w:r>
+      <w:r>
+        <w:t xml:space="preserve">energetically </w:t>
+      </w:r>
+      <w:r>
+        <w:t>proper operating mode. That means</w:t>
+      </w:r>
+      <w:r>
+        <w:t xml:space="preserve"> achieving fast manipulation and </w:t>
+      </w:r>
+      <w:r>
+        <w:lastRenderedPageBreak/>
+        <w:t>long coherence time</w:t>
+      </w:r>
+      <w:r>
+        <w:t>.</w:t>
+      </w:r>
+      <w:r>
+        <w:t xml:space="preserve"> This operating mode forbids charge transport through the qubit.</w:t>
+      </w:r>
+      <w:r>
+        <w:t xml:space="preserve"> </w:t>
+      </w:r>
+      <w:r>
+        <w:t>Consequence</w:t>
+      </w:r>
+      <w:r>
+        <w:t xml:space="preserve"> </w:t>
+      </w:r>
+      <w:r>
+        <w:t>i</w:t>
+      </w:r>
+      <w:r>
+        <w:t>s isolation of the QDs in DQD</w:t>
+      </w:r>
+      <w:r>
+        <w:t xml:space="preserve"> from ohmic leads making</w:t>
+      </w:r>
+      <w:r>
+        <w:t xml:space="preserve"> charge transport (</w:t>
+      </w:r>
+      <w:r>
+        <w:t xml:space="preserve">charge </w:t>
+      </w:r>
+      <w:r>
+        <w:t>exchange with ohmic</w:t>
+      </w:r>
+      <w:r>
+        <w:t xml:space="preserve"> leads) very small. </w:t>
+      </w:r>
+      <w:r>
+        <w:rPr>
+          <w:b/>
+        </w:rPr>
+        <w:t>Thu</w:t>
+      </w:r>
+      <w:r>
+        <w:rPr>
+          <w:b/>
+        </w:rPr>
+        <w:t>s,</w:t>
+      </w:r>
+      <w:r>
+        <w:rPr>
+          <w:b/>
+        </w:rPr>
+        <w:t xml:space="preserve"> all readout techniques based on charg</w:t>
+      </w:r>
+      <w:r>
+        <w:rPr>
+          <w:b/>
+        </w:rPr>
+        <w:t xml:space="preserve">e transport </w:t>
+      </w:r>
+      <w:r>
+        <w:rPr>
+          <w:b/>
+        </w:rPr>
+        <w:t>are not</w:t>
+      </w:r>
+      <w:r>
+        <w:rPr>
+          <w:b/>
+        </w:rPr>
+        <w:t xml:space="preserve"> sensitive enough</w:t>
+      </w:r>
+      <w:r>
+        <w:rPr>
+          <w:b/>
+        </w:rPr>
+        <w:t>,</w:t>
+      </w:r>
+      <w:r>
+        <w:rPr>
+          <w:b/>
+        </w:rPr>
+        <w:t xml:space="preserve"> for </w:t>
+      </w:r>
+      <w:r>
+        <w:rPr>
+          <w:b/>
+        </w:rPr>
+        <w:t xml:space="preserve">measurement </w:t>
+      </w:r>
+      <w:r>
+        <w:rPr>
+          <w:b/>
+        </w:rPr>
+        <w:t xml:space="preserve">to be </w:t>
+      </w:r>
+      <w:r>
+        <w:rPr>
+          <w:b/>
+        </w:rPr>
+        <w:t>fast enough</w:t>
+      </w:r>
+      <w:r>
+        <w:rPr>
+          <w:b/>
+        </w:rPr>
+        <w:t xml:space="preserve"> – signal to noise ratio is degraded</w:t>
+      </w:r>
+      <w:r>
+        <w:rPr>
+          <w:b/>
+        </w:rPr>
+        <w:t>. Namely,  DC current readout, AC current readout and ohmic reflectometry.</w:t>
+      </w:r>
+    </w:p>
+    <w:p>
+      <w:r>
+        <w:t xml:space="preserve">Usual </w:t>
+      </w:r>
+      <w:r>
+        <w:t>solution to this problem is t</w:t>
+      </w:r>
+      <w:r>
+        <w:t>o place additional, separated quantum dot or quantum point contact</w:t>
+      </w:r>
+      <w:r>
+        <w:t>, called charge sensor,</w:t>
+      </w:r>
+      <w:r>
+        <w:t xml:space="preserve"> electrostatically coupled and thus sensitive</w:t>
+      </w:r>
+      <w:r>
+        <w:t xml:space="preserve"> to charge configuration in DQD and TQD</w:t>
+      </w:r>
+      <w:r>
+        <w:t xml:space="preserve">. Charge sensor </w:t>
+      </w:r>
+      <w:r>
+        <w:t>itself is</w:t>
+      </w:r>
+      <w:r>
+        <w:t xml:space="preserve"> well coupled to ohmic contacts </w:t>
+      </w:r>
+      <w:r>
+        <w:t>thus it is</w:t>
+      </w:r>
+      <w:r>
+        <w:t xml:space="preserve"> suitable for charge transport measurements and ohmic reflectometry.</w:t>
+      </w:r>
+      <w:r>
+        <w:t xml:space="preserve"> </w:t>
+      </w:r>
+    </w:p>
+    <w:p>
+      <w:r>
+        <w:rPr>
+          <w:b/>
+        </w:rPr>
+        <w:t>Charge</w:t>
+      </w:r>
+      <w:r>
+        <w:rPr>
+          <w:b/>
+        </w:rPr>
+        <w:t xml:space="preserve"> sensors</w:t>
+      </w:r>
+      <w:r>
+        <w:rPr>
+          <w:b/>
+        </w:rPr>
+        <w:t xml:space="preserve"> suffer from conductance profile thermal broadening what lowers the sensitiv</w:t>
+      </w:r>
+      <w:r>
+        <w:rPr>
+          <w:b/>
+        </w:rPr>
+        <w:t>ity thus speed of readout</w:t>
+      </w:r>
+      <w:r>
+        <w:rPr>
+          <w:b/>
+        </w:rPr>
+        <w:t>.</w:t>
+      </w:r>
+      <w:r>
+        <w:rPr>
+          <w:b/>
+        </w:rPr>
+        <w:t xml:space="preserve"> They</w:t>
+      </w:r>
+      <w:r>
+        <w:rPr>
+          <w:b/>
+        </w:rPr>
+        <w:t xml:space="preserve"> also need additional compensation gates to</w:t>
+      </w:r>
+      <w:r>
+        <w:rPr>
+          <w:b/>
+        </w:rPr>
+        <w:t xml:space="preserve"> substract</w:t>
+      </w:r>
+      <w:r>
+        <w:rPr>
+          <w:b/>
+        </w:rPr>
+        <w:t xml:space="preserve"> the influence of the qubit gates</w:t>
+      </w:r>
+      <w:r>
+        <w:rPr>
+          <w:b/>
+        </w:rPr>
+        <w:t xml:space="preserve"> on their conductance. </w:t>
+      </w:r>
+      <w:r>
+        <w:rPr>
+          <w:b/>
+        </w:rPr>
+        <w:t>For making usable quantum processor, qubit number needs to be scaled up to achieve big enough number required by quantum algorithms.</w:t>
+      </w:r>
+      <w:r>
+        <w:t xml:space="preserve"> </w:t>
+      </w:r>
+      <w:r>
+        <w:rPr>
+          <w:b/>
+        </w:rPr>
+        <w:t>Gate reflectometry</w:t>
+      </w:r>
+      <w:r>
+        <w:rPr>
+          <w:b/>
+        </w:rPr>
+        <w:t xml:space="preserve"> does not suffer from previously listed problems and since it is using already defined </w:t>
+      </w:r>
+      <w:r>
+        <w:rPr>
+          <w:b/>
+        </w:rPr>
+        <w:t xml:space="preserve">electrostatic </w:t>
+      </w:r>
+      <w:r>
+        <w:rPr>
+          <w:b/>
+        </w:rPr>
+        <w:t>gates it</w:t>
+      </w:r>
+      <w:r>
+        <w:rPr>
+          <w:b/>
+        </w:rPr>
+        <w:t xml:space="preserve"> does not need charge sensor, thus</w:t>
+      </w:r>
+      <w:r>
+        <w:rPr>
+          <w:b/>
+        </w:rPr>
+        <w:t xml:space="preserve"> has a big potential to address scalability problem. </w:t>
+      </w:r>
+      <w:r>
+        <w:t>By</w:t>
+      </w:r>
+      <w:r>
+        <w:t xml:space="preserve"> usage</w:t>
+      </w:r>
+      <w:r>
+        <w:t xml:space="preserve"> of frequency division multiplexing all qubits in a quantum processor could be read out through </w:t>
+      </w:r>
+      <w:r>
+        <w:t>a</w:t>
+      </w:r>
+      <w:r>
+        <w:t xml:space="preserve"> one (or several) wires. </w:t>
+      </w:r>
+    </w:p>
+    <w:p>
+      <w:r>
+        <w:t>Since we don’t have charge sensors in our type of qubits gate reflectometry would be very good solution for achieving state readout.</w:t>
+      </w:r>
+    </w:p>
+    <w:p/>
     <w:p>
       <w:pPr>
         <w:pStyle w:val="Heading3"/>
-        <w:jc w:val="both"/>
-      </w:pPr>
-      <w:r>
-        <w:t>Definition of the problem:</w:t>
-      </w:r>
-    </w:p>
-    <w:p>
-      <w:pPr>
-        <w:jc w:val="both"/>
-      </w:pPr>
-      <w:r>
-        <w:t>In a spin based quantum computer after calculation is finished</w:t>
-      </w:r>
-      <w:r>
-        <w:t xml:space="preserve">, result is encoded into spin state of the  </w:t>
-      </w:r>
-      <w:r>
-        <w:t>electrons or holes in the individual qubits</w:t>
-      </w:r>
-      <w:r>
-        <w:t>.</w:t>
-      </w:r>
-      <w:r>
-        <w:t xml:space="preserve"> This measurement is done by spin state projection on</w:t>
-      </w:r>
-      <w:r>
-        <w:t xml:space="preserve"> the basis states. Physically this is</w:t>
-      </w:r>
-      <w:r>
-        <w:t xml:space="preserve"> achieved by changing</w:t>
-      </w:r>
-      <w:r>
-        <w:t xml:space="preserve"> (or not)</w:t>
+      </w:pPr>
+    </w:p>
+    <w:p>
+      <w:pPr>
+        <w:pStyle w:val="Heading3"/>
+      </w:pPr>
+      <w:r>
+        <w:t>Innovative aspects</w:t>
+      </w:r>
+      <w:r>
+        <w:t>:</w:t>
+      </w:r>
+    </w:p>
+    <w:p>
+      <w:r>
+        <w:t>In our</w:t>
+      </w:r>
+      <w:r>
+        <w:t xml:space="preserve"> group we are working with a double quantum dot and triple quantum dot</w:t>
+      </w:r>
+      <w:r>
+        <w:t xml:space="preserve"> based spin-qubits </w:t>
+      </w:r>
+      <w:r>
+        <w:t>in</w:t>
+      </w:r>
+      <w:r>
+        <w:t xml:space="preserve"> SiGe nanowires. These structures has </w:t>
+      </w:r>
+      <w:r>
+        <w:t xml:space="preserve">promising theoretical proposals </w:t>
+      </w:r>
+      <w:r>
+        <w:rPr>
+          <w:i/>
+        </w:rPr>
+        <w:t>(put in which proposals and some numbers maybe)</w:t>
       </w:r>
       <w:r>
         <w:t xml:space="preserve"> </w:t>
       </w:r>
       <w:r>
-        <w:t xml:space="preserve">qubit </w:t>
-      </w:r>
-      <w:r>
-        <w:t>charge configuration with applied electric fields</w:t>
-      </w:r>
-      <w:r>
-        <w:t xml:space="preserve"> depending if Pauli spin blockade is (is not) lifted what depends on electron or hole resulting spin state. Thus, measuring charge configuration of </w:t>
-      </w:r>
-      <w:r>
-        <w:t>all</w:t>
-      </w:r>
-      <w:r>
-        <w:t xml:space="preserve"> qubits measurement result is obtained. </w:t>
-      </w:r>
-    </w:p>
-    <w:p>
-      <w:pPr>
-        <w:jc w:val="both"/>
-        <w:rPr>
-          <w:b/>
-        </w:rPr>
-      </w:pPr>
-      <w:r>
-        <w:t xml:space="preserve">As mentioned before DQD </w:t>
-      </w:r>
-      <w:r>
-        <w:t xml:space="preserve">properties are defined by gates </w:t>
-      </w:r>
-      <w:r>
-        <w:t>positioned on top of the nanowire (Fig.x.).</w:t>
-      </w:r>
-      <w:r>
-        <w:t>Gates tune the qubits in</w:t>
-      </w:r>
-      <w:r>
-        <w:t xml:space="preserve"> a</w:t>
-      </w:r>
-      <w:r>
-        <w:t>n</w:t>
+        <w:t xml:space="preserve">in terms of qubit </w:t>
+      </w:r>
+      <w:r>
+        <w:rPr>
+          <w:b/>
+        </w:rPr>
+        <w:t>state manipulation</w:t>
+      </w:r>
+      <w:r>
+        <w:t xml:space="preserve"> and </w:t>
+      </w:r>
+      <w:r>
+        <w:rPr>
+          <w:b/>
+        </w:rPr>
+        <w:t>coherence time</w:t>
+      </w:r>
+      <w:r>
+        <w:t xml:space="preserve">. Easy </w:t>
+      </w:r>
+      <w:r>
+        <w:rPr>
+          <w:b/>
+        </w:rPr>
+        <w:t>state manipulation</w:t>
+      </w:r>
+      <w:r>
+        <w:t xml:space="preserve"> is expected</w:t>
+      </w:r>
+      <w:r>
+        <w:t xml:space="preserve"> because of in-situ present </w:t>
+      </w:r>
+      <w:r>
+        <w:t>spin-orbit</w:t>
+      </w:r>
+      <w:r>
+        <w:t xml:space="preserve"> coupling </w:t>
       </w:r>
       <w:r>
         <w:t xml:space="preserve"> </w:t>
       </w:r>
       <w:r>
-        <w:t xml:space="preserve">energetically </w:t>
-      </w:r>
-      <w:r>
-        <w:t>proper operating mode. That means</w:t>
-      </w:r>
-      <w:r>
-        <w:t xml:space="preserve"> achieving fast manipulation and long coherence time</w:t>
-      </w:r>
-      <w:r>
-        <w:t>.</w:t>
-      </w:r>
-      <w:r>
-        <w:t xml:space="preserve"> This operating mode forbids charge transport through the qubit.</w:t>
+        <w:t>for heavy holes in SiGe</w:t>
+      </w:r>
+      <w:r>
+        <w:t xml:space="preserve"> which enable spin manipulation by applying oscillatory electric field to particular qubit gates eliminating necessity fo</w:t>
+      </w:r>
+      <w:r>
+        <w:t xml:space="preserve">r oscillatory magnetic field. This means </w:t>
+      </w:r>
+      <w:r>
+        <w:t>reducing fabrication complexity.</w:t>
+      </w:r>
+      <w:r>
+        <w:t xml:space="preserve"> Together with all the fabrication reduction complexity brought by gate reflectometry (as explained in </w:t>
+      </w:r>
+      <w:r>
+        <w:rPr>
+          <w:i/>
+        </w:rPr>
+        <w:t>Definition of the problem</w:t>
+      </w:r>
+      <w:r>
+        <w:t>) our approach has high chances of addressing scalability issue.</w:t>
+      </w:r>
+    </w:p>
+    <w:p>
+      <w:r>
+        <w:t>Long coherence time is expected because of</w:t>
+      </w:r>
+      <w:r>
+        <w:t>,</w:t>
       </w:r>
       <w:r>
         <w:t xml:space="preserve"> </w:t>
       </w:r>
       <w:r>
-        <w:t>Consequence</w:t>
+        <w:t>before mentioned</w:t>
+      </w:r>
+      <w:r>
+        <w:t xml:space="preserve">, low coupling qubit </w:t>
+      </w:r>
+      <w:r>
+        <w:t xml:space="preserve">charge spin with surrounding nuclei bath spin. </w:t>
+      </w:r>
+    </w:p>
+    <w:p>
+      <w:pPr>
+        <w:rPr>
+          <w:i/>
+        </w:rPr>
+      </w:pPr>
+      <w:r>
+        <w:lastRenderedPageBreak/>
+        <w:t>Gates on our DQD system</w:t>
+      </w:r>
+      <w:r>
+        <w:t xml:space="preserve"> (Fig.x.) </w:t>
+      </w:r>
+      <w:r>
+        <w:t>are position</w:t>
+      </w:r>
+      <w:r>
+        <w:t>ed</w:t>
       </w:r>
       <w:r>
         <w:t xml:space="preserve"> </w:t>
       </w:r>
       <w:r>
-        <w:t>i</w:t>
-      </w:r>
-      <w:r>
-        <w:t>s isolation of the QDs in DQD</w:t>
-      </w:r>
-      <w:r>
-        <w:t xml:space="preserve"> from ohmic leads making</w:t>
-      </w:r>
-      <w:r>
-        <w:t xml:space="preserve"> charge transport (</w:t>
-      </w:r>
-      <w:r>
-        <w:t xml:space="preserve">charge </w:t>
-      </w:r>
-      <w:r>
-        <w:t>exchange with ohmic</w:t>
-      </w:r>
-      <w:r>
-        <w:t xml:space="preserve"> leads) very small. </w:t>
-      </w:r>
-      <w:r>
-        <w:rPr>
-          <w:b/>
-        </w:rPr>
-        <w:t>Thu</w:t>
-      </w:r>
-      <w:r>
-        <w:rPr>
-          <w:b/>
-        </w:rPr>
-        <w:t>s,</w:t>
-      </w:r>
-      <w:r>
-        <w:rPr>
-          <w:b/>
-        </w:rPr>
-        <w:t xml:space="preserve"> all readout techniques based on charg</w:t>
-      </w:r>
-      <w:r>
-        <w:rPr>
-          <w:b/>
-        </w:rPr>
-        <w:t xml:space="preserve">e transport </w:t>
-      </w:r>
-      <w:r>
-        <w:rPr>
-          <w:b/>
-        </w:rPr>
-        <w:t>are not</w:t>
-      </w:r>
-      <w:r>
-        <w:rPr>
-          <w:b/>
-        </w:rPr>
-        <w:t xml:space="preserve"> sensitive enough</w:t>
-      </w:r>
-      <w:r>
-        <w:rPr>
-          <w:b/>
-        </w:rPr>
-        <w:t>,</w:t>
-      </w:r>
-      <w:r>
-        <w:rPr>
-          <w:b/>
-        </w:rPr>
-        <w:t xml:space="preserve"> for </w:t>
-      </w:r>
-      <w:r>
-        <w:rPr>
-          <w:b/>
-        </w:rPr>
-        <w:t xml:space="preserve">measurement </w:t>
-      </w:r>
-      <w:r>
-        <w:rPr>
-          <w:b/>
-        </w:rPr>
-        <w:t xml:space="preserve">to be </w:t>
-      </w:r>
-      <w:r>
-        <w:rPr>
-          <w:b/>
-        </w:rPr>
-        <w:t>fast enough</w:t>
-      </w:r>
-      <w:r>
-        <w:rPr>
-          <w:b/>
-        </w:rPr>
-        <w:t xml:space="preserve"> – signal to noise ratio is degraded</w:t>
-      </w:r>
-      <w:r>
-        <w:rPr>
-          <w:b/>
-        </w:rPr>
-        <w:t>. Namely,  DC current readout, AC current readout and ohmic reflectometry.</w:t>
-      </w:r>
-    </w:p>
-    <w:p>
-      <w:pPr>
-        <w:jc w:val="both"/>
-      </w:pPr>
-      <w:r>
-        <w:t xml:space="preserve">Usual </w:t>
-      </w:r>
-      <w:r>
-        <w:t>solution to this problem is t</w:t>
-      </w:r>
-      <w:r>
-        <w:t>o place additional, separated quantum dot or quantum point contact</w:t>
-      </w:r>
-      <w:r>
-        <w:t>, called charge sensor,</w:t>
-      </w:r>
-      <w:r>
-        <w:t xml:space="preserve"> electrostatically coupled and thus sensitive</w:t>
-      </w:r>
-      <w:r>
-        <w:t xml:space="preserve"> to charge configuration in DQD and TQD</w:t>
-      </w:r>
-      <w:r>
-        <w:t xml:space="preserve">. Charge sensor </w:t>
-      </w:r>
-      <w:r>
-        <w:t>itself is</w:t>
-      </w:r>
-      <w:r>
-        <w:t xml:space="preserve"> well coupled to ohmic contacts </w:t>
-      </w:r>
-      <w:r>
-        <w:t>thus it is</w:t>
-      </w:r>
-      <w:r>
-        <w:t xml:space="preserve"> suitable for charge transport measurements and ohmic reflectometry.</w:t>
+        <w:t>directly</w:t>
+      </w:r>
+      <w:r>
+        <w:t xml:space="preserve"> on the top of the nanowire</w:t>
+      </w:r>
+      <w:r>
+        <w:t xml:space="preserve"> in which quantum dots are formed. This implies</w:t>
+      </w:r>
+      <w:r>
+        <w:t xml:space="preserve"> high capacitive coupling between gate and </w:t>
+      </w:r>
+      <w:r>
+        <w:t xml:space="preserve">quantum dots. This further implies high sensitivity thus speed of gate reflectometry, as explained in </w:t>
+      </w:r>
+      <w:r>
+        <w:rPr>
+          <w:i/>
+        </w:rPr>
+        <w:t>Research methods</w:t>
+      </w:r>
+      <w:r>
+        <w:t xml:space="preserve">. </w:t>
       </w:r>
       <w:r>
         <w:t xml:space="preserve"> </w:t>
@@ -2290,357 +2966,18 @@
     </w:p>
     <w:p>
       <w:pPr>
-        <w:jc w:val="both"/>
-      </w:pPr>
-      <w:r>
-        <w:rPr>
-          <w:b/>
-        </w:rPr>
-        <w:t>Charge</w:t>
-      </w:r>
-      <w:r>
-        <w:rPr>
-          <w:b/>
-        </w:rPr>
-        <w:t xml:space="preserve"> sensors</w:t>
-      </w:r>
-      <w:r>
-        <w:rPr>
-          <w:b/>
-        </w:rPr>
-        <w:t xml:space="preserve"> suffer from conductance profile thermal broadening what lowers the sensitiv</w:t>
-      </w:r>
-      <w:r>
-        <w:rPr>
-          <w:b/>
-        </w:rPr>
-        <w:t>ity thus speed of readout</w:t>
-      </w:r>
-      <w:r>
-        <w:rPr>
-          <w:b/>
-        </w:rPr>
-        <w:t>.</w:t>
-      </w:r>
-      <w:r>
-        <w:rPr>
-          <w:b/>
-        </w:rPr>
-        <w:t xml:space="preserve"> They</w:t>
-      </w:r>
-      <w:r>
-        <w:rPr>
-          <w:b/>
-        </w:rPr>
-        <w:t xml:space="preserve"> also need additional compensation gates to</w:t>
-      </w:r>
-      <w:r>
-        <w:rPr>
-          <w:b/>
-        </w:rPr>
-        <w:t xml:space="preserve"> substract</w:t>
-      </w:r>
-      <w:r>
-        <w:rPr>
-          <w:b/>
-        </w:rPr>
-        <w:t xml:space="preserve"> the influence of the qubit gates</w:t>
-      </w:r>
-      <w:r>
-        <w:rPr>
-          <w:b/>
-        </w:rPr>
-        <w:t xml:space="preserve"> on their conductance. </w:t>
-      </w:r>
-      <w:r>
-        <w:rPr>
-          <w:b/>
-        </w:rPr>
-        <w:t>For making usable quantum processor, qubit number needs to be scaled up to achieve big enough number required by quantum algorithms.</w:t>
-      </w:r>
-      <w:r>
-        <w:t xml:space="preserve"> </w:t>
-      </w:r>
-      <w:r>
-        <w:rPr>
-          <w:b/>
-        </w:rPr>
-        <w:t>Gate reflectometry</w:t>
-      </w:r>
-      <w:r>
-        <w:rPr>
-          <w:b/>
-        </w:rPr>
-        <w:t xml:space="preserve"> does not suffer from previously listed problems and since it is using already defined </w:t>
-      </w:r>
-      <w:r>
-        <w:rPr>
-          <w:b/>
-        </w:rPr>
-        <w:t xml:space="preserve">electrostatic </w:t>
-      </w:r>
-      <w:r>
-        <w:rPr>
-          <w:b/>
-        </w:rPr>
-        <w:t>gates it</w:t>
-      </w:r>
-      <w:r>
-        <w:rPr>
-          <w:b/>
-        </w:rPr>
-        <w:t xml:space="preserve"> does not need </w:t>
-      </w:r>
-      <w:r>
-        <w:rPr>
-          <w:b/>
-        </w:rPr>
-        <w:lastRenderedPageBreak/>
-        <w:t>charge sensor, thus</w:t>
-      </w:r>
-      <w:r>
-        <w:rPr>
-          <w:b/>
-        </w:rPr>
-        <w:t xml:space="preserve"> has a big potential to address scalability problem. </w:t>
-      </w:r>
-      <w:r>
-        <w:t>By</w:t>
-      </w:r>
-      <w:r>
-        <w:t xml:space="preserve"> usage</w:t>
-      </w:r>
-      <w:r>
-        <w:t xml:space="preserve"> of frequency division multiplexing all qubits in a quantum processor could be read out through </w:t>
-      </w:r>
-      <w:r>
-        <w:t>a</w:t>
-      </w:r>
-      <w:r>
-        <w:t xml:space="preserve"> one (or several) wires. </w:t>
-      </w:r>
-    </w:p>
-    <w:p>
-      <w:pPr>
-        <w:jc w:val="both"/>
-      </w:pPr>
-      <w:r>
-        <w:t>Since we don’t have charge sensors in our type of qubits gate reflectometry would be very good solution for achieving state readout.</w:t>
-      </w:r>
-    </w:p>
-    <w:p>
-      <w:pPr>
-        <w:jc w:val="both"/>
-      </w:pPr>
-    </w:p>
-    <w:p>
-      <w:pPr>
         <w:pStyle w:val="Heading3"/>
-        <w:jc w:val="both"/>
       </w:pPr>
     </w:p>
     <w:p>
       <w:pPr>
         <w:pStyle w:val="Heading3"/>
-        <w:jc w:val="both"/>
-      </w:pPr>
-      <w:r>
-        <w:t>Innovative aspects</w:t>
-      </w:r>
-      <w:r>
-        <w:t>:</w:t>
-      </w:r>
-    </w:p>
-    <w:p>
-      <w:pPr>
-        <w:jc w:val="both"/>
-      </w:pPr>
-      <w:r>
-        <w:t>In our</w:t>
-      </w:r>
-      <w:r>
-        <w:t xml:space="preserve"> group we are working with a double quantum dot and triple quantum dot</w:t>
-      </w:r>
-      <w:r>
-        <w:t xml:space="preserve"> based spin-qubits </w:t>
-      </w:r>
-      <w:r>
-        <w:t>in</w:t>
-      </w:r>
-      <w:r>
-        <w:t xml:space="preserve"> SiGe nanowires. These structures has </w:t>
-      </w:r>
-      <w:r>
-        <w:t xml:space="preserve">promising theoretical proposals </w:t>
-      </w:r>
-      <w:r>
-        <w:rPr>
-          <w:i/>
-        </w:rPr>
-        <w:t>(put in which proposals and some numbers maybe)</w:t>
-      </w:r>
-      <w:r>
-        <w:t xml:space="preserve"> </w:t>
-      </w:r>
-      <w:r>
-        <w:t xml:space="preserve">in terms of qubit </w:t>
-      </w:r>
-      <w:r>
-        <w:rPr>
-          <w:b/>
-        </w:rPr>
-        <w:t>state manipulation</w:t>
-      </w:r>
-      <w:r>
-        <w:t xml:space="preserve"> and </w:t>
-      </w:r>
-      <w:r>
-        <w:rPr>
-          <w:b/>
-        </w:rPr>
-        <w:t>coherence time</w:t>
-      </w:r>
-      <w:r>
-        <w:t xml:space="preserve">. Easy </w:t>
-      </w:r>
-      <w:r>
-        <w:rPr>
-          <w:b/>
-        </w:rPr>
-        <w:t>state manipulation</w:t>
-      </w:r>
-      <w:r>
-        <w:t xml:space="preserve"> is expected</w:t>
-      </w:r>
-      <w:r>
-        <w:t xml:space="preserve"> because of in-situ present </w:t>
-      </w:r>
-      <w:r>
-        <w:t>spin-orbit</w:t>
-      </w:r>
-      <w:r>
-        <w:t xml:space="preserve"> coupling </w:t>
-      </w:r>
-      <w:r>
-        <w:t xml:space="preserve"> </w:t>
-      </w:r>
-      <w:r>
-        <w:t>for heavy holes in SiGe</w:t>
-      </w:r>
-      <w:r>
-        <w:t xml:space="preserve"> which enable spin manipulation by applying oscillatory electric field to particular qubit gates eliminating necessity fo</w:t>
-      </w:r>
-      <w:r>
-        <w:t xml:space="preserve">r oscillatory magnetic field. This means </w:t>
-      </w:r>
-      <w:r>
-        <w:t>reducing fabrication complexity.</w:t>
-      </w:r>
-      <w:r>
-        <w:t xml:space="preserve"> Together with all the fabrication reduction complexity brought by gate reflectometry (as explained in </w:t>
-      </w:r>
-      <w:r>
-        <w:rPr>
-          <w:i/>
-        </w:rPr>
-        <w:t>Definition of the problem</w:t>
-      </w:r>
-      <w:r>
-        <w:t>) our approach has high chances of addressing scalability issue.</w:t>
-      </w:r>
-    </w:p>
-    <w:p>
-      <w:pPr>
-        <w:jc w:val="both"/>
-      </w:pPr>
-      <w:r>
-        <w:t>Long coherence time is expected because of</w:t>
-      </w:r>
-      <w:r>
-        <w:t>,</w:t>
-      </w:r>
-      <w:r>
-        <w:t xml:space="preserve"> </w:t>
-      </w:r>
-      <w:r>
-        <w:t>before mentioned</w:t>
-      </w:r>
-      <w:r>
-        <w:t xml:space="preserve">, low coupling qubit </w:t>
-      </w:r>
-      <w:r>
-        <w:t xml:space="preserve">charge spin with surrounding nuclei bath spin. </w:t>
-      </w:r>
-    </w:p>
-    <w:p>
-      <w:pPr>
-        <w:jc w:val="both"/>
-        <w:rPr>
-          <w:i/>
-        </w:rPr>
-      </w:pPr>
-      <w:r>
-        <w:t>Gates on our DQD system</w:t>
-      </w:r>
-      <w:r>
-        <w:t xml:space="preserve"> (Fig.x.) </w:t>
-      </w:r>
-      <w:r>
-        <w:t>are position</w:t>
-      </w:r>
-      <w:r>
-        <w:t>ed</w:t>
-      </w:r>
-      <w:r>
-        <w:t xml:space="preserve"> </w:t>
-      </w:r>
-      <w:r>
-        <w:t>directly</w:t>
-      </w:r>
-      <w:r>
-        <w:t xml:space="preserve"> on the top of the nanowire</w:t>
-      </w:r>
-      <w:r>
-        <w:t xml:space="preserve"> in which quantum dots are formed. This implies</w:t>
-      </w:r>
-      <w:r>
-        <w:t xml:space="preserve"> high capacitive coupling between gate and </w:t>
-      </w:r>
-      <w:r>
-        <w:t xml:space="preserve">quantum dots. This further implies high sensitivity thus speed of gate reflectometry, as explained in </w:t>
-      </w:r>
-      <w:r>
-        <w:rPr>
-          <w:i/>
-        </w:rPr>
-        <w:t>Research methods</w:t>
-      </w:r>
-      <w:r>
-        <w:t xml:space="preserve">. </w:t>
-      </w:r>
-      <w:r>
-        <w:t xml:space="preserve"> </w:t>
-      </w:r>
-    </w:p>
-    <w:p>
-      <w:pPr>
-        <w:pStyle w:val="Heading3"/>
-        <w:jc w:val="both"/>
-      </w:pPr>
-    </w:p>
-    <w:p>
-      <w:pPr>
-        <w:pStyle w:val="Heading3"/>
-        <w:jc w:val="both"/>
       </w:pPr>
       <w:r>
         <w:t>Overall goal of the project:</w:t>
       </w:r>
     </w:p>
     <w:p>
-      <w:pPr>
-        <w:jc w:val="both"/>
-      </w:pPr>
       <w:r>
         <w:t>To implement one of the Loss and DiVincenzo</w:t>
       </w:r>
@@ -2658,7 +2995,6 @@
           <w:ilvl w:val="0"/>
           <w:numId w:val="3"/>
         </w:numPr>
-        <w:jc w:val="both"/>
       </w:pPr>
       <w:r>
         <w:rPr>
@@ -2671,9 +3007,6 @@
       </w:r>
     </w:p>
     <w:p>
-      <w:pPr>
-        <w:jc w:val="both"/>
-      </w:pPr>
       <w:r>
         <w:t xml:space="preserve"> and conducting </w:t>
       </w:r>
@@ -2688,9 +3021,6 @@
       </w:r>
     </w:p>
     <w:p>
-      <w:pPr>
-        <w:jc w:val="both"/>
-      </w:pPr>
       <w:r>
         <w:t>Strong quantum measurements can be achieved by implementing gate reflectometry in our type of qubit structures. After having state readout solved</w:t>
       </w:r>
@@ -2720,11 +3050,7 @@
       </w:r>
     </w:p>
     <w:p>
-      <w:pPr>
-        <w:jc w:val="both"/>
-      </w:pPr>
-      <w:r>
-        <w:lastRenderedPageBreak/>
+      <w:r>
         <w:t>Spin manipulation experiments will be guideline for achieving second of the Loss and DiVincenzo’s criteria:</w:t>
       </w:r>
     </w:p>
@@ -2735,7 +3061,6 @@
           <w:ilvl w:val="0"/>
           <w:numId w:val="3"/>
         </w:numPr>
-        <w:jc w:val="both"/>
       </w:pPr>
       <w:r>
         <w:t>accu</w:t>
@@ -2744,16 +3069,8 @@
         <w:t xml:space="preserve">rate quantum gate operations </w:t>
       </w:r>
     </w:p>
-    <w:p>
-      <w:pPr>
-        <w:jc w:val="both"/>
-      </w:pPr>
-    </w:p>
-    <w:p>
-      <w:pPr>
-        <w:jc w:val="both"/>
-      </w:pPr>
-    </w:p>
+    <w:p/>
+    <w:p/>
     <w:p>
       <w:pPr>
         <w:pStyle w:val="Heading2"/>
@@ -2762,7 +3079,6 @@
           <w:numId w:val="1"/>
         </w:numPr>
         <w:ind w:left="0" w:firstLine="0"/>
-        <w:jc w:val="both"/>
       </w:pPr>
       <w:r>
         <w:t>Specific aims</w:t>
@@ -2771,16 +3087,12 @@
     <w:p>
       <w:pPr>
         <w:pStyle w:val="Heading3"/>
-        <w:jc w:val="both"/>
       </w:pPr>
       <w:r>
         <w:t>Clear aims:</w:t>
       </w:r>
     </w:p>
     <w:p>
-      <w:pPr>
-        <w:jc w:val="both"/>
-      </w:pPr>
       <w:r>
         <w:t xml:space="preserve">Samples are done in cleanroom… </w:t>
       </w:r>
@@ -2792,9 +3104,6 @@
       </w:r>
     </w:p>
     <w:p>
-      <w:pPr>
-        <w:jc w:val="both"/>
-      </w:pPr>
       <w:r>
         <w:t xml:space="preserve">All experiments are done </w:t>
       </w:r>
@@ -2818,13 +3127,11 @@
       </w:r>
     </w:p>
     <w:p>
-      <w:pPr>
-        <w:jc w:val="both"/>
-      </w:pPr>
       <w:r>
         <w:rPr>
           <w:noProof/>
         </w:rPr>
+        <w:lastRenderedPageBreak/>
         <w:drawing>
           <wp:inline distT="0" distB="0" distL="0" distR="0">
             <wp:extent cx="5943600" cy="3350923"/>
@@ -2843,7 +3150,7 @@
                     </pic:cNvPicPr>
                   </pic:nvPicPr>
                   <pic:blipFill>
-                    <a:blip r:embed="rId10" cstate="print">
+                    <a:blip r:embed="rId11" cstate="print">
                       <a:extLst>
                         <a:ext uri="{28A0092B-C50C-407E-A947-70E740481C1C}">
                           <a14:useLocalDpi xmlns:a14="http://schemas.microsoft.com/office/drawing/2010/main" val="0"/>
@@ -2907,138 +3214,112 @@
     </w:p>
     <w:p/>
     <w:p>
-      <w:pPr>
-        <w:jc w:val="both"/>
-      </w:pPr>
-      <w:r>
+      <w:r>
+        <w:t xml:space="preserve">Electrical connection with the sample is achieved through thermally low conductive looms for DC signals and coaxial cables for RF and microwave signals. </w:t>
+      </w:r>
+      <w:r>
+        <w:rPr>
+          <w:i/>
+        </w:rPr>
+        <w:t>(put the picture of the probe)</w:t>
+      </w:r>
+      <w:r>
+        <w:rPr>
+          <w:i/>
+        </w:rPr>
+        <w:t xml:space="preserve"> </w:t>
+      </w:r>
+      <w:r>
+        <w:t>All cables finish in PCB connector and further electrical contact with the sample is achieved by wedge wire bonding.</w:t>
+      </w:r>
+    </w:p>
+    <w:p>
+      <w:r>
+        <w:t xml:space="preserve">On room temperature side there are several instruments for sending and receiving the signals from the sample. Firstly, DQD and TQD needs to be tune in correct </w:t>
+      </w:r>
+      <w:r>
+        <w:t>electro</w:t>
+      </w:r>
+      <w:r>
+        <w:t>static configuration</w:t>
+      </w:r>
+      <w:r>
+        <w:t xml:space="preserve"> what is achieved through the </w:t>
+      </w:r>
+      <w:r>
+        <w:t>low-noise, optically isolated, voltage DC sources.</w:t>
+      </w:r>
+    </w:p>
+    <w:p>
+      <w:r>
+        <w:t xml:space="preserve">Sequences of high-speed pulses (ranging from hundreds of nanoseconds to several milliseconds)  coordinated together with bursts of microwave signals (several GHz up to several tens of GHz) are sent via coaxial cables to manipulate DQD and TQD charge and spin state thus </w:t>
+      </w:r>
+      <w:r>
+        <w:rPr>
+          <w:b/>
+        </w:rPr>
+        <w:t>providing</w:t>
+      </w:r>
+      <w:r>
+        <w:rPr>
+          <w:b/>
+        </w:rPr>
+        <w:t xml:space="preserve"> spin</w:t>
+      </w:r>
+      <w:r>
+        <w:rPr>
+          <w:b/>
+        </w:rPr>
+        <w:t xml:space="preserve"> qubit manipulations</w:t>
+      </w:r>
+      <w:r>
+        <w:t xml:space="preserve">. </w:t>
+      </w:r>
+    </w:p>
+    <w:p>
+      <w:r>
+        <w:t xml:space="preserve">Pulses are generated by arbitrary waveform generator (Tektronix AWG5014C) and microwave signals by microwave signal source (Rohde &amp; Schwarz SMF100A). </w:t>
+      </w:r>
+    </w:p>
+    <w:p>
+      <w:r>
+        <w:rPr>
+          <w:b/>
+        </w:rPr>
         <w:lastRenderedPageBreak/>
-        <w:t xml:space="preserve">Electrical connection with the sample is achieved through thermally low conductive looms for DC signals and coaxial cables for RF and microwave signals. </w:t>
-      </w:r>
+        <w:t>Qubit state is read-out</w:t>
+      </w:r>
+      <w:r>
+        <w:t xml:space="preserve"> by probing </w:t>
+      </w:r>
+      <w:r>
+        <w:t>radio-frequency (RF) signal reflected from resonant</w:t>
+      </w:r>
+      <w:r>
+        <w:t xml:space="preserve"> circuit consisted of discrete inductor and capacitor and gate capacitance between DQD and TQD top gates and confined charge area in those</w:t>
+      </w:r>
+      <w:r>
+        <w:t>. Probing is done by high frequency lock-in measurement technique using Zurich Instruments UHFLI lock-in amplifier.</w:t>
+      </w:r>
+    </w:p>
+    <w:p/>
+    <w:p>
+      <w:pPr>
+        <w:pStyle w:val="Heading3"/>
+      </w:pPr>
+      <w:r>
+        <w:t>Hypoteses:</w:t>
+      </w:r>
+    </w:p>
+    <w:p>
       <w:r>
         <w:rPr>
           <w:i/>
         </w:rPr>
-        <w:t>(put the picture of the probe)</w:t>
-      </w:r>
-      <w:r>
-        <w:rPr>
-          <w:i/>
-        </w:rPr>
-        <w:t xml:space="preserve"> </w:t>
-      </w:r>
-      <w:r>
-        <w:t>All cables finish in PCB connector and further electrical contact with the sample is achieved by wedge wire bonding.</w:t>
-      </w:r>
-    </w:p>
-    <w:p>
-      <w:pPr>
-        <w:jc w:val="both"/>
-      </w:pPr>
-      <w:r>
-        <w:t xml:space="preserve">On room temperature side there are several instruments for sending and receiving the signals from the sample. Firstly, DQD and TQD needs to be tune in correct </w:t>
-      </w:r>
-      <w:r>
-        <w:t>electro</w:t>
-      </w:r>
-      <w:r>
-        <w:t>static configuration</w:t>
-      </w:r>
-      <w:r>
-        <w:t xml:space="preserve"> what is achieved through the </w:t>
-      </w:r>
-      <w:r>
-        <w:t>low-noise, optically isolated, voltage DC sources.</w:t>
-      </w:r>
-    </w:p>
-    <w:p>
-      <w:pPr>
-        <w:jc w:val="both"/>
-      </w:pPr>
-      <w:r>
-        <w:t xml:space="preserve">Sequences of high-speed pulses (ranging from hundreds of nanoseconds to several milliseconds)  coordinated together with bursts of microwave signals (several GHz up to several tens of GHz) are sent via coaxial cables to manipulate DQD and TQD charge and spin state thus </w:t>
-      </w:r>
-      <w:r>
-        <w:rPr>
-          <w:b/>
-        </w:rPr>
-        <w:t>providing</w:t>
-      </w:r>
-      <w:r>
-        <w:rPr>
-          <w:b/>
-        </w:rPr>
-        <w:t xml:space="preserve"> spin</w:t>
-      </w:r>
-      <w:r>
-        <w:rPr>
-          <w:b/>
-        </w:rPr>
-        <w:t xml:space="preserve"> qubit manipulations</w:t>
-      </w:r>
-      <w:r>
-        <w:t xml:space="preserve">. </w:t>
-      </w:r>
-    </w:p>
-    <w:p>
-      <w:pPr>
-        <w:jc w:val="both"/>
-      </w:pPr>
-      <w:r>
-        <w:t xml:space="preserve">Pulses are generated by arbitrary waveform generator (Tektronix AWG5014C) and microwave signals by microwave signal source (Rohde &amp; Schwarz SMF100A). </w:t>
-      </w:r>
-    </w:p>
-    <w:p>
-      <w:pPr>
-        <w:jc w:val="both"/>
-      </w:pPr>
-      <w:r>
-        <w:rPr>
-          <w:b/>
-        </w:rPr>
-        <w:t>Qubit state is read-out</w:t>
-      </w:r>
-      <w:r>
-        <w:t xml:space="preserve"> by probing </w:t>
-      </w:r>
-      <w:r>
-        <w:t>radio-frequency (RF) signal reflected from resonant</w:t>
-      </w:r>
-      <w:r>
-        <w:t xml:space="preserve"> circuit consisted of discrete inductor and capacitor and gate capacitance between DQD and TQD top gates and confined charge area in those</w:t>
-      </w:r>
-      <w:r>
-        <w:t>. Probing is done by high frequency lock-in measurement technique using Zurich Instruments UHFLI lock-in amplifier.</w:t>
-      </w:r>
-    </w:p>
-    <w:p>
-      <w:pPr>
-        <w:jc w:val="both"/>
-      </w:pPr>
-    </w:p>
-    <w:p>
-      <w:pPr>
-        <w:pStyle w:val="Heading3"/>
-        <w:jc w:val="both"/>
-      </w:pPr>
-      <w:r>
-        <w:t>Hypoteses:</w:t>
-      </w:r>
-    </w:p>
-    <w:p>
-      <w:pPr>
-        <w:jc w:val="both"/>
-      </w:pPr>
-      <w:r>
-        <w:rPr>
-          <w:i/>
-        </w:rPr>
         <w:t>(Don’t know what to put here and what in research metodology)</w:t>
       </w:r>
     </w:p>
     <w:p>
-      <w:pPr>
-        <w:jc w:val="both"/>
-      </w:pPr>
       <w:r>
         <w:t>Main hypotheses is that our gate reflectometry is sensitive enough to achieve fast quantum state readout.</w:t>
       </w:r>
@@ -3407,7 +3688,6 @@
     </w:p>
     <w:p>
       <w:pPr>
-        <w:jc w:val="both"/>
         <w:rPr>
           <w:i/>
         </w:rPr>
@@ -3420,11 +3700,7 @@
       </w:r>
     </w:p>
     <w:p>
-      <w:pPr>
-        <w:jc w:val="both"/>
-      </w:pPr>
-      <w:r>
-        <w:lastRenderedPageBreak/>
+      <w:r>
         <w:t>C</w:t>
       </w:r>
       <w:r>
@@ -3801,9 +4077,6 @@
       </w:r>
     </w:p>
     <w:p>
-      <w:pPr>
-        <w:jc w:val="both"/>
-      </w:pPr>
       <w:r>
         <w:t>Previous expression suggest that pathway for boosting sensitivity of gate reflectometry is to have C</w:t>
       </w:r>
@@ -3828,7 +4101,6 @@
     </w:p>
     <w:p>
       <w:pPr>
-        <w:jc w:val="both"/>
         <w:rPr>
           <w:rFonts w:eastAsiaTheme="minorEastAsia"/>
         </w:rPr>
@@ -4104,7 +4376,6 @@
     </w:p>
     <w:p>
       <w:pPr>
-        <w:jc w:val="both"/>
         <w:rPr>
           <w:rFonts w:eastAsiaTheme="minorEastAsia"/>
         </w:rPr>
@@ -4129,13 +4400,11 @@
       </w:r>
     </w:p>
     <w:p>
-      <w:pPr>
-        <w:jc w:val="both"/>
-      </w:pPr>
       <w:r>
         <w:rPr>
           <w:noProof/>
         </w:rPr>
+        <w:lastRenderedPageBreak/>
         <w:drawing>
           <wp:inline distT="0" distB="0" distL="0" distR="0" wp14:anchorId="6FC376E2" wp14:editId="040B632A">
             <wp:extent cx="4648200" cy="2305050"/>
@@ -4152,7 +4421,7 @@
                     <pic:cNvPicPr/>
                   </pic:nvPicPr>
                   <pic:blipFill>
-                    <a:blip r:embed="rId11"/>
+                    <a:blip r:embed="rId12"/>
                     <a:stretch>
                       <a:fillRect/>
                     </a:stretch>
@@ -4176,7 +4445,6 @@
     <w:p>
       <w:pPr>
         <w:pStyle w:val="Subtitle"/>
-        <w:jc w:val="both"/>
       </w:pPr>
       <w:r>
         <w:t xml:space="preserve">Figure 1. </w:t>
@@ -4188,51 +4456,15 @@
         <w:t>, predecessor of double quantum dot on Fig.x.</w:t>
       </w:r>
     </w:p>
-    <w:p>
-      <w:pPr>
-        <w:jc w:val="both"/>
-      </w:pPr>
-    </w:p>
-    <w:p>
-      <w:pPr>
-        <w:jc w:val="both"/>
-      </w:pPr>
-    </w:p>
-    <w:p>
-      <w:pPr>
-        <w:jc w:val="both"/>
-      </w:pPr>
-    </w:p>
-    <w:p>
-      <w:pPr>
-        <w:jc w:val="both"/>
-      </w:pPr>
-    </w:p>
-    <w:p>
-      <w:pPr>
-        <w:jc w:val="both"/>
-      </w:pPr>
-    </w:p>
-    <w:p>
-      <w:pPr>
-        <w:jc w:val="both"/>
-      </w:pPr>
-    </w:p>
-    <w:p>
-      <w:pPr>
-        <w:jc w:val="both"/>
-      </w:pPr>
-    </w:p>
-    <w:p>
-      <w:pPr>
-        <w:jc w:val="both"/>
-      </w:pPr>
-    </w:p>
-    <w:p>
-      <w:pPr>
-        <w:jc w:val="both"/>
-      </w:pPr>
-    </w:p>
+    <w:p/>
+    <w:p/>
+    <w:p/>
+    <w:p/>
+    <w:p/>
+    <w:p/>
+    <w:p/>
+    <w:p/>
+    <w:p/>
     <w:p>
       <w:pPr>
         <w:pStyle w:val="Heading2"/>
@@ -4280,6 +4512,7 @@
         <w:pStyle w:val="Heading3"/>
       </w:pPr>
       <w:r>
+        <w:lastRenderedPageBreak/>
         <w:t>Qubit state readout:</w:t>
       </w:r>
     </w:p>
@@ -4314,7 +4547,7 @@
                     </pic:cNvPicPr>
                   </pic:nvPicPr>
                   <pic:blipFill>
-                    <a:blip r:embed="rId12">
+                    <a:blip r:embed="rId13">
                       <a:extLst>
                         <a:ext uri="{28A0092B-C50C-407E-A947-70E740481C1C}">
                           <a14:useLocalDpi xmlns:a14="http://schemas.microsoft.com/office/drawing/2010/main" val="0"/>
@@ -4350,7 +4583,6 @@
     <w:p>
       <w:pPr>
         <w:pStyle w:val="Subtitle"/>
-        <w:jc w:val="both"/>
       </w:pPr>
       <w:r>
         <w:t>Figure 2. Gate reflectometry schemat</w:t>
@@ -4409,11 +4641,7 @@
         <w:t xml:space="preserve">0 </w:t>
       </w:r>
       <w:r>
-        <w:t xml:space="preserve"> (e.g. coax cable) </w:t>
-      </w:r>
-      <w:r>
-        <w:lastRenderedPageBreak/>
-        <w:t>and it encounter</w:t>
+        <w:t xml:space="preserve"> (e.g. coax cable) and it encounter</w:t>
       </w:r>
       <w:r>
         <w:t>s</w:t>
@@ -5037,6 +5265,7 @@
     </w:p>
     <w:p>
       <w:r>
+        <w:lastRenderedPageBreak/>
         <w:t>In case of resonant LC circuit consisted of just L and C with very small R, Z is almost purely imaginary</w:t>
       </w:r>
       <w:r>
@@ -5209,7 +5438,7 @@
                     </pic:cNvPicPr>
                   </pic:nvPicPr>
                   <pic:blipFill>
-                    <a:blip r:embed="rId13">
+                    <a:blip r:embed="rId14">
                       <a:extLst>
                         <a:ext uri="{28A0092B-C50C-407E-A947-70E740481C1C}">
                           <a14:useLocalDpi xmlns:a14="http://schemas.microsoft.com/office/drawing/2010/main" val="0"/>
@@ -5279,104 +5508,104 @@
         <w:rPr>
           <w:b/>
         </w:rPr>
+        <w:t>Our plan</w:t>
+      </w:r>
+      <w:r>
+        <w:rPr>
+          <w:b/>
+        </w:rPr>
+        <w:t>:</w:t>
+      </w:r>
+    </w:p>
+    <w:p>
+      <w:r>
+        <w:t>RF wave (tens to hundreds of MHz) is generate</w:t>
+      </w:r>
+      <w:r>
+        <w:t>d</w:t>
+      </w:r>
+      <w:r>
+        <w:t xml:space="preserve"> and sent from UHFLI out port</w:t>
+      </w:r>
+      <w:r>
+        <w:t xml:space="preserve"> down the coax cable</w:t>
+      </w:r>
+      <w:r>
+        <w:t xml:space="preserve">.  </w:t>
+      </w:r>
+      <w:r>
+        <w:t>Going through directional coupler and encountering three resonant ci</w:t>
+      </w:r>
+      <w:r>
+        <w:t>rcuit frequency multiplexed on</w:t>
+      </w:r>
+      <w:r>
+        <w:t xml:space="preserve"> different</w:t>
+      </w:r>
+      <w:r>
+        <w:t xml:space="preserve"> resonance frequencies</w:t>
+      </w:r>
+      <w:r>
+        <w:t xml:space="preserve"> by choosing different values for surface mount </w:t>
+      </w:r>
+      <w:r>
+        <w:t>inductors L</w:t>
+      </w:r>
+      <w:r>
+        <w:rPr>
+          <w:vertAlign w:val="subscript"/>
+        </w:rPr>
+        <w:t>1</w:t>
+      </w:r>
+      <w:r>
+        <w:t>, L</w:t>
+      </w:r>
+      <w:r>
+        <w:rPr>
+          <w:vertAlign w:val="subscript"/>
+        </w:rPr>
+        <w:t>2</w:t>
+      </w:r>
+      <w:r>
+        <w:t>, L</w:t>
+      </w:r>
+      <w:r>
+        <w:rPr>
+          <w:vertAlign w:val="subscript"/>
+        </w:rPr>
+        <w:t>3</w:t>
+      </w:r>
+      <w:r>
+        <w:t>. Each of this inductors will be wire bonded to fi</w:t>
+      </w:r>
+      <w:r>
+        <w:t>nger like gates, as shown in Fig 2</w:t>
+      </w:r>
+      <w:r>
+        <w:t>. Here is an example for nanowire, double quantum dot based qubit.  Gates LP (left plunger) and RP (right plunger) are capacitively coupled to the left and right quantum dot respectively. When electron undergo tunneling between the dots there is an onset of quantum capacitance, changing overall capacitance seen by the resonant circuit, which changes resonance frequency (according to expression for f</w:t>
+      </w:r>
+      <w:r>
+        <w:rPr>
+          <w:vertAlign w:val="subscript"/>
+        </w:rPr>
+        <w:t>0</w:t>
+      </w:r>
+      <w:r>
+        <w:t>) and consequently amplitude and phase of reflected wave</w:t>
+      </w:r>
+      <w:r>
+        <w:t xml:space="preserve"> which is then measured</w:t>
+      </w:r>
+      <w:r>
+        <w:t xml:space="preserve">. </w:t>
+      </w:r>
+    </w:p>
+    <w:p>
+      <w:pPr>
+        <w:pStyle w:val="Heading3"/>
+      </w:pPr>
+      <w:r>
         <w:lastRenderedPageBreak/>
-        <w:t>Our plan</w:t>
-      </w:r>
-      <w:r>
-        <w:rPr>
-          <w:b/>
-        </w:rPr>
-        <w:t>:</w:t>
-      </w:r>
-    </w:p>
-    <w:p>
-      <w:r>
-        <w:t>RF wave (tens to hundreds of MHz) is generate</w:t>
-      </w:r>
-      <w:r>
-        <w:t>d</w:t>
-      </w:r>
-      <w:r>
-        <w:t xml:space="preserve"> and sent from UHFLI out port</w:t>
-      </w:r>
-      <w:r>
-        <w:t xml:space="preserve"> down the coax cable</w:t>
-      </w:r>
-      <w:r>
-        <w:t xml:space="preserve">.  </w:t>
-      </w:r>
-      <w:r>
-        <w:t>Going through directional coupler and encountering three resonant ci</w:t>
-      </w:r>
-      <w:r>
-        <w:t>rcuit frequency multiplexed on</w:t>
-      </w:r>
-      <w:r>
-        <w:t xml:space="preserve"> different</w:t>
-      </w:r>
-      <w:r>
-        <w:t xml:space="preserve"> resonance frequencies</w:t>
-      </w:r>
-      <w:r>
-        <w:t xml:space="preserve"> by choosing different values for surface mount </w:t>
-      </w:r>
-      <w:r>
-        <w:t>inductors L</w:t>
-      </w:r>
-      <w:r>
-        <w:rPr>
-          <w:vertAlign w:val="subscript"/>
-        </w:rPr>
-        <w:t>1</w:t>
-      </w:r>
-      <w:r>
-        <w:t>, L</w:t>
-      </w:r>
-      <w:r>
-        <w:rPr>
-          <w:vertAlign w:val="subscript"/>
-        </w:rPr>
-        <w:t>2</w:t>
-      </w:r>
-      <w:r>
-        <w:t>, L</w:t>
-      </w:r>
-      <w:r>
-        <w:rPr>
-          <w:vertAlign w:val="subscript"/>
-        </w:rPr>
-        <w:t>3</w:t>
-      </w:r>
-      <w:r>
-        <w:t>. Each of this inductors will be wire bonded to fi</w:t>
-      </w:r>
-      <w:r>
-        <w:t>nger like gates, as shown in Fig 2</w:t>
-      </w:r>
-      <w:r>
-        <w:t>. Here is an example for nanowire, double quantum dot based qubit.  Gates LP (left plunger) and RP (right plunger) are capacitively coupled to the left and right quantum dot respectively. When electron undergo tunneling between the dots there is an onset of quantum capacitance, changing overall capacitance seen by the resonant circuit, which changes resonance frequency (according to expression for f</w:t>
-      </w:r>
-      <w:r>
-        <w:rPr>
-          <w:vertAlign w:val="subscript"/>
-        </w:rPr>
-        <w:t>0</w:t>
-      </w:r>
-      <w:r>
-        <w:t>) and consequently amplitude and phase of reflected wave</w:t>
-      </w:r>
-      <w:r>
-        <w:t xml:space="preserve"> which is then measured</w:t>
-      </w:r>
-      <w:r>
-        <w:t xml:space="preserve">. </w:t>
-      </w:r>
-    </w:p>
-    <w:p>
-      <w:pPr>
-        <w:pStyle w:val="Heading3"/>
-      </w:pPr>
-      <w:r>
         <w:t>Spin state manipulation:</w:t>
       </w:r>
     </w:p>
@@ -5396,94 +5625,30 @@
     <w:p/>
     <w:p/>
     <w:p/>
-    <w:p>
-      <w:pPr>
-        <w:jc w:val="both"/>
-      </w:pPr>
-    </w:p>
-    <w:p>
-      <w:pPr>
-        <w:jc w:val="both"/>
-      </w:pPr>
-    </w:p>
-    <w:p>
-      <w:pPr>
-        <w:jc w:val="both"/>
-      </w:pPr>
-    </w:p>
-    <w:p>
-      <w:pPr>
-        <w:jc w:val="both"/>
-      </w:pPr>
-    </w:p>
-    <w:p>
-      <w:pPr>
-        <w:jc w:val="both"/>
-      </w:pPr>
-    </w:p>
-    <w:p>
-      <w:pPr>
-        <w:jc w:val="both"/>
-      </w:pPr>
-    </w:p>
-    <w:p>
-      <w:pPr>
-        <w:jc w:val="both"/>
-      </w:pPr>
-    </w:p>
-    <w:p>
-      <w:pPr>
-        <w:jc w:val="both"/>
-      </w:pPr>
-    </w:p>
-    <w:p>
-      <w:pPr>
-        <w:jc w:val="both"/>
-      </w:pPr>
-    </w:p>
-    <w:p>
-      <w:pPr>
-        <w:jc w:val="both"/>
-      </w:pPr>
-    </w:p>
-    <w:p>
-      <w:pPr>
-        <w:jc w:val="both"/>
-      </w:pPr>
-    </w:p>
-    <w:p>
-      <w:pPr>
-        <w:jc w:val="both"/>
-      </w:pPr>
-    </w:p>
-    <w:p>
-      <w:pPr>
-        <w:jc w:val="both"/>
-      </w:pPr>
-    </w:p>
-    <w:p>
-      <w:pPr>
-        <w:jc w:val="both"/>
-      </w:pPr>
-    </w:p>
-    <w:p>
-      <w:pPr>
-        <w:jc w:val="both"/>
-      </w:pPr>
-    </w:p>
-    <w:p>
-      <w:pPr>
-        <w:jc w:val="both"/>
-      </w:pPr>
-    </w:p>
-    <w:p>
-      <w:pPr>
-        <w:jc w:val="both"/>
-      </w:pPr>
-    </w:p>
-    <w:p>
-      <w:r>
-        <w:t xml:space="preserve">Qubit spin state readout needs to be fast, also it should not act back to the measured qubit state. Mostly used way of sensing spin state in double and triple quantum dot qubit types is to place charge sensor capacitively coupled to the qubit. Such a charge sensor can be tuned in such a coulomb blockade regime where onset of electron tunneling in neighbouring  DQD or TQD can greatly change it’s conductance. This conductance change is later translated in change of current or reflected RF wave which is measured quantity. </w:t>
+    <w:p/>
+    <w:p/>
+    <w:p/>
+    <w:p/>
+    <w:p/>
+    <w:p/>
+    <w:p/>
+    <w:p/>
+    <w:p/>
+    <w:p/>
+    <w:p/>
+    <w:p/>
+    <w:p/>
+    <w:p/>
+    <w:p/>
+    <w:p/>
+    <w:p/>
+    <w:p>
+      <w:r>
+        <w:t xml:space="preserve">Qubit spin state readout needs to be fast, also it should not act back to the measured qubit state. Mostly used way of sensing spin state in double and triple quantum dot qubit types is to place charge sensor capacitively coupled to the qubit. Such a charge sensor can be tuned in such a coulomb blockade regime </w:t>
+      </w:r>
+      <w:r>
+        <w:lastRenderedPageBreak/>
+        <w:t xml:space="preserve">where onset of electron tunneling in neighbouring  DQD or TQD can greatly change it’s conductance. This conductance change is later translated in change of current or reflected RF wave which is measured quantity. </w:t>
       </w:r>
     </w:p>
     <w:p>
@@ -5530,59 +5695,18 @@
         <w:t xml:space="preserve"> section. In further text this technique is called gate reflectometry.</w:t>
       </w:r>
     </w:p>
-    <w:p>
-      <w:pPr>
-        <w:jc w:val="both"/>
-      </w:pPr>
-    </w:p>
-    <w:p>
-      <w:pPr>
-        <w:jc w:val="both"/>
-      </w:pPr>
-    </w:p>
-    <w:p>
-      <w:pPr>
-        <w:jc w:val="both"/>
-      </w:pPr>
-    </w:p>
-    <w:p>
-      <w:pPr>
-        <w:jc w:val="both"/>
-      </w:pPr>
-    </w:p>
-    <w:p>
-      <w:pPr>
-        <w:jc w:val="both"/>
-      </w:pPr>
-    </w:p>
-    <w:p>
-      <w:pPr>
-        <w:jc w:val="both"/>
-      </w:pPr>
-    </w:p>
-    <w:p>
-      <w:pPr>
-        <w:jc w:val="both"/>
-      </w:pPr>
-    </w:p>
-    <w:p>
-      <w:pPr>
-        <w:jc w:val="both"/>
-      </w:pPr>
-    </w:p>
-    <w:p>
-      <w:pPr>
-        <w:jc w:val="both"/>
-      </w:pPr>
-    </w:p>
-    <w:p>
-      <w:pPr>
-        <w:jc w:val="both"/>
-      </w:pPr>
-    </w:p>
-    <w:p>
-      <w:pPr>
-        <w:jc w:val="both"/>
+    <w:p/>
+    <w:p/>
+    <w:p/>
+    <w:p/>
+    <w:p/>
+    <w:p/>
+    <w:p/>
+    <w:p/>
+    <w:p/>
+    <w:p/>
+    <w:p>
+      <w:pPr>
         <w:rPr>
           <w:rFonts w:eastAsiaTheme="minorEastAsia"/>
         </w:rPr>
@@ -5856,7 +5980,6 @@
     </w:p>
     <w:p>
       <w:pPr>
-        <w:jc w:val="both"/>
         <w:rPr>
           <w:rFonts w:eastAsiaTheme="minorEastAsia"/>
         </w:rPr>
@@ -5864,32 +5987,26 @@
     </w:p>
     <w:p>
       <w:pPr>
-        <w:jc w:val="both"/>
         <w:rPr>
           <w:rFonts w:eastAsiaTheme="minorEastAsia"/>
         </w:rPr>
       </w:pPr>
     </w:p>
     <w:p>
-      <w:pPr>
-        <w:jc w:val="both"/>
-      </w:pPr>
       <w:r>
         <w:t xml:space="preserve">Up to date, several approaches were used to fabricate such a quantum dots. Approaches are varying in terms of material and technique used. Nowadays mostly used materials are Gallium Arsenide (GaAs), Silicon (Si) and Germanium (Ge). Mostly used techniques are lithographic and electrostatic definition of a QD. </w:t>
       </w:r>
     </w:p>
     <w:p>
-      <w:pPr>
-        <w:jc w:val="both"/>
-      </w:pPr>
-      <w:r>
-        <w:t>GaAs is probably the best material in terms of QD fabrication (repeatability and stability), but it’s drawback is hyperfine interaction. Hyperfine interaction is coupling of nuclei spin from surrounding crystal lattice to electron confined in QD, which manifests as noisy magnetic field superimposed to external one, which defines spin states, thus leading to decoherence.</w:t>
-      </w:r>
-    </w:p>
-    <w:p>
-      <w:pPr>
-        <w:jc w:val="both"/>
-      </w:pPr>
+      <w:r>
+        <w:t xml:space="preserve">GaAs is probably the best material in terms of QD fabrication (repeatability and stability), but it’s drawback is hyperfine interaction. Hyperfine interaction is coupling of nuclei spin from surrounding crystal lattice to </w:t>
+      </w:r>
+      <w:r>
+        <w:lastRenderedPageBreak/>
+        <w:t>electron confined in QD, which manifests as noisy magnetic field superimposed to external one, which defines spin states, thus leading to decoherence.</w:t>
+      </w:r>
+    </w:p>
+    <w:p>
       <w:r>
         <w:t xml:space="preserve">In our group we are using combination of Si and Ge called SiGe. If Ge is deposited on Si, because of crystal lattice mismatch, strain will appear and result in lithographically defined QDs. </w:t>
       </w:r>
@@ -5900,11 +6017,7 @@
         <w:t>Something about nanowires maybe</w:t>
       </w:r>
     </w:p>
-    <w:p>
-      <w:pPr>
-        <w:jc w:val="both"/>
-      </w:pPr>
-    </w:p>
+    <w:p/>
     <w:p>
       <w:pPr>
         <w:pStyle w:val="Heading1"/>
@@ -5917,9 +6030,6 @@
       </w:r>
     </w:p>
     <w:p>
-      <w:pPr>
-        <w:jc w:val="both"/>
-      </w:pPr>
       <w:r>
         <w:t>J.I.Colless, Dispersive Readout of a Few-Electron Double Quantum Dot with Fast rf Gate-Sensors</w:t>
       </w:r>
@@ -5929,7 +6039,6 @@
     </w:p>
     <w:p>
       <w:pPr>
-        <w:jc w:val="both"/>
         <w:rPr>
           <w:rStyle w:val="Hyperlink"/>
         </w:rPr>
@@ -5937,7 +6046,7 @@
       <w:r>
         <w:t xml:space="preserve">Some lecture: </w:t>
       </w:r>
-      <w:hyperlink r:id="rId14" w:history="1">
+      <w:hyperlink r:id="rId15" w:history="1">
         <w:r>
           <w:rPr>
             <w:rStyle w:val="Hyperlink"/>
@@ -6223,7 +6332,7 @@
       <w:r>
         <w:t xml:space="preserve"> </w:t>
       </w:r>
-      <w:hyperlink r:id="rId15" w:history="1">
+      <w:hyperlink r:id="rId16" w:history="1">
         <w:r>
           <w:rPr>
             <w:i/>
@@ -6244,7 +6353,7 @@
           <w:i/>
         </w:rPr>
       </w:pPr>
-      <w:hyperlink r:id="rId16" w:history="1">
+      <w:hyperlink r:id="rId17" w:history="1">
         <w:r>
           <w:rPr>
             <w:rStyle w:val="Hyperlink"/>
@@ -6273,7 +6382,7 @@
         </w:rPr>
         <w:t> </w:t>
       </w:r>
-      <w:hyperlink r:id="rId17" w:history="1">
+      <w:hyperlink r:id="rId18" w:history="1">
         <w:r>
           <w:rPr>
             <w:rStyle w:val="Hyperlink"/>
@@ -6302,7 +6411,7 @@
         </w:rPr>
         <w:t> </w:t>
       </w:r>
-      <w:hyperlink r:id="rId18" w:history="1">
+      <w:hyperlink r:id="rId19" w:history="1">
         <w:r>
           <w:rPr>
             <w:rStyle w:val="Hyperlink"/>
@@ -6331,7 +6440,7 @@
         </w:rPr>
         <w:t> </w:t>
       </w:r>
-      <w:hyperlink r:id="rId19" w:history="1">
+      <w:hyperlink r:id="rId20" w:history="1">
         <w:r>
           <w:rPr>
             <w:rStyle w:val="Hyperlink"/>
@@ -6360,7 +6469,7 @@
         </w:rPr>
         <w:t> </w:t>
       </w:r>
-      <w:hyperlink r:id="rId20" w:history="1">
+      <w:hyperlink r:id="rId21" w:history="1">
         <w:r>
           <w:rPr>
             <w:rStyle w:val="Hyperlink"/>
@@ -6389,7 +6498,7 @@
         </w:rPr>
         <w:t> </w:t>
       </w:r>
-      <w:hyperlink r:id="rId21" w:history="1">
+      <w:hyperlink r:id="rId22" w:history="1">
         <w:r>
           <w:rPr>
             <w:rStyle w:val="Hyperlink"/>
@@ -6418,7 +6527,7 @@
         </w:rPr>
         <w:t> </w:t>
       </w:r>
-      <w:hyperlink r:id="rId22" w:history="1">
+      <w:hyperlink r:id="rId23" w:history="1">
         <w:r>
           <w:rPr>
             <w:rStyle w:val="Hyperlink"/>
@@ -6447,7 +6556,7 @@
         </w:rPr>
         <w:t> </w:t>
       </w:r>
-      <w:hyperlink r:id="rId23" w:history="1">
+      <w:hyperlink r:id="rId24" w:history="1">
         <w:r>
           <w:rPr>
             <w:rStyle w:val="Hyperlink"/>
@@ -6476,7 +6585,7 @@
         </w:rPr>
         <w:t> </w:t>
       </w:r>
-      <w:hyperlink r:id="rId24" w:history="1">
+      <w:hyperlink r:id="rId25" w:history="1">
         <w:r>
           <w:rPr>
             <w:rStyle w:val="Hyperlink"/>
@@ -6505,7 +6614,7 @@
         </w:rPr>
         <w:t> </w:t>
       </w:r>
-      <w:hyperlink r:id="rId25" w:history="1">
+      <w:hyperlink r:id="rId26" w:history="1">
         <w:r>
           <w:rPr>
             <w:rStyle w:val="Hyperlink"/>
@@ -6534,7 +6643,7 @@
         </w:rPr>
         <w:t> </w:t>
       </w:r>
-      <w:hyperlink r:id="rId26" w:history="1">
+      <w:hyperlink r:id="rId27" w:history="1">
         <w:r>
           <w:rPr>
             <w:rStyle w:val="Hyperlink"/>
@@ -6558,7 +6667,7 @@
         </w:rPr>
         <w:t xml:space="preserve"> </w:t>
       </w:r>
-      <w:hyperlink r:id="rId27" w:history="1">
+      <w:hyperlink r:id="rId28" w:history="1">
         <w:r>
           <w:rPr>
             <w:i/>
@@ -6605,7 +6714,7 @@
       <w:r>
         <w:t xml:space="preserve"> </w:t>
       </w:r>
-      <w:hyperlink r:id="rId28" w:history="1">
+      <w:hyperlink r:id="rId29" w:history="1">
         <w:r>
           <w:rPr>
             <w:i/>
@@ -6655,7 +6764,7 @@
       <w:r>
         <w:t xml:space="preserve"> </w:t>
       </w:r>
-      <w:hyperlink r:id="rId29" w:history="1">
+      <w:hyperlink r:id="rId30" w:history="1">
         <w:r>
           <w:rPr>
             <w:i/>
@@ -6693,7 +6802,7 @@
         </w:rPr>
         <w:t xml:space="preserve">R. Maurand et al.,  </w:t>
       </w:r>
-      <w:hyperlink r:id="rId30" w:history="1">
+      <w:hyperlink r:id="rId31" w:history="1">
         <w:r>
           <w:rPr>
             <w:i/>
@@ -6733,16 +6842,13 @@
       </w:pPr>
     </w:p>
     <w:p>
-      <w:pPr>
-        <w:jc w:val="both"/>
-      </w:pPr>
       <w:r>
         <w:t>G. Katsaros,  Marie Curie proposal</w:t>
       </w:r>
     </w:p>
     <w:sectPr>
       <w:pgSz w:w="12240" w:h="15840"/>
-      <w:pgMar w:top="1440" w:right="1440" w:bottom="1440" w:left="1440" w:header="708" w:footer="708" w:gutter="0"/>
+      <w:pgMar w:top="1440" w:right="1440" w:bottom="851" w:left="1440" w:header="708" w:footer="708" w:gutter="0"/>
       <w:cols w:space="708"/>
       <w:docGrid w:linePitch="360"/>
     </w:sectPr>
@@ -8151,9 +8257,10 @@
   <w:style w:type="paragraph" w:default="1" w:styleId="Normal">
     <w:name w:val="Normal"/>
     <w:qFormat/>
-    <w:rsid w:val="00BF4020"/>
+    <w:rsid w:val="00D47F9B"/>
     <w:pPr>
       <w:spacing w:line="360" w:lineRule="auto"/>
+      <w:jc w:val="both"/>
     </w:pPr>
   </w:style>
   <w:style w:type="paragraph" w:styleId="Heading1">
@@ -8731,7 +8838,7 @@
 </file>
 
 <file path=customXml/itemProps1.xml><?xml version="1.0" encoding="utf-8"?>
-<ds:datastoreItem xmlns:ds="http://schemas.openxmlformats.org/officeDocument/2006/customXml" ds:itemID="{99CD8EBC-D761-4202-8E2E-6BAAC2D15A6B}">
+<ds:datastoreItem xmlns:ds="http://schemas.openxmlformats.org/officeDocument/2006/customXml" ds:itemID="{37B15D5E-7105-4FA7-937D-00A7F4450ED2}">
   <ds:schemaRefs>
     <ds:schemaRef ds:uri="http://schemas.openxmlformats.org/officeDocument/2006/bibliography"/>
   </ds:schemaRefs>

</xml_diff>

<commit_message>
Modified Definition of the problem
</commit_message>
<xml_diff>
--- a/Project description.docx
+++ b/Project description.docx
@@ -2364,564 +2364,618 @@
         </w:rPr>
         <w:t>. Thus if DQD charge configuration changes -&gt; charge sensor impedance changes -&gt; reflection coefficient changes -&gt; amplitude of reflection wave changes.</w:t>
       </w:r>
+    </w:p>
+    <w:p>
+      <w:pPr>
+        <w:rPr>
+          <w:b/>
+        </w:rPr>
+      </w:pPr>
+    </w:p>
+    <w:p>
+      <w:pPr>
+        <w:rPr>
+          <w:i/>
+        </w:rPr>
+      </w:pPr>
+      <w:r>
+        <w:rPr>
+          <w:i/>
+        </w:rPr>
+        <w:t>Measurement need to be sensitive enough to achieve signal to noise ratio (SNR) high enough (typically SNR of more than 10)</w:t>
+      </w:r>
+      <w:r>
+        <w:rPr>
+          <w:i/>
+        </w:rPr>
+        <w:t xml:space="preserve"> in a short time. Signal to noise ratio is the ratio of signal and noise amplitude in a given bandwidth. Measurement sensitivity is a measure of the change in an amplitude of current or amplitude (phase) of reflected wave when charge configuration is changed. Noise comes from 1/f noise on lower frequencies, intrinsic shot noise, thermal noise, noise in in measurement equipment… Lowering the measurement bandwidth (integration or filtering) noise is lowered</w:t>
+      </w:r>
+      <w:r>
+        <w:rPr>
+          <w:i/>
+        </w:rPr>
+        <w:t xml:space="preserve"> and SNR raised </w:t>
+      </w:r>
+      <w:r>
+        <w:rPr>
+          <w:i/>
+        </w:rPr>
+        <w:t>but measurement become slower.</w:t>
+      </w:r>
+      <w:r>
+        <w:rPr>
+          <w:i/>
+        </w:rPr>
+        <w:t xml:space="preserve"> </w:t>
+      </w:r>
+      <w:r>
+        <w:rPr>
+          <w:i/>
+        </w:rPr>
+        <w:t>Thus for achieving good SNR in short time signal need to be high. In our case fast measurement is required to obtain good quality measurement fast enough.</w:t>
+      </w:r>
+    </w:p>
+    <w:p>
+      <w:pPr>
+        <w:pStyle w:val="Heading3"/>
+      </w:pPr>
+    </w:p>
+    <w:p>
+      <w:pPr>
+        <w:pStyle w:val="Heading3"/>
+      </w:pPr>
+    </w:p>
+    <w:p>
+      <w:pPr>
+        <w:pStyle w:val="Heading3"/>
+      </w:pPr>
+    </w:p>
+    <w:p/>
+    <w:p/>
+    <w:p>
+      <w:pPr>
+        <w:pStyle w:val="Heading3"/>
+        <w:rPr>
+          <w:rFonts w:asciiTheme="minorHAnsi" w:eastAsiaTheme="minorHAnsi" w:hAnsiTheme="minorHAnsi" w:cstheme="minorBidi"/>
+          <w:color w:val="auto"/>
+          <w:sz w:val="22"/>
+          <w:szCs w:val="22"/>
+        </w:rPr>
+      </w:pPr>
+    </w:p>
+    <w:p/>
+    <w:p>
+      <w:pPr>
+        <w:pStyle w:val="Heading3"/>
+      </w:pPr>
+      <w:r>
+        <w:lastRenderedPageBreak/>
+        <w:t>Definition of the problem:</w:t>
+      </w:r>
+    </w:p>
+    <w:p/>
+    <w:p>
+      <w:r>
+        <w:t xml:space="preserve">As mentioned before DQD </w:t>
+      </w:r>
+      <w:r>
+        <w:t xml:space="preserve">properties are defined by gates </w:t>
+      </w:r>
+      <w:r>
+        <w:t>positione</w:t>
+      </w:r>
+      <w:r>
+        <w:t>d on top of the nanowire (Figure 2</w:t>
+      </w:r>
+      <w:r>
+        <w:t>).</w:t>
+      </w:r>
+      <w:r>
+        <w:t xml:space="preserve"> Static voltage</w:t>
+      </w:r>
+      <w:r>
+        <w:t xml:space="preserve"> on </w:t>
+      </w:r>
+      <w:r>
+        <w:t>gates</w:t>
+      </w:r>
+      <w:r>
+        <w:t xml:space="preserve"> G1 and G2</w:t>
+      </w:r>
+      <w:r>
+        <w:t xml:space="preserve"> creates potential wells forming double quantum dot</w:t>
+      </w:r>
+      <w:r>
+        <w:t xml:space="preserve"> system. For operating this DQD as a qubit it need to be isolated from the ohmic contacts, what is role of G3 and G5.</w:t>
+      </w:r>
+      <w:r>
+        <w:t xml:space="preserve"> </w:t>
+      </w:r>
+    </w:p>
+    <w:p>
+      <w:pPr>
+        <w:rPr>
+          <w:b/>
+        </w:rPr>
+      </w:pPr>
+      <w:r>
+        <w:rPr>
+          <w:b/>
+        </w:rPr>
+        <w:t>Since the charge transport through DQD is forbidden</w:t>
+      </w:r>
+      <w:r>
+        <w:rPr>
+          <w:b/>
+        </w:rPr>
+        <w:t>,</w:t>
+      </w:r>
+      <w:r>
+        <w:rPr>
+          <w:b/>
+        </w:rPr>
+        <w:t xml:space="preserve"> all readout</w:t>
+      </w:r>
+      <w:r>
+        <w:rPr>
+          <w:b/>
+        </w:rPr>
+        <w:t xml:space="preserve"> techniques based on charg</w:t>
+      </w:r>
+      <w:r>
+        <w:rPr>
+          <w:b/>
+        </w:rPr>
+        <w:t xml:space="preserve">e transport </w:t>
+      </w:r>
+      <w:r>
+        <w:rPr>
+          <w:b/>
+        </w:rPr>
+        <w:t>are not</w:t>
+      </w:r>
+      <w:r>
+        <w:rPr>
+          <w:b/>
+        </w:rPr>
+        <w:t xml:space="preserve"> sensitive enough</w:t>
+      </w:r>
+      <w:r>
+        <w:rPr>
+          <w:b/>
+        </w:rPr>
+        <w:t>,</w:t>
+      </w:r>
+      <w:r>
+        <w:rPr>
+          <w:b/>
+        </w:rPr>
+        <w:t xml:space="preserve"> for </w:t>
+      </w:r>
+      <w:r>
+        <w:rPr>
+          <w:b/>
+        </w:rPr>
+        <w:t xml:space="preserve">measurement </w:t>
+      </w:r>
+      <w:r>
+        <w:rPr>
+          <w:b/>
+        </w:rPr>
+        <w:t xml:space="preserve">to be </w:t>
+      </w:r>
+      <w:r>
+        <w:rPr>
+          <w:b/>
+        </w:rPr>
+        <w:t>fast enough</w:t>
+      </w:r>
+      <w:r>
+        <w:rPr>
+          <w:b/>
+        </w:rPr>
+        <w:t xml:space="preserve"> – signal</w:t>
+      </w:r>
+      <w:r>
+        <w:rPr>
+          <w:b/>
+        </w:rPr>
+        <w:t xml:space="preserve"> very small – integration time very large to achieve acceptable SNR</w:t>
+      </w:r>
+      <w:r>
+        <w:rPr>
+          <w:b/>
+        </w:rPr>
+        <w:t xml:space="preserve">. Readout techniques in this category are </w:t>
+      </w:r>
+      <w:r>
+        <w:rPr>
+          <w:b/>
+        </w:rPr>
+        <w:t>DC current readout, AC current readout and ohmic reflectometry.</w:t>
+      </w:r>
+    </w:p>
+    <w:p>
+      <w:r>
+        <w:t xml:space="preserve">Usual </w:t>
+      </w:r>
+      <w:r>
+        <w:t>solution to this problem is t</w:t>
+      </w:r>
+      <w:r>
+        <w:t>o place additional, separated quantum dot</w:t>
+      </w:r>
+      <w:r>
+        <w:t xml:space="preserve"> in form of single electron transistor</w:t>
+      </w:r>
+      <w:r>
+        <w:t xml:space="preserve"> or quantum point contact</w:t>
+      </w:r>
+      <w:r>
+        <w:t>, called charge sensor</w:t>
+      </w:r>
+      <w:r>
+        <w:t xml:space="preserve"> (Figure 1)</w:t>
+      </w:r>
+      <w:r>
+        <w:t>,</w:t>
+      </w:r>
+      <w:r>
+        <w:t xml:space="preserve"> electrostatically coupled and thus sensitive</w:t>
+      </w:r>
+      <w:r>
+        <w:t xml:space="preserve"> to charge configuration in DQD</w:t>
+      </w:r>
+      <w:r>
+        <w:t xml:space="preserve">. Charge sensor </w:t>
+      </w:r>
+      <w:r>
+        <w:t>itself is</w:t>
+      </w:r>
+      <w:r>
+        <w:t xml:space="preserve"> well coupled to ohmic contacts </w:t>
+      </w:r>
+      <w:r>
+        <w:t>thus it is</w:t>
+      </w:r>
+      <w:r>
+        <w:t xml:space="preserve"> suitable for charge transport measurements and ohmic reflectometry.</w:t>
+      </w:r>
+      <w:r>
+        <w:t xml:space="preserve"> </w:t>
+      </w:r>
+    </w:p>
+    <w:p>
+      <w:r>
+        <w:rPr>
+          <w:b/>
+        </w:rPr>
+        <w:t>Charge</w:t>
+      </w:r>
+      <w:r>
+        <w:rPr>
+          <w:b/>
+        </w:rPr>
+        <w:t xml:space="preserve"> sensors</w:t>
+      </w:r>
+      <w:r>
+        <w:rPr>
+          <w:b/>
+        </w:rPr>
+        <w:t xml:space="preserve"> suffer from conductance profile thermal broadening what lowers the sensitiv</w:t>
+      </w:r>
+      <w:r>
+        <w:rPr>
+          <w:b/>
+        </w:rPr>
+        <w:t>ity thus speed of readout</w:t>
+      </w:r>
+      <w:r>
+        <w:rPr>
+          <w:b/>
+        </w:rPr>
+        <w:t>.</w:t>
+      </w:r>
+      <w:r>
+        <w:rPr>
+          <w:b/>
+        </w:rPr>
+        <w:t xml:space="preserve"> They</w:t>
+      </w:r>
+      <w:r>
+        <w:rPr>
+          <w:b/>
+        </w:rPr>
+        <w:t xml:space="preserve"> also need additional compensation gates to</w:t>
+      </w:r>
+      <w:r>
+        <w:rPr>
+          <w:b/>
+        </w:rPr>
+        <w:t xml:space="preserve"> substract</w:t>
+      </w:r>
+      <w:r>
+        <w:rPr>
+          <w:b/>
+        </w:rPr>
+        <w:t xml:space="preserve"> the influence of the qubit gates</w:t>
+      </w:r>
+      <w:r>
+        <w:rPr>
+          <w:b/>
+        </w:rPr>
+        <w:t xml:space="preserve"> on their conductance. </w:t>
+      </w:r>
+      <w:r>
+        <w:rPr>
+          <w:b/>
+        </w:rPr>
+        <w:t>For making usable quantum processor, qubit number needs to be scaled up to achieve big enough number required by quantum algorithms.</w:t>
+      </w:r>
+      <w:r>
+        <w:t xml:space="preserve"> </w:t>
+      </w:r>
+      <w:r>
+        <w:rPr>
+          <w:b/>
+        </w:rPr>
+        <w:t>Gate reflectometry</w:t>
+      </w:r>
+      <w:r>
+        <w:rPr>
+          <w:b/>
+        </w:rPr>
+        <w:t xml:space="preserve"> does not suffer from previously listed problems and since it is using already defined </w:t>
+      </w:r>
+      <w:r>
+        <w:rPr>
+          <w:b/>
+        </w:rPr>
+        <w:t xml:space="preserve">electrostatic </w:t>
+      </w:r>
+      <w:r>
+        <w:rPr>
+          <w:b/>
+        </w:rPr>
+        <w:t>gates it</w:t>
+      </w:r>
+      <w:r>
+        <w:rPr>
+          <w:b/>
+        </w:rPr>
+        <w:t xml:space="preserve"> does not need charge sensor, thus</w:t>
+      </w:r>
+      <w:r>
+        <w:rPr>
+          <w:b/>
+        </w:rPr>
+        <w:t xml:space="preserve"> has a big potential to address scalability problem. </w:t>
+      </w:r>
+      <w:r>
+        <w:t>By</w:t>
+      </w:r>
+      <w:r>
+        <w:t xml:space="preserve"> usage</w:t>
+      </w:r>
+      <w:r>
+        <w:t xml:space="preserve"> of frequency division multiplexing all qubits in a quantum processor could be read out through </w:t>
+      </w:r>
+      <w:r>
+        <w:t>a</w:t>
+      </w:r>
+      <w:r>
+        <w:t xml:space="preserve"> one (or several) wires. </w:t>
+      </w:r>
+    </w:p>
+    <w:p>
+      <w:r>
+        <w:t xml:space="preserve">Regarding current achievement in the gate reflectometry, M.F. Gonzalez – Zalba et al. reported </w:t>
+      </w:r>
+      <w:r>
+        <w:t xml:space="preserve">charge </w:t>
+      </w:r>
+      <w:r>
+        <w:t xml:space="preserve">sensitivity </w:t>
+      </w:r>
+      <w:r>
+        <w:t xml:space="preserve">of </w:t>
+      </w:r>
+      <w:r>
+        <w:t xml:space="preserve">37 </w:t>
+      </w:r>
+      <w:r>
+        <w:t>μ</w:t>
+      </w:r>
+      <w:r>
+        <w:t>eHz</w:t>
+      </w:r>
+      <w:r>
+        <w:rPr>
+          <w:vertAlign w:val="superscript"/>
+        </w:rPr>
+        <w:t>-1/2</w:t>
+      </w:r>
+      <w:r>
+        <w:t xml:space="preserve"> </w:t>
+      </w:r>
+      <w:r>
+        <w:t>using gate reflectometry on the gate strongly coupled to the silicon nanowire based DQD [12].</w:t>
+      </w:r>
+      <w:r>
+        <w:t xml:space="preserve"> Reported result shows sensitivity almost the same as charge sensors (RF quantum point contact and RF single elect</w:t>
+      </w:r>
       <w:bookmarkStart w:id="0" w:name="_GoBack"/>
       <w:bookmarkEnd w:id="0"/>
-    </w:p>
-    <w:p>
-      <w:pPr>
-        <w:rPr>
-          <w:b/>
-        </w:rPr>
-      </w:pPr>
-    </w:p>
-    <w:p>
-      <w:pPr>
+      <w:r>
+        <w:t xml:space="preserve">ron transistor) which is in </w:t>
+      </w:r>
+      <w:r>
+        <w:t>μ</w:t>
+      </w:r>
+      <w:r>
+        <w:t>eHz</w:t>
+      </w:r>
+      <w:r>
+        <w:rPr>
+          <w:vertAlign w:val="superscript"/>
+        </w:rPr>
+        <w:t>-1/2</w:t>
+      </w:r>
+      <w:r>
+        <w:t xml:space="preserve"> regime</w:t>
+      </w:r>
+      <w:r>
+        <w:t xml:space="preserve"> </w:t>
+      </w:r>
+      <w:r>
+        <w:t>[12]</w:t>
+      </w:r>
+      <w:r>
+        <w:t>, but suffers from all the issues stated above.</w:t>
+      </w:r>
+    </w:p>
+    <w:p>
+      <w:pPr>
+        <w:pStyle w:val="Heading3"/>
+      </w:pPr>
+    </w:p>
+    <w:p>
+      <w:pPr>
+        <w:pStyle w:val="Heading3"/>
+      </w:pPr>
+      <w:r>
+        <w:t>Innovative aspects</w:t>
+      </w:r>
+      <w:r>
+        <w:t>:</w:t>
+      </w:r>
+    </w:p>
+    <w:p>
+      <w:r>
+        <w:t>In our</w:t>
+      </w:r>
+      <w:r>
+        <w:t xml:space="preserve"> group we are working with a double quantum dot and triple quantum dot</w:t>
+      </w:r>
+      <w:r>
+        <w:t xml:space="preserve"> based spin-qubits </w:t>
+      </w:r>
+      <w:r>
+        <w:t>in</w:t>
+      </w:r>
+      <w:r>
+        <w:t xml:space="preserve"> SiGe nanowires. These structures has </w:t>
+      </w:r>
+      <w:r>
+        <w:t xml:space="preserve">promising theoretical proposals </w:t>
+      </w:r>
+      <w:r>
         <w:rPr>
           <w:i/>
         </w:rPr>
-      </w:pPr>
+        <w:t>(put in which proposals and some numbers maybe)</w:t>
+      </w:r>
+      <w:r>
+        <w:t xml:space="preserve"> </w:t>
+      </w:r>
+      <w:r>
+        <w:t xml:space="preserve">in terms of qubit </w:t>
+      </w:r>
+      <w:r>
+        <w:rPr>
+          <w:b/>
+        </w:rPr>
+        <w:t>state manipulation</w:t>
+      </w:r>
+      <w:r>
+        <w:t xml:space="preserve"> and </w:t>
+      </w:r>
+      <w:r>
+        <w:rPr>
+          <w:b/>
+        </w:rPr>
+        <w:t>coherence time</w:t>
+      </w:r>
+      <w:r>
+        <w:t xml:space="preserve">. Easy </w:t>
+      </w:r>
+      <w:r>
+        <w:rPr>
+          <w:b/>
+        </w:rPr>
+        <w:t>state manipulation</w:t>
+      </w:r>
+      <w:r>
+        <w:t xml:space="preserve"> is </w:t>
+      </w:r>
+      <w:r>
+        <w:lastRenderedPageBreak/>
+        <w:t>expected</w:t>
+      </w:r>
+      <w:r>
+        <w:t xml:space="preserve"> because of in-situ present </w:t>
+      </w:r>
+      <w:r>
+        <w:t>spin-orbit</w:t>
+      </w:r>
+      <w:r>
+        <w:t xml:space="preserve"> coupling </w:t>
+      </w:r>
+      <w:r>
+        <w:t xml:space="preserve"> </w:t>
+      </w:r>
+      <w:r>
+        <w:t>for heavy holes in SiGe</w:t>
+      </w:r>
+      <w:r>
+        <w:t xml:space="preserve"> which enable spin manipulation by applying oscillatory electric field to particular qubit gates eliminating necessity fo</w:t>
+      </w:r>
+      <w:r>
+        <w:t xml:space="preserve">r oscillatory magnetic field. This means </w:t>
+      </w:r>
+      <w:r>
+        <w:t>reducing fabrication complexity.</w:t>
+      </w:r>
+      <w:r>
+        <w:t xml:space="preserve"> Together with all the fabrication reduction complexity brought by gate reflectometry (as explained in </w:t>
+      </w:r>
       <w:r>
         <w:rPr>
           <w:i/>
         </w:rPr>
-        <w:t>Measurement need to be sensitive enough to achieve signal to noise ratio (SNR) high enough (typically SNR of more than 10)</w:t>
-      </w:r>
-      <w:r>
+        <w:t>Definition of the problem</w:t>
+      </w:r>
+      <w:r>
+        <w:t>) our approach has high chances of addressing scalability issue.</w:t>
+      </w:r>
+    </w:p>
+    <w:p>
+      <w:r>
+        <w:t>Long coherence time is expected because of</w:t>
+      </w:r>
+      <w:r>
+        <w:t>,</w:t>
+      </w:r>
+      <w:r>
+        <w:t xml:space="preserve"> </w:t>
+      </w:r>
+      <w:r>
+        <w:t>before mentioned</w:t>
+      </w:r>
+      <w:r>
+        <w:t xml:space="preserve">, low coupling qubit </w:t>
+      </w:r>
+      <w:r>
+        <w:t xml:space="preserve">charge spin with surrounding nuclei bath spin. </w:t>
+      </w:r>
+    </w:p>
+    <w:p>
+      <w:pPr>
         <w:rPr>
           <w:i/>
         </w:rPr>
-        <w:t xml:space="preserve"> in a short time. Signal to noise ratio is the ratio of signal and noise amplitude in a given bandwidth. Measurement sensitivity is a measure of the change in an amplitude of current or amplitude (phase) of reflected wave when charge configuration is changed. Noise comes from 1/f noise on lower frequencies, intrinsic shot noise, thermal noise, noise in in measurement equipment… Lowering the measurement bandwidth (integration or filtering) noise is lowered</w:t>
-      </w:r>
-      <w:r>
-        <w:rPr>
-          <w:i/>
-        </w:rPr>
-        <w:t xml:space="preserve"> and SNR raised </w:t>
-      </w:r>
-      <w:r>
-        <w:rPr>
-          <w:i/>
-        </w:rPr>
-        <w:t xml:space="preserve"> but measurement become slower.  Thus for achieving good SNR in short time signal need to be high. In our case fast measurement is required to obtain good quality measurement fast enough.</w:t>
-      </w:r>
-    </w:p>
-    <w:p>
-      <w:pPr>
-        <w:pStyle w:val="Heading3"/>
-      </w:pPr>
-    </w:p>
-    <w:p>
-      <w:pPr>
-        <w:pStyle w:val="Heading3"/>
-      </w:pPr>
-      <w:r>
-        <w:t>Definition of the problem:</w:t>
-      </w:r>
-    </w:p>
-    <w:p>
-      <w:r>
-        <w:t>In a spin based quantum computer after calculation is finished</w:t>
-      </w:r>
-      <w:r>
-        <w:t xml:space="preserve">, result is encoded into spin state of the  </w:t>
-      </w:r>
-      <w:r>
-        <w:t>electrons or holes in the individual qubits</w:t>
-      </w:r>
-      <w:r>
-        <w:t>.</w:t>
-      </w:r>
-      <w:r>
-        <w:t xml:space="preserve"> This measurement is done by spin state projection on</w:t>
-      </w:r>
-      <w:r>
-        <w:t xml:space="preserve"> the basis states. Physically this is</w:t>
-      </w:r>
-      <w:r>
-        <w:t xml:space="preserve"> achieved by changing</w:t>
-      </w:r>
-      <w:r>
-        <w:t xml:space="preserve"> (or not)</w:t>
-      </w:r>
-      <w:r>
-        <w:t xml:space="preserve"> </w:t>
-      </w:r>
-      <w:r>
-        <w:t xml:space="preserve">qubit </w:t>
-      </w:r>
-      <w:r>
-        <w:t>charge configuration with applied electric fields</w:t>
-      </w:r>
-      <w:r>
-        <w:t xml:space="preserve"> depending if Pauli spin blockade is (is not) lifted what depends on electron or hole resulting spin state. Thus, measuring charge configuration of </w:t>
-      </w:r>
-      <w:r>
-        <w:t>all</w:t>
-      </w:r>
-      <w:r>
-        <w:t xml:space="preserve"> qubits measurement result is obtained. </w:t>
-      </w:r>
-    </w:p>
-    <w:p>
-      <w:pPr>
-        <w:rPr>
-          <w:b/>
-        </w:rPr>
-      </w:pPr>
-      <w:r>
-        <w:t xml:space="preserve">As mentioned before DQD </w:t>
-      </w:r>
-      <w:r>
-        <w:t xml:space="preserve">properties are defined by gates </w:t>
-      </w:r>
-      <w:r>
-        <w:t>positioned on top of the nanowire (Fig.x.).</w:t>
-      </w:r>
-      <w:r>
-        <w:t>Gates tune the qubits in</w:t>
-      </w:r>
-      <w:r>
-        <w:t xml:space="preserve"> a</w:t>
-      </w:r>
-      <w:r>
-        <w:t>n</w:t>
-      </w:r>
-      <w:r>
-        <w:t xml:space="preserve"> </w:t>
-      </w:r>
-      <w:r>
-        <w:t xml:space="preserve">energetically </w:t>
-      </w:r>
-      <w:r>
-        <w:t>proper operating mode. That means</w:t>
-      </w:r>
-      <w:r>
-        <w:t xml:space="preserve"> achieving fast manipulation and </w:t>
-      </w:r>
-      <w:r>
-        <w:lastRenderedPageBreak/>
-        <w:t>long coherence time</w:t>
-      </w:r>
-      <w:r>
-        <w:t>.</w:t>
-      </w:r>
-      <w:r>
-        <w:t xml:space="preserve"> This operating mode forbids charge transport through the qubit.</w:t>
-      </w:r>
-      <w:r>
-        <w:t xml:space="preserve"> </w:t>
-      </w:r>
-      <w:r>
-        <w:t>Consequence</w:t>
-      </w:r>
-      <w:r>
-        <w:t xml:space="preserve"> </w:t>
-      </w:r>
-      <w:r>
-        <w:t>i</w:t>
-      </w:r>
-      <w:r>
-        <w:t>s isolation of the QDs in DQD</w:t>
-      </w:r>
-      <w:r>
-        <w:t xml:space="preserve"> from ohmic leads making</w:t>
-      </w:r>
-      <w:r>
-        <w:t xml:space="preserve"> charge transport (</w:t>
-      </w:r>
-      <w:r>
-        <w:t xml:space="preserve">charge </w:t>
-      </w:r>
-      <w:r>
-        <w:t>exchange with ohmic</w:t>
-      </w:r>
-      <w:r>
-        <w:t xml:space="preserve"> leads) very small. </w:t>
-      </w:r>
-      <w:r>
-        <w:rPr>
-          <w:b/>
-        </w:rPr>
-        <w:t>Thu</w:t>
-      </w:r>
-      <w:r>
-        <w:rPr>
-          <w:b/>
-        </w:rPr>
-        <w:t>s,</w:t>
-      </w:r>
-      <w:r>
-        <w:rPr>
-          <w:b/>
-        </w:rPr>
-        <w:t xml:space="preserve"> all readout techniques based on charg</w:t>
-      </w:r>
-      <w:r>
-        <w:rPr>
-          <w:b/>
-        </w:rPr>
-        <w:t xml:space="preserve">e transport </w:t>
-      </w:r>
-      <w:r>
-        <w:rPr>
-          <w:b/>
-        </w:rPr>
-        <w:t>are not</w:t>
-      </w:r>
-      <w:r>
-        <w:rPr>
-          <w:b/>
-        </w:rPr>
-        <w:t xml:space="preserve"> sensitive enough</w:t>
-      </w:r>
-      <w:r>
-        <w:rPr>
-          <w:b/>
-        </w:rPr>
-        <w:t>,</w:t>
-      </w:r>
-      <w:r>
-        <w:rPr>
-          <w:b/>
-        </w:rPr>
-        <w:t xml:space="preserve"> for </w:t>
-      </w:r>
-      <w:r>
-        <w:rPr>
-          <w:b/>
-        </w:rPr>
-        <w:t xml:space="preserve">measurement </w:t>
-      </w:r>
-      <w:r>
-        <w:rPr>
-          <w:b/>
-        </w:rPr>
-        <w:t xml:space="preserve">to be </w:t>
-      </w:r>
-      <w:r>
-        <w:rPr>
-          <w:b/>
-        </w:rPr>
-        <w:t>fast enough</w:t>
-      </w:r>
-      <w:r>
-        <w:rPr>
-          <w:b/>
-        </w:rPr>
-        <w:t xml:space="preserve"> – signal to noise ratio is degraded</w:t>
-      </w:r>
-      <w:r>
-        <w:rPr>
-          <w:b/>
-        </w:rPr>
-        <w:t>. Namely,  DC current readout, AC current readout and ohmic reflectometry.</w:t>
-      </w:r>
-    </w:p>
-    <w:p>
-      <w:r>
-        <w:t xml:space="preserve">Usual </w:t>
-      </w:r>
-      <w:r>
-        <w:t>solution to this problem is t</w:t>
-      </w:r>
-      <w:r>
-        <w:t>o place additional, separated quantum dot or quantum point contact</w:t>
-      </w:r>
-      <w:r>
-        <w:t>, called charge sensor,</w:t>
-      </w:r>
-      <w:r>
-        <w:t xml:space="preserve"> electrostatically coupled and thus sensitive</w:t>
-      </w:r>
-      <w:r>
-        <w:t xml:space="preserve"> to charge configuration in DQD and TQD</w:t>
-      </w:r>
-      <w:r>
-        <w:t xml:space="preserve">. Charge sensor </w:t>
-      </w:r>
-      <w:r>
-        <w:t>itself is</w:t>
-      </w:r>
-      <w:r>
-        <w:t xml:space="preserve"> well coupled to ohmic contacts </w:t>
-      </w:r>
-      <w:r>
-        <w:t>thus it is</w:t>
-      </w:r>
-      <w:r>
-        <w:t xml:space="preserve"> suitable for charge transport measurements and ohmic reflectometry.</w:t>
-      </w:r>
-      <w:r>
-        <w:t xml:space="preserve"> </w:t>
-      </w:r>
-    </w:p>
-    <w:p>
-      <w:r>
-        <w:rPr>
-          <w:b/>
-        </w:rPr>
-        <w:t>Charge</w:t>
-      </w:r>
-      <w:r>
-        <w:rPr>
-          <w:b/>
-        </w:rPr>
-        <w:t xml:space="preserve"> sensors</w:t>
-      </w:r>
-      <w:r>
-        <w:rPr>
-          <w:b/>
-        </w:rPr>
-        <w:t xml:space="preserve"> suffer from conductance profile thermal broadening what lowers the sensitiv</w:t>
-      </w:r>
-      <w:r>
-        <w:rPr>
-          <w:b/>
-        </w:rPr>
-        <w:t>ity thus speed of readout</w:t>
-      </w:r>
-      <w:r>
-        <w:rPr>
-          <w:b/>
-        </w:rPr>
-        <w:t>.</w:t>
-      </w:r>
-      <w:r>
-        <w:rPr>
-          <w:b/>
-        </w:rPr>
-        <w:t xml:space="preserve"> They</w:t>
-      </w:r>
-      <w:r>
-        <w:rPr>
-          <w:b/>
-        </w:rPr>
-        <w:t xml:space="preserve"> also need additional compensation gates to</w:t>
-      </w:r>
-      <w:r>
-        <w:rPr>
-          <w:b/>
-        </w:rPr>
-        <w:t xml:space="preserve"> substract</w:t>
-      </w:r>
-      <w:r>
-        <w:rPr>
-          <w:b/>
-        </w:rPr>
-        <w:t xml:space="preserve"> the influence of the qubit gates</w:t>
-      </w:r>
-      <w:r>
-        <w:rPr>
-          <w:b/>
-        </w:rPr>
-        <w:t xml:space="preserve"> on their conductance. </w:t>
-      </w:r>
-      <w:r>
-        <w:rPr>
-          <w:b/>
-        </w:rPr>
-        <w:t>For making usable quantum processor, qubit number needs to be scaled up to achieve big enough number required by quantum algorithms.</w:t>
-      </w:r>
-      <w:r>
-        <w:t xml:space="preserve"> </w:t>
-      </w:r>
-      <w:r>
-        <w:rPr>
-          <w:b/>
-        </w:rPr>
-        <w:t>Gate reflectometry</w:t>
-      </w:r>
-      <w:r>
-        <w:rPr>
-          <w:b/>
-        </w:rPr>
-        <w:t xml:space="preserve"> does not suffer from previously listed problems and since it is using already defined </w:t>
-      </w:r>
-      <w:r>
-        <w:rPr>
-          <w:b/>
-        </w:rPr>
-        <w:t xml:space="preserve">electrostatic </w:t>
-      </w:r>
-      <w:r>
-        <w:rPr>
-          <w:b/>
-        </w:rPr>
-        <w:t>gates it</w:t>
-      </w:r>
-      <w:r>
-        <w:rPr>
-          <w:b/>
-        </w:rPr>
-        <w:t xml:space="preserve"> does not need charge sensor, thus</w:t>
-      </w:r>
-      <w:r>
-        <w:rPr>
-          <w:b/>
-        </w:rPr>
-        <w:t xml:space="preserve"> has a big potential to address scalability problem. </w:t>
-      </w:r>
-      <w:r>
-        <w:t>By</w:t>
-      </w:r>
-      <w:r>
-        <w:t xml:space="preserve"> usage</w:t>
-      </w:r>
-      <w:r>
-        <w:t xml:space="preserve"> of frequency division multiplexing all qubits in a quantum processor could be read out through </w:t>
-      </w:r>
-      <w:r>
-        <w:t>a</w:t>
-      </w:r>
-      <w:r>
-        <w:t xml:space="preserve"> one (or several) wires. </w:t>
-      </w:r>
-    </w:p>
-    <w:p>
-      <w:r>
-        <w:t>Since we don’t have charge sensors in our type of qubits gate reflectometry would be very good solution for achieving state readout.</w:t>
-      </w:r>
-    </w:p>
-    <w:p/>
-    <w:p>
-      <w:pPr>
-        <w:pStyle w:val="Heading3"/>
-      </w:pPr>
-    </w:p>
-    <w:p>
-      <w:pPr>
-        <w:pStyle w:val="Heading3"/>
-      </w:pPr>
-      <w:r>
-        <w:t>Innovative aspects</w:t>
-      </w:r>
-      <w:r>
-        <w:t>:</w:t>
-      </w:r>
-    </w:p>
-    <w:p>
-      <w:r>
-        <w:t>In our</w:t>
-      </w:r>
-      <w:r>
-        <w:t xml:space="preserve"> group we are working with a double quantum dot and triple quantum dot</w:t>
-      </w:r>
-      <w:r>
-        <w:t xml:space="preserve"> based spin-qubits </w:t>
-      </w:r>
-      <w:r>
-        <w:t>in</w:t>
-      </w:r>
-      <w:r>
-        <w:t xml:space="preserve"> SiGe nanowires. These structures has </w:t>
-      </w:r>
-      <w:r>
-        <w:t xml:space="preserve">promising theoretical proposals </w:t>
-      </w:r>
-      <w:r>
-        <w:rPr>
-          <w:i/>
-        </w:rPr>
-        <w:t>(put in which proposals and some numbers maybe)</w:t>
-      </w:r>
-      <w:r>
-        <w:t xml:space="preserve"> </w:t>
-      </w:r>
-      <w:r>
-        <w:t xml:space="preserve">in terms of qubit </w:t>
-      </w:r>
-      <w:r>
-        <w:rPr>
-          <w:b/>
-        </w:rPr>
-        <w:t>state manipulation</w:t>
-      </w:r>
-      <w:r>
-        <w:t xml:space="preserve"> and </w:t>
-      </w:r>
-      <w:r>
-        <w:rPr>
-          <w:b/>
-        </w:rPr>
-        <w:t>coherence time</w:t>
-      </w:r>
-      <w:r>
-        <w:t xml:space="preserve">. Easy </w:t>
-      </w:r>
-      <w:r>
-        <w:rPr>
-          <w:b/>
-        </w:rPr>
-        <w:t>state manipulation</w:t>
-      </w:r>
-      <w:r>
-        <w:t xml:space="preserve"> is expected</w:t>
-      </w:r>
-      <w:r>
-        <w:t xml:space="preserve"> because of in-situ present </w:t>
-      </w:r>
-      <w:r>
-        <w:t>spin-orbit</w:t>
-      </w:r>
-      <w:r>
-        <w:t xml:space="preserve"> coupling </w:t>
-      </w:r>
-      <w:r>
-        <w:t xml:space="preserve"> </w:t>
-      </w:r>
-      <w:r>
-        <w:t>for heavy holes in SiGe</w:t>
-      </w:r>
-      <w:r>
-        <w:t xml:space="preserve"> which enable spin manipulation by applying oscillatory electric field to particular qubit gates eliminating necessity fo</w:t>
-      </w:r>
-      <w:r>
-        <w:t xml:space="preserve">r oscillatory magnetic field. This means </w:t>
-      </w:r>
-      <w:r>
-        <w:t>reducing fabrication complexity.</w:t>
-      </w:r>
-      <w:r>
-        <w:t xml:space="preserve"> Together with all the fabrication reduction complexity brought by gate reflectometry (as explained in </w:t>
-      </w:r>
-      <w:r>
-        <w:rPr>
-          <w:i/>
-        </w:rPr>
-        <w:t>Definition of the problem</w:t>
-      </w:r>
-      <w:r>
-        <w:t>) our approach has high chances of addressing scalability issue.</w:t>
-      </w:r>
-    </w:p>
-    <w:p>
-      <w:r>
-        <w:t>Long coherence time is expected because of</w:t>
-      </w:r>
-      <w:r>
-        <w:t>,</w:t>
-      </w:r>
-      <w:r>
-        <w:t xml:space="preserve"> </w:t>
-      </w:r>
-      <w:r>
-        <w:t>before mentioned</w:t>
-      </w:r>
-      <w:r>
-        <w:t xml:space="preserve">, low coupling qubit </w:t>
-      </w:r>
-      <w:r>
-        <w:t xml:space="preserve">charge spin with surrounding nuclei bath spin. </w:t>
-      </w:r>
-    </w:p>
-    <w:p>
-      <w:pPr>
-        <w:rPr>
-          <w:i/>
-        </w:rPr>
-      </w:pPr>
-      <w:r>
-        <w:lastRenderedPageBreak/>
+      </w:pPr>
+      <w:r>
         <w:t>Gates on our DQD system</w:t>
       </w:r>
       <w:r>
@@ -3278,6 +3332,7 @@
     </w:p>
     <w:p>
       <w:r>
+        <w:lastRenderedPageBreak/>
         <w:t xml:space="preserve">Pulses are generated by arbitrary waveform generator (Tektronix AWG5014C) and microwave signals by microwave signal source (Rohde &amp; Schwarz SMF100A). </w:t>
       </w:r>
     </w:p>
@@ -3286,7 +3341,6 @@
         <w:rPr>
           <w:b/>
         </w:rPr>
-        <w:lastRenderedPageBreak/>
         <w:t>Qubit state is read-out</w:t>
       </w:r>
       <w:r>
@@ -6814,6 +6868,68 @@
     <w:p>
       <w:pPr>
         <w:pStyle w:val="ListParagraph"/>
+        <w:numPr>
+          <w:ilvl w:val="0"/>
+          <w:numId w:val="8"/>
+        </w:numPr>
+        <w:rPr>
+          <w:i/>
+        </w:rPr>
+      </w:pPr>
+      <w:r>
+        <w:rPr>
+          <w:shd w:val="clear" w:color="auto" w:fill="FFFFFF"/>
+        </w:rPr>
+        <w:t xml:space="preserve"> </w:t>
+      </w:r>
+      <w:r>
+        <w:t xml:space="preserve">Gonzalez-Zalba, M. F. et al., </w:t>
+      </w:r>
+      <w:r>
+        <w:rPr>
+          <w:i/>
+        </w:rPr>
+        <w:t>Nat. Comm.</w:t>
+      </w:r>
+      <w:r>
+        <w:t xml:space="preserve"> </w:t>
+      </w:r>
+      <w:r>
+        <w:rPr>
+          <w:rStyle w:val="apple-converted-space"/>
+          <w:rFonts w:ascii="Arial" w:hAnsi="Arial" w:cs="Arial"/>
+          <w:color w:val="333333"/>
+          <w:shd w:val="clear" w:color="auto" w:fill="FFFFFF"/>
+        </w:rPr>
+        <w:t> </w:t>
+      </w:r>
+      <w:r>
+        <w:t>2015</w:t>
+      </w:r>
+      <w:r>
+        <w:t xml:space="preserve"> </w:t>
+      </w:r>
+      <w:r>
+        <w:t>6</w:t>
+      </w:r>
+      <w:r>
+        <w:t>,</w:t>
+      </w:r>
+      <w:r>
+        <w:t xml:space="preserve"> 6084</w:t>
+      </w:r>
+    </w:p>
+    <w:p>
+      <w:pPr>
+        <w:pStyle w:val="ListParagraph"/>
+        <w:rPr>
+          <w:i/>
+        </w:rPr>
+      </w:pPr>
+    </w:p>
+    <w:p>
+      <w:pPr>
+        <w:pStyle w:val="ListParagraph"/>
         <w:rPr>
           <w:i/>
         </w:rPr>
@@ -6848,7 +6964,7 @@
     </w:p>
     <w:sectPr>
       <w:pgSz w:w="12240" w:h="15840"/>
-      <w:pgMar w:top="1440" w:right="1440" w:bottom="851" w:left="1440" w:header="708" w:footer="708" w:gutter="0"/>
+      <w:pgMar w:top="1276" w:right="1440" w:bottom="1134" w:left="1440" w:header="708" w:footer="708" w:gutter="0"/>
       <w:cols w:space="708"/>
       <w:docGrid w:linePitch="360"/>
     </w:sectPr>
@@ -8838,7 +8954,7 @@
 </file>
 
 <file path=customXml/itemProps1.xml><?xml version="1.0" encoding="utf-8"?>
-<ds:datastoreItem xmlns:ds="http://schemas.openxmlformats.org/officeDocument/2006/customXml" ds:itemID="{37B15D5E-7105-4FA7-937D-00A7F4450ED2}">
+<ds:datastoreItem xmlns:ds="http://schemas.openxmlformats.org/officeDocument/2006/customXml" ds:itemID="{DE7B569E-1E09-4F5B-BADA-9D13B57F0409}">
   <ds:schemaRefs>
     <ds:schemaRef ds:uri="http://schemas.openxmlformats.org/officeDocument/2006/bibliography"/>
   </ds:schemaRefs>

</xml_diff>

<commit_message>
"Proposal objectives" objectives chapter added
</commit_message>
<xml_diff>
--- a/Project description.docx
+++ b/Project description.docx
@@ -1477,19 +1477,7 @@
         <w:t>π</w:t>
       </w:r>
       <w:r>
-        <w:t>/2 spin rotation)</w:t>
-      </w:r>
-      <w:r>
-        <w:t xml:space="preserve"> i</w:t>
-      </w:r>
-      <w:r>
-        <w:t>n gallium arsenide double quantum dot system based on electron spin, J. Petta et al. achieved approximately 180 ps</w:t>
-      </w:r>
-      <w:r>
-        <w:t>.</w:t>
-      </w:r>
-      <w:r>
-        <w:t xml:space="preserve"> They achieved coherence time,</w:t>
+        <w:t>/2 spin rotation) in gallium arsenide double quantum dot system based on electron spin, J. Petta et al. achieved approximately 180 ps. They achieved coherence time,</w:t>
       </w:r>
       <w:r>
         <w:t xml:space="preserve"> </w:t>
@@ -1534,10 +1522,54 @@
         <w:t>π</w:t>
       </w:r>
       <w:r>
-        <w:t xml:space="preserve">/2 spin rotation achieved in Andrea Morello Group from UNSW Australia in Si:P material system, using ESR (electron spin resonance technique) is 75 ns [3]. </w:t>
-      </w:r>
-      <w:r>
-        <w:t xml:space="preserve">Their </w:t>
+        <w:t>/2 spin rotation achieved in Andrea Morello Group from UNSW Australia in Si:P material system, using ESR (electron spin resonance technique) is 75 ns [3]. Their T</w:t>
+      </w:r>
+      <w:r>
+        <w:rPr>
+          <w:vertAlign w:val="subscript"/>
+        </w:rPr>
+        <w:t>2</w:t>
+      </w:r>
+      <w:r>
+        <w:t xml:space="preserve"> is 200 us [3]. </w:t>
+      </w:r>
+    </w:p>
+    <w:p>
+      <w:r>
+        <w:t>Using hole spin in p-type</w:t>
+      </w:r>
+      <w:r>
+        <w:t xml:space="preserve"> silicon</w:t>
+      </w:r>
+      <w:r>
+        <w:t xml:space="preserve"> industrial CMOS as qubit basis, R. Maurand from S. De Franceschi group in CEA Grenoble, achieved </w:t>
+      </w:r>
+      <w:r>
+        <w:t>π</w:t>
+      </w:r>
+      <w:r>
+        <w:t xml:space="preserve">/2 </w:t>
+      </w:r>
+      <w:r>
+        <w:t>spin</w:t>
+      </w:r>
+      <w:r>
+        <w:t xml:space="preserve"> rotation</w:t>
+      </w:r>
+      <w:r>
+        <w:t xml:space="preserve"> of approximately 3 ns</w:t>
+      </w:r>
+      <w:r>
+        <w:t xml:space="preserve"> [11]</w:t>
+      </w:r>
+      <w:r>
+        <w:t>. While</w:t>
+      </w:r>
+      <w:r>
+        <w:t xml:space="preserve"> coherence time</w:t>
+      </w:r>
+      <w:r>
+        <w:t xml:space="preserve"> </w:t>
       </w:r>
       <w:r>
         <w:t>T</w:t>
@@ -1549,89 +1581,27 @@
         <w:t>2</w:t>
       </w:r>
       <w:r>
-        <w:t xml:space="preserve"> is</w:t>
-      </w:r>
-      <w:r>
-        <w:t xml:space="preserve"> 200 us [3].</w:t>
-      </w:r>
-      <w:r>
         <w:t xml:space="preserve"> </w:t>
       </w:r>
-    </w:p>
-    <w:p>
-      <w:r>
-        <w:t>Using hole spin in p-type</w:t>
-      </w:r>
-      <w:r>
-        <w:t xml:space="preserve"> silicon</w:t>
-      </w:r>
-      <w:r>
-        <w:t xml:space="preserve"> industrial CMOS as qubit basis, R. Maurand from S. De Franceschi group in CEA Grenoble, achieved </w:t>
+      <w:r>
+        <w:t xml:space="preserve">in their case was 245 ns </w:t>
+      </w:r>
+      <w:r>
+        <w:t>[11]</w:t>
+      </w:r>
+      <w:r>
+        <w:t xml:space="preserve">. </w:t>
+      </w:r>
+    </w:p>
+    <w:p>
+      <w:r>
+        <w:t xml:space="preserve">As mentioned above, reason for slow spin manipulation (long </w:t>
       </w:r>
       <w:r>
         <w:t>π</w:t>
       </w:r>
       <w:r>
-        <w:t xml:space="preserve">/2 </w:t>
-      </w:r>
-      <w:r>
-        <w:t>spin</w:t>
-      </w:r>
-      <w:r>
-        <w:t xml:space="preserve"> </w:t>
-      </w:r>
-      <w:r>
-        <w:t>rotation</w:t>
-      </w:r>
-      <w:r>
-        <w:t xml:space="preserve"> of approximately 3 ns</w:t>
-      </w:r>
-      <w:r>
-        <w:t xml:space="preserve"> [11]</w:t>
-      </w:r>
-      <w:r>
-        <w:t>. While</w:t>
-      </w:r>
-      <w:r>
-        <w:t xml:space="preserve"> coherence time</w:t>
-      </w:r>
-      <w:r>
-        <w:t xml:space="preserve"> </w:t>
-      </w:r>
-      <w:r>
-        <w:t>T</w:t>
-      </w:r>
-      <w:r>
-        <w:rPr>
-          <w:vertAlign w:val="subscript"/>
-        </w:rPr>
-        <w:t>2</w:t>
-      </w:r>
-      <w:r>
-        <w:t xml:space="preserve"> </w:t>
-      </w:r>
-      <w:r>
-        <w:t xml:space="preserve">in their case was 245 ns </w:t>
-      </w:r>
-      <w:r>
-        <w:t>[11]</w:t>
-      </w:r>
-      <w:r>
-        <w:t xml:space="preserve">. </w:t>
-      </w:r>
-    </w:p>
-    <w:p>
-      <w:r>
-        <w:t xml:space="preserve">As mentioned above, reason for slow spin manipulation (long </w:t>
-      </w:r>
-      <w:r>
-        <w:t>π</w:t>
-      </w:r>
-      <w:r>
-        <w:t>/2 spin rotation</w:t>
-      </w:r>
-      <w:r>
-        <w:t>) in case of silicon material system is low spin orbit coupling for holes and even lower for electrons, what can be seen from the measured results above. Holes in germanium have much higher spin orbit coupling leading to much faster spin manipulation in these type of qubits.</w:t>
+        <w:t>/2 spin rotation) in case of silicon material system is low spin orbit coupling for holes and even lower for electrons, what can be seen from the measured results above. Holes in germanium have much higher spin orbit coupling leading to much faster spin manipulation in these type of qubits.</w:t>
       </w:r>
     </w:p>
     <w:p>
@@ -1646,10 +1616,7 @@
         <w:t>of the calculation result could</w:t>
       </w:r>
       <w:r>
-        <w:t xml:space="preserve"> be</w:t>
-      </w:r>
-      <w:r>
-        <w:t xml:space="preserve"> done by spin state projection on the basis states. Physically this is achieved</w:t>
+        <w:t xml:space="preserve"> be done by spin state projection on the basis states. Physically this is achieved</w:t>
       </w:r>
       <w:r>
         <w:t xml:space="preserve"> using principle of Pauli spin blockade, as explained on Figure 1.</w:t>
@@ -1931,10 +1898,7 @@
         <w:t xml:space="preserve"> Basic principle of </w:t>
       </w:r>
       <w:r>
-        <w:t>ohmic</w:t>
-      </w:r>
-      <w:r>
-        <w:t xml:space="preserve"> </w:t>
+        <w:t xml:space="preserve">ohmic </w:t>
       </w:r>
       <w:r>
         <w:t>reflectometry. C</w:t>
@@ -2234,10 +2198,7 @@
         <w:t xml:space="preserve"> Γ</w:t>
       </w:r>
       <w:r>
-        <w:t xml:space="preserve"> is </w:t>
-      </w:r>
-      <w:r>
-        <w:t>reflection coefficient</w:t>
+        <w:t xml:space="preserve"> is reflection coefficient</w:t>
       </w:r>
       <w:r>
         <w:rPr>
@@ -2710,15 +2671,45 @@
         <w:rPr>
           <w:b/>
         </w:rPr>
-        <w:t>For making usable quantum processor, qubit number needs to be scaled up to achieve big enough number required by quantum algorithms.</w:t>
-      </w:r>
-      <w:r>
+        <w:t>Also, by looking into the future,</w:t>
+      </w:r>
+      <w:r>
+        <w:rPr>
+          <w:b/>
+        </w:rPr>
         <w:t xml:space="preserve"> </w:t>
       </w:r>
       <w:r>
         <w:rPr>
           <w:b/>
         </w:rPr>
+        <w:t xml:space="preserve">for </w:t>
+      </w:r>
+      <w:r>
+        <w:rPr>
+          <w:b/>
+        </w:rPr>
+        <w:t xml:space="preserve">usable quantum </w:t>
+      </w:r>
+      <w:r>
+        <w:rPr>
+          <w:b/>
+        </w:rPr>
+        <w:t>processor</w:t>
+      </w:r>
+      <w:r>
+        <w:rPr>
+          <w:b/>
+        </w:rPr>
+        <w:t xml:space="preserve"> qubit number needs to be scaled up to achieve big enough number required by quantum algorithms.</w:t>
+      </w:r>
+      <w:r>
+        <w:t xml:space="preserve"> </w:t>
+      </w:r>
+      <w:r>
+        <w:rPr>
+          <w:b/>
+        </w:rPr>
         <w:t>Gate reflectometry</w:t>
       </w:r>
       <w:r>
@@ -2802,47 +2793,188 @@
         <w:t>using gate reflectometry on the gate strongly coupled to the silicon nanowire based DQD [12].</w:t>
       </w:r>
       <w:r>
-        <w:t xml:space="preserve"> Reported result shows sensitivity almost the same as charge sensors (RF quantum point contact and RF single elect</w:t>
+        <w:t xml:space="preserve"> Reported result shows sensitivity almost the same as charge sensors (RF quantum point contact and RF single electron transistor) which is in </w:t>
+      </w:r>
+      <w:r>
+        <w:t>μ</w:t>
+      </w:r>
+      <w:r>
+        <w:t>eHz</w:t>
+      </w:r>
+      <w:r>
+        <w:rPr>
+          <w:vertAlign w:val="superscript"/>
+        </w:rPr>
+        <w:t>-1/2</w:t>
+      </w:r>
+      <w:r>
+        <w:t xml:space="preserve"> regime</w:t>
+      </w:r>
+      <w:r>
+        <w:t xml:space="preserve"> [12]</w:t>
+      </w:r>
+      <w:r>
+        <w:t>, but suffers from all the issues stated above.</w:t>
+      </w:r>
+    </w:p>
+    <w:p/>
+    <w:p>
+      <w:pPr>
+        <w:pStyle w:val="Heading3"/>
+        <w:rPr>
+          <w:rFonts w:asciiTheme="minorHAnsi" w:eastAsiaTheme="minorHAnsi" w:hAnsiTheme="minorHAnsi" w:cstheme="minorBidi"/>
+          <w:color w:val="auto"/>
+          <w:sz w:val="22"/>
+          <w:szCs w:val="22"/>
+        </w:rPr>
+      </w:pPr>
+    </w:p>
+    <w:p/>
+    <w:p/>
+    <w:p>
+      <w:pPr>
+        <w:pStyle w:val="Heading3"/>
+      </w:pPr>
+      <w:r>
+        <w:lastRenderedPageBreak/>
+        <w:t>Proposal objectives</w:t>
+      </w:r>
+      <w:r>
+        <w:t>:</w:t>
+      </w:r>
+    </w:p>
+    <w:p/>
+    <w:p>
+      <w:r>
+        <w:t xml:space="preserve">Objectives of this proposal are to design </w:t>
+      </w:r>
+      <w:r>
+        <w:rPr>
+          <w:b/>
+        </w:rPr>
+        <w:t>fast gate reflectometry</w:t>
+      </w:r>
+      <w:r>
+        <w:t xml:space="preserve"> and perform </w:t>
+      </w:r>
+      <w:r>
+        <w:rPr>
+          <w:b/>
+        </w:rPr>
+        <w:t>spin manipulation experiments</w:t>
+      </w:r>
+      <w:r>
+        <w:t xml:space="preserve"> on a germanium based, hole spin double quantum dot. </w:t>
+      </w:r>
+    </w:p>
+    <w:p>
+      <w:r>
+        <w:t>For gate reflectometry, goal would be to achieve charge sensitivity comparable or even faster than reported in [12], which would enable obtaining quality measurement data (good SNR) fast enough and consequently allow to progress faster in creating spin qubit in this type of material.</w:t>
+      </w:r>
+    </w:p>
+    <w:p>
+      <w:r>
+        <w:t>After good readout technique is set up there is a series of experiment to be done to approach</w:t>
+      </w:r>
+      <w:r>
+        <w:t xml:space="preserve"> to the qubit realization. One of these is</w:t>
+      </w:r>
+      <w:r>
+        <w:t xml:space="preserve"> relaxation time measurement T</w:t>
+      </w:r>
+      <w:r>
+        <w:rPr>
+          <w:vertAlign w:val="subscript"/>
+        </w:rPr>
+        <w:t>1</w:t>
+      </w:r>
+      <w:r>
+        <w:t xml:space="preserve">. </w:t>
+      </w:r>
+      <w:r>
+        <w:t>Relaxation time T</w:t>
+      </w:r>
+      <w:r>
+        <w:rPr>
+          <w:vertAlign w:val="subscript"/>
+        </w:rPr>
+        <w:t>1</w:t>
+      </w:r>
+      <w:r>
+        <w:t xml:space="preserve"> is the time during which charge particle spin stays in the prepared st</w:t>
       </w:r>
       <w:bookmarkStart w:id="0" w:name="_GoBack"/>
       <w:bookmarkEnd w:id="0"/>
       <w:r>
-        <w:t xml:space="preserve">ron transistor) which is in </w:t>
-      </w:r>
-      <w:r>
-        <w:t>μ</w:t>
-      </w:r>
-      <w:r>
-        <w:t>eHz</w:t>
-      </w:r>
-      <w:r>
-        <w:rPr>
-          <w:vertAlign w:val="superscript"/>
-        </w:rPr>
-        <w:t>-1/2</w:t>
-      </w:r>
-      <w:r>
-        <w:t xml:space="preserve"> regime</w:t>
-      </w:r>
-      <w:r>
+        <w:t xml:space="preserve">ate. </w:t>
+      </w:r>
+      <w:r>
+        <w:t xml:space="preserve"> Spin manipulation experiments like measuring </w:t>
+      </w:r>
+      <w:r>
+        <w:t>spin dephasing time T</w:t>
+      </w:r>
+      <w:r>
+        <w:rPr>
+          <w:vertAlign w:val="subscript"/>
+        </w:rPr>
+        <w:t>2</w:t>
+      </w:r>
+      <w:r>
+        <w:t xml:space="preserve">*, spin coherence time </w:t>
+      </w:r>
+      <w:r>
+        <w:t>using Hahn echo technique</w:t>
+      </w:r>
+      <w:r>
+        <w:t xml:space="preserve"> T</w:t>
+      </w:r>
+      <w:r>
+        <w:rPr>
+          <w:vertAlign w:val="subscript"/>
+        </w:rPr>
+        <w:t>2</w:t>
+      </w:r>
+      <w:r>
+        <w:t xml:space="preserve">, </w:t>
+      </w:r>
+      <w:r>
+        <w:t xml:space="preserve">spin coherence time </w:t>
+      </w:r>
+      <w:r>
+        <w:t xml:space="preserve">using CPMG pulse sequence </w:t>
+      </w:r>
+      <w:r>
+        <w:t>technique T</w:t>
+      </w:r>
+      <w:r>
+        <w:rPr>
+          <w:vertAlign w:val="subscript"/>
+        </w:rPr>
+        <w:t>2</w:t>
+      </w:r>
+      <w:r>
+        <w:rPr>
+          <w:vertAlign w:val="subscript"/>
+        </w:rPr>
         <w:t xml:space="preserve"> </w:t>
       </w:r>
       <w:r>
-        <w:t>[12]</w:t>
-      </w:r>
-      <w:r>
-        <w:t>, but suffers from all the issues stated above.</w:t>
-      </w:r>
-    </w:p>
+        <w:rPr>
+          <w:sz w:val="20"/>
+          <w:vertAlign w:val="subscript"/>
+        </w:rPr>
+        <w:t>CPMG</w:t>
+      </w:r>
+      <w:r>
+        <w:t xml:space="preserve">. </w:t>
+      </w:r>
+    </w:p>
+    <w:p/>
     <w:p>
       <w:pPr>
         <w:pStyle w:val="Heading3"/>
       </w:pPr>
-    </w:p>
-    <w:p>
-      <w:pPr>
-        <w:pStyle w:val="Heading3"/>
-      </w:pPr>
       <w:r>
         <w:t>Innovative aspects</w:t>
       </w:r>
@@ -2906,11 +3038,7 @@
         <w:t>state manipulation</w:t>
       </w:r>
       <w:r>
-        <w:t xml:space="preserve"> is </w:t>
-      </w:r>
-      <w:r>
-        <w:lastRenderedPageBreak/>
-        <w:t>expected</w:t>
+        <w:t xml:space="preserve"> is expected</w:t>
       </w:r>
       <w:r>
         <w:t xml:space="preserve"> because of in-situ present </w:t>
@@ -3054,6 +3182,7 @@
         <w:rPr>
           <w:b/>
         </w:rPr>
+        <w:lastRenderedPageBreak/>
         <w:t>strong quantum measurements</w:t>
       </w:r>
       <w:r>
@@ -3185,7 +3314,6 @@
         <w:rPr>
           <w:noProof/>
         </w:rPr>
-        <w:lastRenderedPageBreak/>
         <w:drawing>
           <wp:inline distT="0" distB="0" distL="0" distR="0">
             <wp:extent cx="5943600" cy="3350923"/>
@@ -3242,6 +3370,7 @@
         <w:jc w:val="center"/>
       </w:pPr>
       <w:r>
+        <w:lastRenderedPageBreak/>
         <w:t>Fig. x1. PCB holder (green) with mounted nanowire based sample (middle</w:t>
       </w:r>
       <w:r>
@@ -3332,7 +3461,6 @@
     </w:p>
     <w:p>
       <w:r>
-        <w:lastRenderedPageBreak/>
         <w:t xml:space="preserve">Pulses are generated by arbitrary waveform generator (Tektronix AWG5014C) and microwave signals by microwave signal source (Rohde &amp; Schwarz SMF100A). </w:t>
       </w:r>
     </w:p>
@@ -3672,7 +3800,14 @@
         <w:rPr>
           <w:rFonts w:eastAsiaTheme="minorEastAsia"/>
         </w:rPr>
-        <w:t>externally added lumped inductance L which is externally added, and parasitic capacitance C</w:t>
+        <w:t xml:space="preserve">externally added </w:t>
+      </w:r>
+      <w:r>
+        <w:rPr>
+          <w:rFonts w:eastAsiaTheme="minorEastAsia"/>
+        </w:rPr>
+        <w:lastRenderedPageBreak/>
+        <w:t>lumped inductance L which is externally added, and parasitic capacitance C</w:t>
       </w:r>
       <w:r>
         <w:rPr>
@@ -4458,7 +4593,6 @@
         <w:rPr>
           <w:noProof/>
         </w:rPr>
-        <w:lastRenderedPageBreak/>
         <w:drawing>
           <wp:inline distT="0" distB="0" distL="0" distR="0" wp14:anchorId="6FC376E2" wp14:editId="040B632A">
             <wp:extent cx="4648200" cy="2305050"/>
@@ -4514,11 +4648,6 @@
     <w:p/>
     <w:p/>
     <w:p/>
-    <w:p/>
-    <w:p/>
-    <w:p/>
-    <w:p/>
-    <w:p/>
     <w:p>
       <w:pPr>
         <w:pStyle w:val="Heading2"/>
@@ -4566,7 +4695,6 @@
         <w:pStyle w:val="Heading3"/>
       </w:pPr>
       <w:r>
-        <w:lastRenderedPageBreak/>
         <w:t>Qubit state readout:</w:t>
       </w:r>
     </w:p>
@@ -4671,6 +4799,20 @@
           <w:b/>
         </w:rPr>
       </w:pPr>
+    </w:p>
+    <w:p>
+      <w:pPr>
+        <w:rPr>
+          <w:b/>
+        </w:rPr>
+      </w:pPr>
+    </w:p>
+    <w:p>
+      <w:pPr>
+        <w:rPr>
+          <w:b/>
+        </w:rPr>
+      </w:pPr>
       <w:r>
         <w:rPr>
           <w:b/>
@@ -4710,7 +4852,11 @@
         <w:t xml:space="preserve"> portion of the wave will be reflect</w:t>
       </w:r>
       <w:r>
-        <w:t xml:space="preserve">ed back according to the expression: </w:t>
+        <w:t xml:space="preserve">ed back </w:t>
+      </w:r>
+      <w:r>
+        <w:lastRenderedPageBreak/>
+        <w:t xml:space="preserve">according to the expression: </w:t>
       </w:r>
       <m:oMath>
         <m:sSub>
@@ -5319,7 +5465,6 @@
     </w:p>
     <w:p>
       <w:r>
-        <w:lastRenderedPageBreak/>
         <w:t>In case of resonant LC circuit consisted of just L and C with very small R, Z is almost purely imaginary</w:t>
       </w:r>
       <w:r>
@@ -5573,6 +5718,7 @@
     </w:p>
     <w:p>
       <w:r>
+        <w:lastRenderedPageBreak/>
         <w:t>RF wave (tens to hundreds of MHz) is generate</w:t>
       </w:r>
       <w:r>
@@ -5659,7 +5805,6 @@
         <w:pStyle w:val="Heading3"/>
       </w:pPr>
       <w:r>
-        <w:lastRenderedPageBreak/>
         <w:t>Spin state manipulation:</w:t>
       </w:r>
     </w:p>
@@ -5689,415 +5834,33 @@
     <w:p/>
     <w:p/>
     <w:p/>
-    <w:p/>
-    <w:p/>
-    <w:p/>
-    <w:p/>
-    <w:p/>
-    <w:p/>
-    <w:p/>
-    <w:p>
-      <w:r>
-        <w:t xml:space="preserve">Qubit spin state readout needs to be fast, also it should not act back to the measured qubit state. Mostly used way of sensing spin state in double and triple quantum dot qubit types is to place charge sensor capacitively coupled to the qubit. Such a charge sensor can be tuned in such a coulomb blockade regime </w:t>
-      </w:r>
+    <w:p>
+      <w:pPr>
+        <w:pStyle w:val="Heading1"/>
+      </w:pPr>
+      <w:r>
+        <w:t>Re</w:t>
+      </w:r>
+      <w:r>
+        <w:t>ferences:</w:t>
+      </w:r>
+    </w:p>
+    <w:p>
+      <w:r>
+        <w:t>J.I.Colless, Dispersive Readout of a Few-Electron Double Quantum Dot with Fast rf Gate-Sensors</w:t>
+      </w:r>
+      <w:r>
+        <w:t>”</w:t>
+      </w:r>
+    </w:p>
+    <w:p>
+      <w:pPr>
+        <w:rPr>
+          <w:rStyle w:val="Hyperlink"/>
+        </w:rPr>
+      </w:pPr>
       <w:r>
         <w:lastRenderedPageBreak/>
-        <w:t xml:space="preserve">where onset of electron tunneling in neighbouring  DQD or TQD can greatly change it’s conductance. This conductance change is later translated in change of current or reflected RF wave which is measured quantity. </w:t>
-      </w:r>
-    </w:p>
-    <w:p>
-      <w:r>
-        <w:t xml:space="preserve">Such an approach has a strong negative impact on scalability, what is described in </w:t>
-      </w:r>
-      <w:r>
-        <w:rPr>
-          <w:i/>
-        </w:rPr>
-        <w:t>Definition of the problem</w:t>
-      </w:r>
-      <w:r>
-        <w:t xml:space="preserve"> section. There is another approach, in some literature called </w:t>
-      </w:r>
-      <w:r>
-        <w:rPr>
-          <w:i/>
-        </w:rPr>
-        <w:t>(maybe put J. I. Colless</w:t>
-      </w:r>
-      <w:r>
-        <w:rPr>
-          <w:i/>
-        </w:rPr>
-        <w:t>…</w:t>
-      </w:r>
-      <w:r>
-        <w:rPr>
-          <w:i/>
-        </w:rPr>
-        <w:t>)</w:t>
-      </w:r>
-      <w:r>
-        <w:t xml:space="preserve">, dispersive gate readout. Dispersive comes from resonance frequency shift when electron in sensed DQD or TQD undergo tunneling. Advantages of this approach can be found in </w:t>
-      </w:r>
-      <w:r>
-        <w:rPr>
-          <w:i/>
-        </w:rPr>
-        <w:t>Definition of the problem</w:t>
-      </w:r>
-      <w:r>
-        <w:t xml:space="preserve"> section. In further text this technique is called gate reflectometry.</w:t>
-      </w:r>
-    </w:p>
-    <w:p/>
-    <w:p/>
-    <w:p/>
-    <w:p/>
-    <w:p/>
-    <w:p/>
-    <w:p/>
-    <w:p/>
-    <w:p/>
-    <w:p/>
-    <w:p>
-      <w:pPr>
-        <w:rPr>
-          <w:rFonts w:eastAsiaTheme="minorEastAsia"/>
-        </w:rPr>
-      </w:pPr>
-      <m:oMathPara>
-        <m:oMath>
-          <m:sSub>
-            <m:sSubPr>
-              <m:ctrlPr>
-                <w:rPr>
-                  <w:rFonts w:ascii="Cambria Math" w:hAnsi="Cambria Math"/>
-                </w:rPr>
-              </m:ctrlPr>
-            </m:sSubPr>
-            <m:e>
-              <m:r>
-                <m:rPr>
-                  <m:sty m:val="p"/>
-                </m:rPr>
-                <w:rPr>
-                  <w:rFonts w:ascii="Cambria Math" w:hAnsi="Cambria Math"/>
-                </w:rPr>
-                <m:t>C</m:t>
-              </m:r>
-            </m:e>
-            <m:sub>
-              <m:r>
-                <m:rPr>
-                  <m:sty m:val="p"/>
-                </m:rPr>
-                <w:rPr>
-                  <w:rFonts w:ascii="Cambria Math" w:hAnsi="Cambria Math"/>
-                </w:rPr>
-                <m:t>Q</m:t>
-              </m:r>
-            </m:sub>
-          </m:sSub>
-          <m:r>
-            <m:rPr>
-              <m:sty m:val="p"/>
-            </m:rPr>
-            <w:rPr>
-              <w:rFonts w:ascii="Cambria Math" w:hAnsi="Cambria Math"/>
-            </w:rPr>
-            <m:t>=(</m:t>
-          </m:r>
-          <m:sSup>
-            <m:sSupPr>
-              <m:ctrlPr>
-                <w:rPr>
-                  <w:rFonts w:ascii="Cambria Math" w:hAnsi="Cambria Math"/>
-                </w:rPr>
-              </m:ctrlPr>
-            </m:sSupPr>
-            <m:e>
-              <m:r>
-                <m:rPr>
-                  <m:sty m:val="p"/>
-                </m:rPr>
-                <w:rPr>
-                  <w:rFonts w:ascii="Cambria Math" w:hAnsi="Cambria Math"/>
-                </w:rPr>
-                <m:t>e</m:t>
-              </m:r>
-            </m:e>
-            <m:sup>
-              <m:r>
-                <m:rPr>
-                  <m:sty m:val="p"/>
-                </m:rPr>
-                <w:rPr>
-                  <w:rFonts w:ascii="Cambria Math" w:hAnsi="Cambria Math"/>
-                </w:rPr>
-                <m:t>2</m:t>
-              </m:r>
-            </m:sup>
-          </m:sSup>
-          <m:r>
-            <m:rPr>
-              <m:sty m:val="p"/>
-            </m:rPr>
-            <w:rPr>
-              <w:rFonts w:ascii="Cambria Math" w:hAnsi="Cambria Math"/>
-            </w:rPr>
-            <m:t xml:space="preserve"> /4</m:t>
-          </m:r>
-          <m:sSub>
-            <m:sSubPr>
-              <m:ctrlPr>
-                <w:rPr>
-                  <w:rFonts w:ascii="Cambria Math" w:hAnsi="Cambria Math"/>
-                </w:rPr>
-              </m:ctrlPr>
-            </m:sSubPr>
-            <m:e>
-              <m:r>
-                <m:rPr>
-                  <m:sty m:val="p"/>
-                </m:rPr>
-                <w:rPr>
-                  <w:rFonts w:ascii="Cambria Math" w:hAnsi="Cambria Math"/>
-                </w:rPr>
-                <m:t>k</m:t>
-              </m:r>
-            </m:e>
-            <m:sub>
-              <m:r>
-                <m:rPr>
-                  <m:sty m:val="p"/>
-                </m:rPr>
-                <w:rPr>
-                  <w:rFonts w:ascii="Cambria Math" w:hAnsi="Cambria Math"/>
-                </w:rPr>
-                <m:t>B</m:t>
-              </m:r>
-            </m:sub>
-          </m:sSub>
-          <m:sSub>
-            <m:sSubPr>
-              <m:ctrlPr>
-                <w:rPr>
-                  <w:rFonts w:ascii="Cambria Math" w:hAnsi="Cambria Math"/>
-                </w:rPr>
-              </m:ctrlPr>
-            </m:sSubPr>
-            <m:e>
-              <m:r>
-                <m:rPr>
-                  <m:sty m:val="p"/>
-                </m:rPr>
-                <w:rPr>
-                  <w:rFonts w:ascii="Cambria Math" w:hAnsi="Cambria Math"/>
-                </w:rPr>
-                <m:t>T</m:t>
-              </m:r>
-            </m:e>
-            <m:sub>
-              <m:r>
-                <m:rPr>
-                  <m:sty m:val="p"/>
-                </m:rPr>
-                <w:rPr>
-                  <w:rFonts w:ascii="Cambria Math" w:hAnsi="Cambria Math"/>
-                </w:rPr>
-                <m:t>e</m:t>
-              </m:r>
-            </m:sub>
-          </m:sSub>
-          <m:r>
-            <m:rPr>
-              <m:sty m:val="p"/>
-            </m:rPr>
-            <w:rPr>
-              <w:rFonts w:ascii="Cambria Math" w:hAnsi="Cambria Math"/>
-            </w:rPr>
-            <m:t>)</m:t>
-          </m:r>
-          <m:sSup>
-            <m:sSupPr>
-              <m:ctrlPr>
-                <w:rPr>
-                  <w:rFonts w:ascii="Cambria Math" w:hAnsi="Cambria Math"/>
-                </w:rPr>
-              </m:ctrlPr>
-            </m:sSupPr>
-            <m:e>
-              <m:r>
-                <m:rPr>
-                  <m:sty m:val="p"/>
-                </m:rPr>
-                <w:rPr>
-                  <w:rFonts w:ascii="Cambria Math" w:hAnsi="Cambria Math"/>
-                </w:rPr>
-                <m:t>(</m:t>
-              </m:r>
-              <m:sSub>
-                <m:sSubPr>
-                  <m:ctrlPr>
-                    <w:rPr>
-                      <w:rFonts w:ascii="Cambria Math" w:hAnsi="Cambria Math"/>
-                    </w:rPr>
-                  </m:ctrlPr>
-                </m:sSubPr>
-                <m:e>
-                  <m:r>
-                    <m:rPr>
-                      <m:sty m:val="p"/>
-                    </m:rPr>
-                    <w:rPr>
-                      <w:rFonts w:ascii="Cambria Math" w:hAnsi="Cambria Math"/>
-                    </w:rPr>
-                    <m:t>C</m:t>
-                  </m:r>
-                </m:e>
-                <m:sub>
-                  <m:r>
-                    <m:rPr>
-                      <m:sty m:val="p"/>
-                    </m:rPr>
-                    <w:rPr>
-                      <w:rFonts w:ascii="Cambria Math" w:hAnsi="Cambria Math"/>
-                    </w:rPr>
-                    <m:t>g</m:t>
-                  </m:r>
-                </m:sub>
-              </m:sSub>
-              <m:r>
-                <m:rPr>
-                  <m:sty m:val="p"/>
-                </m:rPr>
-                <w:rPr>
-                  <w:rFonts w:ascii="Cambria Math" w:hAnsi="Cambria Math"/>
-                </w:rPr>
-                <m:t>/</m:t>
-              </m:r>
-              <m:sSub>
-                <m:sSubPr>
-                  <m:ctrlPr>
-                    <w:rPr>
-                      <w:rFonts w:ascii="Cambria Math" w:hAnsi="Cambria Math"/>
-                    </w:rPr>
-                  </m:ctrlPr>
-                </m:sSubPr>
-                <m:e>
-                  <m:r>
-                    <m:rPr>
-                      <m:sty m:val="p"/>
-                    </m:rPr>
-                    <w:rPr>
-                      <w:rFonts w:ascii="Cambria Math" w:hAnsi="Cambria Math"/>
-                    </w:rPr>
-                    <m:t>C</m:t>
-                  </m:r>
-                </m:e>
-                <m:sub>
-                  <m:r>
-                    <m:rPr>
-                      <m:sty m:val="p"/>
-                    </m:rPr>
-                    <w:rPr>
-                      <w:rFonts w:ascii="Cambria Math" w:hAnsi="Cambria Math"/>
-                    </w:rPr>
-                    <m:t>Σ</m:t>
-                  </m:r>
-                </m:sub>
-              </m:sSub>
-              <m:r>
-                <m:rPr>
-                  <m:sty m:val="p"/>
-                </m:rPr>
-                <w:rPr>
-                  <w:rFonts w:ascii="Cambria Math" w:hAnsi="Cambria Math"/>
-                </w:rPr>
-                <m:t>)</m:t>
-              </m:r>
-            </m:e>
-            <m:sup>
-              <m:r>
-                <m:rPr>
-                  <m:sty m:val="p"/>
-                </m:rPr>
-                <w:rPr>
-                  <w:rFonts w:ascii="Cambria Math" w:hAnsi="Cambria Math"/>
-                </w:rPr>
-                <m:t>2</m:t>
-              </m:r>
-            </m:sup>
-          </m:sSup>
-        </m:oMath>
-      </m:oMathPara>
-    </w:p>
-    <w:p>
-      <w:pPr>
-        <w:rPr>
-          <w:rFonts w:eastAsiaTheme="minorEastAsia"/>
-        </w:rPr>
-      </w:pPr>
-    </w:p>
-    <w:p>
-      <w:pPr>
-        <w:rPr>
-          <w:rFonts w:eastAsiaTheme="minorEastAsia"/>
-        </w:rPr>
-      </w:pPr>
-    </w:p>
-    <w:p>
-      <w:r>
-        <w:t xml:space="preserve">Up to date, several approaches were used to fabricate such a quantum dots. Approaches are varying in terms of material and technique used. Nowadays mostly used materials are Gallium Arsenide (GaAs), Silicon (Si) and Germanium (Ge). Mostly used techniques are lithographic and electrostatic definition of a QD. </w:t>
-      </w:r>
-    </w:p>
-    <w:p>
-      <w:r>
-        <w:t xml:space="preserve">GaAs is probably the best material in terms of QD fabrication (repeatability and stability), but it’s drawback is hyperfine interaction. Hyperfine interaction is coupling of nuclei spin from surrounding crystal lattice to </w:t>
-      </w:r>
-      <w:r>
-        <w:lastRenderedPageBreak/>
-        <w:t>electron confined in QD, which manifests as noisy magnetic field superimposed to external one, which defines spin states, thus leading to decoherence.</w:t>
-      </w:r>
-    </w:p>
-    <w:p>
-      <w:r>
-        <w:t xml:space="preserve">In our group we are using combination of Si and Ge called SiGe. If Ge is deposited on Si, because of crystal lattice mismatch, strain will appear and result in lithographically defined QDs. </w:t>
-      </w:r>
-      <w:r>
-        <w:rPr>
-          <w:i/>
-        </w:rPr>
-        <w:t>Something about nanowires maybe</w:t>
-      </w:r>
-    </w:p>
-    <w:p/>
-    <w:p>
-      <w:pPr>
-        <w:pStyle w:val="Heading1"/>
-      </w:pPr>
-      <w:r>
-        <w:t>Re</w:t>
-      </w:r>
-      <w:r>
-        <w:t>ferences:</w:t>
-      </w:r>
-    </w:p>
-    <w:p>
-      <w:r>
-        <w:t>J.I.Colless, Dispersive Readout of a Few-Electron Double Quantum Dot with Fast rf Gate-Sensors</w:t>
-      </w:r>
-      <w:r>
-        <w:t>”</w:t>
-      </w:r>
-    </w:p>
-    <w:p>
-      <w:pPr>
-        <w:rPr>
-          <w:rStyle w:val="Hyperlink"/>
-        </w:rPr>
-      </w:pPr>
-      <w:r>
         <w:t xml:space="preserve">Some lecture: </w:t>
       </w:r>
       <w:hyperlink r:id="rId15" w:history="1">
@@ -6918,44 +6681,6 @@
       <w:r>
         <w:t xml:space="preserve"> 6084</w:t>
       </w:r>
-    </w:p>
-    <w:p>
-      <w:pPr>
-        <w:pStyle w:val="ListParagraph"/>
-        <w:rPr>
-          <w:i/>
-        </w:rPr>
-      </w:pPr>
-    </w:p>
-    <w:p>
-      <w:pPr>
-        <w:pStyle w:val="ListParagraph"/>
-        <w:rPr>
-          <w:i/>
-        </w:rPr>
-      </w:pPr>
-    </w:p>
-    <w:p>
-      <w:pPr>
-        <w:spacing w:line="240" w:lineRule="auto"/>
-        <w:rPr>
-          <w:i/>
-        </w:rPr>
-      </w:pPr>
-      <w:r>
-        <w:rPr>
-          <w:shd w:val="clear" w:color="auto" w:fill="FFFFFF"/>
-        </w:rPr>
-        <w:t xml:space="preserve"> </w:t>
-      </w:r>
-    </w:p>
-    <w:p>
-      <w:pPr>
-        <w:ind w:left="360"/>
-        <w:rPr>
-          <w:i/>
-        </w:rPr>
-      </w:pPr>
     </w:p>
     <w:p>
       <w:r>
@@ -8444,6 +8169,28 @@
       <w:szCs w:val="24"/>
     </w:rPr>
   </w:style>
+  <w:style w:type="paragraph" w:styleId="Heading4">
+    <w:name w:val="heading 4"/>
+    <w:basedOn w:val="Normal"/>
+    <w:next w:val="Normal"/>
+    <w:link w:val="Heading4Char"/>
+    <w:uiPriority w:val="9"/>
+    <w:unhideWhenUsed/>
+    <w:qFormat/>
+    <w:rsid w:val="00F95CE3"/>
+    <w:pPr>
+      <w:keepNext/>
+      <w:keepLines/>
+      <w:spacing w:before="40" w:after="0"/>
+      <w:outlineLvl w:val="3"/>
+    </w:pPr>
+    <w:rPr>
+      <w:rFonts w:asciiTheme="majorHAnsi" w:eastAsiaTheme="majorEastAsia" w:hAnsiTheme="majorHAnsi" w:cstheme="majorBidi"/>
+      <w:i/>
+      <w:iCs/>
+      <w:color w:val="2E74B5" w:themeColor="accent1" w:themeShade="BF"/>
+    </w:rPr>
+  </w:style>
   <w:style w:type="character" w:default="1" w:styleId="DefaultParagraphFont">
     <w:name w:val="Default Paragraph Font"/>
     <w:uiPriority w:val="1"/>
@@ -8683,6 +8430,19 @@
     <w:rPr>
       <w:b/>
       <w:bCs/>
+    </w:rPr>
+  </w:style>
+  <w:style w:type="character" w:customStyle="1" w:styleId="Heading4Char">
+    <w:name w:val="Heading 4 Char"/>
+    <w:basedOn w:val="DefaultParagraphFont"/>
+    <w:link w:val="Heading4"/>
+    <w:uiPriority w:val="9"/>
+    <w:rsid w:val="00F95CE3"/>
+    <w:rPr>
+      <w:rFonts w:asciiTheme="majorHAnsi" w:eastAsiaTheme="majorEastAsia" w:hAnsiTheme="majorHAnsi" w:cstheme="majorBidi"/>
+      <w:i/>
+      <w:iCs/>
+      <w:color w:val="2E74B5" w:themeColor="accent1" w:themeShade="BF"/>
     </w:rPr>
   </w:style>
 </w:styles>
@@ -8954,7 +8714,7 @@
 </file>
 
 <file path=customXml/itemProps1.xml><?xml version="1.0" encoding="utf-8"?>
-<ds:datastoreItem xmlns:ds="http://schemas.openxmlformats.org/officeDocument/2006/customXml" ds:itemID="{DE7B569E-1E09-4F5B-BADA-9D13B57F0409}">
+<ds:datastoreItem xmlns:ds="http://schemas.openxmlformats.org/officeDocument/2006/customXml" ds:itemID="{D512DED8-1B3A-4F99-ACA0-D11405AA4866}">
   <ds:schemaRefs>
     <ds:schemaRef ds:uri="http://schemas.openxmlformats.org/officeDocument/2006/bibliography"/>
   </ds:schemaRefs>

</xml_diff>

<commit_message>
"Working schedule" chapter added
</commit_message>
<xml_diff>
--- a/Project description.docx
+++ b/Project description.docx
@@ -176,13 +176,26 @@
     </w:p>
     <w:p>
       <w:r>
-        <w:t>As stated above, one of the qubit realizations in semiconductors is electron (hole) spin qubits.</w:t>
-      </w:r>
-    </w:p>
-    <w:p>
-      <w:r>
-        <w:t>In 1998 Loss and DiVincenzo</w:t>
-      </w:r>
+        <w:t>As stated above, one of the qubit realizations in semiconductors is electron (</w:t>
+      </w:r>
+      <w:proofErr w:type="gramStart"/>
+      <w:r>
+        <w:t>hole</w:t>
+      </w:r>
+      <w:proofErr w:type="gramEnd"/>
+      <w:r>
+        <w:t>) spin qubits.</w:t>
+      </w:r>
+    </w:p>
+    <w:p>
+      <w:r>
+        <w:t xml:space="preserve">In 1998 Loss and </w:t>
+      </w:r>
+      <w:proofErr w:type="spellStart"/>
+      <w:r>
+        <w:t>DiVincenzo</w:t>
+      </w:r>
+      <w:proofErr w:type="spellEnd"/>
       <w:r>
         <w:t xml:space="preserve"> came up with </w:t>
       </w:r>
@@ -196,13 +209,21 @@
         <w:t>l for scalable</w:t>
       </w:r>
       <w:r>
-        <w:t xml:space="preserve"> quantum computer for such a qubit</w:t>
+        <w:t xml:space="preserve"> quantum computer for such a </w:t>
+      </w:r>
+      <w:proofErr w:type="gramStart"/>
+      <w:r>
+        <w:t>qubit</w:t>
       </w:r>
       <w:r>
         <w:t xml:space="preserve"> </w:t>
       </w:r>
       <w:r>
-        <w:t xml:space="preserve"> and they</w:t>
+        <w:t xml:space="preserve"> and</w:t>
+      </w:r>
+      <w:proofErr w:type="gramEnd"/>
+      <w:r>
+        <w:t xml:space="preserve"> they</w:t>
       </w:r>
       <w:r>
         <w:t xml:space="preserve"> devel</w:t>
@@ -285,8 +306,13 @@
         </w:numPr>
       </w:pPr>
       <w:r>
-        <w:t>low decoherence</w:t>
-      </w:r>
+        <w:t xml:space="preserve">low </w:t>
+      </w:r>
+      <w:proofErr w:type="spellStart"/>
+      <w:r>
+        <w:t>decoherence</w:t>
+      </w:r>
+      <w:proofErr w:type="spellEnd"/>
       <w:r>
         <w:t xml:space="preserve"> </w:t>
       </w:r>
@@ -355,8 +381,13 @@
       </w:r>
     </w:p>
     <w:p>
-      <w:r>
-        <w:t>Decoherence is phenomena of losing initially set qubit state and is characterized by characteristic time, in literature called</w:t>
+      <w:proofErr w:type="spellStart"/>
+      <w:r>
+        <w:t>Decoherence</w:t>
+      </w:r>
+      <w:proofErr w:type="spellEnd"/>
+      <w:r>
+        <w:t xml:space="preserve"> is phenomena of losing initially set qubit state and is characterized by characteristic time, in literature called</w:t>
       </w:r>
       <w:r>
         <w:t xml:space="preserve"> coherence time</w:t>
@@ -426,7 +457,15 @@
     </w:p>
     <w:p>
       <w:r>
-        <w:t>For physical implementation of the two level system Loss and DiVincenzo proposed</w:t>
+        <w:t xml:space="preserve">For physical implementation of the two level system Loss and </w:t>
+      </w:r>
+      <w:proofErr w:type="spellStart"/>
+      <w:r>
+        <w:t>DiVincenzo</w:t>
+      </w:r>
+      <w:proofErr w:type="spellEnd"/>
+      <w:r>
+        <w:t xml:space="preserve"> proposed</w:t>
       </w:r>
       <w:r>
         <w:t xml:space="preserve"> </w:t>
@@ -623,7 +662,15 @@
         <w:t>e of the most promising building block</w:t>
       </w:r>
       <w:r>
-        <w:t xml:space="preserve"> for realization of the spin qubit quantum computer based on quantum dots is serial double quantum dot (DQD) system.  DQD system consists of two neighbouring quantum dots tunnel coupled to each other which means they can exchange charge particles</w:t>
+        <w:t xml:space="preserve"> for realization of the spin qubit quantum computer based on quantum dots is serial double quantum dot (DQD) system.  DQD system consists of two </w:t>
+      </w:r>
+      <w:proofErr w:type="spellStart"/>
+      <w:r>
+        <w:t>neighbouring</w:t>
+      </w:r>
+      <w:proofErr w:type="spellEnd"/>
+      <w:r>
+        <w:t xml:space="preserve"> quantum dots tunnel coupled to each other which means they can exchange charge particles</w:t>
       </w:r>
       <w:r>
         <w:t xml:space="preserve"> by tunneling</w:t>
@@ -638,7 +685,15 @@
         <w:t xml:space="preserve">hysical </w:t>
       </w:r>
       <w:r>
-        <w:t>property which makes them good is Pauli exclusion principle. It says that two identical fermions (in this specific case electrons or holes) cannot occupy same energy state. Two</w:t>
+        <w:t xml:space="preserve">property which makes them good is Pauli </w:t>
+      </w:r>
+      <w:proofErr w:type="gramStart"/>
+      <w:r>
+        <w:t>exclusion principle</w:t>
+      </w:r>
+      <w:proofErr w:type="gramEnd"/>
+      <w:r>
+        <w:t>. It says that two identical fermions (in this specific case electrons or holes) cannot occupy same energy state. Two</w:t>
       </w:r>
       <w:r>
         <w:t xml:space="preserve"> further</w:t>
@@ -788,7 +843,15 @@
         <w:t>DQD system.</w:t>
       </w:r>
       <w:r>
-        <w:t xml:space="preserve"> Info is collected by reading out a current through neighbouring charge sensor in form of quantum point contact (QPC).</w:t>
+        <w:t xml:space="preserve"> Info is collected by reading out a current through </w:t>
+      </w:r>
+      <w:proofErr w:type="spellStart"/>
+      <w:r>
+        <w:t>neighbouring</w:t>
+      </w:r>
+      <w:proofErr w:type="spellEnd"/>
+      <w:r>
+        <w:t xml:space="preserve"> charge sensor in form of quantum point contact (QPC).</w:t>
       </w:r>
       <w:r>
         <w:t xml:space="preserve"> If spin configuration is like in</w:t>
@@ -1057,7 +1120,20 @@
         <w:t>, in non – i</w:t>
       </w:r>
       <w:r>
-        <w:t>sotopically purified Si:P system</w:t>
+        <w:t xml:space="preserve">sotopically purified </w:t>
+      </w:r>
+      <w:proofErr w:type="spellStart"/>
+      <w:r>
+        <w:t>Si</w:t>
+      </w:r>
+      <w:proofErr w:type="gramStart"/>
+      <w:r>
+        <w:t>:P</w:t>
+      </w:r>
+      <w:proofErr w:type="spellEnd"/>
+      <w:proofErr w:type="gramEnd"/>
+      <w:r>
+        <w:t xml:space="preserve"> system</w:t>
       </w:r>
       <w:r>
         <w:t xml:space="preserve"> [</w:t>
@@ -1081,7 +1157,15 @@
         <w:t>28</w:t>
       </w:r>
       <w:r>
-        <w:t>Si:P and nuclear spin of phosphorous atom as a qubit basis, the same group has achieved nuclear spin coherence time of 60 mil</w:t>
+        <w:t>Si</w:t>
+      </w:r>
+      <w:proofErr w:type="gramStart"/>
+      <w:r>
+        <w:t>:P</w:t>
+      </w:r>
+      <w:proofErr w:type="gramEnd"/>
+      <w:r>
+        <w:t xml:space="preserve"> and nuclear spin of phosphorous atom as a qubit basis, the same group has achieved nuclear spin coherence time of 60 mil</w:t>
       </w:r>
       <w:r>
         <w:t>l</w:t>
@@ -1133,12 +1217,14 @@
       <w:r>
         <w:t xml:space="preserve"> Resulting material is called silicon germanium </w:t>
       </w:r>
+      <w:proofErr w:type="spellStart"/>
       <w:r>
         <w:rPr>
           <w:b/>
         </w:rPr>
         <w:t>SiGe</w:t>
       </w:r>
+      <w:proofErr w:type="spellEnd"/>
       <w:r>
         <w:t xml:space="preserve">. </w:t>
       </w:r>
@@ -1167,7 +1253,15 @@
         <w:t xml:space="preserve">. </w:t>
       </w:r>
       <w:r>
-        <w:t xml:space="preserve">Nanowires can be further electrostatically splitted in several QDs, forming double quantum dots or similar structures. </w:t>
+        <w:t xml:space="preserve">Nanowires can be further electrostatically </w:t>
+      </w:r>
+      <w:proofErr w:type="spellStart"/>
+      <w:r>
+        <w:t>splitted</w:t>
+      </w:r>
+      <w:proofErr w:type="spellEnd"/>
+      <w:r>
+        <w:t xml:space="preserve"> in several QDs, forming double quantum dots or similar structures. </w:t>
       </w:r>
     </w:p>
     <w:p>
@@ -1330,10 +1424,26 @@
         <w:t>ure 2:</w:t>
       </w:r>
       <w:r>
-        <w:t xml:space="preserve"> SiGe nanowire based DQD sample fabricated in our group by Hannes Watzinger</w:t>
-      </w:r>
-      <w:r>
-        <w:t>. Ohmic contacts labeled S (source) and D (drain) contacting thin withe nanowire (NW). Gate electrodes (G1 to G5) are on the top, isolated from the nanowire with 10nm hafnium oxide.</w:t>
+        <w:t xml:space="preserve"> </w:t>
+      </w:r>
+      <w:proofErr w:type="spellStart"/>
+      <w:r>
+        <w:t>SiGe</w:t>
+      </w:r>
+      <w:proofErr w:type="spellEnd"/>
+      <w:r>
+        <w:t xml:space="preserve"> nanowire based DQD sample fabricated in our group by Hannes Watzinger</w:t>
+      </w:r>
+      <w:r>
+        <w:t xml:space="preserve">. </w:t>
+      </w:r>
+      <w:proofErr w:type="spellStart"/>
+      <w:r>
+        <w:t>Ohmic</w:t>
+      </w:r>
+      <w:proofErr w:type="spellEnd"/>
+      <w:r>
+        <w:t xml:space="preserve"> contacts labeled S (source) and D (drain) contacting thin withe nanowire (NW). Gate electrodes (G1 to G5) are on the top, isolated from the nanowire with 10nm hafnium oxide.</w:t>
       </w:r>
     </w:p>
     <w:p>
@@ -1477,7 +1587,15 @@
         <w:t>π</w:t>
       </w:r>
       <w:r>
-        <w:t>/2 spin rotation) in gallium arsenide double quantum dot system based on electron spin, J. Petta et al. achieved approximately 180 ps. They achieved coherence time,</w:t>
+        <w:t xml:space="preserve">/2 spin rotation) in gallium arsenide double quantum dot system based on electron spin, J. </w:t>
+      </w:r>
+      <w:proofErr w:type="spellStart"/>
+      <w:r>
+        <w:t>Petta</w:t>
+      </w:r>
+      <w:proofErr w:type="spellEnd"/>
+      <w:r>
+        <w:t xml:space="preserve"> et al. achieved approximately 180 ps. They achieved coherence time,</w:t>
       </w:r>
       <w:r>
         <w:t xml:space="preserve"> </w:t>
@@ -1511,18 +1629,45 @@
         <w:rPr>
           <w:i/>
         </w:rPr>
-        <w:t xml:space="preserve"> / π/2  seems too good</w:t>
+        <w:t xml:space="preserve"> / π/</w:t>
+      </w:r>
+      <w:proofErr w:type="gramStart"/>
+      <w:r>
+        <w:rPr>
+          <w:i/>
+        </w:rPr>
+        <w:t>2  seems</w:t>
+      </w:r>
+      <w:proofErr w:type="gramEnd"/>
+      <w:r>
+        <w:rPr>
+          <w:i/>
+        </w:rPr>
+        <w:t xml:space="preserve"> too good</w:t>
       </w:r>
       <w:r>
         <w:t xml:space="preserve">). </w:t>
       </w:r>
     </w:p>
     <w:p>
+      <w:proofErr w:type="gramStart"/>
       <w:r>
         <w:t>π</w:t>
       </w:r>
       <w:r>
-        <w:t>/2 spin rotation achieved in Andrea Morello Group from UNSW Australia in Si:P material system, using ESR (electron spin resonance technique) is 75 ns [3]. Their T</w:t>
+        <w:t>/2</w:t>
+      </w:r>
+      <w:proofErr w:type="gramEnd"/>
+      <w:r>
+        <w:t xml:space="preserve"> spin rotation achieved in Andrea Morello Group from UNSW Australia in </w:t>
+      </w:r>
+      <w:proofErr w:type="spellStart"/>
+      <w:r>
+        <w:t>Si:P</w:t>
+      </w:r>
+      <w:proofErr w:type="spellEnd"/>
+      <w:r>
+        <w:t xml:space="preserve"> material system, using ESR (electron spin resonance technique) is 75 ns [3]. Their T</w:t>
       </w:r>
       <w:r>
         <w:rPr>
@@ -1536,13 +1681,37 @@
     </w:p>
     <w:p>
       <w:r>
-        <w:t>Using hole spin in p-type</w:t>
+        <w:t xml:space="preserve">Using </w:t>
+      </w:r>
+      <w:proofErr w:type="gramStart"/>
+      <w:r>
+        <w:t>hole</w:t>
+      </w:r>
+      <w:proofErr w:type="gramEnd"/>
+      <w:r>
+        <w:t xml:space="preserve"> spin in p-type</w:t>
       </w:r>
       <w:r>
         <w:t xml:space="preserve"> silicon</w:t>
       </w:r>
       <w:r>
-        <w:t xml:space="preserve"> industrial CMOS as qubit basis, R. Maurand from S. De Franceschi group in CEA Grenoble, achieved </w:t>
+        <w:t xml:space="preserve"> industrial CMOS as qubit basis, R. </w:t>
+      </w:r>
+      <w:proofErr w:type="spellStart"/>
+      <w:r>
+        <w:t>Maurand</w:t>
+      </w:r>
+      <w:proofErr w:type="spellEnd"/>
+      <w:r>
+        <w:t xml:space="preserve"> from S. De </w:t>
+      </w:r>
+      <w:proofErr w:type="spellStart"/>
+      <w:r>
+        <w:t>Franceschi</w:t>
+      </w:r>
+      <w:proofErr w:type="spellEnd"/>
+      <w:r>
+        <w:t xml:space="preserve"> group in CEA Grenoble, achieved </w:t>
       </w:r>
       <w:r>
         <w:t>π</w:t>
@@ -1671,11 +1840,16 @@
           <w:numId w:val="5"/>
         </w:numPr>
       </w:pPr>
+      <w:proofErr w:type="spellStart"/>
       <w:r>
         <w:t>O</w:t>
       </w:r>
       <w:r>
-        <w:t>hmic reflectometry</w:t>
+        <w:t>hmic</w:t>
+      </w:r>
+      <w:proofErr w:type="spellEnd"/>
+      <w:r>
+        <w:t xml:space="preserve"> reflectometry</w:t>
       </w:r>
     </w:p>
     <w:p>
@@ -1731,8 +1905,13 @@
       </w:r>
     </w:p>
     <w:p>
-      <w:r>
-        <w:t>Ohmic reflectometry is technique of indirect sensing of the</w:t>
+      <w:proofErr w:type="spellStart"/>
+      <w:r>
+        <w:t>Ohmic</w:t>
+      </w:r>
+      <w:proofErr w:type="spellEnd"/>
+      <w:r>
+        <w:t xml:space="preserve"> reflectometry is technique of indirect sensing of the</w:t>
       </w:r>
       <w:r>
         <w:t xml:space="preserve"> change in a qubit</w:t>
@@ -1777,11 +1956,19 @@
       <w:r>
         <w:t xml:space="preserve">portion of the sent wave reflected from the one of the qubit gates. </w:t>
       </w:r>
-      <w:r>
-        <w:rPr>
-          <w:b/>
-        </w:rPr>
-        <w:t>It’s big advantage is that it does not require cha</w:t>
+      <w:proofErr w:type="gramStart"/>
+      <w:r>
+        <w:rPr>
+          <w:b/>
+        </w:rPr>
+        <w:t>It’s</w:t>
+      </w:r>
+      <w:proofErr w:type="gramEnd"/>
+      <w:r>
+        <w:rPr>
+          <w:b/>
+        </w:rPr>
+        <w:t xml:space="preserve"> big advantage is that it does not require cha</w:t>
       </w:r>
       <w:r>
         <w:rPr>
@@ -1897,8 +2084,13 @@
       <w:r>
         <w:t xml:space="preserve"> Basic principle of </w:t>
       </w:r>
-      <w:r>
-        <w:t xml:space="preserve">ohmic </w:t>
+      <w:proofErr w:type="spellStart"/>
+      <w:r>
+        <w:t>ohmic</w:t>
+      </w:r>
+      <w:proofErr w:type="spellEnd"/>
+      <w:r>
+        <w:t xml:space="preserve"> </w:t>
       </w:r>
       <w:r>
         <w:t>reflectometry. C</w:t>
@@ -1947,7 +2139,11 @@
     </w:p>
     <w:p>
       <w:r>
-        <w:t>Reflectometry is readout technique based on change of wave reflection coefficient Γ. It comes from electromagnetic wave principle – if the wave is travelling in media with impedance Z</w:t>
+        <w:t xml:space="preserve">Reflectometry is readout technique based on change of wave reflection coefficient Γ. It comes from electromagnetic wave principle – if the wave is travelling in media with impedance </w:t>
+      </w:r>
+      <w:proofErr w:type="gramStart"/>
+      <w:r>
+        <w:t>Z</w:t>
       </w:r>
       <w:r>
         <w:rPr>
@@ -1956,7 +2152,11 @@
         <w:t xml:space="preserve">0 </w:t>
       </w:r>
       <w:r>
-        <w:t xml:space="preserve"> (e.g. coax cable) and it encounters change of impedance (e.g. coax end) to Z, portion of the wave will be reflected back according to the expression: </w:t>
+        <w:t xml:space="preserve"> (</w:t>
+      </w:r>
+      <w:proofErr w:type="gramEnd"/>
+      <w:r>
+        <w:t xml:space="preserve">e.g. coax cable) and it encounters change of impedance (e.g. coax end) to Z, portion of the wave will be reflected back according to the expression: </w:t>
       </w:r>
       <m:oMath>
         <m:sSub>
@@ -2142,7 +2342,14 @@
         <w:rPr>
           <w:rFonts w:eastAsiaTheme="minorEastAsia"/>
         </w:rPr>
-        <w:t xml:space="preserve"> where A</w:t>
+        <w:t xml:space="preserve"> where </w:t>
+      </w:r>
+      <w:proofErr w:type="spellStart"/>
+      <w:r>
+        <w:rPr>
+          <w:rFonts w:eastAsiaTheme="minorEastAsia"/>
+        </w:rPr>
+        <w:t>A</w:t>
       </w:r>
       <w:r>
         <w:rPr>
@@ -2151,6 +2358,7 @@
         </w:rPr>
         <w:t>r</w:t>
       </w:r>
+      <w:proofErr w:type="spellEnd"/>
       <w:r>
         <w:rPr>
           <w:rFonts w:eastAsiaTheme="minorEastAsia"/>
@@ -2221,7 +2429,11 @@
         <w:t>can measure charge sensor impedance change caused by change in charge configuration in the nearby DQD</w:t>
       </w:r>
       <w:r>
-        <w:t xml:space="preserve">. If elements of a resonant circuit – inductance L and capacitance C are properly chosen, on the resonant frequency of that circuit, </w:t>
+        <w:t>. If elements of a resonant circuit – inductance L and capacitance C are properly chosen, on the resonant frequency of that circuit</w:t>
+      </w:r>
+      <w:proofErr w:type="gramStart"/>
+      <w:r>
+        <w:t xml:space="preserve">, </w:t>
       </w:r>
       <m:oMath>
         <m:sSub>
@@ -2234,6 +2446,7 @@
             </m:ctrlPr>
           </m:sSubPr>
           <m:e>
+            <w:proofErr w:type="gramEnd"/>
             <m:r>
               <w:rPr>
                 <w:rFonts w:ascii="Cambria Math" w:hAnsi="Cambria Math"/>
@@ -2447,7 +2660,15 @@
         <w:t xml:space="preserve"> creates potential wells forming double quantum dot</w:t>
       </w:r>
       <w:r>
-        <w:t xml:space="preserve"> system. For operating this DQD as a qubit it need to be isolated from the ohmic contacts, what is role of G3 and G5.</w:t>
+        <w:t xml:space="preserve"> system. For operating this DQD as a qubit it need to be isolated from the </w:t>
+      </w:r>
+      <w:proofErr w:type="spellStart"/>
+      <w:r>
+        <w:t>ohmic</w:t>
+      </w:r>
+      <w:proofErr w:type="spellEnd"/>
+      <w:r>
+        <w:t xml:space="preserve"> contacts, what is role of G3 and G5.</w:t>
       </w:r>
       <w:r>
         <w:t xml:space="preserve"> </w:t>
@@ -2553,7 +2774,21 @@
         <w:rPr>
           <w:b/>
         </w:rPr>
-        <w:t>DC current readout, AC current readout and ohmic reflectometry.</w:t>
+        <w:t xml:space="preserve">DC current readout, AC current readout and </w:t>
+      </w:r>
+      <w:proofErr w:type="spellStart"/>
+      <w:r>
+        <w:rPr>
+          <w:b/>
+        </w:rPr>
+        <w:t>ohmic</w:t>
+      </w:r>
+      <w:proofErr w:type="spellEnd"/>
+      <w:r>
+        <w:rPr>
+          <w:b/>
+        </w:rPr>
+        <w:t xml:space="preserve"> reflectometry.</w:t>
       </w:r>
     </w:p>
     <w:p>
@@ -2594,13 +2829,29 @@
         <w:t>itself is</w:t>
       </w:r>
       <w:r>
-        <w:t xml:space="preserve"> well coupled to ohmic contacts </w:t>
+        <w:t xml:space="preserve"> well coupled to </w:t>
+      </w:r>
+      <w:proofErr w:type="spellStart"/>
+      <w:r>
+        <w:t>ohmic</w:t>
+      </w:r>
+      <w:proofErr w:type="spellEnd"/>
+      <w:r>
+        <w:t xml:space="preserve"> contacts </w:t>
       </w:r>
       <w:r>
         <w:t>thus it is</w:t>
       </w:r>
       <w:r>
-        <w:t xml:space="preserve"> suitable for charge transport measurements and ohmic reflectometry.</w:t>
+        <w:t xml:space="preserve"> suitable for charge transport measurements and </w:t>
+      </w:r>
+      <w:proofErr w:type="spellStart"/>
+      <w:r>
+        <w:t>ohmic</w:t>
+      </w:r>
+      <w:proofErr w:type="spellEnd"/>
+      <w:r>
+        <w:t xml:space="preserve"> reflectometry.</w:t>
       </w:r>
       <w:r>
         <w:t xml:space="preserve"> </w:t>
@@ -2653,8 +2904,16 @@
         <w:rPr>
           <w:b/>
         </w:rPr>
-        <w:t xml:space="preserve"> substract</w:t>
-      </w:r>
+        <w:t xml:space="preserve"> </w:t>
+      </w:r>
+      <w:proofErr w:type="spellStart"/>
+      <w:r>
+        <w:rPr>
+          <w:b/>
+        </w:rPr>
+        <w:t>substract</w:t>
+      </w:r>
+      <w:proofErr w:type="spellEnd"/>
       <w:r>
         <w:rPr>
           <w:b/>
@@ -2760,7 +3019,15 @@
     </w:p>
     <w:p>
       <w:r>
-        <w:t xml:space="preserve">Regarding current achievement in the gate reflectometry, M.F. Gonzalez – Zalba et al. reported </w:t>
+        <w:t xml:space="preserve">Regarding current achievement in the gate reflectometry, M.F. Gonzalez – </w:t>
+      </w:r>
+      <w:proofErr w:type="spellStart"/>
+      <w:r>
+        <w:t>Zalba</w:t>
+      </w:r>
+      <w:proofErr w:type="spellEnd"/>
+      <w:r>
+        <w:t xml:space="preserve"> et al. reported </w:t>
       </w:r>
       <w:r>
         <w:t xml:space="preserve">charge </w:t>
@@ -2864,7 +3131,15 @@
         <w:t>spin manipulation experiments</w:t>
       </w:r>
       <w:r>
-        <w:t xml:space="preserve"> on a germanium based, hole spin double quantum dot. </w:t>
+        <w:t xml:space="preserve"> on a germanium based, </w:t>
+      </w:r>
+      <w:proofErr w:type="gramStart"/>
+      <w:r>
+        <w:t>hole</w:t>
+      </w:r>
+      <w:proofErr w:type="gramEnd"/>
+      <w:r>
+        <w:t xml:space="preserve"> spin double quantum dot. </w:t>
       </w:r>
     </w:p>
     <w:p>
@@ -2901,271 +3176,539 @@
         <w:t>1</w:t>
       </w:r>
       <w:r>
-        <w:t xml:space="preserve"> is the time during which charge particle spin stays in the prepared st</w:t>
+        <w:t xml:space="preserve"> is the time during which charge particle spin stays in the prepared state. </w:t>
+      </w:r>
+      <w:r>
+        <w:t xml:space="preserve"> Spin manipulation experiments like measuring </w:t>
+      </w:r>
+      <w:r>
+        <w:t>spin dephasing time T</w:t>
+      </w:r>
+      <w:r>
+        <w:rPr>
+          <w:vertAlign w:val="subscript"/>
+        </w:rPr>
+        <w:t>2</w:t>
+      </w:r>
+      <w:r>
+        <w:t xml:space="preserve">*, spin coherence time </w:t>
+      </w:r>
+      <w:r>
+        <w:t>using Hahn echo technique</w:t>
+      </w:r>
+      <w:r>
+        <w:t xml:space="preserve"> T</w:t>
+      </w:r>
+      <w:r>
+        <w:rPr>
+          <w:vertAlign w:val="subscript"/>
+        </w:rPr>
+        <w:t>2</w:t>
+      </w:r>
+      <w:r>
+        <w:t xml:space="preserve">, </w:t>
+      </w:r>
+      <w:r>
+        <w:t xml:space="preserve">spin coherence time </w:t>
+      </w:r>
+      <w:r>
+        <w:t xml:space="preserve">using CPMG pulse sequence </w:t>
+      </w:r>
+      <w:r>
+        <w:t>technique T</w:t>
+      </w:r>
+      <w:r>
+        <w:rPr>
+          <w:vertAlign w:val="subscript"/>
+        </w:rPr>
+        <w:t>2</w:t>
+      </w:r>
+      <w:r>
+        <w:rPr>
+          <w:vertAlign w:val="subscript"/>
+        </w:rPr>
+        <w:t xml:space="preserve"> </w:t>
+      </w:r>
+      <w:r>
+        <w:rPr>
+          <w:sz w:val="20"/>
+          <w:vertAlign w:val="subscript"/>
+        </w:rPr>
+        <w:t>CPMG</w:t>
+      </w:r>
+      <w:r>
+        <w:t xml:space="preserve">. </w:t>
+      </w:r>
+    </w:p>
+    <w:p/>
+    <w:p>
+      <w:pPr>
+        <w:pStyle w:val="Heading3"/>
+      </w:pPr>
+      <w:r>
+        <w:t>Working schedule:</w:t>
+      </w:r>
+    </w:p>
+    <w:p/>
+    <w:p>
+      <w:r>
+        <w:t>Designing gate reflectometry:</w:t>
+      </w:r>
+    </w:p>
+    <w:p>
+      <w:pPr>
+        <w:pStyle w:val="ListParagraph"/>
+        <w:numPr>
+          <w:ilvl w:val="0"/>
+          <w:numId w:val="9"/>
+        </w:numPr>
+      </w:pPr>
+      <w:r>
+        <w:t>Studying recent literature</w:t>
+      </w:r>
+    </w:p>
+    <w:p>
+      <w:pPr>
+        <w:pStyle w:val="ListParagraph"/>
+        <w:numPr>
+          <w:ilvl w:val="0"/>
+          <w:numId w:val="9"/>
+        </w:numPr>
+      </w:pPr>
+      <w:r>
+        <w:t xml:space="preserve">Optimizing (boosting) reflection parameter </w:t>
+      </w:r>
+      <w:r>
+        <w:t>Γ</w:t>
+      </w:r>
+      <w:r>
+        <w:t xml:space="preserve"> regarding to:  sample holder RF design, readout circuit configuration </w:t>
+      </w:r>
+    </w:p>
+    <w:p>
+      <w:pPr>
+        <w:pStyle w:val="ListParagraph"/>
+        <w:rPr>
+          <w:rFonts w:eastAsiaTheme="minorEastAsia"/>
+        </w:rPr>
+      </w:pPr>
+      <w:r>
+        <w:t xml:space="preserve">Sample holder RF design – achieving </w:t>
+      </w:r>
+      <w:r>
+        <w:rPr>
+          <w:rFonts w:eastAsiaTheme="minorEastAsia"/>
+        </w:rPr>
+        <w:t>s</w:t>
+      </w:r>
+      <w:r>
+        <w:rPr>
+          <w:rFonts w:eastAsiaTheme="minorEastAsia"/>
+        </w:rPr>
+        <w:t>mall parasitic cap</w:t>
+      </w:r>
+      <w:r>
+        <w:rPr>
+          <w:rFonts w:eastAsiaTheme="minorEastAsia"/>
+        </w:rPr>
+        <w:t xml:space="preserve">acitance by engineering </w:t>
+      </w:r>
+      <w:r>
+        <w:rPr>
+          <w:rFonts w:eastAsiaTheme="minorEastAsia"/>
+        </w:rPr>
+        <w:t xml:space="preserve">sample holder (PCB), achieving good 50 </w:t>
+      </w:r>
+      <w:r>
+        <w:t>Ω</w:t>
+      </w:r>
+      <w:r>
+        <w:rPr>
+          <w:rFonts w:eastAsiaTheme="minorEastAsia"/>
+        </w:rPr>
+        <w:t xml:space="preserve"> </w:t>
+      </w:r>
+      <w:r>
+        <w:rPr>
+          <w:rFonts w:eastAsiaTheme="minorEastAsia"/>
+        </w:rPr>
+        <w:t xml:space="preserve">on PCB RF </w:t>
+      </w:r>
+      <w:r>
+        <w:rPr>
+          <w:rFonts w:eastAsiaTheme="minorEastAsia"/>
+        </w:rPr>
+        <w:t xml:space="preserve">lines and </w:t>
+      </w:r>
+      <w:r>
+        <w:rPr>
+          <w:rFonts w:eastAsiaTheme="minorEastAsia"/>
+        </w:rPr>
+        <w:t>distributing</w:t>
+      </w:r>
+      <w:r>
+        <w:rPr>
+          <w:rFonts w:eastAsiaTheme="minorEastAsia"/>
+        </w:rPr>
+        <w:t xml:space="preserve"> them for achieving frequency division multiplexing</w:t>
+      </w:r>
+    </w:p>
+    <w:p>
+      <w:pPr>
+        <w:pStyle w:val="ListParagraph"/>
+      </w:pPr>
+      <w:r>
+        <w:t>Readout circuit optimization – choosing appropriate inductor values L (Figure 3) while keeping</w:t>
+      </w:r>
+      <w:r>
+        <w:t xml:space="preserve"> parasitic capacitance small</w:t>
+      </w:r>
+      <w:r>
+        <w:t xml:space="preserve"> like stated above</w:t>
+      </w:r>
+      <w:r>
+        <w:t>, optimizing amplifier and</w:t>
       </w:r>
       <w:bookmarkStart w:id="0" w:name="_GoBack"/>
       <w:bookmarkEnd w:id="0"/>
       <w:r>
-        <w:t xml:space="preserve">ate. </w:t>
-      </w:r>
-      <w:r>
-        <w:t xml:space="preserve"> Spin manipulation experiments like measuring </w:t>
-      </w:r>
-      <w:r>
-        <w:t>spin dephasing time T</w:t>
-      </w:r>
-      <w:r>
-        <w:rPr>
-          <w:vertAlign w:val="subscript"/>
-        </w:rPr>
-        <w:t>2</w:t>
-      </w:r>
-      <w:r>
-        <w:t xml:space="preserve">*, spin coherence time </w:t>
-      </w:r>
-      <w:r>
-        <w:t>using Hahn echo technique</w:t>
-      </w:r>
-      <w:r>
-        <w:t xml:space="preserve"> T</w:t>
-      </w:r>
-      <w:r>
-        <w:rPr>
-          <w:vertAlign w:val="subscript"/>
-        </w:rPr>
-        <w:t>2</w:t>
-      </w:r>
-      <w:r>
-        <w:t xml:space="preserve">, </w:t>
-      </w:r>
-      <w:r>
-        <w:t xml:space="preserve">spin coherence time </w:t>
-      </w:r>
-      <w:r>
-        <w:t xml:space="preserve">using CPMG pulse sequence </w:t>
-      </w:r>
-      <w:r>
-        <w:t>technique T</w:t>
-      </w:r>
-      <w:r>
-        <w:rPr>
-          <w:vertAlign w:val="subscript"/>
-        </w:rPr>
-        <w:t>2</w:t>
-      </w:r>
-      <w:r>
-        <w:rPr>
-          <w:vertAlign w:val="subscript"/>
-        </w:rPr>
+        <w:t xml:space="preserve"> filtering configuration </w:t>
+      </w:r>
+    </w:p>
+    <w:p>
+      <w:pPr>
+        <w:pStyle w:val="ListParagraph"/>
+        <w:numPr>
+          <w:ilvl w:val="0"/>
+          <w:numId w:val="9"/>
+        </w:numPr>
+      </w:pPr>
+      <w:r>
+        <w:t xml:space="preserve">Instrumentation implementation </w:t>
+      </w:r>
+    </w:p>
+    <w:p>
+      <w:pPr>
+        <w:pStyle w:val="ListParagraph"/>
+        <w:numPr>
+          <w:ilvl w:val="0"/>
+          <w:numId w:val="9"/>
+        </w:numPr>
+      </w:pPr>
+      <w:r>
+        <w:t>Germanium nanowire based, hole spin double quantum dot tuning and characterization</w:t>
+      </w:r>
+    </w:p>
+    <w:p>
+      <w:pPr>
+        <w:pStyle w:val="ListParagraph"/>
+        <w:numPr>
+          <w:ilvl w:val="0"/>
+          <w:numId w:val="9"/>
+        </w:numPr>
+      </w:pPr>
+      <w:r>
+        <w:t>Gate reflectometry setup optimization</w:t>
+      </w:r>
+    </w:p>
+    <w:p>
+      <w:pPr>
+        <w:pStyle w:val="ListParagraph"/>
+        <w:numPr>
+          <w:ilvl w:val="0"/>
+          <w:numId w:val="9"/>
+        </w:numPr>
+      </w:pPr>
+      <w:r>
+        <w:t xml:space="preserve">Measuring relaxation time </w:t>
+      </w:r>
+    </w:p>
+    <w:p>
+      <w:pPr>
+        <w:pStyle w:val="ListParagraph"/>
+        <w:numPr>
+          <w:ilvl w:val="0"/>
+          <w:numId w:val="9"/>
+        </w:numPr>
+      </w:pPr>
+      <w:r>
+        <w:t>Spin manipulation setup implementation – signal generator</w:t>
+      </w:r>
+    </w:p>
+    <w:p>
+      <w:pPr>
+        <w:pStyle w:val="ListParagraph"/>
+        <w:numPr>
+          <w:ilvl w:val="0"/>
+          <w:numId w:val="9"/>
+        </w:numPr>
+      </w:pPr>
+      <w:r>
+        <w:t>Spin dephasing time experiment</w:t>
+      </w:r>
+    </w:p>
+    <w:p>
+      <w:pPr>
+        <w:pStyle w:val="ListParagraph"/>
+      </w:pPr>
+    </w:p>
+    <w:p>
+      <w:pPr>
+        <w:pStyle w:val="ListParagraph"/>
+        <w:numPr>
+          <w:ilvl w:val="0"/>
+          <w:numId w:val="9"/>
+        </w:numPr>
+      </w:pPr>
+      <w:r>
+        <w:t xml:space="preserve">Spin coherence time experiment: </w:t>
+      </w:r>
+    </w:p>
+    <w:p>
+      <w:pPr>
+        <w:pStyle w:val="ListParagraph"/>
+        <w:numPr>
+          <w:ilvl w:val="3"/>
+          <w:numId w:val="16"/>
+        </w:numPr>
+      </w:pPr>
+      <w:r>
+        <w:t>Hahn echo</w:t>
+      </w:r>
+    </w:p>
+    <w:p>
+      <w:pPr>
+        <w:pStyle w:val="ListParagraph"/>
+        <w:numPr>
+          <w:ilvl w:val="3"/>
+          <w:numId w:val="16"/>
+        </w:numPr>
+      </w:pPr>
+      <w:r>
+        <w:t>b) CPMG pulse sequence</w:t>
+      </w:r>
+    </w:p>
+    <w:p>
+      <w:r>
         <w:t xml:space="preserve"> </w:t>
       </w:r>
-      <w:r>
-        <w:rPr>
-          <w:sz w:val="20"/>
-          <w:vertAlign w:val="subscript"/>
-        </w:rPr>
-        <w:t>CPMG</w:t>
+    </w:p>
+    <w:p/>
+    <w:p>
+      <w:pPr>
+        <w:pStyle w:val="Heading3"/>
+      </w:pPr>
+      <w:r>
+        <w:t>Innovative aspects</w:t>
+      </w:r>
+      <w:r>
+        <w:t>:</w:t>
+      </w:r>
+    </w:p>
+    <w:p>
+      <w:r>
+        <w:t>In our</w:t>
+      </w:r>
+      <w:r>
+        <w:t xml:space="preserve"> group we are working with a double quantum dot and triple quantum dot</w:t>
+      </w:r>
+      <w:r>
+        <w:t xml:space="preserve"> based spin-qubits </w:t>
+      </w:r>
+      <w:r>
+        <w:t>in</w:t>
+      </w:r>
+      <w:r>
+        <w:t xml:space="preserve"> </w:t>
+      </w:r>
+      <w:proofErr w:type="spellStart"/>
+      <w:r>
+        <w:t>SiGe</w:t>
+      </w:r>
+      <w:proofErr w:type="spellEnd"/>
+      <w:r>
+        <w:t xml:space="preserve"> nanowires. These structures has </w:t>
+      </w:r>
+      <w:r>
+        <w:t xml:space="preserve">promising theoretical proposals </w:t>
+      </w:r>
+      <w:r>
+        <w:rPr>
+          <w:i/>
+        </w:rPr>
+        <w:t>(put in which proposals and some numbers maybe)</w:t>
+      </w:r>
+      <w:r>
+        <w:t xml:space="preserve"> </w:t>
+      </w:r>
+      <w:r>
+        <w:t xml:space="preserve">in terms of qubit </w:t>
+      </w:r>
+      <w:r>
+        <w:rPr>
+          <w:b/>
+        </w:rPr>
+        <w:t>state manipulation</w:t>
+      </w:r>
+      <w:r>
+        <w:t xml:space="preserve"> and </w:t>
+      </w:r>
+      <w:r>
+        <w:rPr>
+          <w:b/>
+        </w:rPr>
+        <w:t>coherence time</w:t>
+      </w:r>
+      <w:r>
+        <w:t xml:space="preserve">. Easy </w:t>
+      </w:r>
+      <w:r>
+        <w:rPr>
+          <w:b/>
+        </w:rPr>
+        <w:t>state manipulation</w:t>
+      </w:r>
+      <w:r>
+        <w:t xml:space="preserve"> is expected</w:t>
+      </w:r>
+      <w:r>
+        <w:t xml:space="preserve"> because of in-situ present </w:t>
+      </w:r>
+      <w:r>
+        <w:t>spin-orbit</w:t>
+      </w:r>
+      <w:r>
+        <w:t xml:space="preserve"> coupling for heavy holes in </w:t>
+      </w:r>
+      <w:proofErr w:type="spellStart"/>
+      <w:r>
+        <w:t>SiGe</w:t>
+      </w:r>
+      <w:proofErr w:type="spellEnd"/>
+      <w:r>
+        <w:t xml:space="preserve"> which enable spin manipulation by applying oscillatory electric field to particular qubit gates eliminating necessity fo</w:t>
+      </w:r>
+      <w:r>
+        <w:t xml:space="preserve">r oscillatory magnetic field. This means </w:t>
+      </w:r>
+      <w:r>
+        <w:t>reducing fabrication complexity.</w:t>
+      </w:r>
+      <w:r>
+        <w:t xml:space="preserve"> Together with all the fabrication reduction complexity brought by gate reflectometry (as explained in </w:t>
+      </w:r>
+      <w:r>
+        <w:rPr>
+          <w:i/>
+        </w:rPr>
+        <w:t>Definition of the problem</w:t>
+      </w:r>
+      <w:r>
+        <w:t>) our approach has high chances of addressing scalability issue.</w:t>
+      </w:r>
+    </w:p>
+    <w:p>
+      <w:r>
+        <w:t>Long coherence time is expected because of</w:t>
+      </w:r>
+      <w:r>
+        <w:t>,</w:t>
+      </w:r>
+      <w:r>
+        <w:t xml:space="preserve"> </w:t>
+      </w:r>
+      <w:r>
+        <w:t>before mentioned</w:t>
+      </w:r>
+      <w:r>
+        <w:t xml:space="preserve">, low coupling qubit </w:t>
+      </w:r>
+      <w:r>
+        <w:t xml:space="preserve">charge spin with surrounding nuclei bath spin. </w:t>
+      </w:r>
+    </w:p>
+    <w:p>
+      <w:pPr>
+        <w:rPr>
+          <w:i/>
+        </w:rPr>
+      </w:pPr>
+      <w:r>
+        <w:t>Gates on our DQD system</w:t>
+      </w:r>
+      <w:r>
+        <w:t xml:space="preserve"> (</w:t>
+      </w:r>
+      <w:proofErr w:type="spellStart"/>
+      <w:r>
+        <w:t>Fig.x</w:t>
+      </w:r>
+      <w:proofErr w:type="spellEnd"/>
+      <w:r>
+        <w:t xml:space="preserve">.) </w:t>
+      </w:r>
+      <w:r>
+        <w:t>are position</w:t>
+      </w:r>
+      <w:r>
+        <w:t>ed</w:t>
+      </w:r>
+      <w:r>
+        <w:t xml:space="preserve"> </w:t>
+      </w:r>
+      <w:r>
+        <w:t>directly</w:t>
+      </w:r>
+      <w:r>
+        <w:t xml:space="preserve"> on the top of the nanowire</w:t>
+      </w:r>
+      <w:r>
+        <w:t xml:space="preserve"> in which quantum dots are formed. This implies</w:t>
+      </w:r>
+      <w:r>
+        <w:t xml:space="preserve"> high capacitive coupling between gate and </w:t>
+      </w:r>
+      <w:r>
+        <w:t xml:space="preserve">quantum dots. This further implies high sensitivity thus speed of gate reflectometry, as explained in </w:t>
+      </w:r>
+      <w:r>
+        <w:rPr>
+          <w:i/>
+        </w:rPr>
+        <w:t>Research methods</w:t>
       </w:r>
       <w:r>
         <w:t xml:space="preserve">. </w:t>
       </w:r>
-    </w:p>
-    <w:p/>
+      <w:r>
+        <w:t xml:space="preserve"> </w:t>
+      </w:r>
+    </w:p>
     <w:p>
       <w:pPr>
         <w:pStyle w:val="Heading3"/>
       </w:pPr>
-      <w:r>
-        <w:t>Innovative aspects</w:t>
-      </w:r>
-      <w:r>
-        <w:t>:</w:t>
-      </w:r>
-    </w:p>
-    <w:p>
-      <w:r>
-        <w:t>In our</w:t>
-      </w:r>
-      <w:r>
-        <w:t xml:space="preserve"> group we are working with a double quantum dot and triple quantum dot</w:t>
-      </w:r>
-      <w:r>
-        <w:t xml:space="preserve"> based spin-qubits </w:t>
-      </w:r>
-      <w:r>
-        <w:t>in</w:t>
-      </w:r>
-      <w:r>
-        <w:t xml:space="preserve"> SiGe nanowires. These structures has </w:t>
-      </w:r>
-      <w:r>
-        <w:t xml:space="preserve">promising theoretical proposals </w:t>
-      </w:r>
-      <w:r>
-        <w:rPr>
-          <w:i/>
-        </w:rPr>
-        <w:t>(put in which proposals and some numbers maybe)</w:t>
-      </w:r>
-      <w:r>
-        <w:t xml:space="preserve"> </w:t>
-      </w:r>
-      <w:r>
-        <w:t xml:space="preserve">in terms of qubit </w:t>
-      </w:r>
-      <w:r>
-        <w:rPr>
-          <w:b/>
-        </w:rPr>
-        <w:t>state manipulation</w:t>
-      </w:r>
-      <w:r>
-        <w:t xml:space="preserve"> and </w:t>
-      </w:r>
-      <w:r>
-        <w:rPr>
-          <w:b/>
-        </w:rPr>
-        <w:t>coherence time</w:t>
-      </w:r>
-      <w:r>
-        <w:t xml:space="preserve">. Easy </w:t>
-      </w:r>
-      <w:r>
-        <w:rPr>
-          <w:b/>
-        </w:rPr>
-        <w:t>state manipulation</w:t>
-      </w:r>
-      <w:r>
-        <w:t xml:space="preserve"> is expected</w:t>
-      </w:r>
-      <w:r>
-        <w:t xml:space="preserve"> because of in-situ present </w:t>
-      </w:r>
-      <w:r>
-        <w:t>spin-orbit</w:t>
-      </w:r>
-      <w:r>
-        <w:t xml:space="preserve"> coupling </w:t>
-      </w:r>
-      <w:r>
-        <w:t xml:space="preserve"> </w:t>
-      </w:r>
-      <w:r>
-        <w:t>for heavy holes in SiGe</w:t>
-      </w:r>
-      <w:r>
-        <w:t xml:space="preserve"> which enable spin manipulation by applying oscillatory electric field to particular qubit gates eliminating necessity fo</w:t>
-      </w:r>
-      <w:r>
-        <w:t xml:space="preserve">r oscillatory magnetic field. This means </w:t>
-      </w:r>
-      <w:r>
-        <w:t>reducing fabrication complexity.</w:t>
-      </w:r>
-      <w:r>
-        <w:t xml:space="preserve"> Together with all the fabrication reduction complexity brought by gate reflectometry (as explained in </w:t>
-      </w:r>
-      <w:r>
-        <w:rPr>
-          <w:i/>
-        </w:rPr>
-        <w:t>Definition of the problem</w:t>
-      </w:r>
-      <w:r>
-        <w:t>) our approach has high chances of addressing scalability issue.</w:t>
-      </w:r>
-    </w:p>
-    <w:p>
-      <w:r>
-        <w:t>Long coherence time is expected because of</w:t>
-      </w:r>
-      <w:r>
-        <w:t>,</w:t>
-      </w:r>
-      <w:r>
-        <w:t xml:space="preserve"> </w:t>
-      </w:r>
-      <w:r>
-        <w:t>before mentioned</w:t>
-      </w:r>
-      <w:r>
-        <w:t xml:space="preserve">, low coupling qubit </w:t>
-      </w:r>
-      <w:r>
-        <w:t xml:space="preserve">charge spin with surrounding nuclei bath spin. </w:t>
-      </w:r>
-    </w:p>
-    <w:p>
-      <w:pPr>
-        <w:rPr>
-          <w:i/>
-        </w:rPr>
-      </w:pPr>
-      <w:r>
-        <w:t>Gates on our DQD system</w:t>
-      </w:r>
-      <w:r>
-        <w:t xml:space="preserve"> (Fig.x.) </w:t>
-      </w:r>
-      <w:r>
-        <w:t>are position</w:t>
-      </w:r>
-      <w:r>
-        <w:t>ed</w:t>
-      </w:r>
-      <w:r>
-        <w:t xml:space="preserve"> </w:t>
-      </w:r>
-      <w:r>
-        <w:t>directly</w:t>
-      </w:r>
-      <w:r>
-        <w:t xml:space="preserve"> on the top of the nanowire</w:t>
-      </w:r>
-      <w:r>
-        <w:t xml:space="preserve"> in which quantum dots are formed. This implies</w:t>
-      </w:r>
-      <w:r>
-        <w:t xml:space="preserve"> high capacitive coupling between gate and </w:t>
-      </w:r>
-      <w:r>
-        <w:t xml:space="preserve">quantum dots. This further implies high sensitivity thus speed of gate reflectometry, as explained in </w:t>
-      </w:r>
-      <w:r>
-        <w:rPr>
-          <w:i/>
-        </w:rPr>
-        <w:t>Research methods</w:t>
-      </w:r>
-      <w:r>
-        <w:t xml:space="preserve">. </w:t>
-      </w:r>
-      <w:r>
-        <w:t xml:space="preserve"> </w:t>
-      </w:r>
     </w:p>
     <w:p>
       <w:pPr>
         <w:pStyle w:val="Heading3"/>
       </w:pPr>
-    </w:p>
-    <w:p>
-      <w:pPr>
-        <w:pStyle w:val="Heading3"/>
-      </w:pPr>
       <w:r>
         <w:t>Overall goal of the project:</w:t>
       </w:r>
     </w:p>
     <w:p>
       <w:r>
-        <w:t>To implement one of the Loss and DiVincenzo</w:t>
+        <w:t xml:space="preserve">To implement one of the Loss and </w:t>
+      </w:r>
+      <w:proofErr w:type="spellStart"/>
+      <w:r>
+        <w:t>DiVincenzo</w:t>
       </w:r>
       <w:r>
         <w:t>’s</w:t>
       </w:r>
+      <w:proofErr w:type="spellEnd"/>
       <w:r>
         <w:t xml:space="preserve"> criteria:</w:t>
       </w:r>
@@ -3182,7 +3725,6 @@
         <w:rPr>
           <w:b/>
         </w:rPr>
-        <w:lastRenderedPageBreak/>
         <w:t>strong quantum measurements</w:t>
       </w:r>
       <w:r>
@@ -3191,7 +3733,15 @@
     </w:p>
     <w:p>
       <w:r>
-        <w:t xml:space="preserve"> and conducting </w:t>
+        <w:t xml:space="preserve"> </w:t>
+      </w:r>
+      <w:proofErr w:type="gramStart"/>
+      <w:r>
+        <w:t>and</w:t>
+      </w:r>
+      <w:proofErr w:type="gramEnd"/>
+      <w:r>
+        <w:t xml:space="preserve"> conducting </w:t>
       </w:r>
       <w:r>
         <w:rPr>
@@ -3214,18 +3764,29 @@
         <w:t xml:space="preserve"> spin manipulation experiments can be done by applying bursts of microwave signal on </w:t>
       </w:r>
       <w:r>
-        <w:t xml:space="preserve">electrostatic gates  </w:t>
+        <w:t xml:space="preserve">electrostatic </w:t>
+      </w:r>
+      <w:proofErr w:type="gramStart"/>
+      <w:r>
+        <w:t xml:space="preserve">gates  </w:t>
       </w:r>
       <w:r>
         <w:rPr>
           <w:i/>
         </w:rPr>
-        <w:t>(as explained in research methods)</w:t>
-      </w:r>
+        <w:t>(</w:t>
+      </w:r>
+      <w:proofErr w:type="gramEnd"/>
       <w:r>
         <w:rPr>
           <w:i/>
         </w:rPr>
+        <w:t>as explained in research methods)</w:t>
+      </w:r>
+      <w:r>
+        <w:rPr>
+          <w:i/>
+        </w:rPr>
         <w:t>.</w:t>
       </w:r>
       <w:r>
@@ -3234,7 +3795,15 @@
     </w:p>
     <w:p>
       <w:r>
-        <w:t>Spin manipulation experiments will be guideline for achieving second of the Loss and DiVincenzo’s criteria:</w:t>
+        <w:t xml:space="preserve">Spin manipulation experiments will be guideline for achieving second of the Loss and </w:t>
+      </w:r>
+      <w:proofErr w:type="spellStart"/>
+      <w:r>
+        <w:t>DiVincenzo’s</w:t>
+      </w:r>
+      <w:proofErr w:type="spellEnd"/>
+      <w:r>
+        <w:t xml:space="preserve"> criteria:</w:t>
       </w:r>
     </w:p>
     <w:p>
@@ -3246,6 +3815,7 @@
         </w:numPr>
       </w:pPr>
       <w:r>
+        <w:lastRenderedPageBreak/>
         <w:t>accu</w:t>
       </w:r>
       <w:r>
@@ -3283,7 +3853,21 @@
         <w:rPr>
           <w:i/>
         </w:rPr>
-        <w:t>(take from someone in group)</w:t>
+        <w:t>(</w:t>
+      </w:r>
+      <w:proofErr w:type="gramStart"/>
+      <w:r>
+        <w:rPr>
+          <w:i/>
+        </w:rPr>
+        <w:t>take</w:t>
+      </w:r>
+      <w:proofErr w:type="gramEnd"/>
+      <w:r>
+        <w:rPr>
+          <w:i/>
+        </w:rPr>
+        <w:t xml:space="preserve"> from someone in group)</w:t>
       </w:r>
     </w:p>
     <w:p>
@@ -3303,8 +3887,13 @@
         <w:t xml:space="preserve"> </w:t>
       </w:r>
       <w:r>
-        <w:t>in the dilution refrigerator with a base temperature of 10 mK.</w:t>
-      </w:r>
+        <w:t xml:space="preserve">in the dilution refrigerator with a base temperature of 10 </w:t>
+      </w:r>
+      <w:proofErr w:type="spellStart"/>
+      <w:r>
+        <w:t>mK.</w:t>
+      </w:r>
+      <w:proofErr w:type="spellEnd"/>
       <w:r>
         <w:t xml:space="preserve"> </w:t>
       </w:r>
@@ -3370,135 +3959,181 @@
         <w:jc w:val="center"/>
       </w:pPr>
       <w:r>
+        <w:t>Fig. x1. PCB holder (green) with mounted nanowire based sample (middle</w:t>
+      </w:r>
+      <w:r>
+        <w:t>, grey</w:t>
+      </w:r>
+      <w:r>
+        <w:t xml:space="preserve">) fabricated in our group by Lada </w:t>
+      </w:r>
+      <w:proofErr w:type="spellStart"/>
+      <w:r>
+        <w:t>Vuku</w:t>
+      </w:r>
+      <w:r>
+        <w:t>š</w:t>
+      </w:r>
+      <w:r>
+        <w:t>i</w:t>
+      </w:r>
+      <w:r>
+        <w:t>ć</w:t>
+      </w:r>
+      <w:proofErr w:type="spellEnd"/>
+      <w:r>
+        <w:t xml:space="preserve">. </w:t>
+      </w:r>
+      <w:r>
+        <w:t xml:space="preserve">Altogether mounted on golden plated copper fork on the dilution fridge insert. Copper wires are coaxial cables providing high frequency connection for spin manipulation and readout. Nanometer gates and </w:t>
+      </w:r>
+      <w:proofErr w:type="spellStart"/>
+      <w:r>
+        <w:t>ohmic</w:t>
+      </w:r>
+      <w:proofErr w:type="spellEnd"/>
+      <w:r>
+        <w:t xml:space="preserve"> contacts on the sample are connected by wedge wire bonding.</w:t>
+      </w:r>
+    </w:p>
+    <w:p/>
+    <w:p>
+      <w:r>
         <w:lastRenderedPageBreak/>
-        <w:t>Fig. x1. PCB holder (green) with mounted nanowire based sample (middle</w:t>
-      </w:r>
-      <w:r>
-        <w:t>, grey</w:t>
-      </w:r>
-      <w:r>
-        <w:t>) fabricated in our group by Lada Vuku</w:t>
-      </w:r>
-      <w:r>
-        <w:t>š</w:t>
-      </w:r>
-      <w:r>
-        <w:t>i</w:t>
-      </w:r>
-      <w:r>
-        <w:t>ć</w:t>
+        <w:t xml:space="preserve">Electrical connection with the sample is achieved through thermally low conductive looms for DC signals and coaxial cables for RF and microwave signals. </w:t>
+      </w:r>
+      <w:r>
+        <w:rPr>
+          <w:i/>
+        </w:rPr>
+        <w:t>(</w:t>
+      </w:r>
+      <w:proofErr w:type="gramStart"/>
+      <w:r>
+        <w:rPr>
+          <w:i/>
+        </w:rPr>
+        <w:t>put</w:t>
+      </w:r>
+      <w:proofErr w:type="gramEnd"/>
+      <w:r>
+        <w:rPr>
+          <w:i/>
+        </w:rPr>
+        <w:t xml:space="preserve"> the picture of the probe)</w:t>
+      </w:r>
+      <w:r>
+        <w:rPr>
+          <w:i/>
+        </w:rPr>
+        <w:t xml:space="preserve"> </w:t>
+      </w:r>
+      <w:r>
+        <w:t>All cables finish in PCB connector and further electrical contact with the sample is achieved by wedge wire bonding.</w:t>
+      </w:r>
+    </w:p>
+    <w:p>
+      <w:r>
+        <w:t xml:space="preserve">On room temperature side there are several instruments for sending and receiving the signals from the sample. Firstly, DQD and TQD needs to be tune in correct </w:t>
+      </w:r>
+      <w:r>
+        <w:t>electro</w:t>
+      </w:r>
+      <w:r>
+        <w:t>static configuration</w:t>
+      </w:r>
+      <w:r>
+        <w:t xml:space="preserve"> what is achieved through the </w:t>
+      </w:r>
+      <w:r>
+        <w:t>low-noise, optically isolated, voltage DC sources.</w:t>
+      </w:r>
+    </w:p>
+    <w:p>
+      <w:r>
+        <w:t xml:space="preserve">Sequences of high-speed pulses (ranging from hundreds of nanoseconds to several milliseconds)  coordinated together with bursts of microwave signals (several GHz up to several tens of GHz) are sent via coaxial cables to manipulate DQD and TQD charge and spin state thus </w:t>
+      </w:r>
+      <w:r>
+        <w:rPr>
+          <w:b/>
+        </w:rPr>
+        <w:t>providing</w:t>
+      </w:r>
+      <w:r>
+        <w:rPr>
+          <w:b/>
+        </w:rPr>
+        <w:t xml:space="preserve"> spin</w:t>
+      </w:r>
+      <w:r>
+        <w:rPr>
+          <w:b/>
+        </w:rPr>
+        <w:t xml:space="preserve"> qubit manipulations</w:t>
       </w:r>
       <w:r>
         <w:t xml:space="preserve">. </w:t>
       </w:r>
-      <w:r>
-        <w:t>Altogether mounted on golden plated copper fork on the dilution fridge insert. Copper wires are coaxial cables providing high frequency connection for spin manipulation and readout. Nanometer gates and ohmic contacts on the sample are connected by wedge wire bonding.</w:t>
+    </w:p>
+    <w:p>
+      <w:r>
+        <w:t xml:space="preserve">Pulses are generated by arbitrary waveform generator (Tektronix AWG5014C) and microwave signals by microwave signal source (Rohde &amp; Schwarz SMF100A). </w:t>
+      </w:r>
+    </w:p>
+    <w:p>
+      <w:r>
+        <w:rPr>
+          <w:b/>
+        </w:rPr>
+        <w:t>Qubit state is read-out</w:t>
+      </w:r>
+      <w:r>
+        <w:t xml:space="preserve"> by probing </w:t>
+      </w:r>
+      <w:r>
+        <w:t>radio-frequency (RF) signal reflected from resonant</w:t>
+      </w:r>
+      <w:r>
+        <w:t xml:space="preserve"> circuit consisted of discrete inductor and capacitor and gate capacitance between DQD and TQD top gates and confined charge area in those</w:t>
+      </w:r>
+      <w:r>
+        <w:t>. Probing is done by high frequency lock-in measurement technique using Zurich Instruments UHFLI lock-in amplifier.</w:t>
       </w:r>
     </w:p>
     <w:p/>
     <w:p>
-      <w:r>
-        <w:t xml:space="preserve">Electrical connection with the sample is achieved through thermally low conductive looms for DC signals and coaxial cables for RF and microwave signals. </w:t>
-      </w:r>
+      <w:pPr>
+        <w:pStyle w:val="Heading3"/>
+      </w:pPr>
+      <w:proofErr w:type="spellStart"/>
+      <w:r>
+        <w:t>Hypoteses</w:t>
+      </w:r>
+      <w:proofErr w:type="spellEnd"/>
+      <w:r>
+        <w:t>:</w:t>
+      </w:r>
+    </w:p>
+    <w:p>
       <w:r>
         <w:rPr>
           <w:i/>
         </w:rPr>
-        <w:t>(put the picture of the probe)</w:t>
-      </w:r>
+        <w:t xml:space="preserve">(Don’t know what to put here and what in research </w:t>
+      </w:r>
+      <w:proofErr w:type="spellStart"/>
       <w:r>
         <w:rPr>
           <w:i/>
         </w:rPr>
-        <w:t xml:space="preserve"> </w:t>
-      </w:r>
-      <w:r>
-        <w:t>All cables finish in PCB connector and further electrical contact with the sample is achieved by wedge wire bonding.</w:t>
-      </w:r>
-    </w:p>
-    <w:p>
-      <w:r>
-        <w:t xml:space="preserve">On room temperature side there are several instruments for sending and receiving the signals from the sample. Firstly, DQD and TQD needs to be tune in correct </w:t>
-      </w:r>
-      <w:r>
-        <w:t>electro</w:t>
-      </w:r>
-      <w:r>
-        <w:t>static configuration</w:t>
-      </w:r>
-      <w:r>
-        <w:t xml:space="preserve"> what is achieved through the </w:t>
-      </w:r>
-      <w:r>
-        <w:t>low-noise, optically isolated, voltage DC sources.</w:t>
-      </w:r>
-    </w:p>
-    <w:p>
-      <w:r>
-        <w:t xml:space="preserve">Sequences of high-speed pulses (ranging from hundreds of nanoseconds to several milliseconds)  coordinated together with bursts of microwave signals (several GHz up to several tens of GHz) are sent via coaxial cables to manipulate DQD and TQD charge and spin state thus </w:t>
-      </w:r>
-      <w:r>
-        <w:rPr>
-          <w:b/>
-        </w:rPr>
-        <w:t>providing</w:t>
-      </w:r>
-      <w:r>
-        <w:rPr>
-          <w:b/>
-        </w:rPr>
-        <w:t xml:space="preserve"> spin</w:t>
-      </w:r>
-      <w:r>
-        <w:rPr>
-          <w:b/>
-        </w:rPr>
-        <w:t xml:space="preserve"> qubit manipulations</w:t>
-      </w:r>
-      <w:r>
-        <w:t xml:space="preserve">. </w:t>
-      </w:r>
-    </w:p>
-    <w:p>
-      <w:r>
-        <w:t xml:space="preserve">Pulses are generated by arbitrary waveform generator (Tektronix AWG5014C) and microwave signals by microwave signal source (Rohde &amp; Schwarz SMF100A). </w:t>
-      </w:r>
-    </w:p>
-    <w:p>
-      <w:r>
-        <w:rPr>
-          <w:b/>
-        </w:rPr>
-        <w:t>Qubit state is read-out</w:t>
-      </w:r>
-      <w:r>
-        <w:t xml:space="preserve"> by probing </w:t>
-      </w:r>
-      <w:r>
-        <w:t>radio-frequency (RF) signal reflected from resonant</w:t>
-      </w:r>
-      <w:r>
-        <w:t xml:space="preserve"> circuit consisted of discrete inductor and capacitor and gate capacitance between DQD and TQD top gates and confined charge area in those</w:t>
-      </w:r>
-      <w:r>
-        <w:t>. Probing is done by high frequency lock-in measurement technique using Zurich Instruments UHFLI lock-in amplifier.</w:t>
-      </w:r>
-    </w:p>
-    <w:p/>
-    <w:p>
-      <w:pPr>
-        <w:pStyle w:val="Heading3"/>
-      </w:pPr>
-      <w:r>
-        <w:t>Hypoteses:</w:t>
-      </w:r>
-    </w:p>
-    <w:p>
+        <w:t>metodology</w:t>
+      </w:r>
+      <w:proofErr w:type="spellEnd"/>
       <w:r>
         <w:rPr>
           <w:i/>
         </w:rPr>
-        <w:t>(Don’t know what to put here and what in research metodology)</w:t>
+        <w:t>)</w:t>
       </w:r>
     </w:p>
     <w:p>
@@ -3670,8 +4305,16 @@
         <w:rPr>
           <w:rFonts w:eastAsiaTheme="minorEastAsia"/>
         </w:rPr>
-        <w:t xml:space="preserve">.   Resonant frequency, </w:t>
-      </w:r>
+        <w:t>.   Resonant frequency</w:t>
+      </w:r>
+      <w:proofErr w:type="gramStart"/>
+      <w:r>
+        <w:rPr>
+          <w:rFonts w:eastAsiaTheme="minorEastAsia"/>
+        </w:rPr>
+        <w:t xml:space="preserve">, </w:t>
+      </w:r>
+      <w:proofErr w:type="gramEnd"/>
       <m:oMath>
         <m:sSub>
           <m:sSubPr>
@@ -3800,14 +4443,7 @@
         <w:rPr>
           <w:rFonts w:eastAsiaTheme="minorEastAsia"/>
         </w:rPr>
-        <w:t xml:space="preserve">externally added </w:t>
-      </w:r>
-      <w:r>
-        <w:rPr>
-          <w:rFonts w:eastAsiaTheme="minorEastAsia"/>
-        </w:rPr>
-        <w:lastRenderedPageBreak/>
-        <w:t>lumped inductance L which is externally added, and parasitic capacitance C</w:t>
+        <w:t>externally added lumped inductance L which is externally added, and parasitic capacitance C</w:t>
       </w:r>
       <w:r>
         <w:rPr>
@@ -3832,23 +4468,46 @@
         <w:rPr>
           <w:rFonts w:eastAsiaTheme="minorEastAsia"/>
         </w:rPr>
-        <w:t>Because L is easily tunable and C</w:t>
+        <w:t xml:space="preserve">Because L is easily tunable and </w:t>
+      </w:r>
+      <w:proofErr w:type="spellStart"/>
+      <w:r>
+        <w:rPr>
+          <w:rFonts w:eastAsiaTheme="minorEastAsia"/>
+        </w:rPr>
+        <w:t>C</w:t>
       </w:r>
       <w:r>
         <w:rPr>
           <w:rFonts w:eastAsiaTheme="minorEastAsia"/>
           <w:vertAlign w:val="subscript"/>
         </w:rPr>
-        <w:t xml:space="preserve">p </w:t>
-      </w:r>
+        <w:t>p</w:t>
+      </w:r>
+      <w:proofErr w:type="spellEnd"/>
       <w:r>
         <w:rPr>
           <w:rFonts w:eastAsiaTheme="minorEastAsia"/>
+          <w:vertAlign w:val="subscript"/>
+        </w:rPr>
+        <w:t xml:space="preserve"> </w:t>
+      </w:r>
+      <w:r>
+        <w:rPr>
+          <w:rFonts w:eastAsiaTheme="minorEastAsia"/>
         </w:rPr>
         <w:t xml:space="preserve">can be reduced to some level by engineering, main hypotheses is that </w:t>
       </w:r>
       <w:r>
-        <w:t>quantum capacitance due to a hole tunneling, C</w:t>
+        <w:t xml:space="preserve">quantum capacitance due to a </w:t>
+      </w:r>
+      <w:proofErr w:type="gramStart"/>
+      <w:r>
+        <w:t>hole</w:t>
+      </w:r>
+      <w:proofErr w:type="gramEnd"/>
+      <w:r>
+        <w:t xml:space="preserve"> tunneling, C</w:t>
       </w:r>
       <w:r>
         <w:rPr>
@@ -3885,11 +4544,26 @@
         <w:rPr>
           <w:i/>
         </w:rPr>
-        <w:t>(This need to be changed according to Csigma)</w:t>
-      </w:r>
-    </w:p>
-    <w:p>
-      <w:r>
+        <w:t xml:space="preserve">(This need to be changed according to </w:t>
+      </w:r>
+      <w:proofErr w:type="spellStart"/>
+      <w:r>
+        <w:rPr>
+          <w:i/>
+        </w:rPr>
+        <w:t>Csigma</w:t>
+      </w:r>
+      <w:proofErr w:type="spellEnd"/>
+      <w:r>
+        <w:rPr>
+          <w:i/>
+        </w:rPr>
+        <w:t>)</w:t>
+      </w:r>
+    </w:p>
+    <w:p>
+      <w:r>
+        <w:lastRenderedPageBreak/>
         <w:t>C</w:t>
       </w:r>
       <w:r>
@@ -3929,7 +4603,11 @@
         <w:t>, and parasitic capacitances</w:t>
       </w:r>
       <w:r>
-        <w:t xml:space="preserve"> C</w:t>
+        <w:t xml:space="preserve"> </w:t>
+      </w:r>
+      <w:proofErr w:type="spellStart"/>
+      <w:r>
+        <w:t>C</w:t>
       </w:r>
       <w:r>
         <w:rPr>
@@ -3937,6 +4615,7 @@
         </w:rPr>
         <w:t>p</w:t>
       </w:r>
+      <w:proofErr w:type="spellEnd"/>
       <w:r>
         <w:t xml:space="preserve">, according to: </w:t>
       </w:r>
@@ -4276,13 +4955,24 @@
         <w:t xml:space="preserve">g </w:t>
       </w:r>
       <w:r>
-        <w:t>high and C</w:t>
+        <w:t xml:space="preserve">high and </w:t>
+      </w:r>
+      <w:proofErr w:type="spellStart"/>
+      <w:r>
+        <w:t>C</w:t>
       </w:r>
       <w:r>
         <w:rPr>
           <w:vertAlign w:val="subscript"/>
         </w:rPr>
-        <w:t xml:space="preserve">p </w:t>
+        <w:t>p</w:t>
+      </w:r>
+      <w:proofErr w:type="spellEnd"/>
+      <w:r>
+        <w:rPr>
+          <w:vertAlign w:val="subscript"/>
+        </w:rPr>
+        <w:t xml:space="preserve"> </w:t>
       </w:r>
       <w:r>
         <w:t>low.</w:t>
@@ -4307,7 +4997,15 @@
         <w:t xml:space="preserve"> (d is small</w:t>
       </w:r>
       <w:r>
-        <w:t>, l and w are relatively large</w:t>
+        <w:t xml:space="preserve">, l and </w:t>
+      </w:r>
+      <w:proofErr w:type="spellStart"/>
+      <w:r>
+        <w:t>w</w:t>
+      </w:r>
+      <w:proofErr w:type="spellEnd"/>
+      <w:r>
+        <w:t xml:space="preserve"> are relatively large</w:t>
       </w:r>
       <w:r>
         <w:t>)</w:t>
@@ -4316,7 +5014,11 @@
         <w:t xml:space="preserve"> consisting QDs</w:t>
       </w:r>
       <w:r>
-        <w:t xml:space="preserve"> (Fig 1.) we expect high C</w:t>
+        <w:t xml:space="preserve"> (Fig 1.) we expect high </w:t>
+      </w:r>
+      <w:proofErr w:type="gramStart"/>
+      <w:r>
+        <w:t>C</w:t>
       </w:r>
       <w:r>
         <w:rPr>
@@ -4328,7 +5030,11 @@
         <w:t>,</w:t>
       </w:r>
       <w:r>
-        <w:t xml:space="preserve">according to: </w:t>
+        <w:t>according</w:t>
+      </w:r>
+      <w:proofErr w:type="gramEnd"/>
+      <w:r>
+        <w:t xml:space="preserve"> to: </w:t>
       </w:r>
       <w:r>
         <w:t xml:space="preserve"> </w:t>
@@ -4585,7 +5291,21 @@
         <w:rPr>
           <w:rFonts w:eastAsiaTheme="minorEastAsia"/>
         </w:rPr>
-        <w:t xml:space="preserve">On Fig.x.1. around the sample PCB is translucent indicating that there is no copper ground plane. </w:t>
+        <w:t xml:space="preserve">On Fig.x.1. </w:t>
+      </w:r>
+      <w:proofErr w:type="gramStart"/>
+      <w:r>
+        <w:rPr>
+          <w:rFonts w:eastAsiaTheme="minorEastAsia"/>
+        </w:rPr>
+        <w:t>around</w:t>
+      </w:r>
+      <w:proofErr w:type="gramEnd"/>
+      <w:r>
+        <w:rPr>
+          <w:rFonts w:eastAsiaTheme="minorEastAsia"/>
+        </w:rPr>
+        <w:t xml:space="preserve"> the sample PCB is translucent indicating that there is no copper ground plane. </w:t>
       </w:r>
     </w:p>
     <w:p>
@@ -4641,7 +5361,15 @@
         <w:t>Nanowire based single quantum dot</w:t>
       </w:r>
       <w:r>
-        <w:t>, predecessor of double quantum dot on Fig.x.</w:t>
+        <w:t xml:space="preserve">, predecessor of double quantum dot on </w:t>
+      </w:r>
+      <w:proofErr w:type="spellStart"/>
+      <w:r>
+        <w:t>Fig.x</w:t>
+      </w:r>
+      <w:proofErr w:type="spellEnd"/>
+      <w:r>
+        <w:t>.</w:t>
       </w:r>
     </w:p>
     <w:p/>
@@ -4666,7 +5394,15 @@
         <w:t>Here we are proposing i</w:t>
       </w:r>
       <w:r>
-        <w:t xml:space="preserve">ntegration of two qubit Loss and DiVincezo’s criteria </w:t>
+        <w:t xml:space="preserve">ntegration of two qubit Loss and </w:t>
+      </w:r>
+      <w:proofErr w:type="spellStart"/>
+      <w:r>
+        <w:t>DiVincezo’s</w:t>
+      </w:r>
+      <w:proofErr w:type="spellEnd"/>
+      <w:r>
+        <w:t xml:space="preserve"> criteria </w:t>
       </w:r>
       <w:r>
         <w:t xml:space="preserve">in our type of qubit. First is </w:t>
@@ -4695,6 +5431,7 @@
         <w:pStyle w:val="Heading3"/>
       </w:pPr>
       <w:r>
+        <w:lastRenderedPageBreak/>
         <w:t>Qubit state readout:</w:t>
       </w:r>
     </w:p>
@@ -4828,7 +5565,11 @@
         <w:t xml:space="preserve"> the</w:t>
       </w:r>
       <w:r>
-        <w:t xml:space="preserve"> wave is travelling in media with impedance Z</w:t>
+        <w:t xml:space="preserve"> wave is travelling in media with impedance </w:t>
+      </w:r>
+      <w:proofErr w:type="gramStart"/>
+      <w:r>
+        <w:t>Z</w:t>
       </w:r>
       <w:r>
         <w:rPr>
@@ -4837,7 +5578,11 @@
         <w:t xml:space="preserve">0 </w:t>
       </w:r>
       <w:r>
-        <w:t xml:space="preserve"> (e.g. coax cable) and it encounter</w:t>
+        <w:t xml:space="preserve"> (</w:t>
+      </w:r>
+      <w:proofErr w:type="gramEnd"/>
+      <w:r>
+        <w:t>e.g. coax cable) and it encounter</w:t>
       </w:r>
       <w:r>
         <w:t>s</w:t>
@@ -4852,11 +5597,7 @@
         <w:t xml:space="preserve"> portion of the wave will be reflect</w:t>
       </w:r>
       <w:r>
-        <w:t xml:space="preserve">ed back </w:t>
-      </w:r>
-      <w:r>
-        <w:lastRenderedPageBreak/>
-        <w:t xml:space="preserve">according to the expression: </w:t>
+        <w:t xml:space="preserve">ed back according to the expression: </w:t>
       </w:r>
       <m:oMath>
         <m:sSub>
@@ -5169,6 +5910,7 @@
         </w:rPr>
         <w:t xml:space="preserve"> </w:t>
       </w:r>
+      <w:proofErr w:type="spellStart"/>
       <w:r>
         <w:rPr>
           <w:rFonts w:eastAsiaTheme="minorEastAsia"/>
@@ -5182,6 +5924,7 @@
         </w:rPr>
         <w:t>r</w:t>
       </w:r>
+      <w:proofErr w:type="spellEnd"/>
       <w:r>
         <w:rPr>
           <w:rFonts w:eastAsiaTheme="minorEastAsia"/>
@@ -5244,12 +5987,14 @@
       <w:r>
         <w:t xml:space="preserve"> Reflection coefficient phase is </w:t>
       </w:r>
+      <w:proofErr w:type="gramStart"/>
       <w:r>
         <w:rPr>
           <w:rFonts w:eastAsiaTheme="minorEastAsia"/>
         </w:rPr>
         <w:t>ᵠ(</w:t>
       </w:r>
+      <w:proofErr w:type="gramEnd"/>
       <w:r>
         <w:t>Γ</w:t>
       </w:r>
@@ -5286,10 +6031,18 @@
         <w:t xml:space="preserve"> resonant circuit – inductance L and</w:t>
       </w:r>
       <w:r>
-        <w:t xml:space="preserve"> capacitance C</w:t>
-      </w:r>
-      <w:r>
-        <w:t xml:space="preserve"> are properly chosen, on the resonant frequency of that circuit, </w:t>
+        <w:t xml:space="preserve"> capacitance </w:t>
+      </w:r>
+      <w:r>
+        <w:lastRenderedPageBreak/>
+        <w:t>C</w:t>
+      </w:r>
+      <w:r>
+        <w:t xml:space="preserve"> are properly chosen, on the resonant frequency of that circuit</w:t>
+      </w:r>
+      <w:proofErr w:type="gramStart"/>
+      <w:r>
+        <w:t xml:space="preserve">, </w:t>
       </w:r>
       <m:oMath>
         <m:sSub>
@@ -5302,6 +6055,7 @@
             </m:ctrlPr>
           </m:sSubPr>
           <m:e>
+            <w:proofErr w:type="gramEnd"/>
             <m:r>
               <w:rPr>
                 <w:rFonts w:ascii="Cambria Math" w:hAnsi="Cambria Math"/>
@@ -5423,6 +6177,7 @@
         </w:rPr>
         <w:t xml:space="preserve">, Fig 2. </w:t>
       </w:r>
+      <w:proofErr w:type="gramStart"/>
       <w:r>
         <w:rPr>
           <w:rFonts w:eastAsiaTheme="minorEastAsia"/>
@@ -5435,6 +6190,7 @@
         </w:rPr>
         <w:t>op</w:t>
       </w:r>
+      <w:proofErr w:type="gramEnd"/>
       <w:r>
         <w:rPr>
           <w:rFonts w:eastAsiaTheme="minorEastAsia"/>
@@ -5479,12 +6235,14 @@
       <w:r>
         <w:t xml:space="preserve">&gt; </w:t>
       </w:r>
+      <w:proofErr w:type="gramStart"/>
       <w:r>
         <w:rPr>
           <w:rFonts w:eastAsiaTheme="minorEastAsia"/>
         </w:rPr>
         <w:t>ᵠ(</w:t>
       </w:r>
+      <w:proofErr w:type="gramEnd"/>
       <w:r>
         <w:t>Γ</w:t>
       </w:r>
@@ -5518,6 +6276,7 @@
         </w:rPr>
         <w:t xml:space="preserve"> </w:t>
       </w:r>
+      <w:proofErr w:type="spellStart"/>
       <w:r>
         <w:rPr>
           <w:rFonts w:eastAsiaTheme="minorEastAsia"/>
@@ -5531,6 +6290,7 @@
         </w:rPr>
         <w:t>r</w:t>
       </w:r>
+      <w:proofErr w:type="spellEnd"/>
       <w:r>
         <w:rPr>
           <w:rFonts w:eastAsiaTheme="minorEastAsia"/>
@@ -5549,18 +6309,21 @@
       <w:r>
         <w:t xml:space="preserve"> </w:t>
       </w:r>
+      <w:proofErr w:type="gramStart"/>
       <w:r>
         <w:rPr>
           <w:rFonts w:eastAsiaTheme="minorEastAsia"/>
         </w:rPr>
         <w:t>ᵠ(</w:t>
       </w:r>
+      <w:proofErr w:type="gramEnd"/>
       <w:r>
         <w:rPr>
           <w:rFonts w:eastAsiaTheme="minorEastAsia"/>
         </w:rPr>
         <w:t xml:space="preserve"> </w:t>
       </w:r>
+      <w:proofErr w:type="spellStart"/>
       <w:r>
         <w:rPr>
           <w:rFonts w:eastAsiaTheme="minorEastAsia"/>
@@ -5574,6 +6337,7 @@
         </w:rPr>
         <w:t>r</w:t>
       </w:r>
+      <w:proofErr w:type="spellEnd"/>
       <w:r>
         <w:rPr>
           <w:rFonts w:eastAsiaTheme="minorEastAsia"/>
@@ -5687,7 +6451,21 @@
         <w:rPr>
           <w:i/>
         </w:rPr>
-        <w:t>(put something from qucs instead of this one)</w:t>
+        <w:t xml:space="preserve">(put something from </w:t>
+      </w:r>
+      <w:proofErr w:type="spellStart"/>
+      <w:r>
+        <w:rPr>
+          <w:i/>
+        </w:rPr>
+        <w:t>qucs</w:t>
+      </w:r>
+      <w:proofErr w:type="spellEnd"/>
+      <w:r>
+        <w:rPr>
+          <w:i/>
+        </w:rPr>
+        <w:t xml:space="preserve"> instead of this one)</w:t>
       </w:r>
     </w:p>
     <w:p>
@@ -5718,71 +6496,82 @@
     </w:p>
     <w:p>
       <w:r>
+        <w:t>RF wave (tens to hundreds of MHz) is generate</w:t>
+      </w:r>
+      <w:r>
+        <w:t>d</w:t>
+      </w:r>
+      <w:r>
+        <w:t xml:space="preserve"> and sent from UHFLI out port</w:t>
+      </w:r>
+      <w:r>
+        <w:t xml:space="preserve"> down the coax cable</w:t>
+      </w:r>
+      <w:r>
+        <w:t xml:space="preserve">.  </w:t>
+      </w:r>
+      <w:r>
+        <w:t>Going through directional coupler and encountering three resonant ci</w:t>
+      </w:r>
+      <w:r>
+        <w:t>rcuit frequency multiplexed on</w:t>
+      </w:r>
+      <w:r>
+        <w:t xml:space="preserve"> different</w:t>
+      </w:r>
+      <w:r>
+        <w:t xml:space="preserve"> resonance frequencies</w:t>
+      </w:r>
+      <w:r>
+        <w:t xml:space="preserve"> by choosing different values for surface mount </w:t>
+      </w:r>
+      <w:r>
+        <w:t>inductors L</w:t>
+      </w:r>
+      <w:r>
+        <w:rPr>
+          <w:vertAlign w:val="subscript"/>
+        </w:rPr>
+        <w:t>1</w:t>
+      </w:r>
+      <w:r>
+        <w:t>, L</w:t>
+      </w:r>
+      <w:r>
+        <w:rPr>
+          <w:vertAlign w:val="subscript"/>
+        </w:rPr>
+        <w:t>2</w:t>
+      </w:r>
+      <w:r>
+        <w:t>, L</w:t>
+      </w:r>
+      <w:r>
+        <w:rPr>
+          <w:vertAlign w:val="subscript"/>
+        </w:rPr>
+        <w:t>3</w:t>
+      </w:r>
+      <w:r>
+        <w:t>. Each of this inductors will be wire bonded to fi</w:t>
+      </w:r>
+      <w:r>
+        <w:t>nger like gates, as shown in Fig 2</w:t>
+      </w:r>
+      <w:r>
+        <w:t xml:space="preserve">. Here is an example for nanowire, double quantum dot based qubit.  Gates LP (left plunger) and RP (right plunger) are </w:t>
+      </w:r>
+      <w:proofErr w:type="spellStart"/>
+      <w:r>
+        <w:t>capacitively</w:t>
+      </w:r>
+      <w:proofErr w:type="spellEnd"/>
+      <w:r>
+        <w:t xml:space="preserve"> coupled to the left and right quantum dot respectively. When electron undergo tunneling between the dots there is an onset of quantum capacitance, changing overall capacitance seen by the resonant circuit, which </w:t>
+      </w:r>
+      <w:r>
         <w:lastRenderedPageBreak/>
-        <w:t>RF wave (tens to hundreds of MHz) is generate</w:t>
-      </w:r>
-      <w:r>
-        <w:t>d</w:t>
-      </w:r>
-      <w:r>
-        <w:t xml:space="preserve"> and sent from UHFLI out port</w:t>
-      </w:r>
-      <w:r>
-        <w:t xml:space="preserve"> down the coax cable</w:t>
-      </w:r>
-      <w:r>
-        <w:t xml:space="preserve">.  </w:t>
-      </w:r>
-      <w:r>
-        <w:t>Going through directional coupler and encountering three resonant ci</w:t>
-      </w:r>
-      <w:r>
-        <w:t>rcuit frequency multiplexed on</w:t>
-      </w:r>
-      <w:r>
-        <w:t xml:space="preserve"> different</w:t>
-      </w:r>
-      <w:r>
-        <w:t xml:space="preserve"> resonance frequencies</w:t>
-      </w:r>
-      <w:r>
-        <w:t xml:space="preserve"> by choosing different values for surface mount </w:t>
-      </w:r>
-      <w:r>
-        <w:t>inductors L</w:t>
-      </w:r>
-      <w:r>
-        <w:rPr>
-          <w:vertAlign w:val="subscript"/>
-        </w:rPr>
-        <w:t>1</w:t>
-      </w:r>
-      <w:r>
-        <w:t>, L</w:t>
-      </w:r>
-      <w:r>
-        <w:rPr>
-          <w:vertAlign w:val="subscript"/>
-        </w:rPr>
-        <w:t>2</w:t>
-      </w:r>
-      <w:r>
-        <w:t>, L</w:t>
-      </w:r>
-      <w:r>
-        <w:rPr>
-          <w:vertAlign w:val="subscript"/>
-        </w:rPr>
-        <w:t>3</w:t>
-      </w:r>
-      <w:r>
-        <w:t>. Each of this inductors will be wire bonded to fi</w:t>
-      </w:r>
-      <w:r>
-        <w:t>nger like gates, as shown in Fig 2</w:t>
-      </w:r>
-      <w:r>
-        <w:t>. Here is an example for nanowire, double quantum dot based qubit.  Gates LP (left plunger) and RP (right plunger) are capacitively coupled to the left and right quantum dot respectively. When electron undergo tunneling between the dots there is an onset of quantum capacitance, changing overall capacitance seen by the resonant circuit, which changes resonance frequency (according to expression for f</w:t>
+        <w:t>changes resonance frequency (according to expression for f</w:t>
       </w:r>
       <w:r>
         <w:rPr>
@@ -5846,8 +6635,21 @@
       </w:r>
     </w:p>
     <w:p>
-      <w:r>
-        <w:t>J.I.Colless, Dispersive Readout of a Few-Electron Double Quantum Dot with Fast rf Gate-Sensors</w:t>
+      <w:proofErr w:type="spellStart"/>
+      <w:r>
+        <w:t>J.I.Colless</w:t>
+      </w:r>
+      <w:proofErr w:type="spellEnd"/>
+      <w:r>
+        <w:t xml:space="preserve">, Dispersive Readout of a Few-Electron Double Quantum Dot with Fast </w:t>
+      </w:r>
+      <w:proofErr w:type="spellStart"/>
+      <w:r>
+        <w:t>rf</w:t>
+      </w:r>
+      <w:proofErr w:type="spellEnd"/>
+      <w:r>
+        <w:t xml:space="preserve"> Gate-Sensors</w:t>
       </w:r>
       <w:r>
         <w:t>”</w:t>
@@ -5860,7 +6662,6 @@
         </w:rPr>
       </w:pPr>
       <w:r>
-        <w:lastRenderedPageBreak/>
         <w:t xml:space="preserve">Some lecture: </w:t>
       </w:r>
       <w:hyperlink r:id="rId15" w:history="1">
@@ -5880,8 +6681,21 @@
           <w:numId w:val="8"/>
         </w:numPr>
       </w:pPr>
-      <w:r>
-        <w:t xml:space="preserve">Platzman, P. M.; Dykman, M. I.; </w:t>
+      <w:proofErr w:type="spellStart"/>
+      <w:r>
+        <w:t>Platzman</w:t>
+      </w:r>
+      <w:proofErr w:type="spellEnd"/>
+      <w:r>
+        <w:t xml:space="preserve">, P. M.; </w:t>
+      </w:r>
+      <w:proofErr w:type="spellStart"/>
+      <w:r>
+        <w:t>Dykman</w:t>
+      </w:r>
+      <w:proofErr w:type="spellEnd"/>
+      <w:r>
+        <w:t xml:space="preserve">, M. I.; </w:t>
       </w:r>
       <w:r>
         <w:rPr>
@@ -5923,8 +6737,13 @@
         </w:rPr>
       </w:pPr>
       <w:r>
-        <w:t>Jarryd J. Pla</w:t>
-      </w:r>
+        <w:t xml:space="preserve">Jarryd J. </w:t>
+      </w:r>
+      <w:proofErr w:type="spellStart"/>
+      <w:r>
+        <w:t>Pla</w:t>
+      </w:r>
+      <w:proofErr w:type="spellEnd"/>
       <w:r>
         <w:t xml:space="preserve"> </w:t>
       </w:r>
@@ -5968,8 +6787,13 @@
         </w:numPr>
       </w:pPr>
       <w:r>
-        <w:t>Jarryd J. Pla</w:t>
-      </w:r>
+        <w:t xml:space="preserve">Jarryd J. </w:t>
+      </w:r>
+      <w:proofErr w:type="spellStart"/>
+      <w:r>
+        <w:t>Pla</w:t>
+      </w:r>
+      <w:proofErr w:type="spellEnd"/>
       <w:r>
         <w:t xml:space="preserve"> et al., </w:t>
       </w:r>
@@ -6144,17 +6968,34 @@
         </w:rPr>
       </w:pPr>
       <w:r>
-        <w:t xml:space="preserve">David P. DiVincenzo, </w:t>
+        <w:lastRenderedPageBreak/>
+        <w:t xml:space="preserve">David P. </w:t>
+      </w:r>
+      <w:proofErr w:type="spellStart"/>
+      <w:r>
+        <w:t>DiVincenzo</w:t>
+      </w:r>
+      <w:proofErr w:type="spellEnd"/>
+      <w:r>
+        <w:t xml:space="preserve">, </w:t>
       </w:r>
       <w:r>
         <w:t xml:space="preserve"> </w:t>
       </w:r>
       <w:hyperlink r:id="rId16" w:history="1">
+        <w:proofErr w:type="spellStart"/>
         <w:r>
           <w:rPr>
             <w:i/>
           </w:rPr>
-          <w:t>arXiv:quant-ph/0002077v3</w:t>
+          <w:t>arXiv:quant-ph</w:t>
+        </w:r>
+        <w:proofErr w:type="spellEnd"/>
+        <w:r>
+          <w:rPr>
+            <w:i/>
+          </w:rPr>
+          <w:t>/0002077v3</w:t>
         </w:r>
       </w:hyperlink>
     </w:p>
@@ -6237,8 +7078,20 @@
             <w:u w:val="none"/>
             <w:shd w:val="clear" w:color="auto" w:fill="FFFFFF"/>
           </w:rPr>
-          <w:t>P. D. Nissen</w:t>
+          <w:t xml:space="preserve">P. D. </w:t>
         </w:r>
+        <w:proofErr w:type="spellStart"/>
+        <w:r>
+          <w:rPr>
+            <w:rStyle w:val="Hyperlink"/>
+            <w:rFonts w:cs="Helvetica"/>
+            <w:color w:val="000000" w:themeColor="text1"/>
+            <w:u w:val="none"/>
+            <w:shd w:val="clear" w:color="auto" w:fill="FFFFFF"/>
+          </w:rPr>
+          <w:t>Nissen</w:t>
+        </w:r>
+        <w:proofErr w:type="spellEnd"/>
       </w:hyperlink>
       <w:r>
         <w:rPr>
@@ -6295,8 +7148,20 @@
             <w:u w:val="none"/>
             <w:shd w:val="clear" w:color="auto" w:fill="FFFFFF"/>
           </w:rPr>
-          <w:t>Ł. Cywiński</w:t>
+          <w:t xml:space="preserve">Ł. </w:t>
         </w:r>
+        <w:proofErr w:type="spellStart"/>
+        <w:r>
+          <w:rPr>
+            <w:rStyle w:val="Hyperlink"/>
+            <w:rFonts w:cs="Helvetica"/>
+            <w:color w:val="000000" w:themeColor="text1"/>
+            <w:u w:val="none"/>
+            <w:shd w:val="clear" w:color="auto" w:fill="FFFFFF"/>
+          </w:rPr>
+          <w:t>Cywiński</w:t>
+        </w:r>
+        <w:proofErr w:type="spellEnd"/>
       </w:hyperlink>
       <w:r>
         <w:rPr>
@@ -6353,8 +7218,20 @@
             <w:u w:val="none"/>
             <w:shd w:val="clear" w:color="auto" w:fill="FFFFFF"/>
           </w:rPr>
-          <w:t>S. Fallahi</w:t>
+          <w:t xml:space="preserve">S. </w:t>
         </w:r>
+        <w:proofErr w:type="spellStart"/>
+        <w:r>
+          <w:rPr>
+            <w:rStyle w:val="Hyperlink"/>
+            <w:rFonts w:cs="Helvetica"/>
+            <w:color w:val="000000" w:themeColor="text1"/>
+            <w:u w:val="none"/>
+            <w:shd w:val="clear" w:color="auto" w:fill="FFFFFF"/>
+          </w:rPr>
+          <w:t>Fallahi</w:t>
+        </w:r>
+        <w:proofErr w:type="spellEnd"/>
       </w:hyperlink>
       <w:r>
         <w:rPr>
@@ -6411,8 +7288,20 @@
             <w:u w:val="none"/>
             <w:shd w:val="clear" w:color="auto" w:fill="FFFFFF"/>
           </w:rPr>
-          <w:t>M. J. Manfra</w:t>
+          <w:t xml:space="preserve">M. J. </w:t>
         </w:r>
+        <w:proofErr w:type="spellStart"/>
+        <w:r>
+          <w:rPr>
+            <w:rStyle w:val="Hyperlink"/>
+            <w:rFonts w:cs="Helvetica"/>
+            <w:color w:val="000000" w:themeColor="text1"/>
+            <w:u w:val="none"/>
+            <w:shd w:val="clear" w:color="auto" w:fill="FFFFFF"/>
+          </w:rPr>
+          <w:t>Manfra</w:t>
+        </w:r>
+        <w:proofErr w:type="spellEnd"/>
       </w:hyperlink>
       <w:r>
         <w:rPr>
@@ -6520,7 +7409,21 @@
         <w:rPr>
           <w:shd w:val="clear" w:color="auto" w:fill="FFFFFF"/>
         </w:rPr>
-        <w:t>J. R. Petta et al</w:t>
+        <w:t xml:space="preserve">J. R. </w:t>
+      </w:r>
+      <w:proofErr w:type="spellStart"/>
+      <w:r>
+        <w:rPr>
+          <w:shd w:val="clear" w:color="auto" w:fill="FFFFFF"/>
+        </w:rPr>
+        <w:t>Petta</w:t>
+      </w:r>
+      <w:proofErr w:type="spellEnd"/>
+      <w:r>
+        <w:rPr>
+          <w:shd w:val="clear" w:color="auto" w:fill="FFFFFF"/>
+        </w:rPr>
+        <w:t xml:space="preserve"> et al</w:t>
       </w:r>
       <w:r>
         <w:rPr>
@@ -6617,7 +7520,21 @@
         <w:rPr>
           <w:shd w:val="clear" w:color="auto" w:fill="FFFFFF"/>
         </w:rPr>
-        <w:t xml:space="preserve">R. Maurand et al.,  </w:t>
+        <w:t xml:space="preserve">R. </w:t>
+      </w:r>
+      <w:proofErr w:type="spellStart"/>
+      <w:r>
+        <w:rPr>
+          <w:shd w:val="clear" w:color="auto" w:fill="FFFFFF"/>
+        </w:rPr>
+        <w:t>Maurand</w:t>
+      </w:r>
+      <w:proofErr w:type="spellEnd"/>
+      <w:r>
+        <w:rPr>
+          <w:shd w:val="clear" w:color="auto" w:fill="FFFFFF"/>
+        </w:rPr>
+        <w:t xml:space="preserve"> et al.,  </w:t>
       </w:r>
       <w:hyperlink r:id="rId31" w:history="1">
         <w:r>
@@ -6646,7 +7563,15 @@
         <w:t xml:space="preserve"> </w:t>
       </w:r>
       <w:r>
-        <w:t xml:space="preserve">Gonzalez-Zalba, M. F. et al., </w:t>
+        <w:t>Gonzalez-</w:t>
+      </w:r>
+      <w:proofErr w:type="spellStart"/>
+      <w:r>
+        <w:t>Zalba</w:t>
+      </w:r>
+      <w:proofErr w:type="spellEnd"/>
+      <w:r>
+        <w:t xml:space="preserve">, M. F. et al., </w:t>
       </w:r>
       <w:r>
         <w:rPr>
@@ -6684,7 +7609,15 @@
     </w:p>
     <w:p>
       <w:r>
-        <w:t>G. Katsaros,  Marie Curie proposal</w:t>
+        <w:t>G. Katsaros</w:t>
+      </w:r>
+      <w:proofErr w:type="gramStart"/>
+      <w:r>
+        <w:t>,  Marie</w:t>
+      </w:r>
+      <w:proofErr w:type="gramEnd"/>
+      <w:r>
+        <w:t xml:space="preserve"> Curie proposal</w:t>
       </w:r>
     </w:p>
     <w:sectPr>
@@ -7125,6 +8058,205 @@
     </w:lvl>
   </w:abstractNum>
   <w:abstractNum w:abstractNumId="3" w15:restartNumberingAfterBreak="0">
+    <w:nsid w:val="0A29741A"/>
+    <w:multiLevelType w:val="hybridMultilevel"/>
+    <w:tmpl w:val="B644CFDC"/>
+    <w:lvl w:ilvl="0" w:tplc="04090001">
+      <w:start w:val="1"/>
+      <w:numFmt w:val="bullet"/>
+      <w:lvlText w:val=""/>
+      <w:lvlJc w:val="left"/>
+      <w:pPr>
+        <w:ind w:left="1080" w:hanging="360"/>
+      </w:pPr>
+      <w:rPr>
+        <w:rFonts w:ascii="Symbol" w:hAnsi="Symbol" w:hint="default"/>
+      </w:rPr>
+    </w:lvl>
+    <w:lvl w:ilvl="1" w:tplc="04090003" w:tentative="1">
+      <w:start w:val="1"/>
+      <w:numFmt w:val="bullet"/>
+      <w:lvlText w:val="o"/>
+      <w:lvlJc w:val="left"/>
+      <w:pPr>
+        <w:ind w:left="1800" w:hanging="360"/>
+      </w:pPr>
+      <w:rPr>
+        <w:rFonts w:ascii="Courier New" w:hAnsi="Courier New" w:cs="Courier New" w:hint="default"/>
+      </w:rPr>
+    </w:lvl>
+    <w:lvl w:ilvl="2" w:tplc="04090005" w:tentative="1">
+      <w:start w:val="1"/>
+      <w:numFmt w:val="bullet"/>
+      <w:lvlText w:val=""/>
+      <w:lvlJc w:val="left"/>
+      <w:pPr>
+        <w:ind w:left="2520" w:hanging="360"/>
+      </w:pPr>
+      <w:rPr>
+        <w:rFonts w:ascii="Wingdings" w:hAnsi="Wingdings" w:hint="default"/>
+      </w:rPr>
+    </w:lvl>
+    <w:lvl w:ilvl="3" w:tplc="04090001" w:tentative="1">
+      <w:start w:val="1"/>
+      <w:numFmt w:val="bullet"/>
+      <w:lvlText w:val=""/>
+      <w:lvlJc w:val="left"/>
+      <w:pPr>
+        <w:ind w:left="3240" w:hanging="360"/>
+      </w:pPr>
+      <w:rPr>
+        <w:rFonts w:ascii="Symbol" w:hAnsi="Symbol" w:hint="default"/>
+      </w:rPr>
+    </w:lvl>
+    <w:lvl w:ilvl="4" w:tplc="04090003" w:tentative="1">
+      <w:start w:val="1"/>
+      <w:numFmt w:val="bullet"/>
+      <w:lvlText w:val="o"/>
+      <w:lvlJc w:val="left"/>
+      <w:pPr>
+        <w:ind w:left="3960" w:hanging="360"/>
+      </w:pPr>
+      <w:rPr>
+        <w:rFonts w:ascii="Courier New" w:hAnsi="Courier New" w:cs="Courier New" w:hint="default"/>
+      </w:rPr>
+    </w:lvl>
+    <w:lvl w:ilvl="5" w:tplc="04090005" w:tentative="1">
+      <w:start w:val="1"/>
+      <w:numFmt w:val="bullet"/>
+      <w:lvlText w:val=""/>
+      <w:lvlJc w:val="left"/>
+      <w:pPr>
+        <w:ind w:left="4680" w:hanging="360"/>
+      </w:pPr>
+      <w:rPr>
+        <w:rFonts w:ascii="Wingdings" w:hAnsi="Wingdings" w:hint="default"/>
+      </w:rPr>
+    </w:lvl>
+    <w:lvl w:ilvl="6" w:tplc="04090001" w:tentative="1">
+      <w:start w:val="1"/>
+      <w:numFmt w:val="bullet"/>
+      <w:lvlText w:val=""/>
+      <w:lvlJc w:val="left"/>
+      <w:pPr>
+        <w:ind w:left="5400" w:hanging="360"/>
+      </w:pPr>
+      <w:rPr>
+        <w:rFonts w:ascii="Symbol" w:hAnsi="Symbol" w:hint="default"/>
+      </w:rPr>
+    </w:lvl>
+    <w:lvl w:ilvl="7" w:tplc="04090003" w:tentative="1">
+      <w:start w:val="1"/>
+      <w:numFmt w:val="bullet"/>
+      <w:lvlText w:val="o"/>
+      <w:lvlJc w:val="left"/>
+      <w:pPr>
+        <w:ind w:left="6120" w:hanging="360"/>
+      </w:pPr>
+      <w:rPr>
+        <w:rFonts w:ascii="Courier New" w:hAnsi="Courier New" w:cs="Courier New" w:hint="default"/>
+      </w:rPr>
+    </w:lvl>
+    <w:lvl w:ilvl="8" w:tplc="04090005" w:tentative="1">
+      <w:start w:val="1"/>
+      <w:numFmt w:val="bullet"/>
+      <w:lvlText w:val=""/>
+      <w:lvlJc w:val="left"/>
+      <w:pPr>
+        <w:ind w:left="6840" w:hanging="360"/>
+      </w:pPr>
+      <w:rPr>
+        <w:rFonts w:ascii="Wingdings" w:hAnsi="Wingdings" w:hint="default"/>
+      </w:rPr>
+    </w:lvl>
+  </w:abstractNum>
+  <w:abstractNum w:abstractNumId="4" w15:restartNumberingAfterBreak="0">
+    <w:nsid w:val="0A742A32"/>
+    <w:multiLevelType w:val="hybridMultilevel"/>
+    <w:tmpl w:val="0FA23158"/>
+    <w:lvl w:ilvl="0" w:tplc="04090017">
+      <w:start w:val="1"/>
+      <w:numFmt w:val="lowerLetter"/>
+      <w:lvlText w:val="%1)"/>
+      <w:lvlJc w:val="left"/>
+      <w:pPr>
+        <w:ind w:left="720" w:hanging="360"/>
+      </w:pPr>
+    </w:lvl>
+    <w:lvl w:ilvl="1" w:tplc="04090019" w:tentative="1">
+      <w:start w:val="1"/>
+      <w:numFmt w:val="lowerLetter"/>
+      <w:lvlText w:val="%2."/>
+      <w:lvlJc w:val="left"/>
+      <w:pPr>
+        <w:ind w:left="1440" w:hanging="360"/>
+      </w:pPr>
+    </w:lvl>
+    <w:lvl w:ilvl="2" w:tplc="0409001B" w:tentative="1">
+      <w:start w:val="1"/>
+      <w:numFmt w:val="lowerRoman"/>
+      <w:lvlText w:val="%3."/>
+      <w:lvlJc w:val="right"/>
+      <w:pPr>
+        <w:ind w:left="2160" w:hanging="180"/>
+      </w:pPr>
+    </w:lvl>
+    <w:lvl w:ilvl="3" w:tplc="0409000F" w:tentative="1">
+      <w:start w:val="1"/>
+      <w:numFmt w:val="decimal"/>
+      <w:lvlText w:val="%4."/>
+      <w:lvlJc w:val="left"/>
+      <w:pPr>
+        <w:ind w:left="2880" w:hanging="360"/>
+      </w:pPr>
+    </w:lvl>
+    <w:lvl w:ilvl="4" w:tplc="04090019" w:tentative="1">
+      <w:start w:val="1"/>
+      <w:numFmt w:val="lowerLetter"/>
+      <w:lvlText w:val="%5."/>
+      <w:lvlJc w:val="left"/>
+      <w:pPr>
+        <w:ind w:left="3600" w:hanging="360"/>
+      </w:pPr>
+    </w:lvl>
+    <w:lvl w:ilvl="5" w:tplc="0409001B" w:tentative="1">
+      <w:start w:val="1"/>
+      <w:numFmt w:val="lowerRoman"/>
+      <w:lvlText w:val="%6."/>
+      <w:lvlJc w:val="right"/>
+      <w:pPr>
+        <w:ind w:left="4320" w:hanging="180"/>
+      </w:pPr>
+    </w:lvl>
+    <w:lvl w:ilvl="6" w:tplc="0409000F" w:tentative="1">
+      <w:start w:val="1"/>
+      <w:numFmt w:val="decimal"/>
+      <w:lvlText w:val="%7."/>
+      <w:lvlJc w:val="left"/>
+      <w:pPr>
+        <w:ind w:left="5040" w:hanging="360"/>
+      </w:pPr>
+    </w:lvl>
+    <w:lvl w:ilvl="7" w:tplc="04090019" w:tentative="1">
+      <w:start w:val="1"/>
+      <w:numFmt w:val="lowerLetter"/>
+      <w:lvlText w:val="%8."/>
+      <w:lvlJc w:val="left"/>
+      <w:pPr>
+        <w:ind w:left="5760" w:hanging="360"/>
+      </w:pPr>
+    </w:lvl>
+    <w:lvl w:ilvl="8" w:tplc="0409001B" w:tentative="1">
+      <w:start w:val="1"/>
+      <w:numFmt w:val="lowerRoman"/>
+      <w:lvlText w:val="%9."/>
+      <w:lvlJc w:val="right"/>
+      <w:pPr>
+        <w:ind w:left="6480" w:hanging="180"/>
+      </w:pPr>
+    </w:lvl>
+  </w:abstractNum>
+  <w:abstractNum w:abstractNumId="5" w15:restartNumberingAfterBreak="0">
     <w:nsid w:val="13E60603"/>
     <w:multiLevelType w:val="multilevel"/>
     <w:tmpl w:val="A6DE365A"/>
@@ -7237,7 +8369,120 @@
       </w:pPr>
     </w:lvl>
   </w:abstractNum>
-  <w:abstractNum w:abstractNumId="4" w15:restartNumberingAfterBreak="0">
+  <w:abstractNum w:abstractNumId="6" w15:restartNumberingAfterBreak="0">
+    <w:nsid w:val="27CF7748"/>
+    <w:multiLevelType w:val="hybridMultilevel"/>
+    <w:tmpl w:val="BE3812A4"/>
+    <w:lvl w:ilvl="0" w:tplc="04090001">
+      <w:start w:val="1"/>
+      <w:numFmt w:val="bullet"/>
+      <w:lvlText w:val=""/>
+      <w:lvlJc w:val="left"/>
+      <w:pPr>
+        <w:ind w:left="1080" w:hanging="360"/>
+      </w:pPr>
+      <w:rPr>
+        <w:rFonts w:ascii="Symbol" w:hAnsi="Symbol" w:hint="default"/>
+      </w:rPr>
+    </w:lvl>
+    <w:lvl w:ilvl="1" w:tplc="04090003" w:tentative="1">
+      <w:start w:val="1"/>
+      <w:numFmt w:val="bullet"/>
+      <w:lvlText w:val="o"/>
+      <w:lvlJc w:val="left"/>
+      <w:pPr>
+        <w:ind w:left="1800" w:hanging="360"/>
+      </w:pPr>
+      <w:rPr>
+        <w:rFonts w:ascii="Courier New" w:hAnsi="Courier New" w:cs="Courier New" w:hint="default"/>
+      </w:rPr>
+    </w:lvl>
+    <w:lvl w:ilvl="2" w:tplc="04090005" w:tentative="1">
+      <w:start w:val="1"/>
+      <w:numFmt w:val="bullet"/>
+      <w:lvlText w:val=""/>
+      <w:lvlJc w:val="left"/>
+      <w:pPr>
+        <w:ind w:left="2520" w:hanging="360"/>
+      </w:pPr>
+      <w:rPr>
+        <w:rFonts w:ascii="Wingdings" w:hAnsi="Wingdings" w:hint="default"/>
+      </w:rPr>
+    </w:lvl>
+    <w:lvl w:ilvl="3" w:tplc="04090001" w:tentative="1">
+      <w:start w:val="1"/>
+      <w:numFmt w:val="bullet"/>
+      <w:lvlText w:val=""/>
+      <w:lvlJc w:val="left"/>
+      <w:pPr>
+        <w:ind w:left="3240" w:hanging="360"/>
+      </w:pPr>
+      <w:rPr>
+        <w:rFonts w:ascii="Symbol" w:hAnsi="Symbol" w:hint="default"/>
+      </w:rPr>
+    </w:lvl>
+    <w:lvl w:ilvl="4" w:tplc="04090003" w:tentative="1">
+      <w:start w:val="1"/>
+      <w:numFmt w:val="bullet"/>
+      <w:lvlText w:val="o"/>
+      <w:lvlJc w:val="left"/>
+      <w:pPr>
+        <w:ind w:left="3960" w:hanging="360"/>
+      </w:pPr>
+      <w:rPr>
+        <w:rFonts w:ascii="Courier New" w:hAnsi="Courier New" w:cs="Courier New" w:hint="default"/>
+      </w:rPr>
+    </w:lvl>
+    <w:lvl w:ilvl="5" w:tplc="04090005" w:tentative="1">
+      <w:start w:val="1"/>
+      <w:numFmt w:val="bullet"/>
+      <w:lvlText w:val=""/>
+      <w:lvlJc w:val="left"/>
+      <w:pPr>
+        <w:ind w:left="4680" w:hanging="360"/>
+      </w:pPr>
+      <w:rPr>
+        <w:rFonts w:ascii="Wingdings" w:hAnsi="Wingdings" w:hint="default"/>
+      </w:rPr>
+    </w:lvl>
+    <w:lvl w:ilvl="6" w:tplc="04090001" w:tentative="1">
+      <w:start w:val="1"/>
+      <w:numFmt w:val="bullet"/>
+      <w:lvlText w:val=""/>
+      <w:lvlJc w:val="left"/>
+      <w:pPr>
+        <w:ind w:left="5400" w:hanging="360"/>
+      </w:pPr>
+      <w:rPr>
+        <w:rFonts w:ascii="Symbol" w:hAnsi="Symbol" w:hint="default"/>
+      </w:rPr>
+    </w:lvl>
+    <w:lvl w:ilvl="7" w:tplc="04090003" w:tentative="1">
+      <w:start w:val="1"/>
+      <w:numFmt w:val="bullet"/>
+      <w:lvlText w:val="o"/>
+      <w:lvlJc w:val="left"/>
+      <w:pPr>
+        <w:ind w:left="6120" w:hanging="360"/>
+      </w:pPr>
+      <w:rPr>
+        <w:rFonts w:ascii="Courier New" w:hAnsi="Courier New" w:cs="Courier New" w:hint="default"/>
+      </w:rPr>
+    </w:lvl>
+    <w:lvl w:ilvl="8" w:tplc="04090005" w:tentative="1">
+      <w:start w:val="1"/>
+      <w:numFmt w:val="bullet"/>
+      <w:lvlText w:val=""/>
+      <w:lvlJc w:val="left"/>
+      <w:pPr>
+        <w:ind w:left="6840" w:hanging="360"/>
+      </w:pPr>
+      <w:rPr>
+        <w:rFonts w:ascii="Wingdings" w:hAnsi="Wingdings" w:hint="default"/>
+      </w:rPr>
+    </w:lvl>
+  </w:abstractNum>
+  <w:abstractNum w:abstractNumId="7" w15:restartNumberingAfterBreak="0">
     <w:nsid w:val="2DAF4281"/>
     <w:multiLevelType w:val="multilevel"/>
     <w:tmpl w:val="FE3CE09A"/>
@@ -7386,7 +8631,411 @@
       </w:rPr>
     </w:lvl>
   </w:abstractNum>
-  <w:abstractNum w:abstractNumId="5" w15:restartNumberingAfterBreak="0">
+  <w:abstractNum w:abstractNumId="8" w15:restartNumberingAfterBreak="0">
+    <w:nsid w:val="3E26028C"/>
+    <w:multiLevelType w:val="hybridMultilevel"/>
+    <w:tmpl w:val="CB66ADD2"/>
+    <w:lvl w:ilvl="0" w:tplc="04090001">
+      <w:start w:val="1"/>
+      <w:numFmt w:val="bullet"/>
+      <w:lvlText w:val=""/>
+      <w:lvlJc w:val="left"/>
+      <w:pPr>
+        <w:ind w:left="1080" w:hanging="360"/>
+      </w:pPr>
+      <w:rPr>
+        <w:rFonts w:ascii="Symbol" w:hAnsi="Symbol" w:hint="default"/>
+      </w:rPr>
+    </w:lvl>
+    <w:lvl w:ilvl="1" w:tplc="04090003" w:tentative="1">
+      <w:start w:val="1"/>
+      <w:numFmt w:val="bullet"/>
+      <w:lvlText w:val="o"/>
+      <w:lvlJc w:val="left"/>
+      <w:pPr>
+        <w:ind w:left="1800" w:hanging="360"/>
+      </w:pPr>
+      <w:rPr>
+        <w:rFonts w:ascii="Courier New" w:hAnsi="Courier New" w:cs="Courier New" w:hint="default"/>
+      </w:rPr>
+    </w:lvl>
+    <w:lvl w:ilvl="2" w:tplc="04090005" w:tentative="1">
+      <w:start w:val="1"/>
+      <w:numFmt w:val="bullet"/>
+      <w:lvlText w:val=""/>
+      <w:lvlJc w:val="left"/>
+      <w:pPr>
+        <w:ind w:left="2520" w:hanging="360"/>
+      </w:pPr>
+      <w:rPr>
+        <w:rFonts w:ascii="Wingdings" w:hAnsi="Wingdings" w:hint="default"/>
+      </w:rPr>
+    </w:lvl>
+    <w:lvl w:ilvl="3" w:tplc="04090001" w:tentative="1">
+      <w:start w:val="1"/>
+      <w:numFmt w:val="bullet"/>
+      <w:lvlText w:val=""/>
+      <w:lvlJc w:val="left"/>
+      <w:pPr>
+        <w:ind w:left="3240" w:hanging="360"/>
+      </w:pPr>
+      <w:rPr>
+        <w:rFonts w:ascii="Symbol" w:hAnsi="Symbol" w:hint="default"/>
+      </w:rPr>
+    </w:lvl>
+    <w:lvl w:ilvl="4" w:tplc="04090003" w:tentative="1">
+      <w:start w:val="1"/>
+      <w:numFmt w:val="bullet"/>
+      <w:lvlText w:val="o"/>
+      <w:lvlJc w:val="left"/>
+      <w:pPr>
+        <w:ind w:left="3960" w:hanging="360"/>
+      </w:pPr>
+      <w:rPr>
+        <w:rFonts w:ascii="Courier New" w:hAnsi="Courier New" w:cs="Courier New" w:hint="default"/>
+      </w:rPr>
+    </w:lvl>
+    <w:lvl w:ilvl="5" w:tplc="04090005" w:tentative="1">
+      <w:start w:val="1"/>
+      <w:numFmt w:val="bullet"/>
+      <w:lvlText w:val=""/>
+      <w:lvlJc w:val="left"/>
+      <w:pPr>
+        <w:ind w:left="4680" w:hanging="360"/>
+      </w:pPr>
+      <w:rPr>
+        <w:rFonts w:ascii="Wingdings" w:hAnsi="Wingdings" w:hint="default"/>
+      </w:rPr>
+    </w:lvl>
+    <w:lvl w:ilvl="6" w:tplc="04090001" w:tentative="1">
+      <w:start w:val="1"/>
+      <w:numFmt w:val="bullet"/>
+      <w:lvlText w:val=""/>
+      <w:lvlJc w:val="left"/>
+      <w:pPr>
+        <w:ind w:left="5400" w:hanging="360"/>
+      </w:pPr>
+      <w:rPr>
+        <w:rFonts w:ascii="Symbol" w:hAnsi="Symbol" w:hint="default"/>
+      </w:rPr>
+    </w:lvl>
+    <w:lvl w:ilvl="7" w:tplc="04090003" w:tentative="1">
+      <w:start w:val="1"/>
+      <w:numFmt w:val="bullet"/>
+      <w:lvlText w:val="o"/>
+      <w:lvlJc w:val="left"/>
+      <w:pPr>
+        <w:ind w:left="6120" w:hanging="360"/>
+      </w:pPr>
+      <w:rPr>
+        <w:rFonts w:ascii="Courier New" w:hAnsi="Courier New" w:cs="Courier New" w:hint="default"/>
+      </w:rPr>
+    </w:lvl>
+    <w:lvl w:ilvl="8" w:tplc="04090005" w:tentative="1">
+      <w:start w:val="1"/>
+      <w:numFmt w:val="bullet"/>
+      <w:lvlText w:val=""/>
+      <w:lvlJc w:val="left"/>
+      <w:pPr>
+        <w:ind w:left="6840" w:hanging="360"/>
+      </w:pPr>
+      <w:rPr>
+        <w:rFonts w:ascii="Wingdings" w:hAnsi="Wingdings" w:hint="default"/>
+      </w:rPr>
+    </w:lvl>
+  </w:abstractNum>
+  <w:abstractNum w:abstractNumId="9" w15:restartNumberingAfterBreak="0">
+    <w:nsid w:val="624D5FD7"/>
+    <w:multiLevelType w:val="hybridMultilevel"/>
+    <w:tmpl w:val="4B682420"/>
+    <w:lvl w:ilvl="0" w:tplc="0409000F">
+      <w:start w:val="1"/>
+      <w:numFmt w:val="decimal"/>
+      <w:lvlText w:val="%1."/>
+      <w:lvlJc w:val="left"/>
+      <w:pPr>
+        <w:ind w:left="720" w:hanging="360"/>
+      </w:pPr>
+      <w:rPr>
+        <w:rFonts w:hint="default"/>
+      </w:rPr>
+    </w:lvl>
+    <w:lvl w:ilvl="1" w:tplc="04090019" w:tentative="1">
+      <w:start w:val="1"/>
+      <w:numFmt w:val="lowerLetter"/>
+      <w:lvlText w:val="%2."/>
+      <w:lvlJc w:val="left"/>
+      <w:pPr>
+        <w:ind w:left="1440" w:hanging="360"/>
+      </w:pPr>
+    </w:lvl>
+    <w:lvl w:ilvl="2" w:tplc="0409001B" w:tentative="1">
+      <w:start w:val="1"/>
+      <w:numFmt w:val="lowerRoman"/>
+      <w:lvlText w:val="%3."/>
+      <w:lvlJc w:val="right"/>
+      <w:pPr>
+        <w:ind w:left="2160" w:hanging="180"/>
+      </w:pPr>
+    </w:lvl>
+    <w:lvl w:ilvl="3" w:tplc="0409000F" w:tentative="1">
+      <w:start w:val="1"/>
+      <w:numFmt w:val="decimal"/>
+      <w:lvlText w:val="%4."/>
+      <w:lvlJc w:val="left"/>
+      <w:pPr>
+        <w:ind w:left="2880" w:hanging="360"/>
+      </w:pPr>
+    </w:lvl>
+    <w:lvl w:ilvl="4" w:tplc="04090019" w:tentative="1">
+      <w:start w:val="1"/>
+      <w:numFmt w:val="lowerLetter"/>
+      <w:lvlText w:val="%5."/>
+      <w:lvlJc w:val="left"/>
+      <w:pPr>
+        <w:ind w:left="3600" w:hanging="360"/>
+      </w:pPr>
+    </w:lvl>
+    <w:lvl w:ilvl="5" w:tplc="0409001B" w:tentative="1">
+      <w:start w:val="1"/>
+      <w:numFmt w:val="lowerRoman"/>
+      <w:lvlText w:val="%6."/>
+      <w:lvlJc w:val="right"/>
+      <w:pPr>
+        <w:ind w:left="4320" w:hanging="180"/>
+      </w:pPr>
+    </w:lvl>
+    <w:lvl w:ilvl="6" w:tplc="0409000F" w:tentative="1">
+      <w:start w:val="1"/>
+      <w:numFmt w:val="decimal"/>
+      <w:lvlText w:val="%7."/>
+      <w:lvlJc w:val="left"/>
+      <w:pPr>
+        <w:ind w:left="5040" w:hanging="360"/>
+      </w:pPr>
+    </w:lvl>
+    <w:lvl w:ilvl="7" w:tplc="04090019" w:tentative="1">
+      <w:start w:val="1"/>
+      <w:numFmt w:val="lowerLetter"/>
+      <w:lvlText w:val="%8."/>
+      <w:lvlJc w:val="left"/>
+      <w:pPr>
+        <w:ind w:left="5760" w:hanging="360"/>
+      </w:pPr>
+    </w:lvl>
+    <w:lvl w:ilvl="8" w:tplc="0409001B" w:tentative="1">
+      <w:start w:val="1"/>
+      <w:numFmt w:val="lowerRoman"/>
+      <w:lvlText w:val="%9."/>
+      <w:lvlJc w:val="right"/>
+      <w:pPr>
+        <w:ind w:left="6480" w:hanging="180"/>
+      </w:pPr>
+    </w:lvl>
+  </w:abstractNum>
+  <w:abstractNum w:abstractNumId="10" w15:restartNumberingAfterBreak="0">
+    <w:nsid w:val="627C0C5C"/>
+    <w:multiLevelType w:val="hybridMultilevel"/>
+    <w:tmpl w:val="648E1354"/>
+    <w:lvl w:ilvl="0" w:tplc="04090017">
+      <w:start w:val="1"/>
+      <w:numFmt w:val="lowerLetter"/>
+      <w:lvlText w:val="%1)"/>
+      <w:lvlJc w:val="left"/>
+      <w:pPr>
+        <w:ind w:left="720" w:hanging="360"/>
+      </w:pPr>
+      <w:rPr>
+        <w:rFonts w:hint="default"/>
+      </w:rPr>
+    </w:lvl>
+    <w:lvl w:ilvl="1" w:tplc="04090019" w:tentative="1">
+      <w:start w:val="1"/>
+      <w:numFmt w:val="lowerLetter"/>
+      <w:lvlText w:val="%2."/>
+      <w:lvlJc w:val="left"/>
+      <w:pPr>
+        <w:ind w:left="1440" w:hanging="360"/>
+      </w:pPr>
+    </w:lvl>
+    <w:lvl w:ilvl="2" w:tplc="0409001B" w:tentative="1">
+      <w:start w:val="1"/>
+      <w:numFmt w:val="lowerRoman"/>
+      <w:lvlText w:val="%3."/>
+      <w:lvlJc w:val="right"/>
+      <w:pPr>
+        <w:ind w:left="2160" w:hanging="180"/>
+      </w:pPr>
+    </w:lvl>
+    <w:lvl w:ilvl="3" w:tplc="0409000F" w:tentative="1">
+      <w:start w:val="1"/>
+      <w:numFmt w:val="decimal"/>
+      <w:lvlText w:val="%4."/>
+      <w:lvlJc w:val="left"/>
+      <w:pPr>
+        <w:ind w:left="2880" w:hanging="360"/>
+      </w:pPr>
+    </w:lvl>
+    <w:lvl w:ilvl="4" w:tplc="04090019" w:tentative="1">
+      <w:start w:val="1"/>
+      <w:numFmt w:val="lowerLetter"/>
+      <w:lvlText w:val="%5."/>
+      <w:lvlJc w:val="left"/>
+      <w:pPr>
+        <w:ind w:left="3600" w:hanging="360"/>
+      </w:pPr>
+    </w:lvl>
+    <w:lvl w:ilvl="5" w:tplc="0409001B" w:tentative="1">
+      <w:start w:val="1"/>
+      <w:numFmt w:val="lowerRoman"/>
+      <w:lvlText w:val="%6."/>
+      <w:lvlJc w:val="right"/>
+      <w:pPr>
+        <w:ind w:left="4320" w:hanging="180"/>
+      </w:pPr>
+    </w:lvl>
+    <w:lvl w:ilvl="6" w:tplc="0409000F" w:tentative="1">
+      <w:start w:val="1"/>
+      <w:numFmt w:val="decimal"/>
+      <w:lvlText w:val="%7."/>
+      <w:lvlJc w:val="left"/>
+      <w:pPr>
+        <w:ind w:left="5040" w:hanging="360"/>
+      </w:pPr>
+    </w:lvl>
+    <w:lvl w:ilvl="7" w:tplc="04090019" w:tentative="1">
+      <w:start w:val="1"/>
+      <w:numFmt w:val="lowerLetter"/>
+      <w:lvlText w:val="%8."/>
+      <w:lvlJc w:val="left"/>
+      <w:pPr>
+        <w:ind w:left="5760" w:hanging="360"/>
+      </w:pPr>
+    </w:lvl>
+    <w:lvl w:ilvl="8" w:tplc="0409001B" w:tentative="1">
+      <w:start w:val="1"/>
+      <w:numFmt w:val="lowerRoman"/>
+      <w:lvlText w:val="%9."/>
+      <w:lvlJc w:val="right"/>
+      <w:pPr>
+        <w:ind w:left="6480" w:hanging="180"/>
+      </w:pPr>
+    </w:lvl>
+  </w:abstractNum>
+  <w:abstractNum w:abstractNumId="11" w15:restartNumberingAfterBreak="0">
+    <w:nsid w:val="65B92ED1"/>
+    <w:multiLevelType w:val="multilevel"/>
+    <w:tmpl w:val="B52AC53E"/>
+    <w:lvl w:ilvl="0">
+      <w:start w:val="1"/>
+      <w:numFmt w:val="decimal"/>
+      <w:lvlText w:val="%1)"/>
+      <w:lvlJc w:val="left"/>
+      <w:pPr>
+        <w:ind w:left="360" w:hanging="360"/>
+      </w:pPr>
+      <w:rPr>
+        <w:rFonts w:hint="default"/>
+      </w:rPr>
+    </w:lvl>
+    <w:lvl w:ilvl="1">
+      <w:start w:val="1"/>
+      <w:numFmt w:val="lowerLetter"/>
+      <w:lvlText w:val="%2)"/>
+      <w:lvlJc w:val="left"/>
+      <w:pPr>
+        <w:ind w:left="720" w:hanging="360"/>
+      </w:pPr>
+      <w:rPr>
+        <w:rFonts w:hint="default"/>
+      </w:rPr>
+    </w:lvl>
+    <w:lvl w:ilvl="2">
+      <w:start w:val="1"/>
+      <w:numFmt w:val="lowerRoman"/>
+      <w:lvlText w:val="%3)"/>
+      <w:lvlJc w:val="left"/>
+      <w:pPr>
+        <w:ind w:left="1080" w:hanging="360"/>
+      </w:pPr>
+      <w:rPr>
+        <w:rFonts w:hint="default"/>
+      </w:rPr>
+    </w:lvl>
+    <w:lvl w:ilvl="3">
+      <w:start w:val="1"/>
+      <w:numFmt w:val="lowerLetter"/>
+      <w:lvlText w:val="%4)"/>
+      <w:lvlJc w:val="left"/>
+      <w:pPr>
+        <w:ind w:left="1440" w:hanging="360"/>
+      </w:pPr>
+      <w:rPr>
+        <w:rFonts w:hint="default"/>
+      </w:rPr>
+    </w:lvl>
+    <w:lvl w:ilvl="4">
+      <w:start w:val="1"/>
+      <w:numFmt w:val="lowerLetter"/>
+      <w:lvlText w:val="(%5)"/>
+      <w:lvlJc w:val="left"/>
+      <w:pPr>
+        <w:ind w:left="1800" w:hanging="360"/>
+      </w:pPr>
+      <w:rPr>
+        <w:rFonts w:hint="default"/>
+      </w:rPr>
+    </w:lvl>
+    <w:lvl w:ilvl="5">
+      <w:start w:val="1"/>
+      <w:numFmt w:val="lowerRoman"/>
+      <w:lvlText w:val="(%6)"/>
+      <w:lvlJc w:val="left"/>
+      <w:pPr>
+        <w:ind w:left="2160" w:hanging="360"/>
+      </w:pPr>
+      <w:rPr>
+        <w:rFonts w:hint="default"/>
+      </w:rPr>
+    </w:lvl>
+    <w:lvl w:ilvl="6">
+      <w:start w:val="1"/>
+      <w:numFmt w:val="decimal"/>
+      <w:lvlText w:val="%7."/>
+      <w:lvlJc w:val="left"/>
+      <w:pPr>
+        <w:ind w:left="2520" w:hanging="360"/>
+      </w:pPr>
+      <w:rPr>
+        <w:rFonts w:hint="default"/>
+      </w:rPr>
+    </w:lvl>
+    <w:lvl w:ilvl="7">
+      <w:start w:val="1"/>
+      <w:numFmt w:val="lowerLetter"/>
+      <w:lvlText w:val="%8."/>
+      <w:lvlJc w:val="left"/>
+      <w:pPr>
+        <w:ind w:left="2880" w:hanging="360"/>
+      </w:pPr>
+      <w:rPr>
+        <w:rFonts w:hint="default"/>
+      </w:rPr>
+    </w:lvl>
+    <w:lvl w:ilvl="8">
+      <w:start w:val="1"/>
+      <w:numFmt w:val="lowerRoman"/>
+      <w:lvlText w:val="%9."/>
+      <w:lvlJc w:val="left"/>
+      <w:pPr>
+        <w:ind w:left="3240" w:hanging="360"/>
+      </w:pPr>
+      <w:rPr>
+        <w:rFonts w:hint="default"/>
+      </w:rPr>
+    </w:lvl>
+  </w:abstractNum>
+  <w:abstractNum w:abstractNumId="12" w15:restartNumberingAfterBreak="0">
     <w:nsid w:val="65BE74CA"/>
     <w:multiLevelType w:val="hybridMultilevel"/>
     <w:tmpl w:val="8E1071E0"/>
@@ -7499,7 +9148,120 @@
       </w:rPr>
     </w:lvl>
   </w:abstractNum>
-  <w:abstractNum w:abstractNumId="6" w15:restartNumberingAfterBreak="0">
+  <w:abstractNum w:abstractNumId="13" w15:restartNumberingAfterBreak="0">
+    <w:nsid w:val="69052D84"/>
+    <w:multiLevelType w:val="hybridMultilevel"/>
+    <w:tmpl w:val="BF582B06"/>
+    <w:lvl w:ilvl="0" w:tplc="04090001">
+      <w:start w:val="1"/>
+      <w:numFmt w:val="bullet"/>
+      <w:lvlText w:val=""/>
+      <w:lvlJc w:val="left"/>
+      <w:pPr>
+        <w:ind w:left="720" w:hanging="360"/>
+      </w:pPr>
+      <w:rPr>
+        <w:rFonts w:ascii="Symbol" w:hAnsi="Symbol" w:hint="default"/>
+      </w:rPr>
+    </w:lvl>
+    <w:lvl w:ilvl="1" w:tplc="04090003">
+      <w:start w:val="1"/>
+      <w:numFmt w:val="bullet"/>
+      <w:lvlText w:val="o"/>
+      <w:lvlJc w:val="left"/>
+      <w:pPr>
+        <w:ind w:left="1440" w:hanging="360"/>
+      </w:pPr>
+      <w:rPr>
+        <w:rFonts w:ascii="Courier New" w:hAnsi="Courier New" w:cs="Courier New" w:hint="default"/>
+      </w:rPr>
+    </w:lvl>
+    <w:lvl w:ilvl="2" w:tplc="04090005" w:tentative="1">
+      <w:start w:val="1"/>
+      <w:numFmt w:val="bullet"/>
+      <w:lvlText w:val=""/>
+      <w:lvlJc w:val="left"/>
+      <w:pPr>
+        <w:ind w:left="2160" w:hanging="360"/>
+      </w:pPr>
+      <w:rPr>
+        <w:rFonts w:ascii="Wingdings" w:hAnsi="Wingdings" w:hint="default"/>
+      </w:rPr>
+    </w:lvl>
+    <w:lvl w:ilvl="3" w:tplc="04090001" w:tentative="1">
+      <w:start w:val="1"/>
+      <w:numFmt w:val="bullet"/>
+      <w:lvlText w:val=""/>
+      <w:lvlJc w:val="left"/>
+      <w:pPr>
+        <w:ind w:left="2880" w:hanging="360"/>
+      </w:pPr>
+      <w:rPr>
+        <w:rFonts w:ascii="Symbol" w:hAnsi="Symbol" w:hint="default"/>
+      </w:rPr>
+    </w:lvl>
+    <w:lvl w:ilvl="4" w:tplc="04090003" w:tentative="1">
+      <w:start w:val="1"/>
+      <w:numFmt w:val="bullet"/>
+      <w:lvlText w:val="o"/>
+      <w:lvlJc w:val="left"/>
+      <w:pPr>
+        <w:ind w:left="3600" w:hanging="360"/>
+      </w:pPr>
+      <w:rPr>
+        <w:rFonts w:ascii="Courier New" w:hAnsi="Courier New" w:cs="Courier New" w:hint="default"/>
+      </w:rPr>
+    </w:lvl>
+    <w:lvl w:ilvl="5" w:tplc="04090005" w:tentative="1">
+      <w:start w:val="1"/>
+      <w:numFmt w:val="bullet"/>
+      <w:lvlText w:val=""/>
+      <w:lvlJc w:val="left"/>
+      <w:pPr>
+        <w:ind w:left="4320" w:hanging="360"/>
+      </w:pPr>
+      <w:rPr>
+        <w:rFonts w:ascii="Wingdings" w:hAnsi="Wingdings" w:hint="default"/>
+      </w:rPr>
+    </w:lvl>
+    <w:lvl w:ilvl="6" w:tplc="04090001" w:tentative="1">
+      <w:start w:val="1"/>
+      <w:numFmt w:val="bullet"/>
+      <w:lvlText w:val=""/>
+      <w:lvlJc w:val="left"/>
+      <w:pPr>
+        <w:ind w:left="5040" w:hanging="360"/>
+      </w:pPr>
+      <w:rPr>
+        <w:rFonts w:ascii="Symbol" w:hAnsi="Symbol" w:hint="default"/>
+      </w:rPr>
+    </w:lvl>
+    <w:lvl w:ilvl="7" w:tplc="04090003" w:tentative="1">
+      <w:start w:val="1"/>
+      <w:numFmt w:val="bullet"/>
+      <w:lvlText w:val="o"/>
+      <w:lvlJc w:val="left"/>
+      <w:pPr>
+        <w:ind w:left="5760" w:hanging="360"/>
+      </w:pPr>
+      <w:rPr>
+        <w:rFonts w:ascii="Courier New" w:hAnsi="Courier New" w:cs="Courier New" w:hint="default"/>
+      </w:rPr>
+    </w:lvl>
+    <w:lvl w:ilvl="8" w:tplc="04090005" w:tentative="1">
+      <w:start w:val="1"/>
+      <w:numFmt w:val="bullet"/>
+      <w:lvlText w:val=""/>
+      <w:lvlJc w:val="left"/>
+      <w:pPr>
+        <w:ind w:left="6480" w:hanging="360"/>
+      </w:pPr>
+      <w:rPr>
+        <w:rFonts w:ascii="Wingdings" w:hAnsi="Wingdings" w:hint="default"/>
+      </w:rPr>
+    </w:lvl>
+  </w:abstractNum>
+  <w:abstractNum w:abstractNumId="14" w15:restartNumberingAfterBreak="0">
     <w:nsid w:val="779269E4"/>
     <w:multiLevelType w:val="hybridMultilevel"/>
     <w:tmpl w:val="402A00A8"/>
@@ -7588,7 +9350,7 @@
       </w:pPr>
     </w:lvl>
   </w:abstractNum>
-  <w:abstractNum w:abstractNumId="7" w15:restartNumberingAfterBreak="0">
+  <w:abstractNum w:abstractNumId="15" w15:restartNumberingAfterBreak="0">
     <w:nsid w:val="7D697D54"/>
     <w:multiLevelType w:val="hybridMultilevel"/>
     <w:tmpl w:val="C5CCA726"/>
@@ -7679,10 +9441,10 @@
     </w:lvl>
   </w:abstractNum>
   <w:num w:numId="1">
-    <w:abstractNumId w:val="6"/>
+    <w:abstractNumId w:val="14"/>
   </w:num>
   <w:num w:numId="2">
-    <w:abstractNumId w:val="4"/>
+    <w:abstractNumId w:val="7"/>
   </w:num>
   <w:num w:numId="3">
     <w:abstractNumId w:val="2"/>
@@ -7691,16 +9453,40 @@
     <w:abstractNumId w:val="1"/>
   </w:num>
   <w:num w:numId="5">
-    <w:abstractNumId w:val="5"/>
+    <w:abstractNumId w:val="12"/>
   </w:num>
   <w:num w:numId="6">
     <w:abstractNumId w:val="0"/>
   </w:num>
   <w:num w:numId="7">
+    <w:abstractNumId w:val="5"/>
+  </w:num>
+  <w:num w:numId="8">
+    <w:abstractNumId w:val="15"/>
+  </w:num>
+  <w:num w:numId="9">
+    <w:abstractNumId w:val="9"/>
+  </w:num>
+  <w:num w:numId="10">
+    <w:abstractNumId w:val="13"/>
+  </w:num>
+  <w:num w:numId="11">
+    <w:abstractNumId w:val="8"/>
+  </w:num>
+  <w:num w:numId="12">
     <w:abstractNumId w:val="3"/>
   </w:num>
-  <w:num w:numId="8">
-    <w:abstractNumId w:val="7"/>
+  <w:num w:numId="13">
+    <w:abstractNumId w:val="10"/>
+  </w:num>
+  <w:num w:numId="14">
+    <w:abstractNumId w:val="6"/>
+  </w:num>
+  <w:num w:numId="15">
+    <w:abstractNumId w:val="4"/>
+  </w:num>
+  <w:num w:numId="16">
+    <w:abstractNumId w:val="11"/>
   </w:num>
 </w:numbering>
 </file>
@@ -8714,7 +10500,7 @@
 </file>
 
 <file path=customXml/itemProps1.xml><?xml version="1.0" encoding="utf-8"?>
-<ds:datastoreItem xmlns:ds="http://schemas.openxmlformats.org/officeDocument/2006/customXml" ds:itemID="{D512DED8-1B3A-4F99-ACA0-D11405AA4866}">
+<ds:datastoreItem xmlns:ds="http://schemas.openxmlformats.org/officeDocument/2006/customXml" ds:itemID="{FBCA9F74-D9D3-4DEE-BA86-91ED612105DC}">
   <ds:schemaRefs>
     <ds:schemaRef ds:uri="http://schemas.openxmlformats.org/officeDocument/2006/bibliography"/>
   </ds:schemaRefs>

</xml_diff>

<commit_message>
Modifying "Working schedule" as the main part
</commit_message>
<xml_diff>
--- a/Project description.docx
+++ b/Project description.docx
@@ -176,13 +176,26 @@
     </w:p>
     <w:p>
       <w:r>
-        <w:t>As stated above, one of the qubit realizations in semiconductors is electron (hole) spin qubits.</w:t>
-      </w:r>
-    </w:p>
-    <w:p>
-      <w:r>
-        <w:t>In 1998 Loss and DiVincenzo</w:t>
-      </w:r>
+        <w:t>As stated above, one of the qubit realizations in semiconductors is electron (</w:t>
+      </w:r>
+      <w:proofErr w:type="gramStart"/>
+      <w:r>
+        <w:t>hole</w:t>
+      </w:r>
+      <w:proofErr w:type="gramEnd"/>
+      <w:r>
+        <w:t>) spin qubits.</w:t>
+      </w:r>
+    </w:p>
+    <w:p>
+      <w:r>
+        <w:t xml:space="preserve">In 1998 Loss and </w:t>
+      </w:r>
+      <w:proofErr w:type="spellStart"/>
+      <w:r>
+        <w:t>DiVincenzo</w:t>
+      </w:r>
+      <w:proofErr w:type="spellEnd"/>
       <w:r>
         <w:t xml:space="preserve"> came up with </w:t>
       </w:r>
@@ -196,13 +209,21 @@
         <w:t>l for scalable</w:t>
       </w:r>
       <w:r>
-        <w:t xml:space="preserve"> quantum computer for such a qubit</w:t>
+        <w:t xml:space="preserve"> quantum computer for such a </w:t>
+      </w:r>
+      <w:proofErr w:type="gramStart"/>
+      <w:r>
+        <w:t>qubit</w:t>
       </w:r>
       <w:r>
         <w:t xml:space="preserve"> </w:t>
       </w:r>
       <w:r>
-        <w:t xml:space="preserve"> and they</w:t>
+        <w:t xml:space="preserve"> and</w:t>
+      </w:r>
+      <w:proofErr w:type="gramEnd"/>
+      <w:r>
+        <w:t xml:space="preserve"> they</w:t>
       </w:r>
       <w:r>
         <w:t xml:space="preserve"> devel</w:t>
@@ -285,8 +306,13 @@
         </w:numPr>
       </w:pPr>
       <w:r>
-        <w:t>low decoherence</w:t>
-      </w:r>
+        <w:t xml:space="preserve">low </w:t>
+      </w:r>
+      <w:proofErr w:type="spellStart"/>
+      <w:r>
+        <w:t>decoherence</w:t>
+      </w:r>
+      <w:proofErr w:type="spellEnd"/>
       <w:r>
         <w:t xml:space="preserve"> </w:t>
       </w:r>
@@ -355,8 +381,13 @@
       </w:r>
     </w:p>
     <w:p>
-      <w:r>
-        <w:t>Decoherence is phenomena of losing initially set qubit state and is characterized by characteristic time, in literature called</w:t>
+      <w:proofErr w:type="spellStart"/>
+      <w:r>
+        <w:t>Decoherence</w:t>
+      </w:r>
+      <w:proofErr w:type="spellEnd"/>
+      <w:r>
+        <w:t xml:space="preserve"> is phenomena of losing initially set qubit state and is characterized by characteristic time, in literature called</w:t>
       </w:r>
       <w:r>
         <w:t xml:space="preserve"> coherence time</w:t>
@@ -432,7 +463,15 @@
         <w:t xml:space="preserve">a </w:t>
       </w:r>
       <w:r>
-        <w:t>physical implementation of the two level system Loss and DiVincenzo proposed</w:t>
+        <w:t xml:space="preserve">physical implementation of the two level system Loss and </w:t>
+      </w:r>
+      <w:proofErr w:type="spellStart"/>
+      <w:r>
+        <w:t>DiVincenzo</w:t>
+      </w:r>
+      <w:proofErr w:type="spellEnd"/>
+      <w:r>
+        <w:t xml:space="preserve"> proposed</w:t>
       </w:r>
       <w:r>
         <w:t xml:space="preserve"> </w:t>
@@ -629,7 +668,15 @@
         <w:t>e of the most promising building block</w:t>
       </w:r>
       <w:r>
-        <w:t xml:space="preserve"> for realization of the spin qubit quantum computer based on quantum dots is serial double quantum dot (DQD) system.  DQD system consists of two neighbouring quantum dots tunnel coupled to each other which means they can exchange charge particles</w:t>
+        <w:t xml:space="preserve"> for realization of the spin qubit quantum computer based on quantum dots is serial double quantum dot (DQD) system.  DQD system consists of two </w:t>
+      </w:r>
+      <w:proofErr w:type="spellStart"/>
+      <w:r>
+        <w:t>neighbouring</w:t>
+      </w:r>
+      <w:proofErr w:type="spellEnd"/>
+      <w:r>
+        <w:t xml:space="preserve"> quantum dots tunnel coupled to each other which means they can exchange charge particles</w:t>
       </w:r>
       <w:r>
         <w:t xml:space="preserve"> by tunneling</w:t>
@@ -644,7 +691,15 @@
         <w:t xml:space="preserve">hysical </w:t>
       </w:r>
       <w:r>
-        <w:t>property which makes them good is Pauli exclusion principle. It says that two identical fermions (in this specific case electrons or holes) cannot occupy same energy state. Two</w:t>
+        <w:t xml:space="preserve">property which makes them good is Pauli </w:t>
+      </w:r>
+      <w:proofErr w:type="gramStart"/>
+      <w:r>
+        <w:t>exclusion principle</w:t>
+      </w:r>
+      <w:proofErr w:type="gramEnd"/>
+      <w:r>
+        <w:t>. It says that two identical fermions (in this specific case electrons or holes) cannot occupy same energy state. Two</w:t>
       </w:r>
       <w:r>
         <w:t xml:space="preserve"> further</w:t>
@@ -794,7 +849,15 @@
         <w:t>DQD system.</w:t>
       </w:r>
       <w:r>
-        <w:t xml:space="preserve"> Info is collected by reading out a current through neighbouring charge sensor in form of quantum point contact (QPC).</w:t>
+        <w:t xml:space="preserve"> Info is collected by reading out a current through </w:t>
+      </w:r>
+      <w:proofErr w:type="spellStart"/>
+      <w:r>
+        <w:t>neighbouring</w:t>
+      </w:r>
+      <w:proofErr w:type="spellEnd"/>
+      <w:r>
+        <w:t xml:space="preserve"> charge sensor in form of quantum point contact (QPC).</w:t>
       </w:r>
       <w:r>
         <w:t xml:space="preserve"> If spin configuration is like in</w:t>
@@ -1063,7 +1126,20 @@
         <w:t>, in non – i</w:t>
       </w:r>
       <w:r>
-        <w:t>sotopically purified Si:P system</w:t>
+        <w:t xml:space="preserve">sotopically purified </w:t>
+      </w:r>
+      <w:proofErr w:type="spellStart"/>
+      <w:r>
+        <w:t>Si</w:t>
+      </w:r>
+      <w:proofErr w:type="gramStart"/>
+      <w:r>
+        <w:t>:P</w:t>
+      </w:r>
+      <w:proofErr w:type="spellEnd"/>
+      <w:proofErr w:type="gramEnd"/>
+      <w:r>
+        <w:t xml:space="preserve"> system</w:t>
       </w:r>
       <w:r>
         <w:t xml:space="preserve"> [</w:t>
@@ -1087,7 +1163,15 @@
         <w:t>28</w:t>
       </w:r>
       <w:r>
-        <w:t>Si:P and nuclear spin of phosphorous atom as a qubit basis, the same group has achieved nuclear spin coherence time of 60 mil</w:t>
+        <w:t>Si</w:t>
+      </w:r>
+      <w:proofErr w:type="gramStart"/>
+      <w:r>
+        <w:t>:P</w:t>
+      </w:r>
+      <w:proofErr w:type="gramEnd"/>
+      <w:r>
+        <w:t xml:space="preserve"> and nuclear spin of phosphorous atom as a qubit basis, the same group has achieved nuclear spin coherence time of 60 mil</w:t>
       </w:r>
       <w:r>
         <w:t>l</w:t>
@@ -1139,12 +1223,14 @@
       <w:r>
         <w:t xml:space="preserve"> Resulting material is called silicon germanium </w:t>
       </w:r>
+      <w:proofErr w:type="spellStart"/>
       <w:r>
         <w:rPr>
           <w:b/>
         </w:rPr>
         <w:t>SiGe</w:t>
       </w:r>
+      <w:proofErr w:type="spellEnd"/>
       <w:r>
         <w:t xml:space="preserve">. </w:t>
       </w:r>
@@ -1173,7 +1259,15 @@
         <w:t xml:space="preserve">. </w:t>
       </w:r>
       <w:r>
-        <w:t xml:space="preserve">Nanowires can be further electrostatically splitted in several QDs, forming double quantum dots or similar structures. </w:t>
+        <w:t xml:space="preserve">Nanowires can be further electrostatically </w:t>
+      </w:r>
+      <w:proofErr w:type="spellStart"/>
+      <w:r>
+        <w:t>splitted</w:t>
+      </w:r>
+      <w:proofErr w:type="spellEnd"/>
+      <w:r>
+        <w:t xml:space="preserve"> in several QDs, forming double quantum dots or similar structures. </w:t>
       </w:r>
     </w:p>
     <w:p>
@@ -1336,10 +1430,26 @@
         <w:t>ure 2:</w:t>
       </w:r>
       <w:r>
-        <w:t xml:space="preserve"> SiGe nanowire based DQD sample fabricated in our group by Hannes Watzinger</w:t>
-      </w:r>
-      <w:r>
-        <w:t>. Ohmic contacts labeled S (source) and D (drain) contacting thin withe nanowire (NW). Gate electrodes (G1 to G5) are on the top, isolated from the nanowire with 10nm hafnium oxide.</w:t>
+        <w:t xml:space="preserve"> </w:t>
+      </w:r>
+      <w:proofErr w:type="spellStart"/>
+      <w:r>
+        <w:t>SiGe</w:t>
+      </w:r>
+      <w:proofErr w:type="spellEnd"/>
+      <w:r>
+        <w:t xml:space="preserve"> nanowire based DQD sample fabricated in our group by Hannes Watzinger</w:t>
+      </w:r>
+      <w:r>
+        <w:t xml:space="preserve">. </w:t>
+      </w:r>
+      <w:proofErr w:type="spellStart"/>
+      <w:r>
+        <w:t>Ohmic</w:t>
+      </w:r>
+      <w:proofErr w:type="spellEnd"/>
+      <w:r>
+        <w:t xml:space="preserve"> contacts labeled S (source) and D (drain) contacting thin withe nanowire (NW). Gate electrodes (G1 to G5) are on the top, isolated from the nanowire with 10nm hafnium oxide.</w:t>
       </w:r>
     </w:p>
     <w:p>
@@ -1483,7 +1593,15 @@
         <w:t>π</w:t>
       </w:r>
       <w:r>
-        <w:t>/2 spin rotation) in gallium arsenide double quantum dot system based on electron spin, J. Petta et al. achieved approximately 180 ps. They achieved coherence time,</w:t>
+        <w:t xml:space="preserve">/2 spin rotation) in gallium arsenide double quantum dot system based on electron spin, J. </w:t>
+      </w:r>
+      <w:proofErr w:type="spellStart"/>
+      <w:r>
+        <w:t>Petta</w:t>
+      </w:r>
+      <w:proofErr w:type="spellEnd"/>
+      <w:r>
+        <w:t xml:space="preserve"> et al. achieved approximately 180 ps. They achieved coherence time,</w:t>
       </w:r>
       <w:r>
         <w:t xml:space="preserve"> </w:t>
@@ -1517,18 +1635,45 @@
         <w:rPr>
           <w:i/>
         </w:rPr>
-        <w:t xml:space="preserve"> / π/2  seems too good</w:t>
+        <w:t xml:space="preserve"> / π/</w:t>
+      </w:r>
+      <w:proofErr w:type="gramStart"/>
+      <w:r>
+        <w:rPr>
+          <w:i/>
+        </w:rPr>
+        <w:t>2  seems</w:t>
+      </w:r>
+      <w:proofErr w:type="gramEnd"/>
+      <w:r>
+        <w:rPr>
+          <w:i/>
+        </w:rPr>
+        <w:t xml:space="preserve"> too good</w:t>
       </w:r>
       <w:r>
         <w:t xml:space="preserve">). </w:t>
       </w:r>
     </w:p>
     <w:p>
+      <w:proofErr w:type="gramStart"/>
       <w:r>
         <w:t>π</w:t>
       </w:r>
       <w:r>
-        <w:t>/2 spin rotation achieved in Andrea Morello Group from UNSW Australia in Si:P material system, using ESR (electron spin resonance technique) is 75 ns [3]. Their T</w:t>
+        <w:t>/2</w:t>
+      </w:r>
+      <w:proofErr w:type="gramEnd"/>
+      <w:r>
+        <w:t xml:space="preserve"> spin rotation achieved in Andrea Morello Group from UNSW Australia in </w:t>
+      </w:r>
+      <w:proofErr w:type="spellStart"/>
+      <w:r>
+        <w:t>Si:P</w:t>
+      </w:r>
+      <w:proofErr w:type="spellEnd"/>
+      <w:r>
+        <w:t xml:space="preserve"> material system, using ESR (electron spin resonance technique) is 75 ns [3]. Their T</w:t>
       </w:r>
       <w:r>
         <w:rPr>
@@ -1542,13 +1687,37 @@
     </w:p>
     <w:p>
       <w:r>
-        <w:t>Using hole spin in p-type</w:t>
+        <w:t xml:space="preserve">Using </w:t>
+      </w:r>
+      <w:proofErr w:type="gramStart"/>
+      <w:r>
+        <w:t>hole</w:t>
+      </w:r>
+      <w:proofErr w:type="gramEnd"/>
+      <w:r>
+        <w:t xml:space="preserve"> spin in p-type</w:t>
       </w:r>
       <w:r>
         <w:t xml:space="preserve"> silicon</w:t>
       </w:r>
       <w:r>
-        <w:t xml:space="preserve"> industrial CMOS as qubit basis, R. Maurand from S. De Franceschi group in CEA Grenoble, achieved </w:t>
+        <w:t xml:space="preserve"> industrial CMOS as qubit basis, R. </w:t>
+      </w:r>
+      <w:proofErr w:type="spellStart"/>
+      <w:r>
+        <w:t>Maurand</w:t>
+      </w:r>
+      <w:proofErr w:type="spellEnd"/>
+      <w:r>
+        <w:t xml:space="preserve"> from S. De </w:t>
+      </w:r>
+      <w:proofErr w:type="spellStart"/>
+      <w:r>
+        <w:t>Franceschi</w:t>
+      </w:r>
+      <w:proofErr w:type="spellEnd"/>
+      <w:r>
+        <w:t xml:space="preserve"> group in CEA Grenoble, achieved </w:t>
       </w:r>
       <w:r>
         <w:t>π</w:t>
@@ -1677,11 +1846,16 @@
           <w:numId w:val="5"/>
         </w:numPr>
       </w:pPr>
+      <w:proofErr w:type="spellStart"/>
       <w:r>
         <w:t>O</w:t>
       </w:r>
       <w:r>
-        <w:t>hmic reflectometry</w:t>
+        <w:t>hmic</w:t>
+      </w:r>
+      <w:proofErr w:type="spellEnd"/>
+      <w:r>
+        <w:t xml:space="preserve"> reflectometry</w:t>
       </w:r>
     </w:p>
     <w:p>
@@ -1737,8 +1911,13 @@
       </w:r>
     </w:p>
     <w:p>
-      <w:r>
-        <w:t>Ohmic reflectometry is technique of indirect sensing of the</w:t>
+      <w:proofErr w:type="spellStart"/>
+      <w:r>
+        <w:t>Ohmic</w:t>
+      </w:r>
+      <w:proofErr w:type="spellEnd"/>
+      <w:r>
+        <w:t xml:space="preserve"> reflectometry is technique of indirect sensing of the</w:t>
       </w:r>
       <w:r>
         <w:t xml:space="preserve"> change in a qubit</w:t>
@@ -1783,11 +1962,19 @@
       <w:r>
         <w:t xml:space="preserve">portion of the sent wave reflected from the one of the qubit gates. </w:t>
       </w:r>
-      <w:r>
-        <w:rPr>
-          <w:b/>
-        </w:rPr>
-        <w:t>It’s big advantage is that it does not require cha</w:t>
+      <w:proofErr w:type="gramStart"/>
+      <w:r>
+        <w:rPr>
+          <w:b/>
+        </w:rPr>
+        <w:t>It’s</w:t>
+      </w:r>
+      <w:proofErr w:type="gramEnd"/>
+      <w:r>
+        <w:rPr>
+          <w:b/>
+        </w:rPr>
+        <w:t xml:space="preserve"> big advantage is that it does not require cha</w:t>
       </w:r>
       <w:r>
         <w:rPr>
@@ -1903,8 +2090,13 @@
       <w:r>
         <w:t xml:space="preserve"> Basic principle of </w:t>
       </w:r>
-      <w:r>
-        <w:t xml:space="preserve">ohmic </w:t>
+      <w:proofErr w:type="spellStart"/>
+      <w:r>
+        <w:t>ohmic</w:t>
+      </w:r>
+      <w:proofErr w:type="spellEnd"/>
+      <w:r>
+        <w:t xml:space="preserve"> </w:t>
       </w:r>
       <w:r>
         <w:t>reflectometry. C</w:t>
@@ -1953,7 +2145,11 @@
     </w:p>
     <w:p>
       <w:r>
-        <w:t>Reflectometry is readout technique based on change of wave reflection coefficient Γ. It comes from electromagnetic wave principle – if the wave is travelling in media with impedance Z</w:t>
+        <w:t xml:space="preserve">Reflectometry is readout technique based on change of wave reflection coefficient Γ. It comes from electromagnetic wave principle – if the wave is travelling in media with impedance </w:t>
+      </w:r>
+      <w:proofErr w:type="gramStart"/>
+      <w:r>
+        <w:t>Z</w:t>
       </w:r>
       <w:r>
         <w:rPr>
@@ -1962,7 +2158,11 @@
         <w:t xml:space="preserve">0 </w:t>
       </w:r>
       <w:r>
-        <w:t xml:space="preserve"> (e.g. coax cable) and it encounters change of impedance (e.g. coax end) to Z, portion of the wave will be reflected back according to the expression: </w:t>
+        <w:t xml:space="preserve"> (</w:t>
+      </w:r>
+      <w:proofErr w:type="gramEnd"/>
+      <w:r>
+        <w:t xml:space="preserve">e.g. coax cable) and it encounters change of impedance (e.g. coax end) to Z, portion of the wave will be reflected back according to the expression: </w:t>
       </w:r>
       <m:oMath>
         <m:sSub>
@@ -2148,7 +2348,14 @@
         <w:rPr>
           <w:rFonts w:eastAsiaTheme="minorEastAsia"/>
         </w:rPr>
-        <w:t xml:space="preserve"> where A</w:t>
+        <w:t xml:space="preserve"> where </w:t>
+      </w:r>
+      <w:proofErr w:type="spellStart"/>
+      <w:r>
+        <w:rPr>
+          <w:rFonts w:eastAsiaTheme="minorEastAsia"/>
+        </w:rPr>
+        <w:t>A</w:t>
       </w:r>
       <w:r>
         <w:rPr>
@@ -2157,6 +2364,7 @@
         </w:rPr>
         <w:t>r</w:t>
       </w:r>
+      <w:proofErr w:type="spellEnd"/>
       <w:r>
         <w:rPr>
           <w:rFonts w:eastAsiaTheme="minorEastAsia"/>
@@ -2227,7 +2435,11 @@
         <w:t>can measure charge sensor impedance change caused by change in charge configuration in the nearby DQD</w:t>
       </w:r>
       <w:r>
-        <w:t xml:space="preserve">. If elements of a resonant circuit – inductance L and capacitance C are properly chosen, on the resonant frequency of that circuit, </w:t>
+        <w:t>. If elements of a resonant circuit – inductance L and capacitance C are properly chosen, on the resonant frequency of that circuit</w:t>
+      </w:r>
+      <w:proofErr w:type="gramStart"/>
+      <w:r>
+        <w:t xml:space="preserve">, </w:t>
       </w:r>
       <m:oMath>
         <m:sSub>
@@ -2240,6 +2452,7 @@
             </m:ctrlPr>
           </m:sSubPr>
           <m:e>
+            <w:proofErr w:type="gramEnd"/>
             <m:r>
               <w:rPr>
                 <w:rFonts w:ascii="Cambria Math" w:hAnsi="Cambria Math"/>
@@ -2453,7 +2666,15 @@
         <w:t xml:space="preserve"> creates potential wells forming double quantum dot</w:t>
       </w:r>
       <w:r>
-        <w:t xml:space="preserve"> system. For operating this DQD as a qubit it need to be isolated from the ohmic contacts, what is role of G3 and G5.</w:t>
+        <w:t xml:space="preserve"> system. For operating this DQD as a qubit it need to be isolated from the </w:t>
+      </w:r>
+      <w:proofErr w:type="spellStart"/>
+      <w:r>
+        <w:t>ohmic</w:t>
+      </w:r>
+      <w:proofErr w:type="spellEnd"/>
+      <w:r>
+        <w:t xml:space="preserve"> contacts, what is role of G3 and G5.</w:t>
       </w:r>
       <w:r>
         <w:t xml:space="preserve"> </w:t>
@@ -2559,7 +2780,21 @@
         <w:rPr>
           <w:b/>
         </w:rPr>
-        <w:t>DC current readout, AC current readout and ohmic reflectometry.</w:t>
+        <w:t xml:space="preserve">DC current readout, AC current readout and </w:t>
+      </w:r>
+      <w:proofErr w:type="spellStart"/>
+      <w:r>
+        <w:rPr>
+          <w:b/>
+        </w:rPr>
+        <w:t>ohmic</w:t>
+      </w:r>
+      <w:proofErr w:type="spellEnd"/>
+      <w:r>
+        <w:rPr>
+          <w:b/>
+        </w:rPr>
+        <w:t xml:space="preserve"> reflectometry.</w:t>
       </w:r>
     </w:p>
     <w:p>
@@ -2600,13 +2835,29 @@
         <w:t>itself is</w:t>
       </w:r>
       <w:r>
-        <w:t xml:space="preserve"> well coupled to ohmic contacts </w:t>
+        <w:t xml:space="preserve"> well coupled to </w:t>
+      </w:r>
+      <w:proofErr w:type="spellStart"/>
+      <w:r>
+        <w:t>ohmic</w:t>
+      </w:r>
+      <w:proofErr w:type="spellEnd"/>
+      <w:r>
+        <w:t xml:space="preserve"> contacts </w:t>
       </w:r>
       <w:r>
         <w:t>thus it is</w:t>
       </w:r>
       <w:r>
-        <w:t xml:space="preserve"> suitable for charge transport measurements and ohmic reflectometry.</w:t>
+        <w:t xml:space="preserve"> suitable for charge transport measurements and </w:t>
+      </w:r>
+      <w:proofErr w:type="spellStart"/>
+      <w:r>
+        <w:t>ohmic</w:t>
+      </w:r>
+      <w:proofErr w:type="spellEnd"/>
+      <w:r>
+        <w:t xml:space="preserve"> reflectometry.</w:t>
       </w:r>
       <w:r>
         <w:t xml:space="preserve"> </w:t>
@@ -2659,8 +2910,16 @@
         <w:rPr>
           <w:b/>
         </w:rPr>
-        <w:t xml:space="preserve"> substract</w:t>
-      </w:r>
+        <w:t xml:space="preserve"> </w:t>
+      </w:r>
+      <w:proofErr w:type="spellStart"/>
+      <w:r>
+        <w:rPr>
+          <w:b/>
+        </w:rPr>
+        <w:t>substract</w:t>
+      </w:r>
+      <w:proofErr w:type="spellEnd"/>
       <w:r>
         <w:rPr>
           <w:b/>
@@ -2766,7 +3025,15 @@
     </w:p>
     <w:p>
       <w:r>
-        <w:t xml:space="preserve">Regarding current achievement in the gate reflectometry, M.F. Gonzalez – Zalba et al. reported </w:t>
+        <w:t xml:space="preserve">Regarding current achievement in the gate reflectometry, M.F. Gonzalez – </w:t>
+      </w:r>
+      <w:proofErr w:type="spellStart"/>
+      <w:r>
+        <w:t>Zalba</w:t>
+      </w:r>
+      <w:proofErr w:type="spellEnd"/>
+      <w:r>
+        <w:t xml:space="preserve"> et al. reported </w:t>
       </w:r>
       <w:r>
         <w:t xml:space="preserve">charge </w:t>
@@ -2870,7 +3137,15 @@
         <w:t>spin manipulation experiments</w:t>
       </w:r>
       <w:r>
-        <w:t xml:space="preserve"> on a germanium based, hole spin double quantum dot. </w:t>
+        <w:t xml:space="preserve"> on a germanium based, </w:t>
+      </w:r>
+      <w:proofErr w:type="gramStart"/>
+      <w:r>
+        <w:t>hole</w:t>
+      </w:r>
+      <w:proofErr w:type="gramEnd"/>
+      <w:r>
+        <w:t xml:space="preserve"> spin double quantum dot. </w:t>
       </w:r>
     </w:p>
     <w:p>
@@ -2980,10 +3255,184 @@
         <w:t>Working schedule:</w:t>
       </w:r>
     </w:p>
-    <w:p/>
-    <w:p>
-      <w:r>
-        <w:t>Designing gate reflectometry:</w:t>
+    <w:p>
+      <w:pPr>
+        <w:pStyle w:val="Heading4"/>
+      </w:pPr>
+      <w:r>
+        <w:t>Designing initial version of reflectometry setup: sample holder, readout circuit, instrumentation setup</w:t>
+      </w:r>
+    </w:p>
+    <w:p>
+      <w:pPr>
+        <w:rPr>
+          <w:b/>
+        </w:rPr>
+      </w:pPr>
+      <w:r>
+        <w:rPr>
+          <w:b/>
+        </w:rPr>
+        <w:t>S</w:t>
+      </w:r>
+      <w:r>
+        <w:rPr>
+          <w:b/>
+        </w:rPr>
+        <w:t>ample holder</w:t>
+      </w:r>
+    </w:p>
+    <w:p>
+      <w:r>
+        <w:t>One of the key measurement requirements is to lower charge particles thermal energy to be able to resolve energy level splitting needed for confining one particle spin. For that reason it needs to be cooled down to low temperatures. In our case it is 4 Kelvin</w:t>
+      </w:r>
+      <w:r>
+        <w:t xml:space="preserve"> (K)</w:t>
+      </w:r>
+      <w:r>
+        <w:t xml:space="preserve"> or below.  For the initial version of measurement system 4 K </w:t>
+      </w:r>
+      <w:proofErr w:type="spellStart"/>
+      <w:proofErr w:type="gramStart"/>
+      <w:r>
+        <w:t>dewar</w:t>
+      </w:r>
+      <w:proofErr w:type="spellEnd"/>
+      <w:proofErr w:type="gramEnd"/>
+      <w:r>
+        <w:t xml:space="preserve"> </w:t>
+      </w:r>
+      <w:r>
+        <w:t xml:space="preserve">with liquid helium has been used.  </w:t>
+      </w:r>
+    </w:p>
+    <w:p>
+      <w:r>
+        <w:t xml:space="preserve">Double quantum dots samples are grown on silicon wafers and then </w:t>
+      </w:r>
+      <w:proofErr w:type="spellStart"/>
+      <w:r>
+        <w:t>cutted</w:t>
+      </w:r>
+      <w:proofErr w:type="spellEnd"/>
+      <w:r>
+        <w:t xml:space="preserve"> in 5x5 mm pieces.</w:t>
+      </w:r>
+      <w:r>
+        <w:t xml:space="preserve"> They need to be dipped into the liquid helium </w:t>
+      </w:r>
+      <w:proofErr w:type="spellStart"/>
+      <w:proofErr w:type="gramStart"/>
+      <w:r>
+        <w:t>dewar</w:t>
+      </w:r>
+      <w:proofErr w:type="spellEnd"/>
+      <w:proofErr w:type="gramEnd"/>
+      <w:r>
+        <w:t xml:space="preserve"> for cooling. For this purpose Plexiglas sticks, were used. Sample was positioned on the bottom of the stick on the so called sample holder. Since, electrical signals needs to be delivered and afterwards measured from the sample, sample holder is done as printed circuit board (PCB) which routes all the electrical signals to and from the sample. </w:t>
+      </w:r>
+      <w:r>
+        <w:t>From the room temperature instruments DC electrical signals are sent through the low thermal conductive twisted pair wires finishing in PCB connector</w:t>
+      </w:r>
+      <w:r>
+        <w:t xml:space="preserve"> and radio frequency signals are sent through coaxial cables</w:t>
+      </w:r>
+      <w:r>
+        <w:t>. From</w:t>
+      </w:r>
+      <w:r>
+        <w:t xml:space="preserve"> DC PCB connector DC signals </w:t>
+      </w:r>
+      <w:r>
+        <w:t xml:space="preserve">are low pass filtered with on PCB RC filters to reduce thermal noise in the wires. After low pass filtering DC signals are routed to the gold plated bonding pads around area in the middle of the PCB (sample area) on which 5x5 mm sample is glued with silver </w:t>
+      </w:r>
+      <w:proofErr w:type="gramStart"/>
+      <w:r>
+        <w:t>paste.</w:t>
+      </w:r>
+      <w:proofErr w:type="gramEnd"/>
+      <w:r>
+        <w:t xml:space="preserve"> </w:t>
+      </w:r>
+      <w:r>
+        <w:t xml:space="preserve">Electrical contact to the DQD structure </w:t>
+      </w:r>
+      <w:r>
+        <w:lastRenderedPageBreak/>
+        <w:t>on the sample is achieved by wedge wire bonding</w:t>
+      </w:r>
+      <w:r>
+        <w:t xml:space="preserve"> technique</w:t>
+      </w:r>
+      <w:r>
+        <w:t xml:space="preserve"> from PCB bonding pads to the sample bonding pads electrically connected to the DQD gates. RF coaxial lines are finishing on the PCB mounted SMP connectors.</w:t>
+      </w:r>
+      <w:r>
+        <w:t xml:space="preserve"> After SMP connector, using bias tee, DC signal is added to the RF signal.  From there signal is</w:t>
+      </w:r>
+      <w:r>
+        <w:t xml:space="preserve"> routed to the </w:t>
+      </w:r>
+      <w:r>
+        <w:t xml:space="preserve">PCB </w:t>
+      </w:r>
+      <w:r>
+        <w:t xml:space="preserve">bonding pads using coplanar waveguide </w:t>
+      </w:r>
+      <w:r>
+        <w:t xml:space="preserve">on PCB line </w:t>
+      </w:r>
+      <w:r>
+        <w:t xml:space="preserve">technique to achieve characteristic 50 </w:t>
+      </w:r>
+      <w:r>
+        <w:t>Ω</w:t>
+      </w:r>
+      <w:r>
+        <w:t xml:space="preserve"> line for signal propagation without unwanted reflections.</w:t>
+      </w:r>
+      <w:r>
+        <w:t xml:space="preserve"> Further these signals are connected to DQD gates with the same wedge wire bonding technique.</w:t>
+      </w:r>
+    </w:p>
+    <w:p>
+      <w:pPr>
+        <w:rPr>
+          <w:b/>
+        </w:rPr>
+      </w:pPr>
+      <w:r>
+        <w:rPr>
+          <w:b/>
+        </w:rPr>
+        <w:t>Readout circuit</w:t>
+      </w:r>
+    </w:p>
+    <w:p>
+      <w:pPr>
+        <w:rPr>
+          <w:i/>
+        </w:rPr>
+      </w:pPr>
+      <w:r>
+        <w:rPr>
+          <w:i/>
+        </w:rPr>
+        <w:t xml:space="preserve">Sample holder reflectometry LC circuit – how </w:t>
+      </w:r>
+      <w:proofErr w:type="spellStart"/>
+      <w:r>
+        <w:rPr>
+          <w:i/>
+        </w:rPr>
+        <w:t>Cp</w:t>
+      </w:r>
+      <w:proofErr w:type="spellEnd"/>
+      <w:r>
+        <w:rPr>
+          <w:i/>
+        </w:rPr>
+        <w:t xml:space="preserve"> is minimized and why it need to be minimized, some reference. RF 4K stick with amplifier and directional coupler.</w:t>
       </w:r>
     </w:p>
     <w:p>
@@ -2995,7 +3444,36 @@
         </w:numPr>
       </w:pPr>
       <w:r>
-        <w:t>Studying recent literature</w:t>
+        <w:t>Germanium n</w:t>
+      </w:r>
+      <w:r>
+        <w:t xml:space="preserve">anowire based, hole spin single </w:t>
+      </w:r>
+      <w:r>
+        <w:t>quantum dot tuning and characterization</w:t>
+      </w:r>
+      <w:r>
+        <w:t xml:space="preserve"> with initial version reflectometry setup </w:t>
+      </w:r>
+    </w:p>
+    <w:p>
+      <w:pPr>
+        <w:pStyle w:val="ListParagraph"/>
+        <w:rPr>
+          <w:i/>
+        </w:rPr>
+      </w:pPr>
+      <w:r>
+        <w:rPr>
+          <w:i/>
+        </w:rPr>
+        <w:t>Put comparison reflectometry vs current measurement on Hannes sample</w:t>
+      </w:r>
+      <w:r>
+        <w:rPr>
+          <w:i/>
+        </w:rPr>
+        <w:t xml:space="preserve"> (diamond graphs)</w:t>
       </w:r>
     </w:p>
     <w:p>
@@ -3007,98 +3485,118 @@
         </w:numPr>
       </w:pPr>
       <w:r>
-        <w:t xml:space="preserve">Optimizing (boosting) reflection parameter </w:t>
-      </w:r>
-      <w:r>
-        <w:t>Γ</w:t>
-      </w:r>
-      <w:r>
-        <w:t xml:space="preserve"> regarding to:  sample holder RF design, readout circuit configuration </w:t>
+        <w:t xml:space="preserve">Second generation of the reflectometry setup – </w:t>
+      </w:r>
+      <w:proofErr w:type="spellStart"/>
+      <w:r>
+        <w:rPr>
+          <w:i/>
+        </w:rPr>
+        <w:t>dil</w:t>
+      </w:r>
+      <w:proofErr w:type="spellEnd"/>
+      <w:r>
+        <w:rPr>
+          <w:i/>
+        </w:rPr>
+        <w:t xml:space="preserve"> fridge, UHFLI, AWG, </w:t>
+      </w:r>
+      <w:proofErr w:type="spellStart"/>
+      <w:r>
+        <w:rPr>
+          <w:i/>
+        </w:rPr>
+        <w:t>QTLab</w:t>
+      </w:r>
+      <w:proofErr w:type="spellEnd"/>
+      <w:r>
+        <w:rPr>
+          <w:i/>
+        </w:rPr>
+        <w:t>, new PCB</w:t>
+      </w:r>
+      <w:r>
+        <w:rPr>
+          <w:i/>
+        </w:rPr>
+        <w:t xml:space="preserve"> (</w:t>
+      </w:r>
+      <w:proofErr w:type="spellStart"/>
+      <w:proofErr w:type="gramStart"/>
+      <w:r>
+        <w:rPr>
+          <w:i/>
+        </w:rPr>
+        <w:t>pict</w:t>
+      </w:r>
+      <w:proofErr w:type="spellEnd"/>
+      <w:proofErr w:type="gramEnd"/>
+      <w:r>
+        <w:rPr>
+          <w:i/>
+        </w:rPr>
+        <w:t xml:space="preserve"> of Iron Man)</w:t>
+      </w:r>
+      <w:r>
+        <w:rPr>
+          <w:i/>
+        </w:rPr>
+        <w:t xml:space="preserve">, additional DC filtering, low conducting </w:t>
+      </w:r>
+      <w:proofErr w:type="spellStart"/>
+      <w:r>
+        <w:rPr>
+          <w:i/>
+        </w:rPr>
+        <w:t>NbTi</w:t>
+      </w:r>
+      <w:proofErr w:type="spellEnd"/>
+      <w:r>
+        <w:rPr>
+          <w:i/>
+        </w:rPr>
+        <w:t xml:space="preserve"> coax with attenuators</w:t>
+      </w:r>
+      <w:r>
+        <w:rPr>
+          <w:i/>
+        </w:rPr>
+        <w:t xml:space="preserve"> (</w:t>
+      </w:r>
+      <w:proofErr w:type="spellStart"/>
+      <w:r>
+        <w:rPr>
+          <w:i/>
+        </w:rPr>
+        <w:t>pict</w:t>
+      </w:r>
+      <w:proofErr w:type="spellEnd"/>
+      <w:r>
+        <w:rPr>
+          <w:i/>
+        </w:rPr>
+        <w:t xml:space="preserve"> of the probe)</w:t>
+      </w:r>
+      <w:r>
+        <w:rPr>
+          <w:i/>
+        </w:rPr>
+        <w:t>.</w:t>
       </w:r>
     </w:p>
     <w:p>
       <w:pPr>
         <w:pStyle w:val="ListParagraph"/>
         <w:rPr>
-          <w:rFonts w:eastAsiaTheme="minorEastAsia"/>
-        </w:rPr>
-      </w:pPr>
-      <w:r>
-        <w:t xml:space="preserve">Sample holder RF design – achieving </w:t>
-      </w:r>
-      <w:r>
-        <w:rPr>
-          <w:rFonts w:eastAsiaTheme="minorEastAsia"/>
-        </w:rPr>
-        <w:t>s</w:t>
-      </w:r>
-      <w:r>
-        <w:rPr>
-          <w:rFonts w:eastAsiaTheme="minorEastAsia"/>
-        </w:rPr>
-        <w:t>mall parasitic cap</w:t>
-      </w:r>
-      <w:r>
-        <w:rPr>
-          <w:rFonts w:eastAsiaTheme="minorEastAsia"/>
-        </w:rPr>
-        <w:t xml:space="preserve">acitance by engineering </w:t>
-      </w:r>
-      <w:r>
-        <w:rPr>
-          <w:rFonts w:eastAsiaTheme="minorEastAsia"/>
-        </w:rPr>
-        <w:t xml:space="preserve">sample holder (PCB), achieving good 50 </w:t>
-      </w:r>
-      <w:r>
-        <w:t>Ω</w:t>
-      </w:r>
-      <w:r>
-        <w:rPr>
-          <w:rFonts w:eastAsiaTheme="minorEastAsia"/>
-        </w:rPr>
-        <w:t xml:space="preserve"> </w:t>
-      </w:r>
-      <w:r>
-        <w:rPr>
-          <w:rFonts w:eastAsiaTheme="minorEastAsia"/>
-        </w:rPr>
-        <w:t xml:space="preserve">on PCB RF </w:t>
-      </w:r>
-      <w:r>
-        <w:rPr>
-          <w:rFonts w:eastAsiaTheme="minorEastAsia"/>
-        </w:rPr>
-        <w:t xml:space="preserve">lines and </w:t>
-      </w:r>
-      <w:r>
-        <w:rPr>
-          <w:rFonts w:eastAsiaTheme="minorEastAsia"/>
-        </w:rPr>
-        <w:t>distributing</w:t>
-      </w:r>
-      <w:r>
-        <w:rPr>
-          <w:rFonts w:eastAsiaTheme="minorEastAsia"/>
-        </w:rPr>
-        <w:t xml:space="preserve"> them for achieving frequency division multiplexing</w:t>
-      </w:r>
-    </w:p>
-    <w:p>
-      <w:pPr>
-        <w:pStyle w:val="ListParagraph"/>
-      </w:pPr>
-      <w:r>
-        <w:t>Readout circuit optimization – choosing appropriate inductor values L (Figure 3) while keeping</w:t>
-      </w:r>
-      <w:r>
-        <w:t xml:space="preserve"> parasitic capacitance small</w:t>
-      </w:r>
-      <w:r>
-        <w:t xml:space="preserve"> like stated above</w:t>
-      </w:r>
-      <w:r>
-        <w:t xml:space="preserve">, optimizing amplifier and filtering configuration </w:t>
+          <w:b/>
+        </w:rPr>
+      </w:pPr>
+      <w:r>
+        <w:rPr>
+          <w:b/>
+          <w:i/>
+        </w:rPr>
+        <w:t>TO DO:</w:t>
       </w:r>
     </w:p>
     <w:p>
@@ -3110,7 +3608,74 @@
         </w:numPr>
       </w:pPr>
       <w:r>
-        <w:t xml:space="preserve">Instrumentation implementation </w:t>
+        <w:t xml:space="preserve">Moving to </w:t>
+      </w:r>
+      <w:r>
+        <w:t xml:space="preserve">the </w:t>
+      </w:r>
+      <w:r>
+        <w:t xml:space="preserve">gate reflectometry </w:t>
+      </w:r>
+      <w:r>
+        <w:t xml:space="preserve">– </w:t>
+      </w:r>
+      <w:r>
+        <w:rPr>
+          <w:i/>
+        </w:rPr>
+        <w:t xml:space="preserve">Adapting </w:t>
+      </w:r>
+      <w:r>
+        <w:rPr>
+          <w:i/>
+        </w:rPr>
+        <w:t xml:space="preserve">existing setup </w:t>
+      </w:r>
+      <w:r>
+        <w:rPr>
+          <w:i/>
+        </w:rPr>
+        <w:t>(readout circuit) for gate reflectometry</w:t>
+      </w:r>
+      <w:r>
+        <w:rPr>
+          <w:i/>
+        </w:rPr>
+        <w:t xml:space="preserve">, </w:t>
+      </w:r>
+      <w:r>
+        <w:rPr>
+          <w:i/>
+        </w:rPr>
+        <w:t xml:space="preserve">main points about gate reflectometry (from </w:t>
+      </w:r>
+      <w:proofErr w:type="spellStart"/>
+      <w:r>
+        <w:rPr>
+          <w:i/>
+        </w:rPr>
+        <w:t>Hypoteses</w:t>
+      </w:r>
+      <w:proofErr w:type="spellEnd"/>
+      <w:r>
+        <w:rPr>
+          <w:i/>
+        </w:rPr>
+        <w:t xml:space="preserve">, look </w:t>
+      </w:r>
+      <w:bookmarkStart w:id="0" w:name="_GoBack"/>
+      <w:bookmarkEnd w:id="0"/>
+      <w:r>
+        <w:rPr>
+          <w:i/>
+        </w:rPr>
+        <w:t xml:space="preserve">[12]), </w:t>
+      </w:r>
+      <w:r>
+        <w:rPr>
+          <w:i/>
+        </w:rPr>
+        <w:t>our sample considerations: gate coupling to the QD, comparison with [12]</w:t>
       </w:r>
     </w:p>
     <w:p>
@@ -3122,7 +3687,104 @@
         </w:numPr>
       </w:pPr>
       <w:r>
-        <w:t>Germanium nanowire based, hole spin double quantum dot tuning and characterization</w:t>
+        <w:t xml:space="preserve">Optimizing (boosting) reflection parameter </w:t>
+      </w:r>
+      <w:r>
+        <w:t>Γ</w:t>
+      </w:r>
+      <w:r>
+        <w:t xml:space="preserve"> regarding to:  sample holder RF design, readout circuit configuration </w:t>
+      </w:r>
+    </w:p>
+    <w:p>
+      <w:pPr>
+        <w:pStyle w:val="ListParagraph"/>
+        <w:rPr>
+          <w:rFonts w:eastAsiaTheme="minorEastAsia"/>
+        </w:rPr>
+      </w:pPr>
+      <w:r>
+        <w:t xml:space="preserve">Sample holder RF design – achieving </w:t>
+      </w:r>
+      <w:r>
+        <w:rPr>
+          <w:rFonts w:eastAsiaTheme="minorEastAsia"/>
+        </w:rPr>
+        <w:t>s</w:t>
+      </w:r>
+      <w:r>
+        <w:rPr>
+          <w:rFonts w:eastAsiaTheme="minorEastAsia"/>
+        </w:rPr>
+        <w:t>mall parasitic cap</w:t>
+      </w:r>
+      <w:r>
+        <w:rPr>
+          <w:rFonts w:eastAsiaTheme="minorEastAsia"/>
+        </w:rPr>
+        <w:t xml:space="preserve">acitance by engineering </w:t>
+      </w:r>
+      <w:r>
+        <w:rPr>
+          <w:rFonts w:eastAsiaTheme="minorEastAsia"/>
+        </w:rPr>
+        <w:t xml:space="preserve">sample holder (PCB), achieving good 50 </w:t>
+      </w:r>
+      <w:r>
+        <w:t>Ω</w:t>
+      </w:r>
+      <w:r>
+        <w:rPr>
+          <w:rFonts w:eastAsiaTheme="minorEastAsia"/>
+        </w:rPr>
+        <w:t xml:space="preserve"> </w:t>
+      </w:r>
+      <w:r>
+        <w:rPr>
+          <w:rFonts w:eastAsiaTheme="minorEastAsia"/>
+        </w:rPr>
+        <w:t xml:space="preserve">on PCB RF </w:t>
+      </w:r>
+      <w:r>
+        <w:rPr>
+          <w:rFonts w:eastAsiaTheme="minorEastAsia"/>
+        </w:rPr>
+        <w:t xml:space="preserve">lines and </w:t>
+      </w:r>
+      <w:r>
+        <w:rPr>
+          <w:rFonts w:eastAsiaTheme="minorEastAsia"/>
+        </w:rPr>
+        <w:t>distributing</w:t>
+      </w:r>
+      <w:r>
+        <w:rPr>
+          <w:rFonts w:eastAsiaTheme="minorEastAsia"/>
+        </w:rPr>
+        <w:t xml:space="preserve"> them for achieving frequency division multiplexing</w:t>
+      </w:r>
+    </w:p>
+    <w:p>
+      <w:pPr>
+        <w:pStyle w:val="ListParagraph"/>
+      </w:pPr>
+      <w:r>
+        <w:t>Readout circuit optimization – choosing appropriate inductor values L (Figure 3) while keeping</w:t>
+      </w:r>
+      <w:r>
+        <w:t xml:space="preserve"> parasitic capacitance small</w:t>
+      </w:r>
+      <w:r>
+        <w:t xml:space="preserve"> like stated above</w:t>
+      </w:r>
+      <w:r>
+        <w:t>,</w:t>
+      </w:r>
+      <w:r>
+        <w:t xml:space="preserve"> optimizing directional coupler, amplifiers and filters </w:t>
+      </w:r>
+      <w:r>
+        <w:t xml:space="preserve">configuration </w:t>
       </w:r>
     </w:p>
     <w:p>
@@ -3134,7 +3796,7 @@
         </w:numPr>
       </w:pPr>
       <w:r>
-        <w:t>Gate reflectometry setup optimization</w:t>
+        <w:t>Implementing setup for spin manipulation measurement</w:t>
       </w:r>
     </w:p>
     <w:p>
@@ -3158,8 +3820,13 @@
         </w:numPr>
       </w:pPr>
       <w:r>
-        <w:t>Spin manipulation setup implementation – signal generator</w:t>
-      </w:r>
+        <w:t>Spin dephasing time experiment</w:t>
+      </w:r>
+    </w:p>
+    <w:p>
+      <w:pPr>
+        <w:pStyle w:val="ListParagraph"/>
+      </w:pPr>
     </w:p>
     <w:p>
       <w:pPr>
@@ -3170,23 +3837,6 @@
         </w:numPr>
       </w:pPr>
       <w:r>
-        <w:t>Spin dephasing time experiment</w:t>
-      </w:r>
-    </w:p>
-    <w:p>
-      <w:pPr>
-        <w:pStyle w:val="ListParagraph"/>
-      </w:pPr>
-    </w:p>
-    <w:p>
-      <w:pPr>
-        <w:pStyle w:val="ListParagraph"/>
-        <w:numPr>
-          <w:ilvl w:val="0"/>
-          <w:numId w:val="9"/>
-        </w:numPr>
-      </w:pPr>
-      <w:r>
         <w:t xml:space="preserve">Spin coherence time experiment: </w:t>
       </w:r>
     </w:p>
@@ -3211,7 +3861,8 @@
         </w:numPr>
       </w:pPr>
       <w:r>
-        <w:t>b) CPMG pulse sequence</w:t>
+        <w:lastRenderedPageBreak/>
+        <w:t>CPMG pulse sequence</w:t>
       </w:r>
     </w:p>
     <w:p>
@@ -3245,7 +3896,21 @@
         <w:rPr>
           <w:b/>
         </w:rPr>
-        <w:t>germanium nanowire based hole spin</w:t>
+        <w:t xml:space="preserve">germanium nanowire based </w:t>
+      </w:r>
+      <w:proofErr w:type="gramStart"/>
+      <w:r>
+        <w:rPr>
+          <w:b/>
+        </w:rPr>
+        <w:t>hole</w:t>
+      </w:r>
+      <w:proofErr w:type="gramEnd"/>
+      <w:r>
+        <w:rPr>
+          <w:b/>
+        </w:rPr>
+        <w:t xml:space="preserve"> spin</w:t>
       </w:r>
       <w:r>
         <w:t xml:space="preserve"> double quantum dot</w:t>
@@ -3254,7 +3919,20 @@
         <w:t xml:space="preserve">. </w:t>
       </w:r>
       <w:r>
-        <w:t xml:space="preserve">While other groups work with structures based on electron spin in gallium arsenide, electron spin silicon and Si:P and hole spin in silicon, this particular approach is not yet investigated. </w:t>
+        <w:t xml:space="preserve">While other groups work with structures based on electron spin in gallium arsenide, electron spin silicon and </w:t>
+      </w:r>
+      <w:proofErr w:type="spellStart"/>
+      <w:r>
+        <w:t>Si</w:t>
+      </w:r>
+      <w:proofErr w:type="gramStart"/>
+      <w:r>
+        <w:t>:P</w:t>
+      </w:r>
+      <w:proofErr w:type="spellEnd"/>
+      <w:proofErr w:type="gramEnd"/>
+      <w:r>
+        <w:t xml:space="preserve"> and hole spin in silicon, this particular approach is not yet investigated. </w:t>
       </w:r>
       <w:r>
         <w:t xml:space="preserve">It </w:t>
@@ -3545,7 +4223,15 @@
     </w:p>
     <w:p>
       <w:r>
-        <w:t xml:space="preserve">We are collaborating with spin qubit team in Charles M. Marcus laboratory in Copenhagen, lead by </w:t>
+        <w:t xml:space="preserve">We are collaborating with spin qubit team in Charles M. Marcus laboratory in Copenhagen, </w:t>
+      </w:r>
+      <w:proofErr w:type="spellStart"/>
+      <w:r>
+        <w:t>lead</w:t>
+      </w:r>
+      <w:proofErr w:type="spellEnd"/>
+      <w:r>
+        <w:t xml:space="preserve"> by </w:t>
       </w:r>
       <w:r>
         <w:rPr>
@@ -3568,29 +4254,41 @@
       <w:r>
         <w:t xml:space="preserve">He is material scientist providing us with silicon germanium nanowire samples. </w:t>
       </w:r>
-      <w:bookmarkStart w:id="0" w:name="_GoBack"/>
-      <w:bookmarkEnd w:id="0"/>
     </w:p>
     <w:p>
       <w:pPr>
         <w:pStyle w:val="Heading3"/>
       </w:pPr>
-    </w:p>
+      <w:r>
+        <w:t>Work plan:</w:t>
+      </w:r>
+    </w:p>
+    <w:p/>
     <w:p>
       <w:pPr>
         <w:pStyle w:val="Heading3"/>
       </w:pPr>
+    </w:p>
+    <w:p>
+      <w:pPr>
+        <w:pStyle w:val="Heading3"/>
+      </w:pPr>
       <w:r>
         <w:t>Overall goal of the project:</w:t>
       </w:r>
     </w:p>
     <w:p>
       <w:r>
-        <w:t>To implement one of the Loss and DiVincenzo</w:t>
+        <w:t xml:space="preserve">To implement one of the Loss and </w:t>
+      </w:r>
+      <w:proofErr w:type="spellStart"/>
+      <w:r>
+        <w:t>DiVincenzo</w:t>
       </w:r>
       <w:r>
         <w:t>’s</w:t>
       </w:r>
+      <w:proofErr w:type="spellEnd"/>
       <w:r>
         <w:t xml:space="preserve"> criteria:</w:t>
       </w:r>
@@ -3615,7 +4313,15 @@
     </w:p>
     <w:p>
       <w:r>
-        <w:t xml:space="preserve"> and conducting </w:t>
+        <w:t xml:space="preserve"> </w:t>
+      </w:r>
+      <w:proofErr w:type="gramStart"/>
+      <w:r>
+        <w:t>and</w:t>
+      </w:r>
+      <w:proofErr w:type="gramEnd"/>
+      <w:r>
+        <w:t xml:space="preserve"> conducting </w:t>
       </w:r>
       <w:r>
         <w:rPr>
@@ -3638,18 +4344,29 @@
         <w:t xml:space="preserve"> spin manipulation experiments can be done by applying bursts of microwave signal on </w:t>
       </w:r>
       <w:r>
-        <w:t xml:space="preserve">electrostatic gates  </w:t>
+        <w:t xml:space="preserve">electrostatic </w:t>
+      </w:r>
+      <w:proofErr w:type="gramStart"/>
+      <w:r>
+        <w:t xml:space="preserve">gates  </w:t>
       </w:r>
       <w:r>
         <w:rPr>
           <w:i/>
         </w:rPr>
-        <w:t>(as explained in research methods)</w:t>
-      </w:r>
+        <w:t>(</w:t>
+      </w:r>
+      <w:proofErr w:type="gramEnd"/>
       <w:r>
         <w:rPr>
           <w:i/>
         </w:rPr>
+        <w:t>as explained in research methods)</w:t>
+      </w:r>
+      <w:r>
+        <w:rPr>
+          <w:i/>
+        </w:rPr>
         <w:t>.</w:t>
       </w:r>
       <w:r>
@@ -3658,7 +4375,15 @@
     </w:p>
     <w:p>
       <w:r>
-        <w:t>Spin manipulation experiments will be guideline for achieving second of the Loss and DiVincenzo’s criteria:</w:t>
+        <w:t xml:space="preserve">Spin manipulation experiments will be guideline for achieving second of the Loss and </w:t>
+      </w:r>
+      <w:proofErr w:type="spellStart"/>
+      <w:r>
+        <w:t>DiVincenzo’s</w:t>
+      </w:r>
+      <w:proofErr w:type="spellEnd"/>
+      <w:r>
+        <w:t xml:space="preserve"> criteria:</w:t>
       </w:r>
     </w:p>
     <w:p>
@@ -3707,7 +4432,21 @@
         <w:rPr>
           <w:i/>
         </w:rPr>
-        <w:t>(take from someone in group)</w:t>
+        <w:t>(</w:t>
+      </w:r>
+      <w:proofErr w:type="gramStart"/>
+      <w:r>
+        <w:rPr>
+          <w:i/>
+        </w:rPr>
+        <w:t>take</w:t>
+      </w:r>
+      <w:proofErr w:type="gramEnd"/>
+      <w:r>
+        <w:rPr>
+          <w:i/>
+        </w:rPr>
+        <w:t xml:space="preserve"> from someone in group)</w:t>
       </w:r>
     </w:p>
     <w:p>
@@ -3727,8 +4466,13 @@
         <w:t xml:space="preserve"> </w:t>
       </w:r>
       <w:r>
-        <w:t>in the dilution refrigerator with a base temperature of 10 mK.</w:t>
-      </w:r>
+        <w:t xml:space="preserve">in the dilution refrigerator with a base temperature of 10 </w:t>
+      </w:r>
+      <w:proofErr w:type="spellStart"/>
+      <w:r>
+        <w:t>mK.</w:t>
+      </w:r>
+      <w:proofErr w:type="spellEnd"/>
       <w:r>
         <w:t xml:space="preserve"> </w:t>
       </w:r>
@@ -3801,7 +4545,11 @@
         <w:t>, grey</w:t>
       </w:r>
       <w:r>
-        <w:t>) fabricated in our group by Lada Vuku</w:t>
+        <w:t xml:space="preserve">) fabricated in our group by Lada </w:t>
+      </w:r>
+      <w:proofErr w:type="spellStart"/>
+      <w:r>
+        <w:t>Vuku</w:t>
       </w:r>
       <w:r>
         <w:t>š</w:t>
@@ -3812,11 +4560,20 @@
       <w:r>
         <w:t>ć</w:t>
       </w:r>
+      <w:proofErr w:type="spellEnd"/>
       <w:r>
         <w:t xml:space="preserve">. </w:t>
       </w:r>
       <w:r>
-        <w:t>Altogether mounted on golden plated copper fork on the dilution fridge insert. Copper wires are coaxial cables providing high frequency connection for spin manipulation and readout. Nanometer gates and ohmic contacts on the sample are connected by wedge wire bonding.</w:t>
+        <w:t xml:space="preserve">Altogether mounted on golden plated copper fork on the dilution fridge insert. Copper wires are coaxial cables providing high frequency connection for spin manipulation and readout. Nanometer gates and </w:t>
+      </w:r>
+      <w:proofErr w:type="spellStart"/>
+      <w:r>
+        <w:t>ohmic</w:t>
+      </w:r>
+      <w:proofErr w:type="spellEnd"/>
+      <w:r>
+        <w:t xml:space="preserve"> contacts on the sample are connected by wedge wire bonding.</w:t>
       </w:r>
     </w:p>
     <w:p/>
@@ -3828,7 +4585,21 @@
         <w:rPr>
           <w:i/>
         </w:rPr>
-        <w:t>(put the picture of the probe)</w:t>
+        <w:t>(</w:t>
+      </w:r>
+      <w:proofErr w:type="gramStart"/>
+      <w:r>
+        <w:rPr>
+          <w:i/>
+        </w:rPr>
+        <w:t>put</w:t>
+      </w:r>
+      <w:proofErr w:type="gramEnd"/>
+      <w:r>
+        <w:rPr>
+          <w:i/>
+        </w:rPr>
+        <w:t xml:space="preserve"> the picture of the probe)</w:t>
       </w:r>
       <w:r>
         <w:rPr>
@@ -3914,8 +4685,13 @@
       <w:pPr>
         <w:pStyle w:val="Heading3"/>
       </w:pPr>
-      <w:r>
-        <w:t>Hypoteses:</w:t>
+      <w:proofErr w:type="spellStart"/>
+      <w:r>
+        <w:t>Hypoteses</w:t>
+      </w:r>
+      <w:proofErr w:type="spellEnd"/>
+      <w:r>
+        <w:t>:</w:t>
       </w:r>
     </w:p>
     <w:p>
@@ -3923,7 +4699,21 @@
         <w:rPr>
           <w:i/>
         </w:rPr>
-        <w:t>(Don’t know what to put here and what in research metodology)</w:t>
+        <w:t xml:space="preserve">(Don’t know what to put here and what in research </w:t>
+      </w:r>
+      <w:proofErr w:type="spellStart"/>
+      <w:r>
+        <w:rPr>
+          <w:i/>
+        </w:rPr>
+        <w:t>metodology</w:t>
+      </w:r>
+      <w:proofErr w:type="spellEnd"/>
+      <w:r>
+        <w:rPr>
+          <w:i/>
+        </w:rPr>
+        <w:t>)</w:t>
       </w:r>
     </w:p>
     <w:p>
@@ -4095,8 +4885,16 @@
         <w:rPr>
           <w:rFonts w:eastAsiaTheme="minorEastAsia"/>
         </w:rPr>
-        <w:t xml:space="preserve">.   Resonant frequency, </w:t>
-      </w:r>
+        <w:t>.   Resonant frequency</w:t>
+      </w:r>
+      <w:proofErr w:type="gramStart"/>
+      <w:r>
+        <w:rPr>
+          <w:rFonts w:eastAsiaTheme="minorEastAsia"/>
+        </w:rPr>
+        <w:t xml:space="preserve">, </w:t>
+      </w:r>
+      <w:proofErr w:type="gramEnd"/>
       <m:oMath>
         <m:sSub>
           <m:sSubPr>
@@ -4250,23 +5048,46 @@
         <w:rPr>
           <w:rFonts w:eastAsiaTheme="minorEastAsia"/>
         </w:rPr>
-        <w:t>Because L is easily tunable and C</w:t>
+        <w:t xml:space="preserve">Because L is easily tunable and </w:t>
+      </w:r>
+      <w:proofErr w:type="spellStart"/>
+      <w:r>
+        <w:rPr>
+          <w:rFonts w:eastAsiaTheme="minorEastAsia"/>
+        </w:rPr>
+        <w:t>C</w:t>
       </w:r>
       <w:r>
         <w:rPr>
           <w:rFonts w:eastAsiaTheme="minorEastAsia"/>
           <w:vertAlign w:val="subscript"/>
         </w:rPr>
-        <w:t xml:space="preserve">p </w:t>
-      </w:r>
+        <w:t>p</w:t>
+      </w:r>
+      <w:proofErr w:type="spellEnd"/>
       <w:r>
         <w:rPr>
           <w:rFonts w:eastAsiaTheme="minorEastAsia"/>
+          <w:vertAlign w:val="subscript"/>
+        </w:rPr>
+        <w:t xml:space="preserve"> </w:t>
+      </w:r>
+      <w:r>
+        <w:rPr>
+          <w:rFonts w:eastAsiaTheme="minorEastAsia"/>
         </w:rPr>
         <w:t xml:space="preserve">can be reduced to some level by engineering, main hypotheses is that </w:t>
       </w:r>
       <w:r>
-        <w:t>quantum capacitance due to a hole tunneling, C</w:t>
+        <w:t xml:space="preserve">quantum capacitance due to a </w:t>
+      </w:r>
+      <w:proofErr w:type="gramStart"/>
+      <w:r>
+        <w:t>hole</w:t>
+      </w:r>
+      <w:proofErr w:type="gramEnd"/>
+      <w:r>
+        <w:t xml:space="preserve"> tunneling, C</w:t>
       </w:r>
       <w:r>
         <w:rPr>
@@ -4303,7 +5124,21 @@
         <w:rPr>
           <w:i/>
         </w:rPr>
-        <w:t>(This need to be changed according to Csigma)</w:t>
+        <w:t xml:space="preserve">(This need to be changed according to </w:t>
+      </w:r>
+      <w:proofErr w:type="spellStart"/>
+      <w:r>
+        <w:rPr>
+          <w:i/>
+        </w:rPr>
+        <w:t>Csigma</w:t>
+      </w:r>
+      <w:proofErr w:type="spellEnd"/>
+      <w:r>
+        <w:rPr>
+          <w:i/>
+        </w:rPr>
+        <w:t>)</w:t>
       </w:r>
     </w:p>
     <w:p>
@@ -4347,7 +5182,11 @@
         <w:t>, and parasitic capacitances</w:t>
       </w:r>
       <w:r>
-        <w:t xml:space="preserve"> C</w:t>
+        <w:t xml:space="preserve"> </w:t>
+      </w:r>
+      <w:proofErr w:type="spellStart"/>
+      <w:r>
+        <w:t>C</w:t>
       </w:r>
       <w:r>
         <w:rPr>
@@ -4355,6 +5194,7 @@
         </w:rPr>
         <w:t>p</w:t>
       </w:r>
+      <w:proofErr w:type="spellEnd"/>
       <w:r>
         <w:t xml:space="preserve">, according to: </w:t>
       </w:r>
@@ -4694,13 +5534,24 @@
         <w:t xml:space="preserve">g </w:t>
       </w:r>
       <w:r>
-        <w:t>high and C</w:t>
+        <w:t xml:space="preserve">high and </w:t>
+      </w:r>
+      <w:proofErr w:type="spellStart"/>
+      <w:r>
+        <w:t>C</w:t>
       </w:r>
       <w:r>
         <w:rPr>
           <w:vertAlign w:val="subscript"/>
         </w:rPr>
-        <w:t xml:space="preserve">p </w:t>
+        <w:t>p</w:t>
+      </w:r>
+      <w:proofErr w:type="spellEnd"/>
+      <w:r>
+        <w:rPr>
+          <w:vertAlign w:val="subscript"/>
+        </w:rPr>
+        <w:t xml:space="preserve"> </w:t>
       </w:r>
       <w:r>
         <w:t>low.</w:t>
@@ -4725,7 +5576,15 @@
         <w:t xml:space="preserve"> (d is small</w:t>
       </w:r>
       <w:r>
-        <w:t>, l and w are relatively large</w:t>
+        <w:t xml:space="preserve">, l and </w:t>
+      </w:r>
+      <w:proofErr w:type="spellStart"/>
+      <w:r>
+        <w:t>w</w:t>
+      </w:r>
+      <w:proofErr w:type="spellEnd"/>
+      <w:r>
+        <w:t xml:space="preserve"> are relatively large</w:t>
       </w:r>
       <w:r>
         <w:t>)</w:t>
@@ -4734,7 +5593,11 @@
         <w:t xml:space="preserve"> consisting QDs</w:t>
       </w:r>
       <w:r>
-        <w:t xml:space="preserve"> (Fig 1.) we expect high C</w:t>
+        <w:t xml:space="preserve"> (Fig 1.) we expect high </w:t>
+      </w:r>
+      <w:proofErr w:type="gramStart"/>
+      <w:r>
+        <w:t>C</w:t>
       </w:r>
       <w:r>
         <w:rPr>
@@ -4746,7 +5609,11 @@
         <w:t>,</w:t>
       </w:r>
       <w:r>
-        <w:t xml:space="preserve">according to: </w:t>
+        <w:t>according</w:t>
+      </w:r>
+      <w:proofErr w:type="gramEnd"/>
+      <w:r>
+        <w:t xml:space="preserve"> to: </w:t>
       </w:r>
       <w:r>
         <w:t xml:space="preserve"> </w:t>
@@ -5003,7 +5870,21 @@
         <w:rPr>
           <w:rFonts w:eastAsiaTheme="minorEastAsia"/>
         </w:rPr>
-        <w:t xml:space="preserve">On Fig.x.1. around the sample PCB is translucent indicating that there is no copper ground plane. </w:t>
+        <w:t xml:space="preserve">On Fig.x.1. </w:t>
+      </w:r>
+      <w:proofErr w:type="gramStart"/>
+      <w:r>
+        <w:rPr>
+          <w:rFonts w:eastAsiaTheme="minorEastAsia"/>
+        </w:rPr>
+        <w:t>around</w:t>
+      </w:r>
+      <w:proofErr w:type="gramEnd"/>
+      <w:r>
+        <w:rPr>
+          <w:rFonts w:eastAsiaTheme="minorEastAsia"/>
+        </w:rPr>
+        <w:t xml:space="preserve"> the sample PCB is translucent indicating that there is no copper ground plane. </w:t>
       </w:r>
     </w:p>
     <w:p>
@@ -5060,7 +5941,15 @@
         <w:t>Nanowire based single quantum dot</w:t>
       </w:r>
       <w:r>
-        <w:t>, predecessor of double quantum dot on Fig.x.</w:t>
+        <w:t xml:space="preserve">, predecessor of double quantum dot on </w:t>
+      </w:r>
+      <w:proofErr w:type="spellStart"/>
+      <w:r>
+        <w:t>Fig.x</w:t>
+      </w:r>
+      <w:proofErr w:type="spellEnd"/>
+      <w:r>
+        <w:t>.</w:t>
       </w:r>
     </w:p>
     <w:p/>
@@ -5085,13 +5974,21 @@
         <w:t>Here we are proposing i</w:t>
       </w:r>
       <w:r>
-        <w:t>ntegration of two qubit Loss and DiVince</w:t>
+        <w:t xml:space="preserve">ntegration of two qubit Loss and </w:t>
+      </w:r>
+      <w:proofErr w:type="spellStart"/>
+      <w:r>
+        <w:t>DiVince</w:t>
       </w:r>
       <w:r>
         <w:t>n</w:t>
       </w:r>
       <w:r>
-        <w:t xml:space="preserve">zo’s criteria </w:t>
+        <w:t>zo’s</w:t>
+      </w:r>
+      <w:proofErr w:type="spellEnd"/>
+      <w:r>
+        <w:t xml:space="preserve"> criteria </w:t>
       </w:r>
       <w:r>
         <w:t xml:space="preserve">in our type of qubit. First is </w:t>
@@ -5253,7 +6150,11 @@
         <w:t xml:space="preserve"> the</w:t>
       </w:r>
       <w:r>
-        <w:t xml:space="preserve"> wave is travelling in media with impedance Z</w:t>
+        <w:t xml:space="preserve"> wave is travelling in media with impedance </w:t>
+      </w:r>
+      <w:proofErr w:type="gramStart"/>
+      <w:r>
+        <w:t>Z</w:t>
       </w:r>
       <w:r>
         <w:rPr>
@@ -5262,7 +6163,11 @@
         <w:t xml:space="preserve">0 </w:t>
       </w:r>
       <w:r>
-        <w:t xml:space="preserve"> (e.g. coax cable) and it encounter</w:t>
+        <w:t xml:space="preserve"> (</w:t>
+      </w:r>
+      <w:proofErr w:type="gramEnd"/>
+      <w:r>
+        <w:t>e.g. coax cable) and it encounter</w:t>
       </w:r>
       <w:r>
         <w:t>s</w:t>
@@ -5590,6 +6495,7 @@
         </w:rPr>
         <w:t xml:space="preserve"> </w:t>
       </w:r>
+      <w:proofErr w:type="spellStart"/>
       <w:r>
         <w:rPr>
           <w:rFonts w:eastAsiaTheme="minorEastAsia"/>
@@ -5603,6 +6509,7 @@
         </w:rPr>
         <w:t>r</w:t>
       </w:r>
+      <w:proofErr w:type="spellEnd"/>
       <w:r>
         <w:rPr>
           <w:rFonts w:eastAsiaTheme="minorEastAsia"/>
@@ -5665,12 +6572,14 @@
       <w:r>
         <w:t xml:space="preserve"> Reflection coefficient phase is </w:t>
       </w:r>
+      <w:proofErr w:type="gramStart"/>
       <w:r>
         <w:rPr>
           <w:rFonts w:eastAsiaTheme="minorEastAsia"/>
         </w:rPr>
         <w:t>ᵠ(</w:t>
       </w:r>
+      <w:proofErr w:type="gramEnd"/>
       <w:r>
         <w:t>Γ</w:t>
       </w:r>
@@ -5710,7 +6619,11 @@
         <w:t xml:space="preserve"> capacitance C</w:t>
       </w:r>
       <w:r>
-        <w:t xml:space="preserve"> are properly chosen, on the resonant frequency of that circuit, </w:t>
+        <w:t xml:space="preserve"> are properly chosen, on the resonant frequency of that circuit</w:t>
+      </w:r>
+      <w:proofErr w:type="gramStart"/>
+      <w:r>
+        <w:t xml:space="preserve">, </w:t>
       </w:r>
       <m:oMath>
         <m:sSub>
@@ -5723,6 +6636,7 @@
             </m:ctrlPr>
           </m:sSubPr>
           <m:e>
+            <w:proofErr w:type="gramEnd"/>
             <m:r>
               <w:rPr>
                 <w:rFonts w:ascii="Cambria Math" w:hAnsi="Cambria Math"/>
@@ -5844,6 +6758,7 @@
         </w:rPr>
         <w:t xml:space="preserve">, Fig 2. </w:t>
       </w:r>
+      <w:proofErr w:type="gramStart"/>
       <w:r>
         <w:rPr>
           <w:rFonts w:eastAsiaTheme="minorEastAsia"/>
@@ -5856,6 +6771,7 @@
         </w:rPr>
         <w:t>op</w:t>
       </w:r>
+      <w:proofErr w:type="gramEnd"/>
       <w:r>
         <w:rPr>
           <w:rFonts w:eastAsiaTheme="minorEastAsia"/>
@@ -5900,12 +6816,14 @@
       <w:r>
         <w:t xml:space="preserve">&gt; </w:t>
       </w:r>
+      <w:proofErr w:type="gramStart"/>
       <w:r>
         <w:rPr>
           <w:rFonts w:eastAsiaTheme="minorEastAsia"/>
         </w:rPr>
         <w:t>ᵠ(</w:t>
       </w:r>
+      <w:proofErr w:type="gramEnd"/>
       <w:r>
         <w:t>Γ</w:t>
       </w:r>
@@ -5939,6 +6857,7 @@
         </w:rPr>
         <w:t xml:space="preserve"> </w:t>
       </w:r>
+      <w:proofErr w:type="spellStart"/>
       <w:r>
         <w:rPr>
           <w:rFonts w:eastAsiaTheme="minorEastAsia"/>
@@ -5952,6 +6871,7 @@
         </w:rPr>
         <w:t>r</w:t>
       </w:r>
+      <w:proofErr w:type="spellEnd"/>
       <w:r>
         <w:rPr>
           <w:rFonts w:eastAsiaTheme="minorEastAsia"/>
@@ -5970,18 +6890,21 @@
       <w:r>
         <w:t xml:space="preserve"> </w:t>
       </w:r>
+      <w:proofErr w:type="gramStart"/>
       <w:r>
         <w:rPr>
           <w:rFonts w:eastAsiaTheme="minorEastAsia"/>
         </w:rPr>
         <w:t>ᵠ(</w:t>
       </w:r>
+      <w:proofErr w:type="gramEnd"/>
       <w:r>
         <w:rPr>
           <w:rFonts w:eastAsiaTheme="minorEastAsia"/>
         </w:rPr>
         <w:t xml:space="preserve"> </w:t>
       </w:r>
+      <w:proofErr w:type="spellStart"/>
       <w:r>
         <w:rPr>
           <w:rFonts w:eastAsiaTheme="minorEastAsia"/>
@@ -5995,6 +6918,7 @@
         </w:rPr>
         <w:t>r</w:t>
       </w:r>
+      <w:proofErr w:type="spellEnd"/>
       <w:r>
         <w:rPr>
           <w:rFonts w:eastAsiaTheme="minorEastAsia"/>
@@ -6109,7 +7033,21 @@
         <w:rPr>
           <w:i/>
         </w:rPr>
-        <w:t>(put something from qucs instead of this one)</w:t>
+        <w:t xml:space="preserve">(put something from </w:t>
+      </w:r>
+      <w:proofErr w:type="spellStart"/>
+      <w:r>
+        <w:rPr>
+          <w:i/>
+        </w:rPr>
+        <w:t>qucs</w:t>
+      </w:r>
+      <w:proofErr w:type="spellEnd"/>
+      <w:r>
+        <w:rPr>
+          <w:i/>
+        </w:rPr>
+        <w:t xml:space="preserve"> instead of this one)</w:t>
       </w:r>
     </w:p>
     <w:p>
@@ -6203,7 +7141,15 @@
         <w:t>nger like gates, as shown in Fig 2</w:t>
       </w:r>
       <w:r>
-        <w:t>. Here is an example for nanowire, double quantum dot based qubit.  Gates LP (left plunger) and RP (right plunger) are capacitively coupled to the left and right quantum dot respectively. When electron undergo tunneling between the dots there is an onset of quantum capacitance, changing overall capacitance seen by the resonant circuit, which changes resonance frequency (according to expression for f</w:t>
+        <w:t xml:space="preserve">. Here is an example for nanowire, double quantum dot based qubit.  Gates LP (left plunger) and RP (right plunger) are </w:t>
+      </w:r>
+      <w:proofErr w:type="spellStart"/>
+      <w:r>
+        <w:t>capacitively</w:t>
+      </w:r>
+      <w:proofErr w:type="spellEnd"/>
+      <w:r>
+        <w:t xml:space="preserve"> coupled to the left and right quantum dot respectively. When electron undergo tunneling between the dots there is an onset of quantum capacitance, changing overall capacitance seen by the resonant circuit, which changes resonance frequency (according to expression for f</w:t>
       </w:r>
       <w:r>
         <w:rPr>
@@ -6267,8 +7213,21 @@
       </w:r>
     </w:p>
     <w:p>
-      <w:r>
-        <w:t>J.I.Colless, Dispersive Readout of a Few-Electron Double Quantum Dot with Fast rf Gate-Sensors</w:t>
+      <w:proofErr w:type="spellStart"/>
+      <w:r>
+        <w:t>J.I.Colless</w:t>
+      </w:r>
+      <w:proofErr w:type="spellEnd"/>
+      <w:r>
+        <w:t xml:space="preserve">, Dispersive Readout of a Few-Electron Double Quantum Dot with Fast </w:t>
+      </w:r>
+      <w:proofErr w:type="spellStart"/>
+      <w:r>
+        <w:t>rf</w:t>
+      </w:r>
+      <w:proofErr w:type="spellEnd"/>
+      <w:r>
+        <w:t xml:space="preserve"> Gate-Sensors</w:t>
       </w:r>
       <w:r>
         <w:t>”</w:t>
@@ -6300,8 +7259,21 @@
           <w:numId w:val="8"/>
         </w:numPr>
       </w:pPr>
-      <w:r>
-        <w:t xml:space="preserve">Platzman, P. M.; Dykman, M. I.; </w:t>
+      <w:proofErr w:type="spellStart"/>
+      <w:r>
+        <w:t>Platzman</w:t>
+      </w:r>
+      <w:proofErr w:type="spellEnd"/>
+      <w:r>
+        <w:t xml:space="preserve">, P. M.; </w:t>
+      </w:r>
+      <w:proofErr w:type="spellStart"/>
+      <w:r>
+        <w:t>Dykman</w:t>
+      </w:r>
+      <w:proofErr w:type="spellEnd"/>
+      <w:r>
+        <w:t xml:space="preserve">, M. I.; </w:t>
       </w:r>
       <w:r>
         <w:rPr>
@@ -6343,8 +7315,13 @@
         </w:rPr>
       </w:pPr>
       <w:r>
-        <w:t>Jarryd J. Pla</w:t>
-      </w:r>
+        <w:t xml:space="preserve">Jarryd J. </w:t>
+      </w:r>
+      <w:proofErr w:type="spellStart"/>
+      <w:r>
+        <w:t>Pla</w:t>
+      </w:r>
+      <w:proofErr w:type="spellEnd"/>
       <w:r>
         <w:t xml:space="preserve"> </w:t>
       </w:r>
@@ -6388,8 +7365,13 @@
         </w:numPr>
       </w:pPr>
       <w:r>
-        <w:t>Jarryd J. Pla</w:t>
-      </w:r>
+        <w:t xml:space="preserve">Jarryd J. </w:t>
+      </w:r>
+      <w:proofErr w:type="spellStart"/>
+      <w:r>
+        <w:t>Pla</w:t>
+      </w:r>
+      <w:proofErr w:type="spellEnd"/>
       <w:r>
         <w:t xml:space="preserve"> et al., </w:t>
       </w:r>
@@ -6564,17 +7546,33 @@
         </w:rPr>
       </w:pPr>
       <w:r>
-        <w:t xml:space="preserve">David P. DiVincenzo, </w:t>
+        <w:t xml:space="preserve">David P. </w:t>
+      </w:r>
+      <w:proofErr w:type="spellStart"/>
+      <w:r>
+        <w:t>DiVincenzo</w:t>
+      </w:r>
+      <w:proofErr w:type="spellEnd"/>
+      <w:r>
+        <w:t xml:space="preserve">, </w:t>
       </w:r>
       <w:r>
         <w:t xml:space="preserve"> </w:t>
       </w:r>
       <w:hyperlink r:id="rId16" w:history="1">
+        <w:proofErr w:type="spellStart"/>
         <w:r>
           <w:rPr>
             <w:i/>
           </w:rPr>
-          <w:t>arXiv:quant-ph/0002077v3</w:t>
+          <w:t>arXiv:quant-ph</w:t>
+        </w:r>
+        <w:proofErr w:type="spellEnd"/>
+        <w:r>
+          <w:rPr>
+            <w:i/>
+          </w:rPr>
+          <w:t>/0002077v3</w:t>
         </w:r>
       </w:hyperlink>
     </w:p>
@@ -6657,8 +7655,20 @@
             <w:u w:val="none"/>
             <w:shd w:val="clear" w:color="auto" w:fill="FFFFFF"/>
           </w:rPr>
-          <w:t>P. D. Nissen</w:t>
+          <w:t xml:space="preserve">P. D. </w:t>
         </w:r>
+        <w:proofErr w:type="spellStart"/>
+        <w:r>
+          <w:rPr>
+            <w:rStyle w:val="Hyperlink"/>
+            <w:rFonts w:cs="Helvetica"/>
+            <w:color w:val="000000" w:themeColor="text1"/>
+            <w:u w:val="none"/>
+            <w:shd w:val="clear" w:color="auto" w:fill="FFFFFF"/>
+          </w:rPr>
+          <w:t>Nissen</w:t>
+        </w:r>
+        <w:proofErr w:type="spellEnd"/>
       </w:hyperlink>
       <w:r>
         <w:rPr>
@@ -6715,8 +7725,20 @@
             <w:u w:val="none"/>
             <w:shd w:val="clear" w:color="auto" w:fill="FFFFFF"/>
           </w:rPr>
-          <w:t>Ł. Cywiński</w:t>
+          <w:t xml:space="preserve">Ł. </w:t>
         </w:r>
+        <w:proofErr w:type="spellStart"/>
+        <w:r>
+          <w:rPr>
+            <w:rStyle w:val="Hyperlink"/>
+            <w:rFonts w:cs="Helvetica"/>
+            <w:color w:val="000000" w:themeColor="text1"/>
+            <w:u w:val="none"/>
+            <w:shd w:val="clear" w:color="auto" w:fill="FFFFFF"/>
+          </w:rPr>
+          <w:t>Cywiński</w:t>
+        </w:r>
+        <w:proofErr w:type="spellEnd"/>
       </w:hyperlink>
       <w:r>
         <w:rPr>
@@ -6773,8 +7795,20 @@
             <w:u w:val="none"/>
             <w:shd w:val="clear" w:color="auto" w:fill="FFFFFF"/>
           </w:rPr>
-          <w:t>S. Fallahi</w:t>
+          <w:t xml:space="preserve">S. </w:t>
         </w:r>
+        <w:proofErr w:type="spellStart"/>
+        <w:r>
+          <w:rPr>
+            <w:rStyle w:val="Hyperlink"/>
+            <w:rFonts w:cs="Helvetica"/>
+            <w:color w:val="000000" w:themeColor="text1"/>
+            <w:u w:val="none"/>
+            <w:shd w:val="clear" w:color="auto" w:fill="FFFFFF"/>
+          </w:rPr>
+          <w:t>Fallahi</w:t>
+        </w:r>
+        <w:proofErr w:type="spellEnd"/>
       </w:hyperlink>
       <w:r>
         <w:rPr>
@@ -6831,8 +7865,20 @@
             <w:u w:val="none"/>
             <w:shd w:val="clear" w:color="auto" w:fill="FFFFFF"/>
           </w:rPr>
-          <w:t>M. J. Manfra</w:t>
+          <w:t xml:space="preserve">M. J. </w:t>
         </w:r>
+        <w:proofErr w:type="spellStart"/>
+        <w:r>
+          <w:rPr>
+            <w:rStyle w:val="Hyperlink"/>
+            <w:rFonts w:cs="Helvetica"/>
+            <w:color w:val="000000" w:themeColor="text1"/>
+            <w:u w:val="none"/>
+            <w:shd w:val="clear" w:color="auto" w:fill="FFFFFF"/>
+          </w:rPr>
+          <w:t>Manfra</w:t>
+        </w:r>
+        <w:proofErr w:type="spellEnd"/>
       </w:hyperlink>
       <w:r>
         <w:rPr>
@@ -6940,7 +7986,21 @@
         <w:rPr>
           <w:shd w:val="clear" w:color="auto" w:fill="FFFFFF"/>
         </w:rPr>
-        <w:t>J. R. Petta et al</w:t>
+        <w:t xml:space="preserve">J. R. </w:t>
+      </w:r>
+      <w:proofErr w:type="spellStart"/>
+      <w:r>
+        <w:rPr>
+          <w:shd w:val="clear" w:color="auto" w:fill="FFFFFF"/>
+        </w:rPr>
+        <w:t>Petta</w:t>
+      </w:r>
+      <w:proofErr w:type="spellEnd"/>
+      <w:r>
+        <w:rPr>
+          <w:shd w:val="clear" w:color="auto" w:fill="FFFFFF"/>
+        </w:rPr>
+        <w:t xml:space="preserve"> et al</w:t>
       </w:r>
       <w:r>
         <w:rPr>
@@ -7037,7 +8097,21 @@
         <w:rPr>
           <w:shd w:val="clear" w:color="auto" w:fill="FFFFFF"/>
         </w:rPr>
-        <w:t xml:space="preserve">R. Maurand et al.,  </w:t>
+        <w:t xml:space="preserve">R. </w:t>
+      </w:r>
+      <w:proofErr w:type="spellStart"/>
+      <w:r>
+        <w:rPr>
+          <w:shd w:val="clear" w:color="auto" w:fill="FFFFFF"/>
+        </w:rPr>
+        <w:t>Maurand</w:t>
+      </w:r>
+      <w:proofErr w:type="spellEnd"/>
+      <w:r>
+        <w:rPr>
+          <w:shd w:val="clear" w:color="auto" w:fill="FFFFFF"/>
+        </w:rPr>
+        <w:t xml:space="preserve"> et al.,  </w:t>
       </w:r>
       <w:hyperlink r:id="rId31" w:history="1">
         <w:r>
@@ -7066,7 +8140,15 @@
         <w:t xml:space="preserve"> </w:t>
       </w:r>
       <w:r>
-        <w:t xml:space="preserve">Gonzalez-Zalba, M. F. et al., </w:t>
+        <w:t>Gonzalez-</w:t>
+      </w:r>
+      <w:proofErr w:type="spellStart"/>
+      <w:r>
+        <w:t>Zalba</w:t>
+      </w:r>
+      <w:proofErr w:type="spellEnd"/>
+      <w:r>
+        <w:t xml:space="preserve">, M. F. et al., </w:t>
       </w:r>
       <w:r>
         <w:rPr>
@@ -7104,7 +8186,15 @@
     </w:p>
     <w:p>
       <w:r>
-        <w:t>G. Katsaros,  Marie Curie proposal</w:t>
+        <w:t>G. Katsaros</w:t>
+      </w:r>
+      <w:proofErr w:type="gramStart"/>
+      <w:r>
+        <w:t>,  Marie</w:t>
+      </w:r>
+      <w:proofErr w:type="gramEnd"/>
+      <w:r>
+        <w:t xml:space="preserve"> Curie proposal</w:t>
       </w:r>
     </w:p>
     <w:sectPr>
@@ -9987,7 +11077,7 @@
 </file>
 
 <file path=customXml/itemProps1.xml><?xml version="1.0" encoding="utf-8"?>
-<ds:datastoreItem xmlns:ds="http://schemas.openxmlformats.org/officeDocument/2006/customXml" ds:itemID="{FE84CEE0-ADAE-48DC-BA1A-73B0372D97BC}">
+<ds:datastoreItem xmlns:ds="http://schemas.openxmlformats.org/officeDocument/2006/customXml" ds:itemID="{9A015A9D-027F-4914-BE1B-12AD43409EFD}">
   <ds:schemaRefs>
     <ds:schemaRef ds:uri="http://schemas.openxmlformats.org/officeDocument/2006/bibliography"/>
   </ds:schemaRefs>

</xml_diff>

<commit_message>
"Working schedule" -  Modified "Sample holder" and "Readout circuit"
</commit_message>
<xml_diff>
--- a/Project description.docx
+++ b/Project description.docx
@@ -828,7 +828,6 @@
     <w:p>
       <w:pPr>
         <w:pStyle w:val="Subtitle"/>
-        <w:jc w:val="center"/>
       </w:pPr>
       <w:r>
         <w:t xml:space="preserve">Figure 1: Spin state readout based on spin blockade in gate defined electron DQD. Blue circles are individual quantum dots, white lines are gates. Black arrows in blue circles represent electron spin in left and right dot. Left to the DQD is charge sensor in form of quantum point contact. If there are two electrons on the right dot current through charge sensor does not flow </w:t>
@@ -1385,43 +1384,36 @@
     <w:p>
       <w:pPr>
         <w:pStyle w:val="Subtitle"/>
-        <w:jc w:val="center"/>
       </w:pPr>
     </w:p>
     <w:p>
       <w:pPr>
         <w:pStyle w:val="Subtitle"/>
-        <w:jc w:val="center"/>
       </w:pPr>
     </w:p>
     <w:p>
       <w:pPr>
         <w:pStyle w:val="Subtitle"/>
-        <w:jc w:val="center"/>
       </w:pPr>
     </w:p>
     <w:p>
       <w:pPr>
         <w:pStyle w:val="Subtitle"/>
-        <w:jc w:val="center"/>
       </w:pPr>
     </w:p>
     <w:p>
       <w:pPr>
         <w:pStyle w:val="Subtitle"/>
-        <w:jc w:val="center"/>
       </w:pPr>
     </w:p>
     <w:p>
       <w:pPr>
         <w:pStyle w:val="Subtitle"/>
-        <w:jc w:val="center"/>
       </w:pPr>
     </w:p>
     <w:p>
       <w:pPr>
         <w:pStyle w:val="Subtitle"/>
-        <w:jc w:val="center"/>
       </w:pPr>
       <w:r>
         <w:t>Fig</w:t>
@@ -2076,7 +2068,6 @@
     <w:p>
       <w:pPr>
         <w:pStyle w:val="Subtitle"/>
-        <w:jc w:val="center"/>
       </w:pPr>
       <w:r>
         <w:t>Fig</w:t>
@@ -3341,25 +3332,61 @@
         <w:t>. From</w:t>
       </w:r>
       <w:r>
-        <w:t xml:space="preserve"> DC PCB connector DC signals </w:t>
-      </w:r>
-      <w:r>
-        <w:t xml:space="preserve">are low pass filtered with on PCB RC filters to reduce thermal noise in the wires. After low pass filtering DC signals are routed to the gold plated bonding pads around area in the middle of the PCB (sample area) on which 5x5 mm sample is glued with silver </w:t>
+        <w:t xml:space="preserve"> </w:t>
+      </w:r>
+      <w:r>
+        <w:t>PCB</w:t>
+      </w:r>
+      <w:r>
+        <w:t xml:space="preserve"> </w:t>
+      </w:r>
+      <w:r>
+        <w:t>DC connector</w:t>
+      </w:r>
+      <w:r>
+        <w:t>,</w:t>
+      </w:r>
+      <w:r>
+        <w:t xml:space="preserve"> DC signals </w:t>
+      </w:r>
+      <w:r>
+        <w:t>are low pass filtered with on PCB RC filters to reduce thermal noise in the wires</w:t>
+      </w:r>
+      <w:r>
+        <w:t>, as shown in Figure 4</w:t>
+      </w:r>
+      <w:r>
+        <w:t>. After low pass filtering DC signals are routed to the gold plated bonding pads around area in the middle of the PCB (sample area) on which 5x5 mm sample is glued with silver paste</w:t>
+      </w:r>
+      <w:r>
+        <w:t xml:space="preserve"> (Figure 4)</w:t>
       </w:r>
       <w:proofErr w:type="gramStart"/>
       <w:r>
-        <w:t>paste.</w:t>
+        <w:t>.</w:t>
       </w:r>
       <w:proofErr w:type="gramEnd"/>
       <w:r>
         <w:t xml:space="preserve"> </w:t>
       </w:r>
       <w:r>
-        <w:t xml:space="preserve">Electrical contact to the DQD structure </w:t>
+        <w:t>Electrical contact</w:t>
+      </w:r>
+      <w:r>
+        <w:t>s</w:t>
+      </w:r>
+      <w:r>
+        <w:t xml:space="preserve"> </w:t>
       </w:r>
       <w:r>
         <w:lastRenderedPageBreak/>
-        <w:t>on the sample is achieved by wedge wire bonding</w:t>
+        <w:t xml:space="preserve">to the DQD structure on the sample </w:t>
+      </w:r>
+      <w:r>
+        <w:t>are</w:t>
+      </w:r>
+      <w:r>
+        <w:t xml:space="preserve"> achieved by wedge wire bonding</w:t>
       </w:r>
       <w:r>
         <w:t xml:space="preserve"> technique</w:t>
@@ -3377,23 +3404,271 @@
         <w:t xml:space="preserve">PCB </w:t>
       </w:r>
       <w:r>
-        <w:t xml:space="preserve">bonding pads using coplanar waveguide </w:t>
-      </w:r>
-      <w:r>
-        <w:t xml:space="preserve">on PCB line </w:t>
-      </w:r>
-      <w:r>
-        <w:t xml:space="preserve">technique to achieve characteristic 50 </w:t>
-      </w:r>
-      <w:r>
-        <w:t>Ω</w:t>
-      </w:r>
-      <w:r>
-        <w:t xml:space="preserve"> line for signal propagation without unwanted reflections.</w:t>
-      </w:r>
-      <w:r>
-        <w:t xml:space="preserve"> Further these signals are connected to DQD gates with the same wedge wire bonding technique.</w:t>
-      </w:r>
+        <w:t>bonding pads.</w:t>
+      </w:r>
+      <w:r>
+        <w:t xml:space="preserve"> SMP connectors and bias tees can be seen on Figure 4.</w:t>
+      </w:r>
+      <w:r>
+        <w:t xml:space="preserve"> </w:t>
+      </w:r>
+      <w:r>
+        <w:t>Further these signals are connected to DQD gates with the same wedge wire bonding technique.</w:t>
+      </w:r>
+    </w:p>
+    <w:p/>
+    <w:p>
+      <w:pPr>
+        <w:rPr>
+          <w:b/>
+        </w:rPr>
+      </w:pPr>
+      <w:r>
+        <w:rPr>
+          <w:b/>
+          <w:noProof/>
+        </w:rPr>
+        <w:drawing>
+          <wp:anchor distT="0" distB="0" distL="114300" distR="114300" simplePos="0" relativeHeight="251664384" behindDoc="0" locked="0" layoutInCell="1" allowOverlap="1" wp14:anchorId="104FF4D5" wp14:editId="66704879">
+            <wp:simplePos x="0" y="0"/>
+            <wp:positionH relativeFrom="margin">
+              <wp:align>center</wp:align>
+            </wp:positionH>
+            <wp:positionV relativeFrom="page">
+              <wp:posOffset>2557145</wp:posOffset>
+            </wp:positionV>
+            <wp:extent cx="4319905" cy="2426335"/>
+            <wp:effectExtent l="0" t="0" r="4445" b="0"/>
+            <wp:wrapSquare wrapText="bothSides"/>
+            <wp:docPr id="14" name="Picture 14"/>
+            <wp:cNvGraphicFramePr>
+              <a:graphicFrameLocks xmlns:a="http://schemas.openxmlformats.org/drawingml/2006/main" noChangeAspect="1"/>
+            </wp:cNvGraphicFramePr>
+            <a:graphic xmlns:a="http://schemas.openxmlformats.org/drawingml/2006/main">
+              <a:graphicData uri="http://schemas.openxmlformats.org/drawingml/2006/picture">
+                <pic:pic xmlns:pic="http://schemas.openxmlformats.org/drawingml/2006/picture">
+                  <pic:nvPicPr>
+                    <pic:cNvPr id="0" name="Picture 7"/>
+                    <pic:cNvPicPr>
+                      <a:picLocks noChangeAspect="1" noChangeArrowheads="1"/>
+                    </pic:cNvPicPr>
+                  </pic:nvPicPr>
+                  <pic:blipFill>
+                    <a:blip r:embed="rId11">
+                      <a:extLst>
+                        <a:ext uri="{28A0092B-C50C-407E-A947-70E740481C1C}">
+                          <a14:useLocalDpi xmlns:a14="http://schemas.microsoft.com/office/drawing/2010/main" val="0"/>
+                        </a:ext>
+                      </a:extLst>
+                    </a:blip>
+                    <a:srcRect/>
+                    <a:stretch>
+                      <a:fillRect/>
+                    </a:stretch>
+                  </pic:blipFill>
+                  <pic:spPr bwMode="auto">
+                    <a:xfrm>
+                      <a:off x="0" y="0"/>
+                      <a:ext cx="4319905" cy="2426335"/>
+                    </a:xfrm>
+                    <a:prstGeom prst="rect">
+                      <a:avLst/>
+                    </a:prstGeom>
+                    <a:noFill/>
+                    <a:ln>
+                      <a:noFill/>
+                    </a:ln>
+                  </pic:spPr>
+                </pic:pic>
+              </a:graphicData>
+            </a:graphic>
+            <wp14:sizeRelH relativeFrom="margin">
+              <wp14:pctWidth>0</wp14:pctWidth>
+            </wp14:sizeRelH>
+            <wp14:sizeRelV relativeFrom="margin">
+              <wp14:pctHeight>0</wp14:pctHeight>
+            </wp14:sizeRelV>
+          </wp:anchor>
+        </w:drawing>
+      </w:r>
+    </w:p>
+    <w:p>
+      <w:pPr>
+        <w:rPr>
+          <w:b/>
+        </w:rPr>
+      </w:pPr>
+    </w:p>
+    <w:p>
+      <w:pPr>
+        <w:rPr>
+          <w:b/>
+        </w:rPr>
+      </w:pPr>
+    </w:p>
+    <w:p>
+      <w:pPr>
+        <w:rPr>
+          <w:b/>
+        </w:rPr>
+      </w:pPr>
+    </w:p>
+    <w:p>
+      <w:pPr>
+        <w:rPr>
+          <w:b/>
+        </w:rPr>
+      </w:pPr>
+    </w:p>
+    <w:p>
+      <w:pPr>
+        <w:rPr>
+          <w:b/>
+        </w:rPr>
+      </w:pPr>
+    </w:p>
+    <w:p>
+      <w:pPr>
+        <w:rPr>
+          <w:b/>
+        </w:rPr>
+      </w:pPr>
+      <w:r>
+        <w:rPr>
+          <w:b/>
+          <w:noProof/>
+        </w:rPr>
+        <w:drawing>
+          <wp:anchor distT="0" distB="0" distL="114300" distR="114300" simplePos="0" relativeHeight="251663360" behindDoc="0" locked="0" layoutInCell="1" allowOverlap="1" wp14:anchorId="38C6C2FC" wp14:editId="3C331716">
+            <wp:simplePos x="0" y="0"/>
+            <wp:positionH relativeFrom="margin">
+              <wp:align>center</wp:align>
+            </wp:positionH>
+            <wp:positionV relativeFrom="paragraph">
+              <wp:posOffset>292100</wp:posOffset>
+            </wp:positionV>
+            <wp:extent cx="4320000" cy="1515600"/>
+            <wp:effectExtent l="0" t="0" r="4445" b="8890"/>
+            <wp:wrapSquare wrapText="bothSides"/>
+            <wp:docPr id="10" name="Picture 10"/>
+            <wp:cNvGraphicFramePr>
+              <a:graphicFrameLocks xmlns:a="http://schemas.openxmlformats.org/drawingml/2006/main" noChangeAspect="1"/>
+            </wp:cNvGraphicFramePr>
+            <a:graphic xmlns:a="http://schemas.openxmlformats.org/drawingml/2006/main">
+              <a:graphicData uri="http://schemas.openxmlformats.org/drawingml/2006/picture">
+                <pic:pic xmlns:pic="http://schemas.openxmlformats.org/drawingml/2006/picture">
+                  <pic:nvPicPr>
+                    <pic:cNvPr id="0" name="Picture 3"/>
+                    <pic:cNvPicPr>
+                      <a:picLocks noChangeAspect="1" noChangeArrowheads="1"/>
+                    </pic:cNvPicPr>
+                  </pic:nvPicPr>
+                  <pic:blipFill>
+                    <a:blip r:embed="rId12">
+                      <a:extLst>
+                        <a:ext uri="{28A0092B-C50C-407E-A947-70E740481C1C}">
+                          <a14:useLocalDpi xmlns:a14="http://schemas.microsoft.com/office/drawing/2010/main" val="0"/>
+                        </a:ext>
+                      </a:extLst>
+                    </a:blip>
+                    <a:srcRect/>
+                    <a:stretch>
+                      <a:fillRect/>
+                    </a:stretch>
+                  </pic:blipFill>
+                  <pic:spPr bwMode="auto">
+                    <a:xfrm>
+                      <a:off x="0" y="0"/>
+                      <a:ext cx="4320000" cy="1515600"/>
+                    </a:xfrm>
+                    <a:prstGeom prst="rect">
+                      <a:avLst/>
+                    </a:prstGeom>
+                    <a:noFill/>
+                    <a:ln>
+                      <a:noFill/>
+                    </a:ln>
+                  </pic:spPr>
+                </pic:pic>
+              </a:graphicData>
+            </a:graphic>
+            <wp14:sizeRelH relativeFrom="page">
+              <wp14:pctWidth>0</wp14:pctWidth>
+            </wp14:sizeRelH>
+            <wp14:sizeRelV relativeFrom="page">
+              <wp14:pctHeight>0</wp14:pctHeight>
+            </wp14:sizeRelV>
+          </wp:anchor>
+        </w:drawing>
+      </w:r>
+    </w:p>
+    <w:p>
+      <w:pPr>
+        <w:rPr>
+          <w:b/>
+        </w:rPr>
+      </w:pPr>
+    </w:p>
+    <w:p>
+      <w:pPr>
+        <w:rPr>
+          <w:b/>
+        </w:rPr>
+      </w:pPr>
+    </w:p>
+    <w:p>
+      <w:pPr>
+        <w:rPr>
+          <w:b/>
+        </w:rPr>
+      </w:pPr>
+    </w:p>
+    <w:p>
+      <w:pPr>
+        <w:rPr>
+          <w:b/>
+        </w:rPr>
+      </w:pPr>
+    </w:p>
+    <w:p>
+      <w:pPr>
+        <w:rPr>
+          <w:b/>
+        </w:rPr>
+      </w:pPr>
+    </w:p>
+    <w:p>
+      <w:pPr>
+        <w:pStyle w:val="Subtitle"/>
+        <w:rPr>
+          <w:b/>
+        </w:rPr>
+      </w:pPr>
+      <w:r>
+        <w:t>Fig</w:t>
+      </w:r>
+      <w:r>
+        <w:t>ure 4</w:t>
+      </w:r>
+      <w:r>
+        <w:t>:</w:t>
+      </w:r>
+      <w:r>
+        <w:t xml:space="preserve"> Initial version of the PCB sample holder. Up is top and down is </w:t>
+      </w:r>
+      <w:r>
+        <w:t xml:space="preserve">a </w:t>
+      </w:r>
+      <w:r>
+        <w:t>bottom view of the PCB.</w:t>
+      </w:r>
+    </w:p>
+    <w:p>
+      <w:pPr>
+        <w:rPr>
+          <w:b/>
+        </w:rPr>
+      </w:pPr>
     </w:p>
     <w:p>
       <w:pPr>
@@ -3409,15 +3684,145 @@
       </w:r>
     </w:p>
     <w:p>
-      <w:pPr>
+      <w:r>
+        <w:t xml:space="preserve">To measure the charge state of the nanowire single electron transistor, </w:t>
+      </w:r>
+      <w:proofErr w:type="spellStart"/>
+      <w:r>
+        <w:t>ohmic</w:t>
+      </w:r>
+      <w:proofErr w:type="spellEnd"/>
+      <w:r>
+        <w:t xml:space="preserve"> reflectometry technique was applied. For that purpose RF signal was sent down the coax line (Figure). Reflected portion of that signal from the resonator circuit depends on the single electron transistor charge state.</w:t>
+      </w:r>
+      <w:r>
+        <w:t xml:space="preserve"> Working principle of </w:t>
+      </w:r>
+      <w:proofErr w:type="spellStart"/>
+      <w:r>
+        <w:t>ohmic</w:t>
+      </w:r>
+      <w:proofErr w:type="spellEnd"/>
+      <w:r>
+        <w:t xml:space="preserve"> reflectometry can be found at the end of the “State of the art” chapter.</w:t>
+      </w:r>
+      <w:r>
+        <w:t xml:space="preserve"> </w:t>
+      </w:r>
+      <w:r>
+        <w:t>Resonator circuit was</w:t>
+      </w:r>
+      <w:r>
+        <w:t xml:space="preserve"> </w:t>
+      </w:r>
+      <w:r>
+        <w:lastRenderedPageBreak/>
+        <w:t>consisted of matching circuit</w:t>
+      </w:r>
+      <w:r>
+        <w:t xml:space="preserve"> (Figure 4)</w:t>
+      </w:r>
+      <w:r>
+        <w:t xml:space="preserve"> and single </w:t>
+      </w:r>
+      <w:r>
+        <w:t>electron transistor resistance R</w:t>
+      </w:r>
+      <w:r>
+        <w:rPr>
+          <w:vertAlign w:val="subscript"/>
+        </w:rPr>
+        <w:t>S</w:t>
+      </w:r>
+      <w:r>
+        <w:t xml:space="preserve"> in parallel to parasitic capacitance C</w:t>
+      </w:r>
+      <w:r>
+        <w:rPr>
+          <w:vertAlign w:val="subscript"/>
+        </w:rPr>
+        <w:t>S</w:t>
+      </w:r>
+      <w:r>
+        <w:t>, as can be seen in simple circuit model in Figure 3. Parasitic capacitance is capacitance to the ground that comes from bonding wires, sample itself, RF line and inductor.</w:t>
+      </w:r>
+    </w:p>
+    <w:p>
+      <w:r>
+        <w:t>(</w:t>
+      </w:r>
+      <w:r>
         <w:rPr>
           <w:i/>
         </w:rPr>
-      </w:pPr>
+        <w:t xml:space="preserve">There is nice circuit schematic in the Natalia paper. Since she is not explicitly telling that lowering parasitic capacitance increases sensitivity, I was thinking, maybe it would be good to take that circuit model with a reference and make a simulation in </w:t>
+      </w:r>
+      <w:proofErr w:type="spellStart"/>
       <w:r>
         <w:rPr>
           <w:i/>
         </w:rPr>
+        <w:t>Qucs</w:t>
+      </w:r>
+      <w:proofErr w:type="spellEnd"/>
+      <w:r>
+        <w:rPr>
+          <w:i/>
+        </w:rPr>
+        <w:t xml:space="preserve"> showing that with lowering </w:t>
+      </w:r>
+      <w:proofErr w:type="spellStart"/>
+      <w:r>
+        <w:rPr>
+          <w:i/>
+        </w:rPr>
+        <w:t>parasitics</w:t>
+      </w:r>
+      <w:proofErr w:type="spellEnd"/>
+      <w:r>
+        <w:rPr>
+          <w:i/>
+        </w:rPr>
+        <w:t xml:space="preserve"> change in reflection </w:t>
+      </w:r>
+      <w:proofErr w:type="spellStart"/>
+      <w:r>
+        <w:rPr>
+          <w:i/>
+        </w:rPr>
+        <w:t>coef</w:t>
+      </w:r>
+      <w:proofErr w:type="spellEnd"/>
+      <w:r>
+        <w:rPr>
+          <w:i/>
+        </w:rPr>
+        <w:t xml:space="preserve"> increases. For the purpose of justifying lowering parasitic capacitance by removing grounds in the PCB</w:t>
+      </w:r>
+      <w:r>
+        <w:t>)</w:t>
+      </w:r>
+    </w:p>
+    <w:p>
+      <w:r>
+        <w:t>For the purpose of minimization of this parasitic capacitance and thus increase sensitivity of the reflectometry, PCB ground plane is removed below RF lines, corresponding PCB bonding pads and a sample.</w:t>
+      </w:r>
+      <w:r>
+        <w:t xml:space="preserve"> </w:t>
+      </w:r>
+      <w:bookmarkStart w:id="0" w:name="_GoBack"/>
+      <w:bookmarkEnd w:id="0"/>
+    </w:p>
+    <w:p>
+      <w:pPr>
+        <w:rPr>
+          <w:i/>
+        </w:rPr>
+      </w:pPr>
+      <w:r>
+        <w:rPr>
+          <w:i/>
+        </w:rPr>
         <w:t xml:space="preserve">Sample holder reflectometry LC circuit – how </w:t>
       </w:r>
       <w:proofErr w:type="spellStart"/>
@@ -3434,6 +3839,20 @@
         </w:rPr>
         <w:t xml:space="preserve"> is minimized and why it need to be minimized, some reference. RF 4K stick with amplifier and directional coupler.</w:t>
       </w:r>
+    </w:p>
+    <w:p>
+      <w:pPr>
+        <w:rPr>
+          <w:i/>
+        </w:rPr>
+      </w:pPr>
+    </w:p>
+    <w:p>
+      <w:pPr>
+        <w:rPr>
+          <w:i/>
+        </w:rPr>
+      </w:pPr>
     </w:p>
     <w:p>
       <w:pPr>
@@ -3661,15 +4080,7 @@
         <w:rPr>
           <w:i/>
         </w:rPr>
-        <w:t xml:space="preserve">, look </w:t>
-      </w:r>
-      <w:bookmarkStart w:id="0" w:name="_GoBack"/>
-      <w:bookmarkEnd w:id="0"/>
-      <w:r>
-        <w:rPr>
-          <w:i/>
-        </w:rPr>
-        <w:t xml:space="preserve">[12]), </w:t>
+        <w:t xml:space="preserve">, look [12]), </w:t>
       </w:r>
       <w:r>
         <w:rPr>
@@ -3796,6 +4207,7 @@
         </w:numPr>
       </w:pPr>
       <w:r>
+        <w:lastRenderedPageBreak/>
         <w:t>Implementing setup for spin manipulation measurement</w:t>
       </w:r>
     </w:p>
@@ -3826,11 +4238,6 @@
     <w:p>
       <w:pPr>
         <w:pStyle w:val="ListParagraph"/>
-      </w:pPr>
-    </w:p>
-    <w:p>
-      <w:pPr>
-        <w:pStyle w:val="ListParagraph"/>
         <w:numPr>
           <w:ilvl w:val="0"/>
           <w:numId w:val="9"/>
@@ -3861,16 +4268,9 @@
         </w:numPr>
       </w:pPr>
       <w:r>
-        <w:lastRenderedPageBreak/>
         <w:t>CPMG pulse sequence</w:t>
       </w:r>
     </w:p>
-    <w:p>
-      <w:r>
-        <w:t xml:space="preserve"> </w:t>
-      </w:r>
-    </w:p>
-    <w:p/>
     <w:p>
       <w:pPr>
         <w:pStyle w:val="Heading3"/>
@@ -4255,14 +4655,7 @@
         <w:t xml:space="preserve">He is material scientist providing us with silicon germanium nanowire samples. </w:t>
       </w:r>
     </w:p>
-    <w:p>
-      <w:pPr>
-        <w:pStyle w:val="Heading3"/>
-      </w:pPr>
-      <w:r>
-        <w:t>Work plan:</w:t>
-      </w:r>
-    </w:p>
+    <w:p/>
     <w:p/>
     <w:p>
       <w:pPr>
@@ -4501,7 +4894,7 @@
                     </pic:cNvPicPr>
                   </pic:nvPicPr>
                   <pic:blipFill>
-                    <a:blip r:embed="rId11" cstate="print">
+                    <a:blip r:embed="rId13" cstate="print">
                       <a:extLst>
                         <a:ext uri="{28A0092B-C50C-407E-A947-70E740481C1C}">
                           <a14:useLocalDpi xmlns:a14="http://schemas.microsoft.com/office/drawing/2010/main" val="0"/>
@@ -4536,7 +4929,6 @@
     <w:p>
       <w:pPr>
         <w:pStyle w:val="Subtitle"/>
-        <w:jc w:val="center"/>
       </w:pPr>
       <w:r>
         <w:t>Fig. x1. PCB holder (green) with mounted nanowire based sample (middle</w:t>
@@ -5909,7 +6301,7 @@
                     <pic:cNvPicPr/>
                   </pic:nvPicPr>
                   <pic:blipFill>
-                    <a:blip r:embed="rId12"/>
+                    <a:blip r:embed="rId14"/>
                     <a:stretch>
                       <a:fillRect/>
                     </a:stretch>
@@ -6017,6 +6409,7 @@
         <w:pStyle w:val="Heading3"/>
       </w:pPr>
       <w:r>
+        <w:lastRenderedPageBreak/>
         <w:t>Qubit state readout:</w:t>
       </w:r>
     </w:p>
@@ -6051,7 +6444,7 @@
                     </pic:cNvPicPr>
                   </pic:nvPicPr>
                   <pic:blipFill>
-                    <a:blip r:embed="rId13">
+                    <a:blip r:embed="rId15">
                       <a:extLst>
                         <a:ext uri="{28A0092B-C50C-407E-A947-70E740481C1C}">
                           <a14:useLocalDpi xmlns:a14="http://schemas.microsoft.com/office/drawing/2010/main" val="0"/>
@@ -6592,6 +6985,7 @@
     </w:p>
     <w:p>
       <w:r>
+        <w:lastRenderedPageBreak/>
         <w:t xml:space="preserve">Putting resonant circuit with incorporated device instead of </w:t>
       </w:r>
       <w:r>
@@ -6964,7 +7358,6 @@
         <w:rPr>
           <w:noProof/>
         </w:rPr>
-        <w:lastRenderedPageBreak/>
         <w:drawing>
           <wp:inline distT="0" distB="0" distL="0" distR="0">
             <wp:extent cx="4503420" cy="2727960"/>
@@ -6983,7 +7376,7 @@
                     </pic:cNvPicPr>
                   </pic:nvPicPr>
                   <pic:blipFill>
-                    <a:blip r:embed="rId14">
+                    <a:blip r:embed="rId16">
                       <a:extLst>
                         <a:ext uri="{28A0092B-C50C-407E-A947-70E740481C1C}">
                           <a14:useLocalDpi xmlns:a14="http://schemas.microsoft.com/office/drawing/2010/main" val="0"/>
@@ -7149,7 +7542,11 @@
       </w:r>
       <w:proofErr w:type="spellEnd"/>
       <w:r>
-        <w:t xml:space="preserve"> coupled to the left and right quantum dot respectively. When electron undergo tunneling between the dots there is an onset of quantum capacitance, changing overall capacitance seen by the resonant circuit, which changes resonance frequency (according to expression for f</w:t>
+        <w:t xml:space="preserve"> coupled </w:t>
+      </w:r>
+      <w:r>
+        <w:lastRenderedPageBreak/>
+        <w:t>to the left and right quantum dot respectively. When electron undergo tunneling between the dots there is an onset of quantum capacitance, changing overall capacitance seen by the resonant circuit, which changes resonance frequency (according to expression for f</w:t>
       </w:r>
       <w:r>
         <w:rPr>
@@ -7242,7 +7639,7 @@
       <w:r>
         <w:t xml:space="preserve">Some lecture: </w:t>
       </w:r>
-      <w:hyperlink r:id="rId15" w:history="1">
+      <w:hyperlink r:id="rId17" w:history="1">
         <w:r>
           <w:rPr>
             <w:rStyle w:val="Hyperlink"/>
@@ -7442,6 +7839,7 @@
         </w:rPr>
       </w:pPr>
       <w:r>
+        <w:lastRenderedPageBreak/>
         <w:t xml:space="preserve">Xiaobo Zhu1 el al., </w:t>
       </w:r>
       <w:r>
@@ -7559,7 +7957,7 @@
       <w:r>
         <w:t xml:space="preserve"> </w:t>
       </w:r>
-      <w:hyperlink r:id="rId16" w:history="1">
+      <w:hyperlink r:id="rId18" w:history="1">
         <w:proofErr w:type="spellStart"/>
         <w:r>
           <w:rPr>
@@ -7588,7 +7986,7 @@
           <w:i/>
         </w:rPr>
       </w:pPr>
-      <w:hyperlink r:id="rId17" w:history="1">
+      <w:hyperlink r:id="rId19" w:history="1">
         <w:r>
           <w:rPr>
             <w:rStyle w:val="Hyperlink"/>
@@ -7617,7 +8015,7 @@
         </w:rPr>
         <w:t> </w:t>
       </w:r>
-      <w:hyperlink r:id="rId18" w:history="1">
+      <w:hyperlink r:id="rId20" w:history="1">
         <w:r>
           <w:rPr>
             <w:rStyle w:val="Hyperlink"/>
@@ -7646,7 +8044,7 @@
         </w:rPr>
         <w:t> </w:t>
       </w:r>
-      <w:hyperlink r:id="rId19" w:history="1">
+      <w:hyperlink r:id="rId21" w:history="1">
         <w:r>
           <w:rPr>
             <w:rStyle w:val="Hyperlink"/>
@@ -7687,7 +8085,7 @@
         </w:rPr>
         <w:t> </w:t>
       </w:r>
-      <w:hyperlink r:id="rId20" w:history="1">
+      <w:hyperlink r:id="rId22" w:history="1">
         <w:r>
           <w:rPr>
             <w:rStyle w:val="Hyperlink"/>
@@ -7716,7 +8114,7 @@
         </w:rPr>
         <w:t> </w:t>
       </w:r>
-      <w:hyperlink r:id="rId21" w:history="1">
+      <w:hyperlink r:id="rId23" w:history="1">
         <w:r>
           <w:rPr>
             <w:rStyle w:val="Hyperlink"/>
@@ -7757,7 +8155,7 @@
         </w:rPr>
         <w:t> </w:t>
       </w:r>
-      <w:hyperlink r:id="rId22" w:history="1">
+      <w:hyperlink r:id="rId24" w:history="1">
         <w:r>
           <w:rPr>
             <w:rStyle w:val="Hyperlink"/>
@@ -7786,7 +8184,7 @@
         </w:rPr>
         <w:t> </w:t>
       </w:r>
-      <w:hyperlink r:id="rId23" w:history="1">
+      <w:hyperlink r:id="rId25" w:history="1">
         <w:r>
           <w:rPr>
             <w:rStyle w:val="Hyperlink"/>
@@ -7827,7 +8225,7 @@
         </w:rPr>
         <w:t> </w:t>
       </w:r>
-      <w:hyperlink r:id="rId24" w:history="1">
+      <w:hyperlink r:id="rId26" w:history="1">
         <w:r>
           <w:rPr>
             <w:rStyle w:val="Hyperlink"/>
@@ -7856,7 +8254,7 @@
         </w:rPr>
         <w:t> </w:t>
       </w:r>
-      <w:hyperlink r:id="rId25" w:history="1">
+      <w:hyperlink r:id="rId27" w:history="1">
         <w:r>
           <w:rPr>
             <w:rStyle w:val="Hyperlink"/>
@@ -7897,7 +8295,7 @@
         </w:rPr>
         <w:t> </w:t>
       </w:r>
-      <w:hyperlink r:id="rId26" w:history="1">
+      <w:hyperlink r:id="rId28" w:history="1">
         <w:r>
           <w:rPr>
             <w:rStyle w:val="Hyperlink"/>
@@ -7926,7 +8324,7 @@
         </w:rPr>
         <w:t> </w:t>
       </w:r>
-      <w:hyperlink r:id="rId27" w:history="1">
+      <w:hyperlink r:id="rId29" w:history="1">
         <w:r>
           <w:rPr>
             <w:rStyle w:val="Hyperlink"/>
@@ -7950,7 +8348,7 @@
         </w:rPr>
         <w:t xml:space="preserve"> </w:t>
       </w:r>
-      <w:hyperlink r:id="rId28" w:history="1">
+      <w:hyperlink r:id="rId30" w:history="1">
         <w:r>
           <w:rPr>
             <w:i/>
@@ -8011,7 +8409,7 @@
       <w:r>
         <w:t xml:space="preserve"> </w:t>
       </w:r>
-      <w:hyperlink r:id="rId29" w:history="1">
+      <w:hyperlink r:id="rId31" w:history="1">
         <w:r>
           <w:rPr>
             <w:i/>
@@ -8061,7 +8459,7 @@
       <w:r>
         <w:t xml:space="preserve"> </w:t>
       </w:r>
-      <w:hyperlink r:id="rId30" w:history="1">
+      <w:hyperlink r:id="rId32" w:history="1">
         <w:r>
           <w:rPr>
             <w:i/>
@@ -8113,7 +8511,7 @@
         </w:rPr>
         <w:t xml:space="preserve"> et al.,  </w:t>
       </w:r>
-      <w:hyperlink r:id="rId31" w:history="1">
+      <w:hyperlink r:id="rId33" w:history="1">
         <w:r>
           <w:rPr>
             <w:i/>
@@ -10637,11 +11035,12 @@
     <w:link w:val="SubtitleChar"/>
     <w:uiPriority w:val="11"/>
     <w:qFormat/>
-    <w:rsid w:val="001528A0"/>
+    <w:rsid w:val="009B639D"/>
     <w:pPr>
       <w:numPr>
         <w:ilvl w:val="1"/>
       </w:numPr>
+      <w:jc w:val="center"/>
     </w:pPr>
     <w:rPr>
       <w:rFonts w:eastAsiaTheme="minorEastAsia"/>
@@ -10654,7 +11053,7 @@
     <w:basedOn w:val="DefaultParagraphFont"/>
     <w:link w:val="Subtitle"/>
     <w:uiPriority w:val="11"/>
-    <w:rsid w:val="001528A0"/>
+    <w:rsid w:val="009B639D"/>
     <w:rPr>
       <w:rFonts w:eastAsiaTheme="minorEastAsia"/>
       <w:color w:val="5A5A5A" w:themeColor="text1" w:themeTint="A5"/>
@@ -11077,7 +11476,7 @@
 </file>
 
 <file path=customXml/itemProps1.xml><?xml version="1.0" encoding="utf-8"?>
-<ds:datastoreItem xmlns:ds="http://schemas.openxmlformats.org/officeDocument/2006/customXml" ds:itemID="{9A015A9D-027F-4914-BE1B-12AD43409EFD}">
+<ds:datastoreItem xmlns:ds="http://schemas.openxmlformats.org/officeDocument/2006/customXml" ds:itemID="{9C180DEC-FB94-4A09-B0BE-865708C931B6}">
   <ds:schemaRefs>
     <ds:schemaRef ds:uri="http://schemas.openxmlformats.org/officeDocument/2006/bibliography"/>
   </ds:schemaRefs>

</xml_diff>

<commit_message>
"Working schedule" - modified "Readout circuit"
</commit_message>
<xml_diff>
--- a/Project description.docx
+++ b/Project description.docx
@@ -3320,7 +3320,19 @@
       <w:proofErr w:type="spellEnd"/>
       <w:proofErr w:type="gramEnd"/>
       <w:r>
-        <w:t xml:space="preserve"> for cooling. For this purpose Plexiglas sticks, were used. Sample was positioned on the bottom of the stick on the so called sample holder. Since, electrical signals needs to be delivered and afterwards measured from the sample, sample holder is done as printed circuit board (PCB) which routes all the electrical signals to and from the sample. </w:t>
+        <w:t xml:space="preserve"> for cooling. For this purpose Plexiglas sticks</w:t>
+      </w:r>
+      <w:r>
+        <w:t xml:space="preserve"> (Figure 5)</w:t>
+      </w:r>
+      <w:r>
+        <w:t xml:space="preserve">, were used. Sample was positioned on the </w:t>
+      </w:r>
+      <w:r>
+        <w:t>top</w:t>
+      </w:r>
+      <w:r>
+        <w:t xml:space="preserve"> of the stick on the so called sample holder. Since, electrical signals needs to be delivered and afterwards measured from the sample, sample holder is done as printed circuit board (PCB) which routes all the electrical signals to and from the sample. </w:t>
       </w:r>
       <w:r>
         <w:t>From the room temperature instruments DC electrical signals are sent through the low thermal conductive twisted pair wires finishing in PCB connector</w:t>
@@ -3693,7 +3705,71 @@
       </w:r>
       <w:proofErr w:type="spellEnd"/>
       <w:r>
-        <w:t xml:space="preserve"> reflectometry technique was applied. For that purpose RF signal was sent down the coax line (Figure). Reflected portion of that signal from the resonator circuit depends on the single electron transistor charge state.</w:t>
+        <w:t xml:space="preserve"> reflectometry technique was applied. For that purpose </w:t>
+      </w:r>
+      <w:r>
+        <w:t>RF signal was</w:t>
+      </w:r>
+      <w:r>
+        <w:t xml:space="preserve"> sent down the coax line (Figure</w:t>
+      </w:r>
+      <w:r>
+        <w:t xml:space="preserve"> 5, right</w:t>
+      </w:r>
+      <w:r>
+        <w:t>).</w:t>
+      </w:r>
+      <w:r>
+        <w:t xml:space="preserve"> Reflected signal was separated in the directional coupler and directed to the </w:t>
+      </w:r>
+      <w:proofErr w:type="spellStart"/>
+      <w:r>
+        <w:t>Weinreb’s</w:t>
+      </w:r>
+      <w:proofErr w:type="spellEnd"/>
+      <w:r>
+        <w:t xml:space="preserve"> CITLF2 and </w:t>
+      </w:r>
+      <w:proofErr w:type="spellStart"/>
+      <w:r>
+        <w:t>Minicircuits</w:t>
+      </w:r>
+      <w:proofErr w:type="spellEnd"/>
+      <w:r>
+        <w:t xml:space="preserve"> </w:t>
+      </w:r>
+      <w:r>
+        <w:t>ZX60-33LN-S</w:t>
+      </w:r>
+      <w:proofErr w:type="gramStart"/>
+      <w:r>
+        <w:t>+</w:t>
+      </w:r>
+      <w:r>
+        <w:t xml:space="preserve"> </w:t>
+      </w:r>
+      <w:r>
+        <w:t xml:space="preserve"> (</w:t>
+      </w:r>
+      <w:proofErr w:type="gramEnd"/>
+      <w:r>
+        <w:t>Figure 5, right).</w:t>
+      </w:r>
+      <w:r>
+        <w:t xml:space="preserve"> Amplitude of the r</w:t>
+      </w:r>
+      <w:r>
+        <w:t xml:space="preserve">eflected </w:t>
+      </w:r>
+      <w:r>
+        <w:t xml:space="preserve">signal from the </w:t>
+      </w:r>
+      <w:r>
+        <w:t xml:space="preserve">resonator circuit depends on the single </w:t>
+      </w:r>
+      <w:r>
+        <w:lastRenderedPageBreak/>
+        <w:t>electron transistor charge state.</w:t>
       </w:r>
       <w:r>
         <w:t xml:space="preserve"> Working principle of </w:t>
@@ -3713,116 +3789,609 @@
         <w:t>Resonator circuit was</w:t>
       </w:r>
       <w:r>
+        <w:t xml:space="preserve"> consisted of matching circuit</w:t>
+      </w:r>
+      <w:r>
+        <w:t xml:space="preserve"> (Figure 4)</w:t>
+      </w:r>
+      <w:r>
+        <w:t xml:space="preserve"> and single </w:t>
+      </w:r>
+      <w:r>
+        <w:t>electron transistor resistance R</w:t>
+      </w:r>
+      <w:r>
+        <w:rPr>
+          <w:vertAlign w:val="subscript"/>
+        </w:rPr>
+        <w:t>S</w:t>
+      </w:r>
+      <w:r>
+        <w:t xml:space="preserve"> in parallel to parasitic capacitance C</w:t>
+      </w:r>
+      <w:r>
+        <w:rPr>
+          <w:vertAlign w:val="subscript"/>
+        </w:rPr>
+        <w:t>S</w:t>
+      </w:r>
+      <w:r>
+        <w:t xml:space="preserve">, as can be seen in </w:t>
+      </w:r>
+      <w:r>
+        <w:t xml:space="preserve">a </w:t>
+      </w:r>
+      <w:r>
+        <w:t>simple circuit model in Figure 3. Parasitic capacitance is capacitance to the ground that comes from bonding wires, sample itself, RF line and inductor.</w:t>
+      </w:r>
+      <w:r>
         <w:t xml:space="preserve"> </w:t>
       </w:r>
-      <w:r>
-        <w:lastRenderedPageBreak/>
-        <w:t>consisted of matching circuit</w:t>
-      </w:r>
-      <w:r>
-        <w:t xml:space="preserve"> (Figure 4)</w:t>
-      </w:r>
-      <w:r>
-        <w:t xml:space="preserve"> and single </w:t>
-      </w:r>
-      <w:r>
-        <w:t>electron transistor resistance R</w:t>
+    </w:p>
+    <w:p>
+      <w:r>
+        <w:t>(</w:t>
+      </w:r>
+      <w:r>
+        <w:rPr>
+          <w:i/>
+        </w:rPr>
+        <w:t xml:space="preserve">There is nice circuit schematic in the Natalia paper. Since she is not explicitly telling that lowering parasitic capacitance increases sensitivity, I was thinking, maybe it would be good to take that circuit model with a reference and make a simulation in </w:t>
+      </w:r>
+      <w:proofErr w:type="spellStart"/>
+      <w:r>
+        <w:rPr>
+          <w:i/>
+        </w:rPr>
+        <w:t>Qucs</w:t>
+      </w:r>
+      <w:proofErr w:type="spellEnd"/>
+      <w:r>
+        <w:rPr>
+          <w:i/>
+        </w:rPr>
+        <w:t xml:space="preserve"> showing that with lowering </w:t>
+      </w:r>
+      <w:proofErr w:type="spellStart"/>
+      <w:r>
+        <w:rPr>
+          <w:i/>
+        </w:rPr>
+        <w:t>parasitics</w:t>
+      </w:r>
+      <w:proofErr w:type="spellEnd"/>
+      <w:r>
+        <w:rPr>
+          <w:i/>
+        </w:rPr>
+        <w:t xml:space="preserve"> change in reflection </w:t>
+      </w:r>
+      <w:proofErr w:type="spellStart"/>
+      <w:r>
+        <w:rPr>
+          <w:i/>
+        </w:rPr>
+        <w:t>coef</w:t>
+      </w:r>
+      <w:proofErr w:type="spellEnd"/>
+      <w:r>
+        <w:rPr>
+          <w:i/>
+        </w:rPr>
+        <w:t xml:space="preserve"> increases. For the purpose of justifying lowering parasitic capacitance by removing grounds in the PCB</w:t>
+      </w:r>
+      <w:r>
+        <w:t>)</w:t>
+      </w:r>
+    </w:p>
+    <w:p>
+      <w:r>
+        <w:t>For the purpose of minimization of this parasitic capacitance and thus increase sensitivity of the reflectometry, PCB ground plane is removed below RF lines, corresponding PCB bonding pads and a sample.</w:t>
+      </w:r>
+      <w:r>
+        <w:t xml:space="preserve"> </w:t>
+      </w:r>
+      <w:r>
+        <w:br/>
+        <w:t>Matching circuit elements used are surface mounted inductor Murata 1</w:t>
+      </w:r>
+      <w:proofErr w:type="gramStart"/>
+      <w:r>
+        <w:t>,2</w:t>
+      </w:r>
+      <w:proofErr w:type="gramEnd"/>
+      <w:r>
+        <w:t xml:space="preserve"> </w:t>
+      </w:r>
+      <w:proofErr w:type="spellStart"/>
+      <w:r>
+        <w:t>μH</w:t>
+      </w:r>
+      <w:proofErr w:type="spellEnd"/>
+      <w:r>
+        <w:t xml:space="preserve"> </w:t>
+      </w:r>
+      <w:r>
+        <w:t xml:space="preserve">and </w:t>
+      </w:r>
+      <w:proofErr w:type="spellStart"/>
+      <w:r>
+        <w:t>varactor</w:t>
+      </w:r>
+      <w:proofErr w:type="spellEnd"/>
+      <w:r>
+        <w:t xml:space="preserve"> MACOM </w:t>
+      </w:r>
+      <w:r>
+        <w:t>MA46H070-1056</w:t>
+      </w:r>
+      <w:r>
+        <w:t xml:space="preserve">. </w:t>
+      </w:r>
+      <w:proofErr w:type="spellStart"/>
+      <w:r>
+        <w:t>Varactor</w:t>
+      </w:r>
+      <w:proofErr w:type="spellEnd"/>
+      <w:r>
+        <w:t xml:space="preserve"> was</w:t>
+      </w:r>
+      <w:r>
+        <w:t xml:space="preserve"> used to be able </w:t>
+      </w:r>
+      <w:r>
+        <w:t xml:space="preserve">to always </w:t>
+      </w:r>
+      <w:r>
+        <w:t>achieve good</w:t>
+      </w:r>
+      <w:r>
+        <w:t xml:space="preserve"> matching condition despite changing single </w:t>
+      </w:r>
+      <w:proofErr w:type="gramStart"/>
+      <w:r>
+        <w:t>hole</w:t>
+      </w:r>
+      <w:proofErr w:type="gramEnd"/>
+      <w:r>
+        <w:t xml:space="preserve"> transistor resistance </w:t>
+      </w:r>
+      <w:proofErr w:type="spellStart"/>
+      <w:r>
+        <w:t>R</w:t>
       </w:r>
       <w:r>
         <w:rPr>
           <w:vertAlign w:val="subscript"/>
         </w:rPr>
-        <w:t>S</w:t>
-      </w:r>
-      <w:r>
-        <w:t xml:space="preserve"> in parallel to parasitic capacitance C</w:t>
-      </w:r>
-      <w:r>
-        <w:rPr>
-          <w:vertAlign w:val="subscript"/>
-        </w:rPr>
-        <w:t>S</w:t>
-      </w:r>
-      <w:r>
-        <w:t>, as can be seen in simple circuit model in Figure 3. Parasitic capacitance is capacitance to the ground that comes from bonding wires, sample itself, RF line and inductor.</w:t>
-      </w:r>
-    </w:p>
-    <w:p>
-      <w:r>
-        <w:t>(</w:t>
-      </w:r>
-      <w:r>
-        <w:rPr>
-          <w:i/>
-        </w:rPr>
-        <w:t xml:space="preserve">There is nice circuit schematic in the Natalia paper. Since she is not explicitly telling that lowering parasitic capacitance increases sensitivity, I was thinking, maybe it would be good to take that circuit model with a reference and make a simulation in </w:t>
+        <w:t>s</w:t>
+      </w:r>
+      <w:proofErr w:type="spellEnd"/>
+      <w:r>
+        <w:t xml:space="preserve"> following the approach in [13]</w:t>
+      </w:r>
+      <w:r>
+        <w:t>.</w:t>
+      </w:r>
+      <w:r>
+        <w:t xml:space="preserve"> </w:t>
       </w:r>
       <w:proofErr w:type="spellStart"/>
       <w:r>
-        <w:rPr>
-          <w:i/>
-        </w:rPr>
-        <w:t>Qucs</w:t>
+        <w:t>Varactor</w:t>
       </w:r>
       <w:proofErr w:type="spellEnd"/>
       <w:r>
-        <w:rPr>
-          <w:i/>
-        </w:rPr>
-        <w:t xml:space="preserve"> showing that with lowering </w:t>
-      </w:r>
-      <w:proofErr w:type="spellStart"/>
-      <w:r>
-        <w:rPr>
-          <w:i/>
-        </w:rPr>
-        <w:t>parasitics</w:t>
-      </w:r>
-      <w:proofErr w:type="spellEnd"/>
-      <w:r>
-        <w:rPr>
-          <w:i/>
-        </w:rPr>
-        <w:t xml:space="preserve"> change in reflection </w:t>
-      </w:r>
-      <w:proofErr w:type="spellStart"/>
-      <w:r>
-        <w:rPr>
-          <w:i/>
-        </w:rPr>
-        <w:t>coef</w:t>
-      </w:r>
-      <w:proofErr w:type="spellEnd"/>
-      <w:r>
-        <w:rPr>
-          <w:i/>
-        </w:rPr>
-        <w:t xml:space="preserve"> increases. For the purpose of justifying lowering parasitic capacitance by removing grounds in the PCB</w:t>
-      </w:r>
-      <w:r>
-        <w:t>)</w:t>
-      </w:r>
-    </w:p>
-    <w:p>
-      <w:r>
-        <w:t>For the purpose of minimization of this parasitic capacitance and thus increase sensitivity of the reflectometry, PCB ground plane is removed below RF lines, corresponding PCB bonding pads and a sample.</w:t>
+        <w:t xml:space="preserve"> is voltage tunable capacitor. </w:t>
+      </w:r>
+      <w:r>
+        <w:t>Matching condition is situation in which large resistance (~100 K</w:t>
+      </w:r>
+      <w:r>
+        <w:t>Ω</w:t>
+      </w:r>
+      <w:r>
+        <w:t xml:space="preserve">) of the single hole transistor (SHT) is transformed to near 50 </w:t>
+      </w:r>
+      <w:r>
+        <w:t>Ω</w:t>
+      </w:r>
+      <w:r>
+        <w:t xml:space="preserve"> value what is characteristic impedance of the RF line, thus minimizing reflected signal amplitude (</w:t>
+      </w:r>
+      <w:r>
+        <w:t>as can be seen in the reflectometry explanation at</w:t>
+      </w:r>
+      <w:r>
+        <w:t xml:space="preserve"> the </w:t>
+      </w:r>
+      <w:r>
+        <w:t>end of the “State of the art” chapter</w:t>
+      </w:r>
+      <w:r>
+        <w:t>). For this case change in reflected signal amplitude due to SHT charge configuration change is maximized</w:t>
+      </w:r>
+      <w:r>
+        <w:t xml:space="preserve"> and consequently measurement sensitivity</w:t>
+      </w:r>
+      <w:r>
+        <w:t xml:space="preserve"> is maximized</w:t>
+      </w:r>
+      <w:r>
+        <w:t xml:space="preserve"> [13]</w:t>
+      </w:r>
+      <w:r>
+        <w:t>.</w:t>
       </w:r>
       <w:r>
         <w:t xml:space="preserve"> </w:t>
       </w:r>
+      <w:r>
+        <w:t xml:space="preserve"> </w:t>
+      </w:r>
+    </w:p>
+    <w:p>
       <w:bookmarkStart w:id="0" w:name="_GoBack"/>
       <w:bookmarkEnd w:id="0"/>
-    </w:p>
-    <w:p>
-      <w:pPr>
-        <w:rPr>
-          <w:i/>
-        </w:rPr>
-      </w:pPr>
-      <w:r>
-        <w:rPr>
-          <w:i/>
-        </w:rPr>
+      <w:r>
+        <w:rPr>
+          <w:i/>
+          <w:noProof/>
+        </w:rPr>
+        <w:lastRenderedPageBreak/>
+        <w:drawing>
+          <wp:anchor distT="0" distB="0" distL="114300" distR="114300" simplePos="0" relativeHeight="251667456" behindDoc="0" locked="0" layoutInCell="1" allowOverlap="1" wp14:anchorId="1A25C3E5" wp14:editId="35D8F8AA">
+            <wp:simplePos x="0" y="0"/>
+            <wp:positionH relativeFrom="column">
+              <wp:posOffset>2516505</wp:posOffset>
+            </wp:positionH>
+            <wp:positionV relativeFrom="paragraph">
+              <wp:posOffset>-635</wp:posOffset>
+            </wp:positionV>
+            <wp:extent cx="1569085" cy="5399405"/>
+            <wp:effectExtent l="0" t="0" r="0" b="0"/>
+            <wp:wrapSquare wrapText="bothSides"/>
+            <wp:docPr id="17" name="Picture 17" descr="C:\Users\jkukucka\Documents\GitHub\Fellowship\4Kstick_zoomin.jpg"/>
+            <wp:cNvGraphicFramePr>
+              <a:graphicFrameLocks xmlns:a="http://schemas.openxmlformats.org/drawingml/2006/main" noChangeAspect="1"/>
+            </wp:cNvGraphicFramePr>
+            <a:graphic xmlns:a="http://schemas.openxmlformats.org/drawingml/2006/main">
+              <a:graphicData uri="http://schemas.openxmlformats.org/drawingml/2006/picture">
+                <pic:pic xmlns:pic="http://schemas.openxmlformats.org/drawingml/2006/picture">
+                  <pic:nvPicPr>
+                    <pic:cNvPr id="0" name="Picture 10" descr="C:\Users\jkukucka\Documents\GitHub\Fellowship\4Kstick_zoomin.jpg"/>
+                    <pic:cNvPicPr>
+                      <a:picLocks noChangeAspect="1" noChangeArrowheads="1"/>
+                    </pic:cNvPicPr>
+                  </pic:nvPicPr>
+                  <pic:blipFill>
+                    <a:blip r:embed="rId13" cstate="print">
+                      <a:extLst>
+                        <a:ext uri="{28A0092B-C50C-407E-A947-70E740481C1C}">
+                          <a14:useLocalDpi xmlns:a14="http://schemas.microsoft.com/office/drawing/2010/main" val="0"/>
+                        </a:ext>
+                      </a:extLst>
+                    </a:blip>
+                    <a:srcRect/>
+                    <a:stretch>
+                      <a:fillRect/>
+                    </a:stretch>
+                  </pic:blipFill>
+                  <pic:spPr bwMode="auto">
+                    <a:xfrm>
+                      <a:off x="0" y="0"/>
+                      <a:ext cx="1569085" cy="5399405"/>
+                    </a:xfrm>
+                    <a:prstGeom prst="rect">
+                      <a:avLst/>
+                    </a:prstGeom>
+                    <a:noFill/>
+                    <a:ln>
+                      <a:noFill/>
+                    </a:ln>
+                  </pic:spPr>
+                </pic:pic>
+              </a:graphicData>
+            </a:graphic>
+          </wp:anchor>
+        </w:drawing>
+      </w:r>
+      <w:r>
+        <w:rPr>
+          <w:noProof/>
+        </w:rPr>
+        <w:drawing>
+          <wp:anchor distT="0" distB="0" distL="114300" distR="114300" simplePos="0" relativeHeight="251666432" behindDoc="0" locked="0" layoutInCell="1" allowOverlap="1" wp14:anchorId="0EBF7FC0" wp14:editId="63949854">
+            <wp:simplePos x="0" y="0"/>
+            <wp:positionH relativeFrom="column">
+              <wp:posOffset>1310640</wp:posOffset>
+            </wp:positionH>
+            <wp:positionV relativeFrom="paragraph">
+              <wp:posOffset>0</wp:posOffset>
+            </wp:positionV>
+            <wp:extent cx="1206000" cy="5400000"/>
+            <wp:effectExtent l="0" t="0" r="0" b="0"/>
+            <wp:wrapSquare wrapText="bothSides"/>
+            <wp:docPr id="15" name="Picture 15" descr="C:\Users\jkukucka\Documents\GitHub\Fellowship\4Kstick.jpg"/>
+            <wp:cNvGraphicFramePr>
+              <a:graphicFrameLocks xmlns:a="http://schemas.openxmlformats.org/drawingml/2006/main" noChangeAspect="1"/>
+            </wp:cNvGraphicFramePr>
+            <a:graphic xmlns:a="http://schemas.openxmlformats.org/drawingml/2006/main">
+              <a:graphicData uri="http://schemas.openxmlformats.org/drawingml/2006/picture">
+                <pic:pic xmlns:pic="http://schemas.openxmlformats.org/drawingml/2006/picture">
+                  <pic:nvPicPr>
+                    <pic:cNvPr id="0" name="Picture 8" descr="C:\Users\jkukucka\Documents\GitHub\Fellowship\4Kstick.jpg"/>
+                    <pic:cNvPicPr>
+                      <a:picLocks noChangeAspect="1" noChangeArrowheads="1"/>
+                    </pic:cNvPicPr>
+                  </pic:nvPicPr>
+                  <pic:blipFill>
+                    <a:blip r:embed="rId14" cstate="print">
+                      <a:extLst>
+                        <a:ext uri="{28A0092B-C50C-407E-A947-70E740481C1C}">
+                          <a14:useLocalDpi xmlns:a14="http://schemas.microsoft.com/office/drawing/2010/main" val="0"/>
+                        </a:ext>
+                      </a:extLst>
+                    </a:blip>
+                    <a:srcRect/>
+                    <a:stretch>
+                      <a:fillRect/>
+                    </a:stretch>
+                  </pic:blipFill>
+                  <pic:spPr bwMode="auto">
+                    <a:xfrm>
+                      <a:off x="0" y="0"/>
+                      <a:ext cx="1206000" cy="5400000"/>
+                    </a:xfrm>
+                    <a:prstGeom prst="rect">
+                      <a:avLst/>
+                    </a:prstGeom>
+                    <a:noFill/>
+                    <a:ln>
+                      <a:noFill/>
+                    </a:ln>
+                  </pic:spPr>
+                </pic:pic>
+              </a:graphicData>
+            </a:graphic>
+          </wp:anchor>
+        </w:drawing>
+      </w:r>
+      <w:r>
+        <w:rPr>
+          <w:rStyle w:val="Normal"/>
+          <w:rFonts w:ascii="Times New Roman" w:eastAsia="Times New Roman" w:hAnsi="Times New Roman" w:cs="Times New Roman"/>
+          <w:snapToGrid w:val="0"/>
+          <w:color w:val="000000"/>
+          <w:w w:val="0"/>
+          <w:sz w:val="0"/>
+          <w:szCs w:val="0"/>
+          <w:u w:color="000000"/>
+          <w:bdr w:val="none" w:sz="0" w:space="0" w:color="000000"/>
+          <w:shd w:val="clear" w:color="000000" w:fill="000000"/>
+          <w:lang w:val="x-none" w:eastAsia="x-none" w:bidi="x-none"/>
+        </w:rPr>
+        <w:t xml:space="preserve"> </w:t>
+      </w:r>
+    </w:p>
+    <w:p>
+      <w:pPr>
+        <w:rPr>
+          <w:i/>
+        </w:rPr>
+      </w:pPr>
+    </w:p>
+    <w:p>
+      <w:pPr>
+        <w:rPr>
+          <w:i/>
+        </w:rPr>
+      </w:pPr>
+    </w:p>
+    <w:p>
+      <w:pPr>
+        <w:rPr>
+          <w:i/>
+        </w:rPr>
+      </w:pPr>
+    </w:p>
+    <w:p>
+      <w:pPr>
+        <w:rPr>
+          <w:i/>
+        </w:rPr>
+      </w:pPr>
+    </w:p>
+    <w:p>
+      <w:pPr>
+        <w:rPr>
+          <w:i/>
+        </w:rPr>
+      </w:pPr>
+    </w:p>
+    <w:p>
+      <w:pPr>
+        <w:rPr>
+          <w:i/>
+        </w:rPr>
+      </w:pPr>
+    </w:p>
+    <w:p>
+      <w:pPr>
+        <w:rPr>
+          <w:i/>
+        </w:rPr>
+      </w:pPr>
+    </w:p>
+    <w:p>
+      <w:pPr>
+        <w:rPr>
+          <w:i/>
+        </w:rPr>
+      </w:pPr>
+    </w:p>
+    <w:p>
+      <w:pPr>
+        <w:rPr>
+          <w:i/>
+        </w:rPr>
+      </w:pPr>
+    </w:p>
+    <w:p>
+      <w:pPr>
+        <w:rPr>
+          <w:i/>
+        </w:rPr>
+      </w:pPr>
+    </w:p>
+    <w:p>
+      <w:pPr>
+        <w:rPr>
+          <w:i/>
+        </w:rPr>
+      </w:pPr>
+    </w:p>
+    <w:p>
+      <w:pPr>
+        <w:rPr>
+          <w:i/>
+        </w:rPr>
+      </w:pPr>
+    </w:p>
+    <w:p>
+      <w:pPr>
+        <w:rPr>
+          <w:i/>
+        </w:rPr>
+      </w:pPr>
+    </w:p>
+    <w:p>
+      <w:pPr>
+        <w:rPr>
+          <w:i/>
+        </w:rPr>
+      </w:pPr>
+    </w:p>
+    <w:p>
+      <w:pPr>
+        <w:rPr>
+          <w:i/>
+        </w:rPr>
+      </w:pPr>
+    </w:p>
+    <w:p>
+      <w:pPr>
+        <w:pStyle w:val="Subtitle"/>
+        <w:rPr>
+          <w:b/>
+        </w:rPr>
+      </w:pPr>
+      <w:r>
+        <w:t>Fig</w:t>
+      </w:r>
+      <w:r>
+        <w:t>ure 5</w:t>
+      </w:r>
+      <w:r>
+        <w:t>:</w:t>
+      </w:r>
+      <w:r>
+        <w:t xml:space="preserve"> Plexiglas stick initially used for dipping sample mounted on the PCB into the liquid helium</w:t>
+      </w:r>
+      <w:r>
+        <w:t xml:space="preserve">. </w:t>
+      </w:r>
+      <w:r>
+        <w:t xml:space="preserve">Whole stick is show left, while right </w:t>
+      </w:r>
+      <w:r>
+        <w:t>is the zoom which shows</w:t>
+      </w:r>
+      <w:r>
+        <w:t xml:space="preserve"> directional coupler (up) and low noise </w:t>
+      </w:r>
+      <w:proofErr w:type="spellStart"/>
+      <w:r>
+        <w:t>Minicircuits</w:t>
+      </w:r>
+      <w:proofErr w:type="spellEnd"/>
+      <w:r>
+        <w:t xml:space="preserve"> </w:t>
+      </w:r>
+      <w:r>
+        <w:t>ZX60-33LN-S+</w:t>
+      </w:r>
+      <w:r>
+        <w:t xml:space="preserve"> </w:t>
+      </w:r>
+      <w:r>
+        <w:t>RF amplifier (down). This picture was taken afterwards. O</w:t>
+      </w:r>
+      <w:r>
+        <w:t>riginally</w:t>
+      </w:r>
+      <w:r>
+        <w:t xml:space="preserve"> there was low noise cryogenic RF amplifier</w:t>
+      </w:r>
+      <w:r>
+        <w:t xml:space="preserve"> CITLF2</w:t>
+      </w:r>
+      <w:r>
+        <w:t xml:space="preserve"> from Sander </w:t>
+      </w:r>
+      <w:proofErr w:type="spellStart"/>
+      <w:r>
+        <w:t>Weinreb’s</w:t>
+      </w:r>
+      <w:proofErr w:type="spellEnd"/>
+      <w:r>
+        <w:t xml:space="preserve"> </w:t>
+      </w:r>
+      <w:r>
+        <w:rPr>
+          <w:color w:val="575757"/>
+        </w:rPr>
+        <w:t>Caltech Microwave Research Group</w:t>
+      </w:r>
+      <w:r>
+        <w:rPr>
+          <w:color w:val="575757"/>
+        </w:rPr>
+        <w:t>.</w:t>
+      </w:r>
+    </w:p>
+    <w:p>
+      <w:pPr>
+        <w:rPr>
+          <w:i/>
+        </w:rPr>
+      </w:pPr>
+    </w:p>
+    <w:p>
+      <w:pPr>
+        <w:rPr>
+          <w:i/>
+        </w:rPr>
+      </w:pPr>
+    </w:p>
+    <w:p>
+      <w:pPr>
+        <w:rPr>
+          <w:i/>
+        </w:rPr>
+      </w:pPr>
+    </w:p>
+    <w:p>
+      <w:pPr>
+        <w:rPr>
+          <w:i/>
+        </w:rPr>
+      </w:pPr>
+      <w:r>
+        <w:rPr>
+          <w:i/>
+        </w:rPr>
+        <w:lastRenderedPageBreak/>
         <w:t xml:space="preserve">Sample holder reflectometry LC circuit – how </w:t>
       </w:r>
       <w:proofErr w:type="spellStart"/>
@@ -3837,7 +4406,21 @@
         <w:rPr>
           <w:i/>
         </w:rPr>
-        <w:t xml:space="preserve"> is minimized and why it need to be minimized, some reference. RF 4K stick with amplifier and directional coupler.</w:t>
+        <w:t xml:space="preserve"> is minimized and why it need to be minimized, some </w:t>
+      </w:r>
+      <w:proofErr w:type="gramStart"/>
+      <w:r>
+        <w:rPr>
+          <w:i/>
+        </w:rPr>
+        <w:t>reference</w:t>
+      </w:r>
+      <w:proofErr w:type="gramEnd"/>
+      <w:r>
+        <w:rPr>
+          <w:i/>
+        </w:rPr>
+        <w:t>. RF 4K stick with amplifier and directional coupler.</w:t>
       </w:r>
     </w:p>
     <w:p>
@@ -4207,7 +4790,6 @@
         </w:numPr>
       </w:pPr>
       <w:r>
-        <w:lastRenderedPageBreak/>
         <w:t>Implementing setup for spin manipulation measurement</w:t>
       </w:r>
     </w:p>
@@ -4341,7 +4923,11 @@
         <w:t xml:space="preserve">has </w:t>
       </w:r>
       <w:r>
-        <w:t xml:space="preserve">promising theoretical proposals </w:t>
+        <w:t xml:space="preserve">promising theoretical </w:t>
+      </w:r>
+      <w:r>
+        <w:lastRenderedPageBreak/>
+        <w:t xml:space="preserve">proposals </w:t>
       </w:r>
       <w:r>
         <w:rPr>
@@ -4728,6 +5314,7 @@
     </w:p>
     <w:p>
       <w:r>
+        <w:lastRenderedPageBreak/>
         <w:t>Strong quantum measurements can be achieved by implementing gate reflectometry in our type of qubit structures. After having state readout solved</w:t>
       </w:r>
       <w:r>
@@ -4875,7 +5462,6 @@
         <w:rPr>
           <w:noProof/>
         </w:rPr>
-        <w:lastRenderedPageBreak/>
         <w:drawing>
           <wp:inline distT="0" distB="0" distL="0" distR="0">
             <wp:extent cx="5943600" cy="3350923"/>
@@ -4894,7 +5480,7 @@
                     </pic:cNvPicPr>
                   </pic:nvPicPr>
                   <pic:blipFill>
-                    <a:blip r:embed="rId13" cstate="print">
+                    <a:blip r:embed="rId15" cstate="print">
                       <a:extLst>
                         <a:ext uri="{28A0092B-C50C-407E-A947-70E740481C1C}">
                           <a14:useLocalDpi xmlns:a14="http://schemas.microsoft.com/office/drawing/2010/main" val="0"/>
@@ -4957,7 +5543,11 @@
         <w:t xml:space="preserve">. </w:t>
       </w:r>
       <w:r>
-        <w:t xml:space="preserve">Altogether mounted on golden plated copper fork on the dilution fridge insert. Copper wires are coaxial cables providing high frequency connection for spin manipulation and readout. Nanometer gates and </w:t>
+        <w:t xml:space="preserve">Altogether mounted on golden plated copper fork on the dilution fridge insert. Copper wires are coaxial cables providing high </w:t>
+      </w:r>
+      <w:r>
+        <w:lastRenderedPageBreak/>
+        <w:t xml:space="preserve">frequency connection for spin manipulation and readout. Nanometer gates and </w:t>
       </w:r>
       <w:proofErr w:type="spellStart"/>
       <w:r>
@@ -5048,7 +5638,6 @@
     </w:p>
     <w:p>
       <w:r>
-        <w:lastRenderedPageBreak/>
         <w:t xml:space="preserve">Pulses are generated by arbitrary waveform generator (Tektronix AWG5014C) and microwave signals by microwave signal source (Rohde &amp; Schwarz SMF100A). </w:t>
       </w:r>
     </w:p>
@@ -5471,7 +6060,11 @@
         <w:t xml:space="preserve">can be reduced to some level by engineering, main hypotheses is that </w:t>
       </w:r>
       <w:r>
-        <w:t xml:space="preserve">quantum capacitance due to a </w:t>
+        <w:t xml:space="preserve">quantum capacitance due to </w:t>
+      </w:r>
+      <w:r>
+        <w:lastRenderedPageBreak/>
+        <w:t xml:space="preserve">a </w:t>
       </w:r>
       <w:proofErr w:type="gramStart"/>
       <w:r>
@@ -6284,7 +6877,6 @@
         <w:rPr>
           <w:noProof/>
         </w:rPr>
-        <w:lastRenderedPageBreak/>
         <w:drawing>
           <wp:inline distT="0" distB="0" distL="0" distR="0" wp14:anchorId="6FC376E2" wp14:editId="040B632A">
             <wp:extent cx="4648200" cy="2305050"/>
@@ -6301,7 +6893,7 @@
                     <pic:cNvPicPr/>
                   </pic:nvPicPr>
                   <pic:blipFill>
-                    <a:blip r:embed="rId14"/>
+                    <a:blip r:embed="rId16"/>
                     <a:stretch>
                       <a:fillRect/>
                     </a:stretch>
@@ -6358,6 +6950,7 @@
         <w:ind w:left="0" w:firstLine="0"/>
       </w:pPr>
       <w:r>
+        <w:lastRenderedPageBreak/>
         <w:t>Research methods</w:t>
       </w:r>
     </w:p>
@@ -6409,7 +7002,6 @@
         <w:pStyle w:val="Heading3"/>
       </w:pPr>
       <w:r>
-        <w:lastRenderedPageBreak/>
         <w:t>Qubit state readout:</w:t>
       </w:r>
     </w:p>
@@ -6444,7 +7036,7 @@
                     </pic:cNvPicPr>
                   </pic:nvPicPr>
                   <pic:blipFill>
-                    <a:blip r:embed="rId15">
+                    <a:blip r:embed="rId17">
                       <a:extLst>
                         <a:ext uri="{28A0092B-C50C-407E-A947-70E740481C1C}">
                           <a14:useLocalDpi xmlns:a14="http://schemas.microsoft.com/office/drawing/2010/main" val="0"/>
@@ -6880,6 +7472,7 @@
         <w:rPr>
           <w:rFonts w:eastAsiaTheme="minorEastAsia"/>
         </w:rPr>
+        <w:lastRenderedPageBreak/>
         <w:t>and ᵠ(</w:t>
       </w:r>
       <w:r>
@@ -6985,7 +7578,6 @@
     </w:p>
     <w:p>
       <w:r>
-        <w:lastRenderedPageBreak/>
         <w:t xml:space="preserve">Putting resonant circuit with incorporated device instead of </w:t>
       </w:r>
       <w:r>
@@ -7376,7 +7968,7 @@
                     </pic:cNvPicPr>
                   </pic:nvPicPr>
                   <pic:blipFill>
-                    <a:blip r:embed="rId16">
+                    <a:blip r:embed="rId18">
                       <a:extLst>
                         <a:ext uri="{28A0092B-C50C-407E-A947-70E740481C1C}">
                           <a14:useLocalDpi xmlns:a14="http://schemas.microsoft.com/office/drawing/2010/main" val="0"/>
@@ -7495,7 +8087,11 @@
         <w:t xml:space="preserve"> different</w:t>
       </w:r>
       <w:r>
-        <w:t xml:space="preserve"> resonance frequencies</w:t>
+        <w:t xml:space="preserve"> </w:t>
+      </w:r>
+      <w:r>
+        <w:lastRenderedPageBreak/>
+        <w:t>resonance frequencies</w:t>
       </w:r>
       <w:r>
         <w:t xml:space="preserve"> by choosing different values for surface mount </w:t>
@@ -7542,11 +8138,7 @@
       </w:r>
       <w:proofErr w:type="spellEnd"/>
       <w:r>
-        <w:t xml:space="preserve"> coupled </w:t>
-      </w:r>
-      <w:r>
-        <w:lastRenderedPageBreak/>
-        <w:t>to the left and right quantum dot respectively. When electron undergo tunneling between the dots there is an onset of quantum capacitance, changing overall capacitance seen by the resonant circuit, which changes resonance frequency (according to expression for f</w:t>
+        <w:t xml:space="preserve"> coupled to the left and right quantum dot respectively. When electron undergo tunneling between the dots there is an onset of quantum capacitance, changing overall capacitance seen by the resonant circuit, which changes resonance frequency (according to expression for f</w:t>
       </w:r>
       <w:r>
         <w:rPr>
@@ -7639,7 +8231,7 @@
       <w:r>
         <w:t xml:space="preserve">Some lecture: </w:t>
       </w:r>
-      <w:hyperlink r:id="rId17" w:history="1">
+      <w:hyperlink r:id="rId19" w:history="1">
         <w:r>
           <w:rPr>
             <w:rStyle w:val="Hyperlink"/>
@@ -7712,6 +8304,7 @@
         </w:rPr>
       </w:pPr>
       <w:r>
+        <w:lastRenderedPageBreak/>
         <w:t xml:space="preserve">Jarryd J. </w:t>
       </w:r>
       <w:proofErr w:type="spellStart"/>
@@ -7839,7 +8432,6 @@
         </w:rPr>
       </w:pPr>
       <w:r>
-        <w:lastRenderedPageBreak/>
         <w:t xml:space="preserve">Xiaobo Zhu1 el al., </w:t>
       </w:r>
       <w:r>
@@ -7957,7 +8549,7 @@
       <w:r>
         <w:t xml:space="preserve"> </w:t>
       </w:r>
-      <w:hyperlink r:id="rId18" w:history="1">
+      <w:hyperlink r:id="rId20" w:history="1">
         <w:proofErr w:type="spellStart"/>
         <w:r>
           <w:rPr>
@@ -7986,7 +8578,7 @@
           <w:i/>
         </w:rPr>
       </w:pPr>
-      <w:hyperlink r:id="rId19" w:history="1">
+      <w:hyperlink r:id="rId21" w:history="1">
         <w:r>
           <w:rPr>
             <w:rStyle w:val="Hyperlink"/>
@@ -8015,7 +8607,7 @@
         </w:rPr>
         <w:t> </w:t>
       </w:r>
-      <w:hyperlink r:id="rId20" w:history="1">
+      <w:hyperlink r:id="rId22" w:history="1">
         <w:r>
           <w:rPr>
             <w:rStyle w:val="Hyperlink"/>
@@ -8044,7 +8636,7 @@
         </w:rPr>
         <w:t> </w:t>
       </w:r>
-      <w:hyperlink r:id="rId21" w:history="1">
+      <w:hyperlink r:id="rId23" w:history="1">
         <w:r>
           <w:rPr>
             <w:rStyle w:val="Hyperlink"/>
@@ -8085,7 +8677,7 @@
         </w:rPr>
         <w:t> </w:t>
       </w:r>
-      <w:hyperlink r:id="rId22" w:history="1">
+      <w:hyperlink r:id="rId24" w:history="1">
         <w:r>
           <w:rPr>
             <w:rStyle w:val="Hyperlink"/>
@@ -8114,7 +8706,7 @@
         </w:rPr>
         <w:t> </w:t>
       </w:r>
-      <w:hyperlink r:id="rId23" w:history="1">
+      <w:hyperlink r:id="rId25" w:history="1">
         <w:r>
           <w:rPr>
             <w:rStyle w:val="Hyperlink"/>
@@ -8155,7 +8747,7 @@
         </w:rPr>
         <w:t> </w:t>
       </w:r>
-      <w:hyperlink r:id="rId24" w:history="1">
+      <w:hyperlink r:id="rId26" w:history="1">
         <w:r>
           <w:rPr>
             <w:rStyle w:val="Hyperlink"/>
@@ -8184,7 +8776,7 @@
         </w:rPr>
         <w:t> </w:t>
       </w:r>
-      <w:hyperlink r:id="rId25" w:history="1">
+      <w:hyperlink r:id="rId27" w:history="1">
         <w:r>
           <w:rPr>
             <w:rStyle w:val="Hyperlink"/>
@@ -8225,7 +8817,7 @@
         </w:rPr>
         <w:t> </w:t>
       </w:r>
-      <w:hyperlink r:id="rId26" w:history="1">
+      <w:hyperlink r:id="rId28" w:history="1">
         <w:r>
           <w:rPr>
             <w:rStyle w:val="Hyperlink"/>
@@ -8254,7 +8846,7 @@
         </w:rPr>
         <w:t> </w:t>
       </w:r>
-      <w:hyperlink r:id="rId27" w:history="1">
+      <w:hyperlink r:id="rId29" w:history="1">
         <w:r>
           <w:rPr>
             <w:rStyle w:val="Hyperlink"/>
@@ -8295,7 +8887,7 @@
         </w:rPr>
         <w:t> </w:t>
       </w:r>
-      <w:hyperlink r:id="rId28" w:history="1">
+      <w:hyperlink r:id="rId30" w:history="1">
         <w:r>
           <w:rPr>
             <w:rStyle w:val="Hyperlink"/>
@@ -8324,7 +8916,7 @@
         </w:rPr>
         <w:t> </w:t>
       </w:r>
-      <w:hyperlink r:id="rId29" w:history="1">
+      <w:hyperlink r:id="rId31" w:history="1">
         <w:r>
           <w:rPr>
             <w:rStyle w:val="Hyperlink"/>
@@ -8348,7 +8940,7 @@
         </w:rPr>
         <w:t xml:space="preserve"> </w:t>
       </w:r>
-      <w:hyperlink r:id="rId30" w:history="1">
+      <w:hyperlink r:id="rId32" w:history="1">
         <w:r>
           <w:rPr>
             <w:i/>
@@ -8409,7 +9001,7 @@
       <w:r>
         <w:t xml:space="preserve"> </w:t>
       </w:r>
-      <w:hyperlink r:id="rId31" w:history="1">
+      <w:hyperlink r:id="rId33" w:history="1">
         <w:r>
           <w:rPr>
             <w:i/>
@@ -8459,7 +9051,7 @@
       <w:r>
         <w:t xml:space="preserve"> </w:t>
       </w:r>
-      <w:hyperlink r:id="rId32" w:history="1">
+      <w:hyperlink r:id="rId34" w:history="1">
         <w:r>
           <w:rPr>
             <w:i/>
@@ -8511,7 +9103,7 @@
         </w:rPr>
         <w:t xml:space="preserve"> et al.,  </w:t>
       </w:r>
-      <w:hyperlink r:id="rId33" w:history="1">
+      <w:hyperlink r:id="rId35" w:history="1">
         <w:r>
           <w:rPr>
             <w:i/>
@@ -8581,6 +9173,37 @@
       <w:r>
         <w:t xml:space="preserve"> 6084</w:t>
       </w:r>
+    </w:p>
+    <w:p>
+      <w:pPr>
+        <w:pStyle w:val="ListParagraph"/>
+        <w:numPr>
+          <w:ilvl w:val="0"/>
+          <w:numId w:val="8"/>
+        </w:numPr>
+        <w:rPr>
+          <w:i/>
+        </w:rPr>
+      </w:pPr>
+      <w:r>
+        <w:t xml:space="preserve"> N. Ares et al.,  </w:t>
+      </w:r>
+      <w:hyperlink r:id="rId36" w:history="1">
+        <w:r>
+          <w:rPr>
+            <w:i/>
+          </w:rPr>
+          <w:t>arXiv:1510.06944</w:t>
+        </w:r>
+      </w:hyperlink>
+    </w:p>
+    <w:p>
+      <w:pPr>
+        <w:pStyle w:val="ListParagraph"/>
+        <w:rPr>
+          <w:i/>
+        </w:rPr>
+      </w:pPr>
     </w:p>
     <w:p>
       <w:r>
@@ -11476,7 +12099,7 @@
 </file>
 
 <file path=customXml/itemProps1.xml><?xml version="1.0" encoding="utf-8"?>
-<ds:datastoreItem xmlns:ds="http://schemas.openxmlformats.org/officeDocument/2006/customXml" ds:itemID="{9C180DEC-FB94-4A09-B0BE-865708C931B6}">
+<ds:datastoreItem xmlns:ds="http://schemas.openxmlformats.org/officeDocument/2006/customXml" ds:itemID="{16DE335F-3D71-422D-855D-2E453005F5CC}">
   <ds:schemaRefs>
     <ds:schemaRef ds:uri="http://schemas.openxmlformats.org/officeDocument/2006/bibliography"/>
   </ds:schemaRefs>

</xml_diff>

<commit_message>
"Readout circuit" and a bit of "State of th art" modified
</commit_message>
<xml_diff>
--- a/Project description.docx
+++ b/Project description.docx
@@ -32,7 +32,6 @@
         <w:t>State of the art:</w:t>
       </w:r>
     </w:p>
-    <w:p/>
     <w:p>
       <w:r>
         <w:t xml:space="preserve">Hot science topic today is realization of quantum computer. Main advantage of quantum computer is solving specific classes of algorithms orders of magnitudes faster than classical computer. </w:t>
@@ -238,7 +237,7 @@
         <w:t>criteria</w:t>
       </w:r>
       <w:r>
-        <w:t xml:space="preserve"> [6]</w:t>
+        <w:t xml:space="preserve"> </w:t>
       </w:r>
       <w:r>
         <w:t xml:space="preserve"> such</w:t>
@@ -267,7 +266,16 @@
     </w:p>
     <w:p>
       <w:r>
-        <w:t>Criteria for scalable quantum computer:</w:t>
+        <w:t>Criteria for scalable quantum computer</w:t>
+      </w:r>
+      <w:r>
+        <w:t xml:space="preserve"> </w:t>
+      </w:r>
+      <w:r>
+        <w:t>[6]</w:t>
+      </w:r>
+      <w:r>
+        <w:t>:</w:t>
       </w:r>
     </w:p>
     <w:p>
@@ -355,335 +363,365 @@
     </w:p>
     <w:p>
       <w:r>
+        <w:t>Well defined qubit is a two level</w:t>
+      </w:r>
+      <w:r>
+        <w:t xml:space="preserve"> (two state)</w:t>
+      </w:r>
+      <w:r>
+        <w:t xml:space="preserve"> </w:t>
+      </w:r>
+      <w:r>
+        <w:t xml:space="preserve">system </w:t>
+      </w:r>
+      <w:r>
+        <w:t>whose levels are distinguishable and highly controllable.</w:t>
+      </w:r>
+      <w:r>
+        <w:t xml:space="preserve"> Qubit operation takes place by</w:t>
+      </w:r>
+      <w:r>
+        <w:t xml:space="preserve"> operating (manipulating)</w:t>
+      </w:r>
+      <w:r>
+        <w:t xml:space="preserve"> this two states.</w:t>
+      </w:r>
+    </w:p>
+    <w:p>
+      <w:proofErr w:type="spellStart"/>
+      <w:r>
         <w:lastRenderedPageBreak/>
-        <w:t>Well defined qubit is a two level</w:t>
-      </w:r>
-      <w:r>
-        <w:t xml:space="preserve"> (two state)</w:t>
-      </w:r>
-      <w:r>
-        <w:t xml:space="preserve"> </w:t>
-      </w:r>
-      <w:r>
-        <w:t xml:space="preserve">system </w:t>
-      </w:r>
-      <w:r>
-        <w:t>whose levels are distinguishable and highly controllable.</w:t>
-      </w:r>
-      <w:r>
-        <w:t xml:space="preserve"> Qubit operation takes place by</w:t>
-      </w:r>
-      <w:r>
-        <w:t xml:space="preserve"> operating (manipulating)</w:t>
-      </w:r>
-      <w:r>
-        <w:t xml:space="preserve"> this two states.</w:t>
-      </w:r>
-    </w:p>
-    <w:p>
+        <w:t>Decoherence</w:t>
+      </w:r>
+      <w:proofErr w:type="spellEnd"/>
+      <w:r>
+        <w:t xml:space="preserve"> is phenomena of losing initially set qubit state and is characterized by characteristic time, in literature called</w:t>
+      </w:r>
+      <w:r>
+        <w:t xml:space="preserve"> coherence time</w:t>
+      </w:r>
+      <w:r>
+        <w:t xml:space="preserve"> T</w:t>
+      </w:r>
+      <w:r>
+        <w:rPr>
+          <w:vertAlign w:val="subscript"/>
+        </w:rPr>
+        <w:t>2</w:t>
+      </w:r>
+      <w:r>
+        <w:t xml:space="preserve"> </w:t>
+      </w:r>
+      <w:r>
+        <w:t>[2]</w:t>
+      </w:r>
+      <w:r>
+        <w:t xml:space="preserve">. </w:t>
+      </w:r>
+    </w:p>
+    <w:p>
+      <w:r>
+        <w:t xml:space="preserve">For all </w:t>
+      </w:r>
+      <w:r>
+        <w:t xml:space="preserve">qubits it is desired to have </w:t>
+      </w:r>
+      <w:r>
+        <w:t>coherence</w:t>
+      </w:r>
+      <w:r>
+        <w:t xml:space="preserve"> time</w:t>
+      </w:r>
+      <w:r>
+        <w:t xml:space="preserve"> as high</w:t>
+      </w:r>
+      <w:r>
+        <w:t xml:space="preserve"> as possible while gate operation (</w:t>
+      </w:r>
+      <w:r>
+        <w:t xml:space="preserve">spin </w:t>
+      </w:r>
+      <w:r>
+        <w:t>state manip</w:t>
+      </w:r>
+      <w:r>
+        <w:t>u</w:t>
+      </w:r>
+      <w:r>
+        <w:t>lation) and measurement</w:t>
+      </w:r>
+      <w:r>
+        <w:t xml:space="preserve"> (state readout)</w:t>
+      </w:r>
+      <w:r>
+        <w:t xml:space="preserve"> as low</w:t>
+      </w:r>
+      <w:r>
+        <w:t xml:space="preserve"> as possible.</w:t>
+      </w:r>
+      <w:r>
+        <w:t xml:space="preserve">  </w:t>
+      </w:r>
+    </w:p>
+    <w:p>
+      <w:r>
+        <w:t xml:space="preserve">For </w:t>
+      </w:r>
+      <w:r>
+        <w:t xml:space="preserve">a </w:t>
+      </w:r>
+      <w:r>
+        <w:t xml:space="preserve">physical implementation of the two level system Loss and </w:t>
+      </w:r>
       <w:proofErr w:type="spellStart"/>
       <w:r>
-        <w:t>Decoherence</w:t>
+        <w:t>DiVincenzo</w:t>
       </w:r>
       <w:proofErr w:type="spellEnd"/>
       <w:r>
-        <w:t xml:space="preserve"> is phenomena of losing initially set qubit state and is characterized by characteristic time, in literature called</w:t>
-      </w:r>
-      <w:r>
-        <w:t xml:space="preserve"> coherence time</w:t>
-      </w:r>
-      <w:r>
-        <w:t xml:space="preserve"> T</w:t>
-      </w:r>
-      <w:r>
-        <w:rPr>
-          <w:vertAlign w:val="subscript"/>
-        </w:rPr>
-        <w:t>2</w:t>
-      </w:r>
-      <w:r>
-        <w:t xml:space="preserve"> </w:t>
-      </w:r>
-      <w:r>
-        <w:t>[2]</w:t>
+        <w:t xml:space="preserve"> proposed</w:t>
+      </w:r>
+      <w:r>
+        <w:t xml:space="preserve"> </w:t>
+      </w:r>
+      <w:r>
+        <w:t xml:space="preserve">using </w:t>
+      </w:r>
+      <w:r>
+        <w:t>charge particle</w:t>
+      </w:r>
+      <w:r>
+        <w:t xml:space="preserve"> </w:t>
+      </w:r>
+      <w:r>
+        <w:t>(</w:t>
+      </w:r>
+      <w:r>
+        <w:t>electron or hole</w:t>
+      </w:r>
+      <w:r>
+        <w:t>)</w:t>
+      </w:r>
+      <w:r>
+        <w:t xml:space="preserve"> spin in a quantum dot (QD). </w:t>
+      </w:r>
+    </w:p>
+    <w:p>
+      <w:r>
+        <w:rPr>
+          <w:b/>
+        </w:rPr>
+        <w:t xml:space="preserve">What is </w:t>
+      </w:r>
+      <w:r>
+        <w:rPr>
+          <w:b/>
+        </w:rPr>
+        <w:t xml:space="preserve">a </w:t>
+      </w:r>
+      <w:r>
+        <w:rPr>
+          <w:b/>
+        </w:rPr>
+        <w:t xml:space="preserve">spin? </w:t>
+      </w:r>
+    </w:p>
+    <w:p>
+      <w:r>
+        <w:t xml:space="preserve">Spin is intrinsic quantum mechanical property of every elementary particle. </w:t>
+      </w:r>
+      <w:r>
+        <w:t xml:space="preserve">In a magnetic field spin splits in two different energy levels related to spin-up and spin-down. </w:t>
+      </w:r>
+    </w:p>
+    <w:p>
+      <w:r>
+        <w:rPr>
+          <w:b/>
+        </w:rPr>
+        <w:t>W</w:t>
+      </w:r>
+      <w:r>
+        <w:rPr>
+          <w:b/>
+        </w:rPr>
+        <w:t xml:space="preserve">hat is </w:t>
+      </w:r>
+      <w:r>
+        <w:rPr>
+          <w:b/>
+        </w:rPr>
+        <w:t xml:space="preserve">a </w:t>
+      </w:r>
+      <w:r>
+        <w:rPr>
+          <w:b/>
+        </w:rPr>
+        <w:t>QD?</w:t>
+      </w:r>
+      <w:r>
+        <w:t xml:space="preserve"> </w:t>
+      </w:r>
+    </w:p>
+    <w:p>
+      <w:r>
+        <w:t>For accessing and manipulating charge particle spin, one must confine it into the region, in size comparable to the charge particle wavelength in order to distinguish from other orbital</w:t>
+      </w:r>
+      <w:r>
+        <w:t xml:space="preserve"> energy</w:t>
+      </w:r>
+      <w:r>
+        <w:t xml:space="preserve"> levels.</w:t>
+      </w:r>
+      <w:r>
+        <w:t xml:space="preserve"> QDs are very small structures</w:t>
+      </w:r>
+      <w:r>
+        <w:t xml:space="preserve"> (diameters can reach tens of nanometers) </w:t>
+      </w:r>
+      <w:r>
+        <w:t xml:space="preserve">and </w:t>
+      </w:r>
+      <w:r>
+        <w:t>because of their almost zero dimensionality</w:t>
+      </w:r>
+      <w:r>
+        <w:t>,</w:t>
+      </w:r>
+      <w:r>
+        <w:t xml:space="preserve"> possible energy levels for</w:t>
+      </w:r>
+      <w:r>
+        <w:t xml:space="preserve"> a</w:t>
+      </w:r>
+      <w:r>
+        <w:t xml:space="preserve"> </w:t>
+      </w:r>
+      <w:r>
+        <w:t xml:space="preserve">charge particle </w:t>
+      </w:r>
+      <w:r>
+        <w:t>are discrete and far away from each other. This fact has enabled the possibility of c</w:t>
+      </w:r>
+      <w:r>
+        <w:t>onfining single charge particle</w:t>
+      </w:r>
+      <w:r>
+        <w:t xml:space="preserve"> on such a structure</w:t>
+      </w:r>
+      <w:r>
+        <w:t>.</w:t>
+      </w:r>
+      <w:r>
+        <w:t xml:space="preserve"> </w:t>
+      </w:r>
+      <w:r>
+        <w:t>By</w:t>
+      </w:r>
+      <w:r>
+        <w:t xml:space="preserve"> applying </w:t>
+      </w:r>
+      <w:r>
+        <w:t xml:space="preserve">external </w:t>
+      </w:r>
+      <w:r>
+        <w:t>magnetic field</w:t>
+      </w:r>
+      <w:r>
+        <w:t xml:space="preserve"> spin energy states splits</w:t>
+      </w:r>
+      <w:r>
+        <w:t xml:space="preserve"> in two</w:t>
+      </w:r>
+      <w:r>
+        <w:t xml:space="preserve"> and </w:t>
+      </w:r>
+      <w:r>
+        <w:t xml:space="preserve">become </w:t>
+      </w:r>
+      <w:r>
+        <w:t>distinguishable</w:t>
+      </w:r>
+      <w:r>
+        <w:t xml:space="preserve"> for manipulation and readout</w:t>
+      </w:r>
+      <w:r>
+        <w:t>.</w:t>
+      </w:r>
+    </w:p>
+    <w:p>
+      <w:pPr>
+        <w:rPr>
+          <w:b/>
+        </w:rPr>
+      </w:pPr>
+      <w:r>
+        <w:rPr>
+          <w:b/>
+        </w:rPr>
+        <w:t>Double quantum dot (</w:t>
+      </w:r>
+      <w:r>
+        <w:rPr>
+          <w:b/>
+        </w:rPr>
+        <w:t>DQD</w:t>
+      </w:r>
+      <w:r>
+        <w:rPr>
+          <w:b/>
+        </w:rPr>
+        <w:t>)</w:t>
+      </w:r>
+    </w:p>
+    <w:p>
+      <w:r>
+        <w:t xml:space="preserve">For achieving good state preparation, </w:t>
+      </w:r>
+      <w:r>
+        <w:t xml:space="preserve">fast </w:t>
+      </w:r>
+      <w:r>
+        <w:t xml:space="preserve">manipulation and </w:t>
+      </w:r>
+      <w:r>
+        <w:t xml:space="preserve">fast </w:t>
+      </w:r>
+      <w:r>
+        <w:t>measurem</w:t>
+      </w:r>
+      <w:r>
+        <w:t>ent, additional mechanisms are required beyond ones offered by single QD</w:t>
+      </w:r>
+      <w:r>
+        <w:t>. On</w:t>
+      </w:r>
+      <w:r>
+        <w:t>e of the most promising building block</w:t>
+      </w:r>
+      <w:r>
+        <w:t xml:space="preserve"> for realization of the spin qubit quantum computer based on quantum dots is serial double quantum dot (DQD) system.  DQD system consists of two </w:t>
+      </w:r>
+      <w:proofErr w:type="spellStart"/>
+      <w:r>
+        <w:t>neighbouring</w:t>
+      </w:r>
+      <w:proofErr w:type="spellEnd"/>
+      <w:r>
+        <w:t xml:space="preserve"> quantum dots tu</w:t>
+      </w:r>
+      <w:r>
+        <w:t>nnel coupled to each other what</w:t>
+      </w:r>
+      <w:r>
+        <w:t xml:space="preserve"> means they can exchange charge particles</w:t>
+      </w:r>
+      <w:r>
+        <w:t xml:space="preserve"> by tunneling</w:t>
       </w:r>
       <w:r>
         <w:t xml:space="preserve">. </w:t>
       </w:r>
-    </w:p>
-    <w:p>
-      <w:r>
-        <w:t xml:space="preserve">For all </w:t>
-      </w:r>
-      <w:r>
-        <w:t xml:space="preserve">qubits it is desired to have </w:t>
-      </w:r>
-      <w:r>
-        <w:t>coherence</w:t>
-      </w:r>
-      <w:r>
-        <w:t xml:space="preserve"> time</w:t>
-      </w:r>
-      <w:r>
-        <w:t xml:space="preserve"> as high</w:t>
-      </w:r>
-      <w:r>
-        <w:t xml:space="preserve"> as possible while gate operation (</w:t>
-      </w:r>
-      <w:r>
-        <w:t xml:space="preserve">spin </w:t>
-      </w:r>
-      <w:r>
-        <w:t>state manip</w:t>
-      </w:r>
-      <w:r>
-        <w:t>u</w:t>
-      </w:r>
-      <w:r>
-        <w:t>lation) and measurement</w:t>
-      </w:r>
-      <w:r>
-        <w:t xml:space="preserve"> (state readout)</w:t>
-      </w:r>
-      <w:r>
-        <w:t xml:space="preserve"> as low</w:t>
-      </w:r>
-      <w:r>
-        <w:t xml:space="preserve"> as possible.</w:t>
-      </w:r>
-      <w:r>
-        <w:t xml:space="preserve">  </w:t>
-      </w:r>
-    </w:p>
-    <w:p>
-      <w:r>
-        <w:t xml:space="preserve">For </w:t>
-      </w:r>
-      <w:r>
-        <w:t xml:space="preserve">a </w:t>
-      </w:r>
-      <w:r>
-        <w:t xml:space="preserve">physical implementation of the two level system Loss and </w:t>
-      </w:r>
-      <w:proofErr w:type="spellStart"/>
-      <w:r>
-        <w:t>DiVincenzo</w:t>
-      </w:r>
-      <w:proofErr w:type="spellEnd"/>
-      <w:r>
-        <w:t xml:space="preserve"> proposed</w:t>
-      </w:r>
-      <w:r>
-        <w:t xml:space="preserve"> </w:t>
-      </w:r>
-      <w:r>
-        <w:t xml:space="preserve">using </w:t>
-      </w:r>
-      <w:r>
-        <w:t>charge particle</w:t>
-      </w:r>
-      <w:r>
-        <w:t xml:space="preserve"> </w:t>
-      </w:r>
-      <w:r>
-        <w:t>(</w:t>
-      </w:r>
-      <w:r>
-        <w:t>electron or hole</w:t>
-      </w:r>
-      <w:r>
-        <w:t>)</w:t>
-      </w:r>
-      <w:r>
-        <w:t xml:space="preserve"> spin in a quantum dot (QD). </w:t>
-      </w:r>
-    </w:p>
-    <w:p>
-      <w:r>
-        <w:rPr>
-          <w:b/>
-        </w:rPr>
-        <w:t xml:space="preserve">What is </w:t>
-      </w:r>
-      <w:r>
-        <w:rPr>
-          <w:b/>
-        </w:rPr>
-        <w:t xml:space="preserve">a </w:t>
-      </w:r>
-      <w:r>
-        <w:rPr>
-          <w:b/>
-        </w:rPr>
-        <w:t xml:space="preserve">spin? </w:t>
-      </w:r>
-    </w:p>
-    <w:p>
-      <w:r>
-        <w:t xml:space="preserve">Spin is intrinsic quantum mechanical property of every elementary particle. For electrons and holes it can take two states: spin-up and spin-down. </w:t>
-      </w:r>
-      <w:r>
-        <w:t xml:space="preserve">In a magnetic field spin splits in two different energy levels related to spin-up and spin-down. </w:t>
-      </w:r>
-    </w:p>
-    <w:p>
-      <w:r>
-        <w:rPr>
-          <w:b/>
-        </w:rPr>
-        <w:t>W</w:t>
-      </w:r>
-      <w:r>
-        <w:rPr>
-          <w:b/>
-        </w:rPr>
-        <w:t xml:space="preserve">hat is </w:t>
-      </w:r>
-      <w:r>
-        <w:rPr>
-          <w:b/>
-        </w:rPr>
-        <w:t xml:space="preserve">a </w:t>
-      </w:r>
-      <w:r>
-        <w:rPr>
-          <w:b/>
-        </w:rPr>
-        <w:t>QD?</w:t>
-      </w:r>
-      <w:r>
-        <w:t xml:space="preserve"> </w:t>
-      </w:r>
-    </w:p>
-    <w:p>
-      <w:r>
-        <w:t>For accessing and manipulating charge particle spin, one must confine it into the region, in size comparable to the charge particle wavelength in order to distinguish from other orbital</w:t>
-      </w:r>
-      <w:r>
-        <w:t xml:space="preserve"> energy</w:t>
-      </w:r>
-      <w:r>
-        <w:t xml:space="preserve"> levels.</w:t>
-      </w:r>
-      <w:r>
-        <w:t xml:space="preserve"> QDs are very small structures</w:t>
-      </w:r>
-      <w:r>
-        <w:t xml:space="preserve"> (diameters can reach tens of nanometers) </w:t>
-      </w:r>
-      <w:r>
-        <w:t xml:space="preserve">and </w:t>
-      </w:r>
-      <w:r>
-        <w:t>because of their almost zero dimensionality</w:t>
-      </w:r>
-      <w:r>
-        <w:t>,</w:t>
-      </w:r>
-      <w:r>
-        <w:t xml:space="preserve"> possible energy levels for</w:t>
-      </w:r>
-      <w:r>
-        <w:t xml:space="preserve"> a</w:t>
-      </w:r>
-      <w:r>
-        <w:t xml:space="preserve"> </w:t>
-      </w:r>
-      <w:r>
-        <w:t xml:space="preserve">charge particle </w:t>
-      </w:r>
-      <w:r>
-        <w:t>are discrete and far away from each other. This fact has enabled the possibility of c</w:t>
-      </w:r>
-      <w:r>
-        <w:t>onfining single charge particle</w:t>
-      </w:r>
-      <w:r>
-        <w:t xml:space="preserve"> on such a structure</w:t>
-      </w:r>
-      <w:r>
-        <w:t>.</w:t>
-      </w:r>
-      <w:r>
-        <w:t xml:space="preserve"> </w:t>
-      </w:r>
-      <w:r>
-        <w:t>By</w:t>
-      </w:r>
-      <w:r>
-        <w:t xml:space="preserve"> applying </w:t>
-      </w:r>
-      <w:r>
-        <w:t xml:space="preserve">external </w:t>
-      </w:r>
-      <w:r>
-        <w:t>magnetic field</w:t>
-      </w:r>
-      <w:r>
-        <w:t xml:space="preserve"> spin energy states splits</w:t>
-      </w:r>
-      <w:r>
-        <w:t xml:space="preserve"> in two</w:t>
-      </w:r>
-      <w:r>
-        <w:t xml:space="preserve"> and </w:t>
-      </w:r>
-      <w:r>
-        <w:t xml:space="preserve">become </w:t>
-      </w:r>
-      <w:r>
-        <w:t>distinguishable</w:t>
-      </w:r>
-      <w:r>
-        <w:t xml:space="preserve"> for manipulation and readout</w:t>
-      </w:r>
-      <w:r>
-        <w:t>.</w:t>
-      </w:r>
-    </w:p>
-    <w:p>
-      <w:pPr>
-        <w:rPr>
-          <w:b/>
-        </w:rPr>
-      </w:pPr>
-      <w:r>
-        <w:rPr>
-          <w:b/>
-        </w:rPr>
-        <w:t>DQD</w:t>
-      </w:r>
-    </w:p>
-    <w:p>
-      <w:r>
-        <w:t>For achieving good state preparation, manipulation and measurem</w:t>
-      </w:r>
-      <w:r>
-        <w:t>ent, additional mechanisms are required beyond ones offered by single QD</w:t>
-      </w:r>
-      <w:r>
-        <w:t>. On</w:t>
-      </w:r>
-      <w:r>
-        <w:t>e of the most promising building block</w:t>
-      </w:r>
-      <w:r>
-        <w:t xml:space="preserve"> for realization of the spin qubit quantum computer based on quantum dots is serial double quantum dot (DQD) system.  DQD system consists of two </w:t>
-      </w:r>
-      <w:proofErr w:type="spellStart"/>
-      <w:r>
-        <w:t>neighbouring</w:t>
-      </w:r>
-      <w:proofErr w:type="spellEnd"/>
-      <w:r>
-        <w:t xml:space="preserve"> quantum dots tunnel coupled to each other which means they can exchange charge particles</w:t>
-      </w:r>
-      <w:r>
-        <w:t xml:space="preserve"> by tunneling</w:t>
-      </w:r>
-      <w:r>
-        <w:t xml:space="preserve">. </w:t>
-      </w:r>
       <w:r>
         <w:t>Main p</w:t>
       </w:r>
@@ -691,7 +729,13 @@
         <w:t xml:space="preserve">hysical </w:t>
       </w:r>
       <w:r>
-        <w:t xml:space="preserve">property which makes them good is Pauli </w:t>
+        <w:t xml:space="preserve">property which makes them </w:t>
+      </w:r>
+      <w:r>
+        <w:t>favorable for qubit</w:t>
+      </w:r>
+      <w:r>
+        <w:t xml:space="preserve"> is Pauli </w:t>
       </w:r>
       <w:proofErr w:type="gramStart"/>
       <w:r>
@@ -830,7 +874,30 @@
         <w:pStyle w:val="Subtitle"/>
       </w:pPr>
       <w:r>
-        <w:t xml:space="preserve">Figure 1: Spin state readout based on spin blockade in gate defined electron DQD. Blue circles are individual quantum dots, white lines are gates. Black arrows in blue circles represent electron spin in left and right dot. Left to the DQD is charge sensor in form of quantum point contact. If there are two electrons on the right dot current through charge sensor does not flow </w:t>
+        <w:t xml:space="preserve">Figure 1: Spin state readout based on spin blockade in gate defined electron DQD. Blue circles are individual quantum dots, white lines are gates. Black arrows in blue circles represent electron </w:t>
+      </w:r>
+      <w:r>
+        <w:t xml:space="preserve">spin in left and right dot. </w:t>
+      </w:r>
+      <w:proofErr w:type="spellStart"/>
+      <w:r>
+        <w:t>Rigth</w:t>
+      </w:r>
+      <w:proofErr w:type="spellEnd"/>
+      <w:r>
+        <w:t xml:space="preserve"> to the DQD is charge sensor in form of quantum point contact. </w:t>
+      </w:r>
+      <w:r>
+        <w:t>In the case of</w:t>
+      </w:r>
+      <w:r>
+        <w:t xml:space="preserve"> two electrons on the right dot current through charge sensor does not flow</w:t>
+      </w:r>
+      <w:r>
+        <w:t>,</w:t>
+      </w:r>
+      <w:r>
+        <w:t xml:space="preserve"> </w:t>
       </w:r>
       <w:r>
         <w:t>otherwise it flows.</w:t>
@@ -868,7 +935,13 @@
         <w:t>a) then after electrostatic pushing, by applying voltage pulses on gates L and R, both electrons finish on the right dot and current through charge sensor stops to flow</w:t>
       </w:r>
       <w:r>
-        <w:t>, like show in Figure 1</w:t>
+        <w:t>, like show</w:t>
+      </w:r>
+      <w:r>
+        <w:t>n</w:t>
+      </w:r>
+      <w:r>
+        <w:t xml:space="preserve"> in Figure 1</w:t>
       </w:r>
       <w:r>
         <w:t xml:space="preserve">b). In the other case, </w:t>
@@ -949,6 +1022,9 @@
         <w:t xml:space="preserve"> which manifests as noise added to externally applied magnetic field (nuclear noise)</w:t>
       </w:r>
       <w:r>
+        <w:t xml:space="preserve"> for spin energy splitting</w:t>
+      </w:r>
+      <w:r>
         <w:t>.</w:t>
       </w:r>
       <w:r>
@@ -982,10 +1058,25 @@
         <w:t>econd [9]</w:t>
       </w:r>
       <w:r>
+        <w:t xml:space="preserve"> by J. R. </w:t>
+      </w:r>
+      <w:proofErr w:type="spellStart"/>
+      <w:r>
+        <w:t>Petta</w:t>
+      </w:r>
+      <w:proofErr w:type="spellEnd"/>
+      <w:r>
+        <w:t xml:space="preserve"> et al</w:t>
+      </w:r>
+      <w:r>
         <w:t>.</w:t>
       </w:r>
       <w:r>
-        <w:t xml:space="preserve"> By applying Hahn echo pulse sequence coherence time was boosted to 1.2 microsecond [9].</w:t>
+        <w:t xml:space="preserve"> By applying Hahn echo pulse sequence coherence time was boosted </w:t>
+      </w:r>
+      <w:r>
+        <w:lastRenderedPageBreak/>
+        <w:t>to 1.2 microsecond [9].</w:t>
       </w:r>
       <w:r>
         <w:t xml:space="preserve"> By </w:t>
@@ -994,7 +1085,6 @@
         <w:t xml:space="preserve">further </w:t>
       </w:r>
       <w:r>
-        <w:lastRenderedPageBreak/>
         <w:t xml:space="preserve">studying </w:t>
       </w:r>
       <w:r>
@@ -1037,7 +1127,16 @@
         <w:t>lisecond</w:t>
       </w:r>
       <w:r>
-        <w:t xml:space="preserve"> in gate defined double quantum dot</w:t>
+        <w:t xml:space="preserve"> in gate defined </w:t>
+      </w:r>
+      <w:r>
+        <w:t>GaAs</w:t>
+      </w:r>
+      <w:r>
+        <w:t xml:space="preserve"> </w:t>
+      </w:r>
+      <w:r>
+        <w:t>double quantum dot</w:t>
       </w:r>
       <w:r>
         <w:t xml:space="preserve"> [7]</w:t>
@@ -1066,7 +1165,7 @@
         <w:rPr>
           <w:vertAlign w:val="superscript"/>
         </w:rPr>
-        <w:t>29</w:t>
+        <w:t>28</w:t>
       </w:r>
       <w:r>
         <w:t>Si</w:t>
@@ -1576,6 +1675,8 @@
         </w:rPr>
         <w:t xml:space="preserve">coherence time. </w:t>
       </w:r>
+      <w:bookmarkStart w:id="0" w:name="_GoBack"/>
+      <w:bookmarkEnd w:id="0"/>
     </w:p>
     <w:p>
       <w:r>
@@ -1585,7 +1686,16 @@
         <w:t>π</w:t>
       </w:r>
       <w:r>
-        <w:t xml:space="preserve">/2 spin rotation) in gallium arsenide double quantum dot system based on electron spin, J. </w:t>
+        <w:t xml:space="preserve">/2 spin rotation) in gallium arsenide double quantum dot system based on electron spin, </w:t>
+      </w:r>
+      <w:r>
+        <w:t>achieved</w:t>
+      </w:r>
+      <w:r>
+        <w:t xml:space="preserve"> by </w:t>
+      </w:r>
+      <w:r>
+        <w:t xml:space="preserve">J. </w:t>
       </w:r>
       <w:proofErr w:type="spellStart"/>
       <w:r>
@@ -1593,13 +1703,45 @@
       </w:r>
       <w:proofErr w:type="spellEnd"/>
       <w:r>
-        <w:t xml:space="preserve"> et al. achieved approximately 180 ps. They achieved coherence time,</w:t>
-      </w:r>
-      <w:r>
-        <w:t xml:space="preserve"> </w:t>
-      </w:r>
-      <w:r>
-        <w:t>applying Hahn echo technique, T</w:t>
+        <w:t xml:space="preserve"> et al.</w:t>
+      </w:r>
+      <w:r>
+        <w:t xml:space="preserve"> is</w:t>
+      </w:r>
+      <w:r>
+        <w:t xml:space="preserve"> approximately 180 </w:t>
+      </w:r>
+      <w:proofErr w:type="spellStart"/>
+      <w:r>
+        <w:t>ps</w:t>
+      </w:r>
+      <w:proofErr w:type="spellEnd"/>
+      <w:r>
+        <w:t xml:space="preserve"> [9]</w:t>
+      </w:r>
+      <w:r>
+        <w:t xml:space="preserve">. </w:t>
+      </w:r>
+      <w:r>
+        <w:t xml:space="preserve">While coherence time </w:t>
+      </w:r>
+      <w:r>
+        <w:t>they have achieved</w:t>
+      </w:r>
+      <w:r>
+        <w:t xml:space="preserve"> by</w:t>
+      </w:r>
+      <w:r>
+        <w:t xml:space="preserve"> </w:t>
+      </w:r>
+      <w:r>
+        <w:t xml:space="preserve">applying Hahn echo </w:t>
+      </w:r>
+      <w:r>
+        <w:t>technique</w:t>
+      </w:r>
+      <w:r>
+        <w:t xml:space="preserve"> T</w:t>
       </w:r>
       <w:r>
         <w:rPr>
@@ -1608,7 +1750,16 @@
         <w:t>2</w:t>
       </w:r>
       <w:r>
-        <w:t xml:space="preserve"> of 1.2 us (</w:t>
+        <w:t xml:space="preserve"> is</w:t>
+      </w:r>
+      <w:r>
+        <w:t xml:space="preserve"> 1.2 us</w:t>
+      </w:r>
+      <w:r>
+        <w:t xml:space="preserve"> [9]</w:t>
+      </w:r>
+      <w:r>
+        <w:t xml:space="preserve"> (</w:t>
       </w:r>
       <w:r>
         <w:rPr>
@@ -2624,7 +2775,6 @@
         <w:t>Definition of the problem:</w:t>
       </w:r>
     </w:p>
-    <w:p/>
     <w:p>
       <w:r>
         <w:t xml:space="preserve">As mentioned before DQD </w:t>
@@ -3107,7 +3257,6 @@
         <w:t>:</w:t>
       </w:r>
     </w:p>
-    <w:p/>
     <w:p>
       <w:r>
         <w:t xml:space="preserve">Objectives of this proposal are to design </w:t>
@@ -3388,23 +3537,23 @@
         <w:t>s</w:t>
       </w:r>
       <w:r>
-        <w:t xml:space="preserve"> </w:t>
+        <w:t xml:space="preserve"> to the DQD structure on the sample </w:t>
+      </w:r>
+      <w:r>
+        <w:t>are</w:t>
+      </w:r>
+      <w:r>
+        <w:t xml:space="preserve"> achieved by wedge wire bonding</w:t>
+      </w:r>
+      <w:r>
+        <w:t xml:space="preserve"> technique</w:t>
+      </w:r>
+      <w:r>
+        <w:t xml:space="preserve"> from PCB bonding pads to the sample bonding pads electrically connected to the DQD gates. RF coaxial lines are finishing on </w:t>
       </w:r>
       <w:r>
         <w:lastRenderedPageBreak/>
-        <w:t xml:space="preserve">to the DQD structure on the sample </w:t>
-      </w:r>
-      <w:r>
-        <w:t>are</w:t>
-      </w:r>
-      <w:r>
-        <w:t xml:space="preserve"> achieved by wedge wire bonding</w:t>
-      </w:r>
-      <w:r>
-        <w:t xml:space="preserve"> technique</w:t>
-      </w:r>
-      <w:r>
-        <w:t xml:space="preserve"> from PCB bonding pads to the sample bonding pads electrically connected to the DQD gates. RF coaxial lines are finishing on the PCB mounted SMP connectors.</w:t>
+        <w:t>the PCB mounted SMP connectors.</w:t>
       </w:r>
       <w:r>
         <w:t xml:space="preserve"> After SMP connector, using bias tee, DC signal is added to the RF signal.  From there signal is</w:t>
@@ -3765,101 +3914,104 @@
         <w:t xml:space="preserve">signal from the </w:t>
       </w:r>
       <w:r>
-        <w:t xml:space="preserve">resonator circuit depends on the single </w:t>
+        <w:t>resonator circuit depends on the single electron transistor charge state.</w:t>
+      </w:r>
+      <w:r>
+        <w:t xml:space="preserve"> Working principle of </w:t>
+      </w:r>
+      <w:proofErr w:type="spellStart"/>
+      <w:r>
+        <w:t>ohmic</w:t>
+      </w:r>
+      <w:proofErr w:type="spellEnd"/>
+      <w:r>
+        <w:t xml:space="preserve"> reflectometry can be found at the end of the “State of the art” chapter.</w:t>
+      </w:r>
+      <w:r>
+        <w:t xml:space="preserve"> </w:t>
+      </w:r>
+      <w:r>
+        <w:t>Resonator circuit was</w:t>
+      </w:r>
+      <w:r>
+        <w:t xml:space="preserve"> consisted of matching circuit</w:t>
+      </w:r>
+      <w:r>
+        <w:t xml:space="preserve"> (Figure 4)</w:t>
+      </w:r>
+      <w:r>
+        <w:t xml:space="preserve"> and single </w:t>
       </w:r>
       <w:r>
         <w:lastRenderedPageBreak/>
-        <w:t>electron transistor charge state.</w:t>
-      </w:r>
-      <w:r>
-        <w:t xml:space="preserve"> Working principle of </w:t>
+        <w:t>electron transistor resistance R</w:t>
+      </w:r>
+      <w:r>
+        <w:rPr>
+          <w:vertAlign w:val="subscript"/>
+        </w:rPr>
+        <w:t>S</w:t>
+      </w:r>
+      <w:r>
+        <w:t xml:space="preserve"> in parallel to parasitic capacitance C</w:t>
+      </w:r>
+      <w:r>
+        <w:rPr>
+          <w:vertAlign w:val="subscript"/>
+        </w:rPr>
+        <w:t>S</w:t>
+      </w:r>
+      <w:r>
+        <w:t xml:space="preserve">, as can be seen in </w:t>
+      </w:r>
+      <w:r>
+        <w:t xml:space="preserve">a </w:t>
+      </w:r>
+      <w:r>
+        <w:t>simple circuit model in Figure 3. Parasitic capacitance is capacitance to the ground that comes from bonding wires, sample itself, RF line and inductor.</w:t>
+      </w:r>
+      <w:r>
+        <w:t xml:space="preserve"> </w:t>
+      </w:r>
+    </w:p>
+    <w:p>
+      <w:r>
+        <w:t>(</w:t>
+      </w:r>
+      <w:r>
+        <w:rPr>
+          <w:i/>
+        </w:rPr>
+        <w:t xml:space="preserve">There is nice circuit schematic in the Natalia paper. Since she is not explicitly telling that lowering parasitic capacitance increases sensitivity, I was thinking, maybe it would be good to take that circuit model with a reference and make a simulation in </w:t>
       </w:r>
       <w:proofErr w:type="spellStart"/>
       <w:r>
-        <w:t>ohmic</w:t>
+        <w:rPr>
+          <w:i/>
+        </w:rPr>
+        <w:t>Qucs</w:t>
       </w:r>
       <w:proofErr w:type="spellEnd"/>
       <w:r>
-        <w:t xml:space="preserve"> reflectometry can be found at the end of the “State of the art” chapter.</w:t>
-      </w:r>
-      <w:r>
-        <w:t xml:space="preserve"> </w:t>
-      </w:r>
-      <w:r>
-        <w:t>Resonator circuit was</w:t>
-      </w:r>
-      <w:r>
-        <w:t xml:space="preserve"> consisted of matching circuit</w:t>
-      </w:r>
-      <w:r>
-        <w:t xml:space="preserve"> (Figure 4)</w:t>
-      </w:r>
-      <w:r>
-        <w:t xml:space="preserve"> and single </w:t>
-      </w:r>
-      <w:r>
-        <w:t>electron transistor resistance R</w:t>
-      </w:r>
-      <w:r>
-        <w:rPr>
-          <w:vertAlign w:val="subscript"/>
-        </w:rPr>
-        <w:t>S</w:t>
-      </w:r>
-      <w:r>
-        <w:t xml:space="preserve"> in parallel to parasitic capacitance C</w:t>
-      </w:r>
-      <w:r>
-        <w:rPr>
-          <w:vertAlign w:val="subscript"/>
-        </w:rPr>
-        <w:t>S</w:t>
-      </w:r>
-      <w:r>
-        <w:t xml:space="preserve">, as can be seen in </w:t>
-      </w:r>
-      <w:r>
-        <w:t xml:space="preserve">a </w:t>
-      </w:r>
-      <w:r>
-        <w:t>simple circuit model in Figure 3. Parasitic capacitance is capacitance to the ground that comes from bonding wires, sample itself, RF line and inductor.</w:t>
-      </w:r>
-      <w:r>
-        <w:t xml:space="preserve"> </w:t>
-      </w:r>
-    </w:p>
-    <w:p>
-      <w:r>
-        <w:t>(</w:t>
-      </w:r>
-      <w:r>
         <w:rPr>
           <w:i/>
         </w:rPr>
-        <w:t xml:space="preserve">There is nice circuit schematic in the Natalia paper. Since she is not explicitly telling that lowering parasitic capacitance increases sensitivity, I was thinking, maybe it would be good to take that circuit model with a reference and make a simulation in </w:t>
+        <w:t xml:space="preserve"> showing that with lowering </w:t>
       </w:r>
       <w:proofErr w:type="spellStart"/>
       <w:r>
         <w:rPr>
           <w:i/>
         </w:rPr>
-        <w:t>Qucs</w:t>
+        <w:t>parasitics</w:t>
       </w:r>
       <w:proofErr w:type="spellEnd"/>
       <w:r>
         <w:rPr>
           <w:i/>
         </w:rPr>
-        <w:t xml:space="preserve"> showing that with lowering </w:t>
-      </w:r>
-      <w:proofErr w:type="spellStart"/>
-      <w:r>
-        <w:rPr>
-          <w:i/>
-        </w:rPr>
-        <w:t>parasitics</w:t>
-      </w:r>
-      <w:proofErr w:type="spellEnd"/>
+        <w:t>,</w:t>
+      </w:r>
       <w:r>
         <w:rPr>
           <w:i/>
@@ -4031,8 +4183,6 @@
       </w:r>
     </w:p>
     <w:p>
-      <w:bookmarkStart w:id="0" w:name="_GoBack"/>
-      <w:bookmarkEnd w:id="0"/>
       <w:r>
         <w:rPr>
           <w:i/>
@@ -4387,48 +4537,6 @@
           <w:i/>
         </w:rPr>
       </w:pPr>
-      <w:r>
-        <w:rPr>
-          <w:i/>
-        </w:rPr>
-        <w:lastRenderedPageBreak/>
-        <w:t xml:space="preserve">Sample holder reflectometry LC circuit – how </w:t>
-      </w:r>
-      <w:proofErr w:type="spellStart"/>
-      <w:r>
-        <w:rPr>
-          <w:i/>
-        </w:rPr>
-        <w:t>Cp</w:t>
-      </w:r>
-      <w:proofErr w:type="spellEnd"/>
-      <w:r>
-        <w:rPr>
-          <w:i/>
-        </w:rPr>
-        <w:t xml:space="preserve"> is minimized and why it need to be minimized, some </w:t>
-      </w:r>
-      <w:proofErr w:type="gramStart"/>
-      <w:r>
-        <w:rPr>
-          <w:i/>
-        </w:rPr>
-        <w:t>reference</w:t>
-      </w:r>
-      <w:proofErr w:type="gramEnd"/>
-      <w:r>
-        <w:rPr>
-          <w:i/>
-        </w:rPr>
-        <w:t>. RF 4K stick with amplifier and directional coupler.</w:t>
-      </w:r>
-    </w:p>
-    <w:p>
-      <w:pPr>
-        <w:rPr>
-          <w:i/>
-        </w:rPr>
-      </w:pPr>
     </w:p>
     <w:p>
       <w:pPr>
@@ -4524,7 +4632,6 @@
         <w:t xml:space="preserve"> (</w:t>
       </w:r>
       <w:proofErr w:type="spellStart"/>
-      <w:proofErr w:type="gramStart"/>
       <w:r>
         <w:rPr>
           <w:i/>
@@ -4532,7 +4639,6 @@
         <w:t>pict</w:t>
       </w:r>
       <w:proofErr w:type="spellEnd"/>
-      <w:proofErr w:type="gramEnd"/>
       <w:r>
         <w:rPr>
           <w:i/>
@@ -4543,7 +4649,19 @@
         <w:rPr>
           <w:i/>
         </w:rPr>
-        <w:t xml:space="preserve">, additional DC filtering, low conducting </w:t>
+        <w:t xml:space="preserve">, additional DC filtering, low </w:t>
+      </w:r>
+      <w:r>
+        <w:rPr>
+          <w:i/>
+        </w:rPr>
+        <w:t xml:space="preserve">thermal </w:t>
+      </w:r>
+      <w:r>
+        <w:rPr>
+          <w:i/>
+        </w:rPr>
+        <w:t xml:space="preserve">conducting </w:t>
       </w:r>
       <w:proofErr w:type="spellStart"/>
       <w:r>
@@ -4857,6 +4975,26 @@
       <w:pPr>
         <w:pStyle w:val="Heading3"/>
       </w:pPr>
+    </w:p>
+    <w:p>
+      <w:pPr>
+        <w:pStyle w:val="Heading3"/>
+      </w:pPr>
+    </w:p>
+    <w:p>
+      <w:pPr>
+        <w:pStyle w:val="Heading3"/>
+      </w:pPr>
+    </w:p>
+    <w:p>
+      <w:pPr>
+        <w:pStyle w:val="Heading3"/>
+      </w:pPr>
+    </w:p>
+    <w:p>
+      <w:pPr>
+        <w:pStyle w:val="Heading3"/>
+      </w:pPr>
       <w:r>
         <w:t>Innovative aspects</w:t>
       </w:r>
@@ -4905,6 +5043,7 @@
       </w:r>
       <w:proofErr w:type="spellStart"/>
       <w:r>
+        <w:lastRenderedPageBreak/>
         <w:t>Si</w:t>
       </w:r>
       <w:proofErr w:type="gramStart"/>
@@ -4923,11 +5062,7 @@
         <w:t xml:space="preserve">has </w:t>
       </w:r>
       <w:r>
-        <w:t xml:space="preserve">promising theoretical </w:t>
-      </w:r>
-      <w:r>
-        <w:lastRenderedPageBreak/>
-        <w:t xml:space="preserve">proposals </w:t>
+        <w:t xml:space="preserve">promising theoretical proposals </w:t>
       </w:r>
       <w:r>
         <w:rPr>
@@ -8178,18 +8313,6 @@
       </w:r>
     </w:p>
     <w:p/>
-    <w:p/>
-    <w:p/>
-    <w:p/>
-    <w:p/>
-    <w:p/>
-    <w:p/>
-    <w:p/>
-    <w:p/>
-    <w:p/>
-    <w:p/>
-    <w:p/>
-    <w:p/>
     <w:p>
       <w:pPr>
         <w:pStyle w:val="Heading1"/>
@@ -8304,7 +8427,6 @@
         </w:rPr>
       </w:pPr>
       <w:r>
-        <w:lastRenderedPageBreak/>
         <w:t xml:space="preserve">Jarryd J. </w:t>
       </w:r>
       <w:proofErr w:type="spellStart"/>
@@ -9186,16 +9308,63 @@
         </w:rPr>
       </w:pPr>
       <w:r>
-        <w:t xml:space="preserve"> N. Ares et al.,  </w:t>
-      </w:r>
-      <w:hyperlink r:id="rId36" w:history="1">
-        <w:r>
-          <w:rPr>
-            <w:i/>
-          </w:rPr>
-          <w:t>arXiv:1510.06944</w:t>
-        </w:r>
-      </w:hyperlink>
+        <w:t xml:space="preserve"> </w:t>
+      </w:r>
+      <w:r>
+        <w:t xml:space="preserve">N. Ares et al., </w:t>
+      </w:r>
+      <w:r>
+        <w:t xml:space="preserve"> </w:t>
+      </w:r>
+      <w:r>
+        <w:rPr>
+          <w:i/>
+        </w:rPr>
+        <w:t>Phys. Rev. Applied</w:t>
+      </w:r>
+      <w:r>
+        <w:rPr>
+          <w:i/>
+        </w:rPr>
+        <w:t xml:space="preserve"> </w:t>
+      </w:r>
+      <w:r>
+        <w:t>2016 5,</w:t>
+      </w:r>
+      <w:r>
+        <w:rPr>
+          <w:rFonts w:ascii="Helvetica" w:hAnsi="Helvetica" w:cs="Helvetica"/>
+          <w:b/>
+          <w:bCs/>
+          <w:color w:val="555555"/>
+        </w:rPr>
+        <w:t xml:space="preserve"> </w:t>
+      </w:r>
+      <w:r>
+        <w:t>034011</w:t>
+      </w:r>
+      <w:r>
+        <w:t xml:space="preserve"> </w:t>
+      </w:r>
+    </w:p>
+    <w:p>
+      <w:pPr>
+        <w:pStyle w:val="Heading5"/>
+        <w:shd w:val="clear" w:color="auto" w:fill="FFFFFF"/>
+        <w:rPr>
+          <w:rFonts w:ascii="Helvetica" w:hAnsi="Helvetica" w:cs="Helvetica"/>
+          <w:color w:val="555555"/>
+        </w:rPr>
+      </w:pPr>
+    </w:p>
+    <w:p/>
+    <w:p>
+      <w:pPr>
+        <w:pStyle w:val="ListParagraph"/>
+        <w:rPr>
+          <w:i/>
+        </w:rPr>
+      </w:pPr>
     </w:p>
     <w:p>
       <w:pPr>
@@ -11575,6 +11744,27 @@
       <w:color w:val="2E74B5" w:themeColor="accent1" w:themeShade="BF"/>
     </w:rPr>
   </w:style>
+  <w:style w:type="paragraph" w:styleId="Heading5">
+    <w:name w:val="heading 5"/>
+    <w:basedOn w:val="Normal"/>
+    <w:next w:val="Normal"/>
+    <w:link w:val="Heading5Char"/>
+    <w:uiPriority w:val="9"/>
+    <w:semiHidden/>
+    <w:unhideWhenUsed/>
+    <w:qFormat/>
+    <w:rsid w:val="003D4446"/>
+    <w:pPr>
+      <w:keepNext/>
+      <w:keepLines/>
+      <w:spacing w:before="40" w:after="0"/>
+      <w:outlineLvl w:val="4"/>
+    </w:pPr>
+    <w:rPr>
+      <w:rFonts w:asciiTheme="majorHAnsi" w:eastAsiaTheme="majorEastAsia" w:hAnsiTheme="majorHAnsi" w:cstheme="majorBidi"/>
+      <w:color w:val="2E74B5" w:themeColor="accent1" w:themeShade="BF"/>
+    </w:rPr>
+  </w:style>
   <w:style w:type="character" w:default="1" w:styleId="DefaultParagraphFont">
     <w:name w:val="Default Paragraph Font"/>
     <w:uiPriority w:val="1"/>
@@ -11827,6 +12017,18 @@
       <w:rFonts w:asciiTheme="majorHAnsi" w:eastAsiaTheme="majorEastAsia" w:hAnsiTheme="majorHAnsi" w:cstheme="majorBidi"/>
       <w:i/>
       <w:iCs/>
+      <w:color w:val="2E74B5" w:themeColor="accent1" w:themeShade="BF"/>
+    </w:rPr>
+  </w:style>
+  <w:style w:type="character" w:customStyle="1" w:styleId="Heading5Char">
+    <w:name w:val="Heading 5 Char"/>
+    <w:basedOn w:val="DefaultParagraphFont"/>
+    <w:link w:val="Heading5"/>
+    <w:uiPriority w:val="9"/>
+    <w:semiHidden/>
+    <w:rsid w:val="003D4446"/>
+    <w:rPr>
+      <w:rFonts w:asciiTheme="majorHAnsi" w:eastAsiaTheme="majorEastAsia" w:hAnsiTheme="majorHAnsi" w:cstheme="majorBidi"/>
       <w:color w:val="2E74B5" w:themeColor="accent1" w:themeShade="BF"/>
     </w:rPr>
   </w:style>
@@ -12099,7 +12301,7 @@
 </file>
 
 <file path=customXml/itemProps1.xml><?xml version="1.0" encoding="utf-8"?>
-<ds:datastoreItem xmlns:ds="http://schemas.openxmlformats.org/officeDocument/2006/customXml" ds:itemID="{16DE335F-3D71-422D-855D-2E453005F5CC}">
+<ds:datastoreItem xmlns:ds="http://schemas.openxmlformats.org/officeDocument/2006/customXml" ds:itemID="{4F64D789-2485-4879-A0CD-A0AC0BA86994}">
   <ds:schemaRefs>
     <ds:schemaRef ds:uri="http://schemas.openxmlformats.org/officeDocument/2006/bibliography"/>
   </ds:schemaRefs>

</xml_diff>

<commit_message>
Fast reading thorugh all and fast correcting
</commit_message>
<xml_diff>
--- a/Project description.docx
+++ b/Project description.docx
@@ -1675,8 +1675,6 @@
         </w:rPr>
         <w:t xml:space="preserve">coherence time. </w:t>
       </w:r>
-      <w:bookmarkStart w:id="0" w:name="_GoBack"/>
-      <w:bookmarkEnd w:id="0"/>
     </w:p>
     <w:p>
       <w:r>
@@ -1922,16 +1920,36 @@
         <w:t>/2 spin rotation) in case of silicon material system is low spin orbit coupling for holes and even lower for electrons, what can be seen from the measured results above. Holes in germanium have much higher spin orbit coupling leading to much faster spin manipulation in these type of qubits.</w:t>
       </w:r>
     </w:p>
-    <w:p>
-      <w:r>
+    <w:p/>
+    <w:p>
+      <w:pPr>
+        <w:rPr>
+          <w:b/>
+        </w:rPr>
+      </w:pPr>
+      <w:r>
+        <w:rPr>
+          <w:b/>
+        </w:rPr>
         <w:lastRenderedPageBreak/>
+        <w:t>Measurement</w:t>
+      </w:r>
+    </w:p>
+    <w:p>
+      <w:r>
         <w:t>M</w:t>
       </w:r>
       <w:r>
         <w:t xml:space="preserve">easurement </w:t>
       </w:r>
       <w:r>
-        <w:t>of the calculation result could</w:t>
+        <w:t xml:space="preserve">of the </w:t>
+      </w:r>
+      <w:r>
+        <w:t xml:space="preserve">quantum </w:t>
+      </w:r>
+      <w:r>
+        <w:t>calculation result could</w:t>
       </w:r>
       <w:r>
         <w:t xml:space="preserve"> be done by spin state projection on the basis states. Physically this is achieved</w:t>
@@ -2123,7 +2141,19 @@
         <w:rPr>
           <w:b/>
         </w:rPr>
-        <w:t>rge transport through the qubit.</w:t>
+        <w:t>rge transport through the qubit</w:t>
+      </w:r>
+      <w:r>
+        <w:rPr>
+          <w:b/>
+        </w:rPr>
+        <w:t xml:space="preserve"> -&gt; no charge sensor</w:t>
+      </w:r>
+      <w:r>
+        <w:rPr>
+          <w:b/>
+        </w:rPr>
+        <w:t>.</w:t>
       </w:r>
     </w:p>
     <w:p>
@@ -2262,22 +2292,38 @@
         <w:t xml:space="preserve"> </w:t>
       </w:r>
       <w:r>
-        <w:t>constitutes equivalent electrical schematic of a measured sample, e.g. single electron transistor</w:t>
+        <w:t>constitutes equivalent electrical schematic of a measured sample, e.g. single electron</w:t>
+      </w:r>
+      <w:r>
+        <w:t xml:space="preserve"> (hole)</w:t>
+      </w:r>
+      <w:r>
+        <w:t xml:space="preserve"> transistor</w:t>
       </w:r>
       <w:r>
         <w:t xml:space="preserve"> as charge sensor of DQD</w:t>
       </w:r>
       <w:r>
+        <w:t>,</w:t>
+      </w:r>
+      <w:r>
         <w:t xml:space="preserve"> formed by single quantum dot. </w:t>
       </w:r>
       <w:r>
         <w:t xml:space="preserve">S and D denotes source and drain contacts </w:t>
       </w:r>
       <w:r>
+        <w:lastRenderedPageBreak/>
         <w:t>of the charge sensor respectively</w:t>
       </w:r>
       <w:r>
-        <w:t>. Resonance circuit formed with inductor L and capacitance C is connected to source contact.</w:t>
+        <w:t>. Resonance circuit formed with inductor L and capacitance C is connected to</w:t>
+      </w:r>
+      <w:r>
+        <w:t xml:space="preserve"> the</w:t>
+      </w:r>
+      <w:r>
+        <w:t xml:space="preserve"> source contact.</w:t>
       </w:r>
     </w:p>
     <w:p>
@@ -2684,7 +2730,34 @@
         <w:rPr>
           <w:rFonts w:eastAsiaTheme="minorEastAsia"/>
         </w:rPr>
-        <w:t>. Thus if DQD charge configuration changes -&gt; charge sensor impedance changes -&gt; reflection coefficient changes -&gt; amplitude of reflection wave changes.</w:t>
+        <w:t xml:space="preserve">. </w:t>
+      </w:r>
+      <w:r>
+        <w:rPr>
+          <w:rFonts w:eastAsiaTheme="minorEastAsia"/>
+        </w:rPr>
+        <w:t xml:space="preserve">Proper choosing means that the impedance of complete matching circuit on resonance is equal, or matches, characteristic impedance coax line </w:t>
+      </w:r>
+      <w:r>
+        <w:t>Z</w:t>
+      </w:r>
+      <w:r>
+        <w:rPr>
+          <w:vertAlign w:val="subscript"/>
+        </w:rPr>
+        <w:t>0</w:t>
+      </w:r>
+      <w:r>
+        <w:rPr>
+          <w:rFonts w:eastAsiaTheme="minorEastAsia"/>
+        </w:rPr>
+        <w:t xml:space="preserve">.   </w:t>
+      </w:r>
+      <w:r>
+        <w:rPr>
+          <w:rFonts w:eastAsiaTheme="minorEastAsia"/>
+        </w:rPr>
+        <w:t>Thus if DQD charge configuration changes -&gt; charge sensor impedance changes -&gt; reflection coefficient changes -&gt; amplitude of reflection wave changes.</w:t>
       </w:r>
     </w:p>
     <w:p>
@@ -2771,7 +2844,6 @@
         <w:pStyle w:val="Heading3"/>
       </w:pPr>
       <w:r>
-        <w:lastRenderedPageBreak/>
         <w:t>Definition of the problem:</w:t>
       </w:r>
     </w:p>
@@ -2949,7 +3021,13 @@
         <w:t>o place additional, separated quantum dot</w:t>
       </w:r>
       <w:r>
-        <w:t xml:space="preserve"> in form of single electron transistor</w:t>
+        <w:t xml:space="preserve"> in form of single electron</w:t>
+      </w:r>
+      <w:r>
+        <w:t xml:space="preserve"> (hole)</w:t>
+      </w:r>
+      <w:r>
+        <w:t xml:space="preserve"> transistor</w:t>
       </w:r>
       <w:r>
         <w:t xml:space="preserve"> or quantum point contact</w:t>
@@ -3107,6 +3185,12 @@
         <w:rPr>
           <w:b/>
         </w:rPr>
+        <w:t>,</w:t>
+      </w:r>
+      <w:r>
+        <w:rPr>
+          <w:b/>
+        </w:rPr>
         <w:t xml:space="preserve"> qubit number needs to be scaled up to achieve big enough number required by quantum algorithms.</w:t>
       </w:r>
       <w:r>
@@ -3207,7 +3291,13 @@
         <w:t>using gate reflectometry on the gate strongly coupled to the silicon nanowire based DQD [12].</w:t>
       </w:r>
       <w:r>
-        <w:t xml:space="preserve"> Reported result shows sensitivity almost the same as charge sensors (RF quantum point contact and RF single electron transistor) which is in </w:t>
+        <w:t xml:space="preserve"> Reported result shows sensitivity </w:t>
+      </w:r>
+      <w:r>
+        <w:t>similar to achieved with</w:t>
+      </w:r>
+      <w:r>
+        <w:t xml:space="preserve"> charge sensors (RF quantum point contact and RF single electron transistor) which is in </w:t>
       </w:r>
       <w:r>
         <w:t>μ</w:t>
@@ -3250,7 +3340,6 @@
         <w:pStyle w:val="Heading3"/>
       </w:pPr>
       <w:r>
-        <w:lastRenderedPageBreak/>
         <w:t>Proposal objectives</w:t>
       </w:r>
       <w:r>
@@ -3383,7 +3472,13 @@
         <w:t>CPMG</w:t>
       </w:r>
       <w:r>
-        <w:t xml:space="preserve">. </w:t>
+        <w:t>, are going to be conducted</w:t>
+      </w:r>
+      <w:r>
+        <w:t>.</w:t>
+      </w:r>
+      <w:r>
+        <w:t xml:space="preserve"> </w:t>
       </w:r>
     </w:p>
     <w:p/>
@@ -3424,7 +3519,22 @@
     </w:p>
     <w:p>
       <w:r>
-        <w:t>One of the key measurement requirements is to lower charge particles thermal energy to be able to resolve energy level splitting needed for confining one particle spin. For that reason it needs to be cooled down to low temperatures. In our case it is 4 Kelvin</w:t>
+        <w:t xml:space="preserve">One of the key measurement requirements is to lower charge particles thermal energy to be able to resolve energy level splitting needed for confining one </w:t>
+      </w:r>
+      <w:r>
+        <w:t xml:space="preserve">charge </w:t>
+      </w:r>
+      <w:r>
+        <w:t>particle spin. For that reason it needs to be cooled down to</w:t>
+      </w:r>
+      <w:r>
+        <w:t xml:space="preserve"> low temperatures. In this</w:t>
+      </w:r>
+      <w:r>
+        <w:t xml:space="preserve"> case it is</w:t>
+      </w:r>
+      <w:r>
+        <w:t xml:space="preserve"> 4 Kelvin</w:t>
       </w:r>
       <w:r>
         <w:t xml:space="preserve"> (K)</w:t>
@@ -3484,13 +3594,19 @@
         <w:t xml:space="preserve"> of the stick on the so called sample holder. Since, electrical signals needs to be delivered and afterwards measured from the sample, sample holder is done as printed circuit board (PCB) which routes all the electrical signals to and from the sample. </w:t>
       </w:r>
       <w:r>
-        <w:t>From the room temperature instruments DC electrical signals are sent through the low thermal conductive twisted pair wires finishing in PCB connector</w:t>
+        <w:t>From the room temperature instruments</w:t>
+      </w:r>
+      <w:r>
+        <w:t>,</w:t>
+      </w:r>
+      <w:r>
+        <w:t xml:space="preserve"> DC electrical signals are sent through the low thermal conductive twisted pair wires finishing in PCB connector</w:t>
       </w:r>
       <w:r>
         <w:t xml:space="preserve"> and radio frequency signals are sent through coaxial cables</w:t>
       </w:r>
       <w:r>
-        <w:t>. From</w:t>
+        <w:t>. Going from</w:t>
       </w:r>
       <w:r>
         <w:t xml:space="preserve"> </w:t>
@@ -3511,33 +3627,59 @@
         <w:t xml:space="preserve"> DC signals </w:t>
       </w:r>
       <w:r>
-        <w:t>are low pass filtered with on PCB RC filters to reduce thermal noise in the wires</w:t>
-      </w:r>
-      <w:r>
-        <w:t>, as shown in Figure 4</w:t>
-      </w:r>
-      <w:r>
-        <w:t>. After low pass filtering DC signals are routed to the gold plated bonding pads around area in the middle of the PCB (sample area) on which 5x5 mm sample is glued with silver paste</w:t>
+        <w:t>are low pass filtered with on PCB RC filters</w:t>
+      </w:r>
+      <w:r>
+        <w:t xml:space="preserve"> (</w:t>
+      </w:r>
+      <w:r>
+        <w:t>Figure 4</w:t>
+      </w:r>
+      <w:r>
+        <w:t>) to reduce thermal noise from</w:t>
+      </w:r>
+      <w:r>
+        <w:t xml:space="preserve"> the wires. After low pass filtering</w:t>
+      </w:r>
+      <w:r>
+        <w:t>,</w:t>
+      </w:r>
+      <w:r>
+        <w:t xml:space="preserve"> DC signals are routed to the gold plated bonding pads around area in the middle of the PCB (sample area) on which 5x5 mm</w:t>
+      </w:r>
+      <w:r>
+        <w:t xml:space="preserve"> DQD</w:t>
+      </w:r>
+      <w:r>
+        <w:t xml:space="preserve"> sample is glued with silver paste</w:t>
       </w:r>
       <w:r>
         <w:t xml:space="preserve"> (Figure 4)</w:t>
       </w:r>
-      <w:proofErr w:type="gramStart"/>
-      <w:r>
-        <w:t>.</w:t>
-      </w:r>
-      <w:proofErr w:type="gramEnd"/>
-      <w:r>
-        <w:t xml:space="preserve"> </w:t>
-      </w:r>
-      <w:r>
+      <w:r>
+        <w:t xml:space="preserve">. </w:t>
+      </w:r>
+      <w:r>
+        <w:lastRenderedPageBreak/>
         <w:t>Electrical contact</w:t>
       </w:r>
       <w:r>
         <w:t>s</w:t>
       </w:r>
       <w:r>
-        <w:t xml:space="preserve"> to the DQD structure on the sample </w:t>
+        <w:t xml:space="preserve"> </w:t>
+      </w:r>
+      <w:r>
+        <w:t xml:space="preserve">from </w:t>
+      </w:r>
+      <w:r>
+        <w:t>PCB bonding pads to on the</w:t>
+      </w:r>
+      <w:r>
+        <w:t xml:space="preserve"> sample bonding pads electrically connected to the DQD gates</w:t>
+      </w:r>
+      <w:r>
+        <w:t xml:space="preserve"> </w:t>
       </w:r>
       <w:r>
         <w:t>are</w:t>
@@ -3549,11 +3691,7 @@
         <w:t xml:space="preserve"> technique</w:t>
       </w:r>
       <w:r>
-        <w:t xml:space="preserve"> from PCB bonding pads to the sample bonding pads electrically connected to the DQD gates. RF coaxial lines are finishing on </w:t>
-      </w:r>
-      <w:r>
-        <w:lastRenderedPageBreak/>
-        <w:t>the PCB mounted SMP connectors.</w:t>
+        <w:t>. RF coaxial lines are finishing on the PCB mounted SMP connectors.</w:t>
       </w:r>
       <w:r>
         <w:t xml:space="preserve"> After SMP connector, using bias tee, DC signal is added to the RF signal.  From there signal is</w:t>
@@ -3846,7 +3984,24 @@
     </w:p>
     <w:p>
       <w:r>
-        <w:t xml:space="preserve">To measure the charge state of the nanowire single electron transistor, </w:t>
+        <w:t xml:space="preserve">To measure the charge </w:t>
+      </w:r>
+      <w:r>
+        <w:t xml:space="preserve">state of the nanowire single </w:t>
+      </w:r>
+      <w:proofErr w:type="gramStart"/>
+      <w:r>
+        <w:t>hole</w:t>
+      </w:r>
+      <w:proofErr w:type="gramEnd"/>
+      <w:r>
+        <w:t xml:space="preserve"> transistor</w:t>
+      </w:r>
+      <w:r>
+        <w:t xml:space="preserve"> (SHT)</w:t>
+      </w:r>
+      <w:r>
+        <w:t xml:space="preserve">, </w:t>
       </w:r>
       <w:proofErr w:type="spellStart"/>
       <w:r>
@@ -3898,14 +4053,30 @@
         <w:t xml:space="preserve"> </w:t>
       </w:r>
       <w:r>
-        <w:t xml:space="preserve"> (</w:t>
+        <w:t xml:space="preserve"> </w:t>
+      </w:r>
+      <w:r>
+        <w:t>amplifiers</w:t>
       </w:r>
       <w:proofErr w:type="gramEnd"/>
       <w:r>
-        <w:t>Figure 5, right).</w:t>
-      </w:r>
-      <w:r>
-        <w:t xml:space="preserve"> Amplitude of the r</w:t>
+        <w:t xml:space="preserve"> </w:t>
+      </w:r>
+      <w:r>
+        <w:t>(Figure 5, right)</w:t>
+      </w:r>
+      <w:r>
+        <w:t xml:space="preserve"> to make SNR immune to the next room temperature stages</w:t>
+      </w:r>
+      <w:r>
+        <w:t>.</w:t>
+      </w:r>
+      <w:r>
+        <w:t xml:space="preserve"> Amplitude of the </w:t>
+      </w:r>
+      <w:r>
+        <w:lastRenderedPageBreak/>
+        <w:t>r</w:t>
       </w:r>
       <w:r>
         <w:t xml:space="preserve">eflected </w:t>
@@ -3917,7 +4088,13 @@
         <w:t>resonator circuit depends on the single electron transistor charge state.</w:t>
       </w:r>
       <w:r>
-        <w:t xml:space="preserve"> Working principle of </w:t>
+        <w:t xml:space="preserve"> </w:t>
+      </w:r>
+      <w:r>
+        <w:t>Explanation of the w</w:t>
+      </w:r>
+      <w:r>
+        <w:t xml:space="preserve">orking principle of </w:t>
       </w:r>
       <w:proofErr w:type="spellStart"/>
       <w:r>
@@ -3940,11 +4117,13 @@
         <w:t xml:space="preserve"> (Figure 4)</w:t>
       </w:r>
       <w:r>
-        <w:t xml:space="preserve"> and single </w:t>
-      </w:r>
-      <w:r>
-        <w:lastRenderedPageBreak/>
-        <w:t>electron transistor resistance R</w:t>
+        <w:t xml:space="preserve"> and </w:t>
+      </w:r>
+      <w:r>
+        <w:t>SHT</w:t>
+      </w:r>
+      <w:r>
+        <w:t xml:space="preserve"> resistance R</w:t>
       </w:r>
       <w:r>
         <w:rPr>
@@ -4098,15 +4277,13 @@
         <w:t>achieve good</w:t>
       </w:r>
       <w:r>
-        <w:t xml:space="preserve"> matching condition despite changing single </w:t>
-      </w:r>
-      <w:proofErr w:type="gramStart"/>
-      <w:r>
-        <w:t>hole</w:t>
-      </w:r>
-      <w:proofErr w:type="gramEnd"/>
-      <w:r>
-        <w:t xml:space="preserve"> transistor resistance </w:t>
+        <w:t xml:space="preserve"> matching condition despite changing </w:t>
+      </w:r>
+      <w:r>
+        <w:t>of SHT</w:t>
+      </w:r>
+      <w:r>
+        <w:t xml:space="preserve"> resistance </w:t>
       </w:r>
       <w:proofErr w:type="spellStart"/>
       <w:r>
@@ -4161,7 +4338,13 @@
         <w:t>end of the “State of the art” chapter</w:t>
       </w:r>
       <w:r>
-        <w:t>). For this case change in reflected signal amplitude due to SHT charge configuration change is maximized</w:t>
+        <w:t xml:space="preserve">). For this case change in </w:t>
+      </w:r>
+      <w:r>
+        <w:t xml:space="preserve">a </w:t>
+      </w:r>
+      <w:r>
+        <w:t>reflected signal amplitude due to SHT charge configuration change is maximized</w:t>
       </w:r>
       <w:r>
         <w:t xml:space="preserve"> and consequently measurement sensitivity</w:t>
@@ -4455,7 +4638,13 @@
         <w:t xml:space="preserve">Whole stick is show left, while right </w:t>
       </w:r>
       <w:r>
-        <w:t>is the zoom which shows</w:t>
+        <w:t>is the zoom</w:t>
+      </w:r>
+      <w:r>
+        <w:t xml:space="preserve"> in</w:t>
+      </w:r>
+      <w:r>
+        <w:t xml:space="preserve"> which shows</w:t>
       </w:r>
       <w:r>
         <w:t xml:space="preserve"> directional coupler (up) and low noise </w:t>
@@ -4544,31 +4733,31 @@
           <w:i/>
         </w:rPr>
       </w:pPr>
+    </w:p>
+    <w:p>
+      <w:pPr>
+        <w:pStyle w:val="Heading4"/>
+      </w:pPr>
+      <w:r>
+        <w:t>Germanium n</w:t>
+      </w:r>
+      <w:r>
+        <w:t xml:space="preserve">anowire based, hole spin single </w:t>
+      </w:r>
+      <w:r>
+        <w:t>quantum dot tuning and characterization</w:t>
+      </w:r>
+      <w:r>
+        <w:t xml:space="preserve"> with initial version reflectometry setup </w:t>
+      </w:r>
     </w:p>
     <w:p>
       <w:pPr>
         <w:pStyle w:val="ListParagraph"/>
         <w:numPr>
-          <w:ilvl w:val="0"/>
-          <w:numId w:val="9"/>
+          <w:ilvl w:val="1"/>
+          <w:numId w:val="17"/>
         </w:numPr>
-      </w:pPr>
-      <w:r>
-        <w:t>Germanium n</w:t>
-      </w:r>
-      <w:r>
-        <w:t xml:space="preserve">anowire based, hole spin single </w:t>
-      </w:r>
-      <w:r>
-        <w:t>quantum dot tuning and characterization</w:t>
-      </w:r>
-      <w:r>
-        <w:t xml:space="preserve"> with initial version reflectometry setup </w:t>
-      </w:r>
-    </w:p>
-    <w:p>
-      <w:pPr>
-        <w:pStyle w:val="ListParagraph"/>
         <w:rPr>
           <w:i/>
         </w:rPr>
@@ -4584,303 +4773,229 @@
           <w:i/>
         </w:rPr>
         <w:t xml:space="preserve"> (diamond graphs)</w:t>
+      </w:r>
+    </w:p>
+    <w:p>
+      <w:pPr>
+        <w:pStyle w:val="Heading4"/>
+      </w:pPr>
+      <w:r>
+        <w:t xml:space="preserve">Second generation of the reflectometry setup – </w:t>
+      </w:r>
+      <w:proofErr w:type="spellStart"/>
+      <w:r>
+        <w:t>dil</w:t>
+      </w:r>
+      <w:proofErr w:type="spellEnd"/>
+      <w:r>
+        <w:t xml:space="preserve"> fridge, UHFLI, AWG, </w:t>
+      </w:r>
+      <w:proofErr w:type="spellStart"/>
+      <w:r>
+        <w:t>QTLab</w:t>
+      </w:r>
+      <w:proofErr w:type="spellEnd"/>
+      <w:r>
+        <w:t>, new PCB</w:t>
+      </w:r>
+      <w:r>
+        <w:t xml:space="preserve"> (</w:t>
+      </w:r>
+      <w:proofErr w:type="spellStart"/>
+      <w:r>
+        <w:t>pict</w:t>
+      </w:r>
+      <w:proofErr w:type="spellEnd"/>
+      <w:r>
+        <w:t xml:space="preserve"> of Iron Man)</w:t>
+      </w:r>
+      <w:r>
+        <w:t xml:space="preserve">, additional DC filtering, low </w:t>
+      </w:r>
+      <w:r>
+        <w:t xml:space="preserve">thermal </w:t>
+      </w:r>
+      <w:r>
+        <w:t xml:space="preserve">conducting </w:t>
+      </w:r>
+      <w:proofErr w:type="spellStart"/>
+      <w:r>
+        <w:t>NbTi</w:t>
+      </w:r>
+      <w:proofErr w:type="spellEnd"/>
+      <w:r>
+        <w:t xml:space="preserve"> coax with attenuators</w:t>
+      </w:r>
+      <w:r>
+        <w:t xml:space="preserve"> (</w:t>
+      </w:r>
+      <w:proofErr w:type="spellStart"/>
+      <w:r>
+        <w:t>pict</w:t>
+      </w:r>
+      <w:proofErr w:type="spellEnd"/>
+      <w:r>
+        <w:t xml:space="preserve"> of the probe)</w:t>
+      </w:r>
+      <w:r>
+        <w:t>.</w:t>
       </w:r>
     </w:p>
     <w:p>
       <w:pPr>
         <w:pStyle w:val="ListParagraph"/>
         <w:numPr>
-          <w:ilvl w:val="0"/>
-          <w:numId w:val="9"/>
+          <w:ilvl w:val="1"/>
+          <w:numId w:val="17"/>
         </w:numPr>
-      </w:pPr>
-      <w:r>
-        <w:t xml:space="preserve">Second generation of the reflectometry setup – </w:t>
+        <w:rPr>
+          <w:b/>
+        </w:rPr>
+      </w:pPr>
+      <w:r>
+        <w:rPr>
+          <w:b/>
+          <w:i/>
+        </w:rPr>
+        <w:t>TO DO:</w:t>
+      </w:r>
+    </w:p>
+    <w:p>
+      <w:pPr>
+        <w:pStyle w:val="Heading4"/>
+      </w:pPr>
+      <w:r>
+        <w:t xml:space="preserve">Moving to </w:t>
+      </w:r>
+      <w:r>
+        <w:t xml:space="preserve">the </w:t>
+      </w:r>
+      <w:r>
+        <w:t xml:space="preserve">gate reflectometry </w:t>
+      </w:r>
+      <w:r>
+        <w:t xml:space="preserve">– Adapting </w:t>
+      </w:r>
+      <w:r>
+        <w:t xml:space="preserve">existing setup </w:t>
+      </w:r>
+      <w:r>
+        <w:t>(readout circuit) for gate reflectometry</w:t>
+      </w:r>
+      <w:r>
+        <w:t xml:space="preserve">, </w:t>
+      </w:r>
+      <w:r>
+        <w:t xml:space="preserve">main points about gate reflectometry (from </w:t>
       </w:r>
       <w:proofErr w:type="spellStart"/>
       <w:r>
-        <w:rPr>
-          <w:i/>
-        </w:rPr>
-        <w:t>dil</w:t>
+        <w:t>Hypoteses</w:t>
       </w:r>
       <w:proofErr w:type="spellEnd"/>
       <w:r>
-        <w:rPr>
-          <w:i/>
-        </w:rPr>
-        <w:t xml:space="preserve"> fridge, UHFLI, AWG, </w:t>
-      </w:r>
-      <w:proofErr w:type="spellStart"/>
-      <w:r>
-        <w:rPr>
-          <w:i/>
-        </w:rPr>
-        <w:t>QTLab</w:t>
-      </w:r>
-      <w:proofErr w:type="spellEnd"/>
-      <w:r>
-        <w:rPr>
-          <w:i/>
-        </w:rPr>
-        <w:t>, new PCB</w:t>
-      </w:r>
-      <w:r>
-        <w:rPr>
-          <w:i/>
-        </w:rPr>
-        <w:t xml:space="preserve"> (</w:t>
-      </w:r>
-      <w:proofErr w:type="spellStart"/>
-      <w:r>
-        <w:rPr>
-          <w:i/>
-        </w:rPr>
-        <w:t>pict</w:t>
-      </w:r>
-      <w:proofErr w:type="spellEnd"/>
-      <w:r>
-        <w:rPr>
-          <w:i/>
-        </w:rPr>
-        <w:t xml:space="preserve"> of Iron Man)</w:t>
-      </w:r>
-      <w:r>
-        <w:rPr>
-          <w:i/>
-        </w:rPr>
-        <w:t xml:space="preserve">, additional DC filtering, low </w:t>
-      </w:r>
-      <w:r>
-        <w:rPr>
-          <w:i/>
-        </w:rPr>
-        <w:t xml:space="preserve">thermal </w:t>
-      </w:r>
-      <w:r>
-        <w:rPr>
-          <w:i/>
-        </w:rPr>
-        <w:t xml:space="preserve">conducting </w:t>
-      </w:r>
-      <w:proofErr w:type="spellStart"/>
-      <w:r>
-        <w:rPr>
-          <w:i/>
-        </w:rPr>
-        <w:t>NbTi</w:t>
-      </w:r>
-      <w:proofErr w:type="spellEnd"/>
-      <w:r>
-        <w:rPr>
-          <w:i/>
-        </w:rPr>
-        <w:t xml:space="preserve"> coax with attenuators</w:t>
-      </w:r>
-      <w:r>
-        <w:rPr>
-          <w:i/>
-        </w:rPr>
-        <w:t xml:space="preserve"> (</w:t>
-      </w:r>
-      <w:proofErr w:type="spellStart"/>
-      <w:r>
-        <w:rPr>
-          <w:i/>
-        </w:rPr>
-        <w:t>pict</w:t>
-      </w:r>
-      <w:proofErr w:type="spellEnd"/>
-      <w:r>
-        <w:rPr>
-          <w:i/>
-        </w:rPr>
-        <w:t xml:space="preserve"> of the probe)</w:t>
-      </w:r>
-      <w:r>
-        <w:rPr>
-          <w:i/>
-        </w:rPr>
-        <w:t>.</w:t>
-      </w:r>
-    </w:p>
-    <w:p>
-      <w:pPr>
-        <w:pStyle w:val="ListParagraph"/>
-        <w:rPr>
-          <w:b/>
-        </w:rPr>
-      </w:pPr>
-      <w:r>
-        <w:rPr>
-          <w:b/>
-          <w:i/>
-        </w:rPr>
-        <w:t>TO DO:</w:t>
+        <w:t xml:space="preserve">, look [12]), </w:t>
+      </w:r>
+      <w:r>
+        <w:t>our sample considerations: gate coupling to the QD, comparison with [12]</w:t>
+      </w:r>
+    </w:p>
+    <w:p/>
+    <w:p>
+      <w:pPr>
+        <w:pStyle w:val="Heading4"/>
+      </w:pPr>
+      <w:r>
+        <w:t xml:space="preserve">Optimizing (boosting) reflection parameter </w:t>
+      </w:r>
+      <w:r>
+        <w:t>Γ</w:t>
+      </w:r>
+      <w:r>
+        <w:t xml:space="preserve"> regarding to:  sample holder RF design, readout circuit configuration </w:t>
       </w:r>
     </w:p>
     <w:p>
       <w:pPr>
         <w:pStyle w:val="ListParagraph"/>
         <w:numPr>
-          <w:ilvl w:val="0"/>
-          <w:numId w:val="9"/>
+          <w:ilvl w:val="1"/>
+          <w:numId w:val="17"/>
         </w:numPr>
-      </w:pPr>
-      <w:r>
-        <w:t xml:space="preserve">Moving to </w:t>
-      </w:r>
-      <w:r>
-        <w:t xml:space="preserve">the </w:t>
-      </w:r>
-      <w:r>
-        <w:t xml:space="preserve">gate reflectometry </w:t>
-      </w:r>
-      <w:r>
-        <w:t xml:space="preserve">– </w:t>
-      </w:r>
-      <w:r>
-        <w:rPr>
-          <w:i/>
-        </w:rPr>
-        <w:t xml:space="preserve">Adapting </w:t>
-      </w:r>
-      <w:r>
-        <w:rPr>
-          <w:i/>
-        </w:rPr>
-        <w:t xml:space="preserve">existing setup </w:t>
-      </w:r>
-      <w:r>
-        <w:rPr>
-          <w:i/>
-        </w:rPr>
-        <w:t>(readout circuit) for gate reflectometry</w:t>
-      </w:r>
-      <w:r>
-        <w:rPr>
-          <w:i/>
-        </w:rPr>
-        <w:t xml:space="preserve">, </w:t>
-      </w:r>
-      <w:r>
-        <w:rPr>
-          <w:i/>
-        </w:rPr>
-        <w:t xml:space="preserve">main points about gate reflectometry (from </w:t>
-      </w:r>
-      <w:proofErr w:type="spellStart"/>
-      <w:r>
-        <w:rPr>
-          <w:i/>
-        </w:rPr>
-        <w:t>Hypoteses</w:t>
-      </w:r>
-      <w:proofErr w:type="spellEnd"/>
-      <w:r>
-        <w:rPr>
-          <w:i/>
-        </w:rPr>
-        <w:t xml:space="preserve">, look [12]), </w:t>
-      </w:r>
-      <w:r>
-        <w:rPr>
-          <w:i/>
-        </w:rPr>
-        <w:t>our sample considerations: gate coupling to the QD, comparison with [12]</w:t>
+        <w:rPr>
+          <w:rFonts w:eastAsiaTheme="minorEastAsia"/>
+        </w:rPr>
+      </w:pPr>
+      <w:r>
+        <w:t xml:space="preserve">Sample holder RF design – achieving </w:t>
+      </w:r>
+      <w:r>
+        <w:rPr>
+          <w:rFonts w:eastAsiaTheme="minorEastAsia"/>
+        </w:rPr>
+        <w:t>s</w:t>
+      </w:r>
+      <w:r>
+        <w:rPr>
+          <w:rFonts w:eastAsiaTheme="minorEastAsia"/>
+        </w:rPr>
+        <w:t>mall parasitic cap</w:t>
+      </w:r>
+      <w:r>
+        <w:rPr>
+          <w:rFonts w:eastAsiaTheme="minorEastAsia"/>
+        </w:rPr>
+        <w:t xml:space="preserve">acitance by engineering </w:t>
+      </w:r>
+      <w:r>
+        <w:rPr>
+          <w:rFonts w:eastAsiaTheme="minorEastAsia"/>
+        </w:rPr>
+        <w:t xml:space="preserve">sample holder (PCB), achieving good 50 </w:t>
+      </w:r>
+      <w:r>
+        <w:t>Ω</w:t>
+      </w:r>
+      <w:r>
+        <w:rPr>
+          <w:rFonts w:eastAsiaTheme="minorEastAsia"/>
+        </w:rPr>
+        <w:t xml:space="preserve"> </w:t>
+      </w:r>
+      <w:r>
+        <w:rPr>
+          <w:rFonts w:eastAsiaTheme="minorEastAsia"/>
+        </w:rPr>
+        <w:t xml:space="preserve">on PCB RF </w:t>
+      </w:r>
+      <w:r>
+        <w:rPr>
+          <w:rFonts w:eastAsiaTheme="minorEastAsia"/>
+        </w:rPr>
+        <w:t xml:space="preserve">lines and </w:t>
+      </w:r>
+      <w:r>
+        <w:rPr>
+          <w:rFonts w:eastAsiaTheme="minorEastAsia"/>
+        </w:rPr>
+        <w:t>distributing</w:t>
+      </w:r>
+      <w:r>
+        <w:rPr>
+          <w:rFonts w:eastAsiaTheme="minorEastAsia"/>
+        </w:rPr>
+        <w:t xml:space="preserve"> them for achieving frequency division multiplexing</w:t>
       </w:r>
     </w:p>
     <w:p>
       <w:pPr>
         <w:pStyle w:val="ListParagraph"/>
         <w:numPr>
-          <w:ilvl w:val="0"/>
-          <w:numId w:val="9"/>
+          <w:ilvl w:val="1"/>
+          <w:numId w:val="17"/>
         </w:numPr>
       </w:pPr>
       <w:r>
-        <w:t xml:space="preserve">Optimizing (boosting) reflection parameter </w:t>
-      </w:r>
-      <w:r>
-        <w:t>Γ</w:t>
-      </w:r>
-      <w:r>
-        <w:t xml:space="preserve"> regarding to:  sample holder RF design, readout circuit configuration </w:t>
-      </w:r>
-    </w:p>
-    <w:p>
-      <w:pPr>
-        <w:pStyle w:val="ListParagraph"/>
-        <w:rPr>
-          <w:rFonts w:eastAsiaTheme="minorEastAsia"/>
-        </w:rPr>
-      </w:pPr>
-      <w:r>
-        <w:t xml:space="preserve">Sample holder RF design – achieving </w:t>
-      </w:r>
-      <w:r>
-        <w:rPr>
-          <w:rFonts w:eastAsiaTheme="minorEastAsia"/>
-        </w:rPr>
-        <w:t>s</w:t>
-      </w:r>
-      <w:r>
-        <w:rPr>
-          <w:rFonts w:eastAsiaTheme="minorEastAsia"/>
-        </w:rPr>
-        <w:t>mall parasitic cap</w:t>
-      </w:r>
-      <w:r>
-        <w:rPr>
-          <w:rFonts w:eastAsiaTheme="minorEastAsia"/>
-        </w:rPr>
-        <w:t xml:space="preserve">acitance by engineering </w:t>
-      </w:r>
-      <w:r>
-        <w:rPr>
-          <w:rFonts w:eastAsiaTheme="minorEastAsia"/>
-        </w:rPr>
-        <w:t xml:space="preserve">sample holder (PCB), achieving good 50 </w:t>
-      </w:r>
-      <w:r>
-        <w:t>Ω</w:t>
-      </w:r>
-      <w:r>
-        <w:rPr>
-          <w:rFonts w:eastAsiaTheme="minorEastAsia"/>
-        </w:rPr>
-        <w:t xml:space="preserve"> </w:t>
-      </w:r>
-      <w:r>
-        <w:rPr>
-          <w:rFonts w:eastAsiaTheme="minorEastAsia"/>
-        </w:rPr>
-        <w:t xml:space="preserve">on PCB RF </w:t>
-      </w:r>
-      <w:r>
-        <w:rPr>
-          <w:rFonts w:eastAsiaTheme="minorEastAsia"/>
-        </w:rPr>
-        <w:t xml:space="preserve">lines and </w:t>
-      </w:r>
-      <w:r>
-        <w:rPr>
-          <w:rFonts w:eastAsiaTheme="minorEastAsia"/>
-        </w:rPr>
-        <w:t>distributing</w:t>
-      </w:r>
-      <w:r>
-        <w:rPr>
-          <w:rFonts w:eastAsiaTheme="minorEastAsia"/>
-        </w:rPr>
-        <w:t xml:space="preserve"> them for achieving frequency division multiplexing</w:t>
-      </w:r>
-    </w:p>
-    <w:p>
-      <w:pPr>
-        <w:pStyle w:val="ListParagraph"/>
-      </w:pPr>
-      <w:r>
         <w:t>Readout circuit optimization – choosing appropriate inductor values L (Figure 3) while keeping</w:t>
       </w:r>
       <w:r>
@@ -4901,11 +5016,7 @@
     </w:p>
     <w:p>
       <w:pPr>
-        <w:pStyle w:val="ListParagraph"/>
-        <w:numPr>
-          <w:ilvl w:val="0"/>
-          <w:numId w:val="9"/>
-        </w:numPr>
+        <w:pStyle w:val="Heading4"/>
       </w:pPr>
       <w:r>
         <w:t>Implementing setup for spin manipulation measurement</w:t>
@@ -4913,11 +5024,7 @@
     </w:p>
     <w:p>
       <w:pPr>
-        <w:pStyle w:val="ListParagraph"/>
-        <w:numPr>
-          <w:ilvl w:val="0"/>
-          <w:numId w:val="9"/>
-        </w:numPr>
+        <w:pStyle w:val="Heading4"/>
       </w:pPr>
       <w:r>
         <w:t xml:space="preserve">Measuring relaxation time </w:t>
@@ -4925,11 +5032,7 @@
     </w:p>
     <w:p>
       <w:pPr>
-        <w:pStyle w:val="ListParagraph"/>
-        <w:numPr>
-          <w:ilvl w:val="0"/>
-          <w:numId w:val="9"/>
-        </w:numPr>
+        <w:pStyle w:val="Heading4"/>
       </w:pPr>
       <w:r>
         <w:t>Spin dephasing time experiment</w:t>
@@ -4937,11 +5040,7 @@
     </w:p>
     <w:p>
       <w:pPr>
-        <w:pStyle w:val="ListParagraph"/>
-        <w:numPr>
-          <w:ilvl w:val="0"/>
-          <w:numId w:val="9"/>
-        </w:numPr>
+        <w:pStyle w:val="Heading4"/>
       </w:pPr>
       <w:r>
         <w:t xml:space="preserve">Spin coherence time experiment: </w:t>
@@ -4952,7 +5051,7 @@
         <w:pStyle w:val="ListParagraph"/>
         <w:numPr>
           <w:ilvl w:val="3"/>
-          <w:numId w:val="16"/>
+          <w:numId w:val="17"/>
         </w:numPr>
       </w:pPr>
       <w:r>
@@ -4964,7 +5063,7 @@
         <w:pStyle w:val="ListParagraph"/>
         <w:numPr>
           <w:ilvl w:val="3"/>
-          <w:numId w:val="16"/>
+          <w:numId w:val="17"/>
         </w:numPr>
       </w:pPr>
       <w:r>
@@ -4976,26 +5075,13 @@
         <w:pStyle w:val="Heading3"/>
       </w:pPr>
     </w:p>
+    <w:p/>
     <w:p>
       <w:pPr>
         <w:pStyle w:val="Heading3"/>
       </w:pPr>
-    </w:p>
-    <w:p>
-      <w:pPr>
-        <w:pStyle w:val="Heading3"/>
-      </w:pPr>
-    </w:p>
-    <w:p>
-      <w:pPr>
-        <w:pStyle w:val="Heading3"/>
-      </w:pPr>
-    </w:p>
-    <w:p>
-      <w:pPr>
-        <w:pStyle w:val="Heading3"/>
-      </w:pPr>
-      <w:r>
+      <w:r>
+        <w:lastRenderedPageBreak/>
         <w:t>Innovative aspects</w:t>
       </w:r>
       <w:r>
@@ -5039,11 +5125,16 @@
         <w:t xml:space="preserve">. </w:t>
       </w:r>
       <w:r>
-        <w:t xml:space="preserve">While other groups work with structures based on electron spin in gallium arsenide, electron spin silicon and </w:t>
+        <w:t>While other groups work with structures based on electron spin in gallium arsenide, electron spin</w:t>
+      </w:r>
+      <w:r>
+        <w:t xml:space="preserve"> in</w:t>
+      </w:r>
+      <w:r>
+        <w:t xml:space="preserve"> silicon and </w:t>
       </w:r>
       <w:proofErr w:type="spellStart"/>
       <w:r>
-        <w:lastRenderedPageBreak/>
         <w:t>Si</w:t>
       </w:r>
       <w:proofErr w:type="gramStart"/>
@@ -5200,7 +5291,10 @@
         <w:t>Definition of the problem</w:t>
       </w:r>
       <w:r>
-        <w:t xml:space="preserve">) our approach has high chances of </w:t>
+        <w:t>) this</w:t>
+      </w:r>
+      <w:r>
+        <w:t xml:space="preserve"> approach has high chances of </w:t>
       </w:r>
       <w:r>
         <w:rPr>
@@ -5223,7 +5317,13 @@
         <w:rPr>
           <w:b/>
         </w:rPr>
-        <w:t>Long coherence time</w:t>
+        <w:t>l</w:t>
+      </w:r>
+      <w:r>
+        <w:rPr>
+          <w:b/>
+        </w:rPr>
+        <w:t>ong coherence time</w:t>
       </w:r>
       <w:r>
         <w:t xml:space="preserve"> is expected because of</w:t>
@@ -5267,7 +5367,10 @@
     </w:p>
     <w:p>
       <w:r>
-        <w:t>Gates on our DQD system</w:t>
+        <w:t>Gates in</w:t>
+      </w:r>
+      <w:r>
+        <w:t xml:space="preserve"> our DQD system</w:t>
       </w:r>
       <w:r>
         <w:t xml:space="preserve"> </w:t>
@@ -5327,6 +5430,12 @@
         <w:t>Research methods</w:t>
       </w:r>
       <w:r>
+        <w:rPr>
+          <w:i/>
+        </w:rPr>
+        <w:t xml:space="preserve"> (or work schedule)</w:t>
+      </w:r>
+      <w:r>
         <w:t xml:space="preserve">. </w:t>
       </w:r>
       <w:r>
@@ -5344,7 +5453,16 @@
     </w:p>
     <w:p>
       <w:r>
-        <w:t xml:space="preserve">We are collaborating with spin qubit team in Charles M. Marcus laboratory in Copenhagen, </w:t>
+        <w:t xml:space="preserve">We are collaborating with spin qubit team in </w:t>
+      </w:r>
+      <w:r>
+        <w:rPr>
+          <w:b/>
+        </w:rPr>
+        <w:t>Charles M. Marcus</w:t>
+      </w:r>
+      <w:r>
+        <w:t xml:space="preserve"> laboratory in Copenhagen, </w:t>
       </w:r>
       <w:proofErr w:type="spellStart"/>
       <w:r>
@@ -5387,6 +5505,13 @@
       <w:pPr>
         <w:pStyle w:val="Heading3"/>
       </w:pPr>
+    </w:p>
+    <w:p>
+      <w:pPr>
+        <w:pStyle w:val="Heading3"/>
+      </w:pPr>
+      <w:bookmarkStart w:id="0" w:name="_GoBack"/>
+      <w:bookmarkEnd w:id="0"/>
       <w:r>
         <w:t>Overall goal of the project:</w:t>
       </w:r>
@@ -5449,7 +5574,6 @@
     </w:p>
     <w:p>
       <w:r>
-        <w:lastRenderedPageBreak/>
         <w:t>Strong quantum measurements can be achieved by implementing gate reflectometry in our type of qubit structures. After having state readout solved</w:t>
       </w:r>
       <w:r>
@@ -5597,6 +5721,7 @@
         <w:rPr>
           <w:noProof/>
         </w:rPr>
+        <w:lastRenderedPageBreak/>
         <w:drawing>
           <wp:inline distT="0" distB="0" distL="0" distR="0">
             <wp:extent cx="5943600" cy="3350923"/>
@@ -5678,101 +5803,98 @@
         <w:t xml:space="preserve">. </w:t>
       </w:r>
       <w:r>
-        <w:t xml:space="preserve">Altogether mounted on golden plated copper fork on the dilution fridge insert. Copper wires are coaxial cables providing high </w:t>
-      </w:r>
+        <w:t xml:space="preserve">Altogether mounted on golden plated copper fork on the dilution fridge insert. Copper wires are coaxial cables providing high frequency connection for spin manipulation and readout. Nanometer gates and </w:t>
+      </w:r>
+      <w:proofErr w:type="spellStart"/>
+      <w:r>
+        <w:t>ohmic</w:t>
+      </w:r>
+      <w:proofErr w:type="spellEnd"/>
+      <w:r>
+        <w:t xml:space="preserve"> contacts on the sample are connected by wedge wire bonding.</w:t>
+      </w:r>
+    </w:p>
+    <w:p/>
+    <w:p>
+      <w:r>
+        <w:t xml:space="preserve">Electrical connection with the sample is achieved through thermally low conductive looms for DC signals and coaxial cables for RF and microwave signals. </w:t>
+      </w:r>
+      <w:r>
+        <w:rPr>
+          <w:i/>
+        </w:rPr>
+        <w:t>(</w:t>
+      </w:r>
+      <w:proofErr w:type="gramStart"/>
+      <w:r>
+        <w:rPr>
+          <w:i/>
+        </w:rPr>
+        <w:t>put</w:t>
+      </w:r>
+      <w:proofErr w:type="gramEnd"/>
+      <w:r>
+        <w:rPr>
+          <w:i/>
+        </w:rPr>
+        <w:t xml:space="preserve"> the picture of the probe)</w:t>
+      </w:r>
+      <w:r>
+        <w:rPr>
+          <w:i/>
+        </w:rPr>
+        <w:t xml:space="preserve"> </w:t>
+      </w:r>
+      <w:r>
+        <w:t>All cables finish in PCB connector and further electrical contact with the sample is achieved by wedge wire bonding.</w:t>
+      </w:r>
+    </w:p>
+    <w:p>
+      <w:r>
+        <w:t xml:space="preserve">On room temperature side there are several instruments for sending and receiving the signals from the sample. Firstly, DQD and TQD needs to be tune in correct </w:t>
+      </w:r>
+      <w:r>
+        <w:t>electro</w:t>
+      </w:r>
+      <w:r>
+        <w:t>static configuration</w:t>
+      </w:r>
+      <w:r>
+        <w:t xml:space="preserve"> what is achieved through the </w:t>
+      </w:r>
+      <w:r>
+        <w:t>low-noise, optically isolated, voltage DC sources.</w:t>
+      </w:r>
+    </w:p>
+    <w:p>
+      <w:r>
+        <w:t xml:space="preserve">Sequences of high-speed pulses (ranging from hundreds of nanoseconds to several milliseconds)  coordinated together with bursts of microwave signals (several GHz up to several tens of GHz) are sent via coaxial cables to manipulate DQD and TQD charge and spin state thus </w:t>
+      </w:r>
+      <w:r>
+        <w:rPr>
+          <w:b/>
+        </w:rPr>
+        <w:t>providing</w:t>
+      </w:r>
+      <w:r>
+        <w:rPr>
+          <w:b/>
+        </w:rPr>
+        <w:t xml:space="preserve"> spin</w:t>
+      </w:r>
+      <w:r>
+        <w:rPr>
+          <w:b/>
+        </w:rPr>
+        <w:t xml:space="preserve"> qubit manipulations</w:t>
+      </w:r>
+      <w:r>
+        <w:t xml:space="preserve">. </w:t>
+      </w:r>
+    </w:p>
+    <w:p>
       <w:r>
         <w:lastRenderedPageBreak/>
-        <w:t xml:space="preserve">frequency connection for spin manipulation and readout. Nanometer gates and </w:t>
-      </w:r>
-      <w:proofErr w:type="spellStart"/>
-      <w:r>
-        <w:t>ohmic</w:t>
-      </w:r>
-      <w:proofErr w:type="spellEnd"/>
-      <w:r>
-        <w:t xml:space="preserve"> contacts on the sample are connected by wedge wire bonding.</w:t>
-      </w:r>
-    </w:p>
-    <w:p/>
-    <w:p>
-      <w:r>
-        <w:t xml:space="preserve">Electrical connection with the sample is achieved through thermally low conductive looms for DC signals and coaxial cables for RF and microwave signals. </w:t>
-      </w:r>
-      <w:r>
-        <w:rPr>
-          <w:i/>
-        </w:rPr>
-        <w:t>(</w:t>
-      </w:r>
-      <w:proofErr w:type="gramStart"/>
-      <w:r>
-        <w:rPr>
-          <w:i/>
-        </w:rPr>
-        <w:t>put</w:t>
-      </w:r>
-      <w:proofErr w:type="gramEnd"/>
-      <w:r>
-        <w:rPr>
-          <w:i/>
-        </w:rPr>
-        <w:t xml:space="preserve"> the picture of the probe)</w:t>
-      </w:r>
-      <w:r>
-        <w:rPr>
-          <w:i/>
-        </w:rPr>
-        <w:t xml:space="preserve"> </w:t>
-      </w:r>
-      <w:r>
-        <w:t>All cables finish in PCB connector and further electrical contact with the sample is achieved by wedge wire bonding.</w:t>
-      </w:r>
-    </w:p>
-    <w:p>
-      <w:r>
-        <w:t xml:space="preserve">On room temperature side there are several instruments for sending and receiving the signals from the sample. Firstly, DQD and TQD needs to be tune in correct </w:t>
-      </w:r>
-      <w:r>
-        <w:t>electro</w:t>
-      </w:r>
-      <w:r>
-        <w:t>static configuration</w:t>
-      </w:r>
-      <w:r>
-        <w:t xml:space="preserve"> what is achieved through the </w:t>
-      </w:r>
-      <w:r>
-        <w:t>low-noise, optically isolated, voltage DC sources.</w:t>
-      </w:r>
-    </w:p>
-    <w:p>
-      <w:r>
-        <w:t xml:space="preserve">Sequences of high-speed pulses (ranging from hundreds of nanoseconds to several milliseconds)  coordinated together with bursts of microwave signals (several GHz up to several tens of GHz) are sent via coaxial cables to manipulate DQD and TQD charge and spin state thus </w:t>
-      </w:r>
-      <w:r>
-        <w:rPr>
-          <w:b/>
-        </w:rPr>
-        <w:t>providing</w:t>
-      </w:r>
-      <w:r>
-        <w:rPr>
-          <w:b/>
-        </w:rPr>
-        <w:t xml:space="preserve"> spin</w:t>
-      </w:r>
-      <w:r>
-        <w:rPr>
-          <w:b/>
-        </w:rPr>
-        <w:t xml:space="preserve"> qubit manipulations</w:t>
-      </w:r>
-      <w:r>
-        <w:t xml:space="preserve">. </w:t>
-      </w:r>
-    </w:p>
-    <w:p>
-      <w:r>
         <w:t xml:space="preserve">Pulses are generated by arbitrary waveform generator (Tektronix AWG5014C) and microwave signals by microwave signal source (Rohde &amp; Schwarz SMF100A). </w:t>
       </w:r>
     </w:p>
@@ -6195,11 +6317,7 @@
         <w:t xml:space="preserve">can be reduced to some level by engineering, main hypotheses is that </w:t>
       </w:r>
       <w:r>
-        <w:t xml:space="preserve">quantum capacitance due to </w:t>
-      </w:r>
-      <w:r>
-        <w:lastRenderedPageBreak/>
-        <w:t xml:space="preserve">a </w:t>
+        <w:t xml:space="preserve">quantum capacitance due to a </w:t>
       </w:r>
       <w:proofErr w:type="gramStart"/>
       <w:r>
@@ -7012,6 +7130,7 @@
         <w:rPr>
           <w:noProof/>
         </w:rPr>
+        <w:lastRenderedPageBreak/>
         <w:drawing>
           <wp:inline distT="0" distB="0" distL="0" distR="0" wp14:anchorId="6FC376E2" wp14:editId="040B632A">
             <wp:extent cx="4648200" cy="2305050"/>
@@ -7085,58 +7204,58 @@
         <w:ind w:left="0" w:firstLine="0"/>
       </w:pPr>
       <w:r>
+        <w:t>Research methods</w:t>
+      </w:r>
+    </w:p>
+    <w:p>
+      <w:r>
+        <w:t>Here we are proposing i</w:t>
+      </w:r>
+      <w:r>
+        <w:t xml:space="preserve">ntegration of two qubit Loss and </w:t>
+      </w:r>
+      <w:proofErr w:type="spellStart"/>
+      <w:r>
+        <w:t>DiVince</w:t>
+      </w:r>
+      <w:r>
+        <w:t>n</w:t>
+      </w:r>
+      <w:r>
+        <w:t>zo’s</w:t>
+      </w:r>
+      <w:proofErr w:type="spellEnd"/>
+      <w:r>
+        <w:t xml:space="preserve"> criteria </w:t>
+      </w:r>
+      <w:r>
+        <w:t xml:space="preserve">in our type of qubit. First is </w:t>
+      </w:r>
+      <w:r>
+        <w:rPr>
+          <w:b/>
+        </w:rPr>
+        <w:t>qubit state (spin) readout</w:t>
+      </w:r>
+      <w:r>
+        <w:t xml:space="preserve">. Other one is </w:t>
+      </w:r>
+      <w:r>
+        <w:rPr>
+          <w:b/>
+        </w:rPr>
+        <w:t>spin state manipulation</w:t>
+      </w:r>
+      <w:r>
+        <w:t xml:space="preserve">. </w:t>
+      </w:r>
+    </w:p>
+    <w:p>
+      <w:pPr>
+        <w:pStyle w:val="Heading3"/>
+      </w:pPr>
+      <w:r>
         <w:lastRenderedPageBreak/>
-        <w:t>Research methods</w:t>
-      </w:r>
-    </w:p>
-    <w:p>
-      <w:r>
-        <w:t>Here we are proposing i</w:t>
-      </w:r>
-      <w:r>
-        <w:t xml:space="preserve">ntegration of two qubit Loss and </w:t>
-      </w:r>
-      <w:proofErr w:type="spellStart"/>
-      <w:r>
-        <w:t>DiVince</w:t>
-      </w:r>
-      <w:r>
-        <w:t>n</w:t>
-      </w:r>
-      <w:r>
-        <w:t>zo’s</w:t>
-      </w:r>
-      <w:proofErr w:type="spellEnd"/>
-      <w:r>
-        <w:t xml:space="preserve"> criteria </w:t>
-      </w:r>
-      <w:r>
-        <w:t xml:space="preserve">in our type of qubit. First is </w:t>
-      </w:r>
-      <w:r>
-        <w:rPr>
-          <w:b/>
-        </w:rPr>
-        <w:t>qubit state (spin) readout</w:t>
-      </w:r>
-      <w:r>
-        <w:t xml:space="preserve">. Other one is </w:t>
-      </w:r>
-      <w:r>
-        <w:rPr>
-          <w:b/>
-        </w:rPr>
-        <w:t>spin state manipulation</w:t>
-      </w:r>
-      <w:r>
-        <w:t xml:space="preserve">. </w:t>
-      </w:r>
-    </w:p>
-    <w:p>
-      <w:pPr>
-        <w:pStyle w:val="Heading3"/>
-      </w:pPr>
-      <w:r>
         <w:t>Qubit state readout:</w:t>
       </w:r>
     </w:p>
@@ -7607,7 +7726,6 @@
         <w:rPr>
           <w:rFonts w:eastAsiaTheme="minorEastAsia"/>
         </w:rPr>
-        <w:lastRenderedPageBreak/>
         <w:t>and ᵠ(</w:t>
       </w:r>
       <w:r>
@@ -7713,6 +7831,7 @@
     </w:p>
     <w:p>
       <w:r>
+        <w:lastRenderedPageBreak/>
         <w:t xml:space="preserve">Putting resonant circuit with incorporated device instead of </w:t>
       </w:r>
       <w:r>
@@ -8222,58 +8341,58 @@
         <w:t xml:space="preserve"> different</w:t>
       </w:r>
       <w:r>
-        <w:t xml:space="preserve"> </w:t>
+        <w:t xml:space="preserve"> resonance frequencies</w:t>
+      </w:r>
+      <w:r>
+        <w:t xml:space="preserve"> by choosing different values for surface mount </w:t>
+      </w:r>
+      <w:r>
+        <w:t>inductors L</w:t>
+      </w:r>
+      <w:r>
+        <w:rPr>
+          <w:vertAlign w:val="subscript"/>
+        </w:rPr>
+        <w:t>1</w:t>
+      </w:r>
+      <w:r>
+        <w:t>, L</w:t>
+      </w:r>
+      <w:r>
+        <w:rPr>
+          <w:vertAlign w:val="subscript"/>
+        </w:rPr>
+        <w:t>2</w:t>
+      </w:r>
+      <w:r>
+        <w:t>, L</w:t>
+      </w:r>
+      <w:r>
+        <w:rPr>
+          <w:vertAlign w:val="subscript"/>
+        </w:rPr>
+        <w:t>3</w:t>
+      </w:r>
+      <w:r>
+        <w:t>. Each of this inductors will be wire bonded to fi</w:t>
+      </w:r>
+      <w:r>
+        <w:t>nger like gates, as shown in Fig 2</w:t>
+      </w:r>
+      <w:r>
+        <w:t xml:space="preserve">. Here is an example for nanowire, double quantum dot based qubit.  Gates LP (left plunger) and RP (right plunger) are </w:t>
+      </w:r>
+      <w:proofErr w:type="spellStart"/>
+      <w:r>
+        <w:t>capacitively</w:t>
+      </w:r>
+      <w:proofErr w:type="spellEnd"/>
+      <w:r>
+        <w:t xml:space="preserve"> coupled </w:t>
       </w:r>
       <w:r>
         <w:lastRenderedPageBreak/>
-        <w:t>resonance frequencies</w:t>
-      </w:r>
-      <w:r>
-        <w:t xml:space="preserve"> by choosing different values for surface mount </w:t>
-      </w:r>
-      <w:r>
-        <w:t>inductors L</w:t>
-      </w:r>
-      <w:r>
-        <w:rPr>
-          <w:vertAlign w:val="subscript"/>
-        </w:rPr>
-        <w:t>1</w:t>
-      </w:r>
-      <w:r>
-        <w:t>, L</w:t>
-      </w:r>
-      <w:r>
-        <w:rPr>
-          <w:vertAlign w:val="subscript"/>
-        </w:rPr>
-        <w:t>2</w:t>
-      </w:r>
-      <w:r>
-        <w:t>, L</w:t>
-      </w:r>
-      <w:r>
-        <w:rPr>
-          <w:vertAlign w:val="subscript"/>
-        </w:rPr>
-        <w:t>3</w:t>
-      </w:r>
-      <w:r>
-        <w:t>. Each of this inductors will be wire bonded to fi</w:t>
-      </w:r>
-      <w:r>
-        <w:t>nger like gates, as shown in Fig 2</w:t>
-      </w:r>
-      <w:r>
-        <w:t xml:space="preserve">. Here is an example for nanowire, double quantum dot based qubit.  Gates LP (left plunger) and RP (right plunger) are </w:t>
-      </w:r>
-      <w:proofErr w:type="spellStart"/>
-      <w:r>
-        <w:t>capacitively</w:t>
-      </w:r>
-      <w:proofErr w:type="spellEnd"/>
-      <w:r>
-        <w:t xml:space="preserve"> coupled to the left and right quantum dot respectively. When electron undergo tunneling between the dots there is an onset of quantum capacitance, changing overall capacitance seen by the resonant circuit, which changes resonance frequency (according to expression for f</w:t>
+        <w:t>to the left and right quantum dot respectively. When electron undergo tunneling between the dots there is an onset of quantum capacitance, changing overall capacitance seen by the resonant circuit, which changes resonance frequency (according to expression for f</w:t>
       </w:r>
       <w:r>
         <w:rPr>
@@ -10024,6 +10143,119 @@
     </w:lvl>
   </w:abstractNum>
   <w:abstractNum w:abstractNumId="5" w15:restartNumberingAfterBreak="0">
+    <w:nsid w:val="0B1A157F"/>
+    <w:multiLevelType w:val="hybridMultilevel"/>
+    <w:tmpl w:val="B6C07AD0"/>
+    <w:lvl w:ilvl="0" w:tplc="04090001">
+      <w:start w:val="1"/>
+      <w:numFmt w:val="bullet"/>
+      <w:lvlText w:val=""/>
+      <w:lvlJc w:val="left"/>
+      <w:pPr>
+        <w:ind w:left="720" w:hanging="360"/>
+      </w:pPr>
+      <w:rPr>
+        <w:rFonts w:ascii="Symbol" w:hAnsi="Symbol" w:hint="default"/>
+      </w:rPr>
+    </w:lvl>
+    <w:lvl w:ilvl="1" w:tplc="04090003">
+      <w:start w:val="1"/>
+      <w:numFmt w:val="bullet"/>
+      <w:lvlText w:val="o"/>
+      <w:lvlJc w:val="left"/>
+      <w:pPr>
+        <w:ind w:left="1440" w:hanging="360"/>
+      </w:pPr>
+      <w:rPr>
+        <w:rFonts w:ascii="Courier New" w:hAnsi="Courier New" w:cs="Courier New" w:hint="default"/>
+      </w:rPr>
+    </w:lvl>
+    <w:lvl w:ilvl="2" w:tplc="04090005" w:tentative="1">
+      <w:start w:val="1"/>
+      <w:numFmt w:val="bullet"/>
+      <w:lvlText w:val=""/>
+      <w:lvlJc w:val="left"/>
+      <w:pPr>
+        <w:ind w:left="2160" w:hanging="360"/>
+      </w:pPr>
+      <w:rPr>
+        <w:rFonts w:ascii="Wingdings" w:hAnsi="Wingdings" w:hint="default"/>
+      </w:rPr>
+    </w:lvl>
+    <w:lvl w:ilvl="3" w:tplc="04090001">
+      <w:start w:val="1"/>
+      <w:numFmt w:val="bullet"/>
+      <w:lvlText w:val=""/>
+      <w:lvlJc w:val="left"/>
+      <w:pPr>
+        <w:ind w:left="2880" w:hanging="360"/>
+      </w:pPr>
+      <w:rPr>
+        <w:rFonts w:ascii="Symbol" w:hAnsi="Symbol" w:hint="default"/>
+      </w:rPr>
+    </w:lvl>
+    <w:lvl w:ilvl="4" w:tplc="04090003" w:tentative="1">
+      <w:start w:val="1"/>
+      <w:numFmt w:val="bullet"/>
+      <w:lvlText w:val="o"/>
+      <w:lvlJc w:val="left"/>
+      <w:pPr>
+        <w:ind w:left="3600" w:hanging="360"/>
+      </w:pPr>
+      <w:rPr>
+        <w:rFonts w:ascii="Courier New" w:hAnsi="Courier New" w:cs="Courier New" w:hint="default"/>
+      </w:rPr>
+    </w:lvl>
+    <w:lvl w:ilvl="5" w:tplc="04090005" w:tentative="1">
+      <w:start w:val="1"/>
+      <w:numFmt w:val="bullet"/>
+      <w:lvlText w:val=""/>
+      <w:lvlJc w:val="left"/>
+      <w:pPr>
+        <w:ind w:left="4320" w:hanging="360"/>
+      </w:pPr>
+      <w:rPr>
+        <w:rFonts w:ascii="Wingdings" w:hAnsi="Wingdings" w:hint="default"/>
+      </w:rPr>
+    </w:lvl>
+    <w:lvl w:ilvl="6" w:tplc="04090001" w:tentative="1">
+      <w:start w:val="1"/>
+      <w:numFmt w:val="bullet"/>
+      <w:lvlText w:val=""/>
+      <w:lvlJc w:val="left"/>
+      <w:pPr>
+        <w:ind w:left="5040" w:hanging="360"/>
+      </w:pPr>
+      <w:rPr>
+        <w:rFonts w:ascii="Symbol" w:hAnsi="Symbol" w:hint="default"/>
+      </w:rPr>
+    </w:lvl>
+    <w:lvl w:ilvl="7" w:tplc="04090003" w:tentative="1">
+      <w:start w:val="1"/>
+      <w:numFmt w:val="bullet"/>
+      <w:lvlText w:val="o"/>
+      <w:lvlJc w:val="left"/>
+      <w:pPr>
+        <w:ind w:left="5760" w:hanging="360"/>
+      </w:pPr>
+      <w:rPr>
+        <w:rFonts w:ascii="Courier New" w:hAnsi="Courier New" w:cs="Courier New" w:hint="default"/>
+      </w:rPr>
+    </w:lvl>
+    <w:lvl w:ilvl="8" w:tplc="04090005" w:tentative="1">
+      <w:start w:val="1"/>
+      <w:numFmt w:val="bullet"/>
+      <w:lvlText w:val=""/>
+      <w:lvlJc w:val="left"/>
+      <w:pPr>
+        <w:ind w:left="6480" w:hanging="360"/>
+      </w:pPr>
+      <w:rPr>
+        <w:rFonts w:ascii="Wingdings" w:hAnsi="Wingdings" w:hint="default"/>
+      </w:rPr>
+    </w:lvl>
+  </w:abstractNum>
+  <w:abstractNum w:abstractNumId="6" w15:restartNumberingAfterBreak="0">
     <w:nsid w:val="13E60603"/>
     <w:multiLevelType w:val="multilevel"/>
     <w:tmpl w:val="A6DE365A"/>
@@ -10136,7 +10368,7 @@
       </w:pPr>
     </w:lvl>
   </w:abstractNum>
-  <w:abstractNum w:abstractNumId="6" w15:restartNumberingAfterBreak="0">
+  <w:abstractNum w:abstractNumId="7" w15:restartNumberingAfterBreak="0">
     <w:nsid w:val="27CF7748"/>
     <w:multiLevelType w:val="hybridMultilevel"/>
     <w:tmpl w:val="BE3812A4"/>
@@ -10249,7 +10481,7 @@
       </w:rPr>
     </w:lvl>
   </w:abstractNum>
-  <w:abstractNum w:abstractNumId="7" w15:restartNumberingAfterBreak="0">
+  <w:abstractNum w:abstractNumId="8" w15:restartNumberingAfterBreak="0">
     <w:nsid w:val="2DAF4281"/>
     <w:multiLevelType w:val="multilevel"/>
     <w:tmpl w:val="FE3CE09A"/>
@@ -10398,7 +10630,7 @@
       </w:rPr>
     </w:lvl>
   </w:abstractNum>
-  <w:abstractNum w:abstractNumId="8" w15:restartNumberingAfterBreak="0">
+  <w:abstractNum w:abstractNumId="9" w15:restartNumberingAfterBreak="0">
     <w:nsid w:val="3E26028C"/>
     <w:multiLevelType w:val="hybridMultilevel"/>
     <w:tmpl w:val="CB66ADD2"/>
@@ -10511,7 +10743,7 @@
       </w:rPr>
     </w:lvl>
   </w:abstractNum>
-  <w:abstractNum w:abstractNumId="9" w15:restartNumberingAfterBreak="0">
+  <w:abstractNum w:abstractNumId="10" w15:restartNumberingAfterBreak="0">
     <w:nsid w:val="624D5FD7"/>
     <w:multiLevelType w:val="hybridMultilevel"/>
     <w:tmpl w:val="4B682420"/>
@@ -10600,7 +10832,7 @@
       </w:pPr>
     </w:lvl>
   </w:abstractNum>
-  <w:abstractNum w:abstractNumId="10" w15:restartNumberingAfterBreak="0">
+  <w:abstractNum w:abstractNumId="11" w15:restartNumberingAfterBreak="0">
     <w:nsid w:val="627C0C5C"/>
     <w:multiLevelType w:val="hybridMultilevel"/>
     <w:tmpl w:val="648E1354"/>
@@ -10689,7 +10921,7 @@
       </w:pPr>
     </w:lvl>
   </w:abstractNum>
-  <w:abstractNum w:abstractNumId="11" w15:restartNumberingAfterBreak="0">
+  <w:abstractNum w:abstractNumId="12" w15:restartNumberingAfterBreak="0">
     <w:nsid w:val="65B92ED1"/>
     <w:multiLevelType w:val="multilevel"/>
     <w:tmpl w:val="B52AC53E"/>
@@ -10802,7 +11034,7 @@
       </w:rPr>
     </w:lvl>
   </w:abstractNum>
-  <w:abstractNum w:abstractNumId="12" w15:restartNumberingAfterBreak="0">
+  <w:abstractNum w:abstractNumId="13" w15:restartNumberingAfterBreak="0">
     <w:nsid w:val="65BE74CA"/>
     <w:multiLevelType w:val="hybridMultilevel"/>
     <w:tmpl w:val="8E1071E0"/>
@@ -10915,7 +11147,7 @@
       </w:rPr>
     </w:lvl>
   </w:abstractNum>
-  <w:abstractNum w:abstractNumId="13" w15:restartNumberingAfterBreak="0">
+  <w:abstractNum w:abstractNumId="14" w15:restartNumberingAfterBreak="0">
     <w:nsid w:val="69052D84"/>
     <w:multiLevelType w:val="hybridMultilevel"/>
     <w:tmpl w:val="BF582B06"/>
@@ -11028,7 +11260,7 @@
       </w:rPr>
     </w:lvl>
   </w:abstractNum>
-  <w:abstractNum w:abstractNumId="14" w15:restartNumberingAfterBreak="0">
+  <w:abstractNum w:abstractNumId="15" w15:restartNumberingAfterBreak="0">
     <w:nsid w:val="779269E4"/>
     <w:multiLevelType w:val="hybridMultilevel"/>
     <w:tmpl w:val="402A00A8"/>
@@ -11117,7 +11349,7 @@
       </w:pPr>
     </w:lvl>
   </w:abstractNum>
-  <w:abstractNum w:abstractNumId="15" w15:restartNumberingAfterBreak="0">
+  <w:abstractNum w:abstractNumId="16" w15:restartNumberingAfterBreak="0">
     <w:nsid w:val="7D697D54"/>
     <w:multiLevelType w:val="hybridMultilevel"/>
     <w:tmpl w:val="C5CCA726"/>
@@ -11208,10 +11440,10 @@
     </w:lvl>
   </w:abstractNum>
   <w:num w:numId="1">
-    <w:abstractNumId w:val="14"/>
+    <w:abstractNumId w:val="15"/>
   </w:num>
   <w:num w:numId="2">
-    <w:abstractNumId w:val="7"/>
+    <w:abstractNumId w:val="8"/>
   </w:num>
   <w:num w:numId="3">
     <w:abstractNumId w:val="2"/>
@@ -11220,40 +11452,43 @@
     <w:abstractNumId w:val="1"/>
   </w:num>
   <w:num w:numId="5">
-    <w:abstractNumId w:val="12"/>
+    <w:abstractNumId w:val="13"/>
   </w:num>
   <w:num w:numId="6">
     <w:abstractNumId w:val="0"/>
   </w:num>
   <w:num w:numId="7">
-    <w:abstractNumId w:val="5"/>
+    <w:abstractNumId w:val="6"/>
   </w:num>
   <w:num w:numId="8">
-    <w:abstractNumId w:val="15"/>
+    <w:abstractNumId w:val="16"/>
   </w:num>
   <w:num w:numId="9">
-    <w:abstractNumId w:val="9"/>
+    <w:abstractNumId w:val="10"/>
   </w:num>
   <w:num w:numId="10">
-    <w:abstractNumId w:val="13"/>
+    <w:abstractNumId w:val="14"/>
   </w:num>
   <w:num w:numId="11">
-    <w:abstractNumId w:val="8"/>
+    <w:abstractNumId w:val="9"/>
   </w:num>
   <w:num w:numId="12">
     <w:abstractNumId w:val="3"/>
   </w:num>
   <w:num w:numId="13">
-    <w:abstractNumId w:val="10"/>
+    <w:abstractNumId w:val="11"/>
   </w:num>
   <w:num w:numId="14">
-    <w:abstractNumId w:val="6"/>
+    <w:abstractNumId w:val="7"/>
   </w:num>
   <w:num w:numId="15">
     <w:abstractNumId w:val="4"/>
   </w:num>
   <w:num w:numId="16">
-    <w:abstractNumId w:val="11"/>
+    <w:abstractNumId w:val="12"/>
+  </w:num>
+  <w:num w:numId="17">
+    <w:abstractNumId w:val="5"/>
   </w:num>
 </w:numbering>
 </file>
@@ -12301,7 +12536,7 @@
 </file>
 
 <file path=customXml/itemProps1.xml><?xml version="1.0" encoding="utf-8"?>
-<ds:datastoreItem xmlns:ds="http://schemas.openxmlformats.org/officeDocument/2006/customXml" ds:itemID="{4F64D789-2485-4879-A0CD-A0AC0BA86994}">
+<ds:datastoreItem xmlns:ds="http://schemas.openxmlformats.org/officeDocument/2006/customXml" ds:itemID="{5A99C4FC-8D94-4E2E-A723-080031DE35B0}">
   <ds:schemaRefs>
     <ds:schemaRef ds:uri="http://schemas.openxmlformats.org/officeDocument/2006/bibliography"/>
   </ds:schemaRefs>

</xml_diff>

<commit_message>
Project description - figures modified
</commit_message>
<xml_diff>
--- a/Project description.docx
+++ b/Project description.docx
@@ -6378,30 +6378,33 @@
         <w:t xml:space="preserve">wedge wire bonding. </w:t>
       </w:r>
     </w:p>
-    <w:p/>
-    <w:p>
-      <w:pPr>
+    <w:p>
+      <w:pPr>
+        <w:pStyle w:val="Subtitle"/>
+        <w:jc w:val="both"/>
         <w:rPr>
           <w:i/>
         </w:rPr>
       </w:pPr>
       <w:r>
         <w:rPr>
+          <w:i/>
           <w:noProof/>
         </w:rPr>
+        <w:lastRenderedPageBreak/>
         <w:drawing>
-          <wp:anchor distT="0" distB="0" distL="114300" distR="114300" simplePos="0" relativeHeight="251681792" behindDoc="0" locked="0" layoutInCell="1" allowOverlap="1" wp14:anchorId="0E599FA4" wp14:editId="1F4E11B3">
+          <wp:anchor distT="0" distB="0" distL="114300" distR="114300" simplePos="0" relativeHeight="251682816" behindDoc="0" locked="0" layoutInCell="1" allowOverlap="1" wp14:anchorId="3723E7C5" wp14:editId="777F544B">
             <wp:simplePos x="0" y="0"/>
             <wp:positionH relativeFrom="column">
-              <wp:posOffset>1584960</wp:posOffset>
+              <wp:posOffset>1411605</wp:posOffset>
             </wp:positionH>
             <wp:positionV relativeFrom="paragraph">
-              <wp:posOffset>0</wp:posOffset>
+              <wp:posOffset>7620</wp:posOffset>
             </wp:positionV>
-            <wp:extent cx="1205865" cy="5399405"/>
+            <wp:extent cx="1569600" cy="5400000"/>
             <wp:effectExtent l="0" t="0" r="0" b="0"/>
             <wp:wrapSquare wrapText="bothSides"/>
-            <wp:docPr id="15" name="Picture 15" descr="C:\Users\jkukucka\Documents\GitHub\Fellowship\4Kstick.jpg"/>
+            <wp:docPr id="17" name="Picture 17" descr="C:\Users\jkukucka\Documents\GitHub\Fellowship\4Kstick_zoomin.jpg"/>
             <wp:cNvGraphicFramePr>
               <a:graphicFrameLocks xmlns:a="http://schemas.openxmlformats.org/drawingml/2006/main" noChangeAspect="1"/>
             </wp:cNvGraphicFramePr>
@@ -6409,7 +6412,7 @@
               <a:graphicData uri="http://schemas.openxmlformats.org/drawingml/2006/picture">
                 <pic:pic xmlns:pic="http://schemas.openxmlformats.org/drawingml/2006/picture">
                   <pic:nvPicPr>
-                    <pic:cNvPr id="0" name="Picture 8" descr="C:\Users\jkukucka\Documents\GitHub\Fellowship\4Kstick.jpg"/>
+                    <pic:cNvPr id="0" name="Picture 10" descr="C:\Users\jkukucka\Documents\GitHub\Fellowship\4Kstick_zoomin.jpg"/>
                     <pic:cNvPicPr>
                       <a:picLocks noChangeAspect="1" noChangeArrowheads="1"/>
                     </pic:cNvPicPr>
@@ -6430,7 +6433,7 @@
                   <pic:spPr bwMode="auto">
                     <a:xfrm>
                       <a:off x="0" y="0"/>
-                      <a:ext cx="1205865" cy="5399405"/>
+                      <a:ext cx="1569600" cy="5400000"/>
                     </a:xfrm>
                     <a:prstGeom prst="rect">
                       <a:avLst/>
@@ -6443,27 +6446,32 @@
                 </pic:pic>
               </a:graphicData>
             </a:graphic>
+            <wp14:sizeRelH relativeFrom="margin">
+              <wp14:pctWidth>0</wp14:pctWidth>
+            </wp14:sizeRelH>
+            <wp14:sizeRelV relativeFrom="margin">
+              <wp14:pctHeight>0</wp14:pctHeight>
+            </wp14:sizeRelV>
           </wp:anchor>
         </w:drawing>
       </w:r>
       <w:r>
         <w:rPr>
-          <w:i/>
           <w:noProof/>
         </w:rPr>
         <w:drawing>
-          <wp:anchor distT="0" distB="0" distL="114300" distR="114300" simplePos="0" relativeHeight="251682816" behindDoc="0" locked="0" layoutInCell="1" allowOverlap="1" wp14:anchorId="1109BF92" wp14:editId="3E06F8B7">
+          <wp:anchor distT="0" distB="0" distL="114300" distR="114300" simplePos="0" relativeHeight="251681792" behindDoc="0" locked="0" layoutInCell="1" allowOverlap="1" wp14:anchorId="6AD1B861" wp14:editId="0A9B5A40">
             <wp:simplePos x="0" y="0"/>
             <wp:positionH relativeFrom="column">
-              <wp:posOffset>2790825</wp:posOffset>
+              <wp:posOffset>213360</wp:posOffset>
             </wp:positionH>
             <wp:positionV relativeFrom="paragraph">
-              <wp:posOffset>0</wp:posOffset>
+              <wp:posOffset>7620</wp:posOffset>
             </wp:positionV>
-            <wp:extent cx="1569085" cy="5399405"/>
+            <wp:extent cx="1206000" cy="5400000"/>
             <wp:effectExtent l="0" t="0" r="0" b="0"/>
             <wp:wrapSquare wrapText="bothSides"/>
-            <wp:docPr id="17" name="Picture 17" descr="C:\Users\jkukucka\Documents\GitHub\Fellowship\4Kstick_zoomin.jpg"/>
+            <wp:docPr id="15" name="Picture 15" descr="C:\Users\jkukucka\Documents\GitHub\Fellowship\4Kstick.jpg"/>
             <wp:cNvGraphicFramePr>
               <a:graphicFrameLocks xmlns:a="http://schemas.openxmlformats.org/drawingml/2006/main" noChangeAspect="1"/>
             </wp:cNvGraphicFramePr>
@@ -6471,7 +6479,7 @@
               <a:graphicData uri="http://schemas.openxmlformats.org/drawingml/2006/picture">
                 <pic:pic xmlns:pic="http://schemas.openxmlformats.org/drawingml/2006/picture">
                   <pic:nvPicPr>
-                    <pic:cNvPr id="0" name="Picture 10" descr="C:\Users\jkukucka\Documents\GitHub\Fellowship\4Kstick_zoomin.jpg"/>
+                    <pic:cNvPr id="0" name="Picture 8" descr="C:\Users\jkukucka\Documents\GitHub\Fellowship\4Kstick.jpg"/>
                     <pic:cNvPicPr>
                       <a:picLocks noChangeAspect="1" noChangeArrowheads="1"/>
                     </pic:cNvPicPr>
@@ -6492,7 +6500,7 @@
                   <pic:spPr bwMode="auto">
                     <a:xfrm>
                       <a:off x="0" y="0"/>
-                      <a:ext cx="1569085" cy="5399405"/>
+                      <a:ext cx="1206000" cy="5400000"/>
                     </a:xfrm>
                     <a:prstGeom prst="rect">
                       <a:avLst/>
@@ -6505,105 +6513,15 @@
                 </pic:pic>
               </a:graphicData>
             </a:graphic>
+            <wp14:sizeRelH relativeFrom="margin">
+              <wp14:pctWidth>0</wp14:pctWidth>
+            </wp14:sizeRelH>
+            <wp14:sizeRelV relativeFrom="margin">
+              <wp14:pctHeight>0</wp14:pctHeight>
+            </wp14:sizeRelV>
           </wp:anchor>
         </w:drawing>
       </w:r>
-    </w:p>
-    <w:p>
-      <w:pPr>
-        <w:rPr>
-          <w:i/>
-        </w:rPr>
-      </w:pPr>
-    </w:p>
-    <w:p>
-      <w:pPr>
-        <w:rPr>
-          <w:i/>
-        </w:rPr>
-      </w:pPr>
-    </w:p>
-    <w:p>
-      <w:pPr>
-        <w:rPr>
-          <w:i/>
-        </w:rPr>
-      </w:pPr>
-    </w:p>
-    <w:p>
-      <w:pPr>
-        <w:rPr>
-          <w:i/>
-        </w:rPr>
-      </w:pPr>
-    </w:p>
-    <w:p>
-      <w:pPr>
-        <w:rPr>
-          <w:i/>
-        </w:rPr>
-      </w:pPr>
-    </w:p>
-    <w:p>
-      <w:pPr>
-        <w:rPr>
-          <w:i/>
-        </w:rPr>
-      </w:pPr>
-    </w:p>
-    <w:p>
-      <w:pPr>
-        <w:rPr>
-          <w:i/>
-        </w:rPr>
-      </w:pPr>
-    </w:p>
-    <w:p>
-      <w:pPr>
-        <w:rPr>
-          <w:i/>
-        </w:rPr>
-      </w:pPr>
-    </w:p>
-    <w:p>
-      <w:pPr>
-        <w:pStyle w:val="Subtitle"/>
-      </w:pPr>
-    </w:p>
-    <w:p>
-      <w:pPr>
-        <w:pStyle w:val="Subtitle"/>
-      </w:pPr>
-    </w:p>
-    <w:p>
-      <w:pPr>
-        <w:pStyle w:val="Subtitle"/>
-      </w:pPr>
-    </w:p>
-    <w:p>
-      <w:pPr>
-        <w:pStyle w:val="Subtitle"/>
-      </w:pPr>
-    </w:p>
-    <w:p>
-      <w:pPr>
-        <w:pStyle w:val="Subtitle"/>
-      </w:pPr>
-    </w:p>
-    <w:p>
-      <w:pPr>
-        <w:pStyle w:val="Subtitle"/>
-      </w:pPr>
-    </w:p>
-    <w:p>
-      <w:pPr>
-        <w:pStyle w:val="Subtitle"/>
-      </w:pPr>
-    </w:p>
-    <w:p>
-      <w:pPr>
-        <w:pStyle w:val="Subtitle"/>
-      </w:pPr>
       <w:r>
         <w:t>Figure 3</w:t>
       </w:r>
@@ -6659,7 +6577,67 @@
       </w:pPr>
     </w:p>
     <w:p/>
-    <w:p>
+    <w:p/>
+    <w:p/>
+    <w:p>
+      <w:pPr>
+        <w:pStyle w:val="Subtitle"/>
+      </w:pPr>
+    </w:p>
+    <w:p>
+      <w:pPr>
+        <w:pStyle w:val="Subtitle"/>
+      </w:pPr>
+    </w:p>
+    <w:p>
+      <w:pPr>
+        <w:pStyle w:val="Subtitle"/>
+      </w:pPr>
+    </w:p>
+    <w:p>
+      <w:pPr>
+        <w:pStyle w:val="Subtitle"/>
+      </w:pPr>
+    </w:p>
+    <w:p>
+      <w:pPr>
+        <w:pStyle w:val="Subtitle"/>
+      </w:pPr>
+    </w:p>
+    <w:p>
+      <w:pPr>
+        <w:pStyle w:val="Subtitle"/>
+      </w:pPr>
+    </w:p>
+    <w:p>
+      <w:pPr>
+        <w:pStyle w:val="Subtitle"/>
+      </w:pPr>
+    </w:p>
+    <w:p>
+      <w:pPr>
+        <w:pStyle w:val="Subtitle"/>
+      </w:pPr>
+    </w:p>
+    <w:p>
+      <w:pPr>
+        <w:pStyle w:val="Subtitle"/>
+      </w:pPr>
+    </w:p>
+    <w:p>
+      <w:pPr>
+        <w:pStyle w:val="Subtitle"/>
+      </w:pPr>
+    </w:p>
+    <w:p>
+      <w:pPr>
+        <w:pStyle w:val="Subtitle"/>
+      </w:pPr>
+    </w:p>
+    <w:p>
+      <w:pPr>
+        <w:pStyle w:val="Subtitle"/>
+      </w:pPr>
       <w:r>
         <w:rPr>
           <w:b/>
@@ -6667,13 +6645,96 @@
         </w:rPr>
         <w:lastRenderedPageBreak/>
         <w:drawing>
-          <wp:anchor distT="0" distB="0" distL="114300" distR="114300" simplePos="0" relativeHeight="251684864" behindDoc="0" locked="0" layoutInCell="1" allowOverlap="1" wp14:anchorId="67FB08B4" wp14:editId="2489D229">
+          <wp:anchor distT="0" distB="0" distL="114300" distR="114300" simplePos="0" relativeHeight="251685888" behindDoc="0" locked="0" layoutInCell="1" allowOverlap="1" wp14:anchorId="22FC2975" wp14:editId="3ECF2540">
             <wp:simplePos x="0" y="0"/>
             <wp:positionH relativeFrom="margin">
-              <wp:posOffset>2967990</wp:posOffset>
+              <wp:align>center</wp:align>
+            </wp:positionH>
+            <wp:positionV relativeFrom="margin">
+              <wp:align>top</wp:align>
+            </wp:positionV>
+            <wp:extent cx="2520000" cy="1414800"/>
+            <wp:effectExtent l="0" t="0" r="0" b="0"/>
+            <wp:wrapSquare wrapText="bothSides"/>
+            <wp:docPr id="14" name="Picture 14"/>
+            <wp:cNvGraphicFramePr>
+              <a:graphicFrameLocks xmlns:a="http://schemas.openxmlformats.org/drawingml/2006/main" noChangeAspect="1"/>
+            </wp:cNvGraphicFramePr>
+            <a:graphic xmlns:a="http://schemas.openxmlformats.org/drawingml/2006/main">
+              <a:graphicData uri="http://schemas.openxmlformats.org/drawingml/2006/picture">
+                <pic:pic xmlns:pic="http://schemas.openxmlformats.org/drawingml/2006/picture">
+                  <pic:nvPicPr>
+                    <pic:cNvPr id="0" name="Picture 7"/>
+                    <pic:cNvPicPr>
+                      <a:picLocks noChangeAspect="1" noChangeArrowheads="1"/>
+                    </pic:cNvPicPr>
+                  </pic:nvPicPr>
+                  <pic:blipFill>
+                    <a:blip r:embed="rId14" cstate="print">
+                      <a:extLst>
+                        <a:ext uri="{28A0092B-C50C-407E-A947-70E740481C1C}">
+                          <a14:useLocalDpi xmlns:a14="http://schemas.microsoft.com/office/drawing/2010/main" val="0"/>
+                        </a:ext>
+                      </a:extLst>
+                    </a:blip>
+                    <a:srcRect/>
+                    <a:stretch>
+                      <a:fillRect/>
+                    </a:stretch>
+                  </pic:blipFill>
+                  <pic:spPr bwMode="auto">
+                    <a:xfrm>
+                      <a:off x="0" y="0"/>
+                      <a:ext cx="2520000" cy="1414800"/>
+                    </a:xfrm>
+                    <a:prstGeom prst="rect">
+                      <a:avLst/>
+                    </a:prstGeom>
+                    <a:noFill/>
+                    <a:ln>
+                      <a:noFill/>
+                    </a:ln>
+                  </pic:spPr>
+                </pic:pic>
+              </a:graphicData>
+            </a:graphic>
+            <wp14:sizeRelH relativeFrom="margin">
+              <wp14:pctWidth>0</wp14:pctWidth>
+            </wp14:sizeRelH>
+            <wp14:sizeRelV relativeFrom="margin">
+              <wp14:pctHeight>0</wp14:pctHeight>
+            </wp14:sizeRelV>
+          </wp:anchor>
+        </w:drawing>
+      </w:r>
+    </w:p>
+    <w:p>
+      <w:pPr>
+        <w:pStyle w:val="Subtitle"/>
+      </w:pPr>
+    </w:p>
+    <w:p>
+      <w:pPr>
+        <w:pStyle w:val="Subtitle"/>
+      </w:pPr>
+    </w:p>
+    <w:p>
+      <w:pPr>
+        <w:pStyle w:val="Subtitle"/>
+      </w:pPr>
+      <w:r>
+        <w:rPr>
+          <w:b/>
+          <w:noProof/>
+        </w:rPr>
+        <w:drawing>
+          <wp:anchor distT="0" distB="0" distL="114300" distR="114300" simplePos="0" relativeHeight="251684864" behindDoc="0" locked="0" layoutInCell="1" allowOverlap="1" wp14:anchorId="0B203872" wp14:editId="6E2211AD">
+            <wp:simplePos x="0" y="0"/>
+            <wp:positionH relativeFrom="margin">
+              <wp:posOffset>1711960</wp:posOffset>
             </wp:positionH>
             <wp:positionV relativeFrom="paragraph">
-              <wp:posOffset>258445</wp:posOffset>
+              <wp:posOffset>342900</wp:posOffset>
             </wp:positionV>
             <wp:extent cx="2519680" cy="885190"/>
             <wp:effectExtent l="0" t="0" r="0" b="0"/>
@@ -6692,7 +6753,7 @@
                     </pic:cNvPicPr>
                   </pic:nvPicPr>
                   <pic:blipFill>
-                    <a:blip r:embed="rId14" cstate="print">
+                    <a:blip r:embed="rId15" cstate="print">
                       <a:extLst>
                         <a:ext uri="{28A0092B-C50C-407E-A947-70E740481C1C}">
                           <a14:useLocalDpi xmlns:a14="http://schemas.microsoft.com/office/drawing/2010/main" val="0"/>
@@ -6731,76 +6792,6 @@
       </w:r>
     </w:p>
     <w:p>
-      <w:r>
-        <w:rPr>
-          <w:b/>
-          <w:noProof/>
-        </w:rPr>
-        <w:drawing>
-          <wp:anchor distT="0" distB="0" distL="114300" distR="114300" simplePos="0" relativeHeight="251685888" behindDoc="0" locked="0" layoutInCell="1" allowOverlap="1" wp14:anchorId="199A858F" wp14:editId="5802848E">
-            <wp:simplePos x="0" y="0"/>
-            <wp:positionH relativeFrom="margin">
-              <wp:posOffset>453390</wp:posOffset>
-            </wp:positionH>
-            <wp:positionV relativeFrom="margin">
-              <wp:posOffset>-6350</wp:posOffset>
-            </wp:positionV>
-            <wp:extent cx="2520000" cy="1414800"/>
-            <wp:effectExtent l="0" t="0" r="0" b="0"/>
-            <wp:wrapSquare wrapText="bothSides"/>
-            <wp:docPr id="14" name="Picture 14"/>
-            <wp:cNvGraphicFramePr>
-              <a:graphicFrameLocks xmlns:a="http://schemas.openxmlformats.org/drawingml/2006/main" noChangeAspect="1"/>
-            </wp:cNvGraphicFramePr>
-            <a:graphic xmlns:a="http://schemas.openxmlformats.org/drawingml/2006/main">
-              <a:graphicData uri="http://schemas.openxmlformats.org/drawingml/2006/picture">
-                <pic:pic xmlns:pic="http://schemas.openxmlformats.org/drawingml/2006/picture">
-                  <pic:nvPicPr>
-                    <pic:cNvPr id="0" name="Picture 7"/>
-                    <pic:cNvPicPr>
-                      <a:picLocks noChangeAspect="1" noChangeArrowheads="1"/>
-                    </pic:cNvPicPr>
-                  </pic:nvPicPr>
-                  <pic:blipFill>
-                    <a:blip r:embed="rId15" cstate="print">
-                      <a:extLst>
-                        <a:ext uri="{28A0092B-C50C-407E-A947-70E740481C1C}">
-                          <a14:useLocalDpi xmlns:a14="http://schemas.microsoft.com/office/drawing/2010/main" val="0"/>
-                        </a:ext>
-                      </a:extLst>
-                    </a:blip>
-                    <a:srcRect/>
-                    <a:stretch>
-                      <a:fillRect/>
-                    </a:stretch>
-                  </pic:blipFill>
-                  <pic:spPr bwMode="auto">
-                    <a:xfrm>
-                      <a:off x="0" y="0"/>
-                      <a:ext cx="2520000" cy="1414800"/>
-                    </a:xfrm>
-                    <a:prstGeom prst="rect">
-                      <a:avLst/>
-                    </a:prstGeom>
-                    <a:noFill/>
-                    <a:ln>
-                      <a:noFill/>
-                    </a:ln>
-                  </pic:spPr>
-                </pic:pic>
-              </a:graphicData>
-            </a:graphic>
-            <wp14:sizeRelH relativeFrom="margin">
-              <wp14:pctWidth>0</wp14:pctWidth>
-            </wp14:sizeRelH>
-            <wp14:sizeRelV relativeFrom="margin">
-              <wp14:pctHeight>0</wp14:pctHeight>
-            </wp14:sizeRelV>
-          </wp:anchor>
-        </w:drawing>
-      </w:r>
-    </w:p>
-    <w:p>
       <w:pPr>
         <w:pStyle w:val="Subtitle"/>
       </w:pPr>
@@ -6829,13 +6820,22 @@
         <w:t xml:space="preserve"> for the ohmic reflectometry</w:t>
       </w:r>
       <w:r>
-        <w:t>. The left figure show</w:t>
+        <w:t>. The upper</w:t>
+      </w:r>
+      <w:r>
+        <w:t xml:space="preserve"> figure show</w:t>
       </w:r>
       <w:r>
         <w:t>s</w:t>
       </w:r>
       <w:r>
-        <w:t xml:space="preserve"> the upper view of the PCB board while the right figure focuses on the back side. </w:t>
+        <w:t xml:space="preserve"> the upper view of the PCB board w</w:t>
+      </w:r>
+      <w:r>
+        <w:t>hile the bottom one</w:t>
+      </w:r>
+      <w:r>
+        <w:t xml:space="preserve"> focuses on the back side. </w:t>
       </w:r>
     </w:p>
     <w:p/>
@@ -6845,6 +6845,13 @@
           <w:b/>
         </w:rPr>
       </w:pPr>
+    </w:p>
+    <w:p>
+      <w:pPr>
+        <w:rPr>
+          <w:b/>
+        </w:rPr>
+      </w:pPr>
       <w:r>
         <w:rPr>
           <w:b/>
@@ -7180,15 +7187,7 @@
         <w:t>.</w:t>
       </w:r>
     </w:p>
-    <w:p/>
-    <w:p/>
-    <w:p/>
-    <w:p>
-      <w:pPr>
-        <w:rPr>
-          <w:b/>
-        </w:rPr>
-      </w:pPr>
+    <w:p>
       <w:r>
         <w:rPr>
           <w:b/>
@@ -7211,11 +7210,11 @@
         <w:drawing>
           <wp:anchor distT="0" distB="0" distL="114300" distR="114300" simplePos="0" relativeHeight="251692032" behindDoc="0" locked="0" layoutInCell="1" allowOverlap="1">
             <wp:simplePos x="0" y="0"/>
-            <wp:positionH relativeFrom="column">
+            <wp:positionH relativeFrom="margin">
               <wp:align>center</wp:align>
             </wp:positionH>
             <wp:positionV relativeFrom="page">
-              <wp:posOffset>1165225</wp:posOffset>
+              <wp:posOffset>1172845</wp:posOffset>
             </wp:positionV>
             <wp:extent cx="3567430" cy="4543425"/>
             <wp:effectExtent l="0" t="0" r="0" b="9525"/>
@@ -7457,7 +7456,12 @@
         <w:t xml:space="preserve">scription can be found in [10]. </w:t>
       </w:r>
       <w:r>
-        <w:t xml:space="preserve">Using the setup described in the previous chapter, the SHT (single QD) formed in </w:t>
+        <w:t>Using the setup described in the</w:t>
+      </w:r>
+      <w:bookmarkStart w:id="0" w:name="_GoBack"/>
+      <w:bookmarkEnd w:id="0"/>
+      <w:r>
+        <w:t xml:space="preserve"> previous chapter, the SHT (single QD) formed in </w:t>
       </w:r>
       <w:r>
         <w:t>the germanium hut-wire (Figure 6</w:t>
@@ -8945,8 +8949,6 @@
       <w:r>
         <w:t xml:space="preserve">PCB RF transmission lines [12]. </w:t>
       </w:r>
-      <w:bookmarkStart w:id="0" w:name="_GoBack"/>
-      <w:bookmarkEnd w:id="0"/>
     </w:p>
     <w:p>
       <w:r>
@@ -11725,7 +11727,35 @@
         <w:t xml:space="preserve">After each successful experiment a publication will be submitted to a high impact factor journal. </w:t>
       </w:r>
     </w:p>
-    <w:p/>
+    <w:p>
+      <w:pPr>
+        <w:rPr>
+          <w:i/>
+          <w:color w:val="FF0000"/>
+        </w:rPr>
+      </w:pPr>
+      <w:r>
+        <w:rPr>
+          <w:i/>
+          <w:color w:val="FF0000"/>
+        </w:rPr>
+        <w:t>(Why is the upper plan feasible?</w:t>
+      </w:r>
+      <w:r>
+        <w:rPr>
+          <w:i/>
+          <w:color w:val="FF0000"/>
+        </w:rPr>
+        <w:t xml:space="preserve"> – write the separate paragraph describing it</w:t>
+      </w:r>
+      <w:r>
+        <w:rPr>
+          <w:i/>
+          <w:color w:val="FF0000"/>
+        </w:rPr>
+        <w:t>)</w:t>
+      </w:r>
+    </w:p>
     <w:p>
       <w:pPr>
         <w:pStyle w:val="Heading3"/>
@@ -17466,7 +17496,7 @@
 </file>
 
 <file path=customXml/itemProps1.xml><?xml version="1.0" encoding="utf-8"?>
-<ds:datastoreItem xmlns:ds="http://schemas.openxmlformats.org/officeDocument/2006/customXml" ds:itemID="{8149389A-74F6-43C2-8241-28DC58E2E0A4}">
+<ds:datastoreItem xmlns:ds="http://schemas.openxmlformats.org/officeDocument/2006/customXml" ds:itemID="{80908D5D-353F-4B97-8F93-BA6783C95AC4}">
   <ds:schemaRefs>
     <ds:schemaRef ds:uri="http://schemas.openxmlformats.org/officeDocument/2006/bibliography"/>
   </ds:schemaRefs>

</xml_diff>